<commit_message>
notes dans l'analyse des méthodes de travail
</commit_message>
<xml_diff>
--- a/Mémoire fin d'étude.docx
+++ b/Mémoire fin d'étude.docx
@@ -3495,21 +3495,8 @@
               </mc:Fallback>
             </mc:AlternateContent>
           </w:r>
-          <w:proofErr w:type="spellStart"/>
           <w:r>
-            <w:t>Title</w:t>
-          </w:r>
-          <w:proofErr w:type="spellEnd"/>
-          <w:r>
-            <w:t xml:space="preserve"> </w:t>
-          </w:r>
-          <w:proofErr w:type="spellStart"/>
-          <w:r>
-            <w:t>motherfucker</w:t>
-          </w:r>
-          <w:proofErr w:type="spellEnd"/>
-          <w:r>
-            <w:t> !</w:t>
+            <w:t>Title motherfucker !</w:t>
           </w:r>
         </w:p>
         <w:p/>
@@ -3562,7 +3549,6 @@
           <w:docPartUnique/>
         </w:docPartObj>
       </w:sdtPr>
-      <w:sdtEndPr/>
       <w:sdtContent>
         <w:p>
           <w:pPr>
@@ -3582,6 +3568,7 @@
           <w:pPr>
             <w:pStyle w:val="TM1"/>
             <w:rPr>
+              <w:rFonts w:asciiTheme="minorHAnsi" w:hAnsiTheme="minorHAnsi" w:cstheme="minorBidi"/>
               <w:color w:val="auto"/>
               <w:lang w:eastAsia="fr-FR"/>
             </w:rPr>
@@ -3595,17 +3582,16 @@
           <w:r>
             <w:fldChar w:fldCharType="separate"/>
           </w:r>
-          <w:hyperlink w:anchor="_Toc397882079" w:history="1">
+          <w:hyperlink w:anchor="_Toc397887705" w:history="1">
             <w:r>
               <w:rPr>
                 <w:rStyle w:val="Lienhypertexte"/>
-                <w:b/>
-                <w:color w:val="023160" w:themeColor="hyperlink" w:themeShade="80"/>
               </w:rPr>
               <w:t>2</w:t>
             </w:r>
             <w:r>
               <w:rPr>
+                <w:rFonts w:asciiTheme="minorHAnsi" w:hAnsiTheme="minorHAnsi" w:cstheme="minorBidi"/>
                 <w:color w:val="auto"/>
                 <w:lang w:eastAsia="fr-FR"/>
               </w:rPr>
@@ -3614,7 +3600,6 @@
             <w:r>
               <w:rPr>
                 <w:rStyle w:val="Lienhypertexte"/>
-                <w:color w:val="023160" w:themeColor="hyperlink" w:themeShade="80"/>
               </w:rPr>
               <w:t>Introduction</w:t>
             </w:r>
@@ -3634,7 +3619,7 @@
               <w:rPr>
                 <w:webHidden/>
               </w:rPr>
-              <w:instrText xml:space="preserve"> PAGEREF _Toc397882079 \h </w:instrText>
+              <w:instrText xml:space="preserve"> PAGEREF _Toc397887705 \h </w:instrText>
             </w:r>
             <w:r>
               <w:rPr>
@@ -3651,7 +3636,7 @@
               <w:rPr>
                 <w:webHidden/>
               </w:rPr>
-              <w:t>2</w:t>
+              <w:t>3</w:t>
             </w:r>
             <w:r>
               <w:rPr>
@@ -3665,23 +3650,19 @@
           <w:pPr>
             <w:pStyle w:val="TM2"/>
             <w:rPr>
-              <w:rFonts w:ascii="Segoe UI" w:hAnsi="Segoe UI" w:cs="Segoe UI"/>
               <w:color w:val="auto"/>
               <w:lang w:eastAsia="fr-FR"/>
             </w:rPr>
           </w:pPr>
-          <w:hyperlink w:anchor="_Toc397882080" w:history="1">
+          <w:hyperlink w:anchor="_Toc397887706" w:history="1">
             <w:r>
               <w:rPr>
                 <w:rStyle w:val="Lienhypertexte"/>
-                <w:rFonts w:ascii="Segoe UI" w:hAnsi="Segoe UI" w:cs="Segoe UI"/>
-                <w:color w:val="034990" w:themeColor="hyperlink" w:themeShade="BF"/>
               </w:rPr>
               <w:t>2.1</w:t>
             </w:r>
             <w:r>
               <w:rPr>
-                <w:rFonts w:ascii="Segoe UI" w:hAnsi="Segoe UI" w:cs="Segoe UI"/>
                 <w:color w:val="auto"/>
                 <w:lang w:eastAsia="fr-FR"/>
               </w:rPr>
@@ -3690,55 +3671,46 @@
             <w:r>
               <w:rPr>
                 <w:rStyle w:val="Lienhypertexte"/>
-                <w:rFonts w:ascii="Segoe UI" w:hAnsi="Segoe UI" w:cs="Segoe UI"/>
-                <w:color w:val="034990" w:themeColor="hyperlink" w:themeShade="BF"/>
-              </w:rPr>
-              <w:t>La résistance au changement</w:t>
-            </w:r>
-            <w:r>
-              <w:rPr>
-                <w:rFonts w:ascii="Segoe UI" w:hAnsi="Segoe UI" w:cs="Segoe UI"/>
+              </w:rPr>
+              <w:t>Mon parcours, des études supérieures à la vie active</w:t>
+            </w:r>
+            <w:r>
+              <w:rPr>
                 <w:webHidden/>
               </w:rPr>
               <w:tab/>
             </w:r>
             <w:r>
               <w:rPr>
-                <w:rFonts w:ascii="Segoe UI" w:hAnsi="Segoe UI" w:cs="Segoe UI"/>
                 <w:webHidden/>
               </w:rPr>
               <w:fldChar w:fldCharType="begin"/>
             </w:r>
             <w:r>
               <w:rPr>
-                <w:rFonts w:ascii="Segoe UI" w:hAnsi="Segoe UI" w:cs="Segoe UI"/>
-                <w:webHidden/>
-              </w:rPr>
-              <w:instrText xml:space="preserve"> PAGEREF _Toc397882080 \h </w:instrText>
-            </w:r>
-            <w:r>
-              <w:rPr>
-                <w:rFonts w:ascii="Segoe UI" w:hAnsi="Segoe UI" w:cs="Segoe UI"/>
-                <w:webHidden/>
-              </w:rPr>
-            </w:r>
-            <w:r>
-              <w:rPr>
-                <w:rFonts w:ascii="Segoe UI" w:hAnsi="Segoe UI" w:cs="Segoe UI"/>
+                <w:webHidden/>
+              </w:rPr>
+              <w:instrText xml:space="preserve"> PAGEREF _Toc397887706 \h </w:instrText>
+            </w:r>
+            <w:r>
+              <w:rPr>
+                <w:webHidden/>
+              </w:rPr>
+            </w:r>
+            <w:r>
+              <w:rPr>
                 <w:webHidden/>
               </w:rPr>
               <w:fldChar w:fldCharType="separate"/>
             </w:r>
             <w:r>
               <w:rPr>
-                <w:rFonts w:ascii="Segoe UI" w:hAnsi="Segoe UI" w:cs="Segoe UI"/>
-                <w:webHidden/>
-              </w:rPr>
-              <w:t>2</w:t>
-            </w:r>
-            <w:r>
-              <w:rPr>
-                <w:rFonts w:ascii="Segoe UI" w:hAnsi="Segoe UI" w:cs="Segoe UI"/>
+                <w:webHidden/>
+              </w:rPr>
+              <w:t>3</w:t>
+            </w:r>
+            <w:r>
+              <w:rPr>
                 <w:webHidden/>
               </w:rPr>
               <w:fldChar w:fldCharType="end"/>
@@ -3749,23 +3721,19 @@
           <w:pPr>
             <w:pStyle w:val="TM2"/>
             <w:rPr>
-              <w:rFonts w:ascii="Segoe UI" w:hAnsi="Segoe UI" w:cs="Segoe UI"/>
               <w:color w:val="auto"/>
               <w:lang w:eastAsia="fr-FR"/>
             </w:rPr>
           </w:pPr>
-          <w:hyperlink w:anchor="_Toc397882081" w:history="1">
+          <w:hyperlink w:anchor="_Toc397887707" w:history="1">
             <w:r>
               <w:rPr>
                 <w:rStyle w:val="Lienhypertexte"/>
-                <w:rFonts w:ascii="Segoe UI" w:hAnsi="Segoe UI" w:cs="Segoe UI"/>
-                <w:color w:val="034990" w:themeColor="hyperlink" w:themeShade="BF"/>
               </w:rPr>
               <w:t>2.2</w:t>
             </w:r>
             <w:r>
               <w:rPr>
-                <w:rFonts w:ascii="Segoe UI" w:hAnsi="Segoe UI" w:cs="Segoe UI"/>
                 <w:color w:val="auto"/>
                 <w:lang w:eastAsia="fr-FR"/>
               </w:rPr>
@@ -3774,55 +3742,46 @@
             <w:r>
               <w:rPr>
                 <w:rStyle w:val="Lienhypertexte"/>
-                <w:rFonts w:ascii="Segoe UI" w:hAnsi="Segoe UI" w:cs="Segoe UI"/>
-                <w:color w:val="034990" w:themeColor="hyperlink" w:themeShade="BF"/>
-              </w:rPr>
-              <w:t>Mon parcours, des études supérieures à la vie active</w:t>
-            </w:r>
-            <w:r>
-              <w:rPr>
-                <w:rFonts w:ascii="Segoe UI" w:hAnsi="Segoe UI" w:cs="Segoe UI"/>
+              </w:rPr>
+              <w:t>La résistance au changement</w:t>
+            </w:r>
+            <w:r>
+              <w:rPr>
                 <w:webHidden/>
               </w:rPr>
               <w:tab/>
             </w:r>
             <w:r>
               <w:rPr>
-                <w:rFonts w:ascii="Segoe UI" w:hAnsi="Segoe UI" w:cs="Segoe UI"/>
                 <w:webHidden/>
               </w:rPr>
               <w:fldChar w:fldCharType="begin"/>
             </w:r>
             <w:r>
               <w:rPr>
-                <w:rFonts w:ascii="Segoe UI" w:hAnsi="Segoe UI" w:cs="Segoe UI"/>
-                <w:webHidden/>
-              </w:rPr>
-              <w:instrText xml:space="preserve"> PAGEREF _Toc397882081 \h </w:instrText>
-            </w:r>
-            <w:r>
-              <w:rPr>
-                <w:rFonts w:ascii="Segoe UI" w:hAnsi="Segoe UI" w:cs="Segoe UI"/>
-                <w:webHidden/>
-              </w:rPr>
-            </w:r>
-            <w:r>
-              <w:rPr>
-                <w:rFonts w:ascii="Segoe UI" w:hAnsi="Segoe UI" w:cs="Segoe UI"/>
+                <w:webHidden/>
+              </w:rPr>
+              <w:instrText xml:space="preserve"> PAGEREF _Toc397887707 \h </w:instrText>
+            </w:r>
+            <w:r>
+              <w:rPr>
+                <w:webHidden/>
+              </w:rPr>
+            </w:r>
+            <w:r>
+              <w:rPr>
                 <w:webHidden/>
               </w:rPr>
               <w:fldChar w:fldCharType="separate"/>
             </w:r>
             <w:r>
               <w:rPr>
-                <w:rFonts w:ascii="Segoe UI" w:hAnsi="Segoe UI" w:cs="Segoe UI"/>
-                <w:webHidden/>
-              </w:rPr>
-              <w:t>3</w:t>
-            </w:r>
-            <w:r>
-              <w:rPr>
-                <w:rFonts w:ascii="Segoe UI" w:hAnsi="Segoe UI" w:cs="Segoe UI"/>
+                <w:webHidden/>
+              </w:rPr>
+              <w:t>5</w:t>
+            </w:r>
+            <w:r>
+              <w:rPr>
                 <w:webHidden/>
               </w:rPr>
               <w:fldChar w:fldCharType="end"/>
@@ -3833,22 +3792,21 @@
           <w:pPr>
             <w:pStyle w:val="TM1"/>
             <w:rPr>
-              <w:b/>
+              <w:rFonts w:asciiTheme="minorHAnsi" w:hAnsiTheme="minorHAnsi" w:cstheme="minorBidi"/>
               <w:color w:val="auto"/>
               <w:lang w:eastAsia="fr-FR"/>
             </w:rPr>
           </w:pPr>
-          <w:hyperlink w:anchor="_Toc397882082" w:history="1">
+          <w:hyperlink w:anchor="_Toc397887708" w:history="1">
             <w:r>
               <w:rPr>
                 <w:rStyle w:val="Lienhypertexte"/>
-                <w:color w:val="023160" w:themeColor="hyperlink" w:themeShade="80"/>
               </w:rPr>
               <w:t>3</w:t>
             </w:r>
             <w:r>
               <w:rPr>
-                <w:b/>
+                <w:rFonts w:asciiTheme="minorHAnsi" w:hAnsiTheme="minorHAnsi" w:cstheme="minorBidi"/>
                 <w:color w:val="auto"/>
                 <w:lang w:eastAsia="fr-FR"/>
               </w:rPr>
@@ -3857,7 +3815,6 @@
             <w:r>
               <w:rPr>
                 <w:rStyle w:val="Lienhypertexte"/>
-                <w:color w:val="023160" w:themeColor="hyperlink" w:themeShade="80"/>
               </w:rPr>
               <w:t>Atlante-Support : une SARL Alsacienne aux ambitions nationales (15P)</w:t>
             </w:r>
@@ -3877,7 +3834,7 @@
               <w:rPr>
                 <w:webHidden/>
               </w:rPr>
-              <w:instrText xml:space="preserve"> PAGEREF _Toc397882082 \h </w:instrText>
+              <w:instrText xml:space="preserve"> PAGEREF _Toc397887708 \h </w:instrText>
             </w:r>
             <w:r>
               <w:rPr>
@@ -3894,7 +3851,7 @@
               <w:rPr>
                 <w:webHidden/>
               </w:rPr>
-              <w:t>5</w:t>
+              <w:t>6</w:t>
             </w:r>
             <w:r>
               <w:rPr>
@@ -3908,23 +3865,19 @@
           <w:pPr>
             <w:pStyle w:val="TM2"/>
             <w:rPr>
-              <w:rFonts w:ascii="Segoe UI" w:hAnsi="Segoe UI" w:cs="Segoe UI"/>
               <w:color w:val="auto"/>
               <w:lang w:eastAsia="fr-FR"/>
             </w:rPr>
           </w:pPr>
-          <w:hyperlink w:anchor="_Toc397882083" w:history="1">
+          <w:hyperlink w:anchor="_Toc397887709" w:history="1">
             <w:r>
               <w:rPr>
                 <w:rStyle w:val="Lienhypertexte"/>
-                <w:rFonts w:ascii="Segoe UI" w:hAnsi="Segoe UI" w:cs="Segoe UI"/>
-                <w:color w:val="034990" w:themeColor="hyperlink" w:themeShade="BF"/>
               </w:rPr>
               <w:t>3.1</w:t>
             </w:r>
             <w:r>
               <w:rPr>
-                <w:rFonts w:ascii="Segoe UI" w:hAnsi="Segoe UI" w:cs="Segoe UI"/>
                 <w:color w:val="auto"/>
                 <w:lang w:eastAsia="fr-FR"/>
               </w:rPr>
@@ -3933,55 +3886,46 @@
             <w:r>
               <w:rPr>
                 <w:rStyle w:val="Lienhypertexte"/>
-                <w:rFonts w:ascii="Segoe UI" w:hAnsi="Segoe UI" w:cs="Segoe UI"/>
-                <w:color w:val="034990" w:themeColor="hyperlink" w:themeShade="BF"/>
               </w:rPr>
               <w:t>Une société éditrice d’ERP pour les caisses de congés payés</w:t>
             </w:r>
             <w:r>
               <w:rPr>
-                <w:rFonts w:ascii="Segoe UI" w:hAnsi="Segoe UI" w:cs="Segoe UI"/>
                 <w:webHidden/>
               </w:rPr>
               <w:tab/>
             </w:r>
             <w:r>
               <w:rPr>
-                <w:rFonts w:ascii="Segoe UI" w:hAnsi="Segoe UI" w:cs="Segoe UI"/>
                 <w:webHidden/>
               </w:rPr>
               <w:fldChar w:fldCharType="begin"/>
             </w:r>
             <w:r>
               <w:rPr>
-                <w:rFonts w:ascii="Segoe UI" w:hAnsi="Segoe UI" w:cs="Segoe UI"/>
-                <w:webHidden/>
-              </w:rPr>
-              <w:instrText xml:space="preserve"> PAGEREF _Toc397882083 \h </w:instrText>
-            </w:r>
-            <w:r>
-              <w:rPr>
-                <w:rFonts w:ascii="Segoe UI" w:hAnsi="Segoe UI" w:cs="Segoe UI"/>
-                <w:webHidden/>
-              </w:rPr>
-            </w:r>
-            <w:r>
-              <w:rPr>
-                <w:rFonts w:ascii="Segoe UI" w:hAnsi="Segoe UI" w:cs="Segoe UI"/>
+                <w:webHidden/>
+              </w:rPr>
+              <w:instrText xml:space="preserve"> PAGEREF _Toc397887709 \h </w:instrText>
+            </w:r>
+            <w:r>
+              <w:rPr>
+                <w:webHidden/>
+              </w:rPr>
+            </w:r>
+            <w:r>
+              <w:rPr>
                 <w:webHidden/>
               </w:rPr>
               <w:fldChar w:fldCharType="separate"/>
             </w:r>
             <w:r>
               <w:rPr>
-                <w:rFonts w:ascii="Segoe UI" w:hAnsi="Segoe UI" w:cs="Segoe UI"/>
-                <w:webHidden/>
-              </w:rPr>
-              <w:t>5</w:t>
-            </w:r>
-            <w:r>
-              <w:rPr>
-                <w:rFonts w:ascii="Segoe UI" w:hAnsi="Segoe UI" w:cs="Segoe UI"/>
+                <w:webHidden/>
+              </w:rPr>
+              <w:t>6</w:t>
+            </w:r>
+            <w:r>
+              <w:rPr>
                 <w:webHidden/>
               </w:rPr>
               <w:fldChar w:fldCharType="end"/>
@@ -3992,23 +3936,19 @@
           <w:pPr>
             <w:pStyle w:val="TM2"/>
             <w:rPr>
-              <w:rFonts w:ascii="Segoe UI" w:hAnsi="Segoe UI" w:cs="Segoe UI"/>
               <w:color w:val="auto"/>
               <w:lang w:eastAsia="fr-FR"/>
             </w:rPr>
           </w:pPr>
-          <w:hyperlink w:anchor="_Toc397882084" w:history="1">
+          <w:hyperlink w:anchor="_Toc397887710" w:history="1">
             <w:r>
               <w:rPr>
                 <w:rStyle w:val="Lienhypertexte"/>
-                <w:rFonts w:ascii="Segoe UI" w:hAnsi="Segoe UI" w:cs="Segoe UI"/>
-                <w:color w:val="034990" w:themeColor="hyperlink" w:themeShade="BF"/>
               </w:rPr>
               <w:t>3.2</w:t>
             </w:r>
             <w:r>
               <w:rPr>
-                <w:rFonts w:ascii="Segoe UI" w:hAnsi="Segoe UI" w:cs="Segoe UI"/>
                 <w:color w:val="auto"/>
                 <w:lang w:eastAsia="fr-FR"/>
               </w:rPr>
@@ -4017,55 +3957,46 @@
             <w:r>
               <w:rPr>
                 <w:rStyle w:val="Lienhypertexte"/>
-                <w:rFonts w:ascii="Segoe UI" w:hAnsi="Segoe UI" w:cs="Segoe UI"/>
-                <w:color w:val="034990" w:themeColor="hyperlink" w:themeShade="BF"/>
               </w:rPr>
               <w:t>Une entreprise membre d’Atlante Group</w:t>
             </w:r>
             <w:r>
               <w:rPr>
-                <w:rFonts w:ascii="Segoe UI" w:hAnsi="Segoe UI" w:cs="Segoe UI"/>
                 <w:webHidden/>
               </w:rPr>
               <w:tab/>
             </w:r>
             <w:r>
               <w:rPr>
-                <w:rFonts w:ascii="Segoe UI" w:hAnsi="Segoe UI" w:cs="Segoe UI"/>
                 <w:webHidden/>
               </w:rPr>
               <w:fldChar w:fldCharType="begin"/>
             </w:r>
             <w:r>
               <w:rPr>
-                <w:rFonts w:ascii="Segoe UI" w:hAnsi="Segoe UI" w:cs="Segoe UI"/>
-                <w:webHidden/>
-              </w:rPr>
-              <w:instrText xml:space="preserve"> PAGEREF _Toc397882084 \h </w:instrText>
-            </w:r>
-            <w:r>
-              <w:rPr>
-                <w:rFonts w:ascii="Segoe UI" w:hAnsi="Segoe UI" w:cs="Segoe UI"/>
-                <w:webHidden/>
-              </w:rPr>
-            </w:r>
-            <w:r>
-              <w:rPr>
-                <w:rFonts w:ascii="Segoe UI" w:hAnsi="Segoe UI" w:cs="Segoe UI"/>
+                <w:webHidden/>
+              </w:rPr>
+              <w:instrText xml:space="preserve"> PAGEREF _Toc397887710 \h </w:instrText>
+            </w:r>
+            <w:r>
+              <w:rPr>
+                <w:webHidden/>
+              </w:rPr>
+            </w:r>
+            <w:r>
+              <w:rPr>
                 <w:webHidden/>
               </w:rPr>
               <w:fldChar w:fldCharType="separate"/>
             </w:r>
             <w:r>
               <w:rPr>
-                <w:rFonts w:ascii="Segoe UI" w:hAnsi="Segoe UI" w:cs="Segoe UI"/>
-                <w:webHidden/>
-              </w:rPr>
-              <w:t>5</w:t>
-            </w:r>
-            <w:r>
-              <w:rPr>
-                <w:rFonts w:ascii="Segoe UI" w:hAnsi="Segoe UI" w:cs="Segoe UI"/>
+                <w:webHidden/>
+              </w:rPr>
+              <w:t>6</w:t>
+            </w:r>
+            <w:r>
+              <w:rPr>
                 <w:webHidden/>
               </w:rPr>
               <w:fldChar w:fldCharType="end"/>
@@ -4076,23 +4007,19 @@
           <w:pPr>
             <w:pStyle w:val="TM2"/>
             <w:rPr>
-              <w:rFonts w:ascii="Segoe UI" w:hAnsi="Segoe UI" w:cs="Segoe UI"/>
               <w:color w:val="auto"/>
               <w:lang w:eastAsia="fr-FR"/>
             </w:rPr>
           </w:pPr>
-          <w:hyperlink w:anchor="_Toc397882085" w:history="1">
+          <w:hyperlink w:anchor="_Toc397887711" w:history="1">
             <w:r>
               <w:rPr>
                 <w:rStyle w:val="Lienhypertexte"/>
-                <w:rFonts w:ascii="Segoe UI" w:hAnsi="Segoe UI" w:cs="Segoe UI"/>
-                <w:color w:val="034990" w:themeColor="hyperlink" w:themeShade="BF"/>
               </w:rPr>
               <w:t>3.3</w:t>
             </w:r>
             <w:r>
               <w:rPr>
-                <w:rFonts w:ascii="Segoe UI" w:hAnsi="Segoe UI" w:cs="Segoe UI"/>
                 <w:color w:val="auto"/>
                 <w:lang w:eastAsia="fr-FR"/>
               </w:rPr>
@@ -4101,55 +4028,46 @@
             <w:r>
               <w:rPr>
                 <w:rStyle w:val="Lienhypertexte"/>
-                <w:rFonts w:ascii="Segoe UI" w:hAnsi="Segoe UI" w:cs="Segoe UI"/>
-                <w:color w:val="034990" w:themeColor="hyperlink" w:themeShade="BF"/>
-              </w:rPr>
-              <w:t>L’équipe de travail</w:t>
-            </w:r>
-            <w:r>
-              <w:rPr>
-                <w:rFonts w:ascii="Segoe UI" w:hAnsi="Segoe UI" w:cs="Segoe UI"/>
+              </w:rPr>
+              <w:t>Les conditions de travail</w:t>
+            </w:r>
+            <w:r>
+              <w:rPr>
                 <w:webHidden/>
               </w:rPr>
               <w:tab/>
             </w:r>
             <w:r>
               <w:rPr>
-                <w:rFonts w:ascii="Segoe UI" w:hAnsi="Segoe UI" w:cs="Segoe UI"/>
                 <w:webHidden/>
               </w:rPr>
               <w:fldChar w:fldCharType="begin"/>
             </w:r>
             <w:r>
               <w:rPr>
-                <w:rFonts w:ascii="Segoe UI" w:hAnsi="Segoe UI" w:cs="Segoe UI"/>
-                <w:webHidden/>
-              </w:rPr>
-              <w:instrText xml:space="preserve"> PAGEREF _Toc397882085 \h </w:instrText>
-            </w:r>
-            <w:r>
-              <w:rPr>
-                <w:rFonts w:ascii="Segoe UI" w:hAnsi="Segoe UI" w:cs="Segoe UI"/>
-                <w:webHidden/>
-              </w:rPr>
-            </w:r>
-            <w:r>
-              <w:rPr>
-                <w:rFonts w:ascii="Segoe UI" w:hAnsi="Segoe UI" w:cs="Segoe UI"/>
+                <w:webHidden/>
+              </w:rPr>
+              <w:instrText xml:space="preserve"> PAGEREF _Toc397887711 \h </w:instrText>
+            </w:r>
+            <w:r>
+              <w:rPr>
+                <w:webHidden/>
+              </w:rPr>
+            </w:r>
+            <w:r>
+              <w:rPr>
                 <w:webHidden/>
               </w:rPr>
               <w:fldChar w:fldCharType="separate"/>
             </w:r>
             <w:r>
               <w:rPr>
-                <w:rFonts w:ascii="Segoe UI" w:hAnsi="Segoe UI" w:cs="Segoe UI"/>
-                <w:webHidden/>
-              </w:rPr>
-              <w:t>6</w:t>
-            </w:r>
-            <w:r>
-              <w:rPr>
-                <w:rFonts w:ascii="Segoe UI" w:hAnsi="Segoe UI" w:cs="Segoe UI"/>
+                <w:webHidden/>
+              </w:rPr>
+              <w:t>7</w:t>
+            </w:r>
+            <w:r>
+              <w:rPr>
                 <w:webHidden/>
               </w:rPr>
               <w:fldChar w:fldCharType="end"/>
@@ -4164,23 +4082,20 @@
               <w:tab w:val="right" w:leader="dot" w:pos="9396"/>
             </w:tabs>
             <w:rPr>
-              <w:rFonts w:ascii="Segoe UI" w:hAnsi="Segoe UI" w:cs="Segoe UI"/>
               <w:noProof/>
               <w:lang w:eastAsia="fr-FR"/>
             </w:rPr>
           </w:pPr>
-          <w:hyperlink w:anchor="_Toc397882086" w:history="1">
+          <w:hyperlink w:anchor="_Toc397887712" w:history="1">
             <w:r>
               <w:rPr>
                 <w:rStyle w:val="Lienhypertexte"/>
-                <w:rFonts w:ascii="Segoe UI" w:hAnsi="Segoe UI" w:cs="Segoe UI"/>
                 <w:noProof/>
               </w:rPr>
               <w:t>3.3.1</w:t>
             </w:r>
             <w:r>
               <w:rPr>
-                <w:rFonts w:ascii="Segoe UI" w:hAnsi="Segoe UI" w:cs="Segoe UI"/>
                 <w:noProof/>
                 <w:lang w:eastAsia="fr-FR"/>
               </w:rPr>
@@ -4189,14 +4104,12 @@
             <w:r>
               <w:rPr>
                 <w:rStyle w:val="Lienhypertexte"/>
-                <w:rFonts w:ascii="Segoe UI" w:hAnsi="Segoe UI" w:cs="Segoe UI"/>
                 <w:noProof/>
               </w:rPr>
-              <w:t>L’équipe Atlante Support et son fonctionnement</w:t>
-            </w:r>
-            <w:r>
-              <w:rPr>
-                <w:rFonts w:ascii="Segoe UI" w:hAnsi="Segoe UI" w:cs="Segoe UI"/>
+              <w:t>Les membres de l’équipe Atlante Support</w:t>
+            </w:r>
+            <w:r>
+              <w:rPr>
                 <w:noProof/>
                 <w:webHidden/>
               </w:rPr>
@@ -4204,7 +4117,6 @@
             </w:r>
             <w:r>
               <w:rPr>
-                <w:rFonts w:ascii="Segoe UI" w:hAnsi="Segoe UI" w:cs="Segoe UI"/>
                 <w:noProof/>
                 <w:webHidden/>
               </w:rPr>
@@ -4212,22 +4124,19 @@
             </w:r>
             <w:r>
               <w:rPr>
-                <w:rFonts w:ascii="Segoe UI" w:hAnsi="Segoe UI" w:cs="Segoe UI"/>
                 <w:noProof/>
                 <w:webHidden/>
               </w:rPr>
-              <w:instrText xml:space="preserve"> PAGEREF _Toc397882086 \h </w:instrText>
-            </w:r>
-            <w:r>
-              <w:rPr>
-                <w:rFonts w:ascii="Segoe UI" w:hAnsi="Segoe UI" w:cs="Segoe UI"/>
+              <w:instrText xml:space="preserve"> PAGEREF _Toc397887712 \h </w:instrText>
+            </w:r>
+            <w:r>
+              <w:rPr>
                 <w:noProof/>
                 <w:webHidden/>
               </w:rPr>
             </w:r>
             <w:r>
               <w:rPr>
-                <w:rFonts w:ascii="Segoe UI" w:hAnsi="Segoe UI" w:cs="Segoe UI"/>
                 <w:noProof/>
                 <w:webHidden/>
               </w:rPr>
@@ -4235,15 +4144,13 @@
             </w:r>
             <w:r>
               <w:rPr>
-                <w:rFonts w:ascii="Segoe UI" w:hAnsi="Segoe UI" w:cs="Segoe UI"/>
                 <w:noProof/>
                 <w:webHidden/>
               </w:rPr>
-              <w:t>6</w:t>
-            </w:r>
-            <w:r>
-              <w:rPr>
-                <w:rFonts w:ascii="Segoe UI" w:hAnsi="Segoe UI" w:cs="Segoe UI"/>
+              <w:t>7</w:t>
+            </w:r>
+            <w:r>
+              <w:rPr>
                 <w:noProof/>
                 <w:webHidden/>
               </w:rPr>
@@ -4259,23 +4166,20 @@
               <w:tab w:val="right" w:leader="dot" w:pos="9396"/>
             </w:tabs>
             <w:rPr>
-              <w:rFonts w:ascii="Segoe UI" w:hAnsi="Segoe UI" w:cs="Segoe UI"/>
               <w:noProof/>
               <w:lang w:eastAsia="fr-FR"/>
             </w:rPr>
           </w:pPr>
-          <w:hyperlink w:anchor="_Toc397882087" w:history="1">
+          <w:hyperlink w:anchor="_Toc397887713" w:history="1">
             <w:r>
               <w:rPr>
                 <w:rStyle w:val="Lienhypertexte"/>
-                <w:rFonts w:ascii="Segoe UI" w:hAnsi="Segoe UI" w:cs="Segoe UI"/>
                 <w:noProof/>
               </w:rPr>
               <w:t>3.3.2</w:t>
             </w:r>
             <w:r>
               <w:rPr>
-                <w:rFonts w:ascii="Segoe UI" w:hAnsi="Segoe UI" w:cs="Segoe UI"/>
                 <w:noProof/>
                 <w:lang w:eastAsia="fr-FR"/>
               </w:rPr>
@@ -4284,14 +4188,12 @@
             <w:r>
               <w:rPr>
                 <w:rStyle w:val="Lienhypertexte"/>
-                <w:rFonts w:ascii="Segoe UI" w:hAnsi="Segoe UI" w:cs="Segoe UI"/>
                 <w:noProof/>
               </w:rPr>
-              <w:t>Les partenaires extérieurs dans le cadre de Persée</w:t>
-            </w:r>
-            <w:r>
-              <w:rPr>
-                <w:rFonts w:ascii="Segoe UI" w:hAnsi="Segoe UI" w:cs="Segoe UI"/>
+              <w:t>Des méthodes de travail fonctionnelles mais améliorables</w:t>
+            </w:r>
+            <w:r>
+              <w:rPr>
                 <w:noProof/>
                 <w:webHidden/>
               </w:rPr>
@@ -4299,7 +4201,6 @@
             </w:r>
             <w:r>
               <w:rPr>
-                <w:rFonts w:ascii="Segoe UI" w:hAnsi="Segoe UI" w:cs="Segoe UI"/>
                 <w:noProof/>
                 <w:webHidden/>
               </w:rPr>
@@ -4307,22 +4208,19 @@
             </w:r>
             <w:r>
               <w:rPr>
-                <w:rFonts w:ascii="Segoe UI" w:hAnsi="Segoe UI" w:cs="Segoe UI"/>
                 <w:noProof/>
                 <w:webHidden/>
               </w:rPr>
-              <w:instrText xml:space="preserve"> PAGEREF _Toc397882087 \h </w:instrText>
-            </w:r>
-            <w:r>
-              <w:rPr>
-                <w:rFonts w:ascii="Segoe UI" w:hAnsi="Segoe UI" w:cs="Segoe UI"/>
+              <w:instrText xml:space="preserve"> PAGEREF _Toc397887713 \h </w:instrText>
+            </w:r>
+            <w:r>
+              <w:rPr>
                 <w:noProof/>
                 <w:webHidden/>
               </w:rPr>
             </w:r>
             <w:r>
               <w:rPr>
-                <w:rFonts w:ascii="Segoe UI" w:hAnsi="Segoe UI" w:cs="Segoe UI"/>
                 <w:noProof/>
                 <w:webHidden/>
               </w:rPr>
@@ -4330,15 +4228,13 @@
             </w:r>
             <w:r>
               <w:rPr>
-                <w:rFonts w:ascii="Segoe UI" w:hAnsi="Segoe UI" w:cs="Segoe UI"/>
                 <w:noProof/>
                 <w:webHidden/>
               </w:rPr>
-              <w:t>8</w:t>
-            </w:r>
-            <w:r>
-              <w:rPr>
-                <w:rFonts w:ascii="Segoe UI" w:hAnsi="Segoe UI" w:cs="Segoe UI"/>
+              <w:t>9</w:t>
+            </w:r>
+            <w:r>
+              <w:rPr>
                 <w:noProof/>
                 <w:webHidden/>
               </w:rPr>
@@ -4348,26 +4244,27 @@
         </w:p>
         <w:p>
           <w:pPr>
-            <w:pStyle w:val="TM2"/>
+            <w:pStyle w:val="TM3"/>
+            <w:tabs>
+              <w:tab w:val="left" w:pos="880"/>
+              <w:tab w:val="right" w:leader="dot" w:pos="9396"/>
+            </w:tabs>
             <w:rPr>
-              <w:rFonts w:ascii="Segoe UI" w:hAnsi="Segoe UI" w:cs="Segoe UI"/>
-              <w:color w:val="auto"/>
+              <w:noProof/>
               <w:lang w:eastAsia="fr-FR"/>
             </w:rPr>
           </w:pPr>
-          <w:hyperlink w:anchor="_Toc397882088" w:history="1">
+          <w:hyperlink w:anchor="_Toc397887714" w:history="1">
             <w:r>
               <w:rPr>
                 <w:rStyle w:val="Lienhypertexte"/>
-                <w:rFonts w:ascii="Segoe UI" w:hAnsi="Segoe UI" w:cs="Segoe UI"/>
-                <w:color w:val="034990" w:themeColor="hyperlink" w:themeShade="BF"/>
-              </w:rPr>
-              <w:t>3.4</w:t>
-            </w:r>
-            <w:r>
-              <w:rPr>
-                <w:rFonts w:ascii="Segoe UI" w:hAnsi="Segoe UI" w:cs="Segoe UI"/>
-                <w:color w:val="auto"/>
+                <w:noProof/>
+              </w:rPr>
+              <w:t>3.3.3</w:t>
+            </w:r>
+            <w:r>
+              <w:rPr>
+                <w:noProof/>
                 <w:lang w:eastAsia="fr-FR"/>
               </w:rPr>
               <w:tab/>
@@ -4375,55 +4272,54 @@
             <w:r>
               <w:rPr>
                 <w:rStyle w:val="Lienhypertexte"/>
-                <w:rFonts w:ascii="Segoe UI" w:hAnsi="Segoe UI" w:cs="Segoe UI"/>
-                <w:color w:val="034990" w:themeColor="hyperlink" w:themeShade="BF"/>
-              </w:rPr>
-              <w:t>Des méthodes de travail fonctionnelles mais améliorables</w:t>
-            </w:r>
-            <w:r>
-              <w:rPr>
-                <w:rFonts w:ascii="Segoe UI" w:hAnsi="Segoe UI" w:cs="Segoe UI"/>
+                <w:noProof/>
+              </w:rPr>
+              <w:t>Les partenaires extérieurs intervenus dans le cadre de Persée</w:t>
+            </w:r>
+            <w:r>
+              <w:rPr>
+                <w:noProof/>
                 <w:webHidden/>
               </w:rPr>
               <w:tab/>
             </w:r>
             <w:r>
               <w:rPr>
-                <w:rFonts w:ascii="Segoe UI" w:hAnsi="Segoe UI" w:cs="Segoe UI"/>
+                <w:noProof/>
                 <w:webHidden/>
               </w:rPr>
               <w:fldChar w:fldCharType="begin"/>
             </w:r>
             <w:r>
               <w:rPr>
-                <w:rFonts w:ascii="Segoe UI" w:hAnsi="Segoe UI" w:cs="Segoe UI"/>
-                <w:webHidden/>
-              </w:rPr>
-              <w:instrText xml:space="preserve"> PAGEREF _Toc397882088 \h </w:instrText>
-            </w:r>
-            <w:r>
-              <w:rPr>
-                <w:rFonts w:ascii="Segoe UI" w:hAnsi="Segoe UI" w:cs="Segoe UI"/>
-                <w:webHidden/>
-              </w:rPr>
-            </w:r>
-            <w:r>
-              <w:rPr>
-                <w:rFonts w:ascii="Segoe UI" w:hAnsi="Segoe UI" w:cs="Segoe UI"/>
+                <w:noProof/>
+                <w:webHidden/>
+              </w:rPr>
+              <w:instrText xml:space="preserve"> PAGEREF _Toc397887714 \h </w:instrText>
+            </w:r>
+            <w:r>
+              <w:rPr>
+                <w:noProof/>
+                <w:webHidden/>
+              </w:rPr>
+            </w:r>
+            <w:r>
+              <w:rPr>
+                <w:noProof/>
                 <w:webHidden/>
               </w:rPr>
               <w:fldChar w:fldCharType="separate"/>
             </w:r>
             <w:r>
               <w:rPr>
-                <w:rFonts w:ascii="Segoe UI" w:hAnsi="Segoe UI" w:cs="Segoe UI"/>
-                <w:webHidden/>
-              </w:rPr>
-              <w:t>8</w:t>
-            </w:r>
-            <w:r>
-              <w:rPr>
-                <w:rFonts w:ascii="Segoe UI" w:hAnsi="Segoe UI" w:cs="Segoe UI"/>
+                <w:noProof/>
+                <w:webHidden/>
+              </w:rPr>
+              <w:t>10</w:t>
+            </w:r>
+            <w:r>
+              <w:rPr>
+                <w:noProof/>
                 <w:webHidden/>
               </w:rPr>
               <w:fldChar w:fldCharType="end"/>
@@ -4434,22 +4330,21 @@
           <w:pPr>
             <w:pStyle w:val="TM1"/>
             <w:rPr>
-              <w:b/>
+              <w:rFonts w:asciiTheme="minorHAnsi" w:hAnsiTheme="minorHAnsi" w:cstheme="minorBidi"/>
               <w:color w:val="auto"/>
               <w:lang w:eastAsia="fr-FR"/>
             </w:rPr>
           </w:pPr>
-          <w:hyperlink w:anchor="_Toc397882089" w:history="1">
+          <w:hyperlink w:anchor="_Toc397887715" w:history="1">
             <w:r>
               <w:rPr>
                 <w:rStyle w:val="Lienhypertexte"/>
-                <w:color w:val="023160" w:themeColor="hyperlink" w:themeShade="80"/>
               </w:rPr>
               <w:t>4</w:t>
             </w:r>
             <w:r>
               <w:rPr>
-                <w:b/>
+                <w:rFonts w:asciiTheme="minorHAnsi" w:hAnsiTheme="minorHAnsi" w:cstheme="minorBidi"/>
                 <w:color w:val="auto"/>
                 <w:lang w:eastAsia="fr-FR"/>
               </w:rPr>
@@ -4458,7 +4353,6 @@
             <w:r>
               <w:rPr>
                 <w:rStyle w:val="Lienhypertexte"/>
-                <w:color w:val="023160" w:themeColor="hyperlink" w:themeShade="80"/>
               </w:rPr>
               <w:t>Analyse du contexte : une société en pleine reconversion (10 pages)</w:t>
             </w:r>
@@ -4478,7 +4372,7 @@
               <w:rPr>
                 <w:webHidden/>
               </w:rPr>
-              <w:instrText xml:space="preserve"> PAGEREF _Toc397882089 \h </w:instrText>
+              <w:instrText xml:space="preserve"> PAGEREF _Toc397887715 \h </w:instrText>
             </w:r>
             <w:r>
               <w:rPr>
@@ -4495,7 +4389,7 @@
               <w:rPr>
                 <w:webHidden/>
               </w:rPr>
-              <w:t>10</w:t>
+              <w:t>0</w:t>
             </w:r>
             <w:r>
               <w:rPr>
@@ -4509,22 +4403,21 @@
           <w:pPr>
             <w:pStyle w:val="TM1"/>
             <w:rPr>
-              <w:b/>
+              <w:rFonts w:asciiTheme="minorHAnsi" w:hAnsiTheme="minorHAnsi" w:cstheme="minorBidi"/>
               <w:color w:val="auto"/>
               <w:lang w:eastAsia="fr-FR"/>
             </w:rPr>
           </w:pPr>
-          <w:hyperlink w:anchor="_Toc397882090" w:history="1">
+          <w:hyperlink w:anchor="_Toc397887716" w:history="1">
             <w:r>
               <w:rPr>
                 <w:rStyle w:val="Lienhypertexte"/>
-                <w:color w:val="023160" w:themeColor="hyperlink" w:themeShade="80"/>
               </w:rPr>
               <w:t>5</w:t>
             </w:r>
             <w:r>
               <w:rPr>
-                <w:b/>
+                <w:rFonts w:asciiTheme="minorHAnsi" w:hAnsiTheme="minorHAnsi" w:cstheme="minorBidi"/>
                 <w:color w:val="auto"/>
                 <w:lang w:eastAsia="fr-FR"/>
               </w:rPr>
@@ -4533,7 +4426,6 @@
             <w:r>
               <w:rPr>
                 <w:rStyle w:val="Lienhypertexte"/>
-                <w:color w:val="023160" w:themeColor="hyperlink" w:themeShade="80"/>
               </w:rPr>
               <w:t>Problématique</w:t>
             </w:r>
@@ -4553,7 +4445,7 @@
               <w:rPr>
                 <w:webHidden/>
               </w:rPr>
-              <w:instrText xml:space="preserve"> PAGEREF _Toc397882090 \h </w:instrText>
+              <w:instrText xml:space="preserve"> PAGEREF _Toc397887716 \h </w:instrText>
             </w:r>
             <w:r>
               <w:rPr>
@@ -4570,7 +4462,7 @@
               <w:rPr>
                 <w:webHidden/>
               </w:rPr>
-              <w:t>10</w:t>
+              <w:t>0</w:t>
             </w:r>
             <w:r>
               <w:rPr>
@@ -4584,22 +4476,21 @@
           <w:pPr>
             <w:pStyle w:val="TM1"/>
             <w:rPr>
-              <w:b/>
+              <w:rFonts w:asciiTheme="minorHAnsi" w:hAnsiTheme="minorHAnsi" w:cstheme="minorBidi"/>
               <w:color w:val="auto"/>
               <w:lang w:eastAsia="fr-FR"/>
             </w:rPr>
           </w:pPr>
-          <w:hyperlink w:anchor="_Toc397882091" w:history="1">
+          <w:hyperlink w:anchor="_Toc397887717" w:history="1">
             <w:r>
               <w:rPr>
                 <w:rStyle w:val="Lienhypertexte"/>
-                <w:color w:val="023160" w:themeColor="hyperlink" w:themeShade="80"/>
               </w:rPr>
               <w:t>6</w:t>
             </w:r>
             <w:r>
               <w:rPr>
-                <w:b/>
+                <w:rFonts w:asciiTheme="minorHAnsi" w:hAnsiTheme="minorHAnsi" w:cstheme="minorBidi"/>
                 <w:color w:val="auto"/>
                 <w:lang w:eastAsia="fr-FR"/>
               </w:rPr>
@@ -4608,7 +4499,6 @@
             <w:r>
               <w:rPr>
                 <w:rStyle w:val="Lienhypertexte"/>
-                <w:color w:val="023160" w:themeColor="hyperlink" w:themeShade="80"/>
               </w:rPr>
               <w:t>Méthodes habituellement utilisées pour une situation présentant des similitudes (5 pages)</w:t>
             </w:r>
@@ -4628,7 +4518,7 @@
               <w:rPr>
                 <w:webHidden/>
               </w:rPr>
-              <w:instrText xml:space="preserve"> PAGEREF _Toc397882091 \h </w:instrText>
+              <w:instrText xml:space="preserve"> PAGEREF _Toc397887717 \h </w:instrText>
             </w:r>
             <w:r>
               <w:rPr>
@@ -4645,7 +4535,7 @@
               <w:rPr>
                 <w:webHidden/>
               </w:rPr>
-              <w:t>10</w:t>
+              <w:t>0</w:t>
             </w:r>
             <w:r>
               <w:rPr>
@@ -4659,22 +4549,21 @@
           <w:pPr>
             <w:pStyle w:val="TM1"/>
             <w:rPr>
-              <w:b/>
+              <w:rFonts w:asciiTheme="minorHAnsi" w:hAnsiTheme="minorHAnsi" w:cstheme="minorBidi"/>
               <w:color w:val="auto"/>
               <w:lang w:eastAsia="fr-FR"/>
             </w:rPr>
           </w:pPr>
-          <w:hyperlink w:anchor="_Toc397882092" w:history="1">
+          <w:hyperlink w:anchor="_Toc397887718" w:history="1">
             <w:r>
               <w:rPr>
                 <w:rStyle w:val="Lienhypertexte"/>
-                <w:color w:val="023160" w:themeColor="hyperlink" w:themeShade="80"/>
               </w:rPr>
               <w:t>7</w:t>
             </w:r>
             <w:r>
               <w:rPr>
-                <w:b/>
+                <w:rFonts w:asciiTheme="minorHAnsi" w:hAnsiTheme="minorHAnsi" w:cstheme="minorBidi"/>
                 <w:color w:val="auto"/>
                 <w:lang w:eastAsia="fr-FR"/>
               </w:rPr>
@@ -4683,7 +4572,6 @@
             <w:r>
               <w:rPr>
                 <w:rStyle w:val="Lienhypertexte"/>
-                <w:color w:val="023160" w:themeColor="hyperlink" w:themeShade="80"/>
               </w:rPr>
               <w:t>Exposé des décisions prises et des interventions menées par le stagiaire pour résoudre le problème  (15 pages)</w:t>
             </w:r>
@@ -4703,7 +4591,7 @@
               <w:rPr>
                 <w:webHidden/>
               </w:rPr>
-              <w:instrText xml:space="preserve"> PAGEREF _Toc397882092 \h </w:instrText>
+              <w:instrText xml:space="preserve"> PAGEREF _Toc397887718 \h </w:instrText>
             </w:r>
             <w:r>
               <w:rPr>
@@ -4720,7 +4608,7 @@
               <w:rPr>
                 <w:webHidden/>
               </w:rPr>
-              <w:t>12</w:t>
+              <w:t>2</w:t>
             </w:r>
             <w:r>
               <w:rPr>
@@ -4734,22 +4622,21 @@
           <w:pPr>
             <w:pStyle w:val="TM1"/>
             <w:rPr>
-              <w:b/>
+              <w:rFonts w:asciiTheme="minorHAnsi" w:hAnsiTheme="minorHAnsi" w:cstheme="minorBidi"/>
               <w:color w:val="auto"/>
               <w:lang w:eastAsia="fr-FR"/>
             </w:rPr>
           </w:pPr>
-          <w:hyperlink w:anchor="_Toc397882093" w:history="1">
+          <w:hyperlink w:anchor="_Toc397887719" w:history="1">
             <w:r>
               <w:rPr>
                 <w:rStyle w:val="Lienhypertexte"/>
-                <w:color w:val="023160" w:themeColor="hyperlink" w:themeShade="80"/>
               </w:rPr>
               <w:t>8</w:t>
             </w:r>
             <w:r>
               <w:rPr>
-                <w:b/>
+                <w:rFonts w:asciiTheme="minorHAnsi" w:hAnsiTheme="minorHAnsi" w:cstheme="minorBidi"/>
                 <w:color w:val="auto"/>
                 <w:lang w:eastAsia="fr-FR"/>
               </w:rPr>
@@ -4758,7 +4645,6 @@
             <w:r>
               <w:rPr>
                 <w:rStyle w:val="Lienhypertexte"/>
-                <w:color w:val="023160" w:themeColor="hyperlink" w:themeShade="80"/>
               </w:rPr>
               <w:t>techniques : solutions proposées et mises en œuvre par le stagiaire en lien avec les interventions des autres protagonistes : hiérarchie, collègues, clients, etc.</w:t>
             </w:r>
@@ -4778,7 +4664,7 @@
               <w:rPr>
                 <w:webHidden/>
               </w:rPr>
-              <w:instrText xml:space="preserve"> PAGEREF _Toc397882093 \h </w:instrText>
+              <w:instrText xml:space="preserve"> PAGEREF _Toc397887719 \h </w:instrText>
             </w:r>
             <w:r>
               <w:rPr>
@@ -4795,7 +4681,7 @@
               <w:rPr>
                 <w:webHidden/>
               </w:rPr>
-              <w:t>13</w:t>
+              <w:t>3</w:t>
             </w:r>
             <w:r>
               <w:rPr>
@@ -4809,22 +4695,21 @@
           <w:pPr>
             <w:pStyle w:val="TM1"/>
             <w:rPr>
-              <w:b/>
+              <w:rFonts w:asciiTheme="minorHAnsi" w:hAnsiTheme="minorHAnsi" w:cstheme="minorBidi"/>
               <w:color w:val="auto"/>
               <w:lang w:eastAsia="fr-FR"/>
             </w:rPr>
           </w:pPr>
-          <w:hyperlink w:anchor="_Toc397882094" w:history="1">
+          <w:hyperlink w:anchor="_Toc397887720" w:history="1">
             <w:r>
               <w:rPr>
                 <w:rStyle w:val="Lienhypertexte"/>
-                <w:color w:val="023160" w:themeColor="hyperlink" w:themeShade="80"/>
               </w:rPr>
               <w:t>9</w:t>
             </w:r>
             <w:r>
               <w:rPr>
-                <w:b/>
+                <w:rFonts w:asciiTheme="minorHAnsi" w:hAnsiTheme="minorHAnsi" w:cstheme="minorBidi"/>
                 <w:color w:val="auto"/>
                 <w:lang w:eastAsia="fr-FR"/>
               </w:rPr>
@@ -4833,7 +4718,6 @@
             <w:r>
               <w:rPr>
                 <w:rStyle w:val="Lienhypertexte"/>
-                <w:color w:val="023160" w:themeColor="hyperlink" w:themeShade="80"/>
               </w:rPr>
               <w:t>managériaux : modifications engendrées lors de la conception du projet et par la solution retenue et mise en œuvre dans l’organisation du travail de l’équipe, dans les relations entre protagonistes, dans la répartition des rôles, dans la distribution des responsabilités, etc.</w:t>
             </w:r>
@@ -4853,7 +4737,7 @@
               <w:rPr>
                 <w:webHidden/>
               </w:rPr>
-              <w:instrText xml:space="preserve"> PAGEREF _Toc397882094 \h </w:instrText>
+              <w:instrText xml:space="preserve"> PAGEREF _Toc397887720 \h </w:instrText>
             </w:r>
             <w:r>
               <w:rPr>
@@ -4870,7 +4754,7 @@
               <w:rPr>
                 <w:webHidden/>
               </w:rPr>
-              <w:t>13</w:t>
+              <w:t>3</w:t>
             </w:r>
             <w:r>
               <w:rPr>
@@ -4884,22 +4768,21 @@
           <w:pPr>
             <w:pStyle w:val="TM1"/>
             <w:rPr>
-              <w:b/>
+              <w:rFonts w:asciiTheme="minorHAnsi" w:hAnsiTheme="minorHAnsi" w:cstheme="minorBidi"/>
               <w:color w:val="auto"/>
               <w:lang w:eastAsia="fr-FR"/>
             </w:rPr>
           </w:pPr>
-          <w:hyperlink w:anchor="_Toc397882095" w:history="1">
+          <w:hyperlink w:anchor="_Toc397887721" w:history="1">
             <w:r>
               <w:rPr>
                 <w:rStyle w:val="Lienhypertexte"/>
-                <w:color w:val="023160" w:themeColor="hyperlink" w:themeShade="80"/>
               </w:rPr>
               <w:t>10</w:t>
             </w:r>
             <w:r>
               <w:rPr>
-                <w:b/>
+                <w:rFonts w:asciiTheme="minorHAnsi" w:hAnsiTheme="minorHAnsi" w:cstheme="minorBidi"/>
                 <w:color w:val="auto"/>
                 <w:lang w:eastAsia="fr-FR"/>
               </w:rPr>
@@ -4908,7 +4791,6 @@
             <w:r>
               <w:rPr>
                 <w:rStyle w:val="Lienhypertexte"/>
-                <w:color w:val="023160" w:themeColor="hyperlink" w:themeShade="80"/>
               </w:rPr>
               <w:t>stratégiques : changements proposés et réalisés en matière de gestion de projets, méthodes utilisées</w:t>
             </w:r>
@@ -4928,7 +4810,7 @@
               <w:rPr>
                 <w:webHidden/>
               </w:rPr>
-              <w:instrText xml:space="preserve"> PAGEREF _Toc397882095 \h </w:instrText>
+              <w:instrText xml:space="preserve"> PAGEREF _Toc397887721 \h </w:instrText>
             </w:r>
             <w:r>
               <w:rPr>
@@ -4945,7 +4827,7 @@
               <w:rPr>
                 <w:webHidden/>
               </w:rPr>
-              <w:t>13</w:t>
+              <w:t>3</w:t>
             </w:r>
             <w:r>
               <w:rPr>
@@ -4959,22 +4841,21 @@
           <w:pPr>
             <w:pStyle w:val="TM1"/>
             <w:rPr>
-              <w:b/>
+              <w:rFonts w:asciiTheme="minorHAnsi" w:hAnsiTheme="minorHAnsi" w:cstheme="minorBidi"/>
               <w:color w:val="auto"/>
               <w:lang w:eastAsia="fr-FR"/>
             </w:rPr>
           </w:pPr>
-          <w:hyperlink w:anchor="_Toc397882096" w:history="1">
+          <w:hyperlink w:anchor="_Toc397887722" w:history="1">
             <w:r>
               <w:rPr>
                 <w:rStyle w:val="Lienhypertexte"/>
-                <w:color w:val="023160" w:themeColor="hyperlink" w:themeShade="80"/>
               </w:rPr>
               <w:t>11</w:t>
             </w:r>
             <w:r>
               <w:rPr>
-                <w:b/>
+                <w:rFonts w:asciiTheme="minorHAnsi" w:hAnsiTheme="minorHAnsi" w:cstheme="minorBidi"/>
                 <w:color w:val="auto"/>
                 <w:lang w:eastAsia="fr-FR"/>
               </w:rPr>
@@ -4983,7 +4864,6 @@
             <w:r>
               <w:rPr>
                 <w:rStyle w:val="Lienhypertexte"/>
-                <w:color w:val="023160" w:themeColor="hyperlink" w:themeShade="80"/>
               </w:rPr>
               <w:t>Démonstration d’une originalité dans l’élaboration et la mise en œuvre de la solution (5 pages)</w:t>
             </w:r>
@@ -5003,7 +4883,7 @@
               <w:rPr>
                 <w:webHidden/>
               </w:rPr>
-              <w:instrText xml:space="preserve"> PAGEREF _Toc397882096 \h </w:instrText>
+              <w:instrText xml:space="preserve"> PAGEREF _Toc397887722 \h </w:instrText>
             </w:r>
             <w:r>
               <w:rPr>
@@ -5020,7 +4900,7 @@
               <w:rPr>
                 <w:webHidden/>
               </w:rPr>
-              <w:t>13</w:t>
+              <w:t>3</w:t>
             </w:r>
             <w:r>
               <w:rPr>
@@ -5034,22 +4914,21 @@
           <w:pPr>
             <w:pStyle w:val="TM1"/>
             <w:rPr>
-              <w:b/>
+              <w:rFonts w:asciiTheme="minorHAnsi" w:hAnsiTheme="minorHAnsi" w:cstheme="minorBidi"/>
               <w:color w:val="auto"/>
               <w:lang w:eastAsia="fr-FR"/>
             </w:rPr>
           </w:pPr>
-          <w:hyperlink w:anchor="_Toc397882097" w:history="1">
+          <w:hyperlink w:anchor="_Toc397887723" w:history="1">
             <w:r>
               <w:rPr>
                 <w:rStyle w:val="Lienhypertexte"/>
-                <w:color w:val="023160" w:themeColor="hyperlink" w:themeShade="80"/>
               </w:rPr>
               <w:t>12</w:t>
             </w:r>
             <w:r>
               <w:rPr>
-                <w:b/>
+                <w:rFonts w:asciiTheme="minorHAnsi" w:hAnsiTheme="minorHAnsi" w:cstheme="minorBidi"/>
                 <w:color w:val="auto"/>
                 <w:lang w:eastAsia="fr-FR"/>
               </w:rPr>
@@ -5058,7 +4937,6 @@
             <w:r>
               <w:rPr>
                 <w:rStyle w:val="Lienhypertexte"/>
-                <w:color w:val="023160" w:themeColor="hyperlink" w:themeShade="80"/>
               </w:rPr>
               <w:t>Analyse de l’approche choisie // Les résultats effectifs à court terme et les resultats espérés à long terme</w:t>
             </w:r>
@@ -5078,7 +4956,7 @@
               <w:rPr>
                 <w:webHidden/>
               </w:rPr>
-              <w:instrText xml:space="preserve"> PAGEREF _Toc397882097 \h </w:instrText>
+              <w:instrText xml:space="preserve"> PAGEREF _Toc397887723 \h </w:instrText>
             </w:r>
             <w:r>
               <w:rPr>
@@ -5095,7 +4973,7 @@
               <w:rPr>
                 <w:webHidden/>
               </w:rPr>
-              <w:t>14</w:t>
+              <w:t>4</w:t>
             </w:r>
             <w:r>
               <w:rPr>
@@ -5109,22 +4987,21 @@
           <w:pPr>
             <w:pStyle w:val="TM1"/>
             <w:rPr>
-              <w:b/>
+              <w:rFonts w:asciiTheme="minorHAnsi" w:hAnsiTheme="minorHAnsi" w:cstheme="minorBidi"/>
               <w:color w:val="auto"/>
               <w:lang w:eastAsia="fr-FR"/>
             </w:rPr>
           </w:pPr>
-          <w:hyperlink w:anchor="_Toc397882098" w:history="1">
+          <w:hyperlink w:anchor="_Toc397887724" w:history="1">
             <w:r>
               <w:rPr>
                 <w:rStyle w:val="Lienhypertexte"/>
-                <w:color w:val="023160" w:themeColor="hyperlink" w:themeShade="80"/>
               </w:rPr>
               <w:t>13</w:t>
             </w:r>
             <w:r>
               <w:rPr>
-                <w:b/>
+                <w:rFonts w:asciiTheme="minorHAnsi" w:hAnsiTheme="minorHAnsi" w:cstheme="minorBidi"/>
                 <w:color w:val="auto"/>
                 <w:lang w:eastAsia="fr-FR"/>
               </w:rPr>
@@ -5133,7 +5010,6 @@
             <w:r>
               <w:rPr>
                 <w:rStyle w:val="Lienhypertexte"/>
-                <w:color w:val="023160" w:themeColor="hyperlink" w:themeShade="80"/>
               </w:rPr>
               <w:t>Réflexion sur le stage et le mémoire</w:t>
             </w:r>
@@ -5153,7 +5029,7 @@
               <w:rPr>
                 <w:webHidden/>
               </w:rPr>
-              <w:instrText xml:space="preserve"> PAGEREF _Toc397882098 \h </w:instrText>
+              <w:instrText xml:space="preserve"> PAGEREF _Toc397887724 \h </w:instrText>
             </w:r>
             <w:r>
               <w:rPr>
@@ -5170,7 +5046,7 @@
               <w:rPr>
                 <w:webHidden/>
               </w:rPr>
-              <w:t>15</w:t>
+              <w:t>5</w:t>
             </w:r>
             <w:r>
               <w:rPr>
@@ -5184,22 +5060,21 @@
           <w:pPr>
             <w:pStyle w:val="TM1"/>
             <w:rPr>
-              <w:b/>
+              <w:rFonts w:asciiTheme="minorHAnsi" w:hAnsiTheme="minorHAnsi" w:cstheme="minorBidi"/>
               <w:color w:val="auto"/>
               <w:lang w:eastAsia="fr-FR"/>
             </w:rPr>
           </w:pPr>
-          <w:hyperlink w:anchor="_Toc397882099" w:history="1">
+          <w:hyperlink w:anchor="_Toc397887725" w:history="1">
             <w:r>
               <w:rPr>
                 <w:rStyle w:val="Lienhypertexte"/>
-                <w:color w:val="023160" w:themeColor="hyperlink" w:themeShade="80"/>
               </w:rPr>
               <w:t>14</w:t>
             </w:r>
             <w:r>
               <w:rPr>
-                <w:b/>
+                <w:rFonts w:asciiTheme="minorHAnsi" w:hAnsiTheme="minorHAnsi" w:cstheme="minorBidi"/>
                 <w:color w:val="auto"/>
                 <w:lang w:eastAsia="fr-FR"/>
               </w:rPr>
@@ -5208,7 +5083,6 @@
             <w:r>
               <w:rPr>
                 <w:rStyle w:val="Lienhypertexte"/>
-                <w:color w:val="023160" w:themeColor="hyperlink" w:themeShade="80"/>
               </w:rPr>
               <w:t>Conclusion</w:t>
             </w:r>
@@ -5228,7 +5102,7 @@
               <w:rPr>
                 <w:webHidden/>
               </w:rPr>
-              <w:instrText xml:space="preserve"> PAGEREF _Toc397882099 \h </w:instrText>
+              <w:instrText xml:space="preserve"> PAGEREF _Toc397887725 \h </w:instrText>
             </w:r>
             <w:r>
               <w:rPr>
@@ -5245,7 +5119,7 @@
               <w:rPr>
                 <w:webHidden/>
               </w:rPr>
-              <w:t>15</w:t>
+              <w:t>5</w:t>
             </w:r>
             <w:r>
               <w:rPr>
@@ -5259,22 +5133,21 @@
           <w:pPr>
             <w:pStyle w:val="TM1"/>
             <w:rPr>
-              <w:b/>
+              <w:rFonts w:asciiTheme="minorHAnsi" w:hAnsiTheme="minorHAnsi" w:cstheme="minorBidi"/>
               <w:color w:val="auto"/>
               <w:lang w:eastAsia="fr-FR"/>
             </w:rPr>
           </w:pPr>
-          <w:hyperlink w:anchor="_Toc397882100" w:history="1">
+          <w:hyperlink w:anchor="_Toc397887726" w:history="1">
             <w:r>
               <w:rPr>
                 <w:rStyle w:val="Lienhypertexte"/>
-                <w:color w:val="023160" w:themeColor="hyperlink" w:themeShade="80"/>
               </w:rPr>
               <w:t>15</w:t>
             </w:r>
             <w:r>
               <w:rPr>
-                <w:b/>
+                <w:rFonts w:asciiTheme="minorHAnsi" w:hAnsiTheme="minorHAnsi" w:cstheme="minorBidi"/>
                 <w:color w:val="auto"/>
                 <w:lang w:eastAsia="fr-FR"/>
               </w:rPr>
@@ -5283,7 +5156,6 @@
             <w:r>
               <w:rPr>
                 <w:rStyle w:val="Lienhypertexte"/>
-                <w:color w:val="023160" w:themeColor="hyperlink" w:themeShade="80"/>
               </w:rPr>
               <w:t>Bibliographie et Webographie</w:t>
             </w:r>
@@ -5303,7 +5175,7 @@
               <w:rPr>
                 <w:webHidden/>
               </w:rPr>
-              <w:instrText xml:space="preserve"> PAGEREF _Toc397882100 \h </w:instrText>
+              <w:instrText xml:space="preserve"> PAGEREF _Toc397887726 \h </w:instrText>
             </w:r>
             <w:r>
               <w:rPr>
@@ -5320,7 +5192,7 @@
               <w:rPr>
                 <w:webHidden/>
               </w:rPr>
-              <w:t>16</w:t>
+              <w:t>6</w:t>
             </w:r>
             <w:r>
               <w:rPr>
@@ -5355,7 +5227,7 @@
       <w:pPr>
         <w:pStyle w:val="SUP-Titre"/>
       </w:pPr>
-      <w:bookmarkStart w:id="0" w:name="_Toc397882079"/>
+      <w:bookmarkStart w:id="0" w:name="_Toc397887705"/>
       <w:r>
         <w:lastRenderedPageBreak/>
         <w:t>Introduction</w:t>
@@ -5369,7 +5241,7 @@
       <w:pPr>
         <w:pStyle w:val="SUP-Soutitre"/>
       </w:pPr>
-      <w:bookmarkStart w:id="1" w:name="_Toc397882081"/>
+      <w:bookmarkStart w:id="1" w:name="_Toc397887706"/>
       <w:r>
         <w:t>Mon parcours, des études supérieures à la vie active</w:t>
       </w:r>
@@ -5380,15 +5252,7 @@
         <w:pStyle w:val="SUP-Texte"/>
       </w:pPr>
       <w:r>
-        <w:t xml:space="preserve">Après avoir obtenu mon Baccalauréat Scientifique avec option Science de la Vie et de la Terre et spécialité Mathématiques en 2009, j’ai choisi d’intégrer SUPINFO sans aucune connaissance préalable en informatique. Mon choix a été motivé par ma participation à une journée SUPINFO </w:t>
-      </w:r>
-      <w:proofErr w:type="spellStart"/>
-      <w:r>
-        <w:t>Discovery</w:t>
-      </w:r>
-      <w:proofErr w:type="spellEnd"/>
-      <w:r>
-        <w:t xml:space="preserve"> Day sur le campus de Tours en 2008 et une journée </w:t>
+        <w:t xml:space="preserve">Après avoir obtenu mon Baccalauréat Scientifique avec option Science de la Vie et de la Terre et spécialité Mathématiques en 2009, j’ai choisi d’intégrer SUPINFO sans aucune connaissance préalable en informatique. Mon choix a été motivé par ma participation à une journée SUPINFO Discovery Day sur le campus de Tours en 2008 et une journée </w:t>
       </w:r>
       <w:r>
         <w:t>porte ouverte</w:t>
@@ -5438,15 +5302,7 @@
         <w:t xml:space="preserve">, </w:t>
       </w:r>
       <w:r>
-        <w:t xml:space="preserve">à La </w:t>
-      </w:r>
-      <w:proofErr w:type="spellStart"/>
-      <w:r>
-        <w:t>Walk</w:t>
-      </w:r>
-      <w:proofErr w:type="spellEnd"/>
-      <w:r>
-        <w:t xml:space="preserve"> (67). Ce stage m’a permis d’avoir un premier contact durable avec le monde de l’entreprise et constitue ma première expérience de développement en équipe. J’ai aussi développé</w:t>
+        <w:t>à La Walk (67). Ce stage m’a permis d’avoir un premier contact durable avec le monde de l’entreprise et constitue ma première expérience de développement en équipe. J’ai aussi développé</w:t>
       </w:r>
       <w:r>
         <w:t>, depuis ce stage,</w:t>
@@ -5475,13 +5331,8 @@
         <w:t>Lors de ma deuxième année à SUPINFO, je me suis rapproché de deux de mes camarades autoentrepreneurs à la recherche d’un développeur pour leur projet. C’est ainsi que j’ai passé mes stages de deuxième et troisième année en tant que développeur PHP</w:t>
       </w:r>
       <w:r>
-        <w:t xml:space="preserve">, </w:t>
-      </w:r>
-      <w:proofErr w:type="spellStart"/>
-      <w:r>
-        <w:t>Javascript</w:t>
-      </w:r>
-      <w:proofErr w:type="spellEnd"/>
+        <w:t>, Javascript</w:t>
+      </w:r>
       <w:r>
         <w:t xml:space="preserve"> et MySQL chez HUBVIOOS, la start-up créée par mes camarades Gilles HUMEZ et Kévin O’NEILL et moi-même. HUBVIOOS était un projet de « média social »</w:t>
       </w:r>
@@ -5502,16 +5353,11 @@
         <w:t>une entreprise locale de diffusion de vidéos en ligne :</w:t>
       </w:r>
       <w:r>
-        <w:t xml:space="preserve"> </w:t>
-      </w:r>
-      <w:proofErr w:type="spellStart"/>
-      <w:r>
-        <w:t>Vidéo@</w:t>
+        <w:t xml:space="preserve"> Vidéo@</w:t>
       </w:r>
       <w:r>
         <w:t>Volonté</w:t>
       </w:r>
-      <w:proofErr w:type="spellEnd"/>
       <w:r>
         <w:rPr>
           <w:rStyle w:val="Appelnotedebasdep"/>
@@ -5537,7 +5383,10 @@
         <w:t xml:space="preserve"> familiariser avec la nature des démarches administratives liées à la création et la gestion d’une entreprise. </w:t>
       </w:r>
       <w:r>
-        <w:t>De plus, Vidéo @ Volonté détient des droits de diffusion de contenus de grandes entreprises multimédia comme Pathé</w:t>
+        <w:t>De plus, Vidéo@</w:t>
+      </w:r>
+      <w:r>
+        <w:t>Volonté détient des droits de diffusion de contenus de grandes entreprises multimédia comme Pathé</w:t>
       </w:r>
       <w:r>
         <w:rPr>
@@ -5555,13 +5404,8 @@
         <w:footnoteReference w:id="4"/>
       </w:r>
       <w:r>
-        <w:t xml:space="preserve"> ou encore Warner </w:t>
-      </w:r>
-      <w:proofErr w:type="spellStart"/>
-      <w:r>
-        <w:t>Brothers</w:t>
-      </w:r>
-      <w:proofErr w:type="spellEnd"/>
+        <w:t xml:space="preserve"> ou encore Warner Brothers</w:t>
+      </w:r>
       <w:r>
         <w:rPr>
           <w:rStyle w:val="Appelnotedebasdep"/>
@@ -5599,99 +5443,28 @@
         <w:t xml:space="preserve"> auquel j’ai pris part</w:t>
       </w:r>
       <w:r>
-        <w:t xml:space="preserve"> comme les bases de données </w:t>
-      </w:r>
-      <w:proofErr w:type="spellStart"/>
-      <w:r>
-        <w:t>NoSQL</w:t>
-      </w:r>
-      <w:proofErr w:type="spellEnd"/>
-      <w:r>
-        <w:t xml:space="preserve"> (</w:t>
-      </w:r>
-      <w:proofErr w:type="spellStart"/>
-      <w:r>
-        <w:t>MongoDB</w:t>
-      </w:r>
-      <w:proofErr w:type="spellEnd"/>
-      <w:r>
-        <w:t xml:space="preserve">, </w:t>
-      </w:r>
-      <w:proofErr w:type="spellStart"/>
-      <w:r>
-        <w:t>OrientDB</w:t>
-      </w:r>
-      <w:proofErr w:type="spellEnd"/>
+        <w:t xml:space="preserve"> comme les bases de données NoSQL</w:t>
+      </w:r>
+      <w:r>
+        <w:t xml:space="preserve"> (MongoDB, OrientDB)</w:t>
+      </w:r>
+      <w:r>
+        <w:t>, les frameworks de la pile de technologies de développement « full-javascript » (NodeJS, AngularJS, EmberJS</w:t>
+      </w:r>
+      <w:r>
+        <w:t>, MeteorJS</w:t>
+      </w:r>
       <w:r>
         <w:t>)</w:t>
       </w:r>
       <w:r>
-        <w:t xml:space="preserve">, les </w:t>
-      </w:r>
-      <w:proofErr w:type="spellStart"/>
-      <w:r>
-        <w:t>frameworks</w:t>
-      </w:r>
-      <w:proofErr w:type="spellEnd"/>
-      <w:r>
-        <w:t xml:space="preserve"> de la pile de technologies de développement « full-</w:t>
-      </w:r>
-      <w:proofErr w:type="spellStart"/>
-      <w:r>
-        <w:t>javascript</w:t>
-      </w:r>
-      <w:proofErr w:type="spellEnd"/>
-      <w:r>
-        <w:t> » (</w:t>
-      </w:r>
-      <w:proofErr w:type="spellStart"/>
-      <w:r>
-        <w:t>NodeJS</w:t>
-      </w:r>
-      <w:proofErr w:type="spellEnd"/>
-      <w:r>
-        <w:t xml:space="preserve">, </w:t>
-      </w:r>
-      <w:proofErr w:type="spellStart"/>
-      <w:r>
-        <w:t>AngularJS</w:t>
-      </w:r>
-      <w:proofErr w:type="spellEnd"/>
-      <w:r>
-        <w:t xml:space="preserve">, </w:t>
-      </w:r>
-      <w:proofErr w:type="spellStart"/>
-      <w:r>
-        <w:t>EmberJS</w:t>
-      </w:r>
-      <w:proofErr w:type="spellEnd"/>
-      <w:r>
-        <w:t xml:space="preserve">, </w:t>
-      </w:r>
-      <w:proofErr w:type="spellStart"/>
-      <w:r>
-        <w:t>MeteorJS</w:t>
-      </w:r>
-      <w:proofErr w:type="spellEnd"/>
-      <w:r>
-        <w:t>)</w:t>
-      </w:r>
-      <w:r>
         <w:t>, les outils d’</w:t>
       </w:r>
       <w:r>
         <w:t>intégration continue ou</w:t>
       </w:r>
       <w:r>
-        <w:t xml:space="preserve"> les </w:t>
-      </w:r>
-      <w:proofErr w:type="spellStart"/>
-      <w:r>
-        <w:t>frameworks</w:t>
-      </w:r>
-      <w:proofErr w:type="spellEnd"/>
-      <w:r>
-        <w:t xml:space="preserve"> de test unitaires.</w:t>
+        <w:t xml:space="preserve"> les frameworks de test unitaires.</w:t>
       </w:r>
     </w:p>
     <w:p>
@@ -5708,7 +5481,6 @@
           <w:szCs w:val="28"/>
         </w:rPr>
       </w:pPr>
-      <w:bookmarkStart w:id="2" w:name="_Toc397882080"/>
       <w:r>
         <w:t xml:space="preserve">Après cette expérience, j’ai orienté mes recherches de stages vers des entreprises stables proposant des interventions sur des projets matures. Ainsi, j’ai effectué un stage à temps partiel en tant que Développeur Web Python au </w:t>
       </w:r>
@@ -5744,6 +5516,7 @@
       <w:pPr>
         <w:pStyle w:val="SUP-Soutitre"/>
       </w:pPr>
+      <w:bookmarkStart w:id="2" w:name="_Toc397887707"/>
       <w:r>
         <w:lastRenderedPageBreak/>
         <w:t>La résistance au changement</w:t>
@@ -5830,7 +5603,7 @@
       <w:pPr>
         <w:pStyle w:val="SUP-Titre"/>
       </w:pPr>
-      <w:bookmarkStart w:id="3" w:name="_Toc397882082"/>
+      <w:bookmarkStart w:id="3" w:name="_Toc397887708"/>
       <w:r>
         <w:lastRenderedPageBreak/>
         <w:t>Atlante-Support</w:t>
@@ -5865,7 +5638,7 @@
           <w:noProof/>
         </w:rPr>
       </w:pPr>
-      <w:bookmarkStart w:id="4" w:name="_Toc397882083"/>
+      <w:bookmarkStart w:id="4" w:name="_Toc397887709"/>
       <w:r>
         <w:rPr>
           <w:noProof/>
@@ -6037,7 +5810,7 @@
           <w:noProof/>
         </w:rPr>
       </w:pPr>
-      <w:bookmarkStart w:id="5" w:name="_Toc397882084"/>
+      <w:bookmarkStart w:id="5" w:name="_Toc397887710"/>
       <w:r>
         <w:rPr>
           <w:noProof/>
@@ -6167,15 +5940,12 @@
       <w:pPr>
         <w:pStyle w:val="SUP-Soutitre"/>
       </w:pPr>
+      <w:bookmarkStart w:id="6" w:name="_Toc397887711"/>
       <w:r>
         <w:lastRenderedPageBreak/>
-        <w:t>Les c</w:t>
-      </w:r>
-      <w:bookmarkStart w:id="6" w:name="_GoBack"/>
+        <w:t>Les conditions de travail</w:t>
+      </w:r>
       <w:bookmarkEnd w:id="6"/>
-      <w:r>
-        <w:t>onditions de travail</w:t>
-      </w:r>
     </w:p>
     <w:p>
       <w:pPr>
@@ -6184,7 +5954,7 @@
           <w:noProof/>
         </w:rPr>
       </w:pPr>
-      <w:bookmarkStart w:id="7" w:name="_Toc397882086"/>
+      <w:bookmarkStart w:id="7" w:name="_Toc397887712"/>
       <w:r>
         <w:rPr>
           <w:noProof/>
@@ -6350,7 +6120,19 @@
         <w:rPr>
           <w:noProof/>
         </w:rPr>
-        <w:t xml:space="preserve"> du choix des technologies utilisées pour mener à bien les différents développements.</w:t>
+        <w:t xml:space="preserve"> du choix des technologies utilisées pour mener à bien les différents développements</w:t>
+      </w:r>
+      <w:r>
+        <w:rPr>
+          <w:noProof/>
+        </w:rPr>
+        <w:t xml:space="preserve"> conduits par la société</w:t>
+      </w:r>
+      <w:r>
+        <w:rPr>
+          <w:noProof/>
+        </w:rPr>
+        <w:t>.</w:t>
       </w:r>
       <w:r>
         <w:rPr>
@@ -6982,25 +6764,405 @@
         <w:rPr>
           <w:noProof/>
         </w:rPr>
+        <w:t>ORGANIGRAMME MOTHERFUCKER</w:t>
+      </w:r>
+      <w:r>
+        <w:rPr>
+          <w:noProof/>
+        </w:rPr>
         <w:br w:type="page"/>
       </w:r>
     </w:p>
     <w:p>
       <w:pPr>
+        <w:pStyle w:val="SUP-Texte"/>
+        <w:rPr>
+          <w:noProof/>
+        </w:rPr>
+      </w:pPr>
+    </w:p>
+    <w:p>
+      <w:pPr>
         <w:pStyle w:val="Titre3"/>
         <w:rPr>
           <w:noProof/>
         </w:rPr>
       </w:pPr>
-      <w:bookmarkStart w:id="8" w:name="_Toc397882087"/>
-      <w:r>
-        <w:rPr>
-          <w:noProof/>
-        </w:rPr>
+      <w:bookmarkStart w:id="8" w:name="_Toc397887713"/>
+      <w:r>
+        <w:rPr>
+          <w:noProof/>
+        </w:rPr>
+        <w:t>Des méthodes de travail fonctionnelles mais améliorables</w:t>
+      </w:r>
+      <w:bookmarkEnd w:id="8"/>
+    </w:p>
+    <w:p>
+      <w:pPr>
+        <w:pStyle w:val="SUP-Texte"/>
+      </w:pPr>
+      <w:r>
+        <w:t>C</w:t>
+      </w:r>
+      <w:r>
+        <w:t>ons</w:t>
+      </w:r>
+      <w:r>
+        <w:t xml:space="preserve"> : </w:t>
+      </w:r>
+    </w:p>
+    <w:p>
+      <w:pPr>
+        <w:pStyle w:val="SUP-Texte"/>
+      </w:pPr>
+      <w:r>
+        <w:t>Microsoft silver puis gold partner : spécialisée dans les techno MS donc utilisation presque exclusives de techno MS</w:t>
+      </w:r>
+    </w:p>
+    <w:p>
+      <w:pPr>
+        <w:pStyle w:val="SUP-Texte"/>
+      </w:pPr>
+      <w:r>
+        <w:t>Usage pauvre de TFS : pas de gestion des bugs, pas de gestion des tâche</w:t>
+      </w:r>
+      <w:r>
+        <w:t>s</w:t>
+      </w:r>
+      <w:r>
+        <w:t xml:space="preserve">, pas de gestion systématique des versions, </w:t>
+      </w:r>
+      <w:r>
+        <w:t>travail avec d’anciennes versions de frameworks comme .NET 3.5</w:t>
+      </w:r>
+    </w:p>
+    <w:p>
+      <w:pPr>
+        <w:pStyle w:val="SUP-Texte"/>
+      </w:pPr>
+      <w:r>
+        <w:t>Partage de code par mail, sur partage réseau</w:t>
+      </w:r>
+    </w:p>
+    <w:p>
+      <w:pPr>
+        <w:pStyle w:val="SUP-Texte"/>
+      </w:pPr>
+      <w:r>
+        <w:t>Pas de gestion des taches en interne, consignes données à l’oral ou par mail, pas de référenciel si quelqu’un doit prendre la suite</w:t>
+      </w:r>
+    </w:p>
+    <w:p>
+      <w:pPr>
+        <w:pStyle w:val="SUP-Texte"/>
+      </w:pPr>
+      <w:r>
+        <w:t>Participation n</w:t>
+      </w:r>
+      <w:r>
+        <w:t>on systématique aux réunions techniques</w:t>
+      </w:r>
+    </w:p>
+    <w:p>
+      <w:pPr>
+        <w:pStyle w:val="SUP-Texte"/>
+      </w:pPr>
+      <w:r>
+        <w:t xml:space="preserve">Pas de vrai procédé de livraison standardisé : copie des fichiers + bases chez les clients, </w:t>
+      </w:r>
+    </w:p>
+    <w:p>
+      <w:pPr>
+        <w:pStyle w:val="SUP-Texte"/>
+      </w:pPr>
+      <w:r>
+        <w:t>Sécurité fragile : mêmes mots de passes utilisés un peu partout au point d’être presque une « convention »</w:t>
+      </w:r>
+    </w:p>
+    <w:p>
+      <w:pPr>
+        <w:pStyle w:val="SUP-Texte"/>
+      </w:pPr>
+      <w:r>
+        <w:t>Difficultés à établir des lignes directrices parfois claires</w:t>
+      </w:r>
+    </w:p>
+    <w:p>
+      <w:pPr>
+        <w:pStyle w:val="SUP-Texte"/>
+      </w:pPr>
+      <w:r>
+        <w:t>Pas de réelle conventions établies au niveau du code + plusieurs développeurs passés sur le même projet =&gt; différentes façons de faire</w:t>
+      </w:r>
+      <w:r>
+        <w:t>, différents style code dans le même projet et parfois même dans le même fichier</w:t>
+      </w:r>
+      <w:r>
+        <w:t> !</w:t>
+      </w:r>
+    </w:p>
+    <w:p>
+      <w:pPr>
+        <w:pStyle w:val="SUP-Texte"/>
+      </w:pPr>
+      <w:r>
+        <w:t>3 versions d’Axinod maintenues en parallèle au lieu de trois produits avec des spécificités très forte en fonction du client =&gt; presque 3 logiciels différents</w:t>
+      </w:r>
+    </w:p>
+    <w:p>
+      <w:pPr>
+        <w:pStyle w:val="SUP-Texte"/>
+      </w:pPr>
+      <w:r>
+        <w:t xml:space="preserve">Trop forte sensibilité au BUZZ informatique </w:t>
+      </w:r>
+      <w:r>
+        <w:sym w:font="Wingdings" w:char="F0E8"/>
+      </w:r>
+      <w:r>
+        <w:t xml:space="preserve"> mode du cloud =&gt;  souscription AZURE pour 24k€ que l’on utilise à peine </w:t>
+      </w:r>
+      <w:r>
+        <w:sym w:font="Wingdings" w:char="F0E8"/>
+      </w:r>
+      <w:r>
+        <w:t xml:space="preserve"> trouver un moyen de la rentabiliser à tout prix pour pas que ça soit gaspillé </w:t>
+      </w:r>
+      <w:r>
+        <w:sym w:font="Wingdings" w:char="F0E8"/>
+      </w:r>
+      <w:r>
+        <w:t xml:space="preserve"> conso</w:t>
+      </w:r>
+      <w:r>
+        <w:t>m</w:t>
+      </w:r>
+      <w:r>
+        <w:t>mation de l’achat plutôt qu’achat en fonction de la consommation prévue</w:t>
+      </w:r>
+    </w:p>
+    <w:p>
+      <w:pPr>
+        <w:pStyle w:val="SUP-Texte"/>
+      </w:pPr>
+    </w:p>
+    <w:p>
+      <w:pPr>
+        <w:pStyle w:val="SUP-Texte"/>
+      </w:pPr>
+      <w:r>
+        <w:t>Pros</w:t>
+      </w:r>
+      <w:r>
+        <w:t> :</w:t>
+      </w:r>
+    </w:p>
+    <w:p>
+      <w:pPr>
+        <w:pStyle w:val="SUP-Texte"/>
+      </w:pPr>
+      <w:r>
+        <w:t>Utilisation d’infragistics qui permet de ne pas avoir à tout redévelopper</w:t>
+      </w:r>
+      <w:r>
+        <w:t xml:space="preserve"> </w:t>
+      </w:r>
+      <w:r>
+        <w:sym w:font="Wingdings" w:char="F0E8"/>
+      </w:r>
+      <w:r>
+        <w:t xml:space="preserve"> MAIS</w:t>
+      </w:r>
+      <w:r>
+        <w:t xml:space="preserve"> parfois plusieurs versions de retard</w:t>
+      </w:r>
+      <w:r>
+        <w:t>…</w:t>
+      </w:r>
+    </w:p>
+    <w:p>
+      <w:pPr>
+        <w:pStyle w:val="SUP-Texte"/>
+      </w:pPr>
+      <w:r>
         <w:lastRenderedPageBreak/>
-        <w:t>Des méthodes de travail fonctionnelles mais améliorables</w:t>
-      </w:r>
-    </w:p>
+        <w:t xml:space="preserve">Équipe ouverte aux suggestions (même si ça prend du teeeeeeeeeeeeeeemps) : trello, git, réunions, WPF, ClickOnce,  </w:t>
+      </w:r>
+    </w:p>
+    <w:p>
+      <w:pPr>
+        <w:pStyle w:val="SUP-Texte"/>
+      </w:pPr>
+    </w:p>
+    <w:p>
+      <w:pPr>
+        <w:pStyle w:val="SUP-Texte"/>
+      </w:pPr>
+      <w:r>
+        <w:t xml:space="preserve">Déroulement d’un projet : </w:t>
+      </w:r>
+    </w:p>
+    <w:p>
+      <w:pPr>
+        <w:pStyle w:val="SUP-Texte"/>
+      </w:pPr>
+      <w:r>
+        <w:t xml:space="preserve">Discussion initiale avec le client </w:t>
+      </w:r>
+      <w:r>
+        <w:sym w:font="Wingdings" w:char="F0E8"/>
+      </w:r>
+      <w:r>
+        <w:t xml:space="preserve"> presque une approche commercial</w:t>
+      </w:r>
+      <w:r>
+        <w:t>e</w:t>
+      </w:r>
+      <w:r>
+        <w:t>, vente de fonctionnalités qui ne sont souvent mêmes pas développées sans savoir si c’est techniquement possible</w:t>
+      </w:r>
+      <w:r>
+        <w:t>, pas de présence d’une personne technique</w:t>
+      </w:r>
+      <w:r>
+        <w:t xml:space="preserve"> </w:t>
+      </w:r>
+      <w:r>
+        <w:sym w:font="Wingdings" w:char="F0E8"/>
+      </w:r>
+      <w:r>
+        <w:t xml:space="preserve"> le </w:t>
+      </w:r>
+      <w:r>
+        <w:t>référent</w:t>
+      </w:r>
+      <w:r>
+        <w:t xml:space="preserve"> technique sur le projet doit souvent se baser sur des explications d’une personne non technique qui sont souvent incomplètes, non pertinentes ou fausse.</w:t>
+      </w:r>
+    </w:p>
+    <w:p>
+      <w:pPr>
+        <w:pStyle w:val="SUP-Texte"/>
+      </w:pPr>
+      <w:r>
+        <w:t xml:space="preserve">Vente à outrance, vente d’une usine à gaz alors que le client n’a pas </w:t>
+      </w:r>
+      <w:r>
+        <w:t>forcément</w:t>
+      </w:r>
+      <w:r>
+        <w:t xml:space="preserve"> besoin de tout ça </w:t>
+      </w:r>
+      <w:r>
+        <w:sym w:font="Wingdings" w:char="F0E8"/>
+      </w:r>
+      <w:r>
+        <w:t xml:space="preserve"> double impact : 1. Plus de trucs à développer pour nous, 2. Plus de retard</w:t>
+      </w:r>
+    </w:p>
+    <w:p>
+      <w:pPr>
+        <w:pStyle w:val="SUP-Texte"/>
+      </w:pPr>
+      <w:r>
+        <w:t>Pas d’établissement de cahiers des charges</w:t>
+      </w:r>
+    </w:p>
+    <w:p>
+      <w:pPr>
+        <w:pStyle w:val="SUP-Texte"/>
+      </w:pPr>
+      <w:r>
+        <w:t xml:space="preserve">Technos / façons de faire imposées par les profils non techniques </w:t>
+      </w:r>
+      <w:r>
+        <w:sym w:font="Wingdings" w:char="F0E8"/>
+      </w:r>
+      <w:r>
+        <w:t xml:space="preserve"> stocker du XML dans une BDD WTF</w:t>
+      </w:r>
+      <w:r>
+        <w:t xml:space="preserve"> 2014</w:t>
+      </w:r>
+    </w:p>
+    <w:p>
+      <w:pPr>
+        <w:pStyle w:val="SUP-Texte"/>
+      </w:pPr>
+      <w:r>
+        <w:t>Changement d’avis interne</w:t>
+      </w:r>
+      <w:r>
+        <w:t>s</w:t>
+      </w:r>
+      <w:r>
+        <w:t xml:space="preserve"> sans consultation préalable du client</w:t>
+      </w:r>
+      <w:r>
+        <w:t>, redéveloppement de certaines fonctionnalités plusieur</w:t>
+      </w:r>
+      <w:r>
+        <w:t>s fois</w:t>
+      </w:r>
+    </w:p>
+    <w:p>
+      <w:pPr>
+        <w:pStyle w:val="SUP-Texte"/>
+      </w:pPr>
+      <w:r>
+        <w:t>Pas de tests unitaire ni même forcément de beta</w:t>
+      </w:r>
+      <w:r>
+        <w:t>, pas de documentati</w:t>
+      </w:r>
+      <w:r>
+        <w:t>on</w:t>
+      </w:r>
+    </w:p>
+    <w:p>
+      <w:pPr>
+        <w:pStyle w:val="SUP-Texte"/>
+      </w:pPr>
+      <w:r>
+        <w:t>Nombreux retards dans la livraison</w:t>
+      </w:r>
+      <w:r>
+        <w:t xml:space="preserve"> et/ou livraison pas conforme aux besoins du client</w:t>
+      </w:r>
+    </w:p>
+    <w:p>
+      <w:pPr>
+        <w:pStyle w:val="SUP-Texte"/>
+      </w:pPr>
+    </w:p>
+    <w:p>
+      <w:pPr>
+        <w:pStyle w:val="SUP-Texte"/>
+      </w:pPr>
+      <w:r>
+        <w:t>Ambiance de travail</w:t>
+      </w:r>
+      <w:r>
+        <w:t> :</w:t>
+      </w:r>
+    </w:p>
+    <w:p>
+      <w:pPr>
+        <w:pStyle w:val="SUP-Texte"/>
+      </w:pPr>
+      <w:r>
+        <w:t>Séparation entre les cadres et les contrats pro : moyennes d’âge différentes, curiosité technologiques chez les « jeunes » absente chez les vieux</w:t>
+      </w:r>
+    </w:p>
+    <w:p>
+      <w:pPr>
+        <w:pStyle w:val="SUP-Texte"/>
+      </w:pPr>
+      <w:r>
+        <w:t>Dialogue ouvert, suggestions possibles (même si pas toujours entendues)</w:t>
+      </w:r>
+    </w:p>
+    <w:p/>
     <w:p>
       <w:pPr>
         <w:pStyle w:val="SUP-Texte"/>
@@ -7066,6 +7228,7 @@
         <w:rPr>
           <w:noProof/>
         </w:rPr>
+        <w:lastRenderedPageBreak/>
         <w:t>Trois développeurs cadres ; messieurs GENET, GIRAUD et IDRISSI avec des degrés de responsabilités différents</w:t>
       </w:r>
     </w:p>
@@ -7142,7 +7305,19 @@
         <w:rPr>
           <w:noProof/>
         </w:rPr>
-        <w:t xml:space="preserve">J’ai ressenti une séparation assez marquée au sein de l’équipe de travail, entre les cadres et les employés en contrat de professionnalisation. D’abord d’un point de vue technique, </w:t>
+        <w:t>J’a</w:t>
+      </w:r>
+      <w:r>
+        <w:rPr>
+          <w:noProof/>
+        </w:rPr>
+        <w:t xml:space="preserve">i ressenti une séparation relativement présente </w:t>
+      </w:r>
+      <w:r>
+        <w:rPr>
+          <w:noProof/>
+        </w:rPr>
+        <w:t xml:space="preserve">au sein de l’équipe de travail, entre les cadres et les employés en contrat de professionnalisation. D’abord d’un point de vue technique, </w:t>
       </w:r>
     </w:p>
     <w:p>
@@ -7221,6 +7396,7 @@
           <w:noProof/>
         </w:rPr>
       </w:pPr>
+      <w:bookmarkStart w:id="9" w:name="_Toc397887714"/>
       <w:r>
         <w:rPr>
           <w:noProof/>
@@ -7252,7 +7428,7 @@
         </w:rPr>
         <w:t>Persée</w:t>
       </w:r>
-      <w:bookmarkEnd w:id="8"/>
+      <w:bookmarkEnd w:id="9"/>
     </w:p>
     <w:p>
       <w:pPr>
@@ -7365,7 +7541,21 @@
         <w:rPr>
           <w:noProof/>
         </w:rPr>
-        <w:t xml:space="preserve"> est un ancien élève SUPINFO Paris qui occupe le poste de </w:t>
+        <w:t xml:space="preserve"> est un ancien élève SUPINFO Paris qui occupe le po</w:t>
+      </w:r>
+      <w:r>
+        <w:rPr>
+          <w:noProof/>
+        </w:rPr>
+        <w:t>ste d’évangeliste</w:t>
+      </w:r>
+      <w:bookmarkStart w:id="10" w:name="_GoBack"/>
+      <w:bookmarkEnd w:id="10"/>
+      <w:r>
+        <w:rPr>
+          <w:noProof/>
+        </w:rPr>
+        <w:t xml:space="preserve"> </w:t>
       </w:r>
       <w:r>
         <w:rPr>
@@ -7503,14 +7693,12 @@
           <w:docGrid w:linePitch="299"/>
         </w:sectPr>
       </w:pPr>
-      <w:bookmarkStart w:id="9" w:name="_Toc397882088"/>
     </w:p>
     <w:p>
       <w:pPr>
         <w:pStyle w:val="SUP-Titre"/>
       </w:pPr>
-      <w:bookmarkStart w:id="10" w:name="_Toc397882089"/>
-      <w:bookmarkEnd w:id="9"/>
+      <w:bookmarkStart w:id="11" w:name="_Toc397887715"/>
       <w:r>
         <w:lastRenderedPageBreak/>
         <w:t>Analyse du contexte</w:t>
@@ -7521,7 +7709,7 @@
       <w:r>
         <w:t xml:space="preserve"> (10 pages)</w:t>
       </w:r>
-      <w:bookmarkEnd w:id="10"/>
+      <w:bookmarkEnd w:id="11"/>
       <w:r>
         <w:tab/>
       </w:r>
@@ -7587,7 +7775,7 @@
       <w:pPr>
         <w:pStyle w:val="SUP-Titre"/>
       </w:pPr>
-      <w:bookmarkStart w:id="11" w:name="_Toc397882090"/>
+      <w:bookmarkStart w:id="12" w:name="_Toc397887716"/>
       <w:r>
         <w:t>Probl</w:t>
       </w:r>
@@ -7597,7 +7785,7 @@
       <w:r>
         <w:t>matique</w:t>
       </w:r>
-      <w:bookmarkEnd w:id="11"/>
+      <w:bookmarkEnd w:id="12"/>
       <w:r>
         <w:t xml:space="preserve"> </w:t>
       </w:r>
@@ -7622,14 +7810,14 @@
       <w:pPr>
         <w:pStyle w:val="SUP-Titre"/>
       </w:pPr>
-      <w:bookmarkStart w:id="12" w:name="_Toc397882091"/>
+      <w:bookmarkStart w:id="13" w:name="_Toc397887717"/>
       <w:r>
         <w:t xml:space="preserve">Méthodes habituellement utilisées pour une situation présentant des similitudes </w:t>
       </w:r>
       <w:r>
         <w:t>(5 pages)</w:t>
       </w:r>
-      <w:bookmarkEnd w:id="12"/>
+      <w:bookmarkEnd w:id="13"/>
     </w:p>
     <w:p>
       <w:pPr>
@@ -7795,7 +7983,7 @@
       <w:pPr>
         <w:pStyle w:val="SUP-Titre"/>
       </w:pPr>
-      <w:bookmarkStart w:id="13" w:name="_Toc397882092"/>
+      <w:bookmarkStart w:id="14" w:name="_Toc397887718"/>
       <w:r>
         <w:lastRenderedPageBreak/>
         <w:t>Exposé des décisions prises et des interventions menées par le stagi</w:t>
@@ -7809,7 +7997,7 @@
       <w:r>
         <w:t>(15 pages)</w:t>
       </w:r>
-      <w:bookmarkEnd w:id="13"/>
+      <w:bookmarkEnd w:id="14"/>
     </w:p>
     <w:p>
       <w:pPr>
@@ -8315,11 +8503,11 @@
       <w:pPr>
         <w:pStyle w:val="SUP-Titre"/>
       </w:pPr>
-      <w:bookmarkStart w:id="14" w:name="_Toc397882093"/>
+      <w:bookmarkStart w:id="15" w:name="_Toc397887719"/>
       <w:r>
         <w:t>techniques : solutions proposées et mises en œuvre par le stagiaire en lien avec les interventions des autres protagonistes : hiérarchie, collègues, clients, etc.</w:t>
       </w:r>
-      <w:bookmarkEnd w:id="14"/>
+      <w:bookmarkEnd w:id="15"/>
       <w:r>
         <w:t xml:space="preserve"> </w:t>
       </w:r>
@@ -8328,11 +8516,11 @@
       <w:pPr>
         <w:pStyle w:val="SUP-Titre"/>
       </w:pPr>
-      <w:bookmarkStart w:id="15" w:name="_Toc397882094"/>
+      <w:bookmarkStart w:id="16" w:name="_Toc397887720"/>
       <w:r>
         <w:t>managériaux : modifications engendrées lors de la conception du projet et par la solution retenue et mise en œuvre dans l’organisation du travail de l’équipe, dans les relations entre protagonistes, dans la répartition des rôles, dans la distribution des responsabilités, etc.</w:t>
       </w:r>
-      <w:bookmarkEnd w:id="15"/>
+      <w:bookmarkEnd w:id="16"/>
       <w:r>
         <w:t xml:space="preserve"> </w:t>
       </w:r>
@@ -8341,11 +8529,11 @@
       <w:pPr>
         <w:pStyle w:val="SUP-Titre"/>
       </w:pPr>
-      <w:bookmarkStart w:id="16" w:name="_Toc397882095"/>
+      <w:bookmarkStart w:id="17" w:name="_Toc397887721"/>
       <w:r>
         <w:t>stratégiques : changements proposés et réalisés en matière de gestion de projets, méthodes utilisées</w:t>
       </w:r>
-      <w:bookmarkEnd w:id="16"/>
+      <w:bookmarkEnd w:id="17"/>
       <w:r>
         <w:t xml:space="preserve"> </w:t>
       </w:r>
@@ -8362,7 +8550,7 @@
       <w:pPr>
         <w:pStyle w:val="SUP-Titre"/>
       </w:pPr>
-      <w:bookmarkStart w:id="17" w:name="_Toc397882096"/>
+      <w:bookmarkStart w:id="18" w:name="_Toc397887722"/>
       <w:r>
         <w:t>Démonstration d’une originalité dans l’élaboration et l</w:t>
       </w:r>
@@ -8375,7 +8563,7 @@
       <w:r>
         <w:t>(5 pages)</w:t>
       </w:r>
-      <w:bookmarkEnd w:id="17"/>
+      <w:bookmarkEnd w:id="18"/>
     </w:p>
     <w:p>
       <w:pPr>
@@ -8429,14 +8617,14 @@
       <w:pPr>
         <w:pStyle w:val="SUP-Titre"/>
       </w:pPr>
-      <w:bookmarkStart w:id="18" w:name="_Toc397882097"/>
+      <w:bookmarkStart w:id="19" w:name="_Toc397887723"/>
       <w:r>
         <w:t xml:space="preserve">Analyse de l’approche choisie </w:t>
       </w:r>
       <w:r>
         <w:t>// Les résultats effectifs à court terme et les resultats espérés à long terme</w:t>
       </w:r>
-      <w:bookmarkEnd w:id="18"/>
+      <w:bookmarkEnd w:id="19"/>
     </w:p>
     <w:p>
       <w:pPr>
@@ -8741,11 +8929,11 @@
       <w:pPr>
         <w:pStyle w:val="SUP-Titre"/>
       </w:pPr>
-      <w:bookmarkStart w:id="19" w:name="_Toc397882098"/>
+      <w:bookmarkStart w:id="20" w:name="_Toc397887724"/>
       <w:r>
         <w:t>Réflexion sur le stage et le mémoire</w:t>
       </w:r>
-      <w:bookmarkEnd w:id="19"/>
+      <w:bookmarkEnd w:id="20"/>
     </w:p>
     <w:p>
       <w:pPr>
@@ -8799,14 +8987,14 @@
       <w:r>
         <w:t xml:space="preserve">  </w:t>
       </w:r>
-      <w:bookmarkStart w:id="20" w:name="_Toc397882099"/>
+      <w:bookmarkStart w:id="21" w:name="_Toc397887725"/>
       <w:r>
         <w:t>C</w:t>
       </w:r>
       <w:r>
         <w:t>onclusion</w:t>
       </w:r>
-      <w:bookmarkEnd w:id="20"/>
+      <w:bookmarkEnd w:id="21"/>
       <w:r>
         <w:t xml:space="preserve"> </w:t>
       </w:r>
@@ -8835,11 +9023,11 @@
         <w:lastRenderedPageBreak/>
         <w:t xml:space="preserve">  </w:t>
       </w:r>
-      <w:bookmarkStart w:id="21" w:name="_Toc397882100"/>
+      <w:bookmarkStart w:id="22" w:name="_Toc397887726"/>
       <w:r>
         <w:t>Bibliographie et Webographie</w:t>
       </w:r>
-      <w:bookmarkEnd w:id="21"/>
+      <w:bookmarkEnd w:id="22"/>
       <w:r>
         <w:t xml:space="preserve"> </w:t>
       </w:r>
@@ -8979,7 +9167,6 @@
         <w:docPartUnique/>
       </w:docPartObj>
     </w:sdtPr>
-    <w:sdtEndPr/>
     <w:sdtContent>
       <w:p>
         <w:pPr>
@@ -8987,10 +9174,7 @@
           <w:jc w:val="right"/>
         </w:pPr>
         <w:r>
-          <w:t>Page</w:t>
-        </w:r>
-        <w:r>
-          <w:t xml:space="preserve"> </w:t>
+          <w:t xml:space="preserve">Page </w:t>
         </w:r>
         <w:r>
           <w:fldChar w:fldCharType="begin"/>
@@ -9005,7 +9189,7 @@
           <w:rPr>
             <w:noProof/>
           </w:rPr>
-          <w:t>6</w:t>
+          <w:t>12</w:t>
         </w:r>
         <w:r>
           <w:fldChar w:fldCharType="end"/>
@@ -9026,7 +9210,7 @@
           <w:rPr>
             <w:noProof/>
           </w:rPr>
-          <w:t>17</w:t>
+          <w:t>19</w:t>
         </w:r>
         <w:r>
           <w:fldChar w:fldCharType="end"/>
@@ -9209,10 +9393,7 @@
         <w:footnoteRef/>
       </w:r>
       <w:r>
-        <w:t xml:space="preserve"> </w:t>
-      </w:r>
-      <w:r>
-        <w:t xml:space="preserve">Réseau National de Surveillance Sismique, </w:t>
+        <w:t xml:space="preserve"> Réseau National de Surveillance Sismique, </w:t>
       </w:r>
       <w:hyperlink r:id="rId6" w:history="1">
         <w:r>
@@ -9381,15 +9562,7 @@
         <w:footnoteRef/>
       </w:r>
       <w:r>
-        <w:t xml:space="preserve"> « User </w:t>
-      </w:r>
-      <w:proofErr w:type="spellStart"/>
-      <w:r>
-        <w:t>eXperience</w:t>
-      </w:r>
-      <w:proofErr w:type="spellEnd"/>
-      <w:r>
-        <w:t> », expérience utilisateur en anglais</w:t>
+        <w:t xml:space="preserve"> « User eXperience », expérience utilisateur en anglais</w:t>
       </w:r>
     </w:p>
   </w:footnote>
@@ -11996,7 +12169,7 @@
 </file>
 
 <file path=customXml/itemProps1.xml><?xml version="1.0" encoding="utf-8"?>
-<ds:datastoreItem xmlns:ds="http://schemas.openxmlformats.org/officeDocument/2006/customXml" ds:itemID="{FB03DB7E-0AC9-41E8-B26E-67977AA69C1A}">
+<ds:datastoreItem xmlns:ds="http://schemas.openxmlformats.org/officeDocument/2006/customXml" ds:itemID="{DED7E19A-E065-495D-9D86-CB437E0A240F}">
   <ds:schemaRefs>
     <ds:schemaRef ds:uri="http://schemas.openxmlformats.org/officeDocument/2006/bibliography"/>
   </ds:schemaRefs>

</xml_diff>

<commit_message>
gagner des pages, @BrYaN67 style
en faisant commencer chaque grande partie sur une nouvelle page
</commit_message>
<xml_diff>
--- a/Mémoire fin d'étude.docx
+++ b/Mémoire fin d'étude.docx
@@ -3495,8 +3495,21 @@
               </mc:Fallback>
             </mc:AlternateContent>
           </w:r>
+          <w:proofErr w:type="spellStart"/>
           <w:r>
-            <w:t>Title motherfucker !</w:t>
+            <w:t>Title</w:t>
+          </w:r>
+          <w:proofErr w:type="spellEnd"/>
+          <w:r>
+            <w:t xml:space="preserve"> </w:t>
+          </w:r>
+          <w:proofErr w:type="spellStart"/>
+          <w:r>
+            <w:t>motherfucker</w:t>
+          </w:r>
+          <w:proofErr w:type="spellEnd"/>
+          <w:r>
+            <w:t> !</w:t>
           </w:r>
         </w:p>
         <w:p/>
@@ -3549,6 +3562,7 @@
           <w:docPartUnique/>
         </w:docPartObj>
       </w:sdtPr>
+      <w:sdtEndPr/>
       <w:sdtContent>
         <w:p>
           <w:pPr>
@@ -3563,6 +3577,8 @@
             </w:rPr>
             <w:t>Table des matières</w:t>
           </w:r>
+          <w:bookmarkStart w:id="0" w:name="_GoBack"/>
+          <w:bookmarkEnd w:id="0"/>
         </w:p>
         <w:p>
           <w:pPr>
@@ -3582,7 +3598,7 @@
           <w:r>
             <w:fldChar w:fldCharType="separate"/>
           </w:r>
-          <w:hyperlink w:anchor="_Toc397887705" w:history="1">
+          <w:hyperlink w:anchor="_Toc398307435" w:history="1">
             <w:r>
               <w:rPr>
                 <w:rStyle w:val="Lienhypertexte"/>
@@ -3619,7 +3635,7 @@
               <w:rPr>
                 <w:webHidden/>
               </w:rPr>
-              <w:instrText xml:space="preserve"> PAGEREF _Toc397887705 \h </w:instrText>
+              <w:instrText xml:space="preserve"> PAGEREF _Toc398307435 \h </w:instrText>
             </w:r>
             <w:r>
               <w:rPr>
@@ -3654,7 +3670,7 @@
               <w:lang w:eastAsia="fr-FR"/>
             </w:rPr>
           </w:pPr>
-          <w:hyperlink w:anchor="_Toc397887706" w:history="1">
+          <w:hyperlink w:anchor="_Toc398307436" w:history="1">
             <w:r>
               <w:rPr>
                 <w:rStyle w:val="Lienhypertexte"/>
@@ -3690,7 +3706,7 @@
               <w:rPr>
                 <w:webHidden/>
               </w:rPr>
-              <w:instrText xml:space="preserve"> PAGEREF _Toc397887706 \h </w:instrText>
+              <w:instrText xml:space="preserve"> PAGEREF _Toc398307436 \h </w:instrText>
             </w:r>
             <w:r>
               <w:rPr>
@@ -3725,7 +3741,7 @@
               <w:lang w:eastAsia="fr-FR"/>
             </w:rPr>
           </w:pPr>
-          <w:hyperlink w:anchor="_Toc397887707" w:history="1">
+          <w:hyperlink w:anchor="_Toc398307437" w:history="1">
             <w:r>
               <w:rPr>
                 <w:rStyle w:val="Lienhypertexte"/>
@@ -3761,7 +3777,7 @@
               <w:rPr>
                 <w:webHidden/>
               </w:rPr>
-              <w:instrText xml:space="preserve"> PAGEREF _Toc397887707 \h </w:instrText>
+              <w:instrText xml:space="preserve"> PAGEREF _Toc398307437 \h </w:instrText>
             </w:r>
             <w:r>
               <w:rPr>
@@ -3797,7 +3813,7 @@
               <w:lang w:eastAsia="fr-FR"/>
             </w:rPr>
           </w:pPr>
-          <w:hyperlink w:anchor="_Toc397887708" w:history="1">
+          <w:hyperlink w:anchor="_Toc398307438" w:history="1">
             <w:r>
               <w:rPr>
                 <w:rStyle w:val="Lienhypertexte"/>
@@ -3834,7 +3850,7 @@
               <w:rPr>
                 <w:webHidden/>
               </w:rPr>
-              <w:instrText xml:space="preserve"> PAGEREF _Toc397887708 \h </w:instrText>
+              <w:instrText xml:space="preserve"> PAGEREF _Toc398307438 \h </w:instrText>
             </w:r>
             <w:r>
               <w:rPr>
@@ -3869,7 +3885,7 @@
               <w:lang w:eastAsia="fr-FR"/>
             </w:rPr>
           </w:pPr>
-          <w:hyperlink w:anchor="_Toc397887709" w:history="1">
+          <w:hyperlink w:anchor="_Toc398307439" w:history="1">
             <w:r>
               <w:rPr>
                 <w:rStyle w:val="Lienhypertexte"/>
@@ -3905,7 +3921,7 @@
               <w:rPr>
                 <w:webHidden/>
               </w:rPr>
-              <w:instrText xml:space="preserve"> PAGEREF _Toc397887709 \h </w:instrText>
+              <w:instrText xml:space="preserve"> PAGEREF _Toc398307439 \h </w:instrText>
             </w:r>
             <w:r>
               <w:rPr>
@@ -3940,7 +3956,7 @@
               <w:lang w:eastAsia="fr-FR"/>
             </w:rPr>
           </w:pPr>
-          <w:hyperlink w:anchor="_Toc397887710" w:history="1">
+          <w:hyperlink w:anchor="_Toc398307440" w:history="1">
             <w:r>
               <w:rPr>
                 <w:rStyle w:val="Lienhypertexte"/>
@@ -3976,7 +3992,7 @@
               <w:rPr>
                 <w:webHidden/>
               </w:rPr>
-              <w:instrText xml:space="preserve"> PAGEREF _Toc397887710 \h </w:instrText>
+              <w:instrText xml:space="preserve"> PAGEREF _Toc398307440 \h </w:instrText>
             </w:r>
             <w:r>
               <w:rPr>
@@ -4011,7 +4027,7 @@
               <w:lang w:eastAsia="fr-FR"/>
             </w:rPr>
           </w:pPr>
-          <w:hyperlink w:anchor="_Toc397887711" w:history="1">
+          <w:hyperlink w:anchor="_Toc398307441" w:history="1">
             <w:r>
               <w:rPr>
                 <w:rStyle w:val="Lienhypertexte"/>
@@ -4047,7 +4063,7 @@
               <w:rPr>
                 <w:webHidden/>
               </w:rPr>
-              <w:instrText xml:space="preserve"> PAGEREF _Toc397887711 \h </w:instrText>
+              <w:instrText xml:space="preserve"> PAGEREF _Toc398307441 \h </w:instrText>
             </w:r>
             <w:r>
               <w:rPr>
@@ -4086,7 +4102,7 @@
               <w:lang w:eastAsia="fr-FR"/>
             </w:rPr>
           </w:pPr>
-          <w:hyperlink w:anchor="_Toc397887712" w:history="1">
+          <w:hyperlink w:anchor="_Toc398307442" w:history="1">
             <w:r>
               <w:rPr>
                 <w:rStyle w:val="Lienhypertexte"/>
@@ -4127,7 +4143,7 @@
                 <w:noProof/>
                 <w:webHidden/>
               </w:rPr>
-              <w:instrText xml:space="preserve"> PAGEREF _Toc397887712 \h </w:instrText>
+              <w:instrText xml:space="preserve"> PAGEREF _Toc398307442 \h </w:instrText>
             </w:r>
             <w:r>
               <w:rPr>
@@ -4170,7 +4186,7 @@
               <w:lang w:eastAsia="fr-FR"/>
             </w:rPr>
           </w:pPr>
-          <w:hyperlink w:anchor="_Toc397887713" w:history="1">
+          <w:hyperlink w:anchor="_Toc398307443" w:history="1">
             <w:r>
               <w:rPr>
                 <w:rStyle w:val="Lienhypertexte"/>
@@ -4211,7 +4227,7 @@
                 <w:noProof/>
                 <w:webHidden/>
               </w:rPr>
-              <w:instrText xml:space="preserve"> PAGEREF _Toc397887713 \h </w:instrText>
+              <w:instrText xml:space="preserve"> PAGEREF _Toc398307443 \h </w:instrText>
             </w:r>
             <w:r>
               <w:rPr>
@@ -4254,7 +4270,7 @@
               <w:lang w:eastAsia="fr-FR"/>
             </w:rPr>
           </w:pPr>
-          <w:hyperlink w:anchor="_Toc397887714" w:history="1">
+          <w:hyperlink w:anchor="_Toc398307444" w:history="1">
             <w:r>
               <w:rPr>
                 <w:rStyle w:val="Lienhypertexte"/>
@@ -4295,7 +4311,7 @@
                 <w:noProof/>
                 <w:webHidden/>
               </w:rPr>
-              <w:instrText xml:space="preserve"> PAGEREF _Toc397887714 \h </w:instrText>
+              <w:instrText xml:space="preserve"> PAGEREF _Toc398307444 \h </w:instrText>
             </w:r>
             <w:r>
               <w:rPr>
@@ -4315,7 +4331,7 @@
                 <w:noProof/>
                 <w:webHidden/>
               </w:rPr>
-              <w:t>10</w:t>
+              <w:t>12</w:t>
             </w:r>
             <w:r>
               <w:rPr>
@@ -4335,7 +4351,7 @@
               <w:lang w:eastAsia="fr-FR"/>
             </w:rPr>
           </w:pPr>
-          <w:hyperlink w:anchor="_Toc397887715" w:history="1">
+          <w:hyperlink w:anchor="_Toc398307445" w:history="1">
             <w:r>
               <w:rPr>
                 <w:rStyle w:val="Lienhypertexte"/>
@@ -4372,7 +4388,7 @@
               <w:rPr>
                 <w:webHidden/>
               </w:rPr>
-              <w:instrText xml:space="preserve"> PAGEREF _Toc397887715 \h </w:instrText>
+              <w:instrText xml:space="preserve"> PAGEREF _Toc398307445 \h </w:instrText>
             </w:r>
             <w:r>
               <w:rPr>
@@ -4408,7 +4424,7 @@
               <w:lang w:eastAsia="fr-FR"/>
             </w:rPr>
           </w:pPr>
-          <w:hyperlink w:anchor="_Toc397887716" w:history="1">
+          <w:hyperlink w:anchor="_Toc398307446" w:history="1">
             <w:r>
               <w:rPr>
                 <w:rStyle w:val="Lienhypertexte"/>
@@ -4427,7 +4443,7 @@
               <w:rPr>
                 <w:rStyle w:val="Lienhypertexte"/>
               </w:rPr>
-              <w:t>Problématique</w:t>
+              <w:t>Problématique (5 pages)</w:t>
             </w:r>
             <w:r>
               <w:rPr>
@@ -4445,7 +4461,7 @@
               <w:rPr>
                 <w:webHidden/>
               </w:rPr>
-              <w:instrText xml:space="preserve"> PAGEREF _Toc397887716 \h </w:instrText>
+              <w:instrText xml:space="preserve"> PAGEREF _Toc398307446 \h </w:instrText>
             </w:r>
             <w:r>
               <w:rPr>
@@ -4481,7 +4497,7 @@
               <w:lang w:eastAsia="fr-FR"/>
             </w:rPr>
           </w:pPr>
-          <w:hyperlink w:anchor="_Toc397887717" w:history="1">
+          <w:hyperlink w:anchor="_Toc398307447" w:history="1">
             <w:r>
               <w:rPr>
                 <w:rStyle w:val="Lienhypertexte"/>
@@ -4518,7 +4534,7 @@
               <w:rPr>
                 <w:webHidden/>
               </w:rPr>
-              <w:instrText xml:space="preserve"> PAGEREF _Toc397887717 \h </w:instrText>
+              <w:instrText xml:space="preserve"> PAGEREF _Toc398307447 \h </w:instrText>
             </w:r>
             <w:r>
               <w:rPr>
@@ -4554,7 +4570,7 @@
               <w:lang w:eastAsia="fr-FR"/>
             </w:rPr>
           </w:pPr>
-          <w:hyperlink w:anchor="_Toc397887718" w:history="1">
+          <w:hyperlink w:anchor="_Toc398307448" w:history="1">
             <w:r>
               <w:rPr>
                 <w:rStyle w:val="Lienhypertexte"/>
@@ -4591,7 +4607,220 @@
               <w:rPr>
                 <w:webHidden/>
               </w:rPr>
-              <w:instrText xml:space="preserve"> PAGEREF _Toc397887718 \h </w:instrText>
+              <w:instrText xml:space="preserve"> PAGEREF _Toc398307448 \h </w:instrText>
+            </w:r>
+            <w:r>
+              <w:rPr>
+                <w:webHidden/>
+              </w:rPr>
+            </w:r>
+            <w:r>
+              <w:rPr>
+                <w:webHidden/>
+              </w:rPr>
+              <w:fldChar w:fldCharType="separate"/>
+            </w:r>
+            <w:r>
+              <w:rPr>
+                <w:webHidden/>
+              </w:rPr>
+              <w:t>1</w:t>
+            </w:r>
+            <w:r>
+              <w:rPr>
+                <w:webHidden/>
+              </w:rPr>
+              <w:fldChar w:fldCharType="end"/>
+            </w:r>
+          </w:hyperlink>
+        </w:p>
+        <w:p>
+          <w:pPr>
+            <w:pStyle w:val="TM2"/>
+            <w:rPr>
+              <w:color w:val="auto"/>
+              <w:lang w:eastAsia="fr-FR"/>
+            </w:rPr>
+          </w:pPr>
+          <w:hyperlink w:anchor="_Toc398307449" w:history="1">
+            <w:r>
+              <w:rPr>
+                <w:rStyle w:val="Lienhypertexte"/>
+              </w:rPr>
+              <w:t>7.1</w:t>
+            </w:r>
+            <w:r>
+              <w:rPr>
+                <w:color w:val="auto"/>
+                <w:lang w:eastAsia="fr-FR"/>
+              </w:rPr>
+              <w:tab/>
+            </w:r>
+            <w:r>
+              <w:rPr>
+                <w:rStyle w:val="Lienhypertexte"/>
+              </w:rPr>
+              <w:t>techniques : solutions proposées et mises en œuvre par le stagiaire en lien avec les interventions des autres protagonistes : hiérarchie, collègues, clients, etc.</w:t>
+            </w:r>
+            <w:r>
+              <w:rPr>
+                <w:webHidden/>
+              </w:rPr>
+              <w:tab/>
+            </w:r>
+            <w:r>
+              <w:rPr>
+                <w:webHidden/>
+              </w:rPr>
+              <w:fldChar w:fldCharType="begin"/>
+            </w:r>
+            <w:r>
+              <w:rPr>
+                <w:webHidden/>
+              </w:rPr>
+              <w:instrText xml:space="preserve"> PAGEREF _Toc398307449 \h </w:instrText>
+            </w:r>
+            <w:r>
+              <w:rPr>
+                <w:webHidden/>
+              </w:rPr>
+            </w:r>
+            <w:r>
+              <w:rPr>
+                <w:webHidden/>
+              </w:rPr>
+              <w:fldChar w:fldCharType="separate"/>
+            </w:r>
+            <w:r>
+              <w:rPr>
+                <w:webHidden/>
+              </w:rPr>
+              <w:t>2</w:t>
+            </w:r>
+            <w:r>
+              <w:rPr>
+                <w:webHidden/>
+              </w:rPr>
+              <w:fldChar w:fldCharType="end"/>
+            </w:r>
+          </w:hyperlink>
+        </w:p>
+        <w:p>
+          <w:pPr>
+            <w:pStyle w:val="TM2"/>
+            <w:rPr>
+              <w:color w:val="auto"/>
+              <w:lang w:eastAsia="fr-FR"/>
+            </w:rPr>
+          </w:pPr>
+          <w:hyperlink w:anchor="_Toc398307450" w:history="1">
+            <w:r>
+              <w:rPr>
+                <w:rStyle w:val="Lienhypertexte"/>
+              </w:rPr>
+              <w:t>7.2</w:t>
+            </w:r>
+            <w:r>
+              <w:rPr>
+                <w:color w:val="auto"/>
+                <w:lang w:eastAsia="fr-FR"/>
+              </w:rPr>
+              <w:tab/>
+            </w:r>
+            <w:r>
+              <w:rPr>
+                <w:rStyle w:val="Lienhypertexte"/>
+              </w:rPr>
+              <w:t>managériaux : modifications engendrées lors de la conception du projet et par la solution retenue et mise en œuvre dans l’organisation du travail de l’équipe, dans les relations entre protagonistes, dans la répartition des rôles, dans la distribution des responsabilités, etc.</w:t>
+            </w:r>
+            <w:r>
+              <w:rPr>
+                <w:webHidden/>
+              </w:rPr>
+              <w:tab/>
+            </w:r>
+            <w:r>
+              <w:rPr>
+                <w:webHidden/>
+              </w:rPr>
+              <w:fldChar w:fldCharType="begin"/>
+            </w:r>
+            <w:r>
+              <w:rPr>
+                <w:webHidden/>
+              </w:rPr>
+              <w:instrText xml:space="preserve"> PAGEREF _Toc398307450 \h </w:instrText>
+            </w:r>
+            <w:r>
+              <w:rPr>
+                <w:webHidden/>
+              </w:rPr>
+            </w:r>
+            <w:r>
+              <w:rPr>
+                <w:webHidden/>
+              </w:rPr>
+              <w:fldChar w:fldCharType="separate"/>
+            </w:r>
+            <w:r>
+              <w:rPr>
+                <w:webHidden/>
+              </w:rPr>
+              <w:t>2</w:t>
+            </w:r>
+            <w:r>
+              <w:rPr>
+                <w:webHidden/>
+              </w:rPr>
+              <w:fldChar w:fldCharType="end"/>
+            </w:r>
+          </w:hyperlink>
+        </w:p>
+        <w:p>
+          <w:pPr>
+            <w:pStyle w:val="TM2"/>
+            <w:rPr>
+              <w:color w:val="auto"/>
+              <w:lang w:eastAsia="fr-FR"/>
+            </w:rPr>
+          </w:pPr>
+          <w:hyperlink w:anchor="_Toc398307451" w:history="1">
+            <w:r>
+              <w:rPr>
+                <w:rStyle w:val="Lienhypertexte"/>
+              </w:rPr>
+              <w:t>7.3</w:t>
+            </w:r>
+            <w:r>
+              <w:rPr>
+                <w:color w:val="auto"/>
+                <w:lang w:eastAsia="fr-FR"/>
+              </w:rPr>
+              <w:tab/>
+            </w:r>
+            <w:r>
+              <w:rPr>
+                <w:rStyle w:val="Lienhypertexte"/>
+              </w:rPr>
+              <w:t>stratégiques : changements proposés et réalisés en matière de gestion de projets, méthodes utilisées</w:t>
+            </w:r>
+            <w:r>
+              <w:rPr>
+                <w:webHidden/>
+              </w:rPr>
+              <w:tab/>
+            </w:r>
+            <w:r>
+              <w:rPr>
+                <w:webHidden/>
+              </w:rPr>
+              <w:fldChar w:fldCharType="begin"/>
+            </w:r>
+            <w:r>
+              <w:rPr>
+                <w:webHidden/>
+              </w:rPr>
+              <w:instrText xml:space="preserve"> PAGEREF _Toc398307451 \h </w:instrText>
             </w:r>
             <w:r>
               <w:rPr>
@@ -4627,7 +4856,7 @@
               <w:lang w:eastAsia="fr-FR"/>
             </w:rPr>
           </w:pPr>
-          <w:hyperlink w:anchor="_Toc397887719" w:history="1">
+          <w:hyperlink w:anchor="_Toc398307452" w:history="1">
             <w:r>
               <w:rPr>
                 <w:rStyle w:val="Lienhypertexte"/>
@@ -4646,7 +4875,7 @@
               <w:rPr>
                 <w:rStyle w:val="Lienhypertexte"/>
               </w:rPr>
-              <w:t>techniques : solutions proposées et mises en œuvre par le stagiaire en lien avec les interventions des autres protagonistes : hiérarchie, collègues, clients, etc.</w:t>
+              <w:t>Démonstration d’une originalité dans l’élaboration et la mise en œuvre de la solution (5 pages)</w:t>
             </w:r>
             <w:r>
               <w:rPr>
@@ -4664,7 +4893,7 @@
               <w:rPr>
                 <w:webHidden/>
               </w:rPr>
-              <w:instrText xml:space="preserve"> PAGEREF _Toc397887719 \h </w:instrText>
+              <w:instrText xml:space="preserve"> PAGEREF _Toc398307452 \h </w:instrText>
             </w:r>
             <w:r>
               <w:rPr>
@@ -4681,7 +4910,149 @@
               <w:rPr>
                 <w:webHidden/>
               </w:rPr>
-              <w:t>3</w:t>
+              <w:t>0</w:t>
+            </w:r>
+            <w:r>
+              <w:rPr>
+                <w:webHidden/>
+              </w:rPr>
+              <w:fldChar w:fldCharType="end"/>
+            </w:r>
+          </w:hyperlink>
+        </w:p>
+        <w:p>
+          <w:pPr>
+            <w:pStyle w:val="TM2"/>
+            <w:rPr>
+              <w:color w:val="auto"/>
+              <w:lang w:eastAsia="fr-FR"/>
+            </w:rPr>
+          </w:pPr>
+          <w:hyperlink w:anchor="_Toc398307453" w:history="1">
+            <w:r>
+              <w:rPr>
+                <w:rStyle w:val="Lienhypertexte"/>
+              </w:rPr>
+              <w:t>8.1</w:t>
+            </w:r>
+            <w:r>
+              <w:rPr>
+                <w:color w:val="auto"/>
+                <w:lang w:eastAsia="fr-FR"/>
+              </w:rPr>
+              <w:tab/>
+            </w:r>
+            <w:r>
+              <w:rPr>
+                <w:rStyle w:val="Lienhypertexte"/>
+              </w:rPr>
+              <w:t>De nouvelles méthodes de travail au sein d’Atlante Support</w:t>
+            </w:r>
+            <w:r>
+              <w:rPr>
+                <w:webHidden/>
+              </w:rPr>
+              <w:tab/>
+            </w:r>
+            <w:r>
+              <w:rPr>
+                <w:webHidden/>
+              </w:rPr>
+              <w:fldChar w:fldCharType="begin"/>
+            </w:r>
+            <w:r>
+              <w:rPr>
+                <w:webHidden/>
+              </w:rPr>
+              <w:instrText xml:space="preserve"> PAGEREF _Toc398307453 \h </w:instrText>
+            </w:r>
+            <w:r>
+              <w:rPr>
+                <w:webHidden/>
+              </w:rPr>
+            </w:r>
+            <w:r>
+              <w:rPr>
+                <w:webHidden/>
+              </w:rPr>
+              <w:fldChar w:fldCharType="separate"/>
+            </w:r>
+            <w:r>
+              <w:rPr>
+                <w:webHidden/>
+              </w:rPr>
+              <w:t>0</w:t>
+            </w:r>
+            <w:r>
+              <w:rPr>
+                <w:webHidden/>
+              </w:rPr>
+              <w:fldChar w:fldCharType="end"/>
+            </w:r>
+          </w:hyperlink>
+        </w:p>
+        <w:p>
+          <w:pPr>
+            <w:pStyle w:val="TM2"/>
+            <w:rPr>
+              <w:color w:val="auto"/>
+              <w:lang w:eastAsia="fr-FR"/>
+            </w:rPr>
+          </w:pPr>
+          <w:hyperlink w:anchor="_Toc398307454" w:history="1">
+            <w:r>
+              <w:rPr>
+                <w:rStyle w:val="Lienhypertexte"/>
+              </w:rPr>
+              <w:t>8.2</w:t>
+            </w:r>
+            <w:r>
+              <w:rPr>
+                <w:color w:val="auto"/>
+                <w:lang w:eastAsia="fr-FR"/>
+              </w:rPr>
+              <w:tab/>
+            </w:r>
+            <w:r>
+              <w:rPr>
+                <w:rStyle w:val="Lienhypertexte"/>
+              </w:rPr>
+              <w:t>Un projet révolutionnaire pour la magistrature</w:t>
+            </w:r>
+            <w:r>
+              <w:rPr>
+                <w:webHidden/>
+              </w:rPr>
+              <w:tab/>
+            </w:r>
+            <w:r>
+              <w:rPr>
+                <w:webHidden/>
+              </w:rPr>
+              <w:fldChar w:fldCharType="begin"/>
+            </w:r>
+            <w:r>
+              <w:rPr>
+                <w:webHidden/>
+              </w:rPr>
+              <w:instrText xml:space="preserve"> PAGEREF _Toc398307454 \h </w:instrText>
+            </w:r>
+            <w:r>
+              <w:rPr>
+                <w:webHidden/>
+              </w:rPr>
+            </w:r>
+            <w:r>
+              <w:rPr>
+                <w:webHidden/>
+              </w:rPr>
+              <w:fldChar w:fldCharType="separate"/>
+            </w:r>
+            <w:r>
+              <w:rPr>
+                <w:webHidden/>
+              </w:rPr>
+              <w:t>0</w:t>
             </w:r>
             <w:r>
               <w:rPr>
@@ -4700,7 +5071,7 @@
               <w:lang w:eastAsia="fr-FR"/>
             </w:rPr>
           </w:pPr>
-          <w:hyperlink w:anchor="_Toc397887720" w:history="1">
+          <w:hyperlink w:anchor="_Toc398307455" w:history="1">
             <w:r>
               <w:rPr>
                 <w:rStyle w:val="Lienhypertexte"/>
@@ -4719,7 +5090,7 @@
               <w:rPr>
                 <w:rStyle w:val="Lienhypertexte"/>
               </w:rPr>
-              <w:t>managériaux : modifications engendrées lors de la conception du projet et par la solution retenue et mise en œuvre dans l’organisation du travail de l’équipe, dans les relations entre protagonistes, dans la répartition des rôles, dans la distribution des responsabilités, etc.</w:t>
+              <w:t>Analyse de l’approche choisie // Les résultats effectifs à court terme et les resultats espérés à long terme (3 pages)</w:t>
             </w:r>
             <w:r>
               <w:rPr>
@@ -4737,7 +5108,7 @@
               <w:rPr>
                 <w:webHidden/>
               </w:rPr>
-              <w:instrText xml:space="preserve"> PAGEREF _Toc397887720 \h </w:instrText>
+              <w:instrText xml:space="preserve"> PAGEREF _Toc398307455 \h </w:instrText>
             </w:r>
             <w:r>
               <w:rPr>
@@ -4754,7 +5125,149 @@
               <w:rPr>
                 <w:webHidden/>
               </w:rPr>
-              <w:t>3</w:t>
+              <w:t>0</w:t>
+            </w:r>
+            <w:r>
+              <w:rPr>
+                <w:webHidden/>
+              </w:rPr>
+              <w:fldChar w:fldCharType="end"/>
+            </w:r>
+          </w:hyperlink>
+        </w:p>
+        <w:p>
+          <w:pPr>
+            <w:pStyle w:val="TM2"/>
+            <w:rPr>
+              <w:color w:val="auto"/>
+              <w:lang w:eastAsia="fr-FR"/>
+            </w:rPr>
+          </w:pPr>
+          <w:hyperlink w:anchor="_Toc398307456" w:history="1">
+            <w:r>
+              <w:rPr>
+                <w:rStyle w:val="Lienhypertexte"/>
+              </w:rPr>
+              <w:t>9.1</w:t>
+            </w:r>
+            <w:r>
+              <w:rPr>
+                <w:color w:val="auto"/>
+                <w:lang w:eastAsia="fr-FR"/>
+              </w:rPr>
+              <w:tab/>
+            </w:r>
+            <w:r>
+              <w:rPr>
+                <w:rStyle w:val="Lienhypertexte"/>
+              </w:rPr>
+              <w:t>Des résultats timides à court terme</w:t>
+            </w:r>
+            <w:r>
+              <w:rPr>
+                <w:webHidden/>
+              </w:rPr>
+              <w:tab/>
+            </w:r>
+            <w:r>
+              <w:rPr>
+                <w:webHidden/>
+              </w:rPr>
+              <w:fldChar w:fldCharType="begin"/>
+            </w:r>
+            <w:r>
+              <w:rPr>
+                <w:webHidden/>
+              </w:rPr>
+              <w:instrText xml:space="preserve"> PAGEREF _Toc398307456 \h </w:instrText>
+            </w:r>
+            <w:r>
+              <w:rPr>
+                <w:webHidden/>
+              </w:rPr>
+            </w:r>
+            <w:r>
+              <w:rPr>
+                <w:webHidden/>
+              </w:rPr>
+              <w:fldChar w:fldCharType="separate"/>
+            </w:r>
+            <w:r>
+              <w:rPr>
+                <w:webHidden/>
+              </w:rPr>
+              <w:t>0</w:t>
+            </w:r>
+            <w:r>
+              <w:rPr>
+                <w:webHidden/>
+              </w:rPr>
+              <w:fldChar w:fldCharType="end"/>
+            </w:r>
+          </w:hyperlink>
+        </w:p>
+        <w:p>
+          <w:pPr>
+            <w:pStyle w:val="TM2"/>
+            <w:rPr>
+              <w:color w:val="auto"/>
+              <w:lang w:eastAsia="fr-FR"/>
+            </w:rPr>
+          </w:pPr>
+          <w:hyperlink w:anchor="_Toc398307457" w:history="1">
+            <w:r>
+              <w:rPr>
+                <w:rStyle w:val="Lienhypertexte"/>
+              </w:rPr>
+              <w:t>9.2</w:t>
+            </w:r>
+            <w:r>
+              <w:rPr>
+                <w:color w:val="auto"/>
+                <w:lang w:eastAsia="fr-FR"/>
+              </w:rPr>
+              <w:tab/>
+            </w:r>
+            <w:r>
+              <w:rPr>
+                <w:rStyle w:val="Lienhypertexte"/>
+              </w:rPr>
+              <w:t>Sur le long terme, beaucoup de possibilités ouvertes</w:t>
+            </w:r>
+            <w:r>
+              <w:rPr>
+                <w:webHidden/>
+              </w:rPr>
+              <w:tab/>
+            </w:r>
+            <w:r>
+              <w:rPr>
+                <w:webHidden/>
+              </w:rPr>
+              <w:fldChar w:fldCharType="begin"/>
+            </w:r>
+            <w:r>
+              <w:rPr>
+                <w:webHidden/>
+              </w:rPr>
+              <w:instrText xml:space="preserve"> PAGEREF _Toc398307457 \h </w:instrText>
+            </w:r>
+            <w:r>
+              <w:rPr>
+                <w:webHidden/>
+              </w:rPr>
+            </w:r>
+            <w:r>
+              <w:rPr>
+                <w:webHidden/>
+              </w:rPr>
+              <w:fldChar w:fldCharType="separate"/>
+            </w:r>
+            <w:r>
+              <w:rPr>
+                <w:webHidden/>
+              </w:rPr>
+              <w:t>0</w:t>
             </w:r>
             <w:r>
               <w:rPr>
@@ -4773,7 +5286,7 @@
               <w:lang w:eastAsia="fr-FR"/>
             </w:rPr>
           </w:pPr>
-          <w:hyperlink w:anchor="_Toc397887721" w:history="1">
+          <w:hyperlink w:anchor="_Toc398307458" w:history="1">
             <w:r>
               <w:rPr>
                 <w:rStyle w:val="Lienhypertexte"/>
@@ -4792,7 +5305,7 @@
               <w:rPr>
                 <w:rStyle w:val="Lienhypertexte"/>
               </w:rPr>
-              <w:t>stratégiques : changements proposés et réalisés en matière de gestion de projets, méthodes utilisées</w:t>
+              <w:t>Réflexion sur le stage et le mémoire (3 pages)</w:t>
             </w:r>
             <w:r>
               <w:rPr>
@@ -4810,7 +5323,7 @@
               <w:rPr>
                 <w:webHidden/>
               </w:rPr>
-              <w:instrText xml:space="preserve"> PAGEREF _Toc397887721 \h </w:instrText>
+              <w:instrText xml:space="preserve"> PAGEREF _Toc398307458 \h </w:instrText>
             </w:r>
             <w:r>
               <w:rPr>
@@ -4827,7 +5340,7 @@
               <w:rPr>
                 <w:webHidden/>
               </w:rPr>
-              <w:t>3</w:t>
+              <w:t>0</w:t>
             </w:r>
             <w:r>
               <w:rPr>
@@ -4846,7 +5359,7 @@
               <w:lang w:eastAsia="fr-FR"/>
             </w:rPr>
           </w:pPr>
-          <w:hyperlink w:anchor="_Toc397887722" w:history="1">
+          <w:hyperlink w:anchor="_Toc398307459" w:history="1">
             <w:r>
               <w:rPr>
                 <w:rStyle w:val="Lienhypertexte"/>
@@ -4865,7 +5378,7 @@
               <w:rPr>
                 <w:rStyle w:val="Lienhypertexte"/>
               </w:rPr>
-              <w:t>Démonstration d’une originalité dans l’élaboration et la mise en œuvre de la solution (5 pages)</w:t>
+              <w:t>Conclusion</w:t>
             </w:r>
             <w:r>
               <w:rPr>
@@ -4883,7 +5396,7 @@
               <w:rPr>
                 <w:webHidden/>
               </w:rPr>
-              <w:instrText xml:space="preserve"> PAGEREF _Toc397887722 \h </w:instrText>
+              <w:instrText xml:space="preserve"> PAGEREF _Toc398307459 \h </w:instrText>
             </w:r>
             <w:r>
               <w:rPr>
@@ -4900,7 +5413,7 @@
               <w:rPr>
                 <w:webHidden/>
               </w:rPr>
-              <w:t>3</w:t>
+              <w:t>0</w:t>
             </w:r>
             <w:r>
               <w:rPr>
@@ -4919,7 +5432,7 @@
               <w:lang w:eastAsia="fr-FR"/>
             </w:rPr>
           </w:pPr>
-          <w:hyperlink w:anchor="_Toc397887723" w:history="1">
+          <w:hyperlink w:anchor="_Toc398307460" w:history="1">
             <w:r>
               <w:rPr>
                 <w:rStyle w:val="Lienhypertexte"/>
@@ -4938,7 +5451,7 @@
               <w:rPr>
                 <w:rStyle w:val="Lienhypertexte"/>
               </w:rPr>
-              <w:t>Analyse de l’approche choisie // Les résultats effectifs à court terme et les resultats espérés à long terme</w:t>
+              <w:t>Bibliographie et Webographie</w:t>
             </w:r>
             <w:r>
               <w:rPr>
@@ -4956,7 +5469,7 @@
               <w:rPr>
                 <w:webHidden/>
               </w:rPr>
-              <w:instrText xml:space="preserve"> PAGEREF _Toc397887723 \h </w:instrText>
+              <w:instrText xml:space="preserve"> PAGEREF _Toc398307460 \h </w:instrText>
             </w:r>
             <w:r>
               <w:rPr>
@@ -4973,226 +5486,7 @@
               <w:rPr>
                 <w:webHidden/>
               </w:rPr>
-              <w:t>4</w:t>
-            </w:r>
-            <w:r>
-              <w:rPr>
-                <w:webHidden/>
-              </w:rPr>
-              <w:fldChar w:fldCharType="end"/>
-            </w:r>
-          </w:hyperlink>
-        </w:p>
-        <w:p>
-          <w:pPr>
-            <w:pStyle w:val="TM1"/>
-            <w:rPr>
-              <w:rFonts w:asciiTheme="minorHAnsi" w:hAnsiTheme="minorHAnsi" w:cstheme="minorBidi"/>
-              <w:color w:val="auto"/>
-              <w:lang w:eastAsia="fr-FR"/>
-            </w:rPr>
-          </w:pPr>
-          <w:hyperlink w:anchor="_Toc397887724" w:history="1">
-            <w:r>
-              <w:rPr>
-                <w:rStyle w:val="Lienhypertexte"/>
-              </w:rPr>
-              <w:t>13</w:t>
-            </w:r>
-            <w:r>
-              <w:rPr>
-                <w:rFonts w:asciiTheme="minorHAnsi" w:hAnsiTheme="minorHAnsi" w:cstheme="minorBidi"/>
-                <w:color w:val="auto"/>
-                <w:lang w:eastAsia="fr-FR"/>
-              </w:rPr>
-              <w:tab/>
-            </w:r>
-            <w:r>
-              <w:rPr>
-                <w:rStyle w:val="Lienhypertexte"/>
-              </w:rPr>
-              <w:t>Réflexion sur le stage et le mémoire</w:t>
-            </w:r>
-            <w:r>
-              <w:rPr>
-                <w:webHidden/>
-              </w:rPr>
-              <w:tab/>
-            </w:r>
-            <w:r>
-              <w:rPr>
-                <w:webHidden/>
-              </w:rPr>
-              <w:fldChar w:fldCharType="begin"/>
-            </w:r>
-            <w:r>
-              <w:rPr>
-                <w:webHidden/>
-              </w:rPr>
-              <w:instrText xml:space="preserve"> PAGEREF _Toc397887724 \h </w:instrText>
-            </w:r>
-            <w:r>
-              <w:rPr>
-                <w:webHidden/>
-              </w:rPr>
-            </w:r>
-            <w:r>
-              <w:rPr>
-                <w:webHidden/>
-              </w:rPr>
-              <w:fldChar w:fldCharType="separate"/>
-            </w:r>
-            <w:r>
-              <w:rPr>
-                <w:webHidden/>
-              </w:rPr>
-              <w:t>5</w:t>
-            </w:r>
-            <w:r>
-              <w:rPr>
-                <w:webHidden/>
-              </w:rPr>
-              <w:fldChar w:fldCharType="end"/>
-            </w:r>
-          </w:hyperlink>
-        </w:p>
-        <w:p>
-          <w:pPr>
-            <w:pStyle w:val="TM1"/>
-            <w:rPr>
-              <w:rFonts w:asciiTheme="minorHAnsi" w:hAnsiTheme="minorHAnsi" w:cstheme="minorBidi"/>
-              <w:color w:val="auto"/>
-              <w:lang w:eastAsia="fr-FR"/>
-            </w:rPr>
-          </w:pPr>
-          <w:hyperlink w:anchor="_Toc397887725" w:history="1">
-            <w:r>
-              <w:rPr>
-                <w:rStyle w:val="Lienhypertexte"/>
-              </w:rPr>
-              <w:t>14</w:t>
-            </w:r>
-            <w:r>
-              <w:rPr>
-                <w:rFonts w:asciiTheme="minorHAnsi" w:hAnsiTheme="minorHAnsi" w:cstheme="minorBidi"/>
-                <w:color w:val="auto"/>
-                <w:lang w:eastAsia="fr-FR"/>
-              </w:rPr>
-              <w:tab/>
-            </w:r>
-            <w:r>
-              <w:rPr>
-                <w:rStyle w:val="Lienhypertexte"/>
-              </w:rPr>
-              <w:t>Conclusion</w:t>
-            </w:r>
-            <w:r>
-              <w:rPr>
-                <w:webHidden/>
-              </w:rPr>
-              <w:tab/>
-            </w:r>
-            <w:r>
-              <w:rPr>
-                <w:webHidden/>
-              </w:rPr>
-              <w:fldChar w:fldCharType="begin"/>
-            </w:r>
-            <w:r>
-              <w:rPr>
-                <w:webHidden/>
-              </w:rPr>
-              <w:instrText xml:space="preserve"> PAGEREF _Toc397887725 \h </w:instrText>
-            </w:r>
-            <w:r>
-              <w:rPr>
-                <w:webHidden/>
-              </w:rPr>
-            </w:r>
-            <w:r>
-              <w:rPr>
-                <w:webHidden/>
-              </w:rPr>
-              <w:fldChar w:fldCharType="separate"/>
-            </w:r>
-            <w:r>
-              <w:rPr>
-                <w:webHidden/>
-              </w:rPr>
-              <w:t>5</w:t>
-            </w:r>
-            <w:r>
-              <w:rPr>
-                <w:webHidden/>
-              </w:rPr>
-              <w:fldChar w:fldCharType="end"/>
-            </w:r>
-          </w:hyperlink>
-        </w:p>
-        <w:p>
-          <w:pPr>
-            <w:pStyle w:val="TM1"/>
-            <w:rPr>
-              <w:rFonts w:asciiTheme="minorHAnsi" w:hAnsiTheme="minorHAnsi" w:cstheme="minorBidi"/>
-              <w:color w:val="auto"/>
-              <w:lang w:eastAsia="fr-FR"/>
-            </w:rPr>
-          </w:pPr>
-          <w:hyperlink w:anchor="_Toc397887726" w:history="1">
-            <w:r>
-              <w:rPr>
-                <w:rStyle w:val="Lienhypertexte"/>
-              </w:rPr>
-              <w:t>15</w:t>
-            </w:r>
-            <w:r>
-              <w:rPr>
-                <w:rFonts w:asciiTheme="minorHAnsi" w:hAnsiTheme="minorHAnsi" w:cstheme="minorBidi"/>
-                <w:color w:val="auto"/>
-                <w:lang w:eastAsia="fr-FR"/>
-              </w:rPr>
-              <w:tab/>
-            </w:r>
-            <w:r>
-              <w:rPr>
-                <w:rStyle w:val="Lienhypertexte"/>
-              </w:rPr>
-              <w:t>Bibliographie et Webographie</w:t>
-            </w:r>
-            <w:r>
-              <w:rPr>
-                <w:webHidden/>
-              </w:rPr>
-              <w:tab/>
-            </w:r>
-            <w:r>
-              <w:rPr>
-                <w:webHidden/>
-              </w:rPr>
-              <w:fldChar w:fldCharType="begin"/>
-            </w:r>
-            <w:r>
-              <w:rPr>
-                <w:webHidden/>
-              </w:rPr>
-              <w:instrText xml:space="preserve"> PAGEREF _Toc397887726 \h </w:instrText>
-            </w:r>
-            <w:r>
-              <w:rPr>
-                <w:webHidden/>
-              </w:rPr>
-            </w:r>
-            <w:r>
-              <w:rPr>
-                <w:webHidden/>
-              </w:rPr>
-              <w:fldChar w:fldCharType="separate"/>
-            </w:r>
-            <w:r>
-              <w:rPr>
-                <w:webHidden/>
-              </w:rPr>
-              <w:t>6</w:t>
+              <w:t>0</w:t>
             </w:r>
             <w:r>
               <w:rPr>
@@ -5227,12 +5521,12 @@
       <w:pPr>
         <w:pStyle w:val="SUP-Titre"/>
       </w:pPr>
-      <w:bookmarkStart w:id="0" w:name="_Toc397887705"/>
+      <w:bookmarkStart w:id="1" w:name="_Toc398307435"/>
       <w:r>
         <w:lastRenderedPageBreak/>
         <w:t>Introduction</w:t>
       </w:r>
-      <w:bookmarkEnd w:id="0"/>
+      <w:bookmarkEnd w:id="1"/>
       <w:r>
         <w:t xml:space="preserve"> </w:t>
       </w:r>
@@ -5241,18 +5535,26 @@
       <w:pPr>
         <w:pStyle w:val="SUP-Soutitre"/>
       </w:pPr>
-      <w:bookmarkStart w:id="1" w:name="_Toc397887706"/>
+      <w:bookmarkStart w:id="2" w:name="_Toc398307436"/>
       <w:r>
         <w:t>Mon parcours, des études supérieures à la vie active</w:t>
       </w:r>
-      <w:bookmarkEnd w:id="1"/>
+      <w:bookmarkEnd w:id="2"/>
     </w:p>
     <w:p>
       <w:pPr>
         <w:pStyle w:val="SUP-Texte"/>
       </w:pPr>
       <w:r>
-        <w:t xml:space="preserve">Après avoir obtenu mon Baccalauréat Scientifique avec option Science de la Vie et de la Terre et spécialité Mathématiques en 2009, j’ai choisi d’intégrer SUPINFO sans aucune connaissance préalable en informatique. Mon choix a été motivé par ma participation à une journée SUPINFO Discovery Day sur le campus de Tours en 2008 et une journée </w:t>
+        <w:t xml:space="preserve">Après avoir obtenu mon Baccalauréat Scientifique avec option Science de la Vie et de la Terre et spécialité Mathématiques en 2009, j’ai choisi d’intégrer SUPINFO sans aucune connaissance préalable en informatique. Mon choix a été motivé par ma participation à une journée SUPINFO </w:t>
+      </w:r>
+      <w:proofErr w:type="spellStart"/>
+      <w:r>
+        <w:t>Discovery</w:t>
+      </w:r>
+      <w:proofErr w:type="spellEnd"/>
+      <w:r>
+        <w:t xml:space="preserve"> Day sur le campus de Tours en 2008 et une journée </w:t>
       </w:r>
       <w:r>
         <w:t>porte ouverte</w:t>
@@ -5302,7 +5604,15 @@
         <w:t xml:space="preserve">, </w:t>
       </w:r>
       <w:r>
-        <w:t>à La Walk (67). Ce stage m’a permis d’avoir un premier contact durable avec le monde de l’entreprise et constitue ma première expérience de développement en équipe. J’ai aussi développé</w:t>
+        <w:t xml:space="preserve">à La </w:t>
+      </w:r>
+      <w:proofErr w:type="spellStart"/>
+      <w:r>
+        <w:t>Walk</w:t>
+      </w:r>
+      <w:proofErr w:type="spellEnd"/>
+      <w:r>
+        <w:t xml:space="preserve"> (67). Ce stage m’a permis d’avoir un premier contact durable avec le monde de l’entreprise et constitue ma première expérience de développement en équipe. J’ai aussi développé</w:t>
       </w:r>
       <w:r>
         <w:t>, depuis ce stage,</w:t>
@@ -5331,8 +5641,13 @@
         <w:t>Lors de ma deuxième année à SUPINFO, je me suis rapproché de deux de mes camarades autoentrepreneurs à la recherche d’un développeur pour leur projet. C’est ainsi que j’ai passé mes stages de deuxième et troisième année en tant que développeur PHP</w:t>
       </w:r>
       <w:r>
-        <w:t>, Javascript</w:t>
-      </w:r>
+        <w:t xml:space="preserve">, </w:t>
+      </w:r>
+      <w:proofErr w:type="spellStart"/>
+      <w:r>
+        <w:t>Javascript</w:t>
+      </w:r>
+      <w:proofErr w:type="spellEnd"/>
       <w:r>
         <w:t xml:space="preserve"> et MySQL chez HUBVIOOS, la start-up créée par mes camarades Gilles HUMEZ et Kévin O’NEILL et moi-même. HUBVIOOS était un projet de « média social »</w:t>
       </w:r>
@@ -5353,11 +5668,16 @@
         <w:t>une entreprise locale de diffusion de vidéos en ligne :</w:t>
       </w:r>
       <w:r>
-        <w:t xml:space="preserve"> Vidéo@</w:t>
+        <w:t xml:space="preserve"> </w:t>
+      </w:r>
+      <w:proofErr w:type="spellStart"/>
+      <w:r>
+        <w:t>Vidéo@</w:t>
       </w:r>
       <w:r>
         <w:t>Volonté</w:t>
       </w:r>
+      <w:proofErr w:type="spellEnd"/>
       <w:r>
         <w:rPr>
           <w:rStyle w:val="Appelnotedebasdep"/>
@@ -5383,10 +5703,18 @@
         <w:t xml:space="preserve"> familiariser avec la nature des démarches administratives liées à la création et la gestion d’une entreprise. </w:t>
       </w:r>
       <w:r>
-        <w:t>De plus, Vidéo@</w:t>
-      </w:r>
-      <w:r>
-        <w:t>Volonté détient des droits de diffusion de contenus de grandes entreprises multimédia comme Pathé</w:t>
+        <w:t xml:space="preserve">De plus, </w:t>
+      </w:r>
+      <w:proofErr w:type="spellStart"/>
+      <w:r>
+        <w:t>Vidéo@</w:t>
+      </w:r>
+      <w:r>
+        <w:t>Volonté</w:t>
+      </w:r>
+      <w:proofErr w:type="spellEnd"/>
+      <w:r>
+        <w:t xml:space="preserve"> détient des droits de diffusion de contenus de grandes entreprises multimédia comme Pathé</w:t>
       </w:r>
       <w:r>
         <w:rPr>
@@ -5404,8 +5732,13 @@
         <w:footnoteReference w:id="4"/>
       </w:r>
       <w:r>
-        <w:t xml:space="preserve"> ou encore Warner Brothers</w:t>
-      </w:r>
+        <w:t xml:space="preserve"> ou encore Warner </w:t>
+      </w:r>
+      <w:proofErr w:type="spellStart"/>
+      <w:r>
+        <w:t>Brothers</w:t>
+      </w:r>
+      <w:proofErr w:type="spellEnd"/>
       <w:r>
         <w:rPr>
           <w:rStyle w:val="Appelnotedebasdep"/>
@@ -5443,28 +5776,99 @@
         <w:t xml:space="preserve"> auquel j’ai pris part</w:t>
       </w:r>
       <w:r>
-        <w:t xml:space="preserve"> comme les bases de données NoSQL</w:t>
-      </w:r>
-      <w:r>
-        <w:t xml:space="preserve"> (MongoDB, OrientDB)</w:t>
-      </w:r>
-      <w:r>
-        <w:t>, les frameworks de la pile de technologies de développement « full-javascript » (NodeJS, AngularJS, EmberJS</w:t>
-      </w:r>
-      <w:r>
-        <w:t>, MeteorJS</w:t>
-      </w:r>
+        <w:t xml:space="preserve"> comme les bases de données </w:t>
+      </w:r>
+      <w:proofErr w:type="spellStart"/>
+      <w:r>
+        <w:t>NoSQL</w:t>
+      </w:r>
+      <w:proofErr w:type="spellEnd"/>
+      <w:r>
+        <w:t xml:space="preserve"> (</w:t>
+      </w:r>
+      <w:proofErr w:type="spellStart"/>
+      <w:r>
+        <w:t>MongoDB</w:t>
+      </w:r>
+      <w:proofErr w:type="spellEnd"/>
+      <w:r>
+        <w:t xml:space="preserve">, </w:t>
+      </w:r>
+      <w:proofErr w:type="spellStart"/>
+      <w:r>
+        <w:t>OrientDB</w:t>
+      </w:r>
+      <w:proofErr w:type="spellEnd"/>
       <w:r>
         <w:t>)</w:t>
       </w:r>
       <w:r>
+        <w:t xml:space="preserve">, les </w:t>
+      </w:r>
+      <w:proofErr w:type="spellStart"/>
+      <w:r>
+        <w:t>frameworks</w:t>
+      </w:r>
+      <w:proofErr w:type="spellEnd"/>
+      <w:r>
+        <w:t xml:space="preserve"> de la pile de technologies de développement « full-</w:t>
+      </w:r>
+      <w:proofErr w:type="spellStart"/>
+      <w:r>
+        <w:t>javascript</w:t>
+      </w:r>
+      <w:proofErr w:type="spellEnd"/>
+      <w:r>
+        <w:t> » (</w:t>
+      </w:r>
+      <w:proofErr w:type="spellStart"/>
+      <w:r>
+        <w:t>NodeJS</w:t>
+      </w:r>
+      <w:proofErr w:type="spellEnd"/>
+      <w:r>
+        <w:t xml:space="preserve">, </w:t>
+      </w:r>
+      <w:proofErr w:type="spellStart"/>
+      <w:r>
+        <w:t>AngularJS</w:t>
+      </w:r>
+      <w:proofErr w:type="spellEnd"/>
+      <w:r>
+        <w:t xml:space="preserve">, </w:t>
+      </w:r>
+      <w:proofErr w:type="spellStart"/>
+      <w:r>
+        <w:t>EmberJS</w:t>
+      </w:r>
+      <w:proofErr w:type="spellEnd"/>
+      <w:r>
+        <w:t xml:space="preserve">, </w:t>
+      </w:r>
+      <w:proofErr w:type="spellStart"/>
+      <w:r>
+        <w:t>MeteorJS</w:t>
+      </w:r>
+      <w:proofErr w:type="spellEnd"/>
+      <w:r>
+        <w:t>)</w:t>
+      </w:r>
+      <w:r>
         <w:t>, les outils d’</w:t>
       </w:r>
       <w:r>
         <w:t>intégration continue ou</w:t>
       </w:r>
       <w:r>
-        <w:t xml:space="preserve"> les frameworks de test unitaires.</w:t>
+        <w:t xml:space="preserve"> les </w:t>
+      </w:r>
+      <w:proofErr w:type="spellStart"/>
+      <w:r>
+        <w:t>frameworks</w:t>
+      </w:r>
+      <w:proofErr w:type="spellEnd"/>
+      <w:r>
+        <w:t xml:space="preserve"> de test unitaires.</w:t>
       </w:r>
     </w:p>
     <w:p>
@@ -5516,12 +5920,12 @@
       <w:pPr>
         <w:pStyle w:val="SUP-Soutitre"/>
       </w:pPr>
-      <w:bookmarkStart w:id="2" w:name="_Toc397887707"/>
+      <w:bookmarkStart w:id="3" w:name="_Toc398307437"/>
       <w:r>
         <w:lastRenderedPageBreak/>
         <w:t>La résistance au changement</w:t>
       </w:r>
-      <w:bookmarkEnd w:id="2"/>
+      <w:bookmarkEnd w:id="3"/>
     </w:p>
     <w:p>
       <w:pPr>
@@ -5603,7 +6007,7 @@
       <w:pPr>
         <w:pStyle w:val="SUP-Titre"/>
       </w:pPr>
-      <w:bookmarkStart w:id="3" w:name="_Toc397887708"/>
+      <w:bookmarkStart w:id="4" w:name="_Toc398307438"/>
       <w:r>
         <w:lastRenderedPageBreak/>
         <w:t>Atlante-Support</w:t>
@@ -5629,7 +6033,7 @@
       <w:r>
         <w:t>(15P)</w:t>
       </w:r>
-      <w:bookmarkEnd w:id="3"/>
+      <w:bookmarkEnd w:id="4"/>
     </w:p>
     <w:p>
       <w:pPr>
@@ -5638,7 +6042,7 @@
           <w:noProof/>
         </w:rPr>
       </w:pPr>
-      <w:bookmarkStart w:id="4" w:name="_Toc397887709"/>
+      <w:bookmarkStart w:id="5" w:name="_Toc398307439"/>
       <w:r>
         <w:rPr>
           <w:noProof/>
@@ -5664,7 +6068,7 @@
         </w:rPr>
         <w:t xml:space="preserve"> pour les caisses de congés payés</w:t>
       </w:r>
-      <w:bookmarkEnd w:id="4"/>
+      <w:bookmarkEnd w:id="5"/>
     </w:p>
     <w:p>
       <w:pPr>
@@ -5810,14 +6214,14 @@
           <w:noProof/>
         </w:rPr>
       </w:pPr>
-      <w:bookmarkStart w:id="5" w:name="_Toc397887710"/>
+      <w:bookmarkStart w:id="6" w:name="_Toc398307440"/>
       <w:r>
         <w:rPr>
           <w:noProof/>
         </w:rPr>
         <w:t>Une entreprise membre d’Atlante Group</w:t>
       </w:r>
-      <w:bookmarkEnd w:id="5"/>
+      <w:bookmarkEnd w:id="6"/>
     </w:p>
     <w:p>
       <w:pPr>
@@ -5940,12 +6344,12 @@
       <w:pPr>
         <w:pStyle w:val="SUP-Soutitre"/>
       </w:pPr>
-      <w:bookmarkStart w:id="6" w:name="_Toc397887711"/>
+      <w:bookmarkStart w:id="7" w:name="_Toc398307441"/>
       <w:r>
         <w:lastRenderedPageBreak/>
         <w:t>Les conditions de travail</w:t>
       </w:r>
-      <w:bookmarkEnd w:id="6"/>
+      <w:bookmarkEnd w:id="7"/>
     </w:p>
     <w:p>
       <w:pPr>
@@ -5954,7 +6358,7 @@
           <w:noProof/>
         </w:rPr>
       </w:pPr>
-      <w:bookmarkStart w:id="7" w:name="_Toc397887712"/>
+      <w:bookmarkStart w:id="8" w:name="_Toc398307442"/>
       <w:r>
         <w:rPr>
           <w:noProof/>
@@ -5967,7 +6371,7 @@
         </w:rPr>
         <w:t>équipe Atlante Support</w:t>
       </w:r>
-      <w:bookmarkEnd w:id="7"/>
+      <w:bookmarkEnd w:id="8"/>
     </w:p>
     <w:p>
       <w:pPr>
@@ -6775,40 +7179,57 @@
     </w:p>
     <w:p>
       <w:pPr>
+        <w:pStyle w:val="Titre3"/>
+        <w:rPr>
+          <w:noProof/>
+        </w:rPr>
+      </w:pPr>
+      <w:bookmarkStart w:id="9" w:name="_Toc398307443"/>
+      <w:r>
+        <w:rPr>
+          <w:noProof/>
+        </w:rPr>
+        <w:lastRenderedPageBreak/>
+        <w:t>Des méthodes de travail fonctionnelles mais améliorables</w:t>
+      </w:r>
+      <w:bookmarkEnd w:id="9"/>
+    </w:p>
+    <w:p>
+      <w:pPr>
         <w:pStyle w:val="SUP-Texte"/>
-        <w:rPr>
-          <w:noProof/>
-        </w:rPr>
-      </w:pPr>
-    </w:p>
-    <w:p>
-      <w:pPr>
-        <w:pStyle w:val="Titre3"/>
-        <w:rPr>
-          <w:noProof/>
-        </w:rPr>
-      </w:pPr>
-      <w:bookmarkStart w:id="8" w:name="_Toc397887713"/>
-      <w:r>
-        <w:rPr>
-          <w:noProof/>
-        </w:rPr>
-        <w:t>Des méthodes de travail fonctionnelles mais améliorables</w:t>
-      </w:r>
-      <w:bookmarkEnd w:id="8"/>
+      </w:pPr>
+      <w:r>
+        <w:t>C</w:t>
+      </w:r>
+      <w:r>
+        <w:t>ons</w:t>
+      </w:r>
+      <w:r>
+        <w:t xml:space="preserve"> : </w:t>
+      </w:r>
     </w:p>
     <w:p>
       <w:pPr>
         <w:pStyle w:val="SUP-Texte"/>
       </w:pPr>
       <w:r>
-        <w:t>C</w:t>
-      </w:r>
-      <w:r>
-        <w:t>ons</w:t>
-      </w:r>
-      <w:r>
-        <w:t xml:space="preserve"> : </w:t>
+        <w:t xml:space="preserve">Microsoft </w:t>
+      </w:r>
+      <w:proofErr w:type="spellStart"/>
+      <w:r>
+        <w:t>silver</w:t>
+      </w:r>
+      <w:proofErr w:type="spellEnd"/>
+      <w:r>
+        <w:t xml:space="preserve"> puis gold </w:t>
+      </w:r>
+      <w:proofErr w:type="spellStart"/>
+      <w:r>
+        <w:t>partner</w:t>
+      </w:r>
+      <w:proofErr w:type="spellEnd"/>
+      <w:r>
+        <w:t> : spécialisée dans les techno MS donc utilisation presque exclusives de techno MS</w:t>
       </w:r>
     </w:p>
     <w:p>
@@ -6816,7 +7237,24 @@
         <w:pStyle w:val="SUP-Texte"/>
       </w:pPr>
       <w:r>
-        <w:t>Microsoft silver puis gold partner : spécialisée dans les techno MS donc utilisation presque exclusives de techno MS</w:t>
+        <w:t>Usage pauvre de TFS : pas de gestion des bugs, pas de gestion des tâche</w:t>
+      </w:r>
+      <w:r>
+        <w:t>s</w:t>
+      </w:r>
+      <w:r>
+        <w:t xml:space="preserve">, pas de gestion systématique des versions, </w:t>
+      </w:r>
+      <w:r>
+        <w:t xml:space="preserve">travail avec d’anciennes versions de </w:t>
+      </w:r>
+      <w:proofErr w:type="spellStart"/>
+      <w:r>
+        <w:t>frameworks</w:t>
+      </w:r>
+      <w:proofErr w:type="spellEnd"/>
+      <w:r>
+        <w:t xml:space="preserve"> comme .NET 3.5</w:t>
       </w:r>
     </w:p>
     <w:p>
@@ -6824,16 +7262,7 @@
         <w:pStyle w:val="SUP-Texte"/>
       </w:pPr>
       <w:r>
-        <w:t>Usage pauvre de TFS : pas de gestion des bugs, pas de gestion des tâche</w:t>
-      </w:r>
-      <w:r>
-        <w:t>s</w:t>
-      </w:r>
-      <w:r>
-        <w:t xml:space="preserve">, pas de gestion systématique des versions, </w:t>
-      </w:r>
-      <w:r>
-        <w:t>travail avec d’anciennes versions de frameworks comme .NET 3.5</w:t>
+        <w:t>Partage de code par mail, sur partage réseau</w:t>
       </w:r>
     </w:p>
     <w:p>
@@ -6841,7 +7270,15 @@
         <w:pStyle w:val="SUP-Texte"/>
       </w:pPr>
       <w:r>
-        <w:t>Partage de code par mail, sur partage réseau</w:t>
+        <w:t xml:space="preserve">Pas de gestion des taches en interne, consignes données à l’oral ou par mail, pas de </w:t>
+      </w:r>
+      <w:proofErr w:type="spellStart"/>
+      <w:r>
+        <w:t>référenciel</w:t>
+      </w:r>
+      <w:proofErr w:type="spellEnd"/>
+      <w:r>
+        <w:t xml:space="preserve"> si quelqu’un doit prendre la suite</w:t>
       </w:r>
     </w:p>
     <w:p>
@@ -6849,7 +7286,10 @@
         <w:pStyle w:val="SUP-Texte"/>
       </w:pPr>
       <w:r>
-        <w:t>Pas de gestion des taches en interne, consignes données à l’oral ou par mail, pas de référenciel si quelqu’un doit prendre la suite</w:t>
+        <w:t>Participation n</w:t>
+      </w:r>
+      <w:r>
+        <w:t>on systématique aux réunions techniques</w:t>
       </w:r>
     </w:p>
     <w:p>
@@ -6857,10 +7297,7 @@
         <w:pStyle w:val="SUP-Texte"/>
       </w:pPr>
       <w:r>
-        <w:t>Participation n</w:t>
-      </w:r>
-      <w:r>
-        <w:t>on systématique aux réunions techniques</w:t>
+        <w:t xml:space="preserve">Pas de vrai procédé de livraison standardisé : copie des fichiers + bases chez les clients, </w:t>
       </w:r>
     </w:p>
     <w:p>
@@ -6868,7 +7305,7 @@
         <w:pStyle w:val="SUP-Texte"/>
       </w:pPr>
       <w:r>
-        <w:t xml:space="preserve">Pas de vrai procédé de livraison standardisé : copie des fichiers + bases chez les clients, </w:t>
+        <w:t>Sécurité fragile : mêmes mots de passes utilisés un peu partout au point d’être presque une « convention »</w:t>
       </w:r>
     </w:p>
     <w:p>
@@ -6876,7 +7313,7 @@
         <w:pStyle w:val="SUP-Texte"/>
       </w:pPr>
       <w:r>
-        <w:t>Sécurité fragile : mêmes mots de passes utilisés un peu partout au point d’être presque une « convention »</w:t>
+        <w:t>Difficultés à établir des lignes directrices parfois claires</w:t>
       </w:r>
     </w:p>
     <w:p>
@@ -6884,7 +7321,13 @@
         <w:pStyle w:val="SUP-Texte"/>
       </w:pPr>
       <w:r>
-        <w:t>Difficultés à établir des lignes directrices parfois claires</w:t>
+        <w:t>Pas de réelle conventions établies au niveau du code + plusieurs développeurs passés sur le même projet =&gt; différentes façons de faire</w:t>
+      </w:r>
+      <w:r>
+        <w:t>, différents style code dans le même projet et parfois même dans le même fichier</w:t>
+      </w:r>
+      <w:r>
+        <w:t> !</w:t>
       </w:r>
     </w:p>
     <w:p>
@@ -6892,13 +7335,23 @@
         <w:pStyle w:val="SUP-Texte"/>
       </w:pPr>
       <w:r>
-        <w:t>Pas de réelle conventions établies au niveau du code + plusieurs développeurs passés sur le même projet =&gt; différentes façons de faire</w:t>
-      </w:r>
-      <w:r>
-        <w:t>, différents style code dans le même projet et parfois même dans le même fichier</w:t>
-      </w:r>
-      <w:r>
-        <w:t> !</w:t>
+        <w:t>3 versions d’</w:t>
+      </w:r>
+      <w:proofErr w:type="spellStart"/>
+      <w:r>
+        <w:t>Axinod</w:t>
+      </w:r>
+      <w:proofErr w:type="spellEnd"/>
+      <w:r>
+        <w:t xml:space="preserve"> maintenues en parallèle au lieu de trois produits avec des spécificités très </w:t>
+      </w:r>
+      <w:proofErr w:type="gramStart"/>
+      <w:r>
+        <w:t>forte</w:t>
+      </w:r>
+      <w:proofErr w:type="gramEnd"/>
+      <w:r>
+        <w:t xml:space="preserve"> en fonction du client =&gt; presque 3 logiciels différents</w:t>
       </w:r>
     </w:p>
     <w:p>
@@ -6906,55 +7359,197 @@
         <w:pStyle w:val="SUP-Texte"/>
       </w:pPr>
       <w:r>
-        <w:t>3 versions d’Axinod maintenues en parallèle au lieu de trois produits avec des spécificités très forte en fonction du client =&gt; presque 3 logiciels différents</w:t>
+        <w:t xml:space="preserve">Trop forte sensibilité au BUZZ informatique </w:t>
+      </w:r>
+      <w:r>
+        <w:sym w:font="Wingdings" w:char="F0E8"/>
+      </w:r>
+      <w:r>
+        <w:t xml:space="preserve"> mode du cloud =</w:t>
+      </w:r>
+      <w:proofErr w:type="gramStart"/>
+      <w:r>
+        <w:t>&gt;  souscription</w:t>
+      </w:r>
+      <w:proofErr w:type="gramEnd"/>
+      <w:r>
+        <w:t xml:space="preserve"> AZURE pour 24k€ que l’on utilise à peine </w:t>
+      </w:r>
+      <w:r>
+        <w:sym w:font="Wingdings" w:char="F0E8"/>
+      </w:r>
+      <w:r>
+        <w:t xml:space="preserve"> trouver un moyen de la rentabiliser à tout prix pour pas que ça soit gaspillé </w:t>
+      </w:r>
+      <w:r>
+        <w:sym w:font="Wingdings" w:char="F0E8"/>
+      </w:r>
+      <w:r>
+        <w:t xml:space="preserve"> conso</w:t>
+      </w:r>
+      <w:r>
+        <w:t>m</w:t>
+      </w:r>
+      <w:r>
+        <w:t>mation de l’achat plutôt qu’achat en fonction de la consommation prévue</w:t>
       </w:r>
     </w:p>
     <w:p>
       <w:pPr>
         <w:pStyle w:val="SUP-Texte"/>
       </w:pPr>
-      <w:r>
-        <w:t xml:space="preserve">Trop forte sensibilité au BUZZ informatique </w:t>
+    </w:p>
+    <w:p>
+      <w:pPr>
+        <w:pStyle w:val="SUP-Texte"/>
+      </w:pPr>
+      <w:r>
+        <w:t>Pros</w:t>
+      </w:r>
+      <w:r>
+        <w:t> :</w:t>
+      </w:r>
+    </w:p>
+    <w:p>
+      <w:pPr>
+        <w:pStyle w:val="SUP-Texte"/>
+      </w:pPr>
+      <w:r>
+        <w:t>Utilisation d’</w:t>
+      </w:r>
+      <w:proofErr w:type="spellStart"/>
+      <w:r>
+        <w:t>infragistics</w:t>
+      </w:r>
+      <w:proofErr w:type="spellEnd"/>
+      <w:r>
+        <w:t xml:space="preserve"> qui permet de ne pas avoir à tout redévelopper</w:t>
+      </w:r>
+      <w:r>
+        <w:t xml:space="preserve"> </w:t>
       </w:r>
       <w:r>
         <w:sym w:font="Wingdings" w:char="F0E8"/>
       </w:r>
       <w:r>
-        <w:t xml:space="preserve"> mode du cloud =&gt;  souscription AZURE pour 24k€ que l’on utilise à peine </w:t>
+        <w:t xml:space="preserve"> MAIS</w:t>
+      </w:r>
+      <w:r>
+        <w:t xml:space="preserve"> parfois plusieurs versions de retard</w:t>
+      </w:r>
+      <w:r>
+        <w:t>…</w:t>
+      </w:r>
+    </w:p>
+    <w:p>
+      <w:pPr>
+        <w:pStyle w:val="SUP-Texte"/>
+      </w:pPr>
+      <w:r>
+        <w:t xml:space="preserve">Équipe ouverte aux suggestions (même si ça prend du </w:t>
+      </w:r>
+      <w:proofErr w:type="spellStart"/>
+      <w:r>
+        <w:t>teeeeeeeeeeeeeeemps</w:t>
+      </w:r>
+      <w:proofErr w:type="spellEnd"/>
+      <w:r>
+        <w:t xml:space="preserve">) : </w:t>
+      </w:r>
+      <w:proofErr w:type="spellStart"/>
+      <w:r>
+        <w:t>trello</w:t>
+      </w:r>
+      <w:proofErr w:type="spellEnd"/>
+      <w:r>
+        <w:t xml:space="preserve">, git, réunions, WPF, </w:t>
+      </w:r>
+      <w:proofErr w:type="spellStart"/>
+      <w:r>
+        <w:t>ClickOnce</w:t>
+      </w:r>
+      <w:proofErr w:type="spellEnd"/>
+      <w:r>
+        <w:t xml:space="preserve">,  </w:t>
+      </w:r>
+    </w:p>
+    <w:p>
+      <w:pPr>
+        <w:pStyle w:val="SUP-Texte"/>
+      </w:pPr>
+    </w:p>
+    <w:p>
+      <w:pPr>
+        <w:pStyle w:val="SUP-Texte"/>
+      </w:pPr>
+      <w:r>
+        <w:t xml:space="preserve">Déroulement d’un projet : </w:t>
+      </w:r>
+    </w:p>
+    <w:p>
+      <w:pPr>
+        <w:pStyle w:val="SUP-Texte"/>
+      </w:pPr>
+      <w:r>
+        <w:t xml:space="preserve">Discussion initiale avec le client </w:t>
       </w:r>
       <w:r>
         <w:sym w:font="Wingdings" w:char="F0E8"/>
       </w:r>
       <w:r>
-        <w:t xml:space="preserve"> trouver un moyen de la rentabiliser à tout prix pour pas que ça soit gaspillé </w:t>
+        <w:t xml:space="preserve"> presque une approche commercial</w:t>
+      </w:r>
+      <w:r>
+        <w:t>e</w:t>
+      </w:r>
+      <w:r>
+        <w:t>, vente de fonctionnalités qui ne sont souvent mêmes pas développées sans savoir si c’est techniquement possible</w:t>
+      </w:r>
+      <w:r>
+        <w:t>, pas de présence d’une personne technique</w:t>
+      </w:r>
+      <w:r>
+        <w:t xml:space="preserve"> </w:t>
       </w:r>
       <w:r>
         <w:sym w:font="Wingdings" w:char="F0E8"/>
       </w:r>
       <w:r>
-        <w:t xml:space="preserve"> conso</w:t>
-      </w:r>
-      <w:r>
-        <w:t>m</w:t>
-      </w:r>
-      <w:r>
-        <w:t>mation de l’achat plutôt qu’achat en fonction de la consommation prévue</w:t>
+        <w:t xml:space="preserve"> le </w:t>
+      </w:r>
+      <w:r>
+        <w:t>référent</w:t>
+      </w:r>
+      <w:r>
+        <w:t xml:space="preserve"> technique sur le projet doit souvent se baser sur des explications d’une personne non technique qui sont souvent incomplètes, non pertinentes ou fausse.</w:t>
       </w:r>
     </w:p>
     <w:p>
       <w:pPr>
         <w:pStyle w:val="SUP-Texte"/>
       </w:pPr>
+      <w:r>
+        <w:t xml:space="preserve">Vente à outrance, vente d’une usine à gaz alors que le client n’a pas </w:t>
+      </w:r>
+      <w:r>
+        <w:t>forcément</w:t>
+      </w:r>
+      <w:r>
+        <w:t xml:space="preserve"> besoin de tout ça </w:t>
+      </w:r>
+      <w:r>
+        <w:sym w:font="Wingdings" w:char="F0E8"/>
+      </w:r>
+      <w:r>
+        <w:t xml:space="preserve"> double impact : 1. Plus de trucs à développer pour nous, 2. Plus de retard</w:t>
+      </w:r>
     </w:p>
     <w:p>
       <w:pPr>
         <w:pStyle w:val="SUP-Texte"/>
       </w:pPr>
       <w:r>
-        <w:t>Pros</w:t>
-      </w:r>
-      <w:r>
-        <w:t> :</w:t>
+        <w:t>Pas d’établissement de cahiers des charges</w:t>
       </w:r>
     </w:p>
     <w:p>
@@ -6962,118 +7557,15 @@
         <w:pStyle w:val="SUP-Texte"/>
       </w:pPr>
       <w:r>
-        <w:t>Utilisation d’infragistics qui permet de ne pas avoir à tout redévelopper</w:t>
-      </w:r>
-      <w:r>
-        <w:t xml:space="preserve"> </w:t>
-      </w:r>
-      <w:r>
-        <w:sym w:font="Wingdings" w:char="F0E8"/>
-      </w:r>
-      <w:r>
-        <w:t xml:space="preserve"> MAIS</w:t>
-      </w:r>
-      <w:r>
-        <w:t xml:space="preserve"> parfois plusieurs versions de retard</w:t>
-      </w:r>
-      <w:r>
-        <w:t>…</w:t>
-      </w:r>
-    </w:p>
-    <w:p>
-      <w:pPr>
-        <w:pStyle w:val="SUP-Texte"/>
-      </w:pPr>
-      <w:r>
-        <w:lastRenderedPageBreak/>
-        <w:t xml:space="preserve">Équipe ouverte aux suggestions (même si ça prend du teeeeeeeeeeeeeeemps) : trello, git, réunions, WPF, ClickOnce,  </w:t>
-      </w:r>
-    </w:p>
-    <w:p>
-      <w:pPr>
-        <w:pStyle w:val="SUP-Texte"/>
-      </w:pPr>
-    </w:p>
-    <w:p>
-      <w:pPr>
-        <w:pStyle w:val="SUP-Texte"/>
-      </w:pPr>
-      <w:r>
-        <w:t xml:space="preserve">Déroulement d’un projet : </w:t>
-      </w:r>
-    </w:p>
-    <w:p>
-      <w:pPr>
-        <w:pStyle w:val="SUP-Texte"/>
-      </w:pPr>
-      <w:r>
-        <w:t xml:space="preserve">Discussion initiale avec le client </w:t>
-      </w:r>
-      <w:r>
-        <w:sym w:font="Wingdings" w:char="F0E8"/>
-      </w:r>
-      <w:r>
-        <w:t xml:space="preserve"> presque une approche commercial</w:t>
-      </w:r>
-      <w:r>
-        <w:t>e</w:t>
-      </w:r>
-      <w:r>
-        <w:t>, vente de fonctionnalités qui ne sont souvent mêmes pas développées sans savoir si c’est techniquement possible</w:t>
-      </w:r>
-      <w:r>
-        <w:t>, pas de présence d’une personne technique</w:t>
-      </w:r>
-      <w:r>
-        <w:t xml:space="preserve"> </w:t>
-      </w:r>
-      <w:r>
-        <w:sym w:font="Wingdings" w:char="F0E8"/>
-      </w:r>
-      <w:r>
-        <w:t xml:space="preserve"> le </w:t>
-      </w:r>
-      <w:r>
-        <w:t>référent</w:t>
-      </w:r>
-      <w:r>
-        <w:t xml:space="preserve"> technique sur le projet doit souvent se baser sur des explications d’une personne non technique qui sont souvent incomplètes, non pertinentes ou fausse.</w:t>
-      </w:r>
-    </w:p>
-    <w:p>
-      <w:pPr>
-        <w:pStyle w:val="SUP-Texte"/>
-      </w:pPr>
-      <w:r>
-        <w:t xml:space="preserve">Vente à outrance, vente d’une usine à gaz alors que le client n’a pas </w:t>
-      </w:r>
-      <w:r>
-        <w:t>forcément</w:t>
-      </w:r>
-      <w:r>
-        <w:t xml:space="preserve"> besoin de tout ça </w:t>
-      </w:r>
-      <w:r>
-        <w:sym w:font="Wingdings" w:char="F0E8"/>
-      </w:r>
-      <w:r>
-        <w:t xml:space="preserve"> double impact : 1. Plus de trucs à développer pour nous, 2. Plus de retard</w:t>
-      </w:r>
-    </w:p>
-    <w:p>
-      <w:pPr>
-        <w:pStyle w:val="SUP-Texte"/>
-      </w:pPr>
-      <w:r>
-        <w:t>Pas d’établissement de cahiers des charges</w:t>
-      </w:r>
-    </w:p>
-    <w:p>
-      <w:pPr>
-        <w:pStyle w:val="SUP-Texte"/>
-      </w:pPr>
-      <w:r>
-        <w:t xml:space="preserve">Technos / façons de faire imposées par les profils non techniques </w:t>
+        <w:t xml:space="preserve">Technos / façons de faire </w:t>
+      </w:r>
+      <w:proofErr w:type="spellStart"/>
+      <w:r>
+        <w:t>imposées</w:t>
+      </w:r>
+      <w:proofErr w:type="spellEnd"/>
+      <w:r>
+        <w:t xml:space="preserve"> par les profils non techniques </w:t>
       </w:r>
       <w:r>
         <w:sym w:font="Wingdings" w:char="F0E8"/>
@@ -7228,7 +7720,6 @@
         <w:rPr>
           <w:noProof/>
         </w:rPr>
-        <w:lastRenderedPageBreak/>
         <w:t>Trois développeurs cadres ; messieurs GENET, GIRAUD et IDRISSI avec des degrés de responsabilités différents</w:t>
       </w:r>
     </w:p>
@@ -7247,6 +7738,7 @@
         <w:rPr>
           <w:noProof/>
         </w:rPr>
+        <w:lastRenderedPageBreak/>
         <w:t>Cinq employés en contrat de professionnalisation à SUPINFO Strasbourg</w:t>
       </w:r>
     </w:p>
@@ -7396,7 +7888,7 @@
           <w:noProof/>
         </w:rPr>
       </w:pPr>
-      <w:bookmarkStart w:id="9" w:name="_Toc397887714"/>
+      <w:bookmarkStart w:id="10" w:name="_Toc398307444"/>
       <w:r>
         <w:rPr>
           <w:noProof/>
@@ -7428,7 +7920,7 @@
         </w:rPr>
         <w:t>Persée</w:t>
       </w:r>
-      <w:bookmarkEnd w:id="9"/>
+      <w:bookmarkEnd w:id="10"/>
     </w:p>
     <w:p>
       <w:pPr>
@@ -7549,8 +8041,6 @@
         </w:rPr>
         <w:t>ste d’évangeliste</w:t>
       </w:r>
-      <w:bookmarkStart w:id="10" w:name="_GoBack"/>
-      <w:bookmarkEnd w:id="10"/>
       <w:r>
         <w:rPr>
           <w:noProof/>
@@ -7698,7 +8188,7 @@
       <w:pPr>
         <w:pStyle w:val="SUP-Titre"/>
       </w:pPr>
-      <w:bookmarkStart w:id="11" w:name="_Toc397887715"/>
+      <w:bookmarkStart w:id="11" w:name="_Toc398307445"/>
       <w:r>
         <w:lastRenderedPageBreak/>
         <w:t>Analyse du contexte</w:t>
@@ -7774,21 +8264,35 @@
     <w:p>
       <w:pPr>
         <w:pStyle w:val="SUP-Titre"/>
-      </w:pPr>
-      <w:bookmarkStart w:id="12" w:name="_Toc397887716"/>
-      <w:r>
+        <w:sectPr>
+          <w:pgSz w:w="12240" w:h="15840"/>
+          <w:pgMar w:top="1417" w:right="1417" w:bottom="1417" w:left="1417" w:header="113" w:footer="510" w:gutter="0"/>
+          <w:pgNumType w:start="0"/>
+          <w:cols w:space="720"/>
+          <w:titlePg/>
+          <w:docGrid w:linePitch="299"/>
+        </w:sectPr>
+      </w:pPr>
+    </w:p>
+    <w:p>
+      <w:pPr>
+        <w:pStyle w:val="SUP-Titre"/>
+      </w:pPr>
+      <w:bookmarkStart w:id="12" w:name="_Toc398307446"/>
+      <w:r>
+        <w:lastRenderedPageBreak/>
         <w:t>Probl</w:t>
       </w:r>
       <w:r>
         <w:t>é</w:t>
       </w:r>
       <w:r>
-        <w:t>matique</w:t>
+        <w:t xml:space="preserve">matique </w:t>
+      </w:r>
+      <w:r>
+        <w:t>(5 pages)</w:t>
       </w:r>
       <w:bookmarkEnd w:id="12"/>
-      <w:r>
-        <w:t xml:space="preserve"> </w:t>
-      </w:r>
     </w:p>
     <w:p>
       <w:pPr>
@@ -7809,9 +8313,23 @@
     <w:p>
       <w:pPr>
         <w:pStyle w:val="SUP-Titre"/>
-      </w:pPr>
-      <w:bookmarkStart w:id="13" w:name="_Toc397887717"/>
-      <w:r>
+        <w:sectPr>
+          <w:pgSz w:w="12240" w:h="15840"/>
+          <w:pgMar w:top="1417" w:right="1417" w:bottom="1417" w:left="1417" w:header="113" w:footer="510" w:gutter="0"/>
+          <w:pgNumType w:start="0"/>
+          <w:cols w:space="720"/>
+          <w:titlePg/>
+          <w:docGrid w:linePitch="299"/>
+        </w:sectPr>
+      </w:pPr>
+    </w:p>
+    <w:p>
+      <w:pPr>
+        <w:pStyle w:val="SUP-Titre"/>
+      </w:pPr>
+      <w:bookmarkStart w:id="13" w:name="_Toc398307447"/>
+      <w:r>
+        <w:lastRenderedPageBreak/>
         <w:t xml:space="preserve">Méthodes habituellement utilisées pour une situation présentant des similitudes </w:t>
       </w:r>
       <w:r>
@@ -7892,7 +8410,6 @@
           <w:rFonts w:ascii="Arial" w:hAnsi="Arial" w:cs="Arial"/>
           <w:noProof/>
         </w:rPr>
-        <w:lastRenderedPageBreak/>
         <w:t xml:space="preserve">Avantages : quelques réflexion de la part de CyberJustice, sujet « tabou » (robotisation/automatisation) de la justice =&gt; forte visibilité, potentiel de devenir un exemple/référence pour l’entreprise et le pays </w:t>
       </w:r>
     </w:p>
@@ -7983,7 +8500,7 @@
       <w:pPr>
         <w:pStyle w:val="SUP-Titre"/>
       </w:pPr>
-      <w:bookmarkStart w:id="14" w:name="_Toc397887718"/>
+      <w:bookmarkStart w:id="14" w:name="_Toc398307448"/>
       <w:r>
         <w:lastRenderedPageBreak/>
         <w:t>Exposé des décisions prises et des interventions menées par le stagi</w:t>
@@ -8501,69 +9018,271 @@
     </w:p>
     <w:p>
       <w:pPr>
+        <w:pStyle w:val="SUP-Soutitre"/>
+      </w:pPr>
+      <w:bookmarkStart w:id="15" w:name="_Toc398307449"/>
+      <w:r>
+        <w:t>techniques : solutions proposées et mises en œuvre par le stagiaire en lien avec les interventions des autres protagonistes : hiérarchie, collègues, clients, etc.</w:t>
+      </w:r>
+      <w:bookmarkEnd w:id="15"/>
+      <w:r>
+        <w:t xml:space="preserve"> </w:t>
+      </w:r>
+    </w:p>
+    <w:p>
+      <w:pPr>
+        <w:pStyle w:val="SUP-Soutitre"/>
+      </w:pPr>
+      <w:bookmarkStart w:id="16" w:name="_Toc398307450"/>
+      <w:r>
+        <w:t>managériaux : modifications engendrées lors de la conception du projet et par la solution retenue et mise en œuvre dans l’organisation du travail de l’équipe, dans les relations entre protagonistes, dans la répartition des rôles, dans la distribution des responsabilités, etc.</w:t>
+      </w:r>
+      <w:bookmarkEnd w:id="16"/>
+      <w:r>
+        <w:t xml:space="preserve"> </w:t>
+      </w:r>
+    </w:p>
+    <w:p>
+      <w:pPr>
+        <w:pStyle w:val="SUP-Soutitre"/>
+      </w:pPr>
+      <w:bookmarkStart w:id="17" w:name="_Toc398307451"/>
+      <w:r>
+        <w:t>stratégiques : changements proposés et réalisés en matière de gestion de projets, méthodes utilisées</w:t>
+      </w:r>
+      <w:bookmarkEnd w:id="17"/>
+      <w:r>
+        <w:t xml:space="preserve"> </w:t>
+      </w:r>
+    </w:p>
+    <w:p>
+      <w:pPr>
+        <w:ind w:left="0" w:firstLine="0"/>
+        <w:rPr>
+          <w:rFonts w:ascii="Arial" w:hAnsi="Arial" w:cs="Arial"/>
+        </w:rPr>
+      </w:pPr>
+    </w:p>
+    <w:p>
+      <w:pPr>
         <w:pStyle w:val="SUP-Titre"/>
-      </w:pPr>
-      <w:bookmarkStart w:id="15" w:name="_Toc397887719"/>
-      <w:r>
-        <w:t>techniques : solutions proposées et mises en œuvre par le stagiaire en lien avec les interventions des autres protagonistes : hiérarchie, collègues, clients, etc.</w:t>
-      </w:r>
-      <w:bookmarkEnd w:id="15"/>
+        <w:sectPr>
+          <w:pgSz w:w="12240" w:h="15840"/>
+          <w:pgMar w:top="1417" w:right="1417" w:bottom="1417" w:left="1417" w:header="113" w:footer="510" w:gutter="0"/>
+          <w:pgNumType w:start="0"/>
+          <w:cols w:space="720"/>
+          <w:titlePg/>
+          <w:docGrid w:linePitch="299"/>
+        </w:sectPr>
+      </w:pPr>
+    </w:p>
+    <w:p>
+      <w:pPr>
+        <w:pStyle w:val="SUP-Titre"/>
+      </w:pPr>
+      <w:bookmarkStart w:id="18" w:name="_Toc398307452"/>
+      <w:r>
+        <w:lastRenderedPageBreak/>
+        <w:t>Démonstration d’une originalité dans l’élaboration et l</w:t>
+      </w:r>
+      <w:r>
+        <w:t>a mise en œuvre de la solution</w:t>
+      </w:r>
       <w:r>
         <w:t xml:space="preserve"> </w:t>
       </w:r>
+      <w:r>
+        <w:t>(5 pages)</w:t>
+      </w:r>
+      <w:bookmarkEnd w:id="18"/>
+    </w:p>
+    <w:p>
+      <w:pPr>
+        <w:pStyle w:val="SUP-Soutitre"/>
+        <w:rPr>
+          <w:noProof/>
+        </w:rPr>
+      </w:pPr>
+      <w:bookmarkStart w:id="19" w:name="_Toc398307453"/>
+      <w:r>
+        <w:rPr>
+          <w:noProof/>
+        </w:rPr>
+        <w:t>De nouvelles méthodes de travail au sein d’Atlante Support</w:t>
+      </w:r>
+      <w:bookmarkEnd w:id="19"/>
+    </w:p>
+    <w:p>
+      <w:pPr>
+        <w:pStyle w:val="SUP-Texte"/>
+        <w:rPr>
+          <w:noProof/>
+        </w:rPr>
+      </w:pPr>
+    </w:p>
+    <w:p>
+      <w:pPr>
+        <w:pStyle w:val="SUP-Soutitre"/>
+        <w:rPr>
+          <w:noProof/>
+        </w:rPr>
+      </w:pPr>
+      <w:bookmarkStart w:id="20" w:name="_Toc398307454"/>
+      <w:r>
+        <w:rPr>
+          <w:noProof/>
+        </w:rPr>
+        <w:t>Un projet révolutionnaire pour la magistrature</w:t>
+      </w:r>
+      <w:bookmarkEnd w:id="20"/>
+    </w:p>
+    <w:p>
+      <w:pPr>
+        <w:pStyle w:val="Paragraphedeliste"/>
+        <w:rPr>
+          <w:noProof/>
+        </w:rPr>
+      </w:pPr>
+    </w:p>
+    <w:p>
+      <w:pPr>
+        <w:ind w:left="0" w:firstLine="0"/>
+        <w:rPr>
+          <w:rFonts w:ascii="Arial" w:hAnsi="Arial" w:cs="Arial"/>
+          <w:noProof/>
+        </w:rPr>
+      </w:pPr>
+      <w:r>
+        <w:rPr>
+          <w:rFonts w:ascii="Arial" w:hAnsi="Arial" w:cs="Arial"/>
+          <w:noProof/>
+        </w:rPr>
+        <w:t>Cette partie fera écho aux méthodes évoquées dans la partie 5 et montrera comment nous avons intégré les réflexion de nos collaborateurs (CyberJustice, le tribnal de Saverne) pour dégager de nouvelles idées et de nouveaux concepts mis en œuvre dans l’application tablette et comment ces reflexions nous on amené à étendre l’idée initale à d’autres domaines (proposition d’une application déstinée aux étudiants en droit, achats intégrés de trames juridique de renom, etc…).</w:t>
+      </w:r>
+    </w:p>
+    <w:p>
+      <w:pPr>
+        <w:ind w:left="0" w:firstLine="0"/>
+        <w:rPr>
+          <w:rFonts w:ascii="Arial" w:hAnsi="Arial" w:cs="Arial"/>
+          <w:noProof/>
+        </w:rPr>
+      </w:pPr>
+      <w:r>
+        <w:rPr>
+          <w:rFonts w:ascii="Arial" w:hAnsi="Arial" w:cs="Arial"/>
+          <w:noProof/>
+        </w:rPr>
+        <w:t>Je mettrai également l’accent sur l’aspect innovateur et presque révolutionnaire de l’introduction de l’outils numérique dans la pratique de la justice qui suit jusqu’ici la politique du « tout papier ».</w:t>
+      </w:r>
+    </w:p>
+    <w:p>
+      <w:pPr>
+        <w:rPr>
+          <w:rFonts w:ascii="Arial" w:hAnsi="Arial" w:cs="Arial"/>
+          <w:noProof/>
+        </w:rPr>
+      </w:pPr>
     </w:p>
     <w:p>
       <w:pPr>
         <w:pStyle w:val="SUP-Titre"/>
-      </w:pPr>
-      <w:bookmarkStart w:id="16" w:name="_Toc397887720"/>
-      <w:r>
-        <w:t>managériaux : modifications engendrées lors de la conception du projet et par la solution retenue et mise en œuvre dans l’organisation du travail de l’équipe, dans les relations entre protagonistes, dans la répartition des rôles, dans la distribution des responsabilités, etc.</w:t>
-      </w:r>
-      <w:bookmarkEnd w:id="16"/>
-      <w:r>
-        <w:t xml:space="preserve"> </w:t>
-      </w:r>
+        <w:sectPr>
+          <w:pgSz w:w="12240" w:h="15840"/>
+          <w:pgMar w:top="1417" w:right="1417" w:bottom="1417" w:left="1417" w:header="113" w:footer="510" w:gutter="0"/>
+          <w:pgNumType w:start="0"/>
+          <w:cols w:space="720"/>
+          <w:titlePg/>
+          <w:docGrid w:linePitch="299"/>
+        </w:sectPr>
+      </w:pPr>
     </w:p>
     <w:p>
       <w:pPr>
         <w:pStyle w:val="SUP-Titre"/>
       </w:pPr>
-      <w:bookmarkStart w:id="17" w:name="_Toc397887721"/>
-      <w:r>
-        <w:t>stratégiques : changements proposés et réalisés en matière de gestion de projets, méthodes utilisées</w:t>
-      </w:r>
-      <w:bookmarkEnd w:id="17"/>
-      <w:r>
-        <w:t xml:space="preserve"> </w:t>
-      </w:r>
+      <w:bookmarkStart w:id="21" w:name="_Toc398307455"/>
+      <w:r>
+        <w:lastRenderedPageBreak/>
+        <w:t xml:space="preserve">Analyse de l’approche choisie </w:t>
+      </w:r>
+      <w:r>
+        <w:t>// Les résultats effectifs à court terme et les resultats espérés à long terme</w:t>
+      </w:r>
+      <w:r>
+        <w:t xml:space="preserve"> (3 pages)</w:t>
+      </w:r>
+      <w:bookmarkEnd w:id="21"/>
+    </w:p>
+    <w:p>
+      <w:pPr>
+        <w:pStyle w:val="SUP-Soutitre"/>
+        <w:rPr>
+          <w:noProof/>
+        </w:rPr>
+      </w:pPr>
+      <w:bookmarkStart w:id="22" w:name="_Toc398307456"/>
+      <w:r>
+        <w:rPr>
+          <w:noProof/>
+        </w:rPr>
+        <w:t>Des résultats timides à court terme</w:t>
+      </w:r>
+      <w:bookmarkEnd w:id="22"/>
+    </w:p>
+    <w:p>
+      <w:pPr>
+        <w:pStyle w:val="SUP-Texte"/>
+        <w:rPr>
+          <w:noProof/>
+        </w:rPr>
+      </w:pPr>
+    </w:p>
+    <w:p>
+      <w:pPr>
+        <w:pStyle w:val="SUP-Soutitre"/>
+        <w:rPr>
+          <w:noProof/>
+        </w:rPr>
+      </w:pPr>
+      <w:bookmarkStart w:id="23" w:name="_Toc398307457"/>
+      <w:r>
+        <w:rPr>
+          <w:noProof/>
+        </w:rPr>
+        <w:t>Sur le long terme, beaucoup de possibilités ouvertes</w:t>
+      </w:r>
+      <w:bookmarkEnd w:id="23"/>
     </w:p>
     <w:p>
       <w:pPr>
         <w:ind w:left="0" w:firstLine="0"/>
         <w:rPr>
           <w:rFonts w:ascii="Arial" w:hAnsi="Arial" w:cs="Arial"/>
-        </w:rPr>
-      </w:pPr>
-    </w:p>
-    <w:p>
-      <w:pPr>
-        <w:pStyle w:val="SUP-Titre"/>
-      </w:pPr>
-      <w:bookmarkStart w:id="18" w:name="_Toc397887722"/>
-      <w:r>
-        <w:t>Démonstration d’une originalité dans l’élaboration et l</w:t>
-      </w:r>
-      <w:r>
-        <w:t>a mise en œuvre de la solution</w:t>
-      </w:r>
-      <w:r>
-        <w:t xml:space="preserve"> </w:t>
-      </w:r>
-      <w:r>
-        <w:t>(5 pages)</w:t>
-      </w:r>
-      <w:bookmarkEnd w:id="18"/>
+          <w:noProof/>
+        </w:rPr>
+      </w:pPr>
+      <w:r>
+        <w:rPr>
+          <w:rFonts w:ascii="Arial" w:hAnsi="Arial" w:cs="Arial"/>
+          <w:noProof/>
+        </w:rPr>
+        <w:t xml:space="preserve">En septembre 2014, date de rédaction de ce mémoire, le Ministère de la Justice n’a pas encore pu nous </w:t>
+      </w:r>
+      <w:r>
+        <w:rPr>
+          <w:rFonts w:ascii="Arial" w:hAnsi="Arial" w:cs="Arial"/>
+          <w:noProof/>
+        </w:rPr>
+        <w:t xml:space="preserve">communiquer de retour au sujet de la présentation de Persée qu’il a reçu dela part de Monsieur AZOULAY. Ceci s’explique en grande partie par </w:t>
+      </w:r>
+      <w:r>
+        <w:rPr>
+          <w:rFonts w:ascii="Arial" w:hAnsi="Arial" w:cs="Arial"/>
+          <w:noProof/>
+        </w:rPr>
+        <w:t>les préoccupations du ministère liées à la relative instabilité du gouvernement français pendant le déroulement de mon stage (3 gouvernements différents depuis le 31 mars 2014).</w:t>
+      </w:r>
     </w:p>
     <w:p>
       <w:pPr>
@@ -8578,190 +9297,74 @@
           <w:rFonts w:ascii="Arial" w:hAnsi="Arial" w:cs="Arial"/>
           <w:noProof/>
         </w:rPr>
-        <w:t xml:space="preserve">Cette partie fera écho aux méthodes évoquées dans la partie 5 et montrera comment nous avons intégré les réflexion de nos collaborateurs (CyberJustice, le tribnal de Saverne) pour </w:t>
-      </w:r>
+        <w:t>La stratégie initiale d’équipement des universités que j’avais établie avec messieurs HEYD, MAGNIEZ et AZOULAY n’a pas pu être finalisée à temps pour la rentrée de septembre 2014. Nous n’avons pas réussi à trouver un terrain d’entente entre les différents partenaires impliqués (Microsoft, DELL et l’Université de Strasbourg), notamment du point de vue financier. Le prix des tablettes fournies par DELL était trop élevé pour permettre à l’Université de Strasbourg de proposer un prix attractif aux étudiants, une fois sa participation déduite. De plus, Microsoft a émis de nombreuses réserves quant à la possibilité de mettre à disposition des étudiants des abonnement</w:t>
+      </w:r>
+      <w:r>
+        <w:rPr>
+          <w:rFonts w:ascii="Arial" w:hAnsi="Arial" w:cs="Arial"/>
+          <w:noProof/>
+        </w:rPr>
+        <w:t>s</w:t>
+      </w:r>
+      <w:r>
+        <w:rPr>
+          <w:rFonts w:ascii="Arial" w:hAnsi="Arial" w:cs="Arial"/>
+          <w:noProof/>
+        </w:rPr>
+        <w:t xml:space="preserve"> Office 365 gratuits au moins la première année.</w:t>
+      </w:r>
+    </w:p>
+    <w:p>
+      <w:pPr>
+        <w:ind w:left="0" w:firstLine="0"/>
+        <w:rPr>
+          <w:rFonts w:ascii="Arial" w:hAnsi="Arial" w:cs="Arial"/>
+          <w:noProof/>
+        </w:rPr>
+      </w:pPr>
+      <w:r>
+        <w:rPr>
+          <w:rFonts w:ascii="Arial" w:hAnsi="Arial" w:cs="Arial"/>
+          <w:noProof/>
+        </w:rPr>
+        <w:t>Le programme de « test » sur le tribunal de Saverne n’avère relativement fructueux. Les collègues de monsieur AZOULAY qui dispose d’une tablette avec Persée ont exprimé de nombreux avis positifs concernant l’application et l’utilisation qu’ils en ont. Parmis les retours que monsieur AZOULAY a partagé avec moi, il semble que l’application soit rapidement prise en main par des personnes qui ne sont ni expertes ni même forcemment familiaires avec l’outils informatique. Une fois le fonctionnement initial de la tablette (et non de l’application)</w:t>
+      </w:r>
+      <w:r>
+        <w:rPr>
+          <w:rFonts w:ascii="Arial" w:hAnsi="Arial" w:cs="Arial"/>
+          <w:noProof/>
+        </w:rPr>
+        <w:t xml:space="preserve"> expliqué et a</w:t>
+      </w:r>
+      <w:r>
+        <w:rPr>
+          <w:rFonts w:ascii="Arial" w:hAnsi="Arial" w:cs="Arial"/>
+          <w:noProof/>
+        </w:rPr>
+        <w:t xml:space="preserve">ssimilé, </w:t>
+      </w:r>
+      <w:r>
+        <w:rPr>
+          <w:rFonts w:ascii="Arial" w:hAnsi="Arial" w:cs="Arial"/>
+          <w:noProof/>
+        </w:rPr>
+        <w:t>ces personnes semblent comprendre assez intuitivement comment l’application fonctionne. D’après monsieur AZOULAY, tous ont exprimé bénéficier d’un gain de temps dans leurs recherches parmis les textes legislatifs français et certain ont même utilisé la fonctionnalité de gestion des affaires.</w:t>
+      </w:r>
+    </w:p>
+    <w:p>
+      <w:pPr>
+        <w:ind w:left="0" w:firstLine="0"/>
+        <w:rPr>
+          <w:rFonts w:ascii="Arial" w:hAnsi="Arial" w:cs="Arial"/>
+          <w:noProof/>
+        </w:rPr>
+      </w:pPr>
       <w:r>
         <w:rPr>
           <w:rFonts w:ascii="Arial" w:hAnsi="Arial" w:cs="Arial"/>
           <w:noProof/>
         </w:rPr>
         <w:lastRenderedPageBreak/>
-        <w:t>dégager de nouvelles idées et de nouveaux concepts mis en œuvre dans l’application tablette et comment ces reflexions nous on amené à étendre l’idée initale à d’autres domaines (proposition d’une application déstinée aux étudiants en droit, achats intégrés de trames juridique de renom, etc…).</w:t>
-      </w:r>
-    </w:p>
-    <w:p>
-      <w:pPr>
-        <w:ind w:left="0" w:firstLine="0"/>
-        <w:rPr>
-          <w:rFonts w:ascii="Arial" w:hAnsi="Arial" w:cs="Arial"/>
-          <w:noProof/>
-        </w:rPr>
-      </w:pPr>
-      <w:r>
-        <w:rPr>
-          <w:rFonts w:ascii="Arial" w:hAnsi="Arial" w:cs="Arial"/>
-          <w:noProof/>
-        </w:rPr>
-        <w:t>Je mettrai également l’accent sur l’aspect innovateur et presque révolutionnaire de l’introduction de l’outils numérique dans la pratique de la justice qui suit jusqu’ici la politique du « tout papier ».</w:t>
-      </w:r>
-    </w:p>
-    <w:p>
-      <w:pPr>
-        <w:rPr>
-          <w:rFonts w:ascii="Arial" w:hAnsi="Arial" w:cs="Arial"/>
-          <w:noProof/>
-        </w:rPr>
-      </w:pPr>
-    </w:p>
-    <w:p>
-      <w:pPr>
-        <w:pStyle w:val="SUP-Titre"/>
-      </w:pPr>
-      <w:bookmarkStart w:id="19" w:name="_Toc397887723"/>
-      <w:r>
-        <w:t xml:space="preserve">Analyse de l’approche choisie </w:t>
-      </w:r>
-      <w:r>
-        <w:t>// Les résultats effectifs à court terme et les resultats espérés à long terme</w:t>
-      </w:r>
-      <w:bookmarkEnd w:id="19"/>
-    </w:p>
-    <w:p>
-      <w:pPr>
-        <w:ind w:left="0" w:firstLine="0"/>
-        <w:rPr>
-          <w:rFonts w:ascii="Arial" w:hAnsi="Arial" w:cs="Arial"/>
-          <w:noProof/>
-        </w:rPr>
-      </w:pPr>
-      <w:r>
-        <w:rPr>
-          <w:rFonts w:ascii="Arial" w:hAnsi="Arial" w:cs="Arial"/>
-          <w:noProof/>
-        </w:rPr>
-        <w:t xml:space="preserve">En septembre 2014, date de rédaction de ce mémoire, le Ministère de la Justice n’a pas encore pu nous </w:t>
-      </w:r>
-      <w:r>
-        <w:rPr>
-          <w:rFonts w:ascii="Arial" w:hAnsi="Arial" w:cs="Arial"/>
-          <w:noProof/>
-        </w:rPr>
-        <w:t xml:space="preserve">communiquer de retour au sujet de la présentation de Persée qu’il a reçu dela part de Monsieur AZOULAY. Ceci s’explique en grande partie par </w:t>
-      </w:r>
-      <w:r>
-        <w:rPr>
-          <w:rFonts w:ascii="Arial" w:hAnsi="Arial" w:cs="Arial"/>
-          <w:noProof/>
-        </w:rPr>
-        <w:t>les préoccupations du ministère liées à la relative instabilité du gouvernement français pendant le déroulement de mon stage (3 gouvernements différents depuis le 31 mars 2014).</w:t>
-      </w:r>
-    </w:p>
-    <w:p>
-      <w:pPr>
-        <w:ind w:left="0" w:firstLine="0"/>
-        <w:rPr>
-          <w:rFonts w:ascii="Arial" w:hAnsi="Arial" w:cs="Arial"/>
-          <w:noProof/>
-        </w:rPr>
-      </w:pPr>
-      <w:r>
-        <w:rPr>
-          <w:rFonts w:ascii="Arial" w:hAnsi="Arial" w:cs="Arial"/>
-          <w:noProof/>
-        </w:rPr>
-        <w:t>La stratégie initiale d’équipement des universités que j’avais établie avec messieurs HEYD, MAGNIEZ et AZOULAY n’a pas pu être finalisée à temps pour la rentrée de septembre 2014. Nous n’avons pas réussi à trouver un terrain d’entente entre les différents partenaires impliqués (Microsoft, DELL et l’Université de Strasbourg), notamment du point de vue financier. Le prix des tablettes fournies par DELL était trop élevé pour permettre à l’Université de Strasbourg de proposer un prix attractif aux étudiants, une fois sa participation déduite. De plus, Microsoft a émis de nombreuses réserves quant à la possibilité de mettre à disposition des étudiants des abonnement</w:t>
-      </w:r>
-      <w:r>
-        <w:rPr>
-          <w:rFonts w:ascii="Arial" w:hAnsi="Arial" w:cs="Arial"/>
-          <w:noProof/>
-        </w:rPr>
-        <w:t>s</w:t>
-      </w:r>
-      <w:r>
-        <w:rPr>
-          <w:rFonts w:ascii="Arial" w:hAnsi="Arial" w:cs="Arial"/>
-          <w:noProof/>
-        </w:rPr>
-        <w:t xml:space="preserve"> Office 365 gratuits au moins la première année.</w:t>
-      </w:r>
-    </w:p>
-    <w:p>
-      <w:pPr>
-        <w:ind w:left="0" w:firstLine="0"/>
-        <w:rPr>
-          <w:rFonts w:ascii="Arial" w:hAnsi="Arial" w:cs="Arial"/>
-          <w:noProof/>
-        </w:rPr>
-      </w:pPr>
-      <w:r>
-        <w:rPr>
-          <w:rFonts w:ascii="Arial" w:hAnsi="Arial" w:cs="Arial"/>
-          <w:noProof/>
-        </w:rPr>
-        <w:t>Le programme de « test » sur le tribunal de Saverne n’avère relativement fructueux. Les collègues de monsieur AZOULAY qui dispose d’une tablette avec Persée ont exprimé de nombreux avis positifs concernant l’application et l’utilisation qu’ils en ont. Parmis les retours que monsieur AZOULAY a partagé avec moi, il semble que l’application soit rapidement prise en main par des personnes qui ne sont ni expertes ni même forcemment familiaires avec l’outils informatique. Une fois le fonctionnement initial de la tablette (et non de l’application)</w:t>
-      </w:r>
-      <w:r>
-        <w:rPr>
-          <w:rFonts w:ascii="Arial" w:hAnsi="Arial" w:cs="Arial"/>
-          <w:noProof/>
-        </w:rPr>
-        <w:t xml:space="preserve"> expliqué et a</w:t>
-      </w:r>
-      <w:r>
-        <w:rPr>
-          <w:rFonts w:ascii="Arial" w:hAnsi="Arial" w:cs="Arial"/>
-          <w:noProof/>
-        </w:rPr>
-        <w:t xml:space="preserve">ssimilé, </w:t>
-      </w:r>
-      <w:r>
-        <w:rPr>
-          <w:rFonts w:ascii="Arial" w:hAnsi="Arial" w:cs="Arial"/>
-          <w:noProof/>
-        </w:rPr>
-        <w:t xml:space="preserve">ces personnes semblent comprendre assez intuitivement comment l’application </w:t>
-      </w:r>
-      <w:r>
-        <w:rPr>
-          <w:rFonts w:ascii="Arial" w:hAnsi="Arial" w:cs="Arial"/>
-          <w:noProof/>
-        </w:rPr>
-        <w:lastRenderedPageBreak/>
-        <w:t>fonctionne. D’après monsieur AZOULAY, tous ont exprimé bénéficier d’un gain de temps dans leurs recherches parmis les textes legislatifs français et certain ont même utilisé la fonctionnalité de gestion des affaires.</w:t>
-      </w:r>
-    </w:p>
-    <w:p>
-      <w:pPr>
-        <w:ind w:left="0" w:firstLine="0"/>
-        <w:rPr>
-          <w:rFonts w:ascii="Arial" w:hAnsi="Arial" w:cs="Arial"/>
-          <w:noProof/>
-        </w:rPr>
-      </w:pPr>
-    </w:p>
-    <w:p>
-      <w:pPr>
-        <w:ind w:left="0" w:firstLine="0"/>
-        <w:rPr>
-          <w:rFonts w:ascii="Arial" w:hAnsi="Arial" w:cs="Arial"/>
-          <w:noProof/>
-        </w:rPr>
-      </w:pPr>
-    </w:p>
-    <w:p>
-      <w:pPr>
-        <w:ind w:left="0" w:firstLine="0"/>
-        <w:rPr>
-          <w:rFonts w:ascii="Arial" w:hAnsi="Arial" w:cs="Arial"/>
-          <w:noProof/>
-        </w:rPr>
-      </w:pPr>
-      <w:r>
-        <w:rPr>
-          <w:rFonts w:ascii="Arial" w:hAnsi="Arial" w:cs="Arial"/>
-          <w:noProof/>
-        </w:rPr>
         <w:t>Cette partie constituera une critique et une analyse du fruit du travail effectué pendant le stage :</w:t>
       </w:r>
     </w:p>
@@ -8928,12 +9531,29 @@
     <w:p>
       <w:pPr>
         <w:pStyle w:val="SUP-Titre"/>
-      </w:pPr>
-      <w:bookmarkStart w:id="20" w:name="_Toc397887724"/>
-      <w:r>
+        <w:sectPr>
+          <w:pgSz w:w="12240" w:h="15840"/>
+          <w:pgMar w:top="1417" w:right="1417" w:bottom="1417" w:left="1417" w:header="113" w:footer="510" w:gutter="0"/>
+          <w:pgNumType w:start="0"/>
+          <w:cols w:space="720"/>
+          <w:titlePg/>
+          <w:docGrid w:linePitch="299"/>
+        </w:sectPr>
+      </w:pPr>
+    </w:p>
+    <w:p>
+      <w:pPr>
+        <w:pStyle w:val="SUP-Titre"/>
+      </w:pPr>
+      <w:bookmarkStart w:id="24" w:name="_Toc398307458"/>
+      <w:r>
+        <w:lastRenderedPageBreak/>
         <w:t>Réflexion sur le stage et le mémoire</w:t>
       </w:r>
-      <w:bookmarkEnd w:id="20"/>
+      <w:r>
+        <w:t xml:space="preserve"> (3 pages)</w:t>
+      </w:r>
+      <w:bookmarkEnd w:id="24"/>
     </w:p>
     <w:p>
       <w:pPr>
@@ -8983,18 +9603,29 @@
     <w:p>
       <w:pPr>
         <w:pStyle w:val="SUP-Titre"/>
-      </w:pPr>
-      <w:r>
-        <w:t xml:space="preserve">  </w:t>
-      </w:r>
-      <w:bookmarkStart w:id="21" w:name="_Toc397887725"/>
-      <w:r>
+        <w:sectPr>
+          <w:pgSz w:w="12240" w:h="15840"/>
+          <w:pgMar w:top="1417" w:right="1417" w:bottom="1417" w:left="1417" w:header="113" w:footer="510" w:gutter="0"/>
+          <w:pgNumType w:start="0"/>
+          <w:cols w:space="720"/>
+          <w:titlePg/>
+          <w:docGrid w:linePitch="299"/>
+        </w:sectPr>
+      </w:pPr>
+    </w:p>
+    <w:p>
+      <w:pPr>
+        <w:pStyle w:val="SUP-Titre"/>
+      </w:pPr>
+      <w:bookmarkStart w:id="25" w:name="_Toc398307459"/>
+      <w:r>
+        <w:lastRenderedPageBreak/>
         <w:t>C</w:t>
       </w:r>
       <w:r>
         <w:t>onclusion</w:t>
       </w:r>
-      <w:bookmarkEnd w:id="21"/>
+      <w:bookmarkEnd w:id="25"/>
       <w:r>
         <w:t xml:space="preserve"> </w:t>
       </w:r>
@@ -9018,16 +9649,26 @@
     <w:p>
       <w:pPr>
         <w:pStyle w:val="SUP-Titre"/>
-      </w:pPr>
+        <w:sectPr>
+          <w:pgSz w:w="12240" w:h="15840"/>
+          <w:pgMar w:top="1417" w:right="1417" w:bottom="1417" w:left="1417" w:header="113" w:footer="510" w:gutter="0"/>
+          <w:pgNumType w:start="0"/>
+          <w:cols w:space="720"/>
+          <w:titlePg/>
+          <w:docGrid w:linePitch="299"/>
+        </w:sectPr>
+      </w:pPr>
+    </w:p>
+    <w:p>
+      <w:pPr>
+        <w:pStyle w:val="SUP-Titre"/>
+      </w:pPr>
+      <w:bookmarkStart w:id="26" w:name="_Toc398307460"/>
       <w:r>
         <w:lastRenderedPageBreak/>
-        <w:t xml:space="preserve">  </w:t>
-      </w:r>
-      <w:bookmarkStart w:id="22" w:name="_Toc397887726"/>
-      <w:r>
         <w:t>Bibliographie et Webographie</w:t>
       </w:r>
-      <w:bookmarkEnd w:id="22"/>
+      <w:bookmarkEnd w:id="26"/>
       <w:r>
         <w:t xml:space="preserve"> </w:t>
       </w:r>
@@ -9167,6 +9808,7 @@
         <w:docPartUnique/>
       </w:docPartObj>
     </w:sdtPr>
+    <w:sdtEndPr/>
     <w:sdtContent>
       <w:p>
         <w:pPr>
@@ -9189,7 +9831,7 @@
           <w:rPr>
             <w:noProof/>
           </w:rPr>
-          <w:t>12</w:t>
+          <w:t>2</w:t>
         </w:r>
         <w:r>
           <w:fldChar w:fldCharType="end"/>
@@ -9210,7 +9852,7 @@
           <w:rPr>
             <w:noProof/>
           </w:rPr>
-          <w:t>19</w:t>
+          <w:t>23</w:t>
         </w:r>
         <w:r>
           <w:fldChar w:fldCharType="end"/>
@@ -9562,7 +10204,15 @@
         <w:footnoteRef/>
       </w:r>
       <w:r>
-        <w:t xml:space="preserve"> « User eXperience », expérience utilisateur en anglais</w:t>
+        <w:t xml:space="preserve"> « User </w:t>
+      </w:r>
+      <w:proofErr w:type="spellStart"/>
+      <w:r>
+        <w:t>eXperience</w:t>
+      </w:r>
+      <w:proofErr w:type="spellEnd"/>
+      <w:r>
+        <w:t> », expérience utilisateur en anglais</w:t>
       </w:r>
     </w:p>
   </w:footnote>
@@ -12169,7 +12819,7 @@
 </file>
 
 <file path=customXml/itemProps1.xml><?xml version="1.0" encoding="utf-8"?>
-<ds:datastoreItem xmlns:ds="http://schemas.openxmlformats.org/officeDocument/2006/customXml" ds:itemID="{DED7E19A-E065-495D-9D86-CB437E0A240F}">
+<ds:datastoreItem xmlns:ds="http://schemas.openxmlformats.org/officeDocument/2006/customXml" ds:itemID="{43508010-195A-486E-AF46-72094F1500D7}">
   <ds:schemaRefs>
     <ds:schemaRef ds:uri="http://schemas.openxmlformats.org/officeDocument/2006/bibliography"/>
   </ds:schemaRefs>

</xml_diff>

<commit_message>
:metal: ORGANIGRAMS MOTHERFUCKER :metal:
</commit_message>
<xml_diff>
--- a/Mémoire fin d'étude.docx
+++ b/Mémoire fin d'étude.docx
@@ -3577,8 +3577,6 @@
             </w:rPr>
             <w:t>Table des matières</w:t>
           </w:r>
-          <w:bookmarkStart w:id="0" w:name="_GoBack"/>
-          <w:bookmarkEnd w:id="0"/>
         </w:p>
         <w:p>
           <w:pPr>
@@ -3598,7 +3596,7 @@
           <w:r>
             <w:fldChar w:fldCharType="separate"/>
           </w:r>
-          <w:hyperlink w:anchor="_Toc398307435" w:history="1">
+          <w:hyperlink w:anchor="_Toc398309058" w:history="1">
             <w:r>
               <w:rPr>
                 <w:rStyle w:val="Lienhypertexte"/>
@@ -3635,7 +3633,7 @@
               <w:rPr>
                 <w:webHidden/>
               </w:rPr>
-              <w:instrText xml:space="preserve"> PAGEREF _Toc398307435 \h </w:instrText>
+              <w:instrText xml:space="preserve"> PAGEREF _Toc398309058 \h </w:instrText>
             </w:r>
             <w:r>
               <w:rPr>
@@ -3670,7 +3668,7 @@
               <w:lang w:eastAsia="fr-FR"/>
             </w:rPr>
           </w:pPr>
-          <w:hyperlink w:anchor="_Toc398307436" w:history="1">
+          <w:hyperlink w:anchor="_Toc398309059" w:history="1">
             <w:r>
               <w:rPr>
                 <w:rStyle w:val="Lienhypertexte"/>
@@ -3706,7 +3704,7 @@
               <w:rPr>
                 <w:webHidden/>
               </w:rPr>
-              <w:instrText xml:space="preserve"> PAGEREF _Toc398307436 \h </w:instrText>
+              <w:instrText xml:space="preserve"> PAGEREF _Toc398309059 \h </w:instrText>
             </w:r>
             <w:r>
               <w:rPr>
@@ -3741,7 +3739,7 @@
               <w:lang w:eastAsia="fr-FR"/>
             </w:rPr>
           </w:pPr>
-          <w:hyperlink w:anchor="_Toc398307437" w:history="1">
+          <w:hyperlink w:anchor="_Toc398309060" w:history="1">
             <w:r>
               <w:rPr>
                 <w:rStyle w:val="Lienhypertexte"/>
@@ -3777,7 +3775,7 @@
               <w:rPr>
                 <w:webHidden/>
               </w:rPr>
-              <w:instrText xml:space="preserve"> PAGEREF _Toc398307437 \h </w:instrText>
+              <w:instrText xml:space="preserve"> PAGEREF _Toc398309060 \h </w:instrText>
             </w:r>
             <w:r>
               <w:rPr>
@@ -3813,7 +3811,7 @@
               <w:lang w:eastAsia="fr-FR"/>
             </w:rPr>
           </w:pPr>
-          <w:hyperlink w:anchor="_Toc398307438" w:history="1">
+          <w:hyperlink w:anchor="_Toc398309061" w:history="1">
             <w:r>
               <w:rPr>
                 <w:rStyle w:val="Lienhypertexte"/>
@@ -3850,7 +3848,7 @@
               <w:rPr>
                 <w:webHidden/>
               </w:rPr>
-              <w:instrText xml:space="preserve"> PAGEREF _Toc398307438 \h </w:instrText>
+              <w:instrText xml:space="preserve"> PAGEREF _Toc398309061 \h </w:instrText>
             </w:r>
             <w:r>
               <w:rPr>
@@ -3885,7 +3883,7 @@
               <w:lang w:eastAsia="fr-FR"/>
             </w:rPr>
           </w:pPr>
-          <w:hyperlink w:anchor="_Toc398307439" w:history="1">
+          <w:hyperlink w:anchor="_Toc398309062" w:history="1">
             <w:r>
               <w:rPr>
                 <w:rStyle w:val="Lienhypertexte"/>
@@ -3921,7 +3919,7 @@
               <w:rPr>
                 <w:webHidden/>
               </w:rPr>
-              <w:instrText xml:space="preserve"> PAGEREF _Toc398307439 \h </w:instrText>
+              <w:instrText xml:space="preserve"> PAGEREF _Toc398309062 \h </w:instrText>
             </w:r>
             <w:r>
               <w:rPr>
@@ -3956,7 +3954,7 @@
               <w:lang w:eastAsia="fr-FR"/>
             </w:rPr>
           </w:pPr>
-          <w:hyperlink w:anchor="_Toc398307440" w:history="1">
+          <w:hyperlink w:anchor="_Toc398309063" w:history="1">
             <w:r>
               <w:rPr>
                 <w:rStyle w:val="Lienhypertexte"/>
@@ -3992,7 +3990,7 @@
               <w:rPr>
                 <w:webHidden/>
               </w:rPr>
-              <w:instrText xml:space="preserve"> PAGEREF _Toc398307440 \h </w:instrText>
+              <w:instrText xml:space="preserve"> PAGEREF _Toc398309063 \h </w:instrText>
             </w:r>
             <w:r>
               <w:rPr>
@@ -4027,7 +4025,7 @@
               <w:lang w:eastAsia="fr-FR"/>
             </w:rPr>
           </w:pPr>
-          <w:hyperlink w:anchor="_Toc398307441" w:history="1">
+          <w:hyperlink w:anchor="_Toc398309064" w:history="1">
             <w:r>
               <w:rPr>
                 <w:rStyle w:val="Lienhypertexte"/>
@@ -4063,7 +4061,7 @@
               <w:rPr>
                 <w:webHidden/>
               </w:rPr>
-              <w:instrText xml:space="preserve"> PAGEREF _Toc398307441 \h </w:instrText>
+              <w:instrText xml:space="preserve"> PAGEREF _Toc398309064 \h </w:instrText>
             </w:r>
             <w:r>
               <w:rPr>
@@ -4102,7 +4100,7 @@
               <w:lang w:eastAsia="fr-FR"/>
             </w:rPr>
           </w:pPr>
-          <w:hyperlink w:anchor="_Toc398307442" w:history="1">
+          <w:hyperlink w:anchor="_Toc398309065" w:history="1">
             <w:r>
               <w:rPr>
                 <w:rStyle w:val="Lienhypertexte"/>
@@ -4143,7 +4141,7 @@
                 <w:noProof/>
                 <w:webHidden/>
               </w:rPr>
-              <w:instrText xml:space="preserve"> PAGEREF _Toc398307442 \h </w:instrText>
+              <w:instrText xml:space="preserve"> PAGEREF _Toc398309065 \h </w:instrText>
             </w:r>
             <w:r>
               <w:rPr>
@@ -4186,7 +4184,7 @@
               <w:lang w:eastAsia="fr-FR"/>
             </w:rPr>
           </w:pPr>
-          <w:hyperlink w:anchor="_Toc398307443" w:history="1">
+          <w:hyperlink w:anchor="_Toc398309066" w:history="1">
             <w:r>
               <w:rPr>
                 <w:rStyle w:val="Lienhypertexte"/>
@@ -4227,7 +4225,7 @@
                 <w:noProof/>
                 <w:webHidden/>
               </w:rPr>
-              <w:instrText xml:space="preserve"> PAGEREF _Toc398307443 \h </w:instrText>
+              <w:instrText xml:space="preserve"> PAGEREF _Toc398309066 \h </w:instrText>
             </w:r>
             <w:r>
               <w:rPr>
@@ -4270,7 +4268,7 @@
               <w:lang w:eastAsia="fr-FR"/>
             </w:rPr>
           </w:pPr>
-          <w:hyperlink w:anchor="_Toc398307444" w:history="1">
+          <w:hyperlink w:anchor="_Toc398309067" w:history="1">
             <w:r>
               <w:rPr>
                 <w:rStyle w:val="Lienhypertexte"/>
@@ -4311,7 +4309,7 @@
                 <w:noProof/>
                 <w:webHidden/>
               </w:rPr>
-              <w:instrText xml:space="preserve"> PAGEREF _Toc398307444 \h </w:instrText>
+              <w:instrText xml:space="preserve"> PAGEREF _Toc398309067 \h </w:instrText>
             </w:r>
             <w:r>
               <w:rPr>
@@ -4351,7 +4349,7 @@
               <w:lang w:eastAsia="fr-FR"/>
             </w:rPr>
           </w:pPr>
-          <w:hyperlink w:anchor="_Toc398307445" w:history="1">
+          <w:hyperlink w:anchor="_Toc398309068" w:history="1">
             <w:r>
               <w:rPr>
                 <w:rStyle w:val="Lienhypertexte"/>
@@ -4388,7 +4386,7 @@
               <w:rPr>
                 <w:webHidden/>
               </w:rPr>
-              <w:instrText xml:space="preserve"> PAGEREF _Toc398307445 \h </w:instrText>
+              <w:instrText xml:space="preserve"> PAGEREF _Toc398309068 \h </w:instrText>
             </w:r>
             <w:r>
               <w:rPr>
@@ -4424,7 +4422,7 @@
               <w:lang w:eastAsia="fr-FR"/>
             </w:rPr>
           </w:pPr>
-          <w:hyperlink w:anchor="_Toc398307446" w:history="1">
+          <w:hyperlink w:anchor="_Toc398309069" w:history="1">
             <w:r>
               <w:rPr>
                 <w:rStyle w:val="Lienhypertexte"/>
@@ -4461,7 +4459,7 @@
               <w:rPr>
                 <w:webHidden/>
               </w:rPr>
-              <w:instrText xml:space="preserve"> PAGEREF _Toc398307446 \h </w:instrText>
+              <w:instrText xml:space="preserve"> PAGEREF _Toc398309069 \h </w:instrText>
             </w:r>
             <w:r>
               <w:rPr>
@@ -4497,7 +4495,7 @@
               <w:lang w:eastAsia="fr-FR"/>
             </w:rPr>
           </w:pPr>
-          <w:hyperlink w:anchor="_Toc398307447" w:history="1">
+          <w:hyperlink w:anchor="_Toc398309070" w:history="1">
             <w:r>
               <w:rPr>
                 <w:rStyle w:val="Lienhypertexte"/>
@@ -4534,7 +4532,7 @@
               <w:rPr>
                 <w:webHidden/>
               </w:rPr>
-              <w:instrText xml:space="preserve"> PAGEREF _Toc398307447 \h </w:instrText>
+              <w:instrText xml:space="preserve"> PAGEREF _Toc398309070 \h </w:instrText>
             </w:r>
             <w:r>
               <w:rPr>
@@ -4570,7 +4568,7 @@
               <w:lang w:eastAsia="fr-FR"/>
             </w:rPr>
           </w:pPr>
-          <w:hyperlink w:anchor="_Toc398307448" w:history="1">
+          <w:hyperlink w:anchor="_Toc398309071" w:history="1">
             <w:r>
               <w:rPr>
                 <w:rStyle w:val="Lienhypertexte"/>
@@ -4607,7 +4605,7 @@
               <w:rPr>
                 <w:webHidden/>
               </w:rPr>
-              <w:instrText xml:space="preserve"> PAGEREF _Toc398307448 \h </w:instrText>
+              <w:instrText xml:space="preserve"> PAGEREF _Toc398309071 \h </w:instrText>
             </w:r>
             <w:r>
               <w:rPr>
@@ -4642,7 +4640,7 @@
               <w:lang w:eastAsia="fr-FR"/>
             </w:rPr>
           </w:pPr>
-          <w:hyperlink w:anchor="_Toc398307449" w:history="1">
+          <w:hyperlink w:anchor="_Toc398309072" w:history="1">
             <w:r>
               <w:rPr>
                 <w:rStyle w:val="Lienhypertexte"/>
@@ -4678,7 +4676,7 @@
               <w:rPr>
                 <w:webHidden/>
               </w:rPr>
-              <w:instrText xml:space="preserve"> PAGEREF _Toc398307449 \h </w:instrText>
+              <w:instrText xml:space="preserve"> PAGEREF _Toc398309072 \h </w:instrText>
             </w:r>
             <w:r>
               <w:rPr>
@@ -4713,7 +4711,7 @@
               <w:lang w:eastAsia="fr-FR"/>
             </w:rPr>
           </w:pPr>
-          <w:hyperlink w:anchor="_Toc398307450" w:history="1">
+          <w:hyperlink w:anchor="_Toc398309073" w:history="1">
             <w:r>
               <w:rPr>
                 <w:rStyle w:val="Lienhypertexte"/>
@@ -4749,7 +4747,7 @@
               <w:rPr>
                 <w:webHidden/>
               </w:rPr>
-              <w:instrText xml:space="preserve"> PAGEREF _Toc398307450 \h </w:instrText>
+              <w:instrText xml:space="preserve"> PAGEREF _Toc398309073 \h </w:instrText>
             </w:r>
             <w:r>
               <w:rPr>
@@ -4784,7 +4782,7 @@
               <w:lang w:eastAsia="fr-FR"/>
             </w:rPr>
           </w:pPr>
-          <w:hyperlink w:anchor="_Toc398307451" w:history="1">
+          <w:hyperlink w:anchor="_Toc398309074" w:history="1">
             <w:r>
               <w:rPr>
                 <w:rStyle w:val="Lienhypertexte"/>
@@ -4820,7 +4818,7 @@
               <w:rPr>
                 <w:webHidden/>
               </w:rPr>
-              <w:instrText xml:space="preserve"> PAGEREF _Toc398307451 \h </w:instrText>
+              <w:instrText xml:space="preserve"> PAGEREF _Toc398309074 \h </w:instrText>
             </w:r>
             <w:r>
               <w:rPr>
@@ -4856,7 +4854,7 @@
               <w:lang w:eastAsia="fr-FR"/>
             </w:rPr>
           </w:pPr>
-          <w:hyperlink w:anchor="_Toc398307452" w:history="1">
+          <w:hyperlink w:anchor="_Toc398309075" w:history="1">
             <w:r>
               <w:rPr>
                 <w:rStyle w:val="Lienhypertexte"/>
@@ -4893,7 +4891,7 @@
               <w:rPr>
                 <w:webHidden/>
               </w:rPr>
-              <w:instrText xml:space="preserve"> PAGEREF _Toc398307452 \h </w:instrText>
+              <w:instrText xml:space="preserve"> PAGEREF _Toc398309075 \h </w:instrText>
             </w:r>
             <w:r>
               <w:rPr>
@@ -4928,7 +4926,7 @@
               <w:lang w:eastAsia="fr-FR"/>
             </w:rPr>
           </w:pPr>
-          <w:hyperlink w:anchor="_Toc398307453" w:history="1">
+          <w:hyperlink w:anchor="_Toc398309076" w:history="1">
             <w:r>
               <w:rPr>
                 <w:rStyle w:val="Lienhypertexte"/>
@@ -4964,7 +4962,7 @@
               <w:rPr>
                 <w:webHidden/>
               </w:rPr>
-              <w:instrText xml:space="preserve"> PAGEREF _Toc398307453 \h </w:instrText>
+              <w:instrText xml:space="preserve"> PAGEREF _Toc398309076 \h </w:instrText>
             </w:r>
             <w:r>
               <w:rPr>
@@ -4999,7 +4997,7 @@
               <w:lang w:eastAsia="fr-FR"/>
             </w:rPr>
           </w:pPr>
-          <w:hyperlink w:anchor="_Toc398307454" w:history="1">
+          <w:hyperlink w:anchor="_Toc398309077" w:history="1">
             <w:r>
               <w:rPr>
                 <w:rStyle w:val="Lienhypertexte"/>
@@ -5035,7 +5033,7 @@
               <w:rPr>
                 <w:webHidden/>
               </w:rPr>
-              <w:instrText xml:space="preserve"> PAGEREF _Toc398307454 \h </w:instrText>
+              <w:instrText xml:space="preserve"> PAGEREF _Toc398309077 \h </w:instrText>
             </w:r>
             <w:r>
               <w:rPr>
@@ -5071,7 +5069,7 @@
               <w:lang w:eastAsia="fr-FR"/>
             </w:rPr>
           </w:pPr>
-          <w:hyperlink w:anchor="_Toc398307455" w:history="1">
+          <w:hyperlink w:anchor="_Toc398309078" w:history="1">
             <w:r>
               <w:rPr>
                 <w:rStyle w:val="Lienhypertexte"/>
@@ -5108,7 +5106,7 @@
               <w:rPr>
                 <w:webHidden/>
               </w:rPr>
-              <w:instrText xml:space="preserve"> PAGEREF _Toc398307455 \h </w:instrText>
+              <w:instrText xml:space="preserve"> PAGEREF _Toc398309078 \h </w:instrText>
             </w:r>
             <w:r>
               <w:rPr>
@@ -5143,7 +5141,7 @@
               <w:lang w:eastAsia="fr-FR"/>
             </w:rPr>
           </w:pPr>
-          <w:hyperlink w:anchor="_Toc398307456" w:history="1">
+          <w:hyperlink w:anchor="_Toc398309079" w:history="1">
             <w:r>
               <w:rPr>
                 <w:rStyle w:val="Lienhypertexte"/>
@@ -5179,7 +5177,7 @@
               <w:rPr>
                 <w:webHidden/>
               </w:rPr>
-              <w:instrText xml:space="preserve"> PAGEREF _Toc398307456 \h </w:instrText>
+              <w:instrText xml:space="preserve"> PAGEREF _Toc398309079 \h </w:instrText>
             </w:r>
             <w:r>
               <w:rPr>
@@ -5214,7 +5212,7 @@
               <w:lang w:eastAsia="fr-FR"/>
             </w:rPr>
           </w:pPr>
-          <w:hyperlink w:anchor="_Toc398307457" w:history="1">
+          <w:hyperlink w:anchor="_Toc398309080" w:history="1">
             <w:r>
               <w:rPr>
                 <w:rStyle w:val="Lienhypertexte"/>
@@ -5250,7 +5248,7 @@
               <w:rPr>
                 <w:webHidden/>
               </w:rPr>
-              <w:instrText xml:space="preserve"> PAGEREF _Toc398307457 \h </w:instrText>
+              <w:instrText xml:space="preserve"> PAGEREF _Toc398309080 \h </w:instrText>
             </w:r>
             <w:r>
               <w:rPr>
@@ -5286,7 +5284,7 @@
               <w:lang w:eastAsia="fr-FR"/>
             </w:rPr>
           </w:pPr>
-          <w:hyperlink w:anchor="_Toc398307458" w:history="1">
+          <w:hyperlink w:anchor="_Toc398309081" w:history="1">
             <w:r>
               <w:rPr>
                 <w:rStyle w:val="Lienhypertexte"/>
@@ -5323,7 +5321,7 @@
               <w:rPr>
                 <w:webHidden/>
               </w:rPr>
-              <w:instrText xml:space="preserve"> PAGEREF _Toc398307458 \h </w:instrText>
+              <w:instrText xml:space="preserve"> PAGEREF _Toc398309081 \h </w:instrText>
             </w:r>
             <w:r>
               <w:rPr>
@@ -5359,7 +5357,7 @@
               <w:lang w:eastAsia="fr-FR"/>
             </w:rPr>
           </w:pPr>
-          <w:hyperlink w:anchor="_Toc398307459" w:history="1">
+          <w:hyperlink w:anchor="_Toc398309082" w:history="1">
             <w:r>
               <w:rPr>
                 <w:rStyle w:val="Lienhypertexte"/>
@@ -5396,7 +5394,7 @@
               <w:rPr>
                 <w:webHidden/>
               </w:rPr>
-              <w:instrText xml:space="preserve"> PAGEREF _Toc398307459 \h </w:instrText>
+              <w:instrText xml:space="preserve"> PAGEREF _Toc398309082 \h </w:instrText>
             </w:r>
             <w:r>
               <w:rPr>
@@ -5432,7 +5430,7 @@
               <w:lang w:eastAsia="fr-FR"/>
             </w:rPr>
           </w:pPr>
-          <w:hyperlink w:anchor="_Toc398307460" w:history="1">
+          <w:hyperlink w:anchor="_Toc398309083" w:history="1">
             <w:r>
               <w:rPr>
                 <w:rStyle w:val="Lienhypertexte"/>
@@ -5469,7 +5467,7 @@
               <w:rPr>
                 <w:webHidden/>
               </w:rPr>
-              <w:instrText xml:space="preserve"> PAGEREF _Toc398307460 \h </w:instrText>
+              <w:instrText xml:space="preserve"> PAGEREF _Toc398309083 \h </w:instrText>
             </w:r>
             <w:r>
               <w:rPr>
@@ -5521,25 +5519,25 @@
       <w:pPr>
         <w:pStyle w:val="SUP-Titre"/>
       </w:pPr>
-      <w:bookmarkStart w:id="1" w:name="_Toc398307435"/>
+      <w:bookmarkStart w:id="0" w:name="_Toc398309058"/>
       <w:r>
         <w:lastRenderedPageBreak/>
         <w:t>Introduction</w:t>
       </w:r>
+      <w:bookmarkEnd w:id="0"/>
+      <w:r>
+        <w:t xml:space="preserve"> </w:t>
+      </w:r>
+    </w:p>
+    <w:p>
+      <w:pPr>
+        <w:pStyle w:val="SUP-Soutitre"/>
+      </w:pPr>
+      <w:bookmarkStart w:id="1" w:name="_Toc398309059"/>
+      <w:r>
+        <w:t>Mon parcours, des études supérieures à la vie active</w:t>
+      </w:r>
       <w:bookmarkEnd w:id="1"/>
-      <w:r>
-        <w:t xml:space="preserve"> </w:t>
-      </w:r>
-    </w:p>
-    <w:p>
-      <w:pPr>
-        <w:pStyle w:val="SUP-Soutitre"/>
-      </w:pPr>
-      <w:bookmarkStart w:id="2" w:name="_Toc398307436"/>
-      <w:r>
-        <w:t>Mon parcours, des études supérieures à la vie active</w:t>
-      </w:r>
-      <w:bookmarkEnd w:id="2"/>
     </w:p>
     <w:p>
       <w:pPr>
@@ -5920,12 +5918,12 @@
       <w:pPr>
         <w:pStyle w:val="SUP-Soutitre"/>
       </w:pPr>
-      <w:bookmarkStart w:id="3" w:name="_Toc398307437"/>
+      <w:bookmarkStart w:id="2" w:name="_Toc398309060"/>
       <w:r>
         <w:lastRenderedPageBreak/>
         <w:t>La résistance au changement</w:t>
       </w:r>
-      <w:bookmarkEnd w:id="3"/>
+      <w:bookmarkEnd w:id="2"/>
     </w:p>
     <w:p>
       <w:pPr>
@@ -6007,7 +6005,7 @@
       <w:pPr>
         <w:pStyle w:val="SUP-Titre"/>
       </w:pPr>
-      <w:bookmarkStart w:id="4" w:name="_Toc398307438"/>
+      <w:bookmarkStart w:id="3" w:name="_Toc398309061"/>
       <w:r>
         <w:lastRenderedPageBreak/>
         <w:t>Atlante-Support</w:t>
@@ -6033,195 +6031,233 @@
       <w:r>
         <w:t>(15P)</w:t>
       </w:r>
+      <w:bookmarkEnd w:id="3"/>
+    </w:p>
+    <w:p>
+      <w:pPr>
+        <w:pStyle w:val="SUP-Soutitre"/>
+        <w:rPr>
+          <w:noProof/>
+        </w:rPr>
+      </w:pPr>
+      <w:bookmarkStart w:id="4" w:name="_Toc398309062"/>
+      <w:r>
+        <w:rPr>
+          <w:noProof/>
+        </w:rPr>
+        <w:t>Une société éditrice d’</w:t>
+      </w:r>
+      <w:r>
+        <w:rPr>
+          <w:noProof/>
+        </w:rPr>
+        <w:t>ERP</w:t>
+      </w:r>
+      <w:r>
+        <w:rPr>
+          <w:rStyle w:val="Appelnotedebasdep"/>
+          <w:noProof/>
+        </w:rPr>
+        <w:footnoteReference w:id="10"/>
+      </w:r>
+      <w:r>
+        <w:rPr>
+          <w:noProof/>
+        </w:rPr>
+        <w:t xml:space="preserve"> pour les caisses de congés payés</w:t>
+      </w:r>
       <w:bookmarkEnd w:id="4"/>
     </w:p>
     <w:p>
       <w:pPr>
+        <w:pStyle w:val="SUP-Texte"/>
+        <w:rPr>
+          <w:noProof/>
+        </w:rPr>
+      </w:pPr>
+      <w:r>
+        <w:rPr>
+          <w:noProof/>
+        </w:rPr>
+        <w:t xml:space="preserve">La société Atlante Support a été créée en 2003 par messieurs Jean-Jacques HEYD et </w:t>
+      </w:r>
+      <w:r>
+        <w:rPr>
+          <w:noProof/>
+        </w:rPr>
+        <w:t>É</w:t>
+      </w:r>
+      <w:r>
+        <w:rPr>
+          <w:noProof/>
+        </w:rPr>
+        <w:t>ric MARCHAL</w:t>
+      </w:r>
+      <w:r>
+        <w:rPr>
+          <w:noProof/>
+        </w:rPr>
+        <w:t>. À cette époque, monsieur HEYD bénéficiait d’une expérience de vingt ans en tant qu’éditeur de logiciel de gestion et plus particulièrement de lociciel de gestion pour des Caisses de congés payés. Suite à une demande de la Caisse de congés payés de Paris, messieurs HEYD et MARCHAL décident de créer ce qui deviendra le logiciel AXINOD, un ERP</w:t>
+      </w:r>
+      <w:r>
+        <w:rPr>
+          <w:noProof/>
+        </w:rPr>
+        <w:t xml:space="preserve"> destiné aux Caisses de congé payés du bâtiment.</w:t>
+      </w:r>
+    </w:p>
+    <w:p>
+      <w:pPr>
+        <w:pStyle w:val="SUP-Texte"/>
+        <w:rPr>
+          <w:noProof/>
+        </w:rPr>
+      </w:pPr>
+      <w:r>
+        <w:rPr>
+          <w:noProof/>
+        </w:rPr>
+        <w:t>En 2003, monsieur Jean-Jacques HEYD décide de quitter la société […] pour fonder sa propre société, Atlante Support, avec monsieur Eric MARCHAL.</w:t>
+      </w:r>
+      <w:r>
+        <w:rPr>
+          <w:noProof/>
+        </w:rPr>
+        <w:t xml:space="preserve"> Ensemble, ils développent le progiciel AXINOD qui est le cœur de métier d’Atlante Support et l’unique produit commercialisé</w:t>
+      </w:r>
+      <w:r>
+        <w:rPr>
+          <w:noProof/>
+        </w:rPr>
+        <w:t xml:space="preserve"> à l’époque</w:t>
+      </w:r>
+      <w:r>
+        <w:rPr>
+          <w:noProof/>
+        </w:rPr>
+        <w:t xml:space="preserve">. </w:t>
+      </w:r>
+    </w:p>
+    <w:p>
+      <w:pPr>
+        <w:pStyle w:val="SUP-Texte"/>
+        <w:rPr>
+          <w:noProof/>
+        </w:rPr>
+      </w:pPr>
+      <w:r>
+        <w:rPr>
+          <w:noProof/>
+        </w:rPr>
+        <w:t xml:space="preserve">Réunion-Antilles : 130k€ / an depuis 2011, fin en décemmbre 2014, </w:t>
+      </w:r>
+      <w:r>
+        <w:rPr>
+          <w:b/>
+          <w:noProof/>
+        </w:rPr>
+        <w:t>UCF</w:t>
+      </w:r>
+      <w:r>
+        <w:rPr>
+          <w:noProof/>
+        </w:rPr>
+        <w:t> ??</w:t>
+      </w:r>
+    </w:p>
+    <w:p>
+      <w:pPr>
+        <w:pStyle w:val="SUP-Texte"/>
+        <w:rPr>
+          <w:noProof/>
+        </w:rPr>
+      </w:pPr>
+      <w:r>
+        <w:rPr>
+          <w:noProof/>
+        </w:rPr>
+        <w:t>Bordeaux : 15k€ / an</w:t>
+      </w:r>
+      <w:r>
+        <w:rPr>
+          <w:noProof/>
+        </w:rPr>
+        <w:t>,</w:t>
+      </w:r>
+      <w:r>
+        <w:rPr>
+          <w:noProof/>
+        </w:rPr>
+        <w:t xml:space="preserve"> maintenance</w:t>
+      </w:r>
+    </w:p>
+    <w:p>
+      <w:pPr>
+        <w:pStyle w:val="SUP-Texte"/>
+        <w:rPr>
+          <w:noProof/>
+        </w:rPr>
+      </w:pPr>
+      <w:r>
+        <w:rPr>
+          <w:noProof/>
+        </w:rPr>
+        <w:t xml:space="preserve">Nice : 2011- 2014, absorbée par Marseille, changement de logiciel </w:t>
+      </w:r>
+      <w:r>
+        <w:rPr>
+          <w:noProof/>
+        </w:rPr>
+        <w:t>en 2014</w:t>
+      </w:r>
+    </w:p>
+    <w:p>
+      <w:pPr>
+        <w:pStyle w:val="SUP-Texte"/>
+        <w:rPr>
+          <w:noProof/>
+        </w:rPr>
+      </w:pPr>
+      <w:r>
+        <w:rPr>
+          <w:noProof/>
+        </w:rPr>
+        <w:t>Monaco : caisse Bâtiment, in</w:t>
+      </w:r>
+      <w:r>
+        <w:rPr>
+          <w:noProof/>
+        </w:rPr>
+        <w:t>spe</w:t>
+      </w:r>
+      <w:r>
+        <w:rPr>
+          <w:noProof/>
+        </w:rPr>
+        <w:t>ction du travail</w:t>
+      </w:r>
+      <w:r>
+        <w:rPr>
+          <w:noProof/>
+        </w:rPr>
+        <w:t>, carte BTP</w:t>
+      </w:r>
+    </w:p>
+    <w:p>
+      <w:pPr>
         <w:pStyle w:val="SUP-Soutitre"/>
         <w:rPr>
           <w:noProof/>
         </w:rPr>
       </w:pPr>
-      <w:bookmarkStart w:id="5" w:name="_Toc398307439"/>
-      <w:r>
-        <w:rPr>
-          <w:noProof/>
-        </w:rPr>
-        <w:t>Une société éditrice d’</w:t>
-      </w:r>
-      <w:r>
-        <w:rPr>
-          <w:noProof/>
-        </w:rPr>
-        <w:t>ERP</w:t>
-      </w:r>
-      <w:r>
-        <w:rPr>
-          <w:rStyle w:val="Appelnotedebasdep"/>
-          <w:noProof/>
-        </w:rPr>
-        <w:footnoteReference w:id="10"/>
-      </w:r>
-      <w:r>
-        <w:rPr>
-          <w:noProof/>
-        </w:rPr>
-        <w:t xml:space="preserve"> pour les caisses de congés payés</w:t>
+      <w:bookmarkStart w:id="5" w:name="_Toc398309063"/>
+      <w:r>
+        <w:rPr>
+          <w:noProof/>
+        </w:rPr>
+        <w:t>Une entreprise membre d’Atlante Group</w:t>
       </w:r>
       <w:bookmarkEnd w:id="5"/>
-    </w:p>
-    <w:p>
-      <w:pPr>
-        <w:pStyle w:val="SUP-Texte"/>
-        <w:rPr>
-          <w:noProof/>
-        </w:rPr>
-      </w:pPr>
-      <w:r>
-        <w:rPr>
-          <w:noProof/>
-        </w:rPr>
-        <w:t>En 2003, monsieur Jean-Jacques HEYD décide de quitter la société […] pour fonder sa propre société, Atlante Support, avec monsieur Eric MARCHAL.</w:t>
-      </w:r>
-      <w:r>
-        <w:rPr>
-          <w:noProof/>
-        </w:rPr>
-        <w:t xml:space="preserve"> Ensemble, ils développent le progiciel AXINOD qui est le cœur de métier d’Atlante Support et l’unique produit commercialisé</w:t>
-      </w:r>
-      <w:r>
-        <w:rPr>
-          <w:noProof/>
-        </w:rPr>
-        <w:t xml:space="preserve"> à l’époque</w:t>
-      </w:r>
-      <w:r>
-        <w:rPr>
-          <w:noProof/>
-        </w:rPr>
-        <w:t xml:space="preserve">. </w:t>
-      </w:r>
-    </w:p>
-    <w:p>
-      <w:pPr>
-        <w:pStyle w:val="SUP-Texte"/>
-        <w:rPr>
-          <w:noProof/>
-        </w:rPr>
-      </w:pPr>
-      <w:r>
-        <w:rPr>
-          <w:noProof/>
-        </w:rPr>
-        <w:t xml:space="preserve">Réunion-Antilles : 130k€ / an depuis 2011, fin en décemmbre 2014, </w:t>
-      </w:r>
-      <w:r>
-        <w:rPr>
-          <w:b/>
-          <w:noProof/>
-        </w:rPr>
-        <w:t>UCF</w:t>
-      </w:r>
-      <w:r>
-        <w:rPr>
-          <w:noProof/>
-        </w:rPr>
-        <w:t> ??</w:t>
-      </w:r>
-    </w:p>
-    <w:p>
-      <w:pPr>
-        <w:pStyle w:val="SUP-Texte"/>
-        <w:rPr>
-          <w:noProof/>
-        </w:rPr>
-      </w:pPr>
-      <w:r>
-        <w:rPr>
-          <w:noProof/>
-        </w:rPr>
-        <w:t>Bordeaux : 15k€ / an</w:t>
-      </w:r>
-      <w:r>
-        <w:rPr>
-          <w:noProof/>
-        </w:rPr>
-        <w:t>,</w:t>
-      </w:r>
-      <w:r>
-        <w:rPr>
-          <w:noProof/>
-        </w:rPr>
-        <w:t xml:space="preserve"> maintenance</w:t>
-      </w:r>
-    </w:p>
-    <w:p>
-      <w:pPr>
-        <w:pStyle w:val="SUP-Texte"/>
-        <w:rPr>
-          <w:noProof/>
-        </w:rPr>
-      </w:pPr>
-      <w:r>
-        <w:rPr>
-          <w:noProof/>
-        </w:rPr>
-        <w:t xml:space="preserve">Nice : 2011- 2014, absorbée par Marseille, changement de logiciel </w:t>
-      </w:r>
-      <w:r>
-        <w:rPr>
-          <w:noProof/>
-        </w:rPr>
-        <w:t>en 2014</w:t>
-      </w:r>
-    </w:p>
-    <w:p>
-      <w:pPr>
-        <w:pStyle w:val="SUP-Texte"/>
-        <w:rPr>
-          <w:noProof/>
-        </w:rPr>
-      </w:pPr>
-      <w:r>
-        <w:rPr>
-          <w:noProof/>
-        </w:rPr>
-        <w:t>Monaco : caisse Bâtiment, in</w:t>
-      </w:r>
-      <w:r>
-        <w:rPr>
-          <w:noProof/>
-        </w:rPr>
-        <w:t>spe</w:t>
-      </w:r>
-      <w:r>
-        <w:rPr>
-          <w:noProof/>
-        </w:rPr>
-        <w:t>ction du travail</w:t>
-      </w:r>
-      <w:r>
-        <w:rPr>
-          <w:noProof/>
-        </w:rPr>
-        <w:t>, carte BTP</w:t>
-      </w:r>
-    </w:p>
-    <w:p>
-      <w:pPr>
-        <w:pStyle w:val="SUP-Soutitre"/>
-        <w:rPr>
-          <w:noProof/>
-        </w:rPr>
-      </w:pPr>
-      <w:bookmarkStart w:id="6" w:name="_Toc398307440"/>
-      <w:r>
-        <w:rPr>
-          <w:noProof/>
-        </w:rPr>
-        <w:t>Une entreprise membre d’Atlante Group</w:t>
-      </w:r>
-      <w:bookmarkEnd w:id="6"/>
     </w:p>
     <w:p>
       <w:pPr>
@@ -6325,6 +6361,7 @@
       <w:pPr>
         <w:spacing w:line="259" w:lineRule="auto"/>
         <w:ind w:left="0" w:firstLine="0"/>
+        <w:jc w:val="center"/>
         <w:rPr>
           <w:rFonts w:ascii="Segoe UI Semilight" w:eastAsiaTheme="majorEastAsia" w:hAnsi="Segoe UI Semilight" w:cstheme="majorBidi"/>
           <w:b/>
@@ -6336,6 +6373,56 @@
           <w:szCs w:val="28"/>
         </w:rPr>
       </w:pPr>
+      <w:bookmarkStart w:id="6" w:name="_GoBack"/>
+      <w:r>
+        <w:rPr>
+          <w:noProof/>
+          <w:lang w:eastAsia="fr-FR"/>
+        </w:rPr>
+        <w:lastRenderedPageBreak/>
+        <w:drawing>
+          <wp:inline distT="0" distB="0" distL="0" distR="0">
+            <wp:extent cx="5082980" cy="5022015"/>
+            <wp:effectExtent l="0" t="0" r="3810" b="7620"/>
+            <wp:docPr id="33" name="Image 33"/>
+            <wp:cNvGraphicFramePr>
+              <a:graphicFrameLocks xmlns:a="http://schemas.openxmlformats.org/drawingml/2006/main" noChangeAspect="1"/>
+            </wp:cNvGraphicFramePr>
+            <a:graphic xmlns:a="http://schemas.openxmlformats.org/drawingml/2006/main">
+              <a:graphicData uri="http://schemas.openxmlformats.org/drawingml/2006/picture">
+                <pic:pic xmlns:pic="http://schemas.openxmlformats.org/drawingml/2006/picture">
+                  <pic:nvPicPr>
+                    <pic:cNvPr id="33" name="schéma-atlante-group.png"/>
+                    <pic:cNvPicPr/>
+                  </pic:nvPicPr>
+                  <pic:blipFill>
+                    <a:blip r:embed="rId8">
+                      <a:extLst>
+                        <a:ext uri="{28A0092B-C50C-407E-A947-70E740481C1C}">
+                          <a14:useLocalDpi xmlns:a14="http://schemas.microsoft.com/office/drawing/2010/main" val="0"/>
+                        </a:ext>
+                      </a:extLst>
+                    </a:blip>
+                    <a:stretch>
+                      <a:fillRect/>
+                    </a:stretch>
+                  </pic:blipFill>
+                  <pic:spPr>
+                    <a:xfrm>
+                      <a:off x="0" y="0"/>
+                      <a:ext cx="5082980" cy="5022015"/>
+                    </a:xfrm>
+                    <a:prstGeom prst="rect">
+                      <a:avLst/>
+                    </a:prstGeom>
+                  </pic:spPr>
+                </pic:pic>
+              </a:graphicData>
+            </a:graphic>
+          </wp:inline>
+        </w:drawing>
+      </w:r>
+      <w:bookmarkEnd w:id="6"/>
       <w:r>
         <w:br w:type="page"/>
       </w:r>
@@ -6344,7 +6431,7 @@
       <w:pPr>
         <w:pStyle w:val="SUP-Soutitre"/>
       </w:pPr>
-      <w:bookmarkStart w:id="7" w:name="_Toc398307441"/>
+      <w:bookmarkStart w:id="7" w:name="_Toc398309064"/>
       <w:r>
         <w:lastRenderedPageBreak/>
         <w:t>Les conditions de travail</w:t>
@@ -6358,7 +6445,7 @@
           <w:noProof/>
         </w:rPr>
       </w:pPr>
-      <w:bookmarkStart w:id="8" w:name="_Toc398307442"/>
+      <w:bookmarkStart w:id="8" w:name="_Toc398309065"/>
       <w:r>
         <w:rPr>
           <w:noProof/>
@@ -6376,6 +6463,98 @@
     <w:p>
       <w:pPr>
         <w:pStyle w:val="SUP-Texte"/>
+        <w:keepNext/>
+      </w:pPr>
+    </w:p>
+    <w:p>
+      <w:pPr>
+        <w:pStyle w:val="SUP-Texte"/>
+        <w:keepNext/>
+      </w:pPr>
+      <w:r>
+        <w:rPr>
+          <w:noProof/>
+          <w:lang w:eastAsia="fr-FR"/>
+        </w:rPr>
+        <w:drawing>
+          <wp:inline distT="0" distB="0" distL="0" distR="0" wp14:anchorId="2BF81CA5" wp14:editId="686FA76D">
+            <wp:extent cx="5972810" cy="4177665"/>
+            <wp:effectExtent l="0" t="0" r="8890" b="0"/>
+            <wp:docPr id="1" name="Image 1"/>
+            <wp:cNvGraphicFramePr>
+              <a:graphicFrameLocks xmlns:a="http://schemas.openxmlformats.org/drawingml/2006/main" noChangeAspect="1"/>
+            </wp:cNvGraphicFramePr>
+            <a:graphic xmlns:a="http://schemas.openxmlformats.org/drawingml/2006/main">
+              <a:graphicData uri="http://schemas.openxmlformats.org/drawingml/2006/picture">
+                <pic:pic xmlns:pic="http://schemas.openxmlformats.org/drawingml/2006/picture">
+                  <pic:nvPicPr>
+                    <pic:cNvPr id="1" name="organigramme-atlante-support.png"/>
+                    <pic:cNvPicPr/>
+                  </pic:nvPicPr>
+                  <pic:blipFill>
+                    <a:blip r:embed="rId9">
+                      <a:extLst>
+                        <a:ext uri="{BEBA8EAE-BF5A-486C-A8C5-ECC9F3942E4B}">
+                          <a14:imgProps xmlns:a14="http://schemas.microsoft.com/office/drawing/2010/main">
+                            <a14:imgLayer r:embed="rId10">
+                              <a14:imgEffect>
+                                <a14:brightnessContrast contrast="-20000"/>
+                              </a14:imgEffect>
+                            </a14:imgLayer>
+                          </a14:imgProps>
+                        </a:ext>
+                        <a:ext uri="{28A0092B-C50C-407E-A947-70E740481C1C}">
+                          <a14:useLocalDpi xmlns:a14="http://schemas.microsoft.com/office/drawing/2010/main" val="0"/>
+                        </a:ext>
+                      </a:extLst>
+                    </a:blip>
+                    <a:stretch>
+                      <a:fillRect/>
+                    </a:stretch>
+                  </pic:blipFill>
+                  <pic:spPr>
+                    <a:xfrm>
+                      <a:off x="0" y="0"/>
+                      <a:ext cx="5972810" cy="4177665"/>
+                    </a:xfrm>
+                    <a:prstGeom prst="rect">
+                      <a:avLst/>
+                    </a:prstGeom>
+                    <a:ln>
+                      <a:noFill/>
+                    </a:ln>
+                    <a:effectLst/>
+                  </pic:spPr>
+                </pic:pic>
+              </a:graphicData>
+            </a:graphic>
+          </wp:inline>
+        </w:drawing>
+      </w:r>
+    </w:p>
+    <w:p>
+      <w:pPr>
+        <w:pStyle w:val="Lgende"/>
+        <w:jc w:val="center"/>
+        <w:rPr>
+          <w:noProof/>
+        </w:rPr>
+      </w:pPr>
+      <w:r>
+        <w:t>Organigramme de l'équipe de travail d'Atlante Support</w:t>
+      </w:r>
+    </w:p>
+    <w:p>
+      <w:pPr>
+        <w:pStyle w:val="SUP-Texte"/>
+        <w:rPr>
+          <w:noProof/>
+        </w:rPr>
+      </w:pPr>
+    </w:p>
+    <w:p>
+      <w:pPr>
+        <w:pStyle w:val="SUP-Texte"/>
         <w:rPr>
           <w:noProof/>
         </w:rPr>
@@ -6512,6 +6691,7 @@
         <w:rPr>
           <w:noProof/>
         </w:rPr>
+        <w:lastRenderedPageBreak/>
         <w:t xml:space="preserve">Également en relation directe avec monsieur HEYD, monsieur Olivier GENET occupe le poste de Directeur Technique. </w:t>
       </w:r>
       <w:r>
@@ -6874,32 +7054,186 @@
         <w:rPr>
           <w:noProof/>
         </w:rPr>
+        <w:t>Monsieur Marvin NIEFER a été engagé comme développeur stagiaire</w:t>
+      </w:r>
+      <w:r>
+        <w:rPr>
+          <w:noProof/>
+        </w:rPr>
+        <w:t xml:space="preserve"> puis développeur apprenti en</w:t>
+      </w:r>
+      <w:r>
+        <w:rPr>
+          <w:noProof/>
+        </w:rPr>
+        <w:t xml:space="preserve"> C# et SQL Server. Il a travaillé sur le développement</w:t>
+      </w:r>
+      <w:r>
+        <w:rPr>
+          <w:noProof/>
+        </w:rPr>
+        <w:t xml:space="preserve"> et la maintenance</w:t>
+      </w:r>
+      <w:r>
+        <w:rPr>
+          <w:noProof/>
+        </w:rPr>
+        <w:t xml:space="preserve"> d’AXINOD sous la responsabilité de monsieur GIRAUD.</w:t>
+      </w:r>
+    </w:p>
+    <w:p>
+      <w:pPr>
+        <w:pStyle w:val="SUP-Texte"/>
+        <w:rPr>
+          <w:noProof/>
+        </w:rPr>
+      </w:pPr>
+      <w:r>
+        <w:rPr>
+          <w:noProof/>
+        </w:rPr>
+        <w:t>Séduit par l’attitude professionnelle et les capacités techniques de monsieur SCHULLER, monsieur HEYD a signé avec lui un contrat de professionnalisation en tant que Développeur apprenti en</w:t>
+      </w:r>
+      <w:r>
+        <w:rPr>
+          <w:noProof/>
+        </w:rPr>
+        <w:t xml:space="preserve"> technologies C# et .NET. Il travaille dans l’équipe de monsieur GIRAUD sur le développement du logiciel PODOR.  </w:t>
+      </w:r>
+      <w:r>
+        <w:rPr>
+          <w:noProof/>
+        </w:rPr>
+        <w:t>A la même période, mon camarade de promotion Stéphane JAECK a été embauché en contrat de professionnalisation en tant que Responsable Informatique en apprentissage.</w:t>
+      </w:r>
+      <w:r>
+        <w:rPr>
+          <w:noProof/>
+        </w:rPr>
+        <w:t xml:space="preserve"> Il s’occupe de l’administration du parc informatique d’Atlante Support et de l’infrastructure système et réseau, sous la tutelle de monsieur GENET.</w:t>
+      </w:r>
+    </w:p>
+    <w:p>
+      <w:pPr>
+        <w:pStyle w:val="SUP-Texte"/>
+        <w:rPr>
+          <w:noProof/>
+        </w:rPr>
+      </w:pPr>
+      <w:r>
+        <w:rPr>
+          <w:noProof/>
+        </w:rPr>
+        <w:t xml:space="preserve">Après un stage à temps plein de juillet à novembre 2013 au poste de </w:t>
+      </w:r>
+      <w:r>
+        <w:rPr>
+          <w:noProof/>
+        </w:rPr>
+        <w:t>D</w:t>
+      </w:r>
+      <w:r>
+        <w:rPr>
+          <w:noProof/>
+        </w:rPr>
+        <w:t>éveloppeur</w:t>
+      </w:r>
+      <w:r>
+        <w:rPr>
+          <w:noProof/>
+        </w:rPr>
+        <w:t xml:space="preserve"> W</w:t>
+      </w:r>
+      <w:r>
+        <w:rPr>
+          <w:noProof/>
+        </w:rPr>
+        <w:t>eb ASP.NET MVC, j</w:t>
+      </w:r>
+      <w:r>
+        <w:rPr>
+          <w:noProof/>
+        </w:rPr>
+        <w:t>’ai été le troisième et dernier membre de ma promotion à signer un contrat de professionnalisation avec</w:t>
+      </w:r>
+      <w:r>
+        <w:rPr>
+          <w:noProof/>
+        </w:rPr>
+        <w:t xml:space="preserve"> Atlante Support en </w:t>
+      </w:r>
+      <w:r>
+        <w:rPr>
+          <w:noProof/>
+        </w:rPr>
+        <w:t>novembre</w:t>
+      </w:r>
+      <w:r>
+        <w:rPr>
+          <w:noProof/>
+        </w:rPr>
+        <w:t xml:space="preserve"> 2013</w:t>
+      </w:r>
+      <w:r>
+        <w:rPr>
+          <w:noProof/>
+        </w:rPr>
+        <w:t>.</w:t>
+      </w:r>
+      <w:r>
+        <w:rPr>
+          <w:noProof/>
+        </w:rPr>
+        <w:t xml:space="preserve"> La signature de ce contrat marque </w:t>
+      </w:r>
+      <w:r>
+        <w:rPr>
+          <w:noProof/>
+        </w:rPr>
         <w:lastRenderedPageBreak/>
-        <w:t>Monsieur Marvin NIEFER a été engagé comme développeur stagiaire</w:t>
-      </w:r>
-      <w:r>
-        <w:rPr>
-          <w:noProof/>
-        </w:rPr>
-        <w:t xml:space="preserve"> puis développeur apprenti en</w:t>
-      </w:r>
-      <w:r>
-        <w:rPr>
-          <w:noProof/>
-        </w:rPr>
-        <w:t xml:space="preserve"> C# et SQL Server. Il a travaillé sur le développement</w:t>
-      </w:r>
-      <w:r>
-        <w:rPr>
-          <w:noProof/>
-        </w:rPr>
-        <w:t xml:space="preserve"> et la maintenance</w:t>
-      </w:r>
-      <w:r>
-        <w:rPr>
-          <w:noProof/>
-        </w:rPr>
-        <w:t xml:space="preserve"> d’AXINOD sous la responsabilité de monsieur GIRAUD.</w:t>
+        <w:t>une changement de poste</w:t>
+      </w:r>
+      <w:r>
+        <w:rPr>
+          <w:noProof/>
+        </w:rPr>
+        <w:t xml:space="preserve"> </w:t>
+      </w:r>
+      <w:r>
+        <w:rPr>
+          <w:noProof/>
+        </w:rPr>
+        <w:t>pour moi car j’ai été</w:t>
+      </w:r>
+      <w:r>
+        <w:rPr>
+          <w:noProof/>
+        </w:rPr>
+        <w:t xml:space="preserve"> nommé développeur</w:t>
+      </w:r>
+      <w:r>
+        <w:rPr>
+          <w:noProof/>
+        </w:rPr>
+        <w:t xml:space="preserve"> C#</w:t>
+      </w:r>
+      <w:r>
+        <w:rPr>
+          <w:noProof/>
+        </w:rPr>
+        <w:t xml:space="preserve"> </w:t>
+      </w:r>
+      <w:r>
+        <w:rPr>
+          <w:noProof/>
+        </w:rPr>
+        <w:t>sur le</w:t>
+      </w:r>
+      <w:r>
+        <w:rPr>
+          <w:noProof/>
+        </w:rPr>
+        <w:t xml:space="preserve"> projet Persée, sous la responsabilité de monsieur MAGNIEZ.</w:t>
       </w:r>
     </w:p>
     <w:p>
@@ -6913,25 +7247,25 @@
         <w:rPr>
           <w:noProof/>
         </w:rPr>
-        <w:t>Séduit par l’attitude professionnelle et les capacités techniques de monsieur SCHULLER, monsieur HEYD a signé avec lui un contrat de professionnalisation en tant que Développeur apprenti en</w:t>
-      </w:r>
-      <w:r>
-        <w:rPr>
-          <w:noProof/>
-        </w:rPr>
-        <w:t xml:space="preserve"> technologies C# et .NET. Il travaille dans l’équipe de monsieur GIRAUD sur le développement du logiciel PODOR.  </w:t>
-      </w:r>
-      <w:r>
-        <w:rPr>
-          <w:noProof/>
-        </w:rPr>
-        <w:t>A la même période, mon camarade de promotion Stéphane JAECK a été embauché en contrat de professionnalisation en tant que Responsable Informatique en apprentissage.</w:t>
-      </w:r>
-      <w:r>
-        <w:rPr>
-          <w:noProof/>
-        </w:rPr>
-        <w:t xml:space="preserve"> Il s’occupe de l’administration du parc informatique d’Atlante Support et de l’infrastructure système et réseau, sous la tutelle de monsieur GENET.</w:t>
+        <w:t>Enfin, en septembre 2013, monsieur Quentin STOCKEL a été intégré à l’équipe de développeur</w:t>
+      </w:r>
+      <w:r>
+        <w:rPr>
+          <w:noProof/>
+        </w:rPr>
+        <w:t>s</w:t>
+      </w:r>
+      <w:r>
+        <w:rPr>
+          <w:noProof/>
+        </w:rPr>
+        <w:t xml:space="preserve"> en tant que développeur apprenti en PHP et MySQL. Il travaille sous la supervision de monsieur MAGNIEZ sur la plateforme d’e-learning AXIS-LMS</w:t>
+      </w:r>
+      <w:r>
+        <w:rPr>
+          <w:noProof/>
+        </w:rPr>
+        <w:t xml:space="preserve"> et les autres projets de développement web.</w:t>
       </w:r>
     </w:p>
     <w:p>
@@ -6945,109 +7279,68 @@
         <w:rPr>
           <w:noProof/>
         </w:rPr>
-        <w:t xml:space="preserve">Après un stage à temps plein de juillet à novembre 2013 au poste de </w:t>
-      </w:r>
-      <w:r>
-        <w:rPr>
-          <w:noProof/>
-        </w:rPr>
-        <w:t>D</w:t>
-      </w:r>
-      <w:r>
-        <w:rPr>
-          <w:noProof/>
-        </w:rPr>
-        <w:t>éveloppeur</w:t>
-      </w:r>
-      <w:r>
-        <w:rPr>
-          <w:noProof/>
-        </w:rPr>
-        <w:t xml:space="preserve"> W</w:t>
-      </w:r>
-      <w:r>
-        <w:rPr>
-          <w:noProof/>
-        </w:rPr>
-        <w:t>eb ASP.NET MVC, j</w:t>
-      </w:r>
-      <w:r>
-        <w:rPr>
-          <w:noProof/>
-        </w:rPr>
-        <w:t>’ai été le troisième et dernier membre de ma promotion à signer un contrat de professionnalisation avec</w:t>
-      </w:r>
-      <w:r>
-        <w:rPr>
-          <w:noProof/>
-        </w:rPr>
-        <w:t xml:space="preserve"> Atlante Support en </w:t>
-      </w:r>
-      <w:r>
-        <w:rPr>
-          <w:noProof/>
-        </w:rPr>
-        <w:t>novembre</w:t>
-      </w:r>
-      <w:r>
-        <w:rPr>
-          <w:noProof/>
-        </w:rPr>
-        <w:t xml:space="preserve"> 2013</w:t>
-      </w:r>
-      <w:r>
-        <w:rPr>
-          <w:noProof/>
-        </w:rPr>
-        <w:t>.</w:t>
-      </w:r>
-      <w:r>
-        <w:rPr>
-          <w:noProof/>
-        </w:rPr>
-        <w:t xml:space="preserve"> La signature de ce contrat marque une changement de poste</w:t>
-      </w:r>
-      <w:r>
-        <w:rPr>
-          <w:noProof/>
-        </w:rPr>
-        <w:t xml:space="preserve"> </w:t>
-      </w:r>
-      <w:r>
-        <w:rPr>
-          <w:noProof/>
-        </w:rPr>
-        <w:t>pour moi car j’ai été</w:t>
-      </w:r>
-      <w:r>
-        <w:rPr>
-          <w:noProof/>
-        </w:rPr>
-        <w:t xml:space="preserve"> nommé développeur</w:t>
-      </w:r>
-      <w:r>
-        <w:rPr>
-          <w:noProof/>
-        </w:rPr>
-        <w:t xml:space="preserve"> C#</w:t>
-      </w:r>
-      <w:r>
-        <w:rPr>
-          <w:noProof/>
-        </w:rPr>
-        <w:t xml:space="preserve"> </w:t>
-      </w:r>
-      <w:r>
-        <w:rPr>
-          <w:noProof/>
-        </w:rPr>
-        <w:t>sur le</w:t>
-      </w:r>
-      <w:r>
-        <w:rPr>
-          <w:noProof/>
-        </w:rPr>
-        <w:t xml:space="preserve"> projet Persée, sous la responsabilité de monsieur MAGNIEZ.</w:t>
+        <w:t>Après l’obtention de leur License Professionnelle de Concepteur Développeur en Environnement Distribué</w:t>
+      </w:r>
+      <w:r>
+        <w:rPr>
+          <w:rStyle w:val="Appelnotedebasdep"/>
+          <w:noProof/>
+        </w:rPr>
+        <w:footnoteReference w:id="11"/>
+      </w:r>
+      <w:r>
+        <w:rPr>
+          <w:noProof/>
+        </w:rPr>
+        <w:t xml:space="preserve"> à la fin de leur</w:t>
+      </w:r>
+      <w:r>
+        <w:rPr>
+          <w:noProof/>
+        </w:rPr>
+        <w:t>s</w:t>
+      </w:r>
+      <w:r>
+        <w:rPr>
+          <w:noProof/>
+        </w:rPr>
+        <w:t xml:space="preserve"> contrat</w:t>
+      </w:r>
+      <w:r>
+        <w:rPr>
+          <w:noProof/>
+        </w:rPr>
+        <w:t>s</w:t>
+      </w:r>
+      <w:r>
+        <w:rPr>
+          <w:noProof/>
+        </w:rPr>
+        <w:t xml:space="preserve"> d’apprentissage, messieurs NIEFER et STOCKEL </w:t>
+      </w:r>
+      <w:r>
+        <w:rPr>
+          <w:noProof/>
+        </w:rPr>
+        <w:t xml:space="preserve">ont tous les deux signé </w:t>
+      </w:r>
+      <w:r>
+        <w:rPr>
+          <w:noProof/>
+        </w:rPr>
+        <w:t xml:space="preserve">un contrat de professionnalisation </w:t>
+      </w:r>
+      <w:r>
+        <w:rPr>
+          <w:noProof/>
+        </w:rPr>
+        <w:t>avec</w:t>
+      </w:r>
+      <w:r>
+        <w:rPr>
+          <w:noProof/>
+        </w:rPr>
+        <w:t xml:space="preserve"> monsieur HEYD, sur deux ans, en admission parallèle à SUPINFO pour les années de Master of Science 1 et Master of Science 2.</w:t>
       </w:r>
     </w:p>
     <w:p>
@@ -7057,119 +7350,15 @@
           <w:noProof/>
         </w:rPr>
       </w:pPr>
-      <w:r>
-        <w:rPr>
-          <w:noProof/>
-        </w:rPr>
-        <w:t>Enfin, en septembre 2013, monsieur Quentin STOCKEL a été intégré à l’équipe de développeur</w:t>
-      </w:r>
-      <w:r>
-        <w:rPr>
-          <w:noProof/>
-        </w:rPr>
-        <w:t>s</w:t>
-      </w:r>
-      <w:r>
-        <w:rPr>
-          <w:noProof/>
-        </w:rPr>
-        <w:t xml:space="preserve"> en tant que développeur apprenti en PHP et MySQL. Il travaille sous la supervision de monsieur MAGNIEZ sur la plateforme d’e-learning AXIS-LMS</w:t>
-      </w:r>
-      <w:r>
-        <w:rPr>
-          <w:noProof/>
-        </w:rPr>
-        <w:t xml:space="preserve"> et les autres projets de développement web.</w:t>
-      </w:r>
     </w:p>
     <w:p>
       <w:pPr>
         <w:pStyle w:val="SUP-Texte"/>
-        <w:rPr>
-          <w:noProof/>
-        </w:rPr>
-      </w:pPr>
-      <w:r>
-        <w:rPr>
-          <w:noProof/>
-        </w:rPr>
-        <w:t>Après l’obtention de leur License Professionnelle de Concepteur Développeur en Environnement Distribué</w:t>
-      </w:r>
-      <w:r>
-        <w:rPr>
-          <w:rStyle w:val="Appelnotedebasdep"/>
-          <w:noProof/>
-        </w:rPr>
-        <w:footnoteReference w:id="11"/>
-      </w:r>
-      <w:r>
-        <w:rPr>
-          <w:noProof/>
-        </w:rPr>
-        <w:t xml:space="preserve"> à la fin de leur</w:t>
-      </w:r>
-      <w:r>
-        <w:rPr>
-          <w:noProof/>
-        </w:rPr>
-        <w:t>s</w:t>
-      </w:r>
-      <w:r>
-        <w:rPr>
-          <w:noProof/>
-        </w:rPr>
-        <w:t xml:space="preserve"> contrat</w:t>
-      </w:r>
-      <w:r>
-        <w:rPr>
-          <w:noProof/>
-        </w:rPr>
-        <w:t>s</w:t>
-      </w:r>
-      <w:r>
-        <w:rPr>
-          <w:noProof/>
-        </w:rPr>
-        <w:t xml:space="preserve"> d’apprentissage, messieurs NIEFER et STOCKEL </w:t>
-      </w:r>
-      <w:r>
-        <w:rPr>
-          <w:noProof/>
-        </w:rPr>
-        <w:t xml:space="preserve">ont tous les deux signé </w:t>
-      </w:r>
-      <w:r>
-        <w:rPr>
-          <w:noProof/>
-        </w:rPr>
-        <w:t xml:space="preserve">un contrat de professionnalisation </w:t>
-      </w:r>
-      <w:r>
-        <w:rPr>
-          <w:noProof/>
-        </w:rPr>
-        <w:t>avec</w:t>
-      </w:r>
-      <w:r>
-        <w:rPr>
-          <w:noProof/>
-        </w:rPr>
-        <w:t xml:space="preserve"> monsieur HEYD, sur deux ans, en admission parallèle à SUPINFO pour les années de Master of Science 1 et Master of Science 2.</w:t>
-      </w:r>
-    </w:p>
-    <w:p>
-      <w:pPr>
-        <w:pStyle w:val="SUP-Texte"/>
-        <w:rPr>
-          <w:noProof/>
-        </w:rPr>
-      </w:pPr>
-      <w:r>
-        <w:rPr>
-          <w:noProof/>
-        </w:rPr>
-        <w:t>ORGANIGRAMME MOTHERFUCKER</w:t>
-      </w:r>
+        <w:jc w:val="center"/>
+        <w:rPr>
+          <w:noProof/>
+        </w:rPr>
+      </w:pPr>
       <w:r>
         <w:rPr>
           <w:noProof/>
@@ -7184,7 +7373,7 @@
           <w:noProof/>
         </w:rPr>
       </w:pPr>
-      <w:bookmarkStart w:id="9" w:name="_Toc398307443"/>
+      <w:bookmarkStart w:id="9" w:name="_Toc398309066"/>
       <w:r>
         <w:rPr>
           <w:noProof/>
@@ -7888,7 +8077,7 @@
           <w:noProof/>
         </w:rPr>
       </w:pPr>
-      <w:bookmarkStart w:id="10" w:name="_Toc398307444"/>
+      <w:bookmarkStart w:id="10" w:name="_Toc398309067"/>
       <w:r>
         <w:rPr>
           <w:noProof/>
@@ -8174,7 +8363,7 @@
           <w:noProof/>
         </w:rPr>
         <w:sectPr>
-          <w:footerReference w:type="default" r:id="rId8"/>
+          <w:footerReference w:type="default" r:id="rId11"/>
           <w:pgSz w:w="12240" w:h="15840"/>
           <w:pgMar w:top="1417" w:right="1417" w:bottom="1417" w:left="1417" w:header="113" w:footer="510" w:gutter="0"/>
           <w:pgNumType w:start="0"/>
@@ -8188,7 +8377,7 @@
       <w:pPr>
         <w:pStyle w:val="SUP-Titre"/>
       </w:pPr>
-      <w:bookmarkStart w:id="11" w:name="_Toc398307445"/>
+      <w:bookmarkStart w:id="11" w:name="_Toc398309068"/>
       <w:r>
         <w:lastRenderedPageBreak/>
         <w:t>Analyse du contexte</w:t>
@@ -8278,7 +8467,7 @@
       <w:pPr>
         <w:pStyle w:val="SUP-Titre"/>
       </w:pPr>
-      <w:bookmarkStart w:id="12" w:name="_Toc398307446"/>
+      <w:bookmarkStart w:id="12" w:name="_Toc398309069"/>
       <w:r>
         <w:lastRenderedPageBreak/>
         <w:t>Probl</w:t>
@@ -8327,7 +8516,7 @@
       <w:pPr>
         <w:pStyle w:val="SUP-Titre"/>
       </w:pPr>
-      <w:bookmarkStart w:id="13" w:name="_Toc398307447"/>
+      <w:bookmarkStart w:id="13" w:name="_Toc398309070"/>
       <w:r>
         <w:lastRenderedPageBreak/>
         <w:t xml:space="preserve">Méthodes habituellement utilisées pour une situation présentant des similitudes </w:t>
@@ -8500,7 +8689,7 @@
       <w:pPr>
         <w:pStyle w:val="SUP-Titre"/>
       </w:pPr>
-      <w:bookmarkStart w:id="14" w:name="_Toc398307448"/>
+      <w:bookmarkStart w:id="14" w:name="_Toc398309071"/>
       <w:r>
         <w:lastRenderedPageBreak/>
         <w:t>Exposé des décisions prises et des interventions menées par le stagi</w:t>
@@ -9020,7 +9209,7 @@
       <w:pPr>
         <w:pStyle w:val="SUP-Soutitre"/>
       </w:pPr>
-      <w:bookmarkStart w:id="15" w:name="_Toc398307449"/>
+      <w:bookmarkStart w:id="15" w:name="_Toc398309072"/>
       <w:r>
         <w:t>techniques : solutions proposées et mises en œuvre par le stagiaire en lien avec les interventions des autres protagonistes : hiérarchie, collègues, clients, etc.</w:t>
       </w:r>
@@ -9033,7 +9222,7 @@
       <w:pPr>
         <w:pStyle w:val="SUP-Soutitre"/>
       </w:pPr>
-      <w:bookmarkStart w:id="16" w:name="_Toc398307450"/>
+      <w:bookmarkStart w:id="16" w:name="_Toc398309073"/>
       <w:r>
         <w:t>managériaux : modifications engendrées lors de la conception du projet et par la solution retenue et mise en œuvre dans l’organisation du travail de l’équipe, dans les relations entre protagonistes, dans la répartition des rôles, dans la distribution des responsabilités, etc.</w:t>
       </w:r>
@@ -9046,7 +9235,7 @@
       <w:pPr>
         <w:pStyle w:val="SUP-Soutitre"/>
       </w:pPr>
-      <w:bookmarkStart w:id="17" w:name="_Toc398307451"/>
+      <w:bookmarkStart w:id="17" w:name="_Toc398309074"/>
       <w:r>
         <w:t>stratégiques : changements proposés et réalisés en matière de gestion de projets, méthodes utilisées</w:t>
       </w:r>
@@ -9080,7 +9269,7 @@
       <w:pPr>
         <w:pStyle w:val="SUP-Titre"/>
       </w:pPr>
-      <w:bookmarkStart w:id="18" w:name="_Toc398307452"/>
+      <w:bookmarkStart w:id="18" w:name="_Toc398309075"/>
       <w:r>
         <w:lastRenderedPageBreak/>
         <w:t>Démonstration d’une originalité dans l’élaboration et l</w:t>
@@ -9103,7 +9292,7 @@
           <w:noProof/>
         </w:rPr>
       </w:pPr>
-      <w:bookmarkStart w:id="19" w:name="_Toc398307453"/>
+      <w:bookmarkStart w:id="19" w:name="_Toc398309076"/>
       <w:r>
         <w:rPr>
           <w:noProof/>
@@ -9127,7 +9316,7 @@
           <w:noProof/>
         </w:rPr>
       </w:pPr>
-      <w:bookmarkStart w:id="20" w:name="_Toc398307454"/>
+      <w:bookmarkStart w:id="20" w:name="_Toc398309077"/>
       <w:r>
         <w:rPr>
           <w:noProof/>
@@ -9201,7 +9390,7 @@
       <w:pPr>
         <w:pStyle w:val="SUP-Titre"/>
       </w:pPr>
-      <w:bookmarkStart w:id="21" w:name="_Toc398307455"/>
+      <w:bookmarkStart w:id="21" w:name="_Toc398309078"/>
       <w:r>
         <w:lastRenderedPageBreak/>
         <w:t xml:space="preserve">Analyse de l’approche choisie </w:t>
@@ -9221,7 +9410,7 @@
           <w:noProof/>
         </w:rPr>
       </w:pPr>
-      <w:bookmarkStart w:id="22" w:name="_Toc398307456"/>
+      <w:bookmarkStart w:id="22" w:name="_Toc398309079"/>
       <w:r>
         <w:rPr>
           <w:noProof/>
@@ -9245,7 +9434,7 @@
           <w:noProof/>
         </w:rPr>
       </w:pPr>
-      <w:bookmarkStart w:id="23" w:name="_Toc398307457"/>
+      <w:bookmarkStart w:id="23" w:name="_Toc398309080"/>
       <w:r>
         <w:rPr>
           <w:noProof/>
@@ -9545,7 +9734,7 @@
       <w:pPr>
         <w:pStyle w:val="SUP-Titre"/>
       </w:pPr>
-      <w:bookmarkStart w:id="24" w:name="_Toc398307458"/>
+      <w:bookmarkStart w:id="24" w:name="_Toc398309081"/>
       <w:r>
         <w:lastRenderedPageBreak/>
         <w:t>Réflexion sur le stage et le mémoire</w:t>
@@ -9617,7 +9806,7 @@
       <w:pPr>
         <w:pStyle w:val="SUP-Titre"/>
       </w:pPr>
-      <w:bookmarkStart w:id="25" w:name="_Toc398307459"/>
+      <w:bookmarkStart w:id="25" w:name="_Toc398309082"/>
       <w:r>
         <w:lastRenderedPageBreak/>
         <w:t>C</w:t>
@@ -9663,7 +9852,7 @@
       <w:pPr>
         <w:pStyle w:val="SUP-Titre"/>
       </w:pPr>
-      <w:bookmarkStart w:id="26" w:name="_Toc398307460"/>
+      <w:bookmarkStart w:id="26" w:name="_Toc398309083"/>
       <w:r>
         <w:lastRenderedPageBreak/>
         <w:t>Bibliographie et Webographie</w:t>
@@ -9697,7 +9886,7 @@
         </w:rPr>
         <w:t xml:space="preserve">Rapport « Refonder le ministère public », Jean-Louis NADAL assisté d’une commission pluridisciplinaire. </w:t>
       </w:r>
-      <w:hyperlink r:id="rId9" w:history="1">
+      <w:hyperlink r:id="rId12" w:history="1">
         <w:r>
           <w:rPr>
             <w:rStyle w:val="Lienhypertexte"/>
@@ -9732,7 +9921,7 @@
         </w:rPr>
         <w:t xml:space="preserve">Article « La tablette tactile fait son entrée au tribunal », Dernières Nouvelles d’Alsace, 21 janvier 2014. </w:t>
       </w:r>
-      <w:hyperlink r:id="rId10" w:history="1">
+      <w:hyperlink r:id="rId13" w:history="1">
         <w:r>
           <w:rPr>
             <w:rStyle w:val="Lienhypertexte"/>
@@ -9800,66 +9989,12 @@
 
 <file path=word/footer1.xml><?xml version="1.0" encoding="utf-8"?>
 <w:ftr xmlns:wpc="http://schemas.microsoft.com/office/word/2010/wordprocessingCanvas" xmlns:mc="http://schemas.openxmlformats.org/markup-compatibility/2006" xmlns:o="urn:schemas-microsoft-com:office:office" xmlns:r="http://schemas.openxmlformats.org/officeDocument/2006/relationships" xmlns:m="http://schemas.openxmlformats.org/officeDocument/2006/math" xmlns:v="urn:schemas-microsoft-com:vml" xmlns:wp14="http://schemas.microsoft.com/office/word/2010/wordprocessingDrawing" xmlns:wp="http://schemas.openxmlformats.org/drawingml/2006/wordprocessingDrawing" xmlns:w10="urn:schemas-microsoft-com:office:word" xmlns:w="http://schemas.openxmlformats.org/wordprocessingml/2006/main" xmlns:w14="http://schemas.microsoft.com/office/word/2010/wordml" xmlns:w15="http://schemas.microsoft.com/office/word/2012/wordml" xmlns:wpg="http://schemas.microsoft.com/office/word/2010/wordprocessingGroup" xmlns:wpi="http://schemas.microsoft.com/office/word/2010/wordprocessingInk" xmlns:wne="http://schemas.microsoft.com/office/word/2006/wordml" xmlns:wps="http://schemas.microsoft.com/office/word/2010/wordprocessingShape" mc:Ignorable="w14 w15 wp14">
-  <w:sdt>
-    <w:sdtPr>
-      <w:id w:val="-329063298"/>
-      <w:docPartObj>
-        <w:docPartGallery w:val="Page Numbers (Bottom of Page)"/>
-        <w:docPartUnique/>
-      </w:docPartObj>
-    </w:sdtPr>
-    <w:sdtEndPr/>
-    <w:sdtContent>
-      <w:p>
-        <w:pPr>
-          <w:pStyle w:val="Pieddepage"/>
-          <w:jc w:val="right"/>
-        </w:pPr>
-        <w:r>
-          <w:t xml:space="preserve">Page </w:t>
-        </w:r>
-        <w:r>
-          <w:fldChar w:fldCharType="begin"/>
-        </w:r>
-        <w:r>
-          <w:instrText>PAGE   \* MERGEFORMAT</w:instrText>
-        </w:r>
-        <w:r>
-          <w:fldChar w:fldCharType="separate"/>
-        </w:r>
-        <w:r>
-          <w:rPr>
-            <w:noProof/>
-          </w:rPr>
-          <w:t>2</w:t>
-        </w:r>
-        <w:r>
-          <w:fldChar w:fldCharType="end"/>
-        </w:r>
-        <w:r>
-          <w:t xml:space="preserve"> sur </w:t>
-        </w:r>
-        <w:r>
-          <w:fldChar w:fldCharType="begin"/>
-        </w:r>
-        <w:r>
-          <w:instrText xml:space="preserve"> NUMPAGES  \# "0"  \* MERGEFORMAT </w:instrText>
-        </w:r>
-        <w:r>
-          <w:fldChar w:fldCharType="separate"/>
-        </w:r>
-        <w:r>
-          <w:rPr>
-            <w:noProof/>
-          </w:rPr>
-          <w:t>23</w:t>
-        </w:r>
-        <w:r>
-          <w:fldChar w:fldCharType="end"/>
-        </w:r>
-      </w:p>
-    </w:sdtContent>
-  </w:sdt>
+  <w:p>
+    <w:pPr>
+      <w:pStyle w:val="Pieddepage"/>
+      <w:ind w:left="0" w:firstLine="0"/>
+    </w:pPr>
+  </w:p>
   <w:p>
     <w:pPr>
       <w:pStyle w:val="Pieddepage"/>
@@ -12532,6 +12667,33 @@
       <w:ind w:left="440"/>
     </w:pPr>
   </w:style>
+  <w:style w:type="paragraph" w:styleId="Lgende">
+    <w:name w:val="caption"/>
+    <w:basedOn w:val="Normal"/>
+    <w:next w:val="Normal"/>
+    <w:uiPriority w:val="35"/>
+    <w:unhideWhenUsed/>
+    <w:qFormat/>
+    <w:rsid w:val="008C1499"/>
+    <w:pPr>
+      <w:spacing w:after="200" w:line="240" w:lineRule="auto"/>
+    </w:pPr>
+    <w:rPr>
+      <w:i/>
+      <w:iCs/>
+      <w:color w:val="44546A" w:themeColor="text2"/>
+      <w:sz w:val="18"/>
+      <w:szCs w:val="18"/>
+    </w:rPr>
+  </w:style>
+  <w:style w:type="character" w:styleId="Numrodeligne">
+    <w:name w:val="line number"/>
+    <w:basedOn w:val="Policepardfaut"/>
+    <w:uiPriority w:val="99"/>
+    <w:semiHidden/>
+    <w:unhideWhenUsed/>
+    <w:rsid w:val="00887B74"/>
+  </w:style>
 </w:styles>
 </file>
 
@@ -12819,7 +12981,7 @@
 </file>
 
 <file path=customXml/itemProps1.xml><?xml version="1.0" encoding="utf-8"?>
-<ds:datastoreItem xmlns:ds="http://schemas.openxmlformats.org/officeDocument/2006/customXml" ds:itemID="{43508010-195A-486E-AF46-72094F1500D7}">
+<ds:datastoreItem xmlns:ds="http://schemas.openxmlformats.org/officeDocument/2006/customXml" ds:itemID="{48483DCB-4641-4740-95FB-F46D713A80FF}">
   <ds:schemaRefs>
     <ds:schemaRef ds:uri="http://schemas.openxmlformats.org/officeDocument/2006/bibliography"/>
   </ds:schemaRefs>

</xml_diff>

<commit_message>
WIP: début de la desc de l'entreprise
AXINOD, UCF, montant des contrats
</commit_message>
<xml_diff>
--- a/Mémoire fin d'étude.docx
+++ b/Mémoire fin d'étude.docx
@@ -3495,21 +3495,8 @@
               </mc:Fallback>
             </mc:AlternateContent>
           </w:r>
-          <w:proofErr w:type="spellStart"/>
           <w:r>
-            <w:t>Title</w:t>
-          </w:r>
-          <w:proofErr w:type="spellEnd"/>
-          <w:r>
-            <w:t xml:space="preserve"> </w:t>
-          </w:r>
-          <w:proofErr w:type="spellStart"/>
-          <w:r>
-            <w:t>motherfucker</w:t>
-          </w:r>
-          <w:proofErr w:type="spellEnd"/>
-          <w:r>
-            <w:t> !</w:t>
+            <w:t>Title motherfucker !</w:t>
           </w:r>
         </w:p>
         <w:p/>
@@ -5544,15 +5531,7 @@
         <w:pStyle w:val="SUP-Texte"/>
       </w:pPr>
       <w:r>
-        <w:t xml:space="preserve">Après avoir obtenu mon Baccalauréat Scientifique avec option Science de la Vie et de la Terre et spécialité Mathématiques en 2009, j’ai choisi d’intégrer SUPINFO sans aucune connaissance préalable en informatique. Mon choix a été motivé par ma participation à une journée SUPINFO </w:t>
-      </w:r>
-      <w:proofErr w:type="spellStart"/>
-      <w:r>
-        <w:t>Discovery</w:t>
-      </w:r>
-      <w:proofErr w:type="spellEnd"/>
-      <w:r>
-        <w:t xml:space="preserve"> Day sur le campus de Tours en 2008 et une journée </w:t>
+        <w:t xml:space="preserve">Après avoir obtenu mon Baccalauréat Scientifique avec option Science de la Vie et de la Terre et spécialité Mathématiques en 2009, j’ai choisi d’intégrer SUPINFO sans aucune connaissance préalable en informatique. Mon choix a été motivé par ma participation à une journée SUPINFO Discovery Day sur le campus de Tours en 2008 et une journée </w:t>
       </w:r>
       <w:r>
         <w:t>porte ouverte</w:t>
@@ -5602,15 +5581,7 @@
         <w:t xml:space="preserve">, </w:t>
       </w:r>
       <w:r>
-        <w:t xml:space="preserve">à La </w:t>
-      </w:r>
-      <w:proofErr w:type="spellStart"/>
-      <w:r>
-        <w:t>Walk</w:t>
-      </w:r>
-      <w:proofErr w:type="spellEnd"/>
-      <w:r>
-        <w:t xml:space="preserve"> (67). Ce stage m’a permis d’avoir un premier contact durable avec le monde de l’entreprise et constitue ma première expérience de développement en équipe. J’ai aussi développé</w:t>
+        <w:t>à La Walk (67). Ce stage m’a permis d’avoir un premier contact durable avec le monde de l’entreprise et constitue ma première expérience de développement en équipe. J’ai aussi développé</w:t>
       </w:r>
       <w:r>
         <w:t>, depuis ce stage,</w:t>
@@ -5639,13 +5610,8 @@
         <w:t>Lors de ma deuxième année à SUPINFO, je me suis rapproché de deux de mes camarades autoentrepreneurs à la recherche d’un développeur pour leur projet. C’est ainsi que j’ai passé mes stages de deuxième et troisième année en tant que développeur PHP</w:t>
       </w:r>
       <w:r>
-        <w:t xml:space="preserve">, </w:t>
-      </w:r>
-      <w:proofErr w:type="spellStart"/>
-      <w:r>
-        <w:t>Javascript</w:t>
-      </w:r>
-      <w:proofErr w:type="spellEnd"/>
+        <w:t>, Javascript</w:t>
+      </w:r>
       <w:r>
         <w:t xml:space="preserve"> et MySQL chez HUBVIOOS, la start-up créée par mes camarades Gilles HUMEZ et Kévin O’NEILL et moi-même. HUBVIOOS était un projet de « média social »</w:t>
       </w:r>
@@ -5666,16 +5632,11 @@
         <w:t>une entreprise locale de diffusion de vidéos en ligne :</w:t>
       </w:r>
       <w:r>
-        <w:t xml:space="preserve"> </w:t>
-      </w:r>
-      <w:proofErr w:type="spellStart"/>
-      <w:r>
-        <w:t>Vidéo@</w:t>
+        <w:t xml:space="preserve"> Vidéo@</w:t>
       </w:r>
       <w:r>
         <w:t>Volonté</w:t>
       </w:r>
-      <w:proofErr w:type="spellEnd"/>
       <w:r>
         <w:rPr>
           <w:rStyle w:val="Appelnotedebasdep"/>
@@ -5701,18 +5662,10 @@
         <w:t xml:space="preserve"> familiariser avec la nature des démarches administratives liées à la création et la gestion d’une entreprise. </w:t>
       </w:r>
       <w:r>
-        <w:t xml:space="preserve">De plus, </w:t>
-      </w:r>
-      <w:proofErr w:type="spellStart"/>
-      <w:r>
-        <w:t>Vidéo@</w:t>
-      </w:r>
-      <w:r>
-        <w:t>Volonté</w:t>
-      </w:r>
-      <w:proofErr w:type="spellEnd"/>
-      <w:r>
-        <w:t xml:space="preserve"> détient des droits de diffusion de contenus de grandes entreprises multimédia comme Pathé</w:t>
+        <w:t>De plus, Vidéo@</w:t>
+      </w:r>
+      <w:r>
+        <w:t>Volonté détient des droits de diffusion de contenus de grandes entreprises multimédia comme Pathé</w:t>
       </w:r>
       <w:r>
         <w:rPr>
@@ -5730,13 +5683,8 @@
         <w:footnoteReference w:id="4"/>
       </w:r>
       <w:r>
-        <w:t xml:space="preserve"> ou encore Warner </w:t>
-      </w:r>
-      <w:proofErr w:type="spellStart"/>
-      <w:r>
-        <w:t>Brothers</w:t>
-      </w:r>
-      <w:proofErr w:type="spellEnd"/>
+        <w:t xml:space="preserve"> ou encore Warner Brothers</w:t>
+      </w:r>
       <w:r>
         <w:rPr>
           <w:rStyle w:val="Appelnotedebasdep"/>
@@ -5774,99 +5722,28 @@
         <w:t xml:space="preserve"> auquel j’ai pris part</w:t>
       </w:r>
       <w:r>
-        <w:t xml:space="preserve"> comme les bases de données </w:t>
-      </w:r>
-      <w:proofErr w:type="spellStart"/>
-      <w:r>
-        <w:t>NoSQL</w:t>
-      </w:r>
-      <w:proofErr w:type="spellEnd"/>
-      <w:r>
-        <w:t xml:space="preserve"> (</w:t>
-      </w:r>
-      <w:proofErr w:type="spellStart"/>
-      <w:r>
-        <w:t>MongoDB</w:t>
-      </w:r>
-      <w:proofErr w:type="spellEnd"/>
-      <w:r>
-        <w:t xml:space="preserve">, </w:t>
-      </w:r>
-      <w:proofErr w:type="spellStart"/>
-      <w:r>
-        <w:t>OrientDB</w:t>
-      </w:r>
-      <w:proofErr w:type="spellEnd"/>
+        <w:t xml:space="preserve"> comme les bases de données NoSQL</w:t>
+      </w:r>
+      <w:r>
+        <w:t xml:space="preserve"> (MongoDB, OrientDB)</w:t>
+      </w:r>
+      <w:r>
+        <w:t>, les frameworks de la pile de technologies de développement « full-javascript » (NodeJS, AngularJS, EmberJS</w:t>
+      </w:r>
+      <w:r>
+        <w:t>, MeteorJS</w:t>
+      </w:r>
       <w:r>
         <w:t>)</w:t>
       </w:r>
       <w:r>
-        <w:t xml:space="preserve">, les </w:t>
-      </w:r>
-      <w:proofErr w:type="spellStart"/>
-      <w:r>
-        <w:t>frameworks</w:t>
-      </w:r>
-      <w:proofErr w:type="spellEnd"/>
-      <w:r>
-        <w:t xml:space="preserve"> de la pile de technologies de développement « full-</w:t>
-      </w:r>
-      <w:proofErr w:type="spellStart"/>
-      <w:r>
-        <w:t>javascript</w:t>
-      </w:r>
-      <w:proofErr w:type="spellEnd"/>
-      <w:r>
-        <w:t> » (</w:t>
-      </w:r>
-      <w:proofErr w:type="spellStart"/>
-      <w:r>
-        <w:t>NodeJS</w:t>
-      </w:r>
-      <w:proofErr w:type="spellEnd"/>
-      <w:r>
-        <w:t xml:space="preserve">, </w:t>
-      </w:r>
-      <w:proofErr w:type="spellStart"/>
-      <w:r>
-        <w:t>AngularJS</w:t>
-      </w:r>
-      <w:proofErr w:type="spellEnd"/>
-      <w:r>
-        <w:t xml:space="preserve">, </w:t>
-      </w:r>
-      <w:proofErr w:type="spellStart"/>
-      <w:r>
-        <w:t>EmberJS</w:t>
-      </w:r>
-      <w:proofErr w:type="spellEnd"/>
-      <w:r>
-        <w:t xml:space="preserve">, </w:t>
-      </w:r>
-      <w:proofErr w:type="spellStart"/>
-      <w:r>
-        <w:t>MeteorJS</w:t>
-      </w:r>
-      <w:proofErr w:type="spellEnd"/>
-      <w:r>
-        <w:t>)</w:t>
-      </w:r>
-      <w:r>
         <w:t>, les outils d’</w:t>
       </w:r>
       <w:r>
         <w:t>intégration continue ou</w:t>
       </w:r>
       <w:r>
-        <w:t xml:space="preserve"> les </w:t>
-      </w:r>
-      <w:proofErr w:type="spellStart"/>
-      <w:r>
-        <w:t>frameworks</w:t>
-      </w:r>
-      <w:proofErr w:type="spellEnd"/>
-      <w:r>
-        <w:t xml:space="preserve"> de test unitaires.</w:t>
+        <w:t xml:space="preserve"> les frameworks de test unitaires.</w:t>
       </w:r>
     </w:p>
     <w:p>
@@ -6035,6 +5912,80 @@
     </w:p>
     <w:p>
       <w:pPr>
+        <w:pStyle w:val="SUP-Texte"/>
+        <w:rPr>
+          <w:noProof/>
+        </w:rPr>
+      </w:pPr>
+      <w:r>
+        <w:rPr>
+          <w:noProof/>
+        </w:rPr>
+        <w:t>Atlante Support est une SARL éditrice de logiciels</w:t>
+      </w:r>
+      <w:r>
+        <w:rPr>
+          <w:noProof/>
+        </w:rPr>
+        <w:t xml:space="preserve"> informatiques</w:t>
+      </w:r>
+      <w:r>
+        <w:rPr>
+          <w:noProof/>
+        </w:rPr>
+        <w:t xml:space="preserve"> au capital de soixante mille euros</w:t>
+      </w:r>
+      <w:r>
+        <w:rPr>
+          <w:noProof/>
+        </w:rPr>
+        <w:t>,</w:t>
+      </w:r>
+      <w:r>
+        <w:rPr>
+          <w:noProof/>
+        </w:rPr>
+        <w:t xml:space="preserve"> basée à l’Espace Européen à Schiltigheim, en Alsace.</w:t>
+      </w:r>
+      <w:r>
+        <w:rPr>
+          <w:noProof/>
+        </w:rPr>
+        <w:t xml:space="preserve"> Elle est dirigée par monsieur Jean-Jacques HEYD et emploie 10</w:t>
+      </w:r>
+      <w:r>
+        <w:rPr>
+          <w:noProof/>
+        </w:rPr>
+        <w:t xml:space="preserve"> autres</w:t>
+      </w:r>
+      <w:r>
+        <w:rPr>
+          <w:noProof/>
+        </w:rPr>
+        <w:t xml:space="preserve"> personnes.</w:t>
+      </w:r>
+      <w:r>
+        <w:rPr>
+          <w:noProof/>
+        </w:rPr>
+        <w:t xml:space="preserve"> Spécialisée dans les technologies Microsoft, elle a obtenu les statu</w:t>
+      </w:r>
+      <w:r>
+        <w:rPr>
+          <w:noProof/>
+        </w:rPr>
+        <w:t>t</w:t>
+      </w:r>
+      <w:r>
+        <w:rPr>
+          <w:noProof/>
+        </w:rPr>
+        <w:t>s de Microsoft Silver et Gold Partner.</w:t>
+      </w:r>
+    </w:p>
+    <w:p>
+      <w:pPr>
         <w:pStyle w:val="SUP-Soutitre"/>
         <w:rPr>
           <w:noProof/>
@@ -6045,13 +5996,7 @@
         <w:rPr>
           <w:noProof/>
         </w:rPr>
-        <w:t>Une société éditrice d’</w:t>
-      </w:r>
-      <w:r>
-        <w:rPr>
-          <w:noProof/>
-        </w:rPr>
-        <w:t>ERP</w:t>
+        <w:t>Une société éditrice d’ERP</w:t>
       </w:r>
       <w:r>
         <w:rPr>
@@ -6097,13 +6042,49 @@
         <w:rPr>
           <w:noProof/>
         </w:rPr>
-        <w:t>. À cette époque, monsieur HEYD bénéficiait d’une expérience de vingt ans en tant qu’éditeur de logiciel de gestion et plus particulièrement de lociciel de gestion pour des Caisses de congés payés. Suite à une demande de la Caisse de congés payés de Paris, messieurs HEYD et MARCHAL décident de créer ce qui deviendra le logiciel AXINOD, un ERP</w:t>
-      </w:r>
-      <w:r>
-        <w:rPr>
-          <w:noProof/>
-        </w:rPr>
-        <w:t xml:space="preserve"> destiné aux Caisses de congé payés du bâtiment.</w:t>
+        <w:t>. À cette époque, monsieur HEYD bénéficiait d’une expérience de vingt ans en tant qu</w:t>
+      </w:r>
+      <w:r>
+        <w:rPr>
+          <w:noProof/>
+        </w:rPr>
+        <w:t xml:space="preserve">e développeur pour un </w:t>
+      </w:r>
+      <w:r>
+        <w:rPr>
+          <w:noProof/>
+        </w:rPr>
+        <w:t>éditeur de logiciel</w:t>
+      </w:r>
+      <w:r>
+        <w:rPr>
+          <w:noProof/>
+        </w:rPr>
+        <w:t>s</w:t>
+      </w:r>
+      <w:r>
+        <w:rPr>
+          <w:noProof/>
+        </w:rPr>
+        <w:t xml:space="preserve"> de gestion et plus particulièrement de lociciel de gestion pour des Caisses de congés payés. Suite à une demande de la Caisse de congés payés de Paris, messieurs HEYD et MARCHAL décident de créer ce qui deviendra le logiciel AXINOD, un ERP</w:t>
+      </w:r>
+      <w:r>
+        <w:rPr>
+          <w:noProof/>
+        </w:rPr>
+        <w:t xml:space="preserve"> destiné aux Caisses de congé</w:t>
+      </w:r>
+      <w:r>
+        <w:rPr>
+          <w:noProof/>
+        </w:rPr>
+        <w:t>s</w:t>
+      </w:r>
+      <w:r>
+        <w:rPr>
+          <w:noProof/>
+        </w:rPr>
+        <w:t xml:space="preserve"> payés du bâtiment.</w:t>
       </w:r>
     </w:p>
     <w:p>
@@ -6117,25 +6098,49 @@
         <w:rPr>
           <w:noProof/>
         </w:rPr>
-        <w:t>En 2003, monsieur Jean-Jacques HEYD décide de quitter la société […] pour fonder sa propre société, Atlante Support, avec monsieur Eric MARCHAL.</w:t>
-      </w:r>
-      <w:r>
-        <w:rPr>
-          <w:noProof/>
-        </w:rPr>
-        <w:t xml:space="preserve"> Ensemble, ils développent le progiciel AXINOD qui est le cœur de métier d’Atlante Support et l’unique produit commercialisé</w:t>
-      </w:r>
-      <w:r>
-        <w:rPr>
-          <w:noProof/>
-        </w:rPr>
-        <w:t xml:space="preserve"> à l’époque</w:t>
-      </w:r>
-      <w:r>
-        <w:rPr>
-          <w:noProof/>
-        </w:rPr>
-        <w:t xml:space="preserve">. </w:t>
+        <w:t>AXINOD est un locigiel permettant de gérer l’intégralité du métier des agents des Caisses de congés payés du bâtiment : saisie des salariés, saisie des congés, messagerie unifiée, gestion électeronique de documents, impression de documents,</w:t>
+      </w:r>
+      <w:r>
+        <w:rPr>
+          <w:noProof/>
+        </w:rPr>
+        <w:t xml:space="preserve"> gestion des déclaration</w:t>
+      </w:r>
+      <w:r>
+        <w:rPr>
+          <w:noProof/>
+        </w:rPr>
+        <w:t>s</w:t>
+      </w:r>
+      <w:r>
+        <w:rPr>
+          <w:noProof/>
+        </w:rPr>
+        <w:t xml:space="preserve"> nominatives</w:t>
+      </w:r>
+      <w:r>
+        <w:rPr>
+          <w:noProof/>
+        </w:rPr>
+        <w:t xml:space="preserve"> annuelles</w:t>
+      </w:r>
+      <w:r>
+        <w:rPr>
+          <w:noProof/>
+        </w:rPr>
+        <w:t xml:space="preserve"> etc… </w:t>
+      </w:r>
+      <w:r>
+        <w:rPr>
+          <w:noProof/>
+        </w:rPr>
+        <w:t>Un outil</w:t>
+      </w:r>
+      <w:r>
+        <w:rPr>
+          <w:noProof/>
+        </w:rPr>
+        <w:t xml:space="preserve"> d’administration acompagne AXINOD et permet de configurer différents espaces de travail selon les profils des employés qui seront amenés à utiliser le logiciel. Enfin, AXINOD donne la possibilité aux Caisses clientes de mettre un espace Intranet sécurisé à disposition de ses employés/clients.</w:t>
       </w:r>
     </w:p>
     <w:p>
@@ -6149,20 +6154,7 @@
         <w:rPr>
           <w:noProof/>
         </w:rPr>
-        <w:t xml:space="preserve">Réunion-Antilles : 130k€ / an depuis 2011, fin en décemmbre 2014, </w:t>
-      </w:r>
-      <w:r>
-        <w:rPr>
-          <w:b/>
-          <w:noProof/>
-        </w:rPr>
-        <w:t>UCF</w:t>
-      </w:r>
-      <w:r>
-        <w:rPr>
-          <w:noProof/>
-        </w:rPr>
-        <w:t> ??</w:t>
+        <w:t>Trois ans après la création de la société, les Caisses de congés payés du bâtiment des Antilles deviennent client d’Atlante Support pour utiliser AXINOD. Ces caisses sont les caisses de la Martinique, la Guadeloupe et la Guyanne et elles sont rejointes par la Caisse de la Réunion en 2008.</w:t>
       </w:r>
     </w:p>
     <w:p>
@@ -6176,19 +6168,88 @@
         <w:rPr>
           <w:noProof/>
         </w:rPr>
-        <w:t>Bordeaux : 15k€ / an</w:t>
-      </w:r>
-      <w:r>
-        <w:rPr>
-          <w:noProof/>
-        </w:rPr>
-        <w:t>,</w:t>
-      </w:r>
-      <w:r>
-        <w:rPr>
-          <w:noProof/>
-        </w:rPr>
-        <w:t xml:space="preserve"> maintenance</w:t>
+        <w:t>La même année, l’UCF</w:t>
+      </w:r>
+      <w:r>
+        <w:rPr>
+          <w:rStyle w:val="Appelnotedebasdep"/>
+          <w:noProof/>
+        </w:rPr>
+        <w:footnoteReference w:id="11"/>
+      </w:r>
+      <w:r>
+        <w:rPr>
+          <w:noProof/>
+        </w:rPr>
+        <w:t xml:space="preserve"> envisage une harmonisation du fonctionnement informatique des Caisses de congés payés du bâtiment.</w:t>
+      </w:r>
+      <w:r>
+        <w:rPr>
+          <w:noProof/>
+        </w:rPr>
+        <w:t xml:space="preserve"> Après une étude de marché, elle sélectionne cinq solutions </w:t>
+      </w:r>
+      <w:r>
+        <w:rPr>
+          <w:noProof/>
+        </w:rPr>
+        <w:lastRenderedPageBreak/>
+        <w:t>parmis lesquelles AXINOD</w:t>
+      </w:r>
+      <w:r>
+        <w:rPr>
+          <w:noProof/>
+        </w:rPr>
+        <w:t xml:space="preserve"> et des solutions développées « en interne » par certaines Caisses, </w:t>
+      </w:r>
+      <w:r>
+        <w:rPr>
+          <w:noProof/>
+        </w:rPr>
+        <w:t>mais aussi des logiciels de sociétés leader</w:t>
+      </w:r>
+      <w:r>
+        <w:rPr>
+          <w:noProof/>
+        </w:rPr>
+        <w:t>s</w:t>
+      </w:r>
+      <w:r>
+        <w:rPr>
+          <w:noProof/>
+        </w:rPr>
+        <w:t xml:space="preserve"> sur le marché</w:t>
+      </w:r>
+      <w:r>
+        <w:rPr>
+          <w:noProof/>
+        </w:rPr>
+        <w:t xml:space="preserve"> mondial </w:t>
+      </w:r>
+      <w:r>
+        <w:rPr>
+          <w:noProof/>
+        </w:rPr>
+        <w:t>des ERPs comme SAP</w:t>
+      </w:r>
+      <w:r>
+        <w:rPr>
+          <w:rStyle w:val="Appelnotedebasdep"/>
+          <w:noProof/>
+        </w:rPr>
+        <w:footnoteReference w:id="12"/>
+      </w:r>
+      <w:r>
+        <w:rPr>
+          <w:noProof/>
+        </w:rPr>
+        <w:t>. Après une phase de tests comparatifs de ces cinq solutions, l’UCF choisit finalement AXINOD notamment pour son intégration profonde des méthodes de travail des salariés des Caisses de congés payés et fonctionnement qui intègre de façon poussée les différents aspects « métiers » des Caisses</w:t>
+      </w:r>
+      <w:r>
+        <w:rPr>
+          <w:noProof/>
+        </w:rPr>
+        <w:t>.</w:t>
       </w:r>
     </w:p>
     <w:p>
@@ -6202,13 +6263,136 @@
         <w:rPr>
           <w:noProof/>
         </w:rPr>
-        <w:t xml:space="preserve">Nice : 2011- 2014, absorbée par Marseille, changement de logiciel </w:t>
-      </w:r>
-      <w:r>
-        <w:rPr>
-          <w:noProof/>
-        </w:rPr>
-        <w:t>en 2014</w:t>
+        <w:t>Après avoir gagné ce contrat avec l’UCF, Atlante Support vend le code source d’AXINOD</w:t>
+      </w:r>
+      <w:r>
+        <w:rPr>
+          <w:noProof/>
+        </w:rPr>
+        <w:t xml:space="preserve"> à l’UCF pour la somme de 3 millions d’euros</w:t>
+      </w:r>
+      <w:r>
+        <w:rPr>
+          <w:noProof/>
+        </w:rPr>
+        <w:t xml:space="preserve"> en 2009</w:t>
+      </w:r>
+      <w:r>
+        <w:rPr>
+          <w:noProof/>
+        </w:rPr>
+        <w:t>.</w:t>
+      </w:r>
+      <w:r>
+        <w:rPr>
+          <w:noProof/>
+        </w:rPr>
+        <w:t xml:space="preserve"> L’UCF </w:t>
+      </w:r>
+      <w:r>
+        <w:rPr>
+          <w:noProof/>
+        </w:rPr>
+        <w:t>devient</w:t>
+      </w:r>
+      <w:r>
+        <w:rPr>
+          <w:noProof/>
+        </w:rPr>
+        <w:t xml:space="preserve"> donc propriétaire d’AXINOD et de sa partie spécifique aux Caisses de congés payés du bâtiment. Le contrat stipule également qu’Atlante Support ne peut démarcher d’autres Caisses du bâtiment avec AXINOD</w:t>
+      </w:r>
+      <w:r>
+        <w:rPr>
+          <w:noProof/>
+        </w:rPr>
+        <w:t xml:space="preserve"> en France</w:t>
+      </w:r>
+      <w:r>
+        <w:rPr>
+          <w:noProof/>
+        </w:rPr>
+        <w:t>. Elle peut cependant démarcher les Caisses d’</w:t>
+      </w:r>
+      <w:r>
+        <w:rPr>
+          <w:noProof/>
+        </w:rPr>
+        <w:t>autres secteurs professionnel.</w:t>
+      </w:r>
+      <w:r>
+        <w:rPr>
+          <w:noProof/>
+        </w:rPr>
+        <w:t xml:space="preserve"> Le contrat prévoit également qu’Atlante Support accompagne l’UCF dans la formation de ses utilisateurs en fournissant des ETP</w:t>
+      </w:r>
+      <w:r>
+        <w:rPr>
+          <w:rStyle w:val="Appelnotedebasdep"/>
+          <w:noProof/>
+        </w:rPr>
+        <w:footnoteReference w:id="13"/>
+      </w:r>
+      <w:r>
+        <w:rPr>
+          <w:noProof/>
+        </w:rPr>
+        <w:t xml:space="preserve"> pendant lesquels certains cadres d’Atlante Support se déplaceront dans les Caisses clientes pour donner des formations. Enfin, Atlante Support s’occupe de la maintenance applicative et des évolutions non majeures du logiciel.</w:t>
+      </w:r>
+    </w:p>
+    <w:p>
+      <w:pPr>
+        <w:pStyle w:val="SUP-Texte"/>
+        <w:rPr>
+          <w:noProof/>
+        </w:rPr>
+      </w:pPr>
+      <w:r>
+        <w:rPr>
+          <w:noProof/>
+        </w:rPr>
+        <w:t>La majorité du chiffre d’affaire d’Atlante Support est consitué des revenus de contrats de maintenance avec ses Caisses clientes.</w:t>
+      </w:r>
+      <w:r>
+        <w:rPr>
+          <w:noProof/>
+        </w:rPr>
+        <w:t xml:space="preserve"> Par exemple, l</w:t>
+      </w:r>
+      <w:r>
+        <w:rPr>
+          <w:noProof/>
+        </w:rPr>
+        <w:t>es</w:t>
+      </w:r>
+      <w:r>
+        <w:rPr>
+          <w:noProof/>
+        </w:rPr>
+        <w:t xml:space="preserve"> montants des contrats avec les</w:t>
+      </w:r>
+      <w:r>
+        <w:rPr>
+          <w:noProof/>
+        </w:rPr>
+        <w:t xml:space="preserve"> Caisses de la Réunion et des Antilles représentent un</w:t>
+      </w:r>
+      <w:r>
+        <w:rPr>
+          <w:noProof/>
+        </w:rPr>
+        <w:t xml:space="preserve"> total</w:t>
+      </w:r>
+      <w:r>
+        <w:rPr>
+          <w:noProof/>
+        </w:rPr>
+        <w:t xml:space="preserve"> contrat d’environ cent trente mille euros par an depuis 2011. La Caisse de Bordeaux paye quinze mille euros</w:t>
+      </w:r>
+      <w:r>
+        <w:rPr>
+          <w:noProof/>
+        </w:rPr>
+        <w:t xml:space="preserve"> par an pour ses charges de maintenances.</w:t>
       </w:r>
     </w:p>
     <w:p>
@@ -6354,6 +6538,7 @@
         <w:rPr>
           <w:noProof/>
         </w:rPr>
+        <w:lastRenderedPageBreak/>
         <w:t>Justisoft</w:t>
       </w:r>
     </w:p>
@@ -6373,13 +6558,11 @@
           <w:szCs w:val="28"/>
         </w:rPr>
       </w:pPr>
-      <w:bookmarkStart w:id="6" w:name="_GoBack"/>
       <w:r>
         <w:rPr>
           <w:noProof/>
           <w:lang w:eastAsia="fr-FR"/>
         </w:rPr>
-        <w:lastRenderedPageBreak/>
         <w:drawing>
           <wp:inline distT="0" distB="0" distL="0" distR="0">
             <wp:extent cx="5082980" cy="5022015"/>
@@ -6422,7 +6605,6 @@
           </wp:inline>
         </w:drawing>
       </w:r>
-      <w:bookmarkEnd w:id="6"/>
       <w:r>
         <w:br w:type="page"/>
       </w:r>
@@ -6431,34 +6613,34 @@
       <w:pPr>
         <w:pStyle w:val="SUP-Soutitre"/>
       </w:pPr>
-      <w:bookmarkStart w:id="7" w:name="_Toc398309064"/>
+      <w:bookmarkStart w:id="6" w:name="_Toc398309064"/>
       <w:r>
         <w:lastRenderedPageBreak/>
         <w:t>Les conditions de travail</w:t>
       </w:r>
+      <w:bookmarkEnd w:id="6"/>
+    </w:p>
+    <w:p>
+      <w:pPr>
+        <w:pStyle w:val="Titre3"/>
+        <w:rPr>
+          <w:noProof/>
+        </w:rPr>
+      </w:pPr>
+      <w:bookmarkStart w:id="7" w:name="_Toc398309065"/>
+      <w:r>
+        <w:rPr>
+          <w:noProof/>
+        </w:rPr>
+        <w:t>Les membres de l’</w:t>
+      </w:r>
+      <w:r>
+        <w:rPr>
+          <w:noProof/>
+        </w:rPr>
+        <w:t>équipe Atlante Support</w:t>
+      </w:r>
       <w:bookmarkEnd w:id="7"/>
-    </w:p>
-    <w:p>
-      <w:pPr>
-        <w:pStyle w:val="Titre3"/>
-        <w:rPr>
-          <w:noProof/>
-        </w:rPr>
-      </w:pPr>
-      <w:bookmarkStart w:id="8" w:name="_Toc398309065"/>
-      <w:r>
-        <w:rPr>
-          <w:noProof/>
-        </w:rPr>
-        <w:t>Les membres de l’</w:t>
-      </w:r>
-      <w:r>
-        <w:rPr>
-          <w:noProof/>
-        </w:rPr>
-        <w:t>équipe Atlante Support</w:t>
-      </w:r>
-      <w:bookmarkEnd w:id="8"/>
     </w:p>
     <w:p>
       <w:pPr>
@@ -6494,15 +6676,6 @@
                   <pic:blipFill>
                     <a:blip r:embed="rId9">
                       <a:extLst>
-                        <a:ext uri="{BEBA8EAE-BF5A-486C-A8C5-ECC9F3942E4B}">
-                          <a14:imgProps xmlns:a14="http://schemas.microsoft.com/office/drawing/2010/main">
-                            <a14:imgLayer r:embed="rId10">
-                              <a14:imgEffect>
-                                <a14:brightnessContrast contrast="-20000"/>
-                              </a14:imgEffect>
-                            </a14:imgLayer>
-                          </a14:imgProps>
-                        </a:ext>
                         <a:ext uri="{28A0092B-C50C-407E-A947-70E740481C1C}">
                           <a14:useLocalDpi xmlns:a14="http://schemas.microsoft.com/office/drawing/2010/main" val="0"/>
                         </a:ext>
@@ -7078,7 +7251,13 @@
         <w:rPr>
           <w:noProof/>
         </w:rPr>
-        <w:t xml:space="preserve"> d’AXINOD sous la responsabilité de monsieur GIRAUD.</w:t>
+        <w:t xml:space="preserve"> d’AXINOD sous la re</w:t>
+      </w:r>
+      <w:r>
+        <w:rPr>
+          <w:noProof/>
+        </w:rPr>
+        <w:t>sponsabilité de monsieur GIRAUD et travaille maintenant sous la supervision de monsieur IDRISSI.</w:t>
       </w:r>
     </w:p>
     <w:p>
@@ -7098,7 +7277,19 @@
         <w:rPr>
           <w:noProof/>
         </w:rPr>
-        <w:t xml:space="preserve"> technologies C# et .NET. Il travaille dans l’équipe de monsieur GIRAUD sur le développement du logiciel PODOR.  </w:t>
+        <w:t xml:space="preserve"> technologies C# et .NET. Il travaille</w:t>
+      </w:r>
+      <w:r>
+        <w:rPr>
+          <w:noProof/>
+        </w:rPr>
+        <w:t xml:space="preserve"> principalement</w:t>
+      </w:r>
+      <w:r>
+        <w:rPr>
+          <w:noProof/>
+        </w:rPr>
+        <w:t xml:space="preserve"> dans l’équipe de monsieur GIRAUD sur le développement du logiciel PODOR.  </w:t>
       </w:r>
       <w:r>
         <w:rPr>
@@ -7154,7 +7345,14 @@
         <w:rPr>
           <w:noProof/>
         </w:rPr>
-        <w:t>’ai été le troisième et dernier membre de ma promotion à signer un contrat de professionnalisation avec</w:t>
+        <w:t xml:space="preserve">’ai été le troisième et dernier membre de ma promotion à signer un contrat de </w:t>
+      </w:r>
+      <w:r>
+        <w:rPr>
+          <w:noProof/>
+        </w:rPr>
+        <w:lastRenderedPageBreak/>
+        <w:t>professionnalisation avec</w:t>
       </w:r>
       <w:r>
         <w:rPr>
@@ -7184,14 +7382,7 @@
         <w:rPr>
           <w:noProof/>
         </w:rPr>
-        <w:t xml:space="preserve"> La signature de ce contrat marque </w:t>
-      </w:r>
-      <w:r>
-        <w:rPr>
-          <w:noProof/>
-        </w:rPr>
-        <w:lastRenderedPageBreak/>
-        <w:t>une changement de poste</w:t>
+        <w:t xml:space="preserve"> La signature de ce contrat marque une changement de poste</w:t>
       </w:r>
       <w:r>
         <w:rPr>
@@ -7259,13 +7450,39 @@
         <w:rPr>
           <w:noProof/>
         </w:rPr>
-        <w:t xml:space="preserve"> en tant que développeur apprenti en PHP et MySQL. Il travaille sous la supervision de monsieur MAGNIEZ sur la plateforme d’e-learning AXIS-LMS</w:t>
-      </w:r>
-      <w:r>
-        <w:rPr>
-          <w:noProof/>
-        </w:rPr>
-        <w:t xml:space="preserve"> et les autres projets de développement web.</w:t>
+        <w:t xml:space="preserve"> en tant que développeur apprenti en PHP et MySQL. Il</w:t>
+      </w:r>
+      <w:r>
+        <w:rPr>
+          <w:noProof/>
+        </w:rPr>
+        <w:t xml:space="preserve"> a travaillé</w:t>
+      </w:r>
+      <w:r>
+        <w:rPr>
+          <w:noProof/>
+        </w:rPr>
+        <w:t xml:space="preserve"> sous la supervision de monsieur MAGNIEZ sur la plateforme d’e-learning AXIS-LMS</w:t>
+      </w:r>
+      <w:r>
+        <w:rPr>
+          <w:noProof/>
+        </w:rPr>
+        <w:t xml:space="preserve"> et les autres projets de développement web</w:t>
+      </w:r>
+      <w:r>
+        <w:rPr>
+          <w:noProof/>
+        </w:rPr>
+        <w:t xml:space="preserve"> mais principalement sous la supervision de monsieur IDRISSI pour la réalisation de sites de contrôle des « cartes BTP » pour la Caisse de de congés payés de Monaco</w:t>
+      </w:r>
+      <w:bookmarkStart w:id="8" w:name="_GoBack"/>
+      <w:bookmarkEnd w:id="8"/>
+      <w:r>
+        <w:rPr>
+          <w:noProof/>
+        </w:rPr>
+        <w:t>.</w:t>
       </w:r>
     </w:p>
     <w:p>
@@ -7286,7 +7503,7 @@
           <w:rStyle w:val="Appelnotedebasdep"/>
           <w:noProof/>
         </w:rPr>
-        <w:footnoteReference w:id="11"/>
+        <w:footnoteReference w:id="14"/>
       </w:r>
       <w:r>
         <w:rPr>
@@ -7402,23 +7619,7 @@
         <w:pStyle w:val="SUP-Texte"/>
       </w:pPr>
       <w:r>
-        <w:t xml:space="preserve">Microsoft </w:t>
-      </w:r>
-      <w:proofErr w:type="spellStart"/>
-      <w:r>
-        <w:t>silver</w:t>
-      </w:r>
-      <w:proofErr w:type="spellEnd"/>
-      <w:r>
-        <w:t xml:space="preserve"> puis gold </w:t>
-      </w:r>
-      <w:proofErr w:type="spellStart"/>
-      <w:r>
-        <w:t>partner</w:t>
-      </w:r>
-      <w:proofErr w:type="spellEnd"/>
-      <w:r>
-        <w:t> : spécialisée dans les techno MS donc utilisation presque exclusives de techno MS</w:t>
+        <w:t>Microsoft silver puis gold partner : spécialisée dans les techno MS donc utilisation presque exclusives de techno MS</w:t>
       </w:r>
     </w:p>
     <w:p>
@@ -7435,15 +7636,7 @@
         <w:t xml:space="preserve">, pas de gestion systématique des versions, </w:t>
       </w:r>
       <w:r>
-        <w:t xml:space="preserve">travail avec d’anciennes versions de </w:t>
-      </w:r>
-      <w:proofErr w:type="spellStart"/>
-      <w:r>
-        <w:t>frameworks</w:t>
-      </w:r>
-      <w:proofErr w:type="spellEnd"/>
-      <w:r>
-        <w:t xml:space="preserve"> comme .NET 3.5</w:t>
+        <w:t>travail avec d’anciennes versions de frameworks comme .NET 3.5</w:t>
       </w:r>
     </w:p>
     <w:p>
@@ -7459,15 +7652,7 @@
         <w:pStyle w:val="SUP-Texte"/>
       </w:pPr>
       <w:r>
-        <w:t xml:space="preserve">Pas de gestion des taches en interne, consignes données à l’oral ou par mail, pas de </w:t>
-      </w:r>
-      <w:proofErr w:type="spellStart"/>
-      <w:r>
-        <w:t>référenciel</w:t>
-      </w:r>
-      <w:proofErr w:type="spellEnd"/>
-      <w:r>
-        <w:t xml:space="preserve"> si quelqu’un doit prendre la suite</w:t>
+        <w:t>Pas de gestion des taches en interne, consignes données à l’oral ou par mail, pas de référenciel si quelqu’un doit prendre la suite</w:t>
       </w:r>
     </w:p>
     <w:p>
@@ -7524,23 +7709,7 @@
         <w:pStyle w:val="SUP-Texte"/>
       </w:pPr>
       <w:r>
-        <w:t>3 versions d’</w:t>
-      </w:r>
-      <w:proofErr w:type="spellStart"/>
-      <w:r>
-        <w:t>Axinod</w:t>
-      </w:r>
-      <w:proofErr w:type="spellEnd"/>
-      <w:r>
-        <w:t xml:space="preserve"> maintenues en parallèle au lieu de trois produits avec des spécificités très </w:t>
-      </w:r>
-      <w:proofErr w:type="gramStart"/>
-      <w:r>
-        <w:t>forte</w:t>
-      </w:r>
-      <w:proofErr w:type="gramEnd"/>
-      <w:r>
-        <w:t xml:space="preserve"> en fonction du client =&gt; presque 3 logiciels différents</w:t>
+        <w:t>3 versions d’Axinod maintenues en parallèle au lieu de trois produits avec des spécificités très forte en fonction du client =&gt; presque 3 logiciels différents</w:t>
       </w:r>
     </w:p>
     <w:p>
@@ -7554,15 +7723,7 @@
         <w:sym w:font="Wingdings" w:char="F0E8"/>
       </w:r>
       <w:r>
-        <w:t xml:space="preserve"> mode du cloud =</w:t>
-      </w:r>
-      <w:proofErr w:type="gramStart"/>
-      <w:r>
-        <w:t>&gt;  souscription</w:t>
-      </w:r>
-      <w:proofErr w:type="gramEnd"/>
-      <w:r>
-        <w:t xml:space="preserve"> AZURE pour 24k€ que l’on utilise à peine </w:t>
+        <w:t xml:space="preserve"> mode du cloud =&gt;  souscription AZURE pour 24k€ que l’on utilise à peine </w:t>
       </w:r>
       <w:r>
         <w:sym w:font="Wingdings" w:char="F0E8"/>
@@ -7604,15 +7765,7 @@
         <w:pStyle w:val="SUP-Texte"/>
       </w:pPr>
       <w:r>
-        <w:t>Utilisation d’</w:t>
-      </w:r>
-      <w:proofErr w:type="spellStart"/>
-      <w:r>
-        <w:t>infragistics</w:t>
-      </w:r>
-      <w:proofErr w:type="spellEnd"/>
-      <w:r>
-        <w:t xml:space="preserve"> qui permet de ne pas avoir à tout redévelopper</w:t>
+        <w:t>Utilisation d’infragistics qui permet de ne pas avoir à tout redévelopper</w:t>
       </w:r>
       <w:r>
         <w:t xml:space="preserve"> </w:t>
@@ -7635,31 +7788,7 @@
         <w:pStyle w:val="SUP-Texte"/>
       </w:pPr>
       <w:r>
-        <w:t xml:space="preserve">Équipe ouverte aux suggestions (même si ça prend du </w:t>
-      </w:r>
-      <w:proofErr w:type="spellStart"/>
-      <w:r>
-        <w:t>teeeeeeeeeeeeeeemps</w:t>
-      </w:r>
-      <w:proofErr w:type="spellEnd"/>
-      <w:r>
-        <w:t xml:space="preserve">) : </w:t>
-      </w:r>
-      <w:proofErr w:type="spellStart"/>
-      <w:r>
-        <w:t>trello</w:t>
-      </w:r>
-      <w:proofErr w:type="spellEnd"/>
-      <w:r>
-        <w:t xml:space="preserve">, git, réunions, WPF, </w:t>
-      </w:r>
-      <w:proofErr w:type="spellStart"/>
-      <w:r>
-        <w:t>ClickOnce</w:t>
-      </w:r>
-      <w:proofErr w:type="spellEnd"/>
-      <w:r>
-        <w:t xml:space="preserve">,  </w:t>
+        <w:t xml:space="preserve">Équipe ouverte aux suggestions (même si ça prend du teeeeeeeeeeeeeeemps) : trello, git, réunions, WPF, ClickOnce,  </w:t>
       </w:r>
     </w:p>
     <w:p>
@@ -7746,15 +7875,7 @@
         <w:pStyle w:val="SUP-Texte"/>
       </w:pPr>
       <w:r>
-        <w:t xml:space="preserve">Technos / façons de faire </w:t>
-      </w:r>
-      <w:proofErr w:type="spellStart"/>
-      <w:r>
-        <w:t>imposées</w:t>
-      </w:r>
-      <w:proofErr w:type="spellEnd"/>
-      <w:r>
-        <w:t xml:space="preserve"> par les profils non techniques </w:t>
+        <w:t xml:space="preserve">Technos / façons de faire imposées par les profils non techniques </w:t>
       </w:r>
       <w:r>
         <w:sym w:font="Wingdings" w:char="F0E8"/>
@@ -8303,7 +8424,7 @@
           <w:rStyle w:val="Appelnotedebasdep"/>
           <w:noProof/>
         </w:rPr>
-        <w:footnoteReference w:id="12"/>
+        <w:footnoteReference w:id="15"/>
       </w:r>
       <w:r>
         <w:rPr>
@@ -8322,7 +8443,7 @@
           <w:rStyle w:val="Appelnotedebasdep"/>
           <w:noProof/>
         </w:rPr>
-        <w:footnoteReference w:id="13"/>
+        <w:footnoteReference w:id="16"/>
       </w:r>
       <w:r>
         <w:rPr>
@@ -8335,7 +8456,7 @@
           <w:rStyle w:val="Appelnotedebasdep"/>
           <w:noProof/>
         </w:rPr>
-        <w:footnoteReference w:id="14"/>
+        <w:footnoteReference w:id="17"/>
       </w:r>
       <w:r>
         <w:rPr>
@@ -8363,7 +8484,7 @@
           <w:noProof/>
         </w:rPr>
         <w:sectPr>
-          <w:footerReference w:type="default" r:id="rId11"/>
+          <w:footerReference w:type="default" r:id="rId10"/>
           <w:pgSz w:w="12240" w:h="15840"/>
           <w:pgMar w:top="1417" w:right="1417" w:bottom="1417" w:left="1417" w:header="113" w:footer="510" w:gutter="0"/>
           <w:pgNumType w:start="0"/>
@@ -9886,7 +10007,7 @@
         </w:rPr>
         <w:t xml:space="preserve">Rapport « Refonder le ministère public », Jean-Louis NADAL assisté d’une commission pluridisciplinaire. </w:t>
       </w:r>
-      <w:hyperlink r:id="rId12" w:history="1">
+      <w:hyperlink r:id="rId11" w:history="1">
         <w:r>
           <w:rPr>
             <w:rStyle w:val="Lienhypertexte"/>
@@ -9921,7 +10042,7 @@
         </w:rPr>
         <w:t xml:space="preserve">Article « La tablette tactile fait son entrée au tribunal », Dernières Nouvelles d’Alsace, 21 janvier 2014. </w:t>
       </w:r>
-      <w:hyperlink r:id="rId13" w:history="1">
+      <w:hyperlink r:id="rId12" w:history="1">
         <w:r>
           <w:rPr>
             <w:rStyle w:val="Lienhypertexte"/>
@@ -10272,9 +10393,93 @@
         <w:footnoteRef/>
       </w:r>
       <w:r>
+        <w:t xml:space="preserve"> Union des Caisses de </w:t>
+      </w:r>
+      <w:r>
+        <w:t xml:space="preserve">France, </w:t>
+      </w:r>
+      <w:hyperlink r:id="rId8" w:history="1">
+        <w:r>
+          <w:rPr>
+            <w:rStyle w:val="Lienhypertexte"/>
+          </w:rPr>
+          <w:t>http://www.cibtp.fr/</w:t>
+        </w:r>
+      </w:hyperlink>
+      <w:r>
         <w:t xml:space="preserve"> </w:t>
       </w:r>
-      <w:hyperlink r:id="rId8" w:history="1">
+    </w:p>
+  </w:footnote>
+  <w:footnote w:id="12">
+    <w:p>
+      <w:pPr>
+        <w:pStyle w:val="Notedebasdepage"/>
+      </w:pPr>
+      <w:r>
+        <w:rPr>
+          <w:rStyle w:val="Appelnotedebasdep"/>
+        </w:rPr>
+        <w:footnoteRef/>
+      </w:r>
+      <w:r>
+        <w:t xml:space="preserve"> </w:t>
+      </w:r>
+      <w:hyperlink r:id="rId9" w:history="1">
+        <w:r>
+          <w:rPr>
+            <w:rStyle w:val="Lienhypertexte"/>
+          </w:rPr>
+          <w:t>http://www.sap.com/france/index.html</w:t>
+        </w:r>
+      </w:hyperlink>
+      <w:r>
+        <w:t xml:space="preserve"> </w:t>
+      </w:r>
+    </w:p>
+  </w:footnote>
+  <w:footnote w:id="13">
+    <w:p>
+      <w:pPr>
+        <w:pStyle w:val="Notedebasdepage"/>
+      </w:pPr>
+      <w:r>
+        <w:rPr>
+          <w:rStyle w:val="Appelnotedebasdep"/>
+        </w:rPr>
+        <w:footnoteRef/>
+      </w:r>
+      <w:r>
+        <w:t xml:space="preserve"> Équivalents Temps Plein, </w:t>
+      </w:r>
+      <w:hyperlink r:id="rId10" w:history="1">
+        <w:r>
+          <w:rPr>
+            <w:rStyle w:val="Lienhypertexte"/>
+          </w:rPr>
+          <w:t>http://fr.wikipedia.org/wiki/%C3%89quivalent_temps_plein</w:t>
+        </w:r>
+      </w:hyperlink>
+      <w:r>
+        <w:t xml:space="preserve"> </w:t>
+      </w:r>
+    </w:p>
+  </w:footnote>
+  <w:footnote w:id="14">
+    <w:p>
+      <w:pPr>
+        <w:pStyle w:val="Notedebasdepage"/>
+      </w:pPr>
+      <w:r>
+        <w:rPr>
+          <w:rStyle w:val="Appelnotedebasdep"/>
+        </w:rPr>
+        <w:footnoteRef/>
+      </w:r>
+      <w:r>
+        <w:t xml:space="preserve"> </w:t>
+      </w:r>
+      <w:hyperlink r:id="rId11" w:history="1">
         <w:r>
           <w:rPr>
             <w:rStyle w:val="Lienhypertexte"/>
@@ -10287,7 +10492,7 @@
       </w:r>
     </w:p>
   </w:footnote>
-  <w:footnote w:id="12">
+  <w:footnote w:id="15">
     <w:p>
       <w:pPr>
         <w:pStyle w:val="Notedebasdepage"/>
@@ -10301,7 +10506,7 @@
       <w:r>
         <w:t xml:space="preserve"> </w:t>
       </w:r>
-      <w:hyperlink r:id="rId9" w:history="1">
+      <w:hyperlink r:id="rId12" w:history="1">
         <w:r>
           <w:rPr>
             <w:rStyle w:val="Lienhypertexte"/>
@@ -10311,7 +10516,7 @@
       </w:hyperlink>
     </w:p>
   </w:footnote>
-  <w:footnote w:id="13">
+  <w:footnote w:id="16">
     <w:p>
       <w:pPr>
         <w:pStyle w:val="Notedebasdepage"/>
@@ -10327,7 +10532,7 @@
       </w:r>
     </w:p>
   </w:footnote>
-  <w:footnote w:id="14">
+  <w:footnote w:id="17">
     <w:p>
       <w:pPr>
         <w:pStyle w:val="Notedebasdepage"/>
@@ -10339,15 +10544,7 @@
         <w:footnoteRef/>
       </w:r>
       <w:r>
-        <w:t xml:space="preserve"> « User </w:t>
-      </w:r>
-      <w:proofErr w:type="spellStart"/>
-      <w:r>
-        <w:t>eXperience</w:t>
-      </w:r>
-      <w:proofErr w:type="spellEnd"/>
-      <w:r>
-        <w:t> », expérience utilisateur en anglais</w:t>
+        <w:t xml:space="preserve"> « User eXperience », expérience utilisateur en anglais</w:t>
       </w:r>
     </w:p>
   </w:footnote>
@@ -12981,7 +13178,7 @@
 </file>
 
 <file path=customXml/itemProps1.xml><?xml version="1.0" encoding="utf-8"?>
-<ds:datastoreItem xmlns:ds="http://schemas.openxmlformats.org/officeDocument/2006/customXml" ds:itemID="{48483DCB-4641-4740-95FB-F46D713A80FF}">
+<ds:datastoreItem xmlns:ds="http://schemas.openxmlformats.org/officeDocument/2006/customXml" ds:itemID="{0D847BA2-E19C-4072-9B67-EEA50B1FAA9F}">
   <ds:schemaRefs>
     <ds:schemaRef ds:uri="http://schemas.openxmlformats.org/officeDocument/2006/bibliography"/>
   </ds:schemaRefs>

</xml_diff>

<commit_message>
détails des fontionnalités de TFS non utilisées :gun:
</commit_message>
<xml_diff>
--- a/Mémoire fin d'étude.docx
+++ b/Mémoire fin d'étude.docx
@@ -8559,19 +8559,174 @@
         <w:t>Lors des phases de développement, aucun outil n’est utilisé pour gérer la répartition</w:t>
       </w:r>
       <w:r>
-        <w:t xml:space="preserve"> des tâches et aucune méthodologie particulière de gestion de projet n’est appliquée. Les tâches sont affectées « au jour le jour » aux différents développeurs après que la ou les tâches précédentes aient été menées à bout, ou parfois abandonnées. Ce fonctionnement provoque souvent le fait que la fonctionnalité développée ne correspond pas à celle imaginée parce que celle-ci n’a pas forcément été analysée en profondeur ou parce que d’autres réflexions </w:t>
-      </w:r>
-      <w:r>
-        <w:t xml:space="preserve">ont remis en cause la </w:t>
-      </w:r>
+        <w:t xml:space="preserve"> des tâches et aucune méthodologie particulière de gestion de projet n’est appliquée.</w:t>
+      </w:r>
+      <w:r>
+        <w:t xml:space="preserve"> Les serveurs TFS installés en interne proposent, en plus de la gestion du code et des versions</w:t>
+      </w:r>
+      <w:r>
+        <w:t xml:space="preserve"> que nous utilisons</w:t>
+      </w:r>
+      <w:r>
+        <w:t>,</w:t>
+      </w:r>
+      <w:r>
+        <w:t xml:space="preserve"> de nombreux outils utiles à la gestion de projets de développement : </w:t>
+      </w:r>
+    </w:p>
+    <w:p>
+      <w:pPr>
+        <w:pStyle w:val="SUP-Texte"/>
+        <w:numPr>
+          <w:ilvl w:val="0"/>
+          <w:numId w:val="13"/>
+        </w:numPr>
+      </w:pPr>
+      <w:r>
+        <w:t>Gestion des tâches</w:t>
+      </w:r>
+      <w:r>
+        <w:t xml:space="preserve"> et de leur répartition</w:t>
+      </w:r>
+    </w:p>
+    <w:p>
+      <w:pPr>
+        <w:pStyle w:val="SUP-Texte"/>
+        <w:numPr>
+          <w:ilvl w:val="0"/>
+          <w:numId w:val="13"/>
+        </w:numPr>
+      </w:pPr>
+      <w:r>
+        <w:t xml:space="preserve">Gestion des bugs </w:t>
+      </w:r>
+      <w:r>
+        <w:t>présents dans les logiciels développés</w:t>
+      </w:r>
+    </w:p>
+    <w:p>
+      <w:pPr>
+        <w:pStyle w:val="SUP-Texte"/>
+        <w:numPr>
+          <w:ilvl w:val="0"/>
+          <w:numId w:val="13"/>
+        </w:numPr>
+      </w:pPr>
       <w:r>
         <w:lastRenderedPageBreak/>
-        <w:t>fonctionnalité concernée. Ainsi, des redéveloppement de fonctionnalités sont souvent nécessaires et donnent lieu à des retards conséquents</w:t>
+        <w:t>Analyse du code, pour proposer des optimisations possible</w:t>
+      </w:r>
+    </w:p>
+    <w:p>
+      <w:pPr>
+        <w:pStyle w:val="SUP-Texte"/>
+        <w:numPr>
+          <w:ilvl w:val="0"/>
+          <w:numId w:val="13"/>
+        </w:numPr>
+      </w:pPr>
+      <w:r>
+        <w:t>Test de couvertures et tests unitaires pour s’assurer que les logiciels fonctionnent comme prévu avant la livraison chez le client</w:t>
+      </w:r>
+      <w:r>
+        <w:t xml:space="preserve"> (et pour détecter d’éventuels bug en amont)</w:t>
+      </w:r>
+    </w:p>
+    <w:p>
+      <w:pPr>
+        <w:pStyle w:val="SUP-Texte"/>
+        <w:numPr>
+          <w:ilvl w:val="0"/>
+          <w:numId w:val="13"/>
+        </w:numPr>
+      </w:pPr>
+      <w:r>
+        <w:t>Service de compilation, pour compiler le logiciel de manière optimisée avant d’être livré chez le client</w:t>
+      </w:r>
+    </w:p>
+    <w:p>
+      <w:pPr>
+        <w:pStyle w:val="SUP-Texte"/>
+        <w:numPr>
+          <w:ilvl w:val="0"/>
+          <w:numId w:val="13"/>
+        </w:numPr>
+      </w:pPr>
+      <w:r>
+        <w:t>Test de monté en charge (uniquement pour les applications web)</w:t>
+      </w:r>
+    </w:p>
+    <w:p>
+      <w:pPr>
+        <w:pStyle w:val="SUP-Texte"/>
+        <w:numPr>
+          <w:ilvl w:val="0"/>
+          <w:numId w:val="13"/>
+        </w:numPr>
+      </w:pPr>
+      <w:r>
+        <w:t>Gestion d’avancement</w:t>
+      </w:r>
+      <w:r>
+        <w:t xml:space="preserve"> du développement</w:t>
       </w:r>
       <w:bookmarkStart w:id="10" w:name="_GoBack"/>
       <w:bookmarkEnd w:id="10"/>
       <w:r>
-        <w:t xml:space="preserve"> vis-à-vis des dates de livraisons établies en amont.</w:t>
+        <w:t xml:space="preserve"> des versions finales du logiciel client</w:t>
+      </w:r>
+    </w:p>
+    <w:p>
+      <w:pPr>
+        <w:pStyle w:val="SUP-Texte"/>
+      </w:pPr>
+      <w:r>
+        <w:t>Aucune de ses fonctionnalités n’est utilisée dans les phases de développement chez Atlante Support.</w:t>
+      </w:r>
+    </w:p>
+    <w:p>
+      <w:pPr>
+        <w:pStyle w:val="SUP-Texte"/>
+      </w:pPr>
+      <w:r>
+        <w:t xml:space="preserve">Les tâches sont affectées « au jour le jour » aux différents développeurs après que la ou les tâches précédentes aient été menées à bout, ou parfois abandonnées. Ce fonctionnement provoque souvent le fait que la fonctionnalité développée ne correspond pas à celle imaginée parce que celle-ci n’a pas forcément été analysée en profondeur ou parce que d’autres réflexions </w:t>
+      </w:r>
+      <w:r>
+        <w:t>ont remis en cause la fonctionnalité concernée. Ainsi, des redéveloppement de fonctionnalités sont souvent nécessaires et donnent lieu à des retards conséquents vis-à-vis des dates de livraisons établies en amont.</w:t>
+      </w:r>
+      <w:r>
+        <w:t xml:space="preserve"> </w:t>
+      </w:r>
+      <w:r>
+        <w:t>En plus de ces retards, les livraisons effectuées sont parfois incomplètes par rapport à la liste des fonctionnalités promises.</w:t>
+      </w:r>
+    </w:p>
+    <w:p>
+      <w:pPr>
+        <w:pStyle w:val="SUP-Texte"/>
+      </w:pPr>
+    </w:p>
+    <w:p>
+      <w:pPr>
+        <w:pStyle w:val="SUP-Texte"/>
+      </w:pPr>
+      <w:r>
+        <w:t>Le processus de livraison actuel est entièrement manuel et s’avère très laborieux.</w:t>
+      </w:r>
+      <w:r>
+        <w:t xml:space="preserve"> Il implique souvent des copies de fichiers de bases de données par FTP</w:t>
+      </w:r>
+      <w:r>
+        <w:t xml:space="preserve"> et des développement</w:t>
+      </w:r>
+      <w:r>
+        <w:t>s</w:t>
+      </w:r>
+      <w:r>
+        <w:t xml:space="preserve"> supplémentaires liés à la migration des données existantes.</w:t>
+      </w:r>
+      <w:r>
+        <w:t xml:space="preserve"> </w:t>
       </w:r>
     </w:p>
     <w:p>
@@ -8635,7 +8790,16 @@
           <w:color w:val="5B9BD5"/>
           <w:lang w:eastAsia="fr-FR"/>
         </w:rPr>
-        <w:t>Aucune méthodologie particulière n’est prise afin de manager ces différents projets, et sont pour la plupart traités au jour le jour. De plus, un manque de communication entre l’équipe décisionnelle et l’équipe technique implique souvent des délais entre une prise de décision et son application, délais qui peuvent souvent s’étaler sur plusieurs semaines. Plusieurs tentatives ont été faites afin de palier à ce problème, notamment par le biais d’une réunion de quelques minutes tous les matins, mais a très vite été abandonné.</w:t>
+        <w:t xml:space="preserve">Aucune méthodologie particulière n’est prise afin de manager ces différents projets, et sont pour la plupart traités au jour le jour. De plus, un manque de communication entre l’équipe décisionnelle et l’équipe technique implique souvent des délais entre une prise de décision et son application, délais qui peuvent souvent s’étaler sur plusieurs semaines. Plusieurs tentatives ont été faites afin de palier à ce </w:t>
+      </w:r>
+      <w:r>
+        <w:rPr>
+          <w:rFonts w:ascii="Calibri" w:eastAsia="Times New Roman" w:hAnsi="Calibri" w:cs="Times New Roman"/>
+          <w:color w:val="5B9BD5"/>
+          <w:lang w:eastAsia="fr-FR"/>
+        </w:rPr>
+        <w:lastRenderedPageBreak/>
+        <w:t>problème, notamment par le biais d’une réunion de quelques minutes tous les matins, mais a très vite été abandonné.</w:t>
       </w:r>
     </w:p>
     <w:p>
@@ -8648,33 +8812,228 @@
         <w:pStyle w:val="SUP-Texte"/>
       </w:pPr>
       <w:r>
-        <w:t xml:space="preserve">Discussion initiale avec le client </w:t>
+        <w:t xml:space="preserve">Technos / façons de faire imposées par les profils non techniques </w:t>
       </w:r>
       <w:r>
         <w:sym w:font="Wingdings" w:char="F0E8"/>
       </w:r>
       <w:r>
-        <w:t xml:space="preserve"> presque une approche commerciale, vente de fonctionnalités qui ne sont souvent mêmes pas développées sans savoir si c’est techniquement possible, pas de présence d’une personne technique </w:t>
+        <w:t xml:space="preserve"> stocker du XML dans une BDD WTF 2014</w:t>
+      </w:r>
+    </w:p>
+    <w:p>
+      <w:pPr>
+        <w:pStyle w:val="SUP-Texte"/>
+      </w:pPr>
+      <w:r>
+        <w:t>Changement d’avis internes sans consultation préalable du client, redéveloppement de certaines fonctionnalités plusieurs fois</w:t>
+      </w:r>
+    </w:p>
+    <w:p>
+      <w:pPr>
+        <w:pStyle w:val="SUP-Texte"/>
+      </w:pPr>
+      <w:r>
+        <w:t>Pas de tests unitaire ni même forcément de beta, pas de documentation</w:t>
+      </w:r>
+    </w:p>
+    <w:p>
+      <w:pPr>
+        <w:pStyle w:val="SUP-Texte"/>
+      </w:pPr>
+      <w:r>
+        <w:t>Nombreux retards dans la livraison et/ou livraison pas conforme aux besoins du client</w:t>
+      </w:r>
+    </w:p>
+    <w:p>
+      <w:pPr>
+        <w:pStyle w:val="SUP-Texte"/>
+      </w:pPr>
+    </w:p>
+    <w:p>
+      <w:pPr>
+        <w:pStyle w:val="SUP-Texte"/>
+      </w:pPr>
+    </w:p>
+    <w:p>
+      <w:pPr>
+        <w:pStyle w:val="SUP-Texte"/>
+      </w:pPr>
+    </w:p>
+    <w:p>
+      <w:pPr>
+        <w:pStyle w:val="SUP-Texte"/>
+      </w:pPr>
+      <w:r>
+        <w:t>C</w:t>
+      </w:r>
+      <w:r>
+        <w:t>ons</w:t>
+      </w:r>
+      <w:r>
+        <w:t xml:space="preserve"> : </w:t>
+      </w:r>
+    </w:p>
+    <w:p>
+      <w:pPr>
+        <w:pStyle w:val="SUP-Texte"/>
+      </w:pPr>
+      <w:r>
+        <w:t>Usage pauvre de TFS : pas de gestion des bugs, pas de gestion des tâche</w:t>
+      </w:r>
+      <w:r>
+        <w:t>s</w:t>
+      </w:r>
+      <w:r>
+        <w:t xml:space="preserve">, pas de gestion systématique des versions, </w:t>
+      </w:r>
+      <w:r>
+        <w:t>travail avec d’anciennes versions de frameworks comme .NET 3.5</w:t>
+      </w:r>
+    </w:p>
+    <w:p>
+      <w:pPr>
+        <w:pStyle w:val="SUP-Texte"/>
+      </w:pPr>
+      <w:r>
+        <w:t>Partage de code par mail, sur partage réseau</w:t>
+      </w:r>
+    </w:p>
+    <w:p>
+      <w:pPr>
+        <w:pStyle w:val="SUP-Texte"/>
+      </w:pPr>
+      <w:r>
+        <w:t>Pas de gestion des taches en interne, consignes données à l’oral ou par mail, pas de référenciel si quelqu’un doit prendre la suite</w:t>
+      </w:r>
+    </w:p>
+    <w:p>
+      <w:pPr>
+        <w:pStyle w:val="SUP-Texte"/>
+      </w:pPr>
+      <w:r>
+        <w:t>Participation n</w:t>
+      </w:r>
+      <w:r>
+        <w:t>on systématique aux réunions techniques</w:t>
+      </w:r>
+    </w:p>
+    <w:p>
+      <w:pPr>
+        <w:pStyle w:val="SUP-Texte"/>
+      </w:pPr>
+      <w:r>
+        <w:t xml:space="preserve">Pas de vrai procédé de livraison standardisé : copie des fichiers + bases chez les clients, </w:t>
+      </w:r>
+    </w:p>
+    <w:p>
+      <w:pPr>
+        <w:pStyle w:val="SUP-Texte"/>
+      </w:pPr>
+      <w:r>
+        <w:t>Sécurité fragile : mêmes mots de passes utilisés un peu partout au point d’être presque une « convention »</w:t>
+      </w:r>
+    </w:p>
+    <w:p>
+      <w:pPr>
+        <w:pStyle w:val="SUP-Texte"/>
+      </w:pPr>
+      <w:r>
+        <w:t>Difficultés à établir des lignes directrices parfois claires</w:t>
+      </w:r>
+    </w:p>
+    <w:p>
+      <w:pPr>
+        <w:pStyle w:val="SUP-Texte"/>
+      </w:pPr>
+      <w:r>
+        <w:t>Pas de réelle conventions établies au niveau du code + plusieurs développeurs passés sur le même projet =&gt; différentes façons de faire</w:t>
+      </w:r>
+      <w:r>
+        <w:t>, différents style code dans le même projet et parfois même dans le même fichier</w:t>
+      </w:r>
+      <w:r>
+        <w:t> !</w:t>
+      </w:r>
+    </w:p>
+    <w:p>
+      <w:pPr>
+        <w:pStyle w:val="SUP-Texte"/>
+      </w:pPr>
+      <w:r>
+        <w:t>3 versions d’Axinod maintenues en parallèle au lieu de trois produits avec des spécificités très forte en fonction du client =&gt; presque 3 logiciels différents</w:t>
+      </w:r>
+    </w:p>
+    <w:p>
+      <w:pPr>
+        <w:pStyle w:val="SUP-Texte"/>
+      </w:pPr>
+      <w:r>
+        <w:lastRenderedPageBreak/>
+        <w:t xml:space="preserve">Trop forte sensibilité au BUZZ informatique </w:t>
       </w:r>
       <w:r>
         <w:sym w:font="Wingdings" w:char="F0E8"/>
       </w:r>
       <w:r>
-        <w:t xml:space="preserve"> le référent technique sur le projet doit souvent se baser sur des explications d’une personne non technique qui sont souvent incomplètes, non pertinentes ou fausse.</w:t>
+        <w:t xml:space="preserve"> mode du cloud =&gt;  souscription AZURE pour 24k€ que l’on utilise à peine </w:t>
+      </w:r>
+      <w:r>
+        <w:sym w:font="Wingdings" w:char="F0E8"/>
+      </w:r>
+      <w:r>
+        <w:t xml:space="preserve"> trouver un moyen de la rentabiliser à tout prix pour pas que ça soit gaspillé </w:t>
+      </w:r>
+      <w:r>
+        <w:sym w:font="Wingdings" w:char="F0E8"/>
+      </w:r>
+      <w:r>
+        <w:t xml:space="preserve"> conso</w:t>
+      </w:r>
+      <w:r>
+        <w:t>m</w:t>
+      </w:r>
+      <w:r>
+        <w:t>mation de l’achat plutôt qu’achat en fonction de la consommation prévue</w:t>
       </w:r>
     </w:p>
     <w:p>
       <w:pPr>
         <w:pStyle w:val="SUP-Texte"/>
       </w:pPr>
-      <w:r>
-        <w:t xml:space="preserve">Vente à outrance, vente d’une usine à gaz alors que le client n’a pas forcément besoin de tout ça </w:t>
+    </w:p>
+    <w:p>
+      <w:pPr>
+        <w:pStyle w:val="SUP-Texte"/>
+      </w:pPr>
+      <w:r>
+        <w:t>Pros</w:t>
+      </w:r>
+      <w:r>
+        <w:t> :</w:t>
+      </w:r>
+    </w:p>
+    <w:p>
+      <w:pPr>
+        <w:pStyle w:val="SUP-Texte"/>
+      </w:pPr>
+      <w:r>
+        <w:t>Utilisation d’infragistics qui permet de ne pas avoir à tout redévelopper</w:t>
+      </w:r>
+      <w:r>
+        <w:t xml:space="preserve"> </w:t>
       </w:r>
       <w:r>
         <w:sym w:font="Wingdings" w:char="F0E8"/>
       </w:r>
       <w:r>
-        <w:t xml:space="preserve"> double impact : 1. Plus de trucs à développer pour nous, 2. Plus de retard</w:t>
+        <w:t xml:space="preserve"> MAIS</w:t>
+      </w:r>
+      <w:r>
+        <w:t xml:space="preserve"> parfois plusieurs versions de retard</w:t>
+      </w:r>
+      <w:r>
+        <w:t>…</w:t>
       </w:r>
     </w:p>
     <w:p>
@@ -8682,256 +9041,19 @@
         <w:pStyle w:val="SUP-Texte"/>
       </w:pPr>
       <w:r>
-        <w:t>Pas d’établissement de cahiers des charges</w:t>
+        <w:t xml:space="preserve">Équipe ouverte aux suggestions (même si ça prend du teeeeeeeeeeeeeeemps) : trello, git, réunions, WPF, ClickOnce,  </w:t>
       </w:r>
     </w:p>
     <w:p>
       <w:pPr>
         <w:pStyle w:val="SUP-Texte"/>
       </w:pPr>
-      <w:r>
-        <w:t xml:space="preserve">Technos / façons de faire imposées par les profils non techniques </w:t>
-      </w:r>
-      <w:r>
-        <w:sym w:font="Wingdings" w:char="F0E8"/>
-      </w:r>
-      <w:r>
-        <w:t xml:space="preserve"> stocker du XML dans une BDD WTF 2014</w:t>
-      </w:r>
     </w:p>
     <w:p>
       <w:pPr>
         <w:pStyle w:val="SUP-Texte"/>
       </w:pPr>
       <w:r>
-        <w:t>Changement d’avis internes sans consultation préalable du client, redéveloppement de certaines fonctionnalités plusieurs fois</w:t>
-      </w:r>
-    </w:p>
-    <w:p>
-      <w:pPr>
-        <w:pStyle w:val="SUP-Texte"/>
-      </w:pPr>
-      <w:r>
-        <w:t>Pas de tests unitaire ni même forcément de beta, pas de documentation</w:t>
-      </w:r>
-    </w:p>
-    <w:p>
-      <w:pPr>
-        <w:pStyle w:val="SUP-Texte"/>
-      </w:pPr>
-      <w:r>
-        <w:t>Nombreux retards dans la livraison et/ou livraison pas conforme aux besoins du client</w:t>
-      </w:r>
-    </w:p>
-    <w:p>
-      <w:pPr>
-        <w:pStyle w:val="SUP-Texte"/>
-      </w:pPr>
-    </w:p>
-    <w:p>
-      <w:pPr>
-        <w:pStyle w:val="SUP-Texte"/>
-      </w:pPr>
-    </w:p>
-    <w:p>
-      <w:pPr>
-        <w:pStyle w:val="SUP-Texte"/>
-      </w:pPr>
-    </w:p>
-    <w:p>
-      <w:pPr>
-        <w:pStyle w:val="SUP-Texte"/>
-      </w:pPr>
-      <w:r>
-        <w:t>C</w:t>
-      </w:r>
-      <w:r>
-        <w:t>ons</w:t>
-      </w:r>
-      <w:r>
-        <w:t xml:space="preserve"> : </w:t>
-      </w:r>
-    </w:p>
-    <w:p>
-      <w:pPr>
-        <w:pStyle w:val="SUP-Texte"/>
-      </w:pPr>
-      <w:r>
-        <w:t>Usage pauvre de TFS : pas de gestion des bugs, pas de gestion des tâche</w:t>
-      </w:r>
-      <w:r>
-        <w:t>s</w:t>
-      </w:r>
-      <w:r>
-        <w:t xml:space="preserve">, pas de gestion systématique des versions, </w:t>
-      </w:r>
-      <w:r>
-        <w:t>travail avec d’anciennes versions de frameworks comme .NET 3.5</w:t>
-      </w:r>
-    </w:p>
-    <w:p>
-      <w:pPr>
-        <w:pStyle w:val="SUP-Texte"/>
-      </w:pPr>
-      <w:r>
-        <w:t>Partage de code par mail, sur partage réseau</w:t>
-      </w:r>
-    </w:p>
-    <w:p>
-      <w:pPr>
-        <w:pStyle w:val="SUP-Texte"/>
-      </w:pPr>
-      <w:r>
-        <w:t>Pas de gestion des taches en interne, consignes données à l’oral ou par mail, pas de référenciel si quelqu’un doit prendre la suite</w:t>
-      </w:r>
-    </w:p>
-    <w:p>
-      <w:pPr>
-        <w:pStyle w:val="SUP-Texte"/>
-      </w:pPr>
-      <w:r>
-        <w:t>Participation n</w:t>
-      </w:r>
-      <w:r>
-        <w:t>on systématique aux réunions techniques</w:t>
-      </w:r>
-    </w:p>
-    <w:p>
-      <w:pPr>
-        <w:pStyle w:val="SUP-Texte"/>
-      </w:pPr>
-      <w:r>
-        <w:t xml:space="preserve">Pas de vrai procédé de livraison standardisé : copie des fichiers + bases chez les clients, </w:t>
-      </w:r>
-    </w:p>
-    <w:p>
-      <w:pPr>
-        <w:pStyle w:val="SUP-Texte"/>
-      </w:pPr>
-      <w:r>
-        <w:t>Sécurité fragile : mêmes mots de passes utilisés un peu partout au point d’être presque une « convention »</w:t>
-      </w:r>
-    </w:p>
-    <w:p>
-      <w:pPr>
-        <w:pStyle w:val="SUP-Texte"/>
-      </w:pPr>
-      <w:r>
-        <w:t>Difficultés à établir des lignes directrices parfois claires</w:t>
-      </w:r>
-    </w:p>
-    <w:p>
-      <w:pPr>
-        <w:pStyle w:val="SUP-Texte"/>
-      </w:pPr>
-      <w:r>
-        <w:t>Pas de réelle conventions établies au niveau du code + plusieurs développeurs passés sur le même projet =&gt; différentes façons de faire</w:t>
-      </w:r>
-      <w:r>
-        <w:t>, différents style code dans le même projet et parfois même dans le même fichier</w:t>
-      </w:r>
-      <w:r>
-        <w:t> !</w:t>
-      </w:r>
-    </w:p>
-    <w:p>
-      <w:pPr>
-        <w:pStyle w:val="SUP-Texte"/>
-      </w:pPr>
-      <w:r>
-        <w:t>3 versions d’Axinod maintenues en parallèle au lieu de trois produits avec des spécificités très forte en fonction du client =&gt; presque 3 logiciels différents</w:t>
-      </w:r>
-    </w:p>
-    <w:p>
-      <w:pPr>
-        <w:pStyle w:val="SUP-Texte"/>
-      </w:pPr>
-      <w:r>
-        <w:t xml:space="preserve">Trop forte sensibilité au BUZZ informatique </w:t>
-      </w:r>
-      <w:r>
-        <w:sym w:font="Wingdings" w:char="F0E8"/>
-      </w:r>
-      <w:r>
-        <w:t xml:space="preserve"> mode du cloud =&gt;  souscription AZURE pour 24k€ que l’on utilise à peine </w:t>
-      </w:r>
-      <w:r>
-        <w:sym w:font="Wingdings" w:char="F0E8"/>
-      </w:r>
-      <w:r>
-        <w:t xml:space="preserve"> trouver un moyen de la rentabiliser à tout prix pour pas que ça soit gaspillé </w:t>
-      </w:r>
-      <w:r>
-        <w:sym w:font="Wingdings" w:char="F0E8"/>
-      </w:r>
-      <w:r>
-        <w:t xml:space="preserve"> conso</w:t>
-      </w:r>
-      <w:r>
-        <w:t>m</w:t>
-      </w:r>
-      <w:r>
-        <w:t>mation de l’achat plutôt qu’achat en fonction de la consommation prévue</w:t>
-      </w:r>
-    </w:p>
-    <w:p>
-      <w:pPr>
-        <w:pStyle w:val="SUP-Texte"/>
-      </w:pPr>
-    </w:p>
-    <w:p>
-      <w:pPr>
-        <w:pStyle w:val="SUP-Texte"/>
-      </w:pPr>
-      <w:r>
-        <w:t>Pros</w:t>
-      </w:r>
-      <w:r>
-        <w:t> :</w:t>
-      </w:r>
-    </w:p>
-    <w:p>
-      <w:pPr>
-        <w:pStyle w:val="SUP-Texte"/>
-      </w:pPr>
-      <w:r>
-        <w:t>Utilisation d’infragistics qui permet de ne pas avoir à tout redévelopper</w:t>
-      </w:r>
-      <w:r>
-        <w:t xml:space="preserve"> </w:t>
-      </w:r>
-      <w:r>
-        <w:sym w:font="Wingdings" w:char="F0E8"/>
-      </w:r>
-      <w:r>
-        <w:t xml:space="preserve"> MAIS</w:t>
-      </w:r>
-      <w:r>
-        <w:t xml:space="preserve"> parfois plusieurs versions de retard</w:t>
-      </w:r>
-      <w:r>
-        <w:t>…</w:t>
-      </w:r>
-    </w:p>
-    <w:p>
-      <w:pPr>
-        <w:pStyle w:val="SUP-Texte"/>
-      </w:pPr>
-      <w:r>
-        <w:t xml:space="preserve">Équipe ouverte aux suggestions (même si ça prend du teeeeeeeeeeeeeeemps) : trello, git, réunions, WPF, ClickOnce,  </w:t>
-      </w:r>
-    </w:p>
-    <w:p>
-      <w:pPr>
-        <w:pStyle w:val="SUP-Texte"/>
-      </w:pPr>
-    </w:p>
-    <w:p>
-      <w:pPr>
-        <w:pStyle w:val="SUP-Texte"/>
-      </w:pPr>
-      <w:r>
-        <w:lastRenderedPageBreak/>
         <w:t xml:space="preserve">Déroulement d’un projet : </w:t>
       </w:r>
     </w:p>
@@ -9109,6 +9231,7 @@
         <w:rPr>
           <w:noProof/>
         </w:rPr>
+        <w:lastRenderedPageBreak/>
         <w:t>J’a</w:t>
       </w:r>
       <w:r>
@@ -11556,6 +11679,119 @@
     </w:lvl>
   </w:abstractNum>
   <w:abstractNum w:abstractNumId="2">
+    <w:nsid w:val="21840478"/>
+    <w:multiLevelType w:val="hybridMultilevel"/>
+    <w:tmpl w:val="50B004CE"/>
+    <w:lvl w:ilvl="0" w:tplc="040C0001">
+      <w:start w:val="1"/>
+      <w:numFmt w:val="bullet"/>
+      <w:lvlText w:val=""/>
+      <w:lvlJc w:val="left"/>
+      <w:pPr>
+        <w:ind w:left="720" w:hanging="360"/>
+      </w:pPr>
+      <w:rPr>
+        <w:rFonts w:ascii="Symbol" w:hAnsi="Symbol" w:hint="default"/>
+      </w:rPr>
+    </w:lvl>
+    <w:lvl w:ilvl="1" w:tplc="040C0003" w:tentative="1">
+      <w:start w:val="1"/>
+      <w:numFmt w:val="bullet"/>
+      <w:lvlText w:val="o"/>
+      <w:lvlJc w:val="left"/>
+      <w:pPr>
+        <w:ind w:left="1440" w:hanging="360"/>
+      </w:pPr>
+      <w:rPr>
+        <w:rFonts w:ascii="Courier New" w:hAnsi="Courier New" w:cs="Courier New" w:hint="default"/>
+      </w:rPr>
+    </w:lvl>
+    <w:lvl w:ilvl="2" w:tplc="040C0005" w:tentative="1">
+      <w:start w:val="1"/>
+      <w:numFmt w:val="bullet"/>
+      <w:lvlText w:val=""/>
+      <w:lvlJc w:val="left"/>
+      <w:pPr>
+        <w:ind w:left="2160" w:hanging="360"/>
+      </w:pPr>
+      <w:rPr>
+        <w:rFonts w:ascii="Wingdings" w:hAnsi="Wingdings" w:hint="default"/>
+      </w:rPr>
+    </w:lvl>
+    <w:lvl w:ilvl="3" w:tplc="040C0001" w:tentative="1">
+      <w:start w:val="1"/>
+      <w:numFmt w:val="bullet"/>
+      <w:lvlText w:val=""/>
+      <w:lvlJc w:val="left"/>
+      <w:pPr>
+        <w:ind w:left="2880" w:hanging="360"/>
+      </w:pPr>
+      <w:rPr>
+        <w:rFonts w:ascii="Symbol" w:hAnsi="Symbol" w:hint="default"/>
+      </w:rPr>
+    </w:lvl>
+    <w:lvl w:ilvl="4" w:tplc="040C0003" w:tentative="1">
+      <w:start w:val="1"/>
+      <w:numFmt w:val="bullet"/>
+      <w:lvlText w:val="o"/>
+      <w:lvlJc w:val="left"/>
+      <w:pPr>
+        <w:ind w:left="3600" w:hanging="360"/>
+      </w:pPr>
+      <w:rPr>
+        <w:rFonts w:ascii="Courier New" w:hAnsi="Courier New" w:cs="Courier New" w:hint="default"/>
+      </w:rPr>
+    </w:lvl>
+    <w:lvl w:ilvl="5" w:tplc="040C0005" w:tentative="1">
+      <w:start w:val="1"/>
+      <w:numFmt w:val="bullet"/>
+      <w:lvlText w:val=""/>
+      <w:lvlJc w:val="left"/>
+      <w:pPr>
+        <w:ind w:left="4320" w:hanging="360"/>
+      </w:pPr>
+      <w:rPr>
+        <w:rFonts w:ascii="Wingdings" w:hAnsi="Wingdings" w:hint="default"/>
+      </w:rPr>
+    </w:lvl>
+    <w:lvl w:ilvl="6" w:tplc="040C0001" w:tentative="1">
+      <w:start w:val="1"/>
+      <w:numFmt w:val="bullet"/>
+      <w:lvlText w:val=""/>
+      <w:lvlJc w:val="left"/>
+      <w:pPr>
+        <w:ind w:left="5040" w:hanging="360"/>
+      </w:pPr>
+      <w:rPr>
+        <w:rFonts w:ascii="Symbol" w:hAnsi="Symbol" w:hint="default"/>
+      </w:rPr>
+    </w:lvl>
+    <w:lvl w:ilvl="7" w:tplc="040C0003" w:tentative="1">
+      <w:start w:val="1"/>
+      <w:numFmt w:val="bullet"/>
+      <w:lvlText w:val="o"/>
+      <w:lvlJc w:val="left"/>
+      <w:pPr>
+        <w:ind w:left="5760" w:hanging="360"/>
+      </w:pPr>
+      <w:rPr>
+        <w:rFonts w:ascii="Courier New" w:hAnsi="Courier New" w:cs="Courier New" w:hint="default"/>
+      </w:rPr>
+    </w:lvl>
+    <w:lvl w:ilvl="8" w:tplc="040C0005" w:tentative="1">
+      <w:start w:val="1"/>
+      <w:numFmt w:val="bullet"/>
+      <w:lvlText w:val=""/>
+      <w:lvlJc w:val="left"/>
+      <w:pPr>
+        <w:ind w:left="6480" w:hanging="360"/>
+      </w:pPr>
+      <w:rPr>
+        <w:rFonts w:ascii="Wingdings" w:hAnsi="Wingdings" w:hint="default"/>
+      </w:rPr>
+    </w:lvl>
+  </w:abstractNum>
+  <w:abstractNum w:abstractNumId="3">
     <w:nsid w:val="23C617EC"/>
     <w:multiLevelType w:val="hybridMultilevel"/>
     <w:tmpl w:val="F7B6AFF0"/>
@@ -11667,7 +11903,7 @@
       </w:rPr>
     </w:lvl>
   </w:abstractNum>
-  <w:abstractNum w:abstractNumId="3">
+  <w:abstractNum w:abstractNumId="4">
     <w:nsid w:val="2B5B026B"/>
     <w:multiLevelType w:val="hybridMultilevel"/>
     <w:tmpl w:val="D86A02D4"/>
@@ -11780,7 +12016,7 @@
       </w:rPr>
     </w:lvl>
   </w:abstractNum>
-  <w:abstractNum w:abstractNumId="4">
+  <w:abstractNum w:abstractNumId="5">
     <w:nsid w:val="375D2370"/>
     <w:multiLevelType w:val="hybridMultilevel"/>
     <w:tmpl w:val="11D0BC22"/>
@@ -11869,7 +12105,7 @@
       </w:pPr>
     </w:lvl>
   </w:abstractNum>
-  <w:abstractNum w:abstractNumId="5">
+  <w:abstractNum w:abstractNumId="6">
     <w:nsid w:val="3CF40BE1"/>
     <w:multiLevelType w:val="hybridMultilevel"/>
     <w:tmpl w:val="DC346B34"/>
@@ -11982,7 +12218,7 @@
       </w:rPr>
     </w:lvl>
   </w:abstractNum>
-  <w:abstractNum w:abstractNumId="6">
+  <w:abstractNum w:abstractNumId="7">
     <w:nsid w:val="43FD7D6D"/>
     <w:multiLevelType w:val="hybridMultilevel"/>
     <w:tmpl w:val="E6A29978"/>
@@ -12071,7 +12307,7 @@
       </w:pPr>
     </w:lvl>
   </w:abstractNum>
-  <w:abstractNum w:abstractNumId="7">
+  <w:abstractNum w:abstractNumId="8">
     <w:nsid w:val="4C117613"/>
     <w:multiLevelType w:val="hybridMultilevel"/>
     <w:tmpl w:val="1FFA0FD2"/>
@@ -12184,7 +12420,7 @@
       </w:rPr>
     </w:lvl>
   </w:abstractNum>
-  <w:abstractNum w:abstractNumId="8">
+  <w:abstractNum w:abstractNumId="9">
     <w:nsid w:val="517673F9"/>
     <w:multiLevelType w:val="hybridMultilevel"/>
     <w:tmpl w:val="9FF4D50E"/>
@@ -12297,7 +12533,7 @@
       </w:rPr>
     </w:lvl>
   </w:abstractNum>
-  <w:abstractNum w:abstractNumId="9">
+  <w:abstractNum w:abstractNumId="10">
     <w:nsid w:val="62C4467E"/>
     <w:multiLevelType w:val="hybridMultilevel"/>
     <w:tmpl w:val="3DB46B62"/>
@@ -12414,31 +12650,31 @@
     <w:abstractNumId w:val="0"/>
   </w:num>
   <w:num w:numId="2">
-    <w:abstractNumId w:val="2"/>
+    <w:abstractNumId w:val="3"/>
   </w:num>
   <w:num w:numId="3">
+    <w:abstractNumId w:val="6"/>
+  </w:num>
+  <w:num w:numId="4">
     <w:abstractNumId w:val="5"/>
   </w:num>
-  <w:num w:numId="4">
+  <w:num w:numId="5">
     <w:abstractNumId w:val="4"/>
   </w:num>
-  <w:num w:numId="5">
-    <w:abstractNumId w:val="3"/>
-  </w:num>
   <w:num w:numId="6">
-    <w:abstractNumId w:val="9"/>
+    <w:abstractNumId w:val="10"/>
   </w:num>
   <w:num w:numId="7">
     <w:abstractNumId w:val="1"/>
   </w:num>
   <w:num w:numId="8">
-    <w:abstractNumId w:val="6"/>
+    <w:abstractNumId w:val="7"/>
   </w:num>
   <w:num w:numId="9">
-    <w:abstractNumId w:val="8"/>
+    <w:abstractNumId w:val="9"/>
   </w:num>
   <w:num w:numId="10">
-    <w:abstractNumId w:val="7"/>
+    <w:abstractNumId w:val="8"/>
   </w:num>
   <w:num w:numId="11">
     <w:abstractNumId w:val="0"/>
@@ -12499,6 +12735,9 @@
     <w:lvlOverride w:ilvl="8">
       <w:startOverride w:val="1"/>
     </w:lvlOverride>
+  </w:num>
+  <w:num w:numId="13">
+    <w:abstractNumId w:val="2"/>
   </w:num>
 </w:numbering>
 </file>
@@ -14002,7 +14241,7 @@
 </file>
 
 <file path=customXml/itemProps1.xml><?xml version="1.0" encoding="utf-8"?>
-<ds:datastoreItem xmlns:ds="http://schemas.openxmlformats.org/officeDocument/2006/customXml" ds:itemID="{AEB3DDA2-3A1C-4C19-88E1-9692A53645A4}">
+<ds:datastoreItem xmlns:ds="http://schemas.openxmlformats.org/officeDocument/2006/customXml" ds:itemID="{2F50D7DA-E010-48BE-BE19-0AE6DC074B52}">
   <ds:schemaRefs>
     <ds:schemaRef ds:uri="http://schemas.openxmlformats.org/officeDocument/2006/bibliography"/>
   </ds:schemaRefs>

</xml_diff>

<commit_message>
:gun: BANG, :gun: BANG, SHOTS FIRED
(dans la parties sur les méthodes de travail)
</commit_message>
<xml_diff>
--- a/Mémoire fin d'étude.docx
+++ b/Mémoire fin d'étude.docx
@@ -8670,41 +8670,54 @@
       <w:r>
         <w:t xml:space="preserve"> du développement</w:t>
       </w:r>
+      <w:r>
+        <w:t xml:space="preserve"> des versions finales du logiciel client</w:t>
+      </w:r>
+    </w:p>
+    <w:p>
+      <w:pPr>
+        <w:pStyle w:val="SUP-Texte"/>
+      </w:pPr>
+      <w:r>
+        <w:t>Aucune de ses fonctionnalités n’est utilisée dans les phases de développement chez Atlante Support.</w:t>
+      </w:r>
+    </w:p>
+    <w:p>
+      <w:pPr>
+        <w:pStyle w:val="SUP-Texte"/>
+      </w:pPr>
+      <w:r>
+        <w:t>Les tâches sont affectées « au jour le jour » aux différents développeurs après que la ou les tâches précédentes aient été menées à bout, ou parfois abandonnées. Ce fonctionnement provoque souvent le fait que la fonctionnalité développée ne correspond</w:t>
+      </w:r>
+      <w:r>
+        <w:t>e</w:t>
+      </w:r>
+      <w:r>
+        <w:t xml:space="preserve"> pas à celle imaginée parce que celle-ci n’a pas forcément été analysée en profondeur ou parce que d’autres réflexions </w:t>
+      </w:r>
+      <w:r>
+        <w:t>ont remis en cause la fonctionnalité concernée. Ainsi, des redéveloppement de fonctionnalités sont souvent nécessaires et donnent lieu à des retards conséquents vis-à-vis des dates de livraisons établies en amont.</w:t>
+      </w:r>
+      <w:r>
+        <w:t xml:space="preserve"> </w:t>
+      </w:r>
+      <w:r>
+        <w:t>En plus de ces retards, les livraisons effectuées sont parfois incomplètes par rapport à la liste des fonctionnalités promises.</w:t>
+      </w:r>
+      <w:r>
+        <w:t xml:space="preserve"> Aucune documentation n’existe sur les fonctionnalités développées. Ainsi, lorsqu’un développeur change de projet ou prend la suite d’un autre développeur changeant de projet, un temps de découverte et compréhension de ce qui a été fait est nécessaire.</w:t>
+      </w:r>
+      <w:r>
+        <w:t xml:space="preserve"> Du fait de la petite taille de l’équipe, il arrive que les effectifs des équipes en charge de chaque produit varient. L’absence de conventions de code (convention de nommage des fichiers, des variables, des fonctions, des classes ; conventions de design-pattern à utiliser ; convention de type d’architectures de solutions, etc…) aggrave encore ce temps d’appropriation du code des</w:t>
+      </w:r>
+      <w:r>
+        <w:t xml:space="preserve"> développeurs par leurs collègues</w:t>
+      </w:r>
       <w:bookmarkStart w:id="10" w:name="_GoBack"/>
       <w:bookmarkEnd w:id="10"/>
       <w:r>
-        <w:t xml:space="preserve"> des versions finales du logiciel client</w:t>
-      </w:r>
-    </w:p>
-    <w:p>
-      <w:pPr>
-        <w:pStyle w:val="SUP-Texte"/>
-      </w:pPr>
-      <w:r>
-        <w:t>Aucune de ses fonctionnalités n’est utilisée dans les phases de développement chez Atlante Support.</w:t>
-      </w:r>
-    </w:p>
-    <w:p>
-      <w:pPr>
-        <w:pStyle w:val="SUP-Texte"/>
-      </w:pPr>
-      <w:r>
-        <w:t xml:space="preserve">Les tâches sont affectées « au jour le jour » aux différents développeurs après que la ou les tâches précédentes aient été menées à bout, ou parfois abandonnées. Ce fonctionnement provoque souvent le fait que la fonctionnalité développée ne correspond pas à celle imaginée parce que celle-ci n’a pas forcément été analysée en profondeur ou parce que d’autres réflexions </w:t>
-      </w:r>
-      <w:r>
-        <w:t>ont remis en cause la fonctionnalité concernée. Ainsi, des redéveloppement de fonctionnalités sont souvent nécessaires et donnent lieu à des retards conséquents vis-à-vis des dates de livraisons établies en amont.</w:t>
-      </w:r>
-      <w:r>
-        <w:t xml:space="preserve"> </w:t>
-      </w:r>
-      <w:r>
-        <w:t>En plus de ces retards, les livraisons effectuées sont parfois incomplètes par rapport à la liste des fonctionnalités promises.</w:t>
-      </w:r>
-    </w:p>
-    <w:p>
-      <w:pPr>
-        <w:pStyle w:val="SUP-Texte"/>
-      </w:pPr>
+        <w:t xml:space="preserve">. </w:t>
+      </w:r>
     </w:p>
     <w:p>
       <w:pPr>
@@ -8754,6 +8767,7 @@
           <w:color w:val="5B9BD5"/>
           <w:lang w:eastAsia="fr-FR"/>
         </w:rPr>
+        <w:lastRenderedPageBreak/>
         <w:t xml:space="preserve">Le faible nombre d’employés au sein de l’entreprise implique une répartition des tâches moins rigoureuse que dans une multinationale, chacun peut être amenés à travailler sur différents projets et différents domaines. </w:t>
       </w:r>
     </w:p>
@@ -8790,186 +8804,153 @@
           <w:color w:val="5B9BD5"/>
           <w:lang w:eastAsia="fr-FR"/>
         </w:rPr>
-        <w:t xml:space="preserve">Aucune méthodologie particulière n’est prise afin de manager ces différents projets, et sont pour la plupart traités au jour le jour. De plus, un manque de communication entre l’équipe décisionnelle et l’équipe technique implique souvent des délais entre une prise de décision et son application, délais qui peuvent souvent s’étaler sur plusieurs semaines. Plusieurs tentatives ont été faites afin de palier à ce </w:t>
-      </w:r>
-      <w:r>
-        <w:rPr>
-          <w:rFonts w:ascii="Calibri" w:eastAsia="Times New Roman" w:hAnsi="Calibri" w:cs="Times New Roman"/>
-          <w:color w:val="5B9BD5"/>
-          <w:lang w:eastAsia="fr-FR"/>
-        </w:rPr>
+        <w:t>Aucune méthodologie particulière n’est prise afin de manager ces différents projets, et sont pour la plupart traités au jour le jour. De plus, un manque de communication entre l’équipe décisionnelle et l’équipe technique implique souvent des délais entre une prise de décision et son application, délais qui peuvent souvent s’étaler sur plusieurs semaines. Plusieurs tentatives ont été faites afin de palier à ce problème, notamment par le biais d’une réunion de quelques minutes tous les matins, mais a très vite été abandonné.</w:t>
+      </w:r>
+    </w:p>
+    <w:p>
+      <w:pPr>
+        <w:pStyle w:val="SUP-Texte"/>
+      </w:pPr>
+    </w:p>
+    <w:p>
+      <w:pPr>
+        <w:pStyle w:val="SUP-Texte"/>
+      </w:pPr>
+      <w:r>
+        <w:t xml:space="preserve">Technos / façons de faire imposées par les profils non techniques </w:t>
+      </w:r>
+      <w:r>
+        <w:sym w:font="Wingdings" w:char="F0E8"/>
+      </w:r>
+      <w:r>
+        <w:t xml:space="preserve"> stocker du XML dans une BDD WTF 2014</w:t>
+      </w:r>
+    </w:p>
+    <w:p>
+      <w:pPr>
+        <w:pStyle w:val="SUP-Texte"/>
+      </w:pPr>
+    </w:p>
+    <w:p>
+      <w:pPr>
+        <w:pStyle w:val="SUP-Texte"/>
+      </w:pPr>
+    </w:p>
+    <w:p>
+      <w:pPr>
+        <w:pStyle w:val="SUP-Texte"/>
+      </w:pPr>
+    </w:p>
+    <w:p>
+      <w:pPr>
+        <w:pStyle w:val="SUP-Texte"/>
+      </w:pPr>
+      <w:r>
+        <w:t>C</w:t>
+      </w:r>
+      <w:r>
+        <w:t>ons</w:t>
+      </w:r>
+      <w:r>
+        <w:t xml:space="preserve"> : </w:t>
+      </w:r>
+    </w:p>
+    <w:p>
+      <w:pPr>
+        <w:pStyle w:val="SUP-Texte"/>
+      </w:pPr>
+      <w:r>
+        <w:t>Usage pauvre de TFS : pas de gestion des bugs, pas de gestion des tâche</w:t>
+      </w:r>
+      <w:r>
+        <w:t>s</w:t>
+      </w:r>
+      <w:r>
+        <w:t xml:space="preserve">, pas de gestion systématique des versions, </w:t>
+      </w:r>
+      <w:r>
+        <w:t>travail avec d’anciennes versions de frameworks comme .NET 3.5</w:t>
+      </w:r>
+    </w:p>
+    <w:p>
+      <w:pPr>
+        <w:pStyle w:val="SUP-Texte"/>
+      </w:pPr>
+      <w:r>
+        <w:t>Partage de code par mail, sur partage réseau</w:t>
+      </w:r>
+    </w:p>
+    <w:p>
+      <w:pPr>
+        <w:pStyle w:val="SUP-Texte"/>
+      </w:pPr>
+      <w:r>
+        <w:t>Pas de gestion des taches en interne, consignes données à l’oral ou par mail, pas de référenciel si quelqu’un doit prendre la suite</w:t>
+      </w:r>
+    </w:p>
+    <w:p>
+      <w:pPr>
+        <w:pStyle w:val="SUP-Texte"/>
+      </w:pPr>
+      <w:r>
+        <w:t>Participation n</w:t>
+      </w:r>
+      <w:r>
+        <w:t>on systématique aux réunions techniques</w:t>
+      </w:r>
+    </w:p>
+    <w:p>
+      <w:pPr>
+        <w:pStyle w:val="SUP-Texte"/>
+      </w:pPr>
+      <w:r>
+        <w:t xml:space="preserve">Pas de vrai procédé de livraison standardisé : copie des fichiers + bases chez les clients, </w:t>
+      </w:r>
+    </w:p>
+    <w:p>
+      <w:pPr>
+        <w:pStyle w:val="SUP-Texte"/>
+      </w:pPr>
+      <w:r>
+        <w:t>Sécurité fragile : mêmes mots de passes utilisés un peu partout au point d’être presque une « convention »</w:t>
+      </w:r>
+    </w:p>
+    <w:p>
+      <w:pPr>
+        <w:pStyle w:val="SUP-Texte"/>
+      </w:pPr>
+      <w:r>
+        <w:t>Difficultés à établir des lignes directrices parfois claires</w:t>
+      </w:r>
+    </w:p>
+    <w:p>
+      <w:pPr>
+        <w:pStyle w:val="SUP-Texte"/>
+      </w:pPr>
+      <w:r>
+        <w:t>Pas de réelle conventions établies au niveau du code + plusieurs développeurs passés sur le même projet =&gt; différentes façons de faire</w:t>
+      </w:r>
+      <w:r>
+        <w:t>, différents style code dans le même projet et parfois même dans le même fichier</w:t>
+      </w:r>
+      <w:r>
+        <w:t> !</w:t>
+      </w:r>
+    </w:p>
+    <w:p>
+      <w:pPr>
+        <w:pStyle w:val="SUP-Texte"/>
+      </w:pPr>
+      <w:r>
         <w:lastRenderedPageBreak/>
-        <w:t>problème, notamment par le biais d’une réunion de quelques minutes tous les matins, mais a très vite été abandonné.</w:t>
+        <w:t>3 versions d’Axinod maintenues en parallèle au lieu de trois produits avec des spécificités très forte en fonction du client =&gt; presque 3 logiciels différents</w:t>
       </w:r>
     </w:p>
     <w:p>
       <w:pPr>
         <w:pStyle w:val="SUP-Texte"/>
       </w:pPr>
-    </w:p>
-    <w:p>
-      <w:pPr>
-        <w:pStyle w:val="SUP-Texte"/>
-      </w:pPr>
-      <w:r>
-        <w:t xml:space="preserve">Technos / façons de faire imposées par les profils non techniques </w:t>
-      </w:r>
-      <w:r>
-        <w:sym w:font="Wingdings" w:char="F0E8"/>
-      </w:r>
-      <w:r>
-        <w:t xml:space="preserve"> stocker du XML dans une BDD WTF 2014</w:t>
-      </w:r>
-    </w:p>
-    <w:p>
-      <w:pPr>
-        <w:pStyle w:val="SUP-Texte"/>
-      </w:pPr>
-      <w:r>
-        <w:t>Changement d’avis internes sans consultation préalable du client, redéveloppement de certaines fonctionnalités plusieurs fois</w:t>
-      </w:r>
-    </w:p>
-    <w:p>
-      <w:pPr>
-        <w:pStyle w:val="SUP-Texte"/>
-      </w:pPr>
-      <w:r>
-        <w:t>Pas de tests unitaire ni même forcément de beta, pas de documentation</w:t>
-      </w:r>
-    </w:p>
-    <w:p>
-      <w:pPr>
-        <w:pStyle w:val="SUP-Texte"/>
-      </w:pPr>
-      <w:r>
-        <w:t>Nombreux retards dans la livraison et/ou livraison pas conforme aux besoins du client</w:t>
-      </w:r>
-    </w:p>
-    <w:p>
-      <w:pPr>
-        <w:pStyle w:val="SUP-Texte"/>
-      </w:pPr>
-    </w:p>
-    <w:p>
-      <w:pPr>
-        <w:pStyle w:val="SUP-Texte"/>
-      </w:pPr>
-    </w:p>
-    <w:p>
-      <w:pPr>
-        <w:pStyle w:val="SUP-Texte"/>
-      </w:pPr>
-    </w:p>
-    <w:p>
-      <w:pPr>
-        <w:pStyle w:val="SUP-Texte"/>
-      </w:pPr>
-      <w:r>
-        <w:t>C</w:t>
-      </w:r>
-      <w:r>
-        <w:t>ons</w:t>
-      </w:r>
-      <w:r>
-        <w:t xml:space="preserve"> : </w:t>
-      </w:r>
-    </w:p>
-    <w:p>
-      <w:pPr>
-        <w:pStyle w:val="SUP-Texte"/>
-      </w:pPr>
-      <w:r>
-        <w:t>Usage pauvre de TFS : pas de gestion des bugs, pas de gestion des tâche</w:t>
-      </w:r>
-      <w:r>
-        <w:t>s</w:t>
-      </w:r>
-      <w:r>
-        <w:t xml:space="preserve">, pas de gestion systématique des versions, </w:t>
-      </w:r>
-      <w:r>
-        <w:t>travail avec d’anciennes versions de frameworks comme .NET 3.5</w:t>
-      </w:r>
-    </w:p>
-    <w:p>
-      <w:pPr>
-        <w:pStyle w:val="SUP-Texte"/>
-      </w:pPr>
-      <w:r>
-        <w:t>Partage de code par mail, sur partage réseau</w:t>
-      </w:r>
-    </w:p>
-    <w:p>
-      <w:pPr>
-        <w:pStyle w:val="SUP-Texte"/>
-      </w:pPr>
-      <w:r>
-        <w:t>Pas de gestion des taches en interne, consignes données à l’oral ou par mail, pas de référenciel si quelqu’un doit prendre la suite</w:t>
-      </w:r>
-    </w:p>
-    <w:p>
-      <w:pPr>
-        <w:pStyle w:val="SUP-Texte"/>
-      </w:pPr>
-      <w:r>
-        <w:t>Participation n</w:t>
-      </w:r>
-      <w:r>
-        <w:t>on systématique aux réunions techniques</w:t>
-      </w:r>
-    </w:p>
-    <w:p>
-      <w:pPr>
-        <w:pStyle w:val="SUP-Texte"/>
-      </w:pPr>
-      <w:r>
-        <w:t xml:space="preserve">Pas de vrai procédé de livraison standardisé : copie des fichiers + bases chez les clients, </w:t>
-      </w:r>
-    </w:p>
-    <w:p>
-      <w:pPr>
-        <w:pStyle w:val="SUP-Texte"/>
-      </w:pPr>
-      <w:r>
-        <w:t>Sécurité fragile : mêmes mots de passes utilisés un peu partout au point d’être presque une « convention »</w:t>
-      </w:r>
-    </w:p>
-    <w:p>
-      <w:pPr>
-        <w:pStyle w:val="SUP-Texte"/>
-      </w:pPr>
-      <w:r>
-        <w:t>Difficultés à établir des lignes directrices parfois claires</w:t>
-      </w:r>
-    </w:p>
-    <w:p>
-      <w:pPr>
-        <w:pStyle w:val="SUP-Texte"/>
-      </w:pPr>
-      <w:r>
-        <w:t>Pas de réelle conventions établies au niveau du code + plusieurs développeurs passés sur le même projet =&gt; différentes façons de faire</w:t>
-      </w:r>
-      <w:r>
-        <w:t>, différents style code dans le même projet et parfois même dans le même fichier</w:t>
-      </w:r>
-      <w:r>
-        <w:t> !</w:t>
-      </w:r>
-    </w:p>
-    <w:p>
-      <w:pPr>
-        <w:pStyle w:val="SUP-Texte"/>
-      </w:pPr>
-      <w:r>
-        <w:t>3 versions d’Axinod maintenues en parallèle au lieu de trois produits avec des spécificités très forte en fonction du client =&gt; presque 3 logiciels différents</w:t>
-      </w:r>
-    </w:p>
-    <w:p>
-      <w:pPr>
-        <w:pStyle w:val="SUP-Texte"/>
-      </w:pPr>
-      <w:r>
-        <w:lastRenderedPageBreak/>
+      <w:r>
         <w:t xml:space="preserve">Trop forte sensibilité au BUZZ informatique </w:t>
       </w:r>
       <w:r>
@@ -9187,6 +9168,7 @@
         <w:rPr>
           <w:noProof/>
         </w:rPr>
+        <w:lastRenderedPageBreak/>
         <w:t>La volonté de monsieur HEYD à redonner un « second souffle » à son équipe de développeurs se manifeste de manière forte à travers l’embauche en contrat de professionnalisation de cinq nouveaux employés</w:t>
       </w:r>
       <w:r>
@@ -9231,7 +9213,6 @@
         <w:rPr>
           <w:noProof/>
         </w:rPr>
-        <w:lastRenderedPageBreak/>
         <w:t>J’a</w:t>
       </w:r>
       <w:r>
@@ -14241,7 +14222,7 @@
 </file>
 
 <file path=customXml/itemProps1.xml><?xml version="1.0" encoding="utf-8"?>
-<ds:datastoreItem xmlns:ds="http://schemas.openxmlformats.org/officeDocument/2006/customXml" ds:itemID="{2F50D7DA-E010-48BE-BE19-0AE6DC074B52}">
+<ds:datastoreItem xmlns:ds="http://schemas.openxmlformats.org/officeDocument/2006/customXml" ds:itemID="{D7FE20F4-231E-4957-9638-70A23408C648}">
   <ds:schemaRefs>
     <ds:schemaRef ds:uri="http://schemas.openxmlformats.org/officeDocument/2006/bibliography"/>
   </ds:schemaRefs>

</xml_diff>

<commit_message>
fix de la numérotation des pages
I HATE WORD
</commit_message>
<xml_diff>
--- a/Mémoire fin d'étude.docx
+++ b/Mémoire fin d'étude.docx
@@ -3495,8 +3495,21 @@
               </mc:Fallback>
             </mc:AlternateContent>
           </w:r>
+          <w:proofErr w:type="spellStart"/>
           <w:r>
-            <w:t>Title motherfucker !</w:t>
+            <w:t>Title</w:t>
+          </w:r>
+          <w:proofErr w:type="spellEnd"/>
+          <w:r>
+            <w:t xml:space="preserve"> </w:t>
+          </w:r>
+          <w:proofErr w:type="spellStart"/>
+          <w:r>
+            <w:t>motherfucker</w:t>
+          </w:r>
+          <w:proofErr w:type="spellEnd"/>
+          <w:r>
+            <w:t> !</w:t>
           </w:r>
         </w:p>
         <w:p/>
@@ -3549,11 +3562,15 @@
           <w:docPartUnique/>
         </w:docPartObj>
       </w:sdtPr>
-      <w:sdtEndPr/>
       <w:sdtContent>
         <w:p>
           <w:pPr>
             <w:pStyle w:val="En-ttedetabledesmatires"/>
+            <w:numPr>
+              <w:ilvl w:val="0"/>
+              <w:numId w:val="0"/>
+            </w:numPr>
+            <w:ind w:left="432" w:hanging="432"/>
             <w:rPr>
               <w:rFonts w:ascii="Segoe UI" w:hAnsi="Segoe UI" w:cs="Segoe UI"/>
             </w:rPr>
@@ -3583,12 +3600,12 @@
           <w:r>
             <w:fldChar w:fldCharType="separate"/>
           </w:r>
-          <w:hyperlink w:anchor="_Toc398309058" w:history="1">
+          <w:hyperlink w:anchor="_Toc398483414" w:history="1">
             <w:r>
               <w:rPr>
                 <w:rStyle w:val="Lienhypertexte"/>
               </w:rPr>
-              <w:t>2</w:t>
+              <w:t>1</w:t>
             </w:r>
             <w:r>
               <w:rPr>
@@ -3620,7 +3637,7 @@
               <w:rPr>
                 <w:webHidden/>
               </w:rPr>
-              <w:instrText xml:space="preserve"> PAGEREF _Toc398309058 \h </w:instrText>
+              <w:instrText xml:space="preserve"> PAGEREF _Toc398483414 \h </w:instrText>
             </w:r>
             <w:r>
               <w:rPr>
@@ -3655,12 +3672,12 @@
               <w:lang w:eastAsia="fr-FR"/>
             </w:rPr>
           </w:pPr>
-          <w:hyperlink w:anchor="_Toc398309059" w:history="1">
+          <w:hyperlink w:anchor="_Toc398483415" w:history="1">
             <w:r>
               <w:rPr>
                 <w:rStyle w:val="Lienhypertexte"/>
               </w:rPr>
-              <w:t>2.1</w:t>
+              <w:t>1.1</w:t>
             </w:r>
             <w:r>
               <w:rPr>
@@ -3691,7 +3708,7 @@
               <w:rPr>
                 <w:webHidden/>
               </w:rPr>
-              <w:instrText xml:space="preserve"> PAGEREF _Toc398309059 \h </w:instrText>
+              <w:instrText xml:space="preserve"> PAGEREF _Toc398483415 \h </w:instrText>
             </w:r>
             <w:r>
               <w:rPr>
@@ -3726,12 +3743,12 @@
               <w:lang w:eastAsia="fr-FR"/>
             </w:rPr>
           </w:pPr>
-          <w:hyperlink w:anchor="_Toc398309060" w:history="1">
+          <w:hyperlink w:anchor="_Toc398483416" w:history="1">
             <w:r>
               <w:rPr>
                 <w:rStyle w:val="Lienhypertexte"/>
               </w:rPr>
-              <w:t>2.2</w:t>
+              <w:t>1.2</w:t>
             </w:r>
             <w:r>
               <w:rPr>
@@ -3762,7 +3779,7 @@
               <w:rPr>
                 <w:webHidden/>
               </w:rPr>
-              <w:instrText xml:space="preserve"> PAGEREF _Toc398309060 \h </w:instrText>
+              <w:instrText xml:space="preserve"> PAGEREF _Toc398483416 \h </w:instrText>
             </w:r>
             <w:r>
               <w:rPr>
@@ -3798,12 +3815,12 @@
               <w:lang w:eastAsia="fr-FR"/>
             </w:rPr>
           </w:pPr>
-          <w:hyperlink w:anchor="_Toc398309061" w:history="1">
+          <w:hyperlink w:anchor="_Toc398483417" w:history="1">
             <w:r>
               <w:rPr>
                 <w:rStyle w:val="Lienhypertexte"/>
               </w:rPr>
-              <w:t>3</w:t>
+              <w:t>2</w:t>
             </w:r>
             <w:r>
               <w:rPr>
@@ -3817,7 +3834,7 @@
               <w:rPr>
                 <w:rStyle w:val="Lienhypertexte"/>
               </w:rPr>
-              <w:t>Atlante-Support : une SARL Alsacienne aux ambitions nationales (15P)</w:t>
+              <w:t>Atlante-Support : une SARL Alsacienne aux ambitions nationales</w:t>
             </w:r>
             <w:r>
               <w:rPr>
@@ -3835,7 +3852,7 @@
               <w:rPr>
                 <w:webHidden/>
               </w:rPr>
-              <w:instrText xml:space="preserve"> PAGEREF _Toc398309061 \h </w:instrText>
+              <w:instrText xml:space="preserve"> PAGEREF _Toc398483417 \h </w:instrText>
             </w:r>
             <w:r>
               <w:rPr>
@@ -3870,12 +3887,12 @@
               <w:lang w:eastAsia="fr-FR"/>
             </w:rPr>
           </w:pPr>
-          <w:hyperlink w:anchor="_Toc398309062" w:history="1">
+          <w:hyperlink w:anchor="_Toc398483418" w:history="1">
             <w:r>
               <w:rPr>
                 <w:rStyle w:val="Lienhypertexte"/>
               </w:rPr>
-              <w:t>3.1</w:t>
+              <w:t>2.1</w:t>
             </w:r>
             <w:r>
               <w:rPr>
@@ -3888,7 +3905,7 @@
               <w:rPr>
                 <w:rStyle w:val="Lienhypertexte"/>
               </w:rPr>
-              <w:t>Une société éditrice d’ERP pour les caisses de congés payés</w:t>
+              <w:t>Création d’une société initialement éditrice d’un ERP pour les caisses de congés payés du bâtiment</w:t>
             </w:r>
             <w:r>
               <w:rPr>
@@ -3906,7 +3923,7 @@
               <w:rPr>
                 <w:webHidden/>
               </w:rPr>
-              <w:instrText xml:space="preserve"> PAGEREF _Toc398309062 \h </w:instrText>
+              <w:instrText xml:space="preserve"> PAGEREF _Toc398483418 \h </w:instrText>
             </w:r>
             <w:r>
               <w:rPr>
@@ -3941,12 +3958,12 @@
               <w:lang w:eastAsia="fr-FR"/>
             </w:rPr>
           </w:pPr>
-          <w:hyperlink w:anchor="_Toc398309063" w:history="1">
+          <w:hyperlink w:anchor="_Toc398483419" w:history="1">
             <w:r>
               <w:rPr>
                 <w:rStyle w:val="Lienhypertexte"/>
               </w:rPr>
-              <w:t>3.2</w:t>
+              <w:t>2.2</w:t>
             </w:r>
             <w:r>
               <w:rPr>
@@ -3959,7 +3976,7 @@
               <w:rPr>
                 <w:rStyle w:val="Lienhypertexte"/>
               </w:rPr>
-              <w:t>Une entreprise membre d’Atlante Group</w:t>
+              <w:t>Atlante Group et la stratégie de développement</w:t>
             </w:r>
             <w:r>
               <w:rPr>
@@ -3977,7 +3994,7 @@
               <w:rPr>
                 <w:webHidden/>
               </w:rPr>
-              <w:instrText xml:space="preserve"> PAGEREF _Toc398309063 \h </w:instrText>
+              <w:instrText xml:space="preserve"> PAGEREF _Toc398483419 \h </w:instrText>
             </w:r>
             <w:r>
               <w:rPr>
@@ -3994,7 +4011,7 @@
               <w:rPr>
                 <w:webHidden/>
               </w:rPr>
-              <w:t>6</w:t>
+              <w:t>7</w:t>
             </w:r>
             <w:r>
               <w:rPr>
@@ -4012,12 +4029,12 @@
               <w:lang w:eastAsia="fr-FR"/>
             </w:rPr>
           </w:pPr>
-          <w:hyperlink w:anchor="_Toc398309064" w:history="1">
+          <w:hyperlink w:anchor="_Toc398483420" w:history="1">
             <w:r>
               <w:rPr>
                 <w:rStyle w:val="Lienhypertexte"/>
               </w:rPr>
-              <w:t>3.3</w:t>
+              <w:t>2.3</w:t>
             </w:r>
             <w:r>
               <w:rPr>
@@ -4048,7 +4065,7 @@
               <w:rPr>
                 <w:webHidden/>
               </w:rPr>
-              <w:instrText xml:space="preserve"> PAGEREF _Toc398309064 \h </w:instrText>
+              <w:instrText xml:space="preserve"> PAGEREF _Toc398483420 \h </w:instrText>
             </w:r>
             <w:r>
               <w:rPr>
@@ -4065,7 +4082,7 @@
               <w:rPr>
                 <w:webHidden/>
               </w:rPr>
-              <w:t>7</w:t>
+              <w:t>9</w:t>
             </w:r>
             <w:r>
               <w:rPr>
@@ -4087,13 +4104,13 @@
               <w:lang w:eastAsia="fr-FR"/>
             </w:rPr>
           </w:pPr>
-          <w:hyperlink w:anchor="_Toc398309065" w:history="1">
+          <w:hyperlink w:anchor="_Toc398483421" w:history="1">
             <w:r>
               <w:rPr>
                 <w:rStyle w:val="Lienhypertexte"/>
                 <w:noProof/>
               </w:rPr>
-              <w:t>3.3.1</w:t>
+              <w:t>2.3.1</w:t>
             </w:r>
             <w:r>
               <w:rPr>
@@ -4128,7 +4145,7 @@
                 <w:noProof/>
                 <w:webHidden/>
               </w:rPr>
-              <w:instrText xml:space="preserve"> PAGEREF _Toc398309065 \h </w:instrText>
+              <w:instrText xml:space="preserve"> PAGEREF _Toc398483421 \h </w:instrText>
             </w:r>
             <w:r>
               <w:rPr>
@@ -4148,7 +4165,7 @@
                 <w:noProof/>
                 <w:webHidden/>
               </w:rPr>
-              <w:t>7</w:t>
+              <w:t>9</w:t>
             </w:r>
             <w:r>
               <w:rPr>
@@ -4171,13 +4188,13 @@
               <w:lang w:eastAsia="fr-FR"/>
             </w:rPr>
           </w:pPr>
-          <w:hyperlink w:anchor="_Toc398309066" w:history="1">
+          <w:hyperlink w:anchor="_Toc398483422" w:history="1">
             <w:r>
               <w:rPr>
                 <w:rStyle w:val="Lienhypertexte"/>
                 <w:noProof/>
               </w:rPr>
-              <w:t>3.3.2</w:t>
+              <w:t>2.3.2</w:t>
             </w:r>
             <w:r>
               <w:rPr>
@@ -4191,7 +4208,7 @@
                 <w:rStyle w:val="Lienhypertexte"/>
                 <w:noProof/>
               </w:rPr>
-              <w:t>Des méthodes de travail fonctionnelles mais améliorables</w:t>
+              <w:t>Les partenaires extérieurs intervenus dans le cadre de Persée</w:t>
             </w:r>
             <w:r>
               <w:rPr>
@@ -4212,7 +4229,7 @@
                 <w:noProof/>
                 <w:webHidden/>
               </w:rPr>
-              <w:instrText xml:space="preserve"> PAGEREF _Toc398309066 \h </w:instrText>
+              <w:instrText xml:space="preserve"> PAGEREF _Toc398483422 \h </w:instrText>
             </w:r>
             <w:r>
               <w:rPr>
@@ -4232,7 +4249,7 @@
                 <w:noProof/>
                 <w:webHidden/>
               </w:rPr>
-              <w:t>9</w:t>
+              <w:t>12</w:t>
             </w:r>
             <w:r>
               <w:rPr>
@@ -4255,13 +4272,13 @@
               <w:lang w:eastAsia="fr-FR"/>
             </w:rPr>
           </w:pPr>
-          <w:hyperlink w:anchor="_Toc398309067" w:history="1">
+          <w:hyperlink w:anchor="_Toc398483423" w:history="1">
             <w:r>
               <w:rPr>
                 <w:rStyle w:val="Lienhypertexte"/>
                 <w:noProof/>
               </w:rPr>
-              <w:t>3.3.3</w:t>
+              <w:t>2.3.3</w:t>
             </w:r>
             <w:r>
               <w:rPr>
@@ -4275,7 +4292,7 @@
                 <w:rStyle w:val="Lienhypertexte"/>
                 <w:noProof/>
               </w:rPr>
-              <w:t>Les partenaires extérieurs intervenus dans le cadre de Persée</w:t>
+              <w:t>Des méthodes de travail fonctionnelles mais améliorables</w:t>
             </w:r>
             <w:r>
               <w:rPr>
@@ -4296,7 +4313,7 @@
                 <w:noProof/>
                 <w:webHidden/>
               </w:rPr>
-              <w:instrText xml:space="preserve"> PAGEREF _Toc398309067 \h </w:instrText>
+              <w:instrText xml:space="preserve"> PAGEREF _Toc398483423 \h </w:instrText>
             </w:r>
             <w:r>
               <w:rPr>
@@ -4316,7 +4333,7 @@
                 <w:noProof/>
                 <w:webHidden/>
               </w:rPr>
-              <w:t>12</w:t>
+              <w:t>13</w:t>
             </w:r>
             <w:r>
               <w:rPr>
@@ -4336,12 +4353,12 @@
               <w:lang w:eastAsia="fr-FR"/>
             </w:rPr>
           </w:pPr>
-          <w:hyperlink w:anchor="_Toc398309068" w:history="1">
+          <w:hyperlink w:anchor="_Toc398483424" w:history="1">
             <w:r>
               <w:rPr>
                 <w:rStyle w:val="Lienhypertexte"/>
               </w:rPr>
-              <w:t>4</w:t>
+              <w:t>3</w:t>
             </w:r>
             <w:r>
               <w:rPr>
@@ -4373,7 +4390,7 @@
               <w:rPr>
                 <w:webHidden/>
               </w:rPr>
-              <w:instrText xml:space="preserve"> PAGEREF _Toc398309068 \h </w:instrText>
+              <w:instrText xml:space="preserve"> PAGEREF _Toc398483424 \h </w:instrText>
             </w:r>
             <w:r>
               <w:rPr>
@@ -4390,7 +4407,7 @@
               <w:rPr>
                 <w:webHidden/>
               </w:rPr>
-              <w:t>0</w:t>
+              <w:t>18</w:t>
             </w:r>
             <w:r>
               <w:rPr>
@@ -4409,12 +4426,12 @@
               <w:lang w:eastAsia="fr-FR"/>
             </w:rPr>
           </w:pPr>
-          <w:hyperlink w:anchor="_Toc398309069" w:history="1">
+          <w:hyperlink w:anchor="_Toc398483425" w:history="1">
             <w:r>
               <w:rPr>
                 <w:rStyle w:val="Lienhypertexte"/>
               </w:rPr>
-              <w:t>5</w:t>
+              <w:t>4</w:t>
             </w:r>
             <w:r>
               <w:rPr>
@@ -4446,7 +4463,7 @@
               <w:rPr>
                 <w:webHidden/>
               </w:rPr>
-              <w:instrText xml:space="preserve"> PAGEREF _Toc398309069 \h </w:instrText>
+              <w:instrText xml:space="preserve"> PAGEREF _Toc398483425 \h </w:instrText>
             </w:r>
             <w:r>
               <w:rPr>
@@ -4463,7 +4480,7 @@
               <w:rPr>
                 <w:webHidden/>
               </w:rPr>
-              <w:t>0</w:t>
+              <w:t>19</w:t>
             </w:r>
             <w:r>
               <w:rPr>
@@ -4482,12 +4499,12 @@
               <w:lang w:eastAsia="fr-FR"/>
             </w:rPr>
           </w:pPr>
-          <w:hyperlink w:anchor="_Toc398309070" w:history="1">
+          <w:hyperlink w:anchor="_Toc398483426" w:history="1">
             <w:r>
               <w:rPr>
                 <w:rStyle w:val="Lienhypertexte"/>
               </w:rPr>
-              <w:t>6</w:t>
+              <w:t>5</w:t>
             </w:r>
             <w:r>
               <w:rPr>
@@ -4519,7 +4536,7 @@
               <w:rPr>
                 <w:webHidden/>
               </w:rPr>
-              <w:instrText xml:space="preserve"> PAGEREF _Toc398309070 \h </w:instrText>
+              <w:instrText xml:space="preserve"> PAGEREF _Toc398483426 \h </w:instrText>
             </w:r>
             <w:r>
               <w:rPr>
@@ -4536,7 +4553,7 @@
               <w:rPr>
                 <w:webHidden/>
               </w:rPr>
-              <w:t>0</w:t>
+              <w:t>20</w:t>
             </w:r>
             <w:r>
               <w:rPr>
@@ -4555,12 +4572,12 @@
               <w:lang w:eastAsia="fr-FR"/>
             </w:rPr>
           </w:pPr>
-          <w:hyperlink w:anchor="_Toc398309071" w:history="1">
+          <w:hyperlink w:anchor="_Toc398483427" w:history="1">
             <w:r>
               <w:rPr>
                 <w:rStyle w:val="Lienhypertexte"/>
               </w:rPr>
-              <w:t>7</w:t>
+              <w:t>6</w:t>
             </w:r>
             <w:r>
               <w:rPr>
@@ -4592,7 +4609,7 @@
               <w:rPr>
                 <w:webHidden/>
               </w:rPr>
-              <w:instrText xml:space="preserve"> PAGEREF _Toc398309071 \h </w:instrText>
+              <w:instrText xml:space="preserve"> PAGEREF _Toc398483427 \h </w:instrText>
             </w:r>
             <w:r>
               <w:rPr>
@@ -4609,7 +4626,7 @@
               <w:rPr>
                 <w:webHidden/>
               </w:rPr>
-              <w:t>1</w:t>
+              <w:t>21</w:t>
             </w:r>
             <w:r>
               <w:rPr>
@@ -4627,12 +4644,12 @@
               <w:lang w:eastAsia="fr-FR"/>
             </w:rPr>
           </w:pPr>
-          <w:hyperlink w:anchor="_Toc398309072" w:history="1">
+          <w:hyperlink w:anchor="_Toc398483428" w:history="1">
             <w:r>
               <w:rPr>
                 <w:rStyle w:val="Lienhypertexte"/>
               </w:rPr>
-              <w:t>7.1</w:t>
+              <w:t>6.1</w:t>
             </w:r>
             <w:r>
               <w:rPr>
@@ -4663,7 +4680,7 @@
               <w:rPr>
                 <w:webHidden/>
               </w:rPr>
-              <w:instrText xml:space="preserve"> PAGEREF _Toc398309072 \h </w:instrText>
+              <w:instrText xml:space="preserve"> PAGEREF _Toc398483428 \h </w:instrText>
             </w:r>
             <w:r>
               <w:rPr>
@@ -4680,7 +4697,7 @@
               <w:rPr>
                 <w:webHidden/>
               </w:rPr>
-              <w:t>2</w:t>
+              <w:t>22</w:t>
             </w:r>
             <w:r>
               <w:rPr>
@@ -4698,12 +4715,12 @@
               <w:lang w:eastAsia="fr-FR"/>
             </w:rPr>
           </w:pPr>
-          <w:hyperlink w:anchor="_Toc398309073" w:history="1">
+          <w:hyperlink w:anchor="_Toc398483429" w:history="1">
             <w:r>
               <w:rPr>
                 <w:rStyle w:val="Lienhypertexte"/>
               </w:rPr>
-              <w:t>7.2</w:t>
+              <w:t>6.2</w:t>
             </w:r>
             <w:r>
               <w:rPr>
@@ -4734,7 +4751,7 @@
               <w:rPr>
                 <w:webHidden/>
               </w:rPr>
-              <w:instrText xml:space="preserve"> PAGEREF _Toc398309073 \h </w:instrText>
+              <w:instrText xml:space="preserve"> PAGEREF _Toc398483429 \h </w:instrText>
             </w:r>
             <w:r>
               <w:rPr>
@@ -4751,7 +4768,7 @@
               <w:rPr>
                 <w:webHidden/>
               </w:rPr>
-              <w:t>2</w:t>
+              <w:t>22</w:t>
             </w:r>
             <w:r>
               <w:rPr>
@@ -4769,12 +4786,12 @@
               <w:lang w:eastAsia="fr-FR"/>
             </w:rPr>
           </w:pPr>
-          <w:hyperlink w:anchor="_Toc398309074" w:history="1">
+          <w:hyperlink w:anchor="_Toc398483430" w:history="1">
             <w:r>
               <w:rPr>
                 <w:rStyle w:val="Lienhypertexte"/>
               </w:rPr>
-              <w:t>7.3</w:t>
+              <w:t>6.3</w:t>
             </w:r>
             <w:r>
               <w:rPr>
@@ -4805,7 +4822,7 @@
               <w:rPr>
                 <w:webHidden/>
               </w:rPr>
-              <w:instrText xml:space="preserve"> PAGEREF _Toc398309074 \h </w:instrText>
+              <w:instrText xml:space="preserve"> PAGEREF _Toc398483430 \h </w:instrText>
             </w:r>
             <w:r>
               <w:rPr>
@@ -4822,7 +4839,7 @@
               <w:rPr>
                 <w:webHidden/>
               </w:rPr>
-              <w:t>2</w:t>
+              <w:t>22</w:t>
             </w:r>
             <w:r>
               <w:rPr>
@@ -4841,12 +4858,12 @@
               <w:lang w:eastAsia="fr-FR"/>
             </w:rPr>
           </w:pPr>
-          <w:hyperlink w:anchor="_Toc398309075" w:history="1">
+          <w:hyperlink w:anchor="_Toc398483431" w:history="1">
             <w:r>
               <w:rPr>
                 <w:rStyle w:val="Lienhypertexte"/>
               </w:rPr>
-              <w:t>8</w:t>
+              <w:t>7</w:t>
             </w:r>
             <w:r>
               <w:rPr>
@@ -4878,7 +4895,7 @@
               <w:rPr>
                 <w:webHidden/>
               </w:rPr>
-              <w:instrText xml:space="preserve"> PAGEREF _Toc398309075 \h </w:instrText>
+              <w:instrText xml:space="preserve"> PAGEREF _Toc398483431 \h </w:instrText>
             </w:r>
             <w:r>
               <w:rPr>
@@ -4895,7 +4912,7 @@
               <w:rPr>
                 <w:webHidden/>
               </w:rPr>
-              <w:t>0</w:t>
+              <w:t>23</w:t>
             </w:r>
             <w:r>
               <w:rPr>
@@ -4913,12 +4930,12 @@
               <w:lang w:eastAsia="fr-FR"/>
             </w:rPr>
           </w:pPr>
-          <w:hyperlink w:anchor="_Toc398309076" w:history="1">
+          <w:hyperlink w:anchor="_Toc398483432" w:history="1">
             <w:r>
               <w:rPr>
                 <w:rStyle w:val="Lienhypertexte"/>
               </w:rPr>
-              <w:t>8.1</w:t>
+              <w:t>7.1</w:t>
             </w:r>
             <w:r>
               <w:rPr>
@@ -4931,7 +4948,7 @@
               <w:rPr>
                 <w:rStyle w:val="Lienhypertexte"/>
               </w:rPr>
-              <w:t>De nouvelles méthodes de travail au sein d’Atlante Support</w:t>
+              <w:t>Un projet révolutionnaire pour la magistrature</w:t>
             </w:r>
             <w:r>
               <w:rPr>
@@ -4949,7 +4966,7 @@
               <w:rPr>
                 <w:webHidden/>
               </w:rPr>
-              <w:instrText xml:space="preserve"> PAGEREF _Toc398309076 \h </w:instrText>
+              <w:instrText xml:space="preserve"> PAGEREF _Toc398483432 \h </w:instrText>
             </w:r>
             <w:r>
               <w:rPr>
@@ -4966,7 +4983,7 @@
               <w:rPr>
                 <w:webHidden/>
               </w:rPr>
-              <w:t>0</w:t>
+              <w:t>23</w:t>
             </w:r>
             <w:r>
               <w:rPr>
@@ -4984,12 +5001,12 @@
               <w:lang w:eastAsia="fr-FR"/>
             </w:rPr>
           </w:pPr>
-          <w:hyperlink w:anchor="_Toc398309077" w:history="1">
+          <w:hyperlink w:anchor="_Toc398483433" w:history="1">
             <w:r>
               <w:rPr>
                 <w:rStyle w:val="Lienhypertexte"/>
               </w:rPr>
-              <w:t>8.2</w:t>
+              <w:t>7.2</w:t>
             </w:r>
             <w:r>
               <w:rPr>
@@ -5002,7 +5019,7 @@
               <w:rPr>
                 <w:rStyle w:val="Lienhypertexte"/>
               </w:rPr>
-              <w:t>Un projet révolutionnaire pour la magistrature</w:t>
+              <w:t>De nouvelles méthodes de travail au sein d’Atlante Support</w:t>
             </w:r>
             <w:r>
               <w:rPr>
@@ -5020,7 +5037,7 @@
               <w:rPr>
                 <w:webHidden/>
               </w:rPr>
-              <w:instrText xml:space="preserve"> PAGEREF _Toc398309077 \h </w:instrText>
+              <w:instrText xml:space="preserve"> PAGEREF _Toc398483433 \h </w:instrText>
             </w:r>
             <w:r>
               <w:rPr>
@@ -5037,7 +5054,7 @@
               <w:rPr>
                 <w:webHidden/>
               </w:rPr>
-              <w:t>0</w:t>
+              <w:t>23</w:t>
             </w:r>
             <w:r>
               <w:rPr>
@@ -5056,12 +5073,12 @@
               <w:lang w:eastAsia="fr-FR"/>
             </w:rPr>
           </w:pPr>
-          <w:hyperlink w:anchor="_Toc398309078" w:history="1">
+          <w:hyperlink w:anchor="_Toc398483434" w:history="1">
             <w:r>
               <w:rPr>
                 <w:rStyle w:val="Lienhypertexte"/>
               </w:rPr>
-              <w:t>9</w:t>
+              <w:t>8</w:t>
             </w:r>
             <w:r>
               <w:rPr>
@@ -5093,7 +5110,7 @@
               <w:rPr>
                 <w:webHidden/>
               </w:rPr>
-              <w:instrText xml:space="preserve"> PAGEREF _Toc398309078 \h </w:instrText>
+              <w:instrText xml:space="preserve"> PAGEREF _Toc398483434 \h </w:instrText>
             </w:r>
             <w:r>
               <w:rPr>
@@ -5110,7 +5127,7 @@
               <w:rPr>
                 <w:webHidden/>
               </w:rPr>
-              <w:t>0</w:t>
+              <w:t>24</w:t>
             </w:r>
             <w:r>
               <w:rPr>
@@ -5128,12 +5145,12 @@
               <w:lang w:eastAsia="fr-FR"/>
             </w:rPr>
           </w:pPr>
-          <w:hyperlink w:anchor="_Toc398309079" w:history="1">
+          <w:hyperlink w:anchor="_Toc398483435" w:history="1">
             <w:r>
               <w:rPr>
                 <w:rStyle w:val="Lienhypertexte"/>
               </w:rPr>
-              <w:t>9.1</w:t>
+              <w:t>8.1</w:t>
             </w:r>
             <w:r>
               <w:rPr>
@@ -5146,7 +5163,7 @@
               <w:rPr>
                 <w:rStyle w:val="Lienhypertexte"/>
               </w:rPr>
-              <w:t>Des résultats timides à court terme</w:t>
+              <w:t>Des résultats timides au premier abord</w:t>
             </w:r>
             <w:r>
               <w:rPr>
@@ -5164,7 +5181,7 @@
               <w:rPr>
                 <w:webHidden/>
               </w:rPr>
-              <w:instrText xml:space="preserve"> PAGEREF _Toc398309079 \h </w:instrText>
+              <w:instrText xml:space="preserve"> PAGEREF _Toc398483435 \h </w:instrText>
             </w:r>
             <w:r>
               <w:rPr>
@@ -5181,7 +5198,7 @@
               <w:rPr>
                 <w:webHidden/>
               </w:rPr>
-              <w:t>0</w:t>
+              <w:t>24</w:t>
             </w:r>
             <w:r>
               <w:rPr>
@@ -5199,12 +5216,12 @@
               <w:lang w:eastAsia="fr-FR"/>
             </w:rPr>
           </w:pPr>
-          <w:hyperlink w:anchor="_Toc398309080" w:history="1">
+          <w:hyperlink w:anchor="_Toc398483436" w:history="1">
             <w:r>
               <w:rPr>
                 <w:rStyle w:val="Lienhypertexte"/>
               </w:rPr>
-              <w:t>9.2</w:t>
+              <w:t>8.2</w:t>
             </w:r>
             <w:r>
               <w:rPr>
@@ -5235,7 +5252,7 @@
               <w:rPr>
                 <w:webHidden/>
               </w:rPr>
-              <w:instrText xml:space="preserve"> PAGEREF _Toc398309080 \h </w:instrText>
+              <w:instrText xml:space="preserve"> PAGEREF _Toc398483436 \h </w:instrText>
             </w:r>
             <w:r>
               <w:rPr>
@@ -5252,7 +5269,7 @@
               <w:rPr>
                 <w:webHidden/>
               </w:rPr>
-              <w:t>0</w:t>
+              <w:t>24</w:t>
             </w:r>
             <w:r>
               <w:rPr>
@@ -5271,7 +5288,7 @@
               <w:lang w:eastAsia="fr-FR"/>
             </w:rPr>
           </w:pPr>
-          <w:hyperlink w:anchor="_Toc398309081" w:history="1">
+          <w:hyperlink w:anchor="_Toc398483437" w:history="1">
             <w:r>
               <w:rPr>
                 <w:rStyle w:val="Lienhypertexte"/>
@@ -5308,7 +5325,7 @@
               <w:rPr>
                 <w:webHidden/>
               </w:rPr>
-              <w:instrText xml:space="preserve"> PAGEREF _Toc398309081 \h </w:instrText>
+              <w:instrText xml:space="preserve"> PAGEREF _Toc398483437 \h </w:instrText>
             </w:r>
             <w:r>
               <w:rPr>
@@ -5325,7 +5342,7 @@
               <w:rPr>
                 <w:webHidden/>
               </w:rPr>
-              <w:t>0</w:t>
+              <w:t>26</w:t>
             </w:r>
             <w:r>
               <w:rPr>
@@ -5344,12 +5361,12 @@
               <w:lang w:eastAsia="fr-FR"/>
             </w:rPr>
           </w:pPr>
-          <w:hyperlink w:anchor="_Toc398309082" w:history="1">
+          <w:hyperlink w:anchor="_Toc398483438" w:history="1">
             <w:r>
               <w:rPr>
                 <w:rStyle w:val="Lienhypertexte"/>
               </w:rPr>
-              <w:t>11</w:t>
+              <w:t>12</w:t>
             </w:r>
             <w:r>
               <w:rPr>
@@ -5381,7 +5398,7 @@
               <w:rPr>
                 <w:webHidden/>
               </w:rPr>
-              <w:instrText xml:space="preserve"> PAGEREF _Toc398309082 \h </w:instrText>
+              <w:instrText xml:space="preserve"> PAGEREF _Toc398483438 \h </w:instrText>
             </w:r>
             <w:r>
               <w:rPr>
@@ -5398,7 +5415,7 @@
               <w:rPr>
                 <w:webHidden/>
               </w:rPr>
-              <w:t>0</w:t>
+              <w:t>27</w:t>
             </w:r>
             <w:r>
               <w:rPr>
@@ -5417,12 +5434,12 @@
               <w:lang w:eastAsia="fr-FR"/>
             </w:rPr>
           </w:pPr>
-          <w:hyperlink w:anchor="_Toc398309083" w:history="1">
+          <w:hyperlink w:anchor="_Toc398483439" w:history="1">
             <w:r>
               <w:rPr>
                 <w:rStyle w:val="Lienhypertexte"/>
               </w:rPr>
-              <w:t>12</w:t>
+              <w:t>13</w:t>
             </w:r>
             <w:r>
               <w:rPr>
@@ -5454,7 +5471,7 @@
               <w:rPr>
                 <w:webHidden/>
               </w:rPr>
-              <w:instrText xml:space="preserve"> PAGEREF _Toc398309083 \h </w:instrText>
+              <w:instrText xml:space="preserve"> PAGEREF _Toc398483439 \h </w:instrText>
             </w:r>
             <w:r>
               <w:rPr>
@@ -5471,7 +5488,7 @@
               <w:rPr>
                 <w:webHidden/>
               </w:rPr>
-              <w:t>0</w:t>
+              <w:t>28</w:t>
             </w:r>
             <w:r>
               <w:rPr>
@@ -5506,7 +5523,7 @@
       <w:pPr>
         <w:pStyle w:val="SUP-Titre"/>
       </w:pPr>
-      <w:bookmarkStart w:id="0" w:name="_Toc398309058"/>
+      <w:bookmarkStart w:id="0" w:name="_Toc398483414"/>
       <w:r>
         <w:lastRenderedPageBreak/>
         <w:t>Introduction</w:t>
@@ -5520,7 +5537,7 @@
       <w:pPr>
         <w:pStyle w:val="SUP-Soutitre"/>
       </w:pPr>
-      <w:bookmarkStart w:id="1" w:name="_Toc398309059"/>
+      <w:bookmarkStart w:id="1" w:name="_Toc398483415"/>
       <w:r>
         <w:t>Mon parcours, des études supérieures à la vie active</w:t>
       </w:r>
@@ -5531,7 +5548,15 @@
         <w:pStyle w:val="SUP-Texte"/>
       </w:pPr>
       <w:r>
-        <w:t xml:space="preserve">Après avoir obtenu mon Baccalauréat Scientifique avec option Science de la Vie et de la Terre et spécialité Mathématiques en 2009, j’ai choisi d’intégrer SUPINFO sans aucune connaissance préalable en informatique. Mon choix a été motivé par ma participation à une journée SUPINFO Discovery Day sur le campus de Tours en 2008 et une journée </w:t>
+        <w:t xml:space="preserve">Après avoir obtenu mon Baccalauréat Scientifique avec option Science de la Vie et de la Terre et spécialité Mathématiques en 2009, j’ai choisi d’intégrer SUPINFO sans aucune connaissance préalable en informatique. Mon choix a été motivé par ma participation à une journée SUPINFO </w:t>
+      </w:r>
+      <w:proofErr w:type="spellStart"/>
+      <w:r>
+        <w:t>Discovery</w:t>
+      </w:r>
+      <w:proofErr w:type="spellEnd"/>
+      <w:r>
+        <w:t xml:space="preserve"> Day sur le campus de Tours en 2008 et une journée </w:t>
       </w:r>
       <w:r>
         <w:t>porte ouverte</w:t>
@@ -5581,7 +5606,15 @@
         <w:t xml:space="preserve">, </w:t>
       </w:r>
       <w:r>
-        <w:t>à La Walk (67). Ce stage m’a permis d’avoir un premier contact durable avec le monde de l’entreprise et constitue ma première expérience de développement en équipe. J’ai aussi développé</w:t>
+        <w:t xml:space="preserve">à La </w:t>
+      </w:r>
+      <w:proofErr w:type="spellStart"/>
+      <w:r>
+        <w:t>Walk</w:t>
+      </w:r>
+      <w:proofErr w:type="spellEnd"/>
+      <w:r>
+        <w:t xml:space="preserve"> (67). Ce stage m’a permis d’avoir un premier contact durable avec le monde de l’entreprise et constitue ma première expérience de développement en équipe. J’ai aussi développé</w:t>
       </w:r>
       <w:r>
         <w:t>, depuis ce stage,</w:t>
@@ -5610,8 +5643,13 @@
         <w:t>Lors de ma deuxième année à SUPINFO, je me suis rapproché de deux de mes camarades autoentrepreneurs à la recherche d’un développeur pour leur projet. C’est ainsi que j’ai passé mes stages de deuxième et troisième année en tant que développeur PHP</w:t>
       </w:r>
       <w:r>
-        <w:t>, Javascript</w:t>
-      </w:r>
+        <w:t xml:space="preserve">, </w:t>
+      </w:r>
+      <w:proofErr w:type="spellStart"/>
+      <w:r>
+        <w:t>Javascript</w:t>
+      </w:r>
+      <w:proofErr w:type="spellEnd"/>
       <w:r>
         <w:t xml:space="preserve"> et MySQL chez HUBVIOOS, la start-up créée par mes camarades Gilles HUMEZ et Kévin O’NEILL et moi-même. HUBVIOOS était un projet de « média social »</w:t>
       </w:r>
@@ -5632,11 +5670,16 @@
         <w:t>une entreprise locale de diffusion de vidéos en ligne :</w:t>
       </w:r>
       <w:r>
-        <w:t xml:space="preserve"> Vidéo@</w:t>
+        <w:t xml:space="preserve"> </w:t>
+      </w:r>
+      <w:proofErr w:type="spellStart"/>
+      <w:r>
+        <w:t>Vidéo@</w:t>
       </w:r>
       <w:r>
         <w:t>Volonté</w:t>
       </w:r>
+      <w:proofErr w:type="spellEnd"/>
       <w:r>
         <w:rPr>
           <w:rStyle w:val="Appelnotedebasdep"/>
@@ -5662,10 +5705,18 @@
         <w:t xml:space="preserve"> familiariser avec la nature des démarches administratives liées à la création et la gestion d’une entreprise. </w:t>
       </w:r>
       <w:r>
-        <w:t>De plus, Vidéo@</w:t>
-      </w:r>
-      <w:r>
-        <w:t>Volonté détient des droits de diffusion de contenus de grandes entreprises multimédia comme Pathé</w:t>
+        <w:t xml:space="preserve">De plus, </w:t>
+      </w:r>
+      <w:proofErr w:type="spellStart"/>
+      <w:r>
+        <w:t>Vidéo@</w:t>
+      </w:r>
+      <w:r>
+        <w:t>Volonté</w:t>
+      </w:r>
+      <w:proofErr w:type="spellEnd"/>
+      <w:r>
+        <w:t xml:space="preserve"> détient des droits de diffusion de contenus de grandes entreprises multimédia comme Pathé</w:t>
       </w:r>
       <w:r>
         <w:rPr>
@@ -5683,8 +5734,13 @@
         <w:footnoteReference w:id="4"/>
       </w:r>
       <w:r>
-        <w:t xml:space="preserve"> ou encore Warner Brothers</w:t>
-      </w:r>
+        <w:t xml:space="preserve"> ou encore Warner </w:t>
+      </w:r>
+      <w:proofErr w:type="spellStart"/>
+      <w:r>
+        <w:t>Brothers</w:t>
+      </w:r>
+      <w:proofErr w:type="spellEnd"/>
       <w:r>
         <w:rPr>
           <w:rStyle w:val="Appelnotedebasdep"/>
@@ -5722,28 +5778,99 @@
         <w:t xml:space="preserve"> auquel j’ai pris part</w:t>
       </w:r>
       <w:r>
-        <w:t xml:space="preserve"> comme les bases de données NoSQL</w:t>
-      </w:r>
-      <w:r>
-        <w:t xml:space="preserve"> (MongoDB, OrientDB)</w:t>
-      </w:r>
-      <w:r>
-        <w:t>, les frameworks de la pile de technologies de développement « full-javascript » (NodeJS, AngularJS, EmberJS</w:t>
-      </w:r>
-      <w:r>
-        <w:t>, MeteorJS</w:t>
-      </w:r>
+        <w:t xml:space="preserve"> comme les bases de données </w:t>
+      </w:r>
+      <w:proofErr w:type="spellStart"/>
+      <w:r>
+        <w:t>NoSQL</w:t>
+      </w:r>
+      <w:proofErr w:type="spellEnd"/>
+      <w:r>
+        <w:t xml:space="preserve"> (</w:t>
+      </w:r>
+      <w:proofErr w:type="spellStart"/>
+      <w:r>
+        <w:t>MongoDB</w:t>
+      </w:r>
+      <w:proofErr w:type="spellEnd"/>
+      <w:r>
+        <w:t xml:space="preserve">, </w:t>
+      </w:r>
+      <w:proofErr w:type="spellStart"/>
+      <w:r>
+        <w:t>OrientDB</w:t>
+      </w:r>
+      <w:proofErr w:type="spellEnd"/>
       <w:r>
         <w:t>)</w:t>
       </w:r>
       <w:r>
+        <w:t xml:space="preserve">, les </w:t>
+      </w:r>
+      <w:proofErr w:type="spellStart"/>
+      <w:r>
+        <w:t>frameworks</w:t>
+      </w:r>
+      <w:proofErr w:type="spellEnd"/>
+      <w:r>
+        <w:t xml:space="preserve"> de la pile de technologies de développement « full-</w:t>
+      </w:r>
+      <w:proofErr w:type="spellStart"/>
+      <w:r>
+        <w:t>javascript</w:t>
+      </w:r>
+      <w:proofErr w:type="spellEnd"/>
+      <w:r>
+        <w:t> » (</w:t>
+      </w:r>
+      <w:proofErr w:type="spellStart"/>
+      <w:r>
+        <w:t>NodeJS</w:t>
+      </w:r>
+      <w:proofErr w:type="spellEnd"/>
+      <w:r>
+        <w:t xml:space="preserve">, </w:t>
+      </w:r>
+      <w:proofErr w:type="spellStart"/>
+      <w:r>
+        <w:t>AngularJS</w:t>
+      </w:r>
+      <w:proofErr w:type="spellEnd"/>
+      <w:r>
+        <w:t xml:space="preserve">, </w:t>
+      </w:r>
+      <w:proofErr w:type="spellStart"/>
+      <w:r>
+        <w:t>EmberJS</w:t>
+      </w:r>
+      <w:proofErr w:type="spellEnd"/>
+      <w:r>
+        <w:t xml:space="preserve">, </w:t>
+      </w:r>
+      <w:proofErr w:type="spellStart"/>
+      <w:r>
+        <w:t>MeteorJS</w:t>
+      </w:r>
+      <w:proofErr w:type="spellEnd"/>
+      <w:r>
+        <w:t>)</w:t>
+      </w:r>
+      <w:r>
         <w:t>, les outils d’</w:t>
       </w:r>
       <w:r>
         <w:t>intégration continue ou</w:t>
       </w:r>
       <w:r>
-        <w:t xml:space="preserve"> les frameworks de test unitaires.</w:t>
+        <w:t xml:space="preserve"> les </w:t>
+      </w:r>
+      <w:proofErr w:type="spellStart"/>
+      <w:r>
+        <w:t>frameworks</w:t>
+      </w:r>
+      <w:proofErr w:type="spellEnd"/>
+      <w:r>
+        <w:t xml:space="preserve"> de test unitaires.</w:t>
       </w:r>
     </w:p>
     <w:p>
@@ -5795,7 +5922,7 @@
       <w:pPr>
         <w:pStyle w:val="SUP-Soutitre"/>
       </w:pPr>
-      <w:bookmarkStart w:id="2" w:name="_Toc398309060"/>
+      <w:bookmarkStart w:id="2" w:name="_Toc398483416"/>
       <w:r>
         <w:lastRenderedPageBreak/>
         <w:t>La résistance au changement</w:t>
@@ -5882,7 +6009,7 @@
       <w:pPr>
         <w:pStyle w:val="SUP-Titre"/>
       </w:pPr>
-      <w:bookmarkStart w:id="3" w:name="_Toc398309061"/>
+      <w:bookmarkStart w:id="3" w:name="_Toc398483417"/>
       <w:r>
         <w:lastRenderedPageBreak/>
         <w:t>Atlante-Support</w:t>
@@ -5985,7 +6112,7 @@
           <w:noProof/>
         </w:rPr>
       </w:pPr>
-      <w:bookmarkStart w:id="4" w:name="_Toc398309062"/>
+      <w:bookmarkStart w:id="4" w:name="_Toc398483418"/>
       <w:r>
         <w:rPr>
           <w:noProof/>
@@ -6035,13 +6162,13 @@
         </w:rPr>
         <w:t xml:space="preserve"> pour les caisses de congés payés</w:t>
       </w:r>
+      <w:r>
+        <w:rPr>
+          <w:noProof/>
+        </w:rPr>
+        <w:t xml:space="preserve"> du bâtiment</w:t>
+      </w:r>
       <w:bookmarkEnd w:id="4"/>
-      <w:r>
-        <w:rPr>
-          <w:noProof/>
-        </w:rPr>
-        <w:t xml:space="preserve"> du bâtiment</w:t>
-      </w:r>
     </w:p>
     <w:p>
       <w:pPr>
@@ -6530,20 +6657,20 @@
           <w:noProof/>
         </w:rPr>
       </w:pPr>
-      <w:bookmarkStart w:id="5" w:name="_Toc398309063"/>
+      <w:bookmarkStart w:id="5" w:name="_Toc398483419"/>
       <w:r>
         <w:rPr>
           <w:noProof/>
         </w:rPr>
         <w:t>Atlante Group</w:t>
       </w:r>
+      <w:r>
+        <w:rPr>
+          <w:noProof/>
+        </w:rPr>
+        <w:t xml:space="preserve"> et la stratégie de développement</w:t>
+      </w:r>
       <w:bookmarkEnd w:id="5"/>
-      <w:r>
-        <w:rPr>
-          <w:noProof/>
-        </w:rPr>
-        <w:t xml:space="preserve"> et la stratégie de développement</w:t>
-      </w:r>
     </w:p>
     <w:p>
       <w:pPr>
@@ -6735,7 +6862,7 @@
       <w:pPr>
         <w:pStyle w:val="SUP-Soutitre"/>
       </w:pPr>
-      <w:bookmarkStart w:id="6" w:name="_Toc398309064"/>
+      <w:bookmarkStart w:id="6" w:name="_Toc398483420"/>
       <w:r>
         <w:lastRenderedPageBreak/>
         <w:t>Les conditions de travail</w:t>
@@ -6749,7 +6876,7 @@
           <w:noProof/>
         </w:rPr>
       </w:pPr>
-      <w:bookmarkStart w:id="7" w:name="_Toc398309065"/>
+      <w:bookmarkStart w:id="7" w:name="_Toc398483421"/>
       <w:r>
         <w:rPr>
           <w:noProof/>
@@ -8056,15 +8183,14 @@
           <w:noProof/>
         </w:rPr>
       </w:pPr>
-      <w:bookmarkStart w:id="8" w:name="_Toc398309066"/>
-      <w:bookmarkStart w:id="9" w:name="_Toc398309067"/>
+      <w:bookmarkStart w:id="8" w:name="_Toc398483422"/>
       <w:r>
         <w:rPr>
           <w:noProof/>
         </w:rPr>
         <w:t>Les partenaires extérieurs intervenus dans le cadre de Persée</w:t>
       </w:r>
-      <w:bookmarkEnd w:id="9"/>
+      <w:bookmarkEnd w:id="8"/>
     </w:p>
     <w:p>
       <w:pPr>
@@ -8189,13 +8315,14 @@
           <w:noProof/>
         </w:rPr>
       </w:pPr>
+      <w:bookmarkStart w:id="9" w:name="_Toc398483423"/>
       <w:r>
         <w:rPr>
           <w:noProof/>
         </w:rPr>
         <w:t>Des méthodes de travail fonctionnelles mais améliorables</w:t>
       </w:r>
-      <w:bookmarkEnd w:id="8"/>
+      <w:bookmarkEnd w:id="9"/>
     </w:p>
     <w:p>
       <w:pPr>
@@ -8336,10 +8463,23 @@
         <w:t>é</w:t>
       </w:r>
       <w:r>
-        <w:t xml:space="preserve"> de code comme GitHub ou </w:t>
-      </w:r>
-      <w:r>
-        <w:t>BitBucket.</w:t>
+        <w:t xml:space="preserve"> de code comme </w:t>
+      </w:r>
+      <w:proofErr w:type="spellStart"/>
+      <w:r>
+        <w:t>GitHub</w:t>
+      </w:r>
+      <w:proofErr w:type="spellEnd"/>
+      <w:r>
+        <w:t xml:space="preserve"> ou </w:t>
+      </w:r>
+      <w:proofErr w:type="spellStart"/>
+      <w:r>
+        <w:t>BitBucket</w:t>
+      </w:r>
+      <w:proofErr w:type="spellEnd"/>
+      <w:r>
+        <w:t>.</w:t>
       </w:r>
     </w:p>
     <w:p>
@@ -8372,7 +8512,15 @@
       </w:r>
       <w:r>
         <w:lastRenderedPageBreak/>
-        <w:t>locale SQLite si besoin</w:t>
+        <w:t xml:space="preserve">locale </w:t>
+      </w:r>
+      <w:proofErr w:type="spellStart"/>
+      <w:r>
+        <w:t>SQLite</w:t>
+      </w:r>
+      <w:proofErr w:type="spellEnd"/>
+      <w:r>
+        <w:t xml:space="preserve"> si besoin</w:t>
       </w:r>
       <w:r>
         <w:t xml:space="preserve"> et la gestion du code et des versions est faite dans un dépôt git.</w:t>
@@ -8395,14 +8543,27 @@
         <w:t>suivant sa sortie (la version actuelle est Visual Studio 2013).</w:t>
       </w:r>
       <w:r>
-        <w:t xml:space="preserve"> Les développements PHP et MySQL sont effectués dans PhpStorm, un environnement de développement édité par la société</w:t>
+        <w:t xml:space="preserve"> Les développements PHP et MySQL sont effectués dans </w:t>
+      </w:r>
+      <w:proofErr w:type="spellStart"/>
+      <w:r>
+        <w:t>PhpStorm</w:t>
+      </w:r>
+      <w:proofErr w:type="spellEnd"/>
+      <w:r>
+        <w:t>, un environnement de développement édité par la société</w:t>
       </w:r>
       <w:r>
         <w:t xml:space="preserve"> américaine</w:t>
       </w:r>
       <w:r>
-        <w:t xml:space="preserve"> JetBrains</w:t>
-      </w:r>
+        <w:t xml:space="preserve"> </w:t>
+      </w:r>
+      <w:proofErr w:type="spellStart"/>
+      <w:r>
+        <w:t>JetBrains</w:t>
+      </w:r>
+      <w:proofErr w:type="spellEnd"/>
       <w:r>
         <w:rPr>
           <w:rStyle w:val="Appelnotedebasdep"/>
@@ -8705,7 +8866,13 @@
         <w:t>En plus de ces retards, les livraisons effectuées sont parfois incomplètes par rapport à la liste des fonctionnalités promises.</w:t>
       </w:r>
       <w:r>
-        <w:t xml:space="preserve"> Aucune documentation n’existe sur les fonctionnalités développées. Ainsi, lorsqu’un développeur change de projet ou prend la suite d’un autre développeur changeant de projet, un temps de découverte et compréhension de ce qui a été fait est nécessaire.</w:t>
+        <w:t xml:space="preserve"> Aucune documentation n’existe sur les fonctionnalités développées. </w:t>
+      </w:r>
+      <w:r>
+        <w:t>De ce fait</w:t>
+      </w:r>
+      <w:r>
+        <w:t>, lorsqu’un développeur change de projet ou prend la suite d’un autre développeur changeant de projet, un temps de découverte et compréhension de ce qui a été fait est nécessaire.</w:t>
       </w:r>
       <w:r>
         <w:t xml:space="preserve"> Du fait de la petite taille de l’équipe, il arrive que les effectifs des équipes en charge de chaque produit varient. L’absence de conventions de code (convention de nommage des fichiers, des variables, des fonctions, des classes ; conventions de design-pattern à utiliser ; convention de type d’architectures de solutions, etc…) aggrave encore ce temps d’appropriation du code des</w:t>
@@ -8713,11 +8880,12 @@
       <w:r>
         <w:t xml:space="preserve"> développeurs par leurs collègues</w:t>
       </w:r>
-      <w:bookmarkStart w:id="10" w:name="_GoBack"/>
-      <w:bookmarkEnd w:id="10"/>
       <w:r>
         <w:t xml:space="preserve">. </w:t>
       </w:r>
+      <w:r>
+        <w:t>Ce phénomène est encore amplifié par le fait que les consignes de travail soient le plus souvent transmises à l’oral sans trace écrite.</w:t>
+      </w:r>
     </w:p>
     <w:p>
       <w:pPr>
@@ -8740,6 +8908,9 @@
       </w:r>
       <w:r>
         <w:t xml:space="preserve"> </w:t>
+      </w:r>
+      <w:r>
+        <w:t>Ces migrations s’étendent parfois sur plusieurs semaines.</w:t>
       </w:r>
     </w:p>
     <w:p>
@@ -8767,7 +8938,6 @@
           <w:color w:val="5B9BD5"/>
           <w:lang w:eastAsia="fr-FR"/>
         </w:rPr>
-        <w:lastRenderedPageBreak/>
         <w:t xml:space="preserve">Le faible nombre d’employés au sein de l’entreprise implique une répartition des tâches moins rigoureuse que dans une multinationale, chacun peut être amenés à travailler sur différents projets et différents domaines. </w:t>
       </w:r>
     </w:p>
@@ -8786,24 +8956,42 @@
           <w:color w:val="5B9BD5"/>
           <w:lang w:eastAsia="fr-FR"/>
         </w:rPr>
-        <w:t>Les décisions stratégiques sont prises par Monsieur Heyd et Monsieur Genet, et portent sur l’ensemble des projets, cependant les choix techniques sont souvent laissés à l’appréciation des techniciens.</w:t>
-      </w:r>
-    </w:p>
-    <w:p>
-      <w:pPr>
-        <w:spacing w:after="0" w:line="240" w:lineRule="auto"/>
-        <w:ind w:left="0" w:firstLine="0"/>
-        <w:rPr>
-          <w:rFonts w:ascii="Calibri" w:eastAsia="Times New Roman" w:hAnsi="Calibri" w:cs="Times New Roman"/>
-          <w:lang w:eastAsia="fr-FR"/>
-        </w:rPr>
-      </w:pPr>
+        <w:t xml:space="preserve">Les décisions stratégiques sont prises par Monsieur </w:t>
+      </w:r>
+      <w:proofErr w:type="spellStart"/>
       <w:r>
         <w:rPr>
           <w:rFonts w:ascii="Calibri" w:eastAsia="Times New Roman" w:hAnsi="Calibri" w:cs="Times New Roman"/>
           <w:color w:val="5B9BD5"/>
           <w:lang w:eastAsia="fr-FR"/>
         </w:rPr>
+        <w:t>Heyd</w:t>
+      </w:r>
+      <w:proofErr w:type="spellEnd"/>
+      <w:r>
+        <w:rPr>
+          <w:rFonts w:ascii="Calibri" w:eastAsia="Times New Roman" w:hAnsi="Calibri" w:cs="Times New Roman"/>
+          <w:color w:val="5B9BD5"/>
+          <w:lang w:eastAsia="fr-FR"/>
+        </w:rPr>
+        <w:t xml:space="preserve"> et Monsieur Genet, et portent sur l’ensemble des projets, cependant les choix techniques sont souvent laissés à l’appréciation des techniciens.</w:t>
+      </w:r>
+    </w:p>
+    <w:p>
+      <w:pPr>
+        <w:spacing w:after="0" w:line="240" w:lineRule="auto"/>
+        <w:ind w:left="0" w:firstLine="0"/>
+        <w:rPr>
+          <w:rFonts w:ascii="Calibri" w:eastAsia="Times New Roman" w:hAnsi="Calibri" w:cs="Times New Roman"/>
+          <w:lang w:eastAsia="fr-FR"/>
+        </w:rPr>
+      </w:pPr>
+      <w:r>
+        <w:rPr>
+          <w:rFonts w:ascii="Calibri" w:eastAsia="Times New Roman" w:hAnsi="Calibri" w:cs="Times New Roman"/>
+          <w:color w:val="5B9BD5"/>
+          <w:lang w:eastAsia="fr-FR"/>
+        </w:rPr>
         <w:t>Aucune méthodologie particulière n’est prise afin de manager ces différents projets, et sont pour la plupart traités au jour le jour. De plus, un manque de communication entre l’équipe décisionnelle et l’équipe technique implique souvent des délais entre une prise de décision et son application, délais qui peuvent souvent s’étaler sur plusieurs semaines. Plusieurs tentatives ont été faites afin de palier à ce problème, notamment par le biais d’une réunion de quelques minutes tous les matins, mais a très vite été abandonné.</w:t>
       </w:r>
     </w:p>
@@ -8817,7 +9005,15 @@
         <w:pStyle w:val="SUP-Texte"/>
       </w:pPr>
       <w:r>
-        <w:t xml:space="preserve">Technos / façons de faire imposées par les profils non techniques </w:t>
+        <w:t xml:space="preserve">Technos / façons de faire </w:t>
+      </w:r>
+      <w:proofErr w:type="spellStart"/>
+      <w:r>
+        <w:t>imposées</w:t>
+      </w:r>
+      <w:proofErr w:type="spellEnd"/>
+      <w:r>
+        <w:t xml:space="preserve"> par les profils non techniques </w:t>
       </w:r>
       <w:r>
         <w:sym w:font="Wingdings" w:char="F0E8"/>
@@ -8835,24 +9031,50 @@
       <w:pPr>
         <w:pStyle w:val="SUP-Texte"/>
       </w:pPr>
+      <w:r>
+        <w:t>C</w:t>
+      </w:r>
+      <w:r>
+        <w:t>ons</w:t>
+      </w:r>
+      <w:r>
+        <w:t xml:space="preserve"> : </w:t>
+      </w:r>
     </w:p>
     <w:p>
       <w:pPr>
         <w:pStyle w:val="SUP-Texte"/>
       </w:pPr>
+      <w:r>
+        <w:t>Usage pauvre de TFS : pas de gestion des bugs, pas de gestion des tâche</w:t>
+      </w:r>
+      <w:r>
+        <w:t>s</w:t>
+      </w:r>
+      <w:r>
+        <w:t xml:space="preserve">, pas de gestion systématique des versions, </w:t>
+      </w:r>
+      <w:r>
+        <w:t xml:space="preserve">travail avec d’anciennes versions de </w:t>
+      </w:r>
+      <w:proofErr w:type="spellStart"/>
+      <w:r>
+        <w:t>frameworks</w:t>
+      </w:r>
+      <w:proofErr w:type="spellEnd"/>
+      <w:r>
+        <w:t xml:space="preserve"> comme .NET 3.5</w:t>
+      </w:r>
     </w:p>
     <w:p>
       <w:pPr>
         <w:pStyle w:val="SUP-Texte"/>
       </w:pPr>
       <w:r>
-        <w:t>C</w:t>
-      </w:r>
-      <w:r>
-        <w:t>ons</w:t>
-      </w:r>
-      <w:r>
-        <w:t xml:space="preserve"> : </w:t>
+        <w:t>Partage de code par mail, sur partage réseau</w:t>
+      </w:r>
+      <w:r>
+        <w:t xml:space="preserve"> </w:t>
       </w:r>
     </w:p>
     <w:p>
@@ -8860,16 +9082,7 @@
         <w:pStyle w:val="SUP-Texte"/>
       </w:pPr>
       <w:r>
-        <w:t>Usage pauvre de TFS : pas de gestion des bugs, pas de gestion des tâche</w:t>
-      </w:r>
-      <w:r>
-        <w:t>s</w:t>
-      </w:r>
-      <w:r>
-        <w:t xml:space="preserve">, pas de gestion systématique des versions, </w:t>
-      </w:r>
-      <w:r>
-        <w:t>travail avec d’anciennes versions de frameworks comme .NET 3.5</w:t>
+        <w:t>Sécurité fragile : mêmes mots de passes utilisés un peu partout au point d’être presque une « convention »</w:t>
       </w:r>
     </w:p>
     <w:p>
@@ -8877,7 +9090,23 @@
         <w:pStyle w:val="SUP-Texte"/>
       </w:pPr>
       <w:r>
-        <w:t>Partage de code par mail, sur partage réseau</w:t>
+        <w:t>3 versions d’</w:t>
+      </w:r>
+      <w:proofErr w:type="spellStart"/>
+      <w:r>
+        <w:t>Axinod</w:t>
+      </w:r>
+      <w:proofErr w:type="spellEnd"/>
+      <w:r>
+        <w:t xml:space="preserve"> maintenues en parallèle au lieu de trois produits avec des spécificités très </w:t>
+      </w:r>
+      <w:proofErr w:type="gramStart"/>
+      <w:r>
+        <w:t>forte</w:t>
+      </w:r>
+      <w:proofErr w:type="gramEnd"/>
+      <w:r>
+        <w:t xml:space="preserve"> en fonction du client =&gt; presque 3 logiciels différents</w:t>
       </w:r>
     </w:p>
     <w:p>
@@ -8885,26 +9114,55 @@
         <w:pStyle w:val="SUP-Texte"/>
       </w:pPr>
       <w:r>
-        <w:t>Pas de gestion des taches en interne, consignes données à l’oral ou par mail, pas de référenciel si quelqu’un doit prendre la suite</w:t>
+        <w:t xml:space="preserve">Trop forte sensibilité au BUZZ informatique </w:t>
+      </w:r>
+      <w:r>
+        <w:sym w:font="Wingdings" w:char="F0E8"/>
+      </w:r>
+      <w:r>
+        <w:t xml:space="preserve"> mode du cloud =</w:t>
+      </w:r>
+      <w:proofErr w:type="gramStart"/>
+      <w:r>
+        <w:t>&gt;  souscription</w:t>
+      </w:r>
+      <w:proofErr w:type="gramEnd"/>
+      <w:r>
+        <w:t xml:space="preserve"> AZURE pour 24k€ que l’on utilise à peine </w:t>
+      </w:r>
+      <w:r>
+        <w:sym w:font="Wingdings" w:char="F0E8"/>
+      </w:r>
+      <w:r>
+        <w:t xml:space="preserve"> trouver un moyen de la rentabiliser à tout prix pour pas que ça soit gaspillé </w:t>
+      </w:r>
+      <w:r>
+        <w:sym w:font="Wingdings" w:char="F0E8"/>
+      </w:r>
+      <w:r>
+        <w:t xml:space="preserve"> conso</w:t>
+      </w:r>
+      <w:r>
+        <w:t>m</w:t>
+      </w:r>
+      <w:r>
+        <w:t>mation de l’achat plutôt qu’achat en fonction de la consommation prévue</w:t>
       </w:r>
     </w:p>
     <w:p>
       <w:pPr>
         <w:pStyle w:val="SUP-Texte"/>
       </w:pPr>
-      <w:r>
-        <w:t>Participation n</w:t>
-      </w:r>
-      <w:r>
-        <w:t>on systématique aux réunions techniques</w:t>
-      </w:r>
     </w:p>
     <w:p>
       <w:pPr>
         <w:pStyle w:val="SUP-Texte"/>
       </w:pPr>
       <w:r>
-        <w:t xml:space="preserve">Pas de vrai procédé de livraison standardisé : copie des fichiers + bases chez les clients, </w:t>
+        <w:t>Pros</w:t>
+      </w:r>
+      <w:r>
+        <w:t> :</w:t>
       </w:r>
     </w:p>
     <w:p>
@@ -8912,7 +9170,30 @@
         <w:pStyle w:val="SUP-Texte"/>
       </w:pPr>
       <w:r>
-        <w:t>Sécurité fragile : mêmes mots de passes utilisés un peu partout au point d’être presque une « convention »</w:t>
+        <w:t>Utilisation d’</w:t>
+      </w:r>
+      <w:proofErr w:type="spellStart"/>
+      <w:r>
+        <w:t>infragistics</w:t>
+      </w:r>
+      <w:proofErr w:type="spellEnd"/>
+      <w:r>
+        <w:t xml:space="preserve"> qui permet de ne pas avoir à tout redévelopper</w:t>
+      </w:r>
+      <w:r>
+        <w:t xml:space="preserve"> </w:t>
+      </w:r>
+      <w:r>
+        <w:sym w:font="Wingdings" w:char="F0E8"/>
+      </w:r>
+      <w:r>
+        <w:t xml:space="preserve"> MAIS</w:t>
+      </w:r>
+      <w:r>
+        <w:t xml:space="preserve"> parfois plusieurs versions de retard</w:t>
+      </w:r>
+      <w:r>
+        <w:t>…</w:t>
       </w:r>
     </w:p>
     <w:p>
@@ -8920,362 +9201,96 @@
         <w:pStyle w:val="SUP-Texte"/>
       </w:pPr>
       <w:r>
-        <w:t>Difficultés à établir des lignes directrices parfois claires</w:t>
-      </w:r>
-    </w:p>
-    <w:p>
-      <w:pPr>
-        <w:pStyle w:val="SUP-Texte"/>
-      </w:pPr>
-      <w:r>
-        <w:t>Pas de réelle conventions établies au niveau du code + plusieurs développeurs passés sur le même projet =&gt; différentes façons de faire</w:t>
-      </w:r>
-      <w:r>
-        <w:t>, différents style code dans le même projet et parfois même dans le même fichier</w:t>
-      </w:r>
-      <w:r>
-        <w:t> !</w:t>
-      </w:r>
-    </w:p>
-    <w:p>
-      <w:pPr>
-        <w:pStyle w:val="SUP-Texte"/>
-      </w:pPr>
-      <w:r>
         <w:lastRenderedPageBreak/>
-        <w:t>3 versions d’Axinod maintenues en parallèle au lieu de trois produits avec des spécificités très forte en fonction du client =&gt; presque 3 logiciels différents</w:t>
-      </w:r>
-    </w:p>
-    <w:p>
-      <w:pPr>
-        <w:pStyle w:val="SUP-Texte"/>
-      </w:pPr>
-      <w:r>
-        <w:t xml:space="preserve">Trop forte sensibilité au BUZZ informatique </w:t>
-      </w:r>
-      <w:r>
-        <w:sym w:font="Wingdings" w:char="F0E8"/>
-      </w:r>
-      <w:r>
-        <w:t xml:space="preserve"> mode du cloud =&gt;  souscription AZURE pour 24k€ que l’on utilise à peine </w:t>
-      </w:r>
-      <w:r>
-        <w:sym w:font="Wingdings" w:char="F0E8"/>
-      </w:r>
-      <w:r>
-        <w:t xml:space="preserve"> trouver un moyen de la rentabiliser à tout prix pour pas que ça soit gaspillé </w:t>
-      </w:r>
-      <w:r>
-        <w:sym w:font="Wingdings" w:char="F0E8"/>
-      </w:r>
-      <w:r>
-        <w:t xml:space="preserve"> conso</w:t>
-      </w:r>
-      <w:r>
-        <w:t>m</w:t>
-      </w:r>
-      <w:r>
-        <w:t>mation de l’achat plutôt qu’achat en fonction de la consommation prévue</w:t>
-      </w:r>
-    </w:p>
-    <w:p>
-      <w:pPr>
-        <w:pStyle w:val="SUP-Texte"/>
-      </w:pPr>
-    </w:p>
-    <w:p>
-      <w:pPr>
-        <w:pStyle w:val="SUP-Texte"/>
-      </w:pPr>
-      <w:r>
-        <w:t>Pros</w:t>
-      </w:r>
-      <w:r>
-        <w:t> :</w:t>
-      </w:r>
-    </w:p>
-    <w:p>
-      <w:pPr>
-        <w:pStyle w:val="SUP-Texte"/>
-      </w:pPr>
-      <w:r>
-        <w:t>Utilisation d’infragistics qui permet de ne pas avoir à tout redévelopper</w:t>
-      </w:r>
-      <w:r>
-        <w:t xml:space="preserve"> </w:t>
-      </w:r>
-      <w:r>
-        <w:sym w:font="Wingdings" w:char="F0E8"/>
-      </w:r>
-      <w:r>
-        <w:t xml:space="preserve"> MAIS</w:t>
-      </w:r>
-      <w:r>
-        <w:t xml:space="preserve"> parfois plusieurs versions de retard</w:t>
-      </w:r>
-      <w:r>
-        <w:t>…</w:t>
-      </w:r>
-    </w:p>
-    <w:p>
-      <w:pPr>
-        <w:pStyle w:val="SUP-Texte"/>
-      </w:pPr>
-      <w:r>
-        <w:t xml:space="preserve">Équipe ouverte aux suggestions (même si ça prend du teeeeeeeeeeeeeeemps) : trello, git, réunions, WPF, ClickOnce,  </w:t>
-      </w:r>
-    </w:p>
-    <w:p>
-      <w:pPr>
-        <w:pStyle w:val="SUP-Texte"/>
-      </w:pPr>
-    </w:p>
-    <w:p>
-      <w:pPr>
-        <w:pStyle w:val="SUP-Texte"/>
-      </w:pPr>
-      <w:r>
-        <w:t xml:space="preserve">Déroulement d’un projet : </w:t>
-      </w:r>
-    </w:p>
-    <w:p>
-      <w:pPr>
-        <w:pStyle w:val="SUP-Texte"/>
-      </w:pPr>
-    </w:p>
-    <w:p>
-      <w:pPr>
-        <w:pStyle w:val="SUP-Texte"/>
-      </w:pPr>
-      <w:r>
-        <w:t>Ambiance de travail</w:t>
-      </w:r>
-      <w:r>
-        <w:t> :</w:t>
-      </w:r>
-    </w:p>
-    <w:p>
-      <w:pPr>
-        <w:pStyle w:val="SUP-Texte"/>
-      </w:pPr>
-      <w:r>
-        <w:t>Séparation entre les cadres et les contrats pro : moyennes d’âge différentes, curiosité technologiques chez les « jeunes » absente chez les vieux</w:t>
-      </w:r>
-    </w:p>
-    <w:p>
-      <w:pPr>
-        <w:pStyle w:val="SUP-Texte"/>
-      </w:pPr>
-      <w:r>
-        <w:t>Dialogue ouvert, suggestions possibles (même si pas toujours entendues)</w:t>
-      </w:r>
-    </w:p>
-    <w:p/>
-    <w:p>
-      <w:pPr>
-        <w:pStyle w:val="SUP-Texte"/>
-        <w:rPr>
-          <w:noProof/>
-        </w:rPr>
-      </w:pPr>
-      <w:r>
-        <w:rPr>
-          <w:noProof/>
-        </w:rPr>
-        <w:t>L’équipe de travail d’Atlante Support se compose découpe donc de la façon suivante :</w:t>
-      </w:r>
-    </w:p>
-    <w:p>
-      <w:pPr>
-        <w:pStyle w:val="SUP-Texte"/>
-        <w:numPr>
-          <w:ilvl w:val="0"/>
-          <w:numId w:val="10"/>
-        </w:numPr>
-        <w:rPr>
-          <w:noProof/>
-        </w:rPr>
-      </w:pPr>
-      <w:r>
-        <w:rPr>
-          <w:noProof/>
-        </w:rPr>
-        <w:t>Un dirigeant, monsieur HEYD,</w:t>
-      </w:r>
-    </w:p>
-    <w:p>
-      <w:pPr>
-        <w:pStyle w:val="SUP-Texte"/>
-        <w:numPr>
-          <w:ilvl w:val="0"/>
-          <w:numId w:val="10"/>
-        </w:numPr>
-        <w:rPr>
-          <w:noProof/>
-        </w:rPr>
-      </w:pPr>
-      <w:r>
-        <w:rPr>
-          <w:noProof/>
-        </w:rPr>
-        <w:t>Un chargé de communication / chef de projets ; monsieur MAGNIEZ</w:t>
-      </w:r>
-    </w:p>
-    <w:p>
-      <w:pPr>
-        <w:pStyle w:val="SUP-Texte"/>
-        <w:numPr>
-          <w:ilvl w:val="0"/>
-          <w:numId w:val="10"/>
-        </w:numPr>
-        <w:rPr>
-          <w:noProof/>
-        </w:rPr>
-      </w:pPr>
-      <w:r>
-        <w:rPr>
-          <w:noProof/>
-        </w:rPr>
-        <w:t>Trois développeurs cadres ; messieurs GENET, GIRAUD et IDRISSI avec des degrés de responsabilités différents</w:t>
-      </w:r>
-    </w:p>
-    <w:p>
-      <w:pPr>
-        <w:pStyle w:val="SUP-Texte"/>
-        <w:numPr>
-          <w:ilvl w:val="0"/>
-          <w:numId w:val="10"/>
-        </w:numPr>
-        <w:rPr>
-          <w:noProof/>
-        </w:rPr>
-      </w:pPr>
-      <w:r>
-        <w:rPr>
-          <w:noProof/>
-        </w:rPr>
-        <w:t>Cinq employés en contrat de professionnalisation à SUPINFO Strasbourg</w:t>
-      </w:r>
-    </w:p>
-    <w:p>
-      <w:pPr>
-        <w:pStyle w:val="SUP-Texte"/>
-        <w:rPr>
-          <w:noProof/>
-        </w:rPr>
-      </w:pPr>
-      <w:r>
-        <w:rPr>
-          <w:noProof/>
-        </w:rPr>
+        <w:t xml:space="preserve">Équipe ouverte aux suggestions (même si ça prend du </w:t>
+      </w:r>
+      <w:proofErr w:type="spellStart"/>
+      <w:r>
+        <w:t>teeeeeeeeeeeeeeemps</w:t>
+      </w:r>
+      <w:proofErr w:type="spellEnd"/>
+      <w:r>
+        <w:t xml:space="preserve">) : </w:t>
+      </w:r>
+      <w:proofErr w:type="spellStart"/>
+      <w:r>
+        <w:t>trello</w:t>
+      </w:r>
+      <w:proofErr w:type="spellEnd"/>
+      <w:r>
+        <w:t xml:space="preserve">, git, réunions, WPF, </w:t>
+      </w:r>
+      <w:proofErr w:type="spellStart"/>
+      <w:r>
+        <w:t>ClickOnce</w:t>
+      </w:r>
+      <w:proofErr w:type="spellEnd"/>
+      <w:r>
+        <w:t xml:space="preserve">,  </w:t>
+      </w:r>
+      <w:r>
+        <w:br w:type="page"/>
+      </w:r>
+    </w:p>
+    <w:p>
+      <w:pPr>
+        <w:pStyle w:val="SUP-Titre"/>
+      </w:pPr>
+      <w:bookmarkStart w:id="10" w:name="_Toc398483424"/>
+      <w:r>
         <w:lastRenderedPageBreak/>
-        <w:t>La volonté de monsieur HEYD à redonner un « second souffle » à son équipe de développeurs se manifeste de manière forte à travers l’embauche en contrat de professionnalisation de cinq nouveaux employés</w:t>
-      </w:r>
-      <w:r>
-        <w:rPr>
-          <w:noProof/>
-        </w:rPr>
-        <w:t xml:space="preserve"> sur la période d’un an et </w:t>
-      </w:r>
-      <w:r>
-        <w:rPr>
-          <w:noProof/>
-        </w:rPr>
-        <w:t xml:space="preserve">fait suite aux départs de </w:t>
-      </w:r>
-      <w:r>
-        <w:rPr>
-          <w:noProof/>
-        </w:rPr>
-        <w:t xml:space="preserve">plusieurs </w:t>
-      </w:r>
-      <w:r>
-        <w:rPr>
-          <w:noProof/>
-        </w:rPr>
-        <w:t>collaborateurs précédents</w:t>
-      </w:r>
-      <w:r>
-        <w:rPr>
-          <w:noProof/>
-        </w:rPr>
-        <w:t>.</w:t>
-      </w:r>
-    </w:p>
-    <w:p>
-      <w:pPr>
-        <w:pStyle w:val="SUP-Texte"/>
-        <w:rPr>
-          <w:noProof/>
-        </w:rPr>
-      </w:pPr>
-      <w:r>
-        <w:rPr>
-          <w:noProof/>
-        </w:rPr>
-        <w:t>J’a</w:t>
-      </w:r>
-      <w:r>
-        <w:rPr>
-          <w:noProof/>
-        </w:rPr>
-        <w:t xml:space="preserve">i ressenti une séparation relativement présente </w:t>
-      </w:r>
-      <w:r>
-        <w:rPr>
-          <w:noProof/>
-        </w:rPr>
-        <w:t xml:space="preserve">au sein de l’équipe de travail, entre les cadres et les employés en contrat de professionnalisation. D’abord d’un point de vue technique, </w:t>
-      </w:r>
-    </w:p>
-    <w:p>
-      <w:pPr>
-        <w:pStyle w:val="SUP-Texte"/>
-        <w:rPr>
-          <w:noProof/>
-        </w:rPr>
-      </w:pPr>
-    </w:p>
-    <w:p>
-      <w:pPr>
-        <w:pStyle w:val="SUP-Texte"/>
-        <w:rPr>
-          <w:noProof/>
-        </w:rPr>
-      </w:pPr>
-      <w:r>
-        <w:rPr>
-          <w:noProof/>
-        </w:rPr>
-        <w:t>Equipe à deux dynamiques : cadres / stagiaires</w:t>
-      </w:r>
-    </w:p>
-    <w:p>
-      <w:pPr>
-        <w:pStyle w:val="SUP-Texte"/>
-        <w:rPr>
-          <w:noProof/>
-        </w:rPr>
-      </w:pPr>
-      <w:r>
-        <w:rPr>
-          <w:noProof/>
-        </w:rPr>
-        <w:t>Cadres : zone de confort, pas de curiosite technologique, pas vraiment de dialogue</w:t>
-      </w:r>
-    </w:p>
-    <w:p>
-      <w:pPr>
-        <w:pStyle w:val="SUP-Texte"/>
-        <w:rPr>
-          <w:noProof/>
-        </w:rPr>
-      </w:pPr>
-      <w:r>
-        <w:rPr>
-          <w:noProof/>
-        </w:rPr>
-        <w:t>Stagiaires / apprenti / contrat pro : nombreux echanges, climats plus ouvert à l’entraide, plus de curiosite techno et de propositions</w:t>
+        <w:t>Analyse du contexte</w:t>
+      </w:r>
+      <w:r>
+        <w:t> : une société en pleine reconversion</w:t>
+      </w:r>
+      <w:r>
+        <w:t xml:space="preserve"> (10 pages)</w:t>
+      </w:r>
+      <w:bookmarkEnd w:id="10"/>
+      <w:r>
+        <w:tab/>
+      </w:r>
+    </w:p>
+    <w:p>
+      <w:pPr>
+        <w:ind w:left="0" w:firstLine="0"/>
+        <w:rPr>
+          <w:rFonts w:ascii="Arial" w:hAnsi="Arial" w:cs="Arial"/>
+          <w:noProof/>
+        </w:rPr>
+      </w:pPr>
+      <w:r>
+        <w:rPr>
+          <w:rFonts w:ascii="Arial" w:hAnsi="Arial" w:cs="Arial"/>
+          <w:noProof/>
+        </w:rPr>
+        <w:t>Lors d’un déplacement professoinnel sur l’île de la Réunion, en [...] 2013, monsieur HEYD a rencontré monsieur AZOULAY. Monsieur AZOULAY était alors [...] dans la ville de [...]. Au terme de sa mission à [...] monsieur AZOULAY est rentré en métropôle et a pris contact avec monsieur HEYD .</w:t>
+      </w:r>
+    </w:p>
+    <w:p>
+      <w:pPr>
+        <w:ind w:left="0" w:firstLine="0"/>
+        <w:rPr>
+          <w:rFonts w:ascii="Arial" w:hAnsi="Arial" w:cs="Arial"/>
+          <w:noProof/>
+        </w:rPr>
+      </w:pPr>
+    </w:p>
+    <w:p>
+      <w:pPr>
+        <w:ind w:left="0" w:firstLine="0"/>
+        <w:rPr>
+          <w:rFonts w:ascii="Arial" w:hAnsi="Arial" w:cs="Arial"/>
+          <w:noProof/>
+        </w:rPr>
+      </w:pPr>
+      <w:r>
+        <w:rPr>
+          <w:rFonts w:ascii="Arial" w:hAnsi="Arial" w:cs="Arial"/>
+          <w:noProof/>
+        </w:rPr>
+        <w:t>L’analyse du contexte me permettra de présenter l’environnement et les faits qui ont amené Atlante-Support à mettre en place le projet sur lequel j’ai pu travailler. Elle se portera aussi bien sur le contexte lié à l’entreprise (les relations et contacts dans le milieu de la justice) que le contexte plus global (fonctionnement actuel de la justice en France, culture du tout papier, abscence d’innovation technologique et informatique dans les métiers de la justice, démocratisation des tablettes numériques dans la vie de tous les jours, etc…).</w:t>
       </w:r>
     </w:p>
     <w:p>
@@ -9301,98 +9316,7 @@
       <w:pPr>
         <w:pStyle w:val="SUP-Titre"/>
       </w:pPr>
-      <w:bookmarkStart w:id="11" w:name="_Toc398309068"/>
-      <w:r>
-        <w:lastRenderedPageBreak/>
-        <w:t>Analyse du contexte</w:t>
-      </w:r>
-      <w:r>
-        <w:t> : une société en pleine reconversion</w:t>
-      </w:r>
-      <w:r>
-        <w:t xml:space="preserve"> (10 pages)</w:t>
-      </w:r>
-      <w:bookmarkEnd w:id="11"/>
-      <w:r>
-        <w:tab/>
-      </w:r>
-    </w:p>
-    <w:p>
-      <w:pPr>
-        <w:ind w:left="0" w:firstLine="0"/>
-        <w:rPr>
-          <w:rFonts w:ascii="Arial" w:hAnsi="Arial" w:cs="Arial"/>
-          <w:noProof/>
-        </w:rPr>
-      </w:pPr>
-      <w:r>
-        <w:rPr>
-          <w:rFonts w:ascii="Arial" w:hAnsi="Arial" w:cs="Arial"/>
-          <w:noProof/>
-        </w:rPr>
-        <w:t>Lors d’un déplacement professoinnel sur l’île de la Réunion, en [...] 2013, monsieur HEYD a rencontré monsieur AZOULAY. Monsieur AZOULAY était alors [...] dans la ville de [...]. Au terme de sa mission à [...] monsieur AZOULAY est rentré en métropôle et a pris contact avec monsieur HEYD .</w:t>
-      </w:r>
-    </w:p>
-    <w:p>
-      <w:pPr>
-        <w:ind w:left="0" w:firstLine="0"/>
-        <w:rPr>
-          <w:rFonts w:ascii="Arial" w:hAnsi="Arial" w:cs="Arial"/>
-          <w:noProof/>
-        </w:rPr>
-      </w:pPr>
-    </w:p>
-    <w:p>
-      <w:pPr>
-        <w:ind w:left="0" w:firstLine="0"/>
-        <w:rPr>
-          <w:rFonts w:ascii="Arial" w:hAnsi="Arial" w:cs="Arial"/>
-          <w:noProof/>
-        </w:rPr>
-      </w:pPr>
-      <w:r>
-        <w:rPr>
-          <w:rFonts w:ascii="Arial" w:hAnsi="Arial" w:cs="Arial"/>
-          <w:noProof/>
-        </w:rPr>
-        <w:t>L’analyse du contexte me permettra de présenter l’environnement et les faits qui ont amené Atlante-Support à mettre en place le projet sur lequel j’ai pu travailler. Elle se portera aussi bien sur le contexte lié à l’entreprise (les relations et contacts dans le milieu de la justice) que le contexte plus global (fonctionnement actuel de la justice en France, culture du tout papier, abscence d’innovation technologique et informatique dans les métiers de la justice, démocratisation des tablettes numériques dans la vie de tous les jours, etc…).</w:t>
-      </w:r>
-    </w:p>
-    <w:p>
-      <w:pPr>
-        <w:ind w:left="0" w:firstLine="0"/>
-        <w:rPr>
-          <w:rFonts w:ascii="Arial" w:hAnsi="Arial" w:cs="Arial"/>
-          <w:noProof/>
-        </w:rPr>
-      </w:pPr>
-      <w:r>
-        <w:rPr>
-          <w:rFonts w:ascii="Arial" w:hAnsi="Arial" w:cs="Arial"/>
-          <w:noProof/>
-        </w:rPr>
-        <w:t xml:space="preserve"> </w:t>
-      </w:r>
-    </w:p>
-    <w:p>
-      <w:pPr>
-        <w:pStyle w:val="SUP-Titre"/>
-        <w:sectPr>
-          <w:footerReference w:type="default" r:id="rId10"/>
-          <w:pgSz w:w="12240" w:h="15840"/>
-          <w:pgMar w:top="1417" w:right="1417" w:bottom="1417" w:left="1417" w:header="113" w:footer="510" w:gutter="0"/>
-          <w:pgNumType w:start="0"/>
-          <w:cols w:space="720"/>
-          <w:titlePg/>
-          <w:docGrid w:linePitch="299"/>
-        </w:sectPr>
-      </w:pPr>
-    </w:p>
-    <w:p>
-      <w:pPr>
-        <w:pStyle w:val="SUP-Titre"/>
-      </w:pPr>
-      <w:bookmarkStart w:id="12" w:name="_Toc398309069"/>
+      <w:bookmarkStart w:id="11" w:name="_Toc398483425"/>
       <w:r>
         <w:lastRenderedPageBreak/>
         <w:t>Probl</w:t>
@@ -9406,7 +9330,7 @@
       <w:r>
         <w:t>(5 pages)</w:t>
       </w:r>
-      <w:bookmarkEnd w:id="12"/>
+      <w:bookmarkEnd w:id="11"/>
     </w:p>
     <w:p>
       <w:pPr>
@@ -9426,22 +9350,28 @@
     </w:p>
     <w:p>
       <w:pPr>
+        <w:spacing w:line="259" w:lineRule="auto"/>
+        <w:ind w:left="0" w:firstLine="0"/>
+        <w:rPr>
+          <w:rFonts w:ascii="Segoe UI" w:eastAsiaTheme="majorEastAsia" w:hAnsi="Segoe UI" w:cs="Arial"/>
+          <w:b/>
+          <w:bCs/>
+          <w:smallCaps/>
+          <w:noProof/>
+          <w:color w:val="1F4E79" w:themeColor="accent1" w:themeShade="80"/>
+          <w:sz w:val="28"/>
+          <w:szCs w:val="36"/>
+        </w:rPr>
+      </w:pPr>
+      <w:r>
+        <w:br w:type="page"/>
+      </w:r>
+    </w:p>
+    <w:p>
+      <w:pPr>
         <w:pStyle w:val="SUP-Titre"/>
-        <w:sectPr>
-          <w:pgSz w:w="12240" w:h="15840"/>
-          <w:pgMar w:top="1417" w:right="1417" w:bottom="1417" w:left="1417" w:header="113" w:footer="510" w:gutter="0"/>
-          <w:pgNumType w:start="0"/>
-          <w:cols w:space="720"/>
-          <w:titlePg/>
-          <w:docGrid w:linePitch="299"/>
-        </w:sectPr>
-      </w:pPr>
-    </w:p>
-    <w:p>
-      <w:pPr>
-        <w:pStyle w:val="SUP-Titre"/>
-      </w:pPr>
-      <w:bookmarkStart w:id="13" w:name="_Toc398309070"/>
+      </w:pPr>
+      <w:bookmarkStart w:id="12" w:name="_Toc398483426"/>
       <w:r>
         <w:lastRenderedPageBreak/>
         <w:t xml:space="preserve">Méthodes habituellement utilisées pour une situation présentant des similitudes </w:t>
@@ -9449,7 +9379,7 @@
       <w:r>
         <w:t>(5 pages)</w:t>
       </w:r>
-      <w:bookmarkEnd w:id="13"/>
+      <w:bookmarkEnd w:id="12"/>
     </w:p>
     <w:p>
       <w:pPr>
@@ -9560,15 +9490,6 @@
           <w:noProof/>
         </w:rPr>
       </w:pPr>
-    </w:p>
-    <w:p>
-      <w:pPr>
-        <w:ind w:left="0" w:firstLine="0"/>
-        <w:rPr>
-          <w:rFonts w:ascii="Arial" w:hAnsi="Arial" w:cs="Arial"/>
-          <w:noProof/>
-        </w:rPr>
-      </w:pPr>
       <w:r>
         <w:rPr>
           <w:rFonts w:ascii="Arial" w:hAnsi="Arial" w:cs="Arial"/>
@@ -9614,7 +9535,7 @@
       <w:pPr>
         <w:pStyle w:val="SUP-Titre"/>
       </w:pPr>
-      <w:bookmarkStart w:id="14" w:name="_Toc398309071"/>
+      <w:bookmarkStart w:id="13" w:name="_Toc398483427"/>
       <w:r>
         <w:lastRenderedPageBreak/>
         <w:t>Exposé des décisions prises et des interventions menées par le stagi</w:t>
@@ -9628,7 +9549,7 @@
       <w:r>
         <w:t>(15 pages)</w:t>
       </w:r>
-      <w:bookmarkEnd w:id="14"/>
+      <w:bookmarkEnd w:id="13"/>
     </w:p>
     <w:p>
       <w:pPr>
@@ -10134,10 +10055,23 @@
       <w:pPr>
         <w:pStyle w:val="SUP-Soutitre"/>
       </w:pPr>
-      <w:bookmarkStart w:id="15" w:name="_Toc398309072"/>
+      <w:bookmarkStart w:id="14" w:name="_Toc398483428"/>
       <w:r>
         <w:t>techniques : solutions proposées et mises en œuvre par le stagiaire en lien avec les interventions des autres protagonistes : hiérarchie, collègues, clients, etc.</w:t>
       </w:r>
+      <w:bookmarkEnd w:id="14"/>
+      <w:r>
+        <w:t xml:space="preserve"> </w:t>
+      </w:r>
+    </w:p>
+    <w:p>
+      <w:pPr>
+        <w:pStyle w:val="SUP-Soutitre"/>
+      </w:pPr>
+      <w:bookmarkStart w:id="15" w:name="_Toc398483429"/>
+      <w:r>
+        <w:t>managériaux : modifications engendrées lors de la conception du projet et par la solution retenue et mise en œuvre dans l’organisation du travail de l’équipe, dans les relations entre protagonistes, dans la répartition des rôles, dans la distribution des responsabilités, etc.</w:t>
+      </w:r>
       <w:bookmarkEnd w:id="15"/>
       <w:r>
         <w:t xml:space="preserve"> </w:t>
@@ -10147,9 +10081,9 @@
       <w:pPr>
         <w:pStyle w:val="SUP-Soutitre"/>
       </w:pPr>
-      <w:bookmarkStart w:id="16" w:name="_Toc398309073"/>
-      <w:r>
-        <w:t>managériaux : modifications engendrées lors de la conception du projet et par la solution retenue et mise en œuvre dans l’organisation du travail de l’équipe, dans les relations entre protagonistes, dans la répartition des rôles, dans la distribution des responsabilités, etc.</w:t>
+      <w:bookmarkStart w:id="16" w:name="_Toc398483430"/>
+      <w:r>
+        <w:t>stratégiques : changements proposés et réalisés en matière de gestion de projets, méthodes utilisées</w:t>
       </w:r>
       <w:bookmarkEnd w:id="16"/>
       <w:r>
@@ -10158,19 +10092,6 @@
     </w:p>
     <w:p>
       <w:pPr>
-        <w:pStyle w:val="SUP-Soutitre"/>
-      </w:pPr>
-      <w:bookmarkStart w:id="17" w:name="_Toc398309074"/>
-      <w:r>
-        <w:t>stratégiques : changements proposés et réalisés en matière de gestion de projets, méthodes utilisées</w:t>
-      </w:r>
-      <w:bookmarkEnd w:id="17"/>
-      <w:r>
-        <w:t xml:space="preserve"> </w:t>
-      </w:r>
-    </w:p>
-    <w:p>
-      <w:pPr>
         <w:ind w:left="0" w:firstLine="0"/>
         <w:rPr>
           <w:rFonts w:ascii="Arial" w:hAnsi="Arial" w:cs="Arial"/>
@@ -10180,21 +10101,8 @@
     <w:p>
       <w:pPr>
         <w:pStyle w:val="SUP-Titre"/>
-        <w:sectPr>
-          <w:pgSz w:w="12240" w:h="15840"/>
-          <w:pgMar w:top="1417" w:right="1417" w:bottom="1417" w:left="1417" w:header="113" w:footer="510" w:gutter="0"/>
-          <w:pgNumType w:start="0"/>
-          <w:cols w:space="720"/>
-          <w:titlePg/>
-          <w:docGrid w:linePitch="299"/>
-        </w:sectPr>
-      </w:pPr>
-    </w:p>
-    <w:p>
-      <w:pPr>
-        <w:pStyle w:val="SUP-Titre"/>
-      </w:pPr>
-      <w:bookmarkStart w:id="18" w:name="_Toc398309075"/>
+      </w:pPr>
+      <w:bookmarkStart w:id="17" w:name="_Toc398483431"/>
       <w:r>
         <w:lastRenderedPageBreak/>
         <w:t>Démonstration d’une originalité dans l’élaboration et l</w:t>
@@ -10208,7 +10116,37 @@
       <w:r>
         <w:t>(5 pages)</w:t>
       </w:r>
+      <w:bookmarkEnd w:id="17"/>
+    </w:p>
+    <w:p>
+      <w:pPr>
+        <w:pStyle w:val="SUP-Soutitre"/>
+        <w:rPr>
+          <w:noProof/>
+        </w:rPr>
+      </w:pPr>
+      <w:bookmarkStart w:id="18" w:name="_Toc398483432"/>
+      <w:r>
+        <w:rPr>
+          <w:noProof/>
+        </w:rPr>
+        <w:t>Un projet révolutionnaire pour la magistrature</w:t>
+      </w:r>
       <w:bookmarkEnd w:id="18"/>
+      <w:r>
+        <w:rPr>
+          <w:noProof/>
+        </w:rPr>
+        <w:t xml:space="preserve"> </w:t>
+      </w:r>
+    </w:p>
+    <w:p>
+      <w:pPr>
+        <w:pStyle w:val="SUP-Texte"/>
+        <w:rPr>
+          <w:noProof/>
+        </w:rPr>
+      </w:pPr>
     </w:p>
     <w:p>
       <w:pPr>
@@ -10217,7 +10155,7 @@
           <w:noProof/>
         </w:rPr>
       </w:pPr>
-      <w:bookmarkStart w:id="19" w:name="_Toc398309076"/>
+      <w:bookmarkStart w:id="19" w:name="_Toc398483433"/>
       <w:r>
         <w:rPr>
           <w:noProof/>
@@ -10228,30 +10166,6 @@
     </w:p>
     <w:p>
       <w:pPr>
-        <w:pStyle w:val="SUP-Texte"/>
-        <w:rPr>
-          <w:noProof/>
-        </w:rPr>
-      </w:pPr>
-    </w:p>
-    <w:p>
-      <w:pPr>
-        <w:pStyle w:val="SUP-Soutitre"/>
-        <w:rPr>
-          <w:noProof/>
-        </w:rPr>
-      </w:pPr>
-      <w:bookmarkStart w:id="20" w:name="_Toc398309077"/>
-      <w:r>
-        <w:rPr>
-          <w:noProof/>
-        </w:rPr>
-        <w:t>Un projet révolutionnaire pour la magistrature</w:t>
-      </w:r>
-      <w:bookmarkEnd w:id="20"/>
-    </w:p>
-    <w:p>
-      <w:pPr>
         <w:pStyle w:val="Paragraphedeliste"/>
         <w:rPr>
           <w:noProof/>
@@ -10292,30 +10206,28 @@
     </w:p>
     <w:p>
       <w:pPr>
-        <w:rPr>
-          <w:rFonts w:ascii="Arial" w:hAnsi="Arial" w:cs="Arial"/>
-          <w:noProof/>
-        </w:rPr>
-      </w:pPr>
+        <w:spacing w:line="259" w:lineRule="auto"/>
+        <w:ind w:left="0" w:firstLine="0"/>
+        <w:rPr>
+          <w:rFonts w:ascii="Segoe UI" w:eastAsiaTheme="majorEastAsia" w:hAnsi="Segoe UI" w:cs="Arial"/>
+          <w:b/>
+          <w:bCs/>
+          <w:smallCaps/>
+          <w:noProof/>
+          <w:color w:val="1F4E79" w:themeColor="accent1" w:themeShade="80"/>
+          <w:sz w:val="28"/>
+          <w:szCs w:val="36"/>
+        </w:rPr>
+      </w:pPr>
+      <w:r>
+        <w:br w:type="page"/>
+      </w:r>
     </w:p>
     <w:p>
       <w:pPr>
         <w:pStyle w:val="SUP-Titre"/>
-        <w:sectPr>
-          <w:pgSz w:w="12240" w:h="15840"/>
-          <w:pgMar w:top="1417" w:right="1417" w:bottom="1417" w:left="1417" w:header="113" w:footer="510" w:gutter="0"/>
-          <w:pgNumType w:start="0"/>
-          <w:cols w:space="720"/>
-          <w:titlePg/>
-          <w:docGrid w:linePitch="299"/>
-        </w:sectPr>
-      </w:pPr>
-    </w:p>
-    <w:p>
-      <w:pPr>
-        <w:pStyle w:val="SUP-Titre"/>
-      </w:pPr>
-      <w:bookmarkStart w:id="21" w:name="_Toc398309078"/>
+      </w:pPr>
+      <w:bookmarkStart w:id="20" w:name="_Toc398483434"/>
       <w:r>
         <w:lastRenderedPageBreak/>
         <w:t xml:space="preserve">Analyse de l’approche choisie </w:t>
@@ -10326,50 +10238,56 @@
       <w:r>
         <w:t xml:space="preserve"> (3 pages)</w:t>
       </w:r>
+      <w:bookmarkEnd w:id="20"/>
+    </w:p>
+    <w:p>
+      <w:pPr>
+        <w:pStyle w:val="SUP-Soutitre"/>
+        <w:rPr>
+          <w:noProof/>
+        </w:rPr>
+      </w:pPr>
+      <w:bookmarkStart w:id="21" w:name="_Toc398483435"/>
+      <w:r>
+        <w:rPr>
+          <w:noProof/>
+        </w:rPr>
+        <w:t xml:space="preserve">Des résultats timides </w:t>
+      </w:r>
+      <w:r>
+        <w:rPr>
+          <w:noProof/>
+        </w:rPr>
+        <w:t>au premier abord</w:t>
+      </w:r>
       <w:bookmarkEnd w:id="21"/>
     </w:p>
     <w:p>
       <w:pPr>
+        <w:pStyle w:val="SUP-Texte"/>
+        <w:rPr>
+          <w:noProof/>
+        </w:rPr>
+      </w:pPr>
+    </w:p>
+    <w:p>
+      <w:pPr>
         <w:pStyle w:val="SUP-Soutitre"/>
         <w:rPr>
           <w:noProof/>
         </w:rPr>
       </w:pPr>
-      <w:bookmarkStart w:id="22" w:name="_Toc398309079"/>
-      <w:r>
-        <w:rPr>
-          <w:noProof/>
-        </w:rPr>
-        <w:t>Des résultats timides à court terme</w:t>
+      <w:bookmarkStart w:id="22" w:name="_Toc398483436"/>
+      <w:r>
+        <w:rPr>
+          <w:noProof/>
+        </w:rPr>
+        <w:t>Sur le long terme, beaucoup de possibilités ouvertes</w:t>
       </w:r>
       <w:bookmarkEnd w:id="22"/>
     </w:p>
     <w:p>
       <w:pPr>
-        <w:pStyle w:val="SUP-Texte"/>
-        <w:rPr>
-          <w:noProof/>
-        </w:rPr>
-      </w:pPr>
-    </w:p>
-    <w:p>
-      <w:pPr>
-        <w:pStyle w:val="SUP-Soutitre"/>
-        <w:rPr>
-          <w:noProof/>
-        </w:rPr>
-      </w:pPr>
-      <w:bookmarkStart w:id="23" w:name="_Toc398309080"/>
-      <w:r>
-        <w:rPr>
-          <w:noProof/>
-        </w:rPr>
-        <w:t>Sur le long terme, beaucoup de possibilités ouvertes</w:t>
-      </w:r>
-      <w:bookmarkEnd w:id="23"/>
-    </w:p>
-    <w:p>
-      <w:pPr>
         <w:ind w:left="0" w:firstLine="0"/>
         <w:rPr>
           <w:rFonts w:ascii="Arial" w:hAnsi="Arial" w:cs="Arial"/>
@@ -10462,30 +10380,23 @@
           <w:rFonts w:ascii="Arial" w:hAnsi="Arial" w:cs="Arial"/>
           <w:noProof/>
         </w:rPr>
-        <w:t xml:space="preserve">ces personnes semblent comprendre assez intuitivement comment l’application fonctionne. D’après monsieur AZOULAY, tous ont exprimé bénéficier d’un gain de temps dans </w:t>
-      </w:r>
-      <w:r>
+        <w:t>ces personnes semblent comprendre assez intuitivement comment l’application fonctionne. D’après monsieur AZOULAY, tous ont exprimé bénéficier d’un gain de temps dans leurs recherches parmis les textes legislatifs français et certain ont même utilisé la fonctionnalité de gestion des affaires.</w:t>
+      </w:r>
+    </w:p>
+    <w:p>
+      <w:pPr>
+        <w:ind w:left="0" w:firstLine="0"/>
         <w:rPr>
           <w:rFonts w:ascii="Arial" w:hAnsi="Arial" w:cs="Arial"/>
           <w:noProof/>
         </w:rPr>
+      </w:pPr>
+      <w:r>
+        <w:rPr>
+          <w:rFonts w:ascii="Arial" w:hAnsi="Arial" w:cs="Arial"/>
+          <w:noProof/>
+        </w:rPr>
         <w:lastRenderedPageBreak/>
-        <w:t>leurs recherches parmis les textes legislatifs français et certain ont même utilisé la fonctionnalité de gestion des affaires.</w:t>
-      </w:r>
-    </w:p>
-    <w:p>
-      <w:pPr>
-        <w:ind w:left="0" w:firstLine="0"/>
-        <w:rPr>
-          <w:rFonts w:ascii="Arial" w:hAnsi="Arial" w:cs="Arial"/>
-          <w:noProof/>
-        </w:rPr>
-      </w:pPr>
-      <w:r>
-        <w:rPr>
-          <w:rFonts w:ascii="Arial" w:hAnsi="Arial" w:cs="Arial"/>
-          <w:noProof/>
-        </w:rPr>
         <w:t>Cette partie constituera une critique et une analyse du fruit du travail effectué pendant le stage :</w:t>
       </w:r>
     </w:p>
@@ -10651,66 +10562,66 @@
     </w:p>
     <w:p>
       <w:pPr>
-        <w:pStyle w:val="SUP-Titre"/>
-        <w:sectPr>
-          <w:pgSz w:w="12240" w:h="15840"/>
-          <w:pgMar w:top="1417" w:right="1417" w:bottom="1417" w:left="1417" w:header="113" w:footer="510" w:gutter="0"/>
-          <w:pgNumType w:start="0"/>
-          <w:cols w:space="720"/>
-          <w:titlePg/>
-          <w:docGrid w:linePitch="299"/>
-        </w:sectPr>
-      </w:pPr>
-    </w:p>
-    <w:p>
-      <w:pPr>
-        <w:pStyle w:val="SUP-Titre"/>
-      </w:pPr>
-      <w:bookmarkStart w:id="24" w:name="_Toc398309081"/>
-      <w:r>
-        <w:lastRenderedPageBreak/>
-        <w:t>Réflexion sur le stage et le mémoire</w:t>
-      </w:r>
-      <w:r>
-        <w:t xml:space="preserve"> (3 pages)</w:t>
-      </w:r>
-      <w:bookmarkEnd w:id="24"/>
-    </w:p>
-    <w:p>
-      <w:pPr>
+        <w:spacing w:line="259" w:lineRule="auto"/>
         <w:ind w:left="0" w:firstLine="0"/>
         <w:rPr>
-          <w:rFonts w:ascii="Arial" w:hAnsi="Arial" w:cs="Arial"/>
-          <w:noProof/>
-        </w:rPr>
-      </w:pPr>
-      <w:r>
-        <w:rPr>
-          <w:rFonts w:ascii="Arial" w:hAnsi="Arial" w:cs="Arial"/>
-          <w:noProof/>
-        </w:rPr>
-        <w:t>Cette partie plus personnelle me permettra de faire le bilan sur les enseignements à tirer de ce stage. Elle me permettra de présenter les différents domaines techniques dans lesquels j’ai pu monter en compétence (C#, XAML, développement tablette) mais également comment ce stage m’a permi d’appliquer concrètement des méthodes et stratégies de management vues uniquement en cours que je n’avais pas eu l’occasion de réellement mettre en pratique jusqu’ici.</w:t>
-      </w:r>
-    </w:p>
-    <w:p>
-      <w:pPr>
-        <w:ind w:left="0" w:firstLine="0"/>
-        <w:rPr>
-          <w:rFonts w:ascii="Arial" w:eastAsiaTheme="majorEastAsia" w:hAnsi="Arial" w:cs="Arial"/>
+          <w:rFonts w:ascii="Segoe UI" w:eastAsiaTheme="majorEastAsia" w:hAnsi="Segoe UI" w:cs="Arial"/>
           <w:b/>
           <w:bCs/>
           <w:smallCaps/>
           <w:noProof/>
-          <w:color w:val="000000" w:themeColor="text1"/>
-          <w:sz w:val="36"/>
+          <w:color w:val="1F4E79" w:themeColor="accent1" w:themeShade="80"/>
+          <w:sz w:val="28"/>
           <w:szCs w:val="36"/>
         </w:rPr>
       </w:pPr>
-      <w:r>
+      <w:bookmarkStart w:id="23" w:name="_Toc398483437"/>
+      <w:r>
+        <w:br w:type="page"/>
+      </w:r>
+    </w:p>
+    <w:p>
+      <w:pPr>
+        <w:pStyle w:val="SUP-Titre"/>
+      </w:pPr>
+      <w:r>
+        <w:lastRenderedPageBreak/>
+        <w:t>Réflexion sur le stage et le mémoire</w:t>
+      </w:r>
+      <w:r>
+        <w:t xml:space="preserve"> (3 pages)</w:t>
+      </w:r>
+      <w:bookmarkEnd w:id="23"/>
+    </w:p>
+    <w:p>
+      <w:pPr>
+        <w:ind w:left="0" w:firstLine="0"/>
         <w:rPr>
           <w:rFonts w:ascii="Arial" w:hAnsi="Arial" w:cs="Arial"/>
           <w:noProof/>
         </w:rPr>
+      </w:pPr>
+      <w:r>
+        <w:rPr>
+          <w:rFonts w:ascii="Arial" w:hAnsi="Arial" w:cs="Arial"/>
+          <w:noProof/>
+        </w:rPr>
+        <w:t>Cette partie plus personnelle me permettra de faire le bilan sur les enseignements à tirer de ce stage. Elle me permettra de présenter les différents domaines techniques dans lesquels j’ai pu monter en compétence (C#, XAML, développement tablette) mais également comment ce stage m’a permi d’appliquer concrètement des méthodes et stratégies de management vues uniquement en cours que je n’avais pas eu l’occasion de réellement mettre en pratique jusqu’ici.</w:t>
+      </w:r>
+    </w:p>
+    <w:p>
+      <w:pPr>
+        <w:ind w:left="0" w:firstLine="0"/>
+        <w:rPr>
+          <w:rFonts w:ascii="Arial" w:hAnsi="Arial" w:cs="Arial"/>
+          <w:noProof/>
+        </w:rPr>
+      </w:pPr>
+      <w:r>
+        <w:rPr>
+          <w:rFonts w:ascii="Arial" w:hAnsi="Arial" w:cs="Arial"/>
+          <w:noProof/>
+        </w:rPr>
         <w:t>Je pense aussi faire écho à ma présentation réalisée dans l’introduction pour montrer comment mon nouveau profil m’offre de nouvelles perspectives professionnelles.</w:t>
       </w:r>
       <w:r>
@@ -10720,25 +10631,15 @@
         </w:rPr>
         <w:t xml:space="preserve"> </w:t>
       </w:r>
+      <w:bookmarkStart w:id="24" w:name="_Toc398483438"/>
     </w:p>
     <w:p>
       <w:pPr>
         <w:pStyle w:val="SUP-Titre"/>
-        <w:sectPr>
-          <w:pgSz w:w="12240" w:h="15840"/>
-          <w:pgMar w:top="1417" w:right="1417" w:bottom="1417" w:left="1417" w:header="113" w:footer="510" w:gutter="0"/>
-          <w:pgNumType w:start="0"/>
-          <w:cols w:space="720"/>
-          <w:titlePg/>
-          <w:docGrid w:linePitch="299"/>
-        </w:sectPr>
-      </w:pPr>
-    </w:p>
-    <w:p>
-      <w:pPr>
-        <w:pStyle w:val="SUP-Titre"/>
-      </w:pPr>
-      <w:bookmarkStart w:id="25" w:name="_Toc398309082"/>
+      </w:pPr>
+      <w:r>
+        <w:br w:type="page"/>
+      </w:r>
       <w:r>
         <w:lastRenderedPageBreak/>
         <w:t>C</w:t>
@@ -10746,7 +10647,7 @@
       <w:r>
         <w:t>onclusion</w:t>
       </w:r>
-      <w:bookmarkEnd w:id="25"/>
+      <w:bookmarkEnd w:id="24"/>
       <w:r>
         <w:t xml:space="preserve"> </w:t>
       </w:r>
@@ -10754,71 +10655,59 @@
     <w:p>
       <w:pPr>
         <w:ind w:left="0" w:firstLine="0"/>
+      </w:pPr>
+      <w:r>
         <w:rPr>
           <w:rFonts w:ascii="Arial" w:hAnsi="Arial" w:cs="Arial"/>
           <w:noProof/>
         </w:rPr>
-      </w:pPr>
-      <w:r>
+        <w:t>La conclusion me permettra de faire un rappel des idées et enjeux du stage, quels ont été les résultats du stage et je terminerai avec les remerciements que je souhaite adresser.</w:t>
+      </w:r>
+      <w:bookmarkStart w:id="25" w:name="_Toc398483439"/>
+    </w:p>
+    <w:bookmarkEnd w:id="25"/>
+    <w:p>
+      <w:pPr>
+        <w:spacing w:line="259" w:lineRule="auto"/>
+        <w:ind w:left="0" w:firstLine="0"/>
+        <w:rPr>
+          <w:rStyle w:val="SUP-TitreCar"/>
+        </w:rPr>
+      </w:pPr>
+      <w:r>
+        <w:rPr>
+          <w:rStyle w:val="SUP-TitreCar"/>
+        </w:rPr>
+        <w:br w:type="page"/>
+      </w:r>
+    </w:p>
+    <w:p>
+      <w:pPr>
+        <w:pStyle w:val="SUP-Titre"/>
+      </w:pPr>
+      <w:bookmarkStart w:id="26" w:name="_GoBack"/>
+      <w:r>
+        <w:lastRenderedPageBreak/>
+        <w:t>Bibliographie et webographie</w:t>
+      </w:r>
+    </w:p>
+    <w:bookmarkEnd w:id="26"/>
+    <w:p>
+      <w:pPr>
+        <w:ind w:left="0" w:firstLine="0"/>
         <w:rPr>
           <w:rFonts w:ascii="Arial" w:hAnsi="Arial" w:cs="Arial"/>
           <w:noProof/>
         </w:rPr>
-        <w:t>La conclusion me permettra de faire un rappel des idées et enjeux du stage, quels ont été les résultats du stage et je terminerai avec les remerciements que je souhaite adresser.</w:t>
-      </w:r>
-    </w:p>
-    <w:p>
-      <w:pPr>
-        <w:pStyle w:val="SUP-Titre"/>
-        <w:sectPr>
-          <w:pgSz w:w="12240" w:h="15840"/>
-          <w:pgMar w:top="1417" w:right="1417" w:bottom="1417" w:left="1417" w:header="113" w:footer="510" w:gutter="0"/>
-          <w:pgNumType w:start="0"/>
-          <w:cols w:space="720"/>
-          <w:titlePg/>
-          <w:docGrid w:linePitch="299"/>
-        </w:sectPr>
-      </w:pPr>
-    </w:p>
-    <w:p>
-      <w:pPr>
-        <w:pStyle w:val="SUP-Titre"/>
-      </w:pPr>
-      <w:bookmarkStart w:id="26" w:name="_Toc398309083"/>
-      <w:r>
-        <w:lastRenderedPageBreak/>
-        <w:t>Bibliographie et Webographie</w:t>
-      </w:r>
-      <w:bookmarkEnd w:id="26"/>
-      <w:r>
-        <w:t xml:space="preserve"> </w:t>
-      </w:r>
-    </w:p>
-    <w:p>
-      <w:pPr>
-        <w:ind w:left="0" w:firstLine="0"/>
+      </w:pPr>
+      <w:r>
         <w:rPr>
           <w:rFonts w:ascii="Arial" w:hAnsi="Arial" w:cs="Arial"/>
           <w:noProof/>
         </w:rPr>
-      </w:pPr>
-    </w:p>
-    <w:p>
-      <w:pPr>
-        <w:ind w:left="0" w:firstLine="0"/>
-        <w:rPr>
-          <w:rFonts w:ascii="Arial" w:hAnsi="Arial" w:cs="Arial"/>
-          <w:noProof/>
-        </w:rPr>
-      </w:pPr>
-      <w:r>
-        <w:rPr>
-          <w:rFonts w:ascii="Arial" w:hAnsi="Arial" w:cs="Arial"/>
-          <w:noProof/>
-        </w:rPr>
         <w:t xml:space="preserve">Rapport « Refonder le ministère public », Jean-Louis NADAL assisté d’une commission pluridisciplinaire. </w:t>
       </w:r>
-      <w:hyperlink r:id="rId11" w:history="1">
+      <w:hyperlink r:id="rId10" w:history="1">
         <w:r>
           <w:rPr>
             <w:rStyle w:val="Lienhypertexte"/>
@@ -10853,7 +10742,7 @@
         </w:rPr>
         <w:t xml:space="preserve">Article « La tablette tactile fait son entrée au tribunal », Dernières Nouvelles d’Alsace, 21 janvier 2014. </w:t>
       </w:r>
-      <w:hyperlink r:id="rId12" w:history="1">
+      <w:hyperlink r:id="rId11" w:history="1">
         <w:r>
           <w:rPr>
             <w:rStyle w:val="Lienhypertexte"/>
@@ -10883,6 +10772,7 @@
       </w:pPr>
     </w:p>
     <w:sectPr>
+      <w:footerReference w:type="default" r:id="rId12"/>
       <w:pgSz w:w="12240" w:h="15840"/>
       <w:pgMar w:top="1417" w:right="1417" w:bottom="1417" w:left="1417" w:header="113" w:footer="510" w:gutter="0"/>
       <w:pgNumType w:start="0"/>
@@ -10921,12 +10811,124 @@
 
 <file path=word/footer1.xml><?xml version="1.0" encoding="utf-8"?>
 <w:ftr xmlns:wpc="http://schemas.microsoft.com/office/word/2010/wordprocessingCanvas" xmlns:mc="http://schemas.openxmlformats.org/markup-compatibility/2006" xmlns:o="urn:schemas-microsoft-com:office:office" xmlns:r="http://schemas.openxmlformats.org/officeDocument/2006/relationships" xmlns:m="http://schemas.openxmlformats.org/officeDocument/2006/math" xmlns:v="urn:schemas-microsoft-com:vml" xmlns:wp14="http://schemas.microsoft.com/office/word/2010/wordprocessingDrawing" xmlns:wp="http://schemas.openxmlformats.org/drawingml/2006/wordprocessingDrawing" xmlns:w10="urn:schemas-microsoft-com:office:word" xmlns:w="http://schemas.openxmlformats.org/wordprocessingml/2006/main" xmlns:w14="http://schemas.microsoft.com/office/word/2010/wordml" xmlns:w15="http://schemas.microsoft.com/office/word/2012/wordml" xmlns:wpg="http://schemas.microsoft.com/office/word/2010/wordprocessingGroup" xmlns:wpi="http://schemas.microsoft.com/office/word/2010/wordprocessingInk" xmlns:wne="http://schemas.microsoft.com/office/word/2006/wordml" xmlns:wps="http://schemas.microsoft.com/office/word/2010/wordprocessingShape" mc:Ignorable="w14 w15 wp14">
-  <w:p>
-    <w:pPr>
-      <w:pStyle w:val="Pieddepage"/>
-      <w:ind w:left="0" w:firstLine="0"/>
-    </w:pPr>
-  </w:p>
+  <w:sdt>
+    <w:sdtPr>
+      <w:id w:val="959998197"/>
+      <w:docPartObj>
+        <w:docPartGallery w:val="Page Numbers (Bottom of Page)"/>
+        <w:docPartUnique/>
+      </w:docPartObj>
+    </w:sdtPr>
+    <w:sdtContent>
+      <w:sdt>
+        <w:sdtPr>
+          <w:id w:val="-408004171"/>
+          <w:docPartObj>
+            <w:docPartGallery w:val="Page Numbers (Top of Page)"/>
+            <w:docPartUnique/>
+          </w:docPartObj>
+        </w:sdtPr>
+        <w:sdtContent>
+          <w:p>
+            <w:pPr>
+              <w:pStyle w:val="Pieddepage"/>
+              <w:jc w:val="right"/>
+            </w:pPr>
+            <w:r>
+              <w:t xml:space="preserve">Page </w:t>
+            </w:r>
+            <w:r>
+              <w:rPr>
+                <w:b/>
+                <w:bCs/>
+                <w:sz w:val="24"/>
+                <w:szCs w:val="24"/>
+              </w:rPr>
+              <w:fldChar w:fldCharType="begin"/>
+            </w:r>
+            <w:r>
+              <w:rPr>
+                <w:b/>
+                <w:bCs/>
+              </w:rPr>
+              <w:instrText>PAGE</w:instrText>
+            </w:r>
+            <w:r>
+              <w:rPr>
+                <w:b/>
+                <w:bCs/>
+                <w:sz w:val="24"/>
+                <w:szCs w:val="24"/>
+              </w:rPr>
+              <w:fldChar w:fldCharType="separate"/>
+            </w:r>
+            <w:r>
+              <w:rPr>
+                <w:b/>
+                <w:bCs/>
+                <w:noProof/>
+              </w:rPr>
+              <w:t>26</w:t>
+            </w:r>
+            <w:r>
+              <w:rPr>
+                <w:b/>
+                <w:bCs/>
+                <w:sz w:val="24"/>
+                <w:szCs w:val="24"/>
+              </w:rPr>
+              <w:fldChar w:fldCharType="end"/>
+            </w:r>
+            <w:r>
+              <w:t xml:space="preserve"> sur </w:t>
+            </w:r>
+            <w:r>
+              <w:rPr>
+                <w:b/>
+                <w:bCs/>
+                <w:sz w:val="24"/>
+                <w:szCs w:val="24"/>
+              </w:rPr>
+              <w:fldChar w:fldCharType="begin"/>
+            </w:r>
+            <w:r>
+              <w:rPr>
+                <w:b/>
+                <w:bCs/>
+              </w:rPr>
+              <w:instrText>NUMPAGES</w:instrText>
+            </w:r>
+            <w:r>
+              <w:rPr>
+                <w:b/>
+                <w:bCs/>
+                <w:sz w:val="24"/>
+                <w:szCs w:val="24"/>
+              </w:rPr>
+              <w:fldChar w:fldCharType="separate"/>
+            </w:r>
+            <w:r>
+              <w:rPr>
+                <w:b/>
+                <w:bCs/>
+                <w:noProof/>
+              </w:rPr>
+              <w:t>28</w:t>
+            </w:r>
+            <w:r>
+              <w:rPr>
+                <w:b/>
+                <w:bCs/>
+                <w:sz w:val="24"/>
+                <w:szCs w:val="24"/>
+              </w:rPr>
+              <w:fldChar w:fldCharType="end"/>
+            </w:r>
+          </w:p>
+        </w:sdtContent>
+      </w:sdt>
+    </w:sdtContent>
+  </w:sdt>
   <w:p>
     <w:pPr>
       <w:pStyle w:val="Pieddepage"/>
@@ -11204,10 +11206,7 @@
         <w:footnoteRef/>
       </w:r>
       <w:r>
-        <w:t xml:space="preserve"> Union des Caisses de </w:t>
-      </w:r>
-      <w:r>
-        <w:t xml:space="preserve">France, </w:t>
+        <w:t xml:space="preserve"> Union des Caisses de France, </w:t>
       </w:r>
       <w:hyperlink r:id="rId8" w:history="1">
         <w:r>
@@ -11355,7 +11354,15 @@
         <w:footnoteRef/>
       </w:r>
       <w:r>
-        <w:t xml:space="preserve"> « User eXperience », expérience utilisateur en anglais</w:t>
+        <w:t xml:space="preserve"> « User </w:t>
+      </w:r>
+      <w:proofErr w:type="spellStart"/>
+      <w:r>
+        <w:t>eXperience</w:t>
+      </w:r>
+      <w:proofErr w:type="spellEnd"/>
+      <w:r>
+        <w:t> », expérience utilisateur en anglais</w:t>
       </w:r>
     </w:p>
   </w:footnote>
@@ -11371,13 +11378,15 @@
         <w:footnoteRef/>
       </w:r>
       <w:r>
-        <w:t xml:space="preserve"> Team Foundation Serv</w:t>
-      </w:r>
-      <w:r>
-        <w:t>er</w:t>
-      </w:r>
-      <w:r>
-        <w:t xml:space="preserve">, </w:t>
+        <w:t xml:space="preserve"> Team </w:t>
+      </w:r>
+      <w:proofErr w:type="spellStart"/>
+      <w:r>
+        <w:t>Foundation</w:t>
+      </w:r>
+      <w:proofErr w:type="spellEnd"/>
+      <w:r>
+        <w:t xml:space="preserve"> Server, </w:t>
       </w:r>
       <w:hyperlink r:id="rId13" w:history="1">
         <w:r>
@@ -14222,7 +14231,7 @@
 </file>
 
 <file path=customXml/itemProps1.xml><?xml version="1.0" encoding="utf-8"?>
-<ds:datastoreItem xmlns:ds="http://schemas.openxmlformats.org/officeDocument/2006/customXml" ds:itemID="{D7FE20F4-231E-4957-9638-70A23408C648}">
+<ds:datastoreItem xmlns:ds="http://schemas.openxmlformats.org/officeDocument/2006/customXml" ds:itemID="{1D20B24E-7E4A-42F1-A98A-072302E90B61}">
   <ds:schemaRefs>
     <ds:schemaRef ds:uri="http://schemas.openxmlformats.org/officeDocument/2006/bibliography"/>
   </ds:schemaRefs>

</xml_diff>

<commit_message>
more content, less pages, FUCK :fu:
</commit_message>
<xml_diff>
--- a/Mémoire fin d'étude.docx
+++ b/Mémoire fin d'étude.docx
@@ -6329,7 +6329,25 @@
         <w:rPr>
           <w:noProof/>
         </w:rPr>
-        <w:t>Trois ans après la création de la société, les Caisses de congés payés du bâtiment des Antilles deviennent client d’Atlante Support pour utiliser AXINOD. Ces caisses sont les caisses de la Martinique, la Guadeloupe et la Guyanne et elles sont rejointes par la Caisse de la Réunion en 2008.</w:t>
+        <w:t>En 2006, t</w:t>
+      </w:r>
+      <w:r>
+        <w:rPr>
+          <w:noProof/>
+        </w:rPr>
+        <w:t>rois ans après la création de la société, les Caisses de congés payés du bâtiment des Antilles deviennent client</w:t>
+      </w:r>
+      <w:r>
+        <w:rPr>
+          <w:noProof/>
+        </w:rPr>
+        <w:t>es</w:t>
+      </w:r>
+      <w:r>
+        <w:rPr>
+          <w:noProof/>
+        </w:rPr>
+        <w:t xml:space="preserve"> d’Atlante Support pour utiliser AXINOD. Ces caisses sont les caisses de la Martinique, la Guadeloupe et la Guyanne et elles sont rejointes par la Caisse de la Réunion en 2008.</w:t>
       </w:r>
     </w:p>
     <w:p>
@@ -6573,7 +6591,25 @@
         <w:rPr>
           <w:noProof/>
         </w:rPr>
-        <w:t>La majorité du chiffre d’affaire d’Atlante Support est consitué des revenus de contrats de maintenance avec ses Caisses clientes.</w:t>
+        <w:t>AXINOD est l’unique produit développé par Atlante Support et l</w:t>
+      </w:r>
+      <w:r>
+        <w:rPr>
+          <w:noProof/>
+        </w:rPr>
+        <w:t>a majorité du chiffre d’affaire d</w:t>
+      </w:r>
+      <w:r>
+        <w:rPr>
+          <w:noProof/>
+        </w:rPr>
+        <w:t>e l’entreprise</w:t>
+      </w:r>
+      <w:r>
+        <w:rPr>
+          <w:noProof/>
+        </w:rPr>
+        <w:t xml:space="preserve"> est consitué des revenus de contrats de maintenance avec ses Caisses clientes.</w:t>
       </w:r>
       <w:r>
         <w:rPr>
@@ -6652,6 +6688,20 @@
     </w:p>
     <w:p>
       <w:pPr>
+        <w:pStyle w:val="SUP-Texte"/>
+        <w:rPr>
+          <w:noProof/>
+        </w:rPr>
+      </w:pPr>
+      <w:r>
+        <w:rPr>
+          <w:noProof/>
+        </w:rPr>
+        <w:br w:type="page"/>
+      </w:r>
+    </w:p>
+    <w:p>
+      <w:pPr>
         <w:pStyle w:val="SUP-Soutitre"/>
         <w:rPr>
           <w:noProof/>
@@ -6662,6 +6712,7 @@
         <w:rPr>
           <w:noProof/>
         </w:rPr>
+        <w:lastRenderedPageBreak/>
         <w:t>Atlante Group</w:t>
       </w:r>
       <w:r>
@@ -6683,13 +6734,7 @@
         <w:rPr>
           <w:noProof/>
         </w:rPr>
-        <w:t>En 2009, Atlante Support intègre la société de holding Atlante Group.</w:t>
-      </w:r>
-      <w:r>
-        <w:rPr>
-          <w:noProof/>
-        </w:rPr>
-        <w:t xml:space="preserve"> Il s’agit d’une société </w:t>
+        <w:t>Après la vente d’AXINOD et le développement d’autres produits, la stratégie de développement d’Atlante Support a été de créer une société par produit.</w:t>
       </w:r>
     </w:p>
     <w:p>
@@ -6703,115 +6748,122 @@
         <w:rPr>
           <w:noProof/>
         </w:rPr>
-        <w:t>Diagramme</w:t>
-      </w:r>
-      <w:r>
-        <w:rPr>
-          <w:noProof/>
-        </w:rPr>
-        <w:t xml:space="preserve"> en étoile + présentations : </w:t>
+        <w:t>La société GOFOR GROUP a été créée en 2013. Il s’agit d’une SAS</w:t>
+      </w:r>
+      <w:r>
+        <w:rPr>
+          <w:rStyle w:val="Appelnotedebasdep"/>
+          <w:noProof/>
+        </w:rPr>
+        <w:footnoteReference w:id="14"/>
+      </w:r>
+      <w:r>
+        <w:rPr>
+          <w:noProof/>
+        </w:rPr>
+        <w:t xml:space="preserve"> au capital de douze mille euros. Cette société a été créée dans le but de distribuer la plateforme d’e-learning GOFOR SOLUTIONS.</w:t>
       </w:r>
     </w:p>
     <w:p>
       <w:pPr>
         <w:pStyle w:val="SUP-Texte"/>
-        <w:numPr>
-          <w:ilvl w:val="0"/>
-          <w:numId w:val="9"/>
-        </w:numPr>
-        <w:rPr>
-          <w:noProof/>
-        </w:rPr>
-      </w:pPr>
-      <w:r>
-        <w:rPr>
-          <w:noProof/>
+        <w:rPr>
+          <w:noProof/>
+        </w:rPr>
+      </w:pPr>
+      <w:r>
+        <w:rPr>
+          <w:noProof/>
+        </w:rPr>
+        <w:t>La société POD’OR a été créée en 2013. Il s’agit d’une SARL au capital de dix mille euros. Cette société a été créée afin d’assurer la distribution du logiciel PODOR SOLUTIONS, un ERP permettant la gestion des activités des podo-orthésites</w:t>
+      </w:r>
+      <w:r>
+        <w:rPr>
+          <w:noProof/>
+        </w:rPr>
+        <w:t xml:space="preserve"> français</w:t>
+      </w:r>
+      <w:r>
+        <w:rPr>
+          <w:noProof/>
+        </w:rPr>
+        <w:t>.</w:t>
+      </w:r>
+    </w:p>
+    <w:p>
+      <w:pPr>
+        <w:pStyle w:val="SUP-Texte"/>
+        <w:rPr>
+          <w:noProof/>
+        </w:rPr>
+      </w:pPr>
+      <w:r>
+        <w:rPr>
+          <w:noProof/>
+        </w:rPr>
+        <w:t>La société Justisoft a été créée en 2014 sous la forme d’une SARL au capital de dix mille euros. Cette société a été créée pour encadré l’exploitation du logiciel Persée, application pour tablette destinée aux membre de la magistrature française.</w:t>
+      </w:r>
+    </w:p>
+    <w:p>
+      <w:pPr>
+        <w:pStyle w:val="SUP-Texte"/>
+        <w:rPr>
+          <w:noProof/>
+        </w:rPr>
+      </w:pPr>
+      <w:r>
+        <w:rPr>
+          <w:noProof/>
+        </w:rPr>
+        <w:t>Ces trois sociétés établissent des contrats de développement avec Atlante Support qui s’occupe de tous les développement informatiques à réaliser sur les différents logiciels proposés.</w:t>
+      </w:r>
+    </w:p>
+    <w:p>
+      <w:pPr>
+        <w:pStyle w:val="SUP-Texte"/>
+        <w:rPr>
+          <w:noProof/>
+        </w:rPr>
+      </w:pPr>
+      <w:r>
+        <w:rPr>
+          <w:noProof/>
+        </w:rPr>
+        <w:t>Avec Atlante Support, ces sociétés sont membres de la société de holding ATLANTE GROUP. Cette SAS au capital de deux-cent cinquante mille euros a été créée en 2009 dans le but de regrouper les sociétés</w:t>
+      </w:r>
+      <w:r>
+        <w:rPr>
+          <w:noProof/>
+        </w:rPr>
+        <w:t xml:space="preserve"> exploitant les différents logiciels développés par les employés d’Atlante Support.</w:t>
+      </w:r>
+    </w:p>
+    <w:p>
+      <w:pPr>
+        <w:pStyle w:val="SUP-Texte"/>
+        <w:rPr>
+          <w:noProof/>
+        </w:rPr>
+      </w:pPr>
+      <w:r>
+        <w:rPr>
+          <w:noProof/>
+        </w:rPr>
+        <w:t>La société Except fait également partie d’ATLANTE GROUP. Cette société créée en 2012 édite son propre logiciel de prévoyance vendu à des assurance et mutuelles alsaciennes.</w:t>
+      </w:r>
+    </w:p>
+    <w:p>
+      <w:pPr>
+        <w:pStyle w:val="SUP-Texte"/>
+        <w:keepNext/>
+        <w:jc w:val="center"/>
+      </w:pPr>
+      <w:r>
+        <w:rPr>
+          <w:noProof/>
+          <w:lang w:eastAsia="fr-FR"/>
         </w:rPr>
         <w:lastRenderedPageBreak/>
-        <w:t>Podor</w:t>
-      </w:r>
-    </w:p>
-    <w:p>
-      <w:pPr>
-        <w:pStyle w:val="SUP-Texte"/>
-        <w:numPr>
-          <w:ilvl w:val="0"/>
-          <w:numId w:val="9"/>
-        </w:numPr>
-        <w:rPr>
-          <w:noProof/>
-        </w:rPr>
-      </w:pPr>
-      <w:r>
-        <w:rPr>
-          <w:noProof/>
-        </w:rPr>
-        <w:t>G</w:t>
-      </w:r>
-      <w:r>
-        <w:rPr>
-          <w:noProof/>
-        </w:rPr>
-        <w:t>ofor</w:t>
-      </w:r>
-    </w:p>
-    <w:p>
-      <w:pPr>
-        <w:pStyle w:val="SUP-Texte"/>
-        <w:numPr>
-          <w:ilvl w:val="0"/>
-          <w:numId w:val="9"/>
-        </w:numPr>
-        <w:rPr>
-          <w:noProof/>
-        </w:rPr>
-      </w:pPr>
-      <w:r>
-        <w:rPr>
-          <w:noProof/>
-        </w:rPr>
-        <w:t>Except</w:t>
-      </w:r>
-    </w:p>
-    <w:p>
-      <w:pPr>
-        <w:pStyle w:val="SUP-Texte"/>
-        <w:numPr>
-          <w:ilvl w:val="0"/>
-          <w:numId w:val="9"/>
-        </w:numPr>
-        <w:rPr>
-          <w:noProof/>
-        </w:rPr>
-      </w:pPr>
-      <w:r>
-        <w:rPr>
-          <w:noProof/>
-        </w:rPr>
-        <w:t>Justisoft</w:t>
-      </w:r>
-    </w:p>
-    <w:p>
-      <w:pPr>
-        <w:spacing w:line="259" w:lineRule="auto"/>
-        <w:ind w:left="0" w:firstLine="0"/>
-        <w:jc w:val="center"/>
-        <w:rPr>
-          <w:rFonts w:ascii="Segoe UI Semilight" w:eastAsiaTheme="majorEastAsia" w:hAnsi="Segoe UI Semilight" w:cstheme="majorBidi"/>
-          <w:b/>
-          <w:bCs/>
-          <w:smallCaps/>
-          <w:color w:val="2E74B5" w:themeColor="accent1" w:themeShade="BF"/>
-          <w:spacing w:val="20"/>
-          <w:sz w:val="28"/>
-          <w:szCs w:val="28"/>
-        </w:rPr>
-      </w:pPr>
-      <w:r>
-        <w:rPr>
-          <w:noProof/>
-          <w:lang w:eastAsia="fr-FR"/>
-        </w:rPr>
         <w:drawing>
           <wp:inline distT="0" distB="0" distL="0" distR="0">
             <wp:extent cx="5082980" cy="5022015"/>
@@ -6854,6 +6906,31 @@
           </wp:inline>
         </w:drawing>
       </w:r>
+    </w:p>
+    <w:p>
+      <w:pPr>
+        <w:pStyle w:val="Lgende"/>
+        <w:jc w:val="center"/>
+      </w:pPr>
+      <w:r>
+        <w:t>Les différentes sociétés membre d'ATLANTE GROUP et le domaine d'activité principal de leurs clients</w:t>
+      </w:r>
+    </w:p>
+    <w:p>
+      <w:pPr>
+        <w:pStyle w:val="SUP-Texte"/>
+        <w:jc w:val="center"/>
+        <w:rPr>
+          <w:rFonts w:ascii="Segoe UI Semilight" w:eastAsiaTheme="majorEastAsia" w:hAnsi="Segoe UI Semilight" w:cstheme="majorBidi"/>
+          <w:b/>
+          <w:bCs/>
+          <w:smallCaps/>
+          <w:color w:val="2E74B5" w:themeColor="accent1" w:themeShade="BF"/>
+          <w:spacing w:val="20"/>
+          <w:sz w:val="28"/>
+          <w:szCs w:val="28"/>
+        </w:rPr>
+      </w:pPr>
       <w:r>
         <w:br w:type="page"/>
       </w:r>
@@ -7750,7 +7827,7 @@
           <w:rStyle w:val="Appelnotedebasdep"/>
           <w:noProof/>
         </w:rPr>
-        <w:footnoteReference w:id="14"/>
+        <w:footnoteReference w:id="15"/>
       </w:r>
       <w:r>
         <w:rPr>
@@ -8265,7 +8342,7 @@
           <w:rStyle w:val="Appelnotedebasdep"/>
           <w:noProof/>
         </w:rPr>
-        <w:footnoteReference w:id="15"/>
+        <w:footnoteReference w:id="16"/>
       </w:r>
       <w:r>
         <w:rPr>
@@ -8278,7 +8355,7 @@
           <w:rStyle w:val="Appelnotedebasdep"/>
           <w:noProof/>
         </w:rPr>
-        <w:footnoteReference w:id="16"/>
+        <w:footnoteReference w:id="17"/>
       </w:r>
       <w:r>
         <w:rPr>
@@ -8291,7 +8368,7 @@
           <w:rStyle w:val="Appelnotedebasdep"/>
           <w:noProof/>
         </w:rPr>
-        <w:footnoteReference w:id="17"/>
+        <w:footnoteReference w:id="18"/>
       </w:r>
       <w:r>
         <w:rPr>
@@ -8398,7 +8475,7 @@
         <w:rPr>
           <w:rStyle w:val="Appelnotedebasdep"/>
         </w:rPr>
-        <w:footnoteReference w:id="18"/>
+        <w:footnoteReference w:id="19"/>
       </w:r>
       <w:r>
         <w:t xml:space="preserve"> </w:t>
@@ -8421,6 +8498,23 @@
       <w:r>
         <w:t xml:space="preserve"> pour permettre à tous les membres de l’équipe de gérer les différentes versions du code et de faciliter la mise en commun de leurs travaux sur un même projet.</w:t>
       </w:r>
+      <w:r>
+        <w:t xml:space="preserve"> Afin d’accélérer et de faciliter le développement, la bibliothèque de composants graphiques </w:t>
+      </w:r>
+      <w:proofErr w:type="spellStart"/>
+      <w:r>
+        <w:t>Infragistics</w:t>
+      </w:r>
+      <w:proofErr w:type="spellEnd"/>
+      <w:r>
+        <w:rPr>
+          <w:rStyle w:val="Appelnotedebasdep"/>
+        </w:rPr>
+        <w:footnoteReference w:id="20"/>
+      </w:r>
+      <w:r>
+        <w:t xml:space="preserve"> est utilisée pour intégrer rapidement des contrôles riches en fonctionnalités qui seraient autrement très longs à mettre au point.</w:t>
+      </w:r>
     </w:p>
     <w:p>
       <w:pPr>
@@ -8430,7 +8524,41 @@
         <w:t>Les développements web sont développés en ASP.NET MVC avec une base de données SQL Server ou bien en PHP avec une base de données MySQL.</w:t>
       </w:r>
       <w:r>
-        <w:t xml:space="preserve"> Ces travaux sont souvent confiés à des stagiaires ou des salariés en contrat de professionnalisation.</w:t>
+        <w:t xml:space="preserve"> </w:t>
+      </w:r>
+      <w:r>
+        <w:t>La gestion du code source est souvent faite sur un dépôt git</w:t>
+      </w:r>
+      <w:r>
+        <w:rPr>
+          <w:rStyle w:val="Appelnotedebasdep"/>
+        </w:rPr>
+        <w:footnoteReference w:id="21"/>
+      </w:r>
+      <w:r>
+        <w:t xml:space="preserve"> privé, hébergé en interne ou sur des plateformes permettant l’hébergement privé de code comme </w:t>
+      </w:r>
+      <w:proofErr w:type="spellStart"/>
+      <w:r>
+        <w:t>GitHub</w:t>
+      </w:r>
+      <w:proofErr w:type="spellEnd"/>
+      <w:r>
+        <w:t xml:space="preserve"> ou </w:t>
+      </w:r>
+      <w:proofErr w:type="spellStart"/>
+      <w:r>
+        <w:t>BitBucket</w:t>
+      </w:r>
+      <w:proofErr w:type="spellEnd"/>
+      <w:r>
+        <w:t>.</w:t>
+      </w:r>
+      <w:r>
+        <w:t xml:space="preserve"> </w:t>
+      </w:r>
+      <w:r>
+        <w:t>Ces travaux sont souvent confiés à des stagiaires ou des salariés en contrat de professionnalisation.</w:t>
       </w:r>
       <w:r>
         <w:t xml:space="preserve"> Les projets ASP.NET MVC sont hébergés sur la plateforme de cloud Windows AZURE. Les projets PHP et MySQL</w:t>
@@ -8442,133 +8570,142 @@
         <w:t xml:space="preserve"> sont déployés dans des machines virtuelles Linux hébergées dans Windows AZURE.</w:t>
       </w:r>
       <w:r>
-        <w:t xml:space="preserve"> La gestion du code source est souvent faite sur un dépôt git</w:t>
-      </w:r>
+        <w:t xml:space="preserve"> </w:t>
+      </w:r>
+    </w:p>
+    <w:p>
+      <w:pPr>
+        <w:pStyle w:val="SUP-Texte"/>
+      </w:pPr>
+      <w:r>
+        <w:lastRenderedPageBreak/>
+        <w:t>J’ai remarqué que l’équipe décisionnelle d’Atlante Support est très sensible au « buzz » informatique et a tendance à vouloir utiliser les technologies en vogue sans forcément tout à fait cerner leur utilité ou leur pertinence</w:t>
+      </w:r>
+      <w:r>
+        <w:t xml:space="preserve"> pour les projets menés au moment de la décision</w:t>
+      </w:r>
+      <w:r>
+        <w:t xml:space="preserve">. En effet, après avoir été introduit aux concepts du Cloud informatique, monsieur HEYD a souscrit à un abonnement de </w:t>
+      </w:r>
+      <w:r>
+        <w:t>vingt-quatre mille euros</w:t>
+      </w:r>
+      <w:r>
+        <w:t xml:space="preserve"> de crédit de consommation valables trois ans sur la plateforme de Cloud de Micros</w:t>
+      </w:r>
+      <w:r>
+        <w:t>oft :</w:t>
+      </w:r>
+      <w:r>
+        <w:t xml:space="preserve"> Windows AZURE.</w:t>
+      </w:r>
+      <w:r>
+        <w:t xml:space="preserve"> Au lieu d’avoir réalisé une étude comparative détaillée des tarifs des différents acteurs Cloud-</w:t>
+      </w:r>
+      <w:proofErr w:type="spellStart"/>
+      <w:r>
+        <w:t>Computing</w:t>
+      </w:r>
+      <w:proofErr w:type="spellEnd"/>
+      <w:r>
+        <w:t xml:space="preserve">, la plateforme AZURE a été choisie car elle est proposée par Microsoft. Depuis cet achat, la politique d’exploitation de ces crédits (valables trois ans) est d’essayer de rentabiliser au maximum l’investissement de vingt-quatre mille euros effectué en utilisant AZURE dans un maximum de projets, au lieu d’acheter seulement les crédits nécessaires </w:t>
+      </w:r>
+      <w:r>
+        <w:t>pour</w:t>
+      </w:r>
+      <w:r>
+        <w:t xml:space="preserve"> les projets qui l’exigent. Il s’agit plus d’une politique de rentabilisation d’un achat passé </w:t>
+      </w:r>
+      <w:r>
+        <w:t xml:space="preserve">que </w:t>
+      </w:r>
+      <w:r>
+        <w:t>d’une politique d’analyse et de prévision des dépenses à venir.</w:t>
+      </w:r>
+    </w:p>
+    <w:p>
+      <w:pPr>
+        <w:pStyle w:val="SUP-Texte"/>
+      </w:pPr>
+      <w:r>
+        <w:t>Les développements pour tablettes</w:t>
+      </w:r>
+      <w:r>
+        <w:t xml:space="preserve"> comme Persée</w:t>
+      </w:r>
+      <w:r>
+        <w:t xml:space="preserve"> sont effectué</w:t>
+      </w:r>
+      <w:r>
+        <w:t>s</w:t>
+      </w:r>
+      <w:r>
+        <w:t xml:space="preserve"> en C# et XAML et sont destinés aux tablettes Modern UI exécutant Windows 8 ou Windows 8.1.</w:t>
+      </w:r>
+      <w:r>
+        <w:t xml:space="preserve"> Ils utilisent une base</w:t>
+      </w:r>
+      <w:r>
+        <w:t xml:space="preserve"> de données</w:t>
+      </w:r>
+      <w:r>
+        <w:t xml:space="preserve"> locale </w:t>
+      </w:r>
+      <w:proofErr w:type="spellStart"/>
+      <w:r>
+        <w:t>SQLite</w:t>
+      </w:r>
+      <w:proofErr w:type="spellEnd"/>
+      <w:r>
+        <w:t xml:space="preserve"> si besoin</w:t>
+      </w:r>
+      <w:r>
+        <w:t xml:space="preserve"> et la gestion du code et des versions est faite dans un dépôt git.</w:t>
+      </w:r>
+      <w:r>
+        <w:t xml:space="preserve"> Les applications issues de ces développement sont vouées à être publiées sur le Windows Store.</w:t>
+      </w:r>
+    </w:p>
+    <w:p>
+      <w:pPr>
+        <w:pStyle w:val="SUP-Texte"/>
+      </w:pPr>
+      <w:r>
+        <w:t xml:space="preserve">Les développements utilisant des technologies Microsoft sont réalisés grâce à Visual Studio. La dernière version du logicielle tend à être mise à jour par l’ensemble de l’équipe dans le </w:t>
+      </w:r>
+      <w:r>
+        <w:t xml:space="preserve">trimestre </w:t>
+      </w:r>
+      <w:r>
+        <w:t>suivant sa sortie (la version actuelle est Visual Studio 2013).</w:t>
+      </w:r>
+      <w:r>
+        <w:t xml:space="preserve"> Les développements PHP et MySQL sont effectués dans </w:t>
+      </w:r>
+      <w:proofErr w:type="spellStart"/>
+      <w:r>
+        <w:t>PhpStorm</w:t>
+      </w:r>
+      <w:proofErr w:type="spellEnd"/>
+      <w:r>
+        <w:t>, un environnement de développement édité par la société</w:t>
+      </w:r>
+      <w:r>
+        <w:t xml:space="preserve"> américaine</w:t>
+      </w:r>
+      <w:r>
+        <w:t xml:space="preserve"> </w:t>
+      </w:r>
+      <w:proofErr w:type="spellStart"/>
+      <w:r>
+        <w:t>JetBrains</w:t>
+      </w:r>
+      <w:proofErr w:type="spellEnd"/>
       <w:r>
         <w:rPr>
           <w:rStyle w:val="Appelnotedebasdep"/>
         </w:rPr>
-        <w:footnoteReference w:id="19"/>
-      </w:r>
-      <w:r>
-        <w:t> </w:t>
-      </w:r>
-      <w:r>
-        <w:t>privé, hébergé en interne ou sur</w:t>
-      </w:r>
-      <w:r>
-        <w:t xml:space="preserve"> des plateformes permettant l’hébergement priv</w:t>
-      </w:r>
-      <w:r>
-        <w:t>é</w:t>
-      </w:r>
-      <w:r>
-        <w:t xml:space="preserve"> de code comme </w:t>
-      </w:r>
-      <w:proofErr w:type="spellStart"/>
-      <w:r>
-        <w:t>GitHub</w:t>
-      </w:r>
-      <w:proofErr w:type="spellEnd"/>
-      <w:r>
-        <w:t xml:space="preserve"> ou </w:t>
-      </w:r>
-      <w:proofErr w:type="spellStart"/>
-      <w:r>
-        <w:t>BitBucket</w:t>
-      </w:r>
-      <w:proofErr w:type="spellEnd"/>
-      <w:r>
-        <w:t>.</w:t>
-      </w:r>
-    </w:p>
-    <w:p>
-      <w:pPr>
-        <w:pStyle w:val="SUP-Texte"/>
-      </w:pPr>
-      <w:r>
-        <w:t>Les développements pour tablettes</w:t>
-      </w:r>
-      <w:r>
-        <w:t xml:space="preserve"> comme Persée</w:t>
-      </w:r>
-      <w:r>
-        <w:t xml:space="preserve"> sont effectué</w:t>
-      </w:r>
-      <w:r>
-        <w:t>s</w:t>
-      </w:r>
-      <w:r>
-        <w:t xml:space="preserve"> en C# et XAML et sont destinés aux tablettes Modern UI exécutant Windows 8 ou Windows 8.1.</w:t>
-      </w:r>
-      <w:r>
-        <w:t xml:space="preserve"> Ils utilisent une base</w:t>
-      </w:r>
-      <w:r>
-        <w:t xml:space="preserve"> de données</w:t>
-      </w:r>
-      <w:r>
-        <w:t xml:space="preserve"> </w:t>
-      </w:r>
-      <w:r>
-        <w:lastRenderedPageBreak/>
-        <w:t xml:space="preserve">locale </w:t>
-      </w:r>
-      <w:proofErr w:type="spellStart"/>
-      <w:r>
-        <w:t>SQLite</w:t>
-      </w:r>
-      <w:proofErr w:type="spellEnd"/>
-      <w:r>
-        <w:t xml:space="preserve"> si besoin</w:t>
-      </w:r>
-      <w:r>
-        <w:t xml:space="preserve"> et la gestion du code et des versions est faite dans un dépôt git.</w:t>
-      </w:r>
-      <w:r>
-        <w:t xml:space="preserve"> Les applications issues de ces développement sont vouées à être publiées sur le Windows Store.</w:t>
-      </w:r>
-    </w:p>
-    <w:p>
-      <w:pPr>
-        <w:pStyle w:val="SUP-Texte"/>
-      </w:pPr>
-      <w:r>
-        <w:t xml:space="preserve">Les développements utilisant des technologies Microsoft sont réalisés grâce à Visual Studio. La dernière version du logicielle tend à être mise à jour par l’ensemble de l’équipe dans le </w:t>
-      </w:r>
-      <w:r>
-        <w:t xml:space="preserve">trimestre </w:t>
-      </w:r>
-      <w:r>
-        <w:t>suivant sa sortie (la version actuelle est Visual Studio 2013).</w:t>
-      </w:r>
-      <w:r>
-        <w:t xml:space="preserve"> Les développements PHP et MySQL sont effectués dans </w:t>
-      </w:r>
-      <w:proofErr w:type="spellStart"/>
-      <w:r>
-        <w:t>PhpStorm</w:t>
-      </w:r>
-      <w:proofErr w:type="spellEnd"/>
-      <w:r>
-        <w:t>, un environnement de développement édité par la société</w:t>
-      </w:r>
-      <w:r>
-        <w:t xml:space="preserve"> américaine</w:t>
-      </w:r>
-      <w:r>
-        <w:t xml:space="preserve"> </w:t>
-      </w:r>
-      <w:proofErr w:type="spellStart"/>
-      <w:r>
-        <w:t>JetBrains</w:t>
-      </w:r>
-      <w:proofErr w:type="spellEnd"/>
-      <w:r>
-        <w:rPr>
-          <w:rStyle w:val="Appelnotedebasdep"/>
-        </w:rPr>
-        <w:footnoteReference w:id="20"/>
+        <w:footnoteReference w:id="22"/>
       </w:r>
       <w:r>
         <w:t>.</w:t>
@@ -8652,7 +8789,11 @@
         <w:t xml:space="preserve"> À ma connaissance, c</w:t>
       </w:r>
       <w:r>
-        <w:t>es réunions se font souvent sans la présence d’un expert technique</w:t>
+        <w:t xml:space="preserve">es réunions se font souvent sans la présence d’un expert </w:t>
+      </w:r>
+      <w:r>
+        <w:lastRenderedPageBreak/>
+        <w:t>technique</w:t>
       </w:r>
       <w:r>
         <w:t>. De ce fait,</w:t>
@@ -8774,7 +8915,6 @@
         </w:numPr>
       </w:pPr>
       <w:r>
-        <w:lastRenderedPageBreak/>
         <w:t>Analyse du code, pour proposer des optimisations possible</w:t>
       </w:r>
     </w:p>
@@ -8863,7 +9003,11 @@
         <w:t xml:space="preserve"> </w:t>
       </w:r>
       <w:r>
-        <w:t>En plus de ces retards, les livraisons effectuées sont parfois incomplètes par rapport à la liste des fonctionnalités promises.</w:t>
+        <w:t xml:space="preserve">En plus de ces retards, les livraisons effectuées sont parfois incomplètes par rapport à </w:t>
+      </w:r>
+      <w:r>
+        <w:lastRenderedPageBreak/>
+        <w:t>la liste des fonctionnalités promises.</w:t>
       </w:r>
       <w:r>
         <w:t xml:space="preserve"> Aucune documentation n’existe sur les fonctionnalités développées. </w:t>
@@ -8917,316 +9061,8 @@
       <w:pPr>
         <w:pStyle w:val="SUP-Texte"/>
       </w:pPr>
-    </w:p>
-    <w:p>
-      <w:pPr>
-        <w:pStyle w:val="SUP-Texte"/>
-      </w:pPr>
-    </w:p>
-    <w:p>
-      <w:pPr>
-        <w:spacing w:after="0" w:line="240" w:lineRule="auto"/>
-        <w:ind w:left="0" w:firstLine="0"/>
-        <w:rPr>
-          <w:rFonts w:ascii="Calibri" w:eastAsia="Times New Roman" w:hAnsi="Calibri" w:cs="Times New Roman"/>
-          <w:lang w:eastAsia="fr-FR"/>
-        </w:rPr>
-      </w:pPr>
-      <w:r>
-        <w:rPr>
-          <w:rFonts w:ascii="Calibri" w:eastAsia="Times New Roman" w:hAnsi="Calibri" w:cs="Times New Roman"/>
-          <w:color w:val="5B9BD5"/>
-          <w:lang w:eastAsia="fr-FR"/>
-        </w:rPr>
-        <w:t xml:space="preserve">Le faible nombre d’employés au sein de l’entreprise implique une répartition des tâches moins rigoureuse que dans une multinationale, chacun peut être amenés à travailler sur différents projets et différents domaines. </w:t>
-      </w:r>
-    </w:p>
-    <w:p>
-      <w:pPr>
-        <w:spacing w:after="0" w:line="240" w:lineRule="auto"/>
-        <w:ind w:left="0" w:firstLine="0"/>
-        <w:rPr>
-          <w:rFonts w:ascii="Calibri" w:eastAsia="Times New Roman" w:hAnsi="Calibri" w:cs="Times New Roman"/>
-          <w:lang w:eastAsia="fr-FR"/>
-        </w:rPr>
-      </w:pPr>
-      <w:r>
-        <w:rPr>
-          <w:rFonts w:ascii="Calibri" w:eastAsia="Times New Roman" w:hAnsi="Calibri" w:cs="Times New Roman"/>
-          <w:color w:val="5B9BD5"/>
-          <w:lang w:eastAsia="fr-FR"/>
-        </w:rPr>
-        <w:t xml:space="preserve">Les décisions stratégiques sont prises par Monsieur </w:t>
-      </w:r>
-      <w:proofErr w:type="spellStart"/>
-      <w:r>
-        <w:rPr>
-          <w:rFonts w:ascii="Calibri" w:eastAsia="Times New Roman" w:hAnsi="Calibri" w:cs="Times New Roman"/>
-          <w:color w:val="5B9BD5"/>
-          <w:lang w:eastAsia="fr-FR"/>
-        </w:rPr>
-        <w:t>Heyd</w:t>
-      </w:r>
-      <w:proofErr w:type="spellEnd"/>
-      <w:r>
-        <w:rPr>
-          <w:rFonts w:ascii="Calibri" w:eastAsia="Times New Roman" w:hAnsi="Calibri" w:cs="Times New Roman"/>
-          <w:color w:val="5B9BD5"/>
-          <w:lang w:eastAsia="fr-FR"/>
-        </w:rPr>
-        <w:t xml:space="preserve"> et Monsieur Genet, et portent sur l’ensemble des projets, cependant les choix techniques sont souvent laissés à l’appréciation des techniciens.</w:t>
-      </w:r>
-    </w:p>
-    <w:p>
-      <w:pPr>
-        <w:spacing w:after="0" w:line="240" w:lineRule="auto"/>
-        <w:ind w:left="0" w:firstLine="0"/>
-        <w:rPr>
-          <w:rFonts w:ascii="Calibri" w:eastAsia="Times New Roman" w:hAnsi="Calibri" w:cs="Times New Roman"/>
-          <w:lang w:eastAsia="fr-FR"/>
-        </w:rPr>
-      </w:pPr>
-      <w:r>
-        <w:rPr>
-          <w:rFonts w:ascii="Calibri" w:eastAsia="Times New Roman" w:hAnsi="Calibri" w:cs="Times New Roman"/>
-          <w:color w:val="5B9BD5"/>
-          <w:lang w:eastAsia="fr-FR"/>
-        </w:rPr>
-        <w:t>Aucune méthodologie particulière n’est prise afin de manager ces différents projets, et sont pour la plupart traités au jour le jour. De plus, un manque de communication entre l’équipe décisionnelle et l’équipe technique implique souvent des délais entre une prise de décision et son application, délais qui peuvent souvent s’étaler sur plusieurs semaines. Plusieurs tentatives ont été faites afin de palier à ce problème, notamment par le biais d’une réunion de quelques minutes tous les matins, mais a très vite été abandonné.</w:t>
-      </w:r>
-    </w:p>
-    <w:p>
-      <w:pPr>
-        <w:pStyle w:val="SUP-Texte"/>
-      </w:pPr>
-    </w:p>
-    <w:p>
-      <w:pPr>
-        <w:pStyle w:val="SUP-Texte"/>
-      </w:pPr>
-      <w:r>
-        <w:t xml:space="preserve">Technos / façons de faire </w:t>
-      </w:r>
-      <w:proofErr w:type="spellStart"/>
-      <w:r>
-        <w:t>imposées</w:t>
-      </w:r>
-      <w:proofErr w:type="spellEnd"/>
-      <w:r>
-        <w:t xml:space="preserve"> par les profils non techniques </w:t>
-      </w:r>
-      <w:r>
-        <w:sym w:font="Wingdings" w:char="F0E8"/>
-      </w:r>
-      <w:r>
-        <w:t xml:space="preserve"> stocker du XML dans une BDD WTF 2014</w:t>
-      </w:r>
-    </w:p>
-    <w:p>
-      <w:pPr>
-        <w:pStyle w:val="SUP-Texte"/>
-      </w:pPr>
-    </w:p>
-    <w:p>
-      <w:pPr>
-        <w:pStyle w:val="SUP-Texte"/>
-      </w:pPr>
-      <w:r>
-        <w:t>C</w:t>
-      </w:r>
-      <w:r>
-        <w:t>ons</w:t>
-      </w:r>
-      <w:r>
-        <w:t xml:space="preserve"> : </w:t>
-      </w:r>
-    </w:p>
-    <w:p>
-      <w:pPr>
-        <w:pStyle w:val="SUP-Texte"/>
-      </w:pPr>
-      <w:r>
-        <w:t>Usage pauvre de TFS : pas de gestion des bugs, pas de gestion des tâche</w:t>
-      </w:r>
-      <w:r>
-        <w:t>s</w:t>
-      </w:r>
-      <w:r>
-        <w:t xml:space="preserve">, pas de gestion systématique des versions, </w:t>
-      </w:r>
-      <w:r>
-        <w:t xml:space="preserve">travail avec d’anciennes versions de </w:t>
-      </w:r>
-      <w:proofErr w:type="spellStart"/>
-      <w:r>
-        <w:t>frameworks</w:t>
-      </w:r>
-      <w:proofErr w:type="spellEnd"/>
-      <w:r>
-        <w:t xml:space="preserve"> comme .NET 3.5</w:t>
-      </w:r>
-    </w:p>
-    <w:p>
-      <w:pPr>
-        <w:pStyle w:val="SUP-Texte"/>
-      </w:pPr>
-      <w:r>
-        <w:t>Partage de code par mail, sur partage réseau</w:t>
-      </w:r>
-      <w:r>
-        <w:t xml:space="preserve"> </w:t>
-      </w:r>
-    </w:p>
-    <w:p>
-      <w:pPr>
-        <w:pStyle w:val="SUP-Texte"/>
-      </w:pPr>
-      <w:r>
-        <w:t>Sécurité fragile : mêmes mots de passes utilisés un peu partout au point d’être presque une « convention »</w:t>
-      </w:r>
-    </w:p>
-    <w:p>
-      <w:pPr>
-        <w:pStyle w:val="SUP-Texte"/>
-      </w:pPr>
-      <w:r>
-        <w:t>3 versions d’</w:t>
-      </w:r>
-      <w:proofErr w:type="spellStart"/>
-      <w:r>
-        <w:t>Axinod</w:t>
-      </w:r>
-      <w:proofErr w:type="spellEnd"/>
-      <w:r>
-        <w:t xml:space="preserve"> maintenues en parallèle au lieu de trois produits avec des spécificités très </w:t>
-      </w:r>
-      <w:proofErr w:type="gramStart"/>
-      <w:r>
-        <w:t>forte</w:t>
-      </w:r>
-      <w:proofErr w:type="gramEnd"/>
-      <w:r>
-        <w:t xml:space="preserve"> en fonction du client =&gt; presque 3 logiciels différents</w:t>
-      </w:r>
-    </w:p>
-    <w:p>
-      <w:pPr>
-        <w:pStyle w:val="SUP-Texte"/>
-      </w:pPr>
-      <w:r>
-        <w:t xml:space="preserve">Trop forte sensibilité au BUZZ informatique </w:t>
-      </w:r>
-      <w:r>
-        <w:sym w:font="Wingdings" w:char="F0E8"/>
-      </w:r>
-      <w:r>
-        <w:t xml:space="preserve"> mode du cloud =</w:t>
-      </w:r>
-      <w:proofErr w:type="gramStart"/>
-      <w:r>
-        <w:t>&gt;  souscription</w:t>
-      </w:r>
-      <w:proofErr w:type="gramEnd"/>
-      <w:r>
-        <w:t xml:space="preserve"> AZURE pour 24k€ que l’on utilise à peine </w:t>
-      </w:r>
-      <w:r>
-        <w:sym w:font="Wingdings" w:char="F0E8"/>
-      </w:r>
-      <w:r>
-        <w:t xml:space="preserve"> trouver un moyen de la rentabiliser à tout prix pour pas que ça soit gaspillé </w:t>
-      </w:r>
-      <w:r>
-        <w:sym w:font="Wingdings" w:char="F0E8"/>
-      </w:r>
-      <w:r>
-        <w:t xml:space="preserve"> conso</w:t>
-      </w:r>
-      <w:r>
-        <w:t>m</w:t>
-      </w:r>
-      <w:r>
-        <w:t>mation de l’achat plutôt qu’achat en fonction de la consommation prévue</w:t>
-      </w:r>
-    </w:p>
-    <w:p>
-      <w:pPr>
-        <w:pStyle w:val="SUP-Texte"/>
-      </w:pPr>
-    </w:p>
-    <w:p>
-      <w:pPr>
-        <w:pStyle w:val="SUP-Texte"/>
-      </w:pPr>
-      <w:r>
-        <w:t>Pros</w:t>
-      </w:r>
-      <w:r>
-        <w:t> :</w:t>
-      </w:r>
-    </w:p>
-    <w:p>
-      <w:pPr>
-        <w:pStyle w:val="SUP-Texte"/>
-      </w:pPr>
-      <w:r>
-        <w:t>Utilisation d’</w:t>
-      </w:r>
-      <w:proofErr w:type="spellStart"/>
-      <w:r>
-        <w:t>infragistics</w:t>
-      </w:r>
-      <w:proofErr w:type="spellEnd"/>
-      <w:r>
-        <w:t xml:space="preserve"> qui permet de ne pas avoir à tout redévelopper</w:t>
-      </w:r>
-      <w:r>
-        <w:t xml:space="preserve"> </w:t>
-      </w:r>
-      <w:r>
-        <w:sym w:font="Wingdings" w:char="F0E8"/>
-      </w:r>
-      <w:r>
-        <w:t xml:space="preserve"> MAIS</w:t>
-      </w:r>
-      <w:r>
-        <w:t xml:space="preserve"> parfois plusieurs versions de retard</w:t>
-      </w:r>
-      <w:r>
-        <w:t>…</w:t>
-      </w:r>
-    </w:p>
-    <w:p>
-      <w:pPr>
-        <w:pStyle w:val="SUP-Texte"/>
-      </w:pPr>
-      <w:r>
-        <w:lastRenderedPageBreak/>
-        <w:t xml:space="preserve">Équipe ouverte aux suggestions (même si ça prend du </w:t>
-      </w:r>
-      <w:proofErr w:type="spellStart"/>
-      <w:r>
-        <w:t>teeeeeeeeeeeeeeemps</w:t>
-      </w:r>
-      <w:proofErr w:type="spellEnd"/>
-      <w:r>
-        <w:t xml:space="preserve">) : </w:t>
-      </w:r>
-      <w:proofErr w:type="spellStart"/>
-      <w:r>
-        <w:t>trello</w:t>
-      </w:r>
-      <w:proofErr w:type="spellEnd"/>
-      <w:r>
-        <w:t xml:space="preserve">, git, réunions, WPF, </w:t>
-      </w:r>
-      <w:proofErr w:type="spellStart"/>
-      <w:r>
-        <w:t>ClickOnce</w:t>
-      </w:r>
-      <w:proofErr w:type="spellEnd"/>
-      <w:r>
-        <w:t xml:space="preserve">,  </w:t>
+      <w:r>
+        <w:t>Enfin, la gestion de la sécurité dans l’entreprise est assez superficielle. Il n’existe pas de stratégie de changement des mots de passes ou d’outils de génération de mots de passe forts. Les mots de passes mis en place pour restreindre l’accès aux différents serveurs ou produits sont souvent les mêmes ou construits de la même façon. Ainsi, si une personne extérieure venait à prendre connaissance d’un mot de passe, il est fort probable qu’elle puisse accéder à plusieurs systèmes internes comme l’hyperviseur gérant les machines virtuelles, les interfaces de gestions des produits déployé dans le cloud, les administrations de sites développés, etc…</w:t>
       </w:r>
       <w:r>
         <w:br w:type="page"/>
@@ -9325,8 +9161,19 @@
         <w:t>é</w:t>
       </w:r>
       <w:r>
-        <w:t xml:space="preserve">matique </w:t>
-      </w:r>
+        <w:t>matique</w:t>
+      </w:r>
+      <w:r>
+        <w:t> :</w:t>
+      </w:r>
+      <w:r>
+        <w:t xml:space="preserve"> Persée, un nouveau projet dans le contexte particulier du </w:t>
+      </w:r>
+      <w:r>
+        <w:t xml:space="preserve">revouvellement </w:t>
+      </w:r>
+      <w:bookmarkStart w:id="12" w:name="_GoBack"/>
+      <w:bookmarkEnd w:id="12"/>
       <w:r>
         <w:t>(5 pages)</w:t>
       </w:r>
@@ -9371,7 +9218,7 @@
       <w:pPr>
         <w:pStyle w:val="SUP-Titre"/>
       </w:pPr>
-      <w:bookmarkStart w:id="12" w:name="_Toc398483426"/>
+      <w:bookmarkStart w:id="13" w:name="_Toc398483426"/>
       <w:r>
         <w:lastRenderedPageBreak/>
         <w:t xml:space="preserve">Méthodes habituellement utilisées pour une situation présentant des similitudes </w:t>
@@ -9379,7 +9226,7 @@
       <w:r>
         <w:t>(5 pages)</w:t>
       </w:r>
-      <w:bookmarkEnd w:id="12"/>
+      <w:bookmarkEnd w:id="13"/>
     </w:p>
     <w:p>
       <w:pPr>
@@ -9535,7 +9382,7 @@
       <w:pPr>
         <w:pStyle w:val="SUP-Titre"/>
       </w:pPr>
-      <w:bookmarkStart w:id="13" w:name="_Toc398483427"/>
+      <w:bookmarkStart w:id="14" w:name="_Toc398483427"/>
       <w:r>
         <w:lastRenderedPageBreak/>
         <w:t>Exposé des décisions prises et des interventions menées par le stagi</w:t>
@@ -9549,7 +9396,7 @@
       <w:r>
         <w:t>(15 pages)</w:t>
       </w:r>
-      <w:bookmarkEnd w:id="13"/>
+      <w:bookmarkEnd w:id="14"/>
     </w:p>
     <w:p>
       <w:pPr>
@@ -10055,11 +9902,11 @@
       <w:pPr>
         <w:pStyle w:val="SUP-Soutitre"/>
       </w:pPr>
-      <w:bookmarkStart w:id="14" w:name="_Toc398483428"/>
+      <w:bookmarkStart w:id="15" w:name="_Toc398483428"/>
       <w:r>
         <w:t>techniques : solutions proposées et mises en œuvre par le stagiaire en lien avec les interventions des autres protagonistes : hiérarchie, collègues, clients, etc.</w:t>
       </w:r>
-      <w:bookmarkEnd w:id="14"/>
+      <w:bookmarkEnd w:id="15"/>
       <w:r>
         <w:t xml:space="preserve"> </w:t>
       </w:r>
@@ -10068,11 +9915,11 @@
       <w:pPr>
         <w:pStyle w:val="SUP-Soutitre"/>
       </w:pPr>
-      <w:bookmarkStart w:id="15" w:name="_Toc398483429"/>
+      <w:bookmarkStart w:id="16" w:name="_Toc398483429"/>
       <w:r>
         <w:t>managériaux : modifications engendrées lors de la conception du projet et par la solution retenue et mise en œuvre dans l’organisation du travail de l’équipe, dans les relations entre protagonistes, dans la répartition des rôles, dans la distribution des responsabilités, etc.</w:t>
       </w:r>
-      <w:bookmarkEnd w:id="15"/>
+      <w:bookmarkEnd w:id="16"/>
       <w:r>
         <w:t xml:space="preserve"> </w:t>
       </w:r>
@@ -10081,11 +9928,11 @@
       <w:pPr>
         <w:pStyle w:val="SUP-Soutitre"/>
       </w:pPr>
-      <w:bookmarkStart w:id="16" w:name="_Toc398483430"/>
+      <w:bookmarkStart w:id="17" w:name="_Toc398483430"/>
       <w:r>
         <w:t>stratégiques : changements proposés et réalisés en matière de gestion de projets, méthodes utilisées</w:t>
       </w:r>
-      <w:bookmarkEnd w:id="16"/>
+      <w:bookmarkEnd w:id="17"/>
       <w:r>
         <w:t xml:space="preserve"> </w:t>
       </w:r>
@@ -10102,7 +9949,7 @@
       <w:pPr>
         <w:pStyle w:val="SUP-Titre"/>
       </w:pPr>
-      <w:bookmarkStart w:id="17" w:name="_Toc398483431"/>
+      <w:bookmarkStart w:id="18" w:name="_Toc398483431"/>
       <w:r>
         <w:lastRenderedPageBreak/>
         <w:t>Démonstration d’une originalité dans l’élaboration et l</w:t>
@@ -10116,7 +9963,7 @@
       <w:r>
         <w:t>(5 pages)</w:t>
       </w:r>
-      <w:bookmarkEnd w:id="17"/>
+      <w:bookmarkEnd w:id="18"/>
     </w:p>
     <w:p>
       <w:pPr>
@@ -10125,14 +9972,14 @@
           <w:noProof/>
         </w:rPr>
       </w:pPr>
-      <w:bookmarkStart w:id="18" w:name="_Toc398483432"/>
+      <w:bookmarkStart w:id="19" w:name="_Toc398483432"/>
       <w:r>
         <w:rPr>
           <w:noProof/>
         </w:rPr>
         <w:t>Un projet révolutionnaire pour la magistrature</w:t>
       </w:r>
-      <w:bookmarkEnd w:id="18"/>
+      <w:bookmarkEnd w:id="19"/>
       <w:r>
         <w:rPr>
           <w:noProof/>
@@ -10155,18 +10002,18 @@
           <w:noProof/>
         </w:rPr>
       </w:pPr>
-      <w:bookmarkStart w:id="19" w:name="_Toc398483433"/>
+      <w:bookmarkStart w:id="20" w:name="_Toc398483433"/>
       <w:r>
         <w:rPr>
           <w:noProof/>
         </w:rPr>
         <w:t>De nouvelles méthodes de travail au sein d’Atlante Support</w:t>
       </w:r>
-      <w:bookmarkEnd w:id="19"/>
-    </w:p>
-    <w:p>
-      <w:pPr>
-        <w:pStyle w:val="Paragraphedeliste"/>
+      <w:bookmarkEnd w:id="20"/>
+    </w:p>
+    <w:p>
+      <w:pPr>
+        <w:ind w:left="0" w:firstLine="0"/>
         <w:rPr>
           <w:noProof/>
         </w:rPr>
@@ -10227,7 +10074,7 @@
       <w:pPr>
         <w:pStyle w:val="SUP-Titre"/>
       </w:pPr>
-      <w:bookmarkStart w:id="20" w:name="_Toc398483434"/>
+      <w:bookmarkStart w:id="21" w:name="_Toc398483434"/>
       <w:r>
         <w:lastRenderedPageBreak/>
         <w:t xml:space="preserve">Analyse de l’approche choisie </w:t>
@@ -10238,7 +10085,7 @@
       <w:r>
         <w:t xml:space="preserve"> (3 pages)</w:t>
       </w:r>
-      <w:bookmarkEnd w:id="20"/>
+      <w:bookmarkEnd w:id="21"/>
     </w:p>
     <w:p>
       <w:pPr>
@@ -10247,7 +10094,7 @@
           <w:noProof/>
         </w:rPr>
       </w:pPr>
-      <w:bookmarkStart w:id="21" w:name="_Toc398483435"/>
+      <w:bookmarkStart w:id="22" w:name="_Toc398483435"/>
       <w:r>
         <w:rPr>
           <w:noProof/>
@@ -10260,7 +10107,7 @@
         </w:rPr>
         <w:t>au premier abord</w:t>
       </w:r>
-      <w:bookmarkEnd w:id="21"/>
+      <w:bookmarkEnd w:id="22"/>
     </w:p>
     <w:p>
       <w:pPr>
@@ -10277,14 +10124,14 @@
           <w:noProof/>
         </w:rPr>
       </w:pPr>
-      <w:bookmarkStart w:id="22" w:name="_Toc398483436"/>
+      <w:bookmarkStart w:id="23" w:name="_Toc398483436"/>
       <w:r>
         <w:rPr>
           <w:noProof/>
         </w:rPr>
         <w:t>Sur le long terme, beaucoup de possibilités ouvertes</w:t>
       </w:r>
-      <w:bookmarkEnd w:id="22"/>
+      <w:bookmarkEnd w:id="23"/>
     </w:p>
     <w:p>
       <w:pPr>
@@ -10299,21 +10146,21 @@
           <w:rFonts w:ascii="Arial" w:hAnsi="Arial" w:cs="Arial"/>
           <w:noProof/>
         </w:rPr>
-        <w:t xml:space="preserve">En septembre 2014, date de rédaction de ce mémoire, le Ministère de la Justice n’a pas encore pu nous </w:t>
-      </w:r>
-      <w:r>
-        <w:rPr>
-          <w:rFonts w:ascii="Arial" w:hAnsi="Arial" w:cs="Arial"/>
-          <w:noProof/>
-        </w:rPr>
-        <w:t xml:space="preserve">communiquer de retour au sujet de la présentation de Persée qu’il a reçu dela part de Monsieur AZOULAY. Ceci s’explique en grande partie par </w:t>
-      </w:r>
-      <w:r>
-        <w:rPr>
-          <w:rFonts w:ascii="Arial" w:hAnsi="Arial" w:cs="Arial"/>
-          <w:noProof/>
-        </w:rPr>
-        <w:t>les préoccupations du ministère liées à la relative instabilité du gouvernement français pendant le déroulement de mon stage (3 gouvernements différents depuis le 31 mars 2014).</w:t>
+        <w:t>En septembre 2014,</w:t>
+      </w:r>
+      <w:r>
+        <w:rPr>
+          <w:rFonts w:ascii="Arial" w:hAnsi="Arial" w:cs="Arial"/>
+          <w:noProof/>
+        </w:rPr>
+        <w:t xml:space="preserve"> Persée n’a toujours pas de client.</w:t>
+      </w:r>
+      <w:r>
+        <w:rPr>
+          <w:rFonts w:ascii="Arial" w:hAnsi="Arial" w:cs="Arial"/>
+          <w:noProof/>
+        </w:rPr>
+        <w:t xml:space="preserve"> </w:t>
       </w:r>
     </w:p>
     <w:p>
@@ -10359,7 +10206,21 @@
           <w:rFonts w:ascii="Arial" w:hAnsi="Arial" w:cs="Arial"/>
           <w:noProof/>
         </w:rPr>
-        <w:t>Le programme de « test » sur le tribunal de Saverne n’avère relativement fructueux. Les collègues de monsieur AZOULAY qui dispose d’une tablette avec Persée ont exprimé de nombreux avis positifs concernant l’application et l’utilisation qu’ils en ont. Parmis les retours que monsieur AZOULAY a partagé avec moi, il semble que l’application soit rapidement prise en main par des personnes qui ne sont ni expertes ni même forcemment familiaires avec l’outils informatique. Une fois le fonctionnement initial de la tablette (et non de l’application)</w:t>
+        <w:t xml:space="preserve">Le programme de « test » sur le tribunal de Saverne </w:t>
+      </w:r>
+      <w:r>
+        <w:rPr>
+          <w:rFonts w:ascii="Arial" w:hAnsi="Arial" w:cs="Arial"/>
+          <w:noProof/>
+        </w:rPr>
+        <w:t>s</w:t>
+      </w:r>
+      <w:r>
+        <w:rPr>
+          <w:rFonts w:ascii="Arial" w:hAnsi="Arial" w:cs="Arial"/>
+          <w:noProof/>
+        </w:rPr>
+        <w:t>’avère relativement fructueux. Les collègues de monsieur AZOULAY qui dispose d’une tablette avec Persée ont exprimé de nombreux avis positifs concernant l’application et l’utilisation qu’ils en ont. Parmis les retours que monsieur AZOULAY a partagé avec moi, il semble que l’application soit rapidement prise en main par des personnes qui ne sont ni expertes ni même forcemment familiaires avec l’outils informatique. Une fois le fonctionnement initial de la tablette (et non de l’application)</w:t>
       </w:r>
       <w:r>
         <w:rPr>
@@ -10396,7 +10257,6 @@
           <w:rFonts w:ascii="Arial" w:hAnsi="Arial" w:cs="Arial"/>
           <w:noProof/>
         </w:rPr>
-        <w:lastRenderedPageBreak/>
         <w:t>Cette partie constituera une critique et une analyse du fruit du travail effectué pendant le stage :</w:t>
       </w:r>
     </w:p>
@@ -10457,6 +10317,7 @@
           <w:rFonts w:ascii="Arial" w:hAnsi="Arial" w:cs="Arial"/>
           <w:noProof/>
         </w:rPr>
+        <w:lastRenderedPageBreak/>
         <w:t>Viabilité du projet principal</w:t>
       </w:r>
     </w:p>
@@ -10575,7 +10436,7 @@
           <w:szCs w:val="36"/>
         </w:rPr>
       </w:pPr>
-      <w:bookmarkStart w:id="23" w:name="_Toc398483437"/>
+      <w:bookmarkStart w:id="24" w:name="_Toc398483437"/>
       <w:r>
         <w:br w:type="page"/>
       </w:r>
@@ -10591,7 +10452,7 @@
       <w:r>
         <w:t xml:space="preserve"> (3 pages)</w:t>
       </w:r>
-      <w:bookmarkEnd w:id="23"/>
+      <w:bookmarkEnd w:id="24"/>
     </w:p>
     <w:p>
       <w:pPr>
@@ -10601,6 +10462,157 @@
           <w:noProof/>
         </w:rPr>
       </w:pPr>
+    </w:p>
+    <w:p>
+      <w:pPr>
+        <w:ind w:left="0" w:firstLine="0"/>
+        <w:rPr>
+          <w:rFonts w:ascii="Arial" w:hAnsi="Arial" w:cs="Arial"/>
+          <w:noProof/>
+        </w:rPr>
+      </w:pPr>
+      <w:r>
+        <w:rPr>
+          <w:rFonts w:ascii="Arial" w:hAnsi="Arial" w:cs="Arial"/>
+          <w:noProof/>
+        </w:rPr>
+        <w:t>Vraie expérience en entreprise, collaboration dns la durée.</w:t>
+      </w:r>
+    </w:p>
+    <w:p>
+      <w:pPr>
+        <w:ind w:left="0" w:firstLine="0"/>
+        <w:rPr>
+          <w:rFonts w:ascii="Arial" w:hAnsi="Arial" w:cs="Arial"/>
+          <w:noProof/>
+        </w:rPr>
+      </w:pPr>
+      <w:r>
+        <w:rPr>
+          <w:rFonts w:ascii="Arial" w:hAnsi="Arial" w:cs="Arial"/>
+          <w:noProof/>
+        </w:rPr>
+        <w:t>Différents aspects d’un projet, de la création au développement jusqu’à l’attente de la partie commerciale</w:t>
+      </w:r>
+    </w:p>
+    <w:p>
+      <w:pPr>
+        <w:ind w:left="0" w:firstLine="0"/>
+        <w:rPr>
+          <w:rFonts w:ascii="Arial" w:hAnsi="Arial" w:cs="Arial"/>
+          <w:noProof/>
+        </w:rPr>
+      </w:pPr>
+      <w:r>
+        <w:rPr>
+          <w:rFonts w:ascii="Arial" w:hAnsi="Arial" w:cs="Arial"/>
+          <w:noProof/>
+        </w:rPr>
+        <w:t>Gestion de la communication au sein d’une petite entreprise ou tout se sait et tout le monde discute</w:t>
+      </w:r>
+    </w:p>
+    <w:p>
+      <w:pPr>
+        <w:ind w:left="0" w:firstLine="0"/>
+        <w:rPr>
+          <w:rFonts w:ascii="Arial" w:hAnsi="Arial" w:cs="Arial"/>
+          <w:noProof/>
+        </w:rPr>
+      </w:pPr>
+      <w:r>
+        <w:rPr>
+          <w:rFonts w:ascii="Arial" w:hAnsi="Arial" w:cs="Arial"/>
+          <w:noProof/>
+        </w:rPr>
+        <w:t>Résitance au changement</w:t>
+      </w:r>
+    </w:p>
+    <w:p>
+      <w:pPr>
+        <w:ind w:left="0" w:firstLine="0"/>
+        <w:rPr>
+          <w:rFonts w:ascii="Arial" w:hAnsi="Arial" w:cs="Arial"/>
+          <w:noProof/>
+        </w:rPr>
+      </w:pPr>
+      <w:r>
+        <w:rPr>
+          <w:rFonts w:ascii="Arial" w:hAnsi="Arial" w:cs="Arial"/>
+          <w:noProof/>
+        </w:rPr>
+        <w:t>L’important est d’adapter les méthodes existantes comme SCRUM ou PAIR PROGRAMMING à la structure et pas les appliquer bêtement à la lettre</w:t>
+      </w:r>
+      <w:r>
+        <w:rPr>
+          <w:rFonts w:ascii="Arial" w:hAnsi="Arial" w:cs="Arial"/>
+          <w:noProof/>
+        </w:rPr>
+        <w:t>, tout dépend du contexte</w:t>
+      </w:r>
+      <w:r>
+        <w:rPr>
+          <w:rFonts w:ascii="Arial" w:hAnsi="Arial" w:cs="Arial"/>
+          <w:noProof/>
+        </w:rPr>
+        <w:t>.</w:t>
+      </w:r>
+      <w:r>
+        <w:rPr>
+          <w:rFonts w:ascii="Arial" w:hAnsi="Arial" w:cs="Arial"/>
+          <w:noProof/>
+        </w:rPr>
+        <w:t xml:space="preserve"> </w:t>
+      </w:r>
+    </w:p>
+    <w:p>
+      <w:pPr>
+        <w:ind w:left="0" w:firstLine="0"/>
+        <w:rPr>
+          <w:rFonts w:ascii="Arial" w:hAnsi="Arial" w:cs="Arial"/>
+          <w:noProof/>
+        </w:rPr>
+      </w:pPr>
+      <w:r>
+        <w:rPr>
+          <w:rFonts w:ascii="Arial" w:hAnsi="Arial" w:cs="Arial"/>
+          <w:noProof/>
+        </w:rPr>
+        <w:t>Montée en compétences en C# + XAML, domaine pas forcément intéressant pour moi à la base mais intérêt grandissant, domaine nouveau laissant pas mal d’opportunité, marché pas saturé comme AppStore ou PlayStore</w:t>
+      </w:r>
+    </w:p>
+    <w:p>
+      <w:pPr>
+        <w:ind w:left="0" w:firstLine="0"/>
+        <w:rPr>
+          <w:rFonts w:ascii="Arial" w:hAnsi="Arial" w:cs="Arial"/>
+          <w:noProof/>
+        </w:rPr>
+      </w:pPr>
+      <w:r>
+        <w:rPr>
+          <w:rFonts w:ascii="Arial" w:hAnsi="Arial" w:cs="Arial"/>
+          <w:noProof/>
+        </w:rPr>
+        <w:t>Nouvelles perspectives professionnelles non considérées auparavant</w:t>
+      </w:r>
+    </w:p>
+    <w:p>
+      <w:pPr>
+        <w:ind w:left="0" w:firstLine="0"/>
+        <w:rPr>
+          <w:rFonts w:ascii="Arial" w:hAnsi="Arial" w:cs="Arial"/>
+          <w:noProof/>
+        </w:rPr>
+      </w:pPr>
+    </w:p>
+    <w:p>
+      <w:pPr>
+        <w:ind w:left="0" w:firstLine="0"/>
+        <w:rPr>
+          <w:rFonts w:ascii="Arial" w:hAnsi="Arial" w:cs="Arial"/>
+          <w:noProof/>
+        </w:rPr>
+      </w:pPr>
       <w:r>
         <w:rPr>
           <w:rFonts w:ascii="Arial" w:hAnsi="Arial" w:cs="Arial"/>
@@ -10631,7 +10643,25 @@
         </w:rPr>
         <w:t xml:space="preserve"> </w:t>
       </w:r>
-      <w:bookmarkStart w:id="24" w:name="_Toc398483438"/>
+      <w:bookmarkStart w:id="25" w:name="_Toc398483438"/>
+    </w:p>
+    <w:p>
+      <w:pPr>
+        <w:ind w:left="0" w:firstLine="0"/>
+        <w:rPr>
+          <w:rFonts w:ascii="Arial" w:hAnsi="Arial" w:cs="Arial"/>
+          <w:noProof/>
+        </w:rPr>
+      </w:pPr>
+    </w:p>
+    <w:p>
+      <w:pPr>
+        <w:ind w:left="0" w:firstLine="0"/>
+        <w:rPr>
+          <w:rFonts w:ascii="Arial" w:hAnsi="Arial" w:cs="Arial"/>
+          <w:noProof/>
+        </w:rPr>
+      </w:pPr>
     </w:p>
     <w:p>
       <w:pPr>
@@ -10647,7 +10677,7 @@
       <w:r>
         <w:t>onclusion</w:t>
       </w:r>
-      <w:bookmarkEnd w:id="24"/>
+      <w:bookmarkEnd w:id="25"/>
       <w:r>
         <w:t xml:space="preserve"> </w:t>
       </w:r>
@@ -10663,9 +10693,9 @@
         </w:rPr>
         <w:t>La conclusion me permettra de faire un rappel des idées et enjeux du stage, quels ont été les résultats du stage et je terminerai avec les remerciements que je souhaite adresser.</w:t>
       </w:r>
-      <w:bookmarkStart w:id="25" w:name="_Toc398483439"/>
-    </w:p>
-    <w:bookmarkEnd w:id="25"/>
+      <w:bookmarkStart w:id="26" w:name="_Toc398483439"/>
+    </w:p>
+    <w:bookmarkEnd w:id="26"/>
     <w:p>
       <w:pPr>
         <w:spacing w:line="259" w:lineRule="auto"/>
@@ -10685,13 +10715,11 @@
       <w:pPr>
         <w:pStyle w:val="SUP-Titre"/>
       </w:pPr>
-      <w:bookmarkStart w:id="26" w:name="_GoBack"/>
       <w:r>
         <w:lastRenderedPageBreak/>
         <w:t>Bibliographie et webographie</w:t>
       </w:r>
     </w:p>
-    <w:bookmarkEnd w:id="26"/>
     <w:p>
       <w:pPr>
         <w:ind w:left="0" w:firstLine="0"/>
@@ -10868,7 +10896,7 @@
                 <w:bCs/>
                 <w:noProof/>
               </w:rPr>
-              <w:t>26</w:t>
+              <w:t>20</w:t>
             </w:r>
             <w:r>
               <w:rPr>
@@ -11289,6 +11317,28 @@
       <w:r>
         <w:t xml:space="preserve"> </w:t>
       </w:r>
+      <w:r>
+        <w:rPr>
+          <w:noProof/>
+        </w:rPr>
+        <w:t>Société par Actions Simplifiées</w:t>
+      </w:r>
+    </w:p>
+  </w:footnote>
+  <w:footnote w:id="15">
+    <w:p>
+      <w:pPr>
+        <w:pStyle w:val="Notedebasdepage"/>
+      </w:pPr>
+      <w:r>
+        <w:rPr>
+          <w:rStyle w:val="Appelnotedebasdep"/>
+        </w:rPr>
+        <w:footnoteRef/>
+      </w:r>
+      <w:r>
+        <w:t xml:space="preserve"> </w:t>
+      </w:r>
       <w:hyperlink r:id="rId11" w:history="1">
         <w:r>
           <w:rPr>
@@ -11302,7 +11352,7 @@
       </w:r>
     </w:p>
   </w:footnote>
-  <w:footnote w:id="15">
+  <w:footnote w:id="16">
     <w:p>
       <w:pPr>
         <w:pStyle w:val="Notedebasdepage"/>
@@ -11326,7 +11376,7 @@
       </w:hyperlink>
     </w:p>
   </w:footnote>
-  <w:footnote w:id="16">
+  <w:footnote w:id="17">
     <w:p>
       <w:pPr>
         <w:pStyle w:val="Notedebasdepage"/>
@@ -11339,34 +11389,34 @@
       </w:r>
       <w:r>
         <w:t xml:space="preserve"> « User Interface », interface utilisateur en anglais</w:t>
-      </w:r>
-    </w:p>
-  </w:footnote>
-  <w:footnote w:id="17">
-    <w:p>
-      <w:pPr>
-        <w:pStyle w:val="Notedebasdepage"/>
-      </w:pPr>
-      <w:r>
-        <w:rPr>
-          <w:rStyle w:val="Appelnotedebasdep"/>
-        </w:rPr>
-        <w:footnoteRef/>
-      </w:r>
-      <w:r>
-        <w:t xml:space="preserve"> « User </w:t>
-      </w:r>
-      <w:proofErr w:type="spellStart"/>
-      <w:r>
-        <w:t>eXperience</w:t>
-      </w:r>
-      <w:proofErr w:type="spellEnd"/>
-      <w:r>
-        <w:t> », expérience utilisateur en anglais</w:t>
       </w:r>
     </w:p>
   </w:footnote>
   <w:footnote w:id="18">
+    <w:p>
+      <w:pPr>
+        <w:pStyle w:val="Notedebasdepage"/>
+      </w:pPr>
+      <w:r>
+        <w:rPr>
+          <w:rStyle w:val="Appelnotedebasdep"/>
+        </w:rPr>
+        <w:footnoteRef/>
+      </w:r>
+      <w:r>
+        <w:t xml:space="preserve"> « User </w:t>
+      </w:r>
+      <w:proofErr w:type="spellStart"/>
+      <w:r>
+        <w:t>eXperience</w:t>
+      </w:r>
+      <w:proofErr w:type="spellEnd"/>
+      <w:r>
+        <w:t> », expérience utilisateur en anglais</w:t>
+      </w:r>
+    </w:p>
+  </w:footnote>
+  <w:footnote w:id="19">
     <w:p>
       <w:pPr>
         <w:pStyle w:val="Notedebasdepage"/>
@@ -11401,7 +11451,7 @@
       </w:r>
     </w:p>
   </w:footnote>
-  <w:footnote w:id="19">
+  <w:footnote w:id="20">
     <w:p>
       <w:pPr>
         <w:pStyle w:val="Notedebasdepage"/>
@@ -11416,6 +11466,33 @@
         <w:t xml:space="preserve"> </w:t>
       </w:r>
       <w:hyperlink r:id="rId14" w:history="1">
+        <w:r>
+          <w:rPr>
+            <w:rStyle w:val="Lienhypertexte"/>
+          </w:rPr>
+          <w:t>http://www.infragistics.com/</w:t>
+        </w:r>
+      </w:hyperlink>
+      <w:r>
+        <w:t xml:space="preserve"> </w:t>
+      </w:r>
+    </w:p>
+  </w:footnote>
+  <w:footnote w:id="21">
+    <w:p>
+      <w:pPr>
+        <w:pStyle w:val="Notedebasdepage"/>
+      </w:pPr>
+      <w:r>
+        <w:rPr>
+          <w:rStyle w:val="Appelnotedebasdep"/>
+        </w:rPr>
+        <w:footnoteRef/>
+      </w:r>
+      <w:r>
+        <w:t xml:space="preserve"> </w:t>
+      </w:r>
+      <w:hyperlink r:id="rId15" w:history="1">
         <w:r>
           <w:rPr>
             <w:rStyle w:val="Lienhypertexte"/>
@@ -11428,7 +11505,7 @@
       </w:r>
     </w:p>
   </w:footnote>
-  <w:footnote w:id="20">
+  <w:footnote w:id="22">
     <w:p>
       <w:pPr>
         <w:pStyle w:val="Notedebasdepage"/>
@@ -11442,7 +11519,7 @@
       <w:r>
         <w:t xml:space="preserve"> </w:t>
       </w:r>
-      <w:hyperlink r:id="rId15" w:history="1">
+      <w:hyperlink r:id="rId16" w:history="1">
         <w:r>
           <w:rPr>
             <w:rStyle w:val="Lienhypertexte"/>
@@ -14231,7 +14308,7 @@
 </file>
 
 <file path=customXml/itemProps1.xml><?xml version="1.0" encoding="utf-8"?>
-<ds:datastoreItem xmlns:ds="http://schemas.openxmlformats.org/officeDocument/2006/customXml" ds:itemID="{1D20B24E-7E4A-42F1-A98A-072302E90B61}">
+<ds:datastoreItem xmlns:ds="http://schemas.openxmlformats.org/officeDocument/2006/customXml" ds:itemID="{4D49A9F6-DA43-4577-853C-CDF12FDBB62D}">
   <ds:schemaRefs>
     <ds:schemaRef ds:uri="http://schemas.openxmlformats.org/officeDocument/2006/bibliography"/>
   </ds:schemaRefs>

</xml_diff>

<commit_message>
rélfexion sur le stage + WIP conslusion (remerciements)
</commit_message>
<xml_diff>
--- a/Mémoire fin d'étude.docx
+++ b/Mémoire fin d'étude.docx
@@ -3549,7 +3549,6 @@
           <w:docPartUnique/>
         </w:docPartObj>
       </w:sdtPr>
-      <w:sdtEndPr/>
       <w:sdtContent>
         <w:p>
           <w:pPr>
@@ -7054,15 +7053,7 @@
         <w:rPr>
           <w:noProof/>
         </w:rPr>
-        <w:t>et conduit les réunions et discussions avec nos c</w:t>
-      </w:r>
-      <w:bookmarkStart w:id="8" w:name="_GoBack"/>
-      <w:bookmarkEnd w:id="8"/>
-      <w:r>
-        <w:rPr>
-          <w:noProof/>
-        </w:rPr>
-        <w:t>lients et partenaires que je présenterai un peu plus loin.</w:t>
+        <w:t>et conduit les réunions et discussions avec nos clients et partenaires que je présenterai un peu plus loin.</w:t>
       </w:r>
     </w:p>
     <w:p>
@@ -8146,14 +8137,14 @@
           <w:noProof/>
         </w:rPr>
       </w:pPr>
-      <w:bookmarkStart w:id="9" w:name="_Toc398483422"/>
+      <w:bookmarkStart w:id="8" w:name="_Toc398483422"/>
       <w:r>
         <w:rPr>
           <w:noProof/>
         </w:rPr>
         <w:t>Les partenaires extérieurs intervenus dans le cadre de Persée</w:t>
       </w:r>
-      <w:bookmarkEnd w:id="9"/>
+      <w:bookmarkEnd w:id="8"/>
     </w:p>
     <w:p>
       <w:pPr>
@@ -8278,14 +8269,14 @@
           <w:noProof/>
         </w:rPr>
       </w:pPr>
-      <w:bookmarkStart w:id="10" w:name="_Toc398483423"/>
+      <w:bookmarkStart w:id="9" w:name="_Toc398483423"/>
       <w:r>
         <w:rPr>
           <w:noProof/>
         </w:rPr>
         <w:t>Des méthodes de travail fonctionnelles mais améliorables</w:t>
       </w:r>
-      <w:bookmarkEnd w:id="10"/>
+      <w:bookmarkEnd w:id="9"/>
     </w:p>
     <w:p>
       <w:pPr>
@@ -8899,7 +8890,7 @@
       <w:pPr>
         <w:pStyle w:val="SUP-Titre"/>
       </w:pPr>
-      <w:bookmarkStart w:id="11" w:name="_Toc398483424"/>
+      <w:bookmarkStart w:id="10" w:name="_Toc398483424"/>
       <w:r>
         <w:lastRenderedPageBreak/>
         <w:t>Analyse du contexte</w:t>
@@ -8910,7 +8901,7 @@
       <w:r>
         <w:t xml:space="preserve"> (10 pages)</w:t>
       </w:r>
-      <w:bookmarkEnd w:id="11"/>
+      <w:bookmarkEnd w:id="10"/>
       <w:r>
         <w:tab/>
       </w:r>
@@ -8979,7 +8970,7 @@
       <w:pPr>
         <w:pStyle w:val="SUP-Titre"/>
       </w:pPr>
-      <w:bookmarkStart w:id="12" w:name="_Toc398483425"/>
+      <w:bookmarkStart w:id="11" w:name="_Toc398483425"/>
       <w:r>
         <w:lastRenderedPageBreak/>
         <w:t>Probl</w:t>
@@ -9002,7 +8993,7 @@
       <w:r>
         <w:t>(5 pages)</w:t>
       </w:r>
-      <w:bookmarkEnd w:id="12"/>
+      <w:bookmarkEnd w:id="11"/>
     </w:p>
     <w:p>
       <w:pPr>
@@ -9043,7 +9034,7 @@
       <w:pPr>
         <w:pStyle w:val="SUP-Titre"/>
       </w:pPr>
-      <w:bookmarkStart w:id="13" w:name="_Toc398483426"/>
+      <w:bookmarkStart w:id="12" w:name="_Toc398483426"/>
       <w:r>
         <w:lastRenderedPageBreak/>
         <w:t xml:space="preserve">Méthodes habituellement utilisées pour une situation présentant des similitudes </w:t>
@@ -9051,7 +9042,7 @@
       <w:r>
         <w:t>(5 pages)</w:t>
       </w:r>
-      <w:bookmarkEnd w:id="13"/>
+      <w:bookmarkEnd w:id="12"/>
     </w:p>
     <w:p>
       <w:pPr>
@@ -9207,7 +9198,7 @@
       <w:pPr>
         <w:pStyle w:val="SUP-Titre"/>
       </w:pPr>
-      <w:bookmarkStart w:id="14" w:name="_Toc398483427"/>
+      <w:bookmarkStart w:id="13" w:name="_Toc398483427"/>
       <w:r>
         <w:lastRenderedPageBreak/>
         <w:t>Exposé des décisions prises et des interventions menées par le stagi</w:t>
@@ -9221,7 +9212,7 @@
       <w:r>
         <w:t>(15 pages)</w:t>
       </w:r>
-      <w:bookmarkEnd w:id="14"/>
+      <w:bookmarkEnd w:id="13"/>
     </w:p>
     <w:p>
       <w:pPr>
@@ -9727,10 +9718,23 @@
       <w:pPr>
         <w:pStyle w:val="SUP-Soutitre"/>
       </w:pPr>
-      <w:bookmarkStart w:id="15" w:name="_Toc398483428"/>
+      <w:bookmarkStart w:id="14" w:name="_Toc398483428"/>
       <w:r>
         <w:t>techniques : solutions proposées et mises en œuvre par le stagiaire en lien avec les interventions des autres protagonistes : hiérarchie, collègues, clients, etc.</w:t>
       </w:r>
+      <w:bookmarkEnd w:id="14"/>
+      <w:r>
+        <w:t xml:space="preserve"> </w:t>
+      </w:r>
+    </w:p>
+    <w:p>
+      <w:pPr>
+        <w:pStyle w:val="SUP-Soutitre"/>
+      </w:pPr>
+      <w:bookmarkStart w:id="15" w:name="_Toc398483429"/>
+      <w:r>
+        <w:t>managériaux : modifications engendrées lors de la conception du projet et par la solution retenue et mise en œuvre dans l’organisation du travail de l’équipe, dans les relations entre protagonistes, dans la répartition des rôles, dans la distribution des responsabilités, etc.</w:t>
+      </w:r>
       <w:bookmarkEnd w:id="15"/>
       <w:r>
         <w:t xml:space="preserve"> </w:t>
@@ -9740,9 +9744,9 @@
       <w:pPr>
         <w:pStyle w:val="SUP-Soutitre"/>
       </w:pPr>
-      <w:bookmarkStart w:id="16" w:name="_Toc398483429"/>
-      <w:r>
-        <w:t>managériaux : modifications engendrées lors de la conception du projet et par la solution retenue et mise en œuvre dans l’organisation du travail de l’équipe, dans les relations entre protagonistes, dans la répartition des rôles, dans la distribution des responsabilités, etc.</w:t>
+      <w:bookmarkStart w:id="16" w:name="_Toc398483430"/>
+      <w:r>
+        <w:t>stratégiques : changements proposés et réalisés en matière de gestion de projets, méthodes utilisées</w:t>
       </w:r>
       <w:bookmarkEnd w:id="16"/>
       <w:r>
@@ -9751,19 +9755,6 @@
     </w:p>
     <w:p>
       <w:pPr>
-        <w:pStyle w:val="SUP-Soutitre"/>
-      </w:pPr>
-      <w:bookmarkStart w:id="17" w:name="_Toc398483430"/>
-      <w:r>
-        <w:t>stratégiques : changements proposés et réalisés en matière de gestion de projets, méthodes utilisées</w:t>
-      </w:r>
-      <w:bookmarkEnd w:id="17"/>
-      <w:r>
-        <w:t xml:space="preserve"> </w:t>
-      </w:r>
-    </w:p>
-    <w:p>
-      <w:pPr>
         <w:ind w:left="0" w:firstLine="0"/>
         <w:rPr>
           <w:rFonts w:ascii="Arial" w:hAnsi="Arial" w:cs="Arial"/>
@@ -9774,7 +9765,7 @@
       <w:pPr>
         <w:pStyle w:val="SUP-Titre"/>
       </w:pPr>
-      <w:bookmarkStart w:id="18" w:name="_Toc398483431"/>
+      <w:bookmarkStart w:id="17" w:name="_Toc398483431"/>
       <w:r>
         <w:lastRenderedPageBreak/>
         <w:t>Démonstration d’une originalité dans l’élaboration et l</w:t>
@@ -9788,7 +9779,37 @@
       <w:r>
         <w:t>(5 pages)</w:t>
       </w:r>
+      <w:bookmarkEnd w:id="17"/>
+    </w:p>
+    <w:p>
+      <w:pPr>
+        <w:pStyle w:val="SUP-Soutitre"/>
+        <w:rPr>
+          <w:noProof/>
+        </w:rPr>
+      </w:pPr>
+      <w:bookmarkStart w:id="18" w:name="_Toc398483432"/>
+      <w:r>
+        <w:rPr>
+          <w:noProof/>
+        </w:rPr>
+        <w:t>Un projet révolutionnaire pour la magistrature</w:t>
+      </w:r>
       <w:bookmarkEnd w:id="18"/>
+      <w:r>
+        <w:rPr>
+          <w:noProof/>
+        </w:rPr>
+        <w:t xml:space="preserve"> </w:t>
+      </w:r>
+    </w:p>
+    <w:p>
+      <w:pPr>
+        <w:pStyle w:val="SUP-Texte"/>
+        <w:rPr>
+          <w:noProof/>
+        </w:rPr>
+      </w:pPr>
     </w:p>
     <w:p>
       <w:pPr>
@@ -9797,44 +9818,14 @@
           <w:noProof/>
         </w:rPr>
       </w:pPr>
-      <w:bookmarkStart w:id="19" w:name="_Toc398483432"/>
-      <w:r>
-        <w:rPr>
-          <w:noProof/>
-        </w:rPr>
-        <w:t>Un projet révolutionnaire pour la magistrature</w:t>
+      <w:bookmarkStart w:id="19" w:name="_Toc398483433"/>
+      <w:r>
+        <w:rPr>
+          <w:noProof/>
+        </w:rPr>
+        <w:t>De nouvelles méthodes de travail au sein d’Atlante Support</w:t>
       </w:r>
       <w:bookmarkEnd w:id="19"/>
-      <w:r>
-        <w:rPr>
-          <w:noProof/>
-        </w:rPr>
-        <w:t xml:space="preserve"> </w:t>
-      </w:r>
-    </w:p>
-    <w:p>
-      <w:pPr>
-        <w:pStyle w:val="SUP-Texte"/>
-        <w:rPr>
-          <w:noProof/>
-        </w:rPr>
-      </w:pPr>
-    </w:p>
-    <w:p>
-      <w:pPr>
-        <w:pStyle w:val="SUP-Soutitre"/>
-        <w:rPr>
-          <w:noProof/>
-        </w:rPr>
-      </w:pPr>
-      <w:bookmarkStart w:id="20" w:name="_Toc398483433"/>
-      <w:r>
-        <w:rPr>
-          <w:noProof/>
-        </w:rPr>
-        <w:t>De nouvelles méthodes de travail au sein d’Atlante Support</w:t>
-      </w:r>
-      <w:bookmarkEnd w:id="20"/>
     </w:p>
     <w:p>
       <w:pPr>
@@ -9899,7 +9890,7 @@
       <w:pPr>
         <w:pStyle w:val="SUP-Titre"/>
       </w:pPr>
-      <w:bookmarkStart w:id="21" w:name="_Toc398483434"/>
+      <w:bookmarkStart w:id="20" w:name="_Toc398483434"/>
       <w:r>
         <w:lastRenderedPageBreak/>
         <w:t xml:space="preserve">Analyse de l’approche choisie </w:t>
@@ -9910,53 +9901,53 @@
       <w:r>
         <w:t xml:space="preserve"> (3 pages)</w:t>
       </w:r>
+      <w:bookmarkEnd w:id="20"/>
+    </w:p>
+    <w:p>
+      <w:pPr>
+        <w:pStyle w:val="SUP-Soutitre"/>
+        <w:rPr>
+          <w:noProof/>
+        </w:rPr>
+      </w:pPr>
+      <w:bookmarkStart w:id="21" w:name="_Toc398483435"/>
+      <w:r>
+        <w:rPr>
+          <w:noProof/>
+        </w:rPr>
+        <w:t xml:space="preserve">Des résultats timides </w:t>
+      </w:r>
+      <w:r>
+        <w:rPr>
+          <w:noProof/>
+        </w:rPr>
+        <w:t>au premier abord</w:t>
+      </w:r>
       <w:bookmarkEnd w:id="21"/>
     </w:p>
     <w:p>
       <w:pPr>
+        <w:pStyle w:val="SUP-Texte"/>
+        <w:rPr>
+          <w:noProof/>
+        </w:rPr>
+      </w:pPr>
+    </w:p>
+    <w:p>
+      <w:pPr>
         <w:pStyle w:val="SUP-Soutitre"/>
         <w:rPr>
           <w:noProof/>
         </w:rPr>
       </w:pPr>
-      <w:bookmarkStart w:id="22" w:name="_Toc398483435"/>
-      <w:r>
-        <w:rPr>
-          <w:noProof/>
-        </w:rPr>
-        <w:t xml:space="preserve">Des résultats timides </w:t>
-      </w:r>
-      <w:r>
-        <w:rPr>
-          <w:noProof/>
-        </w:rPr>
-        <w:t>au premier abord</w:t>
+      <w:bookmarkStart w:id="22" w:name="_Toc398483436"/>
+      <w:r>
+        <w:rPr>
+          <w:noProof/>
+        </w:rPr>
+        <w:t>Sur le long terme, beaucoup de possibilités ouvertes</w:t>
       </w:r>
       <w:bookmarkEnd w:id="22"/>
-    </w:p>
-    <w:p>
-      <w:pPr>
-        <w:pStyle w:val="SUP-Texte"/>
-        <w:rPr>
-          <w:noProof/>
-        </w:rPr>
-      </w:pPr>
-    </w:p>
-    <w:p>
-      <w:pPr>
-        <w:pStyle w:val="SUP-Soutitre"/>
-        <w:rPr>
-          <w:noProof/>
-        </w:rPr>
-      </w:pPr>
-      <w:bookmarkStart w:id="23" w:name="_Toc398483436"/>
-      <w:r>
-        <w:rPr>
-          <w:noProof/>
-        </w:rPr>
-        <w:t>Sur le long terme, beaucoup de possibilités ouvertes</w:t>
-      </w:r>
-      <w:bookmarkEnd w:id="23"/>
     </w:p>
     <w:p>
       <w:pPr>
@@ -10261,7 +10252,7 @@
           <w:szCs w:val="36"/>
         </w:rPr>
       </w:pPr>
-      <w:bookmarkStart w:id="24" w:name="_Toc398483437"/>
+      <w:bookmarkStart w:id="23" w:name="_Toc398483437"/>
       <w:r>
         <w:br w:type="page"/>
       </w:r>
@@ -10289,19 +10280,23 @@
       <w:r>
         <w:t xml:space="preserve"> </w:t>
       </w:r>
-      <w:r>
-        <w:t>(3 pages)</w:t>
-      </w:r>
+      <w:bookmarkEnd w:id="23"/>
+    </w:p>
+    <w:p>
+      <w:pPr>
+        <w:pStyle w:val="SUP-Soutitre"/>
+        <w:rPr>
+          <w:noProof/>
+        </w:rPr>
+      </w:pPr>
+      <w:bookmarkStart w:id="24" w:name="_GoBack"/>
       <w:bookmarkEnd w:id="24"/>
-    </w:p>
-    <w:p>
-      <w:pPr>
-        <w:ind w:left="0" w:firstLine="0"/>
-        <w:rPr>
-          <w:rFonts w:ascii="Arial" w:hAnsi="Arial" w:cs="Arial"/>
-          <w:noProof/>
-        </w:rPr>
-      </w:pPr>
+      <w:r>
+        <w:rPr>
+          <w:noProof/>
+        </w:rPr>
+        <w:t>Reflexion personnelle sur le cursus SUPINFO et la rédaction du mémoire</w:t>
+      </w:r>
     </w:p>
     <w:p>
       <w:pPr>
@@ -10314,6 +10309,90 @@
         <w:rPr>
           <w:noProof/>
         </w:rPr>
+        <w:t xml:space="preserve">Les diverses situations rencontrées lors de ce projet m’ont permis de mettre en pratique des notions abordées majoritairement en théorie lors de mon cursus </w:t>
+      </w:r>
+      <w:r>
+        <w:rPr>
+          <w:noProof/>
+        </w:rPr>
+        <w:t>à SUPINFO, tout en y portant un regard critique. Les stratégies managériales évoquées à SUPINFO sont souvent placées dans le contexte d’une entreprise de</w:t>
+      </w:r>
+      <w:r>
+        <w:rPr>
+          <w:noProof/>
+        </w:rPr>
+        <w:t xml:space="preserve"> moyenne ou</w:t>
+      </w:r>
+      <w:r>
+        <w:rPr>
+          <w:noProof/>
+        </w:rPr>
+        <w:t xml:space="preserve"> grande taille. Travailler dans une équipe de seulement 11 personnes m’a poussé à mobiliser ces connaissances en essayant de réfléchir aux meilleurs moyens de les appliquer dans le cadre d’une petite structure. Ce</w:t>
+      </w:r>
+      <w:r>
+        <w:rPr>
+          <w:noProof/>
+        </w:rPr>
+        <w:t xml:space="preserve">t exercice </w:t>
+      </w:r>
+      <w:r>
+        <w:rPr>
+          <w:noProof/>
+        </w:rPr>
+        <w:t>m’a permis de me rendre compte que les méthodes elles mêmes sont importantes mais l’implémentation qui en est faite au sein de l’entreprise joue un rôle définitif dans l</w:t>
+      </w:r>
+      <w:r>
+        <w:rPr>
+          <w:noProof/>
+        </w:rPr>
+        <w:t>e succès de la démarche, faisant echo aux mises en situation travaillées lors des travaux pratiques.</w:t>
+      </w:r>
+    </w:p>
+    <w:p>
+      <w:pPr>
+        <w:pStyle w:val="SUP-Texte"/>
+        <w:rPr>
+          <w:noProof/>
+        </w:rPr>
+      </w:pPr>
+      <w:r>
+        <w:rPr>
+          <w:noProof/>
+        </w:rPr>
+        <w:t>J’ai trouvé l’exercice de rédaction du mémoire très enrichissant. Il oblige à effectuer une réflexion critique sur son travail que je n’aurai pas forcément menée de moi-même.</w:t>
+      </w:r>
+    </w:p>
+    <w:p>
+      <w:pPr>
+        <w:pStyle w:val="SUP-Soutitre"/>
+        <w:rPr>
+          <w:noProof/>
+        </w:rPr>
+      </w:pPr>
+      <w:r>
+        <w:rPr>
+          <w:noProof/>
+        </w:rPr>
+        <w:t>Réflexion personnelle sur le déroulement du contrat de professionnalisation</w:t>
+      </w:r>
+      <w:r>
+        <w:rPr>
+          <w:noProof/>
+        </w:rPr>
+        <w:t>, Bilan des acquis</w:t>
+      </w:r>
+    </w:p>
+    <w:p>
+      <w:pPr>
+        <w:pStyle w:val="SUP-Texte"/>
+        <w:rPr>
+          <w:noProof/>
+        </w:rPr>
+      </w:pPr>
+      <w:r>
+        <w:rPr>
+          <w:noProof/>
+        </w:rPr>
         <w:t xml:space="preserve">La réalisation de mon contrat </w:t>
       </w:r>
       <w:r>
@@ -10412,7 +10491,14 @@
         <w:rPr>
           <w:noProof/>
         </w:rPr>
-        <w:t xml:space="preserve"> apportées par ce nouveau paradi</w:t>
+        <w:t xml:space="preserve"> apportées par ce nouveau </w:t>
+      </w:r>
+      <w:r>
+        <w:rPr>
+          <w:noProof/>
+        </w:rPr>
+        <w:lastRenderedPageBreak/>
+        <w:t>paradi</w:t>
       </w:r>
       <w:r>
         <w:rPr>
@@ -10426,35 +10512,129 @@
         </w:rPr>
         <w:t xml:space="preserve">, notamment en développement C# et XAML. </w:t>
       </w:r>
-      <w:r>
-        <w:rPr>
-          <w:noProof/>
-        </w:rPr>
-        <w:t xml:space="preserve">Mon profil a donc évolué de développeur web spécialisé vers un profil de développeur plus polyvalent, à la fois dans le développement web car j’ai pu faire du développement web en C# alors que je n’utilisais presque que du PHP jusqu’ici, mais aussi dans le développement applicatif qui est un domaine que je ne maitrisais pas </w:t>
-      </w:r>
-      <w:r>
-        <w:rPr>
-          <w:noProof/>
-        </w:rPr>
-        <w:t xml:space="preserve">aussi bien </w:t>
-      </w:r>
-      <w:r>
-        <w:rPr>
-          <w:noProof/>
-        </w:rPr>
-        <w:t>avant de travailler chez Atlante Support.</w:t>
-      </w:r>
-      <w:r>
-        <w:rPr>
-          <w:noProof/>
-        </w:rPr>
-        <w:t xml:space="preserve"> Le développement pour tablette (et finalement le développement mobile en général) est un domaine que j’avais jusqu’à présent très peu</w:t>
-      </w:r>
-      <w:r>
-        <w:rPr>
-          <w:noProof/>
-        </w:rPr>
-        <w:t xml:space="preserve"> exploré et ce projet m’a permis d’y prendre goût</w:t>
+    </w:p>
+    <w:p>
+      <w:pPr>
+        <w:pStyle w:val="SUP-Texte"/>
+        <w:rPr>
+          <w:noProof/>
+        </w:rPr>
+      </w:pPr>
+      <w:r>
+        <w:rPr>
+          <w:noProof/>
+        </w:rPr>
+        <w:t xml:space="preserve">Toujours d’un point de vue professionnel, </w:t>
+      </w:r>
+      <w:r>
+        <w:rPr>
+          <w:noProof/>
+        </w:rPr>
+        <w:t>tr</w:t>
+      </w:r>
+      <w:r>
+        <w:rPr>
+          <w:noProof/>
+        </w:rPr>
+        <w:t>a</w:t>
+      </w:r>
+      <w:r>
+        <w:rPr>
+          <w:noProof/>
+        </w:rPr>
+        <w:t xml:space="preserve">vailler sur un </w:t>
+      </w:r>
+      <w:r>
+        <w:rPr>
+          <w:noProof/>
+        </w:rPr>
+        <w:t xml:space="preserve">projet </w:t>
+      </w:r>
+      <w:r>
+        <w:rPr>
+          <w:noProof/>
+        </w:rPr>
+        <w:t>dans un cadre professionnel plus strict que celui de l’auto-entreprenariat m’a beaucoup apporté. Sortant de mon expérience auto-entreprenariale manquée, le con</w:t>
+      </w:r>
+      <w:r>
+        <w:rPr>
+          <w:noProof/>
+        </w:rPr>
+        <w:t>trat de professio</w:t>
+      </w:r>
+      <w:r>
+        <w:rPr>
+          <w:noProof/>
+        </w:rPr>
+        <w:t xml:space="preserve">nalisation m’a permis de très vite me réadapter au fonctionnement d’une entreprise et des contraintes nécessaires que celà implique. Ces contraintes, parmis lesquelles la notion de hiérarchie, l’importance de la ponctualité ou du respect des délais, étaient des aspects beaucoup moins appuyés lors de mon travail chez HUBVIOOS. Travailler dans un vrai cadre d’entreprise m’a permis de réaliser que c’est l’une des raisons qui a conduit à l’échec de HUBVIOOS et m’a conforté dans mon idée que </w:t>
+      </w:r>
+      <w:r>
+        <w:rPr>
+          <w:noProof/>
+        </w:rPr>
+        <w:t>mon profil est plus épanoui et plus efficace dans un cadre un peu plus marqué que celui qui peu exister dans une petite start’up.</w:t>
+      </w:r>
+      <w:r>
+        <w:rPr>
+          <w:noProof/>
+        </w:rPr>
+        <w:t xml:space="preserve"> </w:t>
+      </w:r>
+    </w:p>
+    <w:p>
+      <w:pPr>
+        <w:pStyle w:val="SUP-Texte"/>
+        <w:rPr>
+          <w:noProof/>
+        </w:rPr>
+      </w:pPr>
+      <w:r>
+        <w:rPr>
+          <w:noProof/>
+        </w:rPr>
+        <w:t>Ce travail au sein d’une équipe a aussi changé mon regard sur les postes à responsabilités. Ayant toujours été fortement intéressé par la technique et le développement, je n’a</w:t>
+      </w:r>
+      <w:r>
+        <w:rPr>
+          <w:noProof/>
+        </w:rPr>
+        <w:t>va</w:t>
+      </w:r>
+      <w:r>
+        <w:rPr>
+          <w:noProof/>
+        </w:rPr>
+        <w:t>i</w:t>
+      </w:r>
+      <w:r>
+        <w:rPr>
+          <w:noProof/>
+        </w:rPr>
+        <w:t>s</w:t>
+      </w:r>
+      <w:r>
+        <w:rPr>
+          <w:noProof/>
+        </w:rPr>
+        <w:t xml:space="preserve"> jamais été séduit à l’idée de devoir un jour gérer à mon tour une équipe de développeurs.</w:t>
+      </w:r>
+      <w:r>
+        <w:rPr>
+          <w:noProof/>
+        </w:rPr>
+        <w:t xml:space="preserve"> </w:t>
+      </w:r>
+      <w:r>
+        <w:rPr>
+          <w:noProof/>
+        </w:rPr>
+        <w:t>Le fait qu’aucune méthode de gestion de projet ne soit appliquée chez Atlante Support m’a conduit à mener une importante réflexion sur les éléments abordés en cours d’IT Management et d’IT Performance pour dégager les pratiques qui pourraient améliorer mon contexte de travail et celui de mes collègue</w:t>
+      </w:r>
+      <w:r>
+        <w:rPr>
+          <w:noProof/>
+        </w:rPr>
+        <w:t>s</w:t>
       </w:r>
       <w:r>
         <w:rPr>
@@ -10466,73 +10646,225 @@
         <w:rPr>
           <w:noProof/>
         </w:rPr>
+        <w:t xml:space="preserve"> Cette application directe et concrète </w:t>
+      </w:r>
+      <w:r>
+        <w:rPr>
+          <w:noProof/>
+        </w:rPr>
+        <w:t>des cours m’a fait découvrir un certain intérêt pour ces domaines que la théorie seule n’avait pas suscité</w:t>
+      </w:r>
+      <w:r>
+        <w:rPr>
+          <w:noProof/>
+        </w:rPr>
+        <w:t xml:space="preserve"> et j’avoue être aujourd’hui plus enthousiaste à l’idée de devoir éventuellement gérer une équipe et avoir la charge du déroulement d’un projet.</w:t>
+      </w:r>
+      <w:r>
+        <w:rPr>
+          <w:noProof/>
+        </w:rPr>
+        <w:t xml:space="preserve"> J’ai pris beaucoup de plaisir dans le fait de participer à la réalisation d’un projet depuis l’embryon de la première maquette jusqu’à la maturation menant au début des discussions commerciale</w:t>
+      </w:r>
+      <w:r>
+        <w:rPr>
+          <w:noProof/>
+        </w:rPr>
+        <w:t>s.</w:t>
+      </w:r>
+    </w:p>
+    <w:p>
+      <w:pPr>
+        <w:pStyle w:val="SUP-Texte"/>
+        <w:rPr>
+          <w:noProof/>
+        </w:rPr>
+      </w:pPr>
+      <w:r>
+        <w:rPr>
+          <w:noProof/>
+        </w:rPr>
+        <w:t xml:space="preserve">Sur un plan plus personnel, </w:t>
+      </w:r>
+      <w:r>
+        <w:rPr>
+          <w:noProof/>
+        </w:rPr>
+        <w:t xml:space="preserve">le travail en équipe « mixte », composée de profils techniques et non techniques était une expérience nouvelle pour moi. Jusqu’ici, je n’avais travaillé qu’en relation directe avec d’autres développeurs (HUBVIOOS, le RENASS) ou avec des clients </w:t>
+      </w:r>
+      <w:r>
+        <w:rPr>
+          <w:noProof/>
+        </w:rPr>
+        <w:t>ayant un bagage technique important</w:t>
+      </w:r>
+      <w:r>
+        <w:rPr>
+          <w:noProof/>
+        </w:rPr>
+        <w:t xml:space="preserve"> (l’ADEC)</w:t>
+      </w:r>
+      <w:r>
+        <w:rPr>
+          <w:noProof/>
+        </w:rPr>
+        <w:t>.</w:t>
+      </w:r>
+      <w:r>
+        <w:rPr>
+          <w:noProof/>
+        </w:rPr>
+        <w:t xml:space="preserve"> J’ai beaucoup appris sur le plan de la communication et du type de discours à adopter afin d’être compris par l’ensemble des profils.</w:t>
+      </w:r>
+      <w:r>
+        <w:rPr>
+          <w:noProof/>
+        </w:rPr>
+        <w:t xml:space="preserve"> À cause de l’hétérogénéité de l’équipe, certains changements ont du être apportés dans la façon de travailler, la façon de communiquer, la place relative de chacun et même dans les technologies utilisées. La gestion de la résistance au changement introduit a été d’un grand enseignement et a mis en exergue l’importance de la communication au sein de l’équipe.</w:t>
+      </w:r>
+    </w:p>
+    <w:p>
+      <w:pPr>
+        <w:pStyle w:val="SUP-Texte"/>
+        <w:rPr>
+          <w:noProof/>
+        </w:rPr>
+      </w:pPr>
+      <w:bookmarkStart w:id="25" w:name="_Toc398483438"/>
+      <w:r>
+        <w:rPr>
+          <w:noProof/>
+        </w:rPr>
+        <w:lastRenderedPageBreak/>
+        <w:t>Combinés, ces enrichissements personnels et professionnels m’ont permis de</w:t>
+      </w:r>
+      <w:r>
+        <w:rPr>
+          <w:noProof/>
+        </w:rPr>
+        <w:t xml:space="preserve"> porter un nouveau regard sur le métier d’</w:t>
+      </w:r>
+      <w:r>
+        <w:rPr>
+          <w:noProof/>
+        </w:rPr>
+        <w:t>Expert en Informatique et Système d’Information</w:t>
+      </w:r>
+      <w:r>
+        <w:rPr>
+          <w:noProof/>
+        </w:rPr>
+        <w:t xml:space="preserve">. Le déroulement de ce projet m’a permis de prendre conscience de l’importance de des </w:t>
+      </w:r>
+      <w:r>
+        <w:rPr>
+          <w:noProof/>
+        </w:rPr>
+        <w:t>aspect</w:t>
+      </w:r>
+      <w:r>
+        <w:rPr>
+          <w:noProof/>
+        </w:rPr>
+        <w:t>s</w:t>
+      </w:r>
+      <w:r>
+        <w:rPr>
+          <w:noProof/>
+        </w:rPr>
+        <w:t xml:space="preserve"> relationel</w:t>
+      </w:r>
+      <w:r>
+        <w:rPr>
+          <w:noProof/>
+        </w:rPr>
+        <w:t>s et manageriaux</w:t>
+      </w:r>
+      <w:r>
+        <w:rPr>
+          <w:noProof/>
+        </w:rPr>
+        <w:t xml:space="preserve"> au</w:t>
+      </w:r>
+      <w:r>
+        <w:rPr>
+          <w:noProof/>
+        </w:rPr>
+        <w:t>x</w:t>
+      </w:r>
+      <w:r>
+        <w:rPr>
+          <w:noProof/>
+        </w:rPr>
+        <w:t>quel</w:t>
+      </w:r>
+      <w:r>
+        <w:rPr>
+          <w:noProof/>
+        </w:rPr>
+        <w:t>s</w:t>
+      </w:r>
+      <w:r>
+        <w:rPr>
+          <w:noProof/>
+        </w:rPr>
+        <w:t xml:space="preserve"> je portais </w:t>
+      </w:r>
+      <w:r>
+        <w:rPr>
+          <w:noProof/>
+        </w:rPr>
+        <w:t>trop peu d’attention auparavant</w:t>
+      </w:r>
+      <w:r>
+        <w:rPr>
+          <w:noProof/>
+        </w:rPr>
+        <w:t xml:space="preserve"> et que j’ai appris à apprécier.</w:t>
+      </w:r>
+      <w:r>
+        <w:rPr>
+          <w:noProof/>
+        </w:rPr>
+        <w:t xml:space="preserve"> J’ai pris conscience du fait que la technique seule n’est pas l’unique facteur de succès d’un projet et que la diversité des profils est essentielle dans la composition d’une é</w:t>
+      </w:r>
+      <w:r>
+        <w:rPr>
+          <w:noProof/>
+        </w:rPr>
+        <w:t>quipe efficente</w:t>
+      </w:r>
+      <w:r>
+        <w:rPr>
+          <w:noProof/>
+        </w:rPr>
+        <w:t>.</w:t>
+      </w:r>
+      <w:r>
+        <w:rPr>
+          <w:noProof/>
+        </w:rPr>
         <w:t xml:space="preserve"> </w:t>
       </w:r>
-      <w:r>
-        <w:rPr>
-          <w:noProof/>
-        </w:rPr>
-        <w:t>A</w:t>
-      </w:r>
-      <w:r>
-        <w:rPr>
-          <w:noProof/>
-        </w:rPr>
-        <w:t>vec</w:t>
-      </w:r>
-      <w:r>
-        <w:rPr>
-          <w:noProof/>
-        </w:rPr>
-        <w:t xml:space="preserve"> l’explosion actuelle de l’informatique embarquée (Raspberry Pi, ordinateurs de bord, montres connectées, Google Glasses)</w:t>
-      </w:r>
-      <w:r>
-        <w:rPr>
-          <w:noProof/>
-        </w:rPr>
-        <w:t xml:space="preserve"> et l’omniprésence toujours plus poussée des smartphones, le développement mobile est</w:t>
-      </w:r>
-      <w:r>
-        <w:rPr>
-          <w:noProof/>
-        </w:rPr>
-        <w:t xml:space="preserve"> maintenant</w:t>
-      </w:r>
-      <w:r>
-        <w:rPr>
-          <w:noProof/>
-        </w:rPr>
-        <w:t xml:space="preserve"> un domaine </w:t>
-      </w:r>
-      <w:r>
-        <w:rPr>
-          <w:noProof/>
-        </w:rPr>
-        <w:t>dans lequel j’aimerai</w:t>
-      </w:r>
-      <w:r>
-        <w:rPr>
-          <w:noProof/>
-        </w:rPr>
-        <w:t>s</w:t>
-      </w:r>
-      <w:r>
-        <w:rPr>
-          <w:noProof/>
-        </w:rPr>
-        <w:t xml:space="preserve"> porter beaucoup de mon activité professionnelle.</w:t>
-      </w:r>
-      <w:r>
-        <w:rPr>
-          <w:noProof/>
-        </w:rPr>
-        <w:t xml:space="preserve"> Plus particulièrement, le marché du développement pour tablettes Windows et pour téléphone Windows Phone est encore très jeune et beaucoup moins saturé que les marchés des appareils mobiles iOS ou Android. Même si il est vrai que le nombre d’utilisateurs est  moindre que sur ces deux marchés, la possibilité d’écrire des applications universelles PC-tablette-téléphone élargie l’audience potentielle à l’e</w:t>
-      </w:r>
-      <w:r>
-        <w:rPr>
-          <w:noProof/>
-        </w:rPr>
-        <w:t>nsemble des utilisateurs de PC.</w:t>
+    </w:p>
+    <w:p>
+      <w:pPr>
+        <w:pStyle w:val="SUP-Soutitre"/>
+        <w:rPr>
+          <w:noProof/>
+        </w:rPr>
+      </w:pPr>
+      <w:r>
+        <w:rPr>
+          <w:noProof/>
+        </w:rPr>
+        <w:t xml:space="preserve">Réflexion sur les perspectives </w:t>
+      </w:r>
+      <w:r>
+        <w:rPr>
+          <w:noProof/>
+        </w:rPr>
+        <w:t>futures</w:t>
       </w:r>
     </w:p>
     <w:p>
@@ -10546,32 +10878,25 @@
         <w:rPr>
           <w:noProof/>
         </w:rPr>
-        <w:t xml:space="preserve">Toujours d’un point de vue professionnel, </w:t>
-      </w:r>
-      <w:r>
-        <w:rPr>
-          <w:noProof/>
-        </w:rPr>
-        <w:t xml:space="preserve">trvailler sur un vrai projet </w:t>
-      </w:r>
-      <w:r>
-        <w:rPr>
-          <w:noProof/>
-        </w:rPr>
-        <w:t xml:space="preserve">dans un cadre professionnel plus strict que celui de l’auto-entreprenariat m’a beaucoup apporté. Sortant de mon expérience auto-entreprenariale manquée, le contrat de professinnalisation m’a permis de très vite me </w:t>
-      </w:r>
-      <w:r>
-        <w:rPr>
-          <w:noProof/>
-        </w:rPr>
-        <w:lastRenderedPageBreak/>
-        <w:t xml:space="preserve">réadapter au fonctionnement d’une entreprise et des contraintes nécessaires que celà implique. Ces contraintes, parmis lesquelles la notion de hiérarchie, l’importance de la ponctualité ou du respect des délais, étaient des aspects beaucoup moins appuyés lors de mon travail chez HUBVIOOS. Travailler dans un vrai cadre d’entreprise m’a permis de réaliser que c’est l’une des raisons qui a conduit à l’échec de HUBVIOOS et m’a conforté dans mon idée que </w:t>
-      </w:r>
-      <w:r>
-        <w:rPr>
-          <w:noProof/>
-        </w:rPr>
-        <w:t>mon profil est plus épanoui et plus efficace dans un cadre un peu plus marqué que celui qui peu exister dans une petite start’up.</w:t>
+        <w:t>Toutes les observations effectuées lors de ce mémoire montrent que m</w:t>
+      </w:r>
+      <w:r>
+        <w:rPr>
+          <w:noProof/>
+        </w:rPr>
+        <w:t>on profil</w:t>
+      </w:r>
+      <w:r>
+        <w:rPr>
+          <w:noProof/>
+        </w:rPr>
+        <w:t xml:space="preserve"> professionnel</w:t>
+      </w:r>
+      <w:r>
+        <w:rPr>
+          <w:noProof/>
+        </w:rPr>
+        <w:t xml:space="preserve"> a donc évolué de développeur web spécialisé vers un profil de développeur plus polyvalent, à la fois dans le développement web car j’ai pu faire du développement web en C# alors que je n’utilisais presque que du PHP jusqu’ici, mais aussi dans le développement applicatif qui est un domaine que je ne maitrisais pas aussi bien avant de travailler chez Atlante Support. Le développement pour tablette (et finalement le développement mobile en général) est un domaine que j’avais jusqu’à présent très peu exploré et ce projet m’a permis d’y prendre goût. </w:t>
       </w:r>
     </w:p>
     <w:p>
@@ -10585,7 +10910,7 @@
         <w:rPr>
           <w:noProof/>
         </w:rPr>
-        <w:t>Attrait pour gestion de projet, gestion d’équipe</w:t>
+        <w:t>Avec l’explosion actuelle de l’informatique embarquée (Raspberry Pi, ordinateurs de bord, montres connectées, Google Glasses) et l’omniprésence toujours plus poussée des smartphones, le développement mobile est maintenant un domaine dans lequel j’aimerais porter beaucoup de mon activité professionnelle. Plus particulièrement, le marché du développement pour tablettes Windows et pour téléphone Windows Phone est encore très jeune et beaucoup moins saturé que les marchés des appareils mobiles iOS ou Android. Même si il est vrai que le nombre d’utilisateurs est  moindre que sur ces deux marchés, la possibilité d’écrire des applications universelles PC-tablette-téléphone élargie l’audience potentielle à l’ensemble des utilisateurs de PC.</w:t>
       </w:r>
     </w:p>
     <w:p>
@@ -10599,185 +10924,92 @@
         <w:rPr>
           <w:noProof/>
         </w:rPr>
-        <w:t xml:space="preserve">Sur un plan plus personnel, </w:t>
-      </w:r>
-    </w:p>
-    <w:p>
-      <w:pPr>
-        <w:ind w:left="0" w:firstLine="0"/>
-        <w:rPr>
-          <w:rFonts w:ascii="Arial" w:hAnsi="Arial" w:cs="Arial"/>
-          <w:noProof/>
-        </w:rPr>
-      </w:pPr>
-    </w:p>
-    <w:p>
-      <w:pPr>
-        <w:ind w:left="0" w:firstLine="0"/>
-        <w:rPr>
-          <w:rFonts w:ascii="Arial" w:hAnsi="Arial" w:cs="Arial"/>
-          <w:noProof/>
-        </w:rPr>
-      </w:pPr>
-      <w:r>
-        <w:rPr>
-          <w:rFonts w:ascii="Arial" w:hAnsi="Arial" w:cs="Arial"/>
-          <w:noProof/>
-        </w:rPr>
-        <w:t>Vraie expérience en entreprise, collaboration dns la durée.</w:t>
-      </w:r>
-    </w:p>
-    <w:p>
-      <w:pPr>
-        <w:ind w:left="0" w:firstLine="0"/>
-        <w:rPr>
-          <w:rFonts w:ascii="Arial" w:hAnsi="Arial" w:cs="Arial"/>
-          <w:noProof/>
-        </w:rPr>
-      </w:pPr>
-      <w:r>
-        <w:rPr>
-          <w:rFonts w:ascii="Arial" w:hAnsi="Arial" w:cs="Arial"/>
-          <w:noProof/>
-        </w:rPr>
-        <w:t>Différents aspects d’un projet, de la création au développement jusqu’à l’attente de la partie commerciale</w:t>
-      </w:r>
-    </w:p>
-    <w:p>
-      <w:pPr>
-        <w:ind w:left="0" w:firstLine="0"/>
-        <w:rPr>
-          <w:rFonts w:ascii="Arial" w:hAnsi="Arial" w:cs="Arial"/>
-          <w:noProof/>
-        </w:rPr>
-      </w:pPr>
-      <w:r>
-        <w:rPr>
-          <w:rFonts w:ascii="Arial" w:hAnsi="Arial" w:cs="Arial"/>
-          <w:noProof/>
-        </w:rPr>
-        <w:t>Gestion de la communication au sein d’une petite entreprise ou tout se sait et tout le monde discute</w:t>
-      </w:r>
-    </w:p>
-    <w:p>
-      <w:pPr>
-        <w:ind w:left="0" w:firstLine="0"/>
-        <w:rPr>
-          <w:rFonts w:ascii="Arial" w:hAnsi="Arial" w:cs="Arial"/>
-          <w:noProof/>
-        </w:rPr>
-      </w:pPr>
-      <w:r>
-        <w:rPr>
-          <w:rFonts w:ascii="Arial" w:hAnsi="Arial" w:cs="Arial"/>
-          <w:noProof/>
-        </w:rPr>
-        <w:t>Résitance au changement</w:t>
-      </w:r>
-    </w:p>
-    <w:p>
-      <w:pPr>
-        <w:ind w:left="0" w:firstLine="0"/>
-        <w:rPr>
-          <w:rFonts w:ascii="Arial" w:hAnsi="Arial" w:cs="Arial"/>
-          <w:noProof/>
-        </w:rPr>
-      </w:pPr>
-      <w:r>
-        <w:rPr>
-          <w:rFonts w:ascii="Arial" w:hAnsi="Arial" w:cs="Arial"/>
-          <w:noProof/>
-        </w:rPr>
-        <w:t>L’important est d’adapter les méthodes existantes comme SCRUM ou PAIR PROGRAMMING à la structure et pas les appliquer bêtement à la lettre</w:t>
-      </w:r>
-      <w:r>
-        <w:rPr>
-          <w:rFonts w:ascii="Arial" w:hAnsi="Arial" w:cs="Arial"/>
-          <w:noProof/>
-        </w:rPr>
-        <w:t>, tout dépend du contexte</w:t>
-      </w:r>
-      <w:r>
-        <w:rPr>
-          <w:rFonts w:ascii="Arial" w:hAnsi="Arial" w:cs="Arial"/>
+        <w:t>Après plus d’un an sein de l’équipe d’Atlante Support, cl</w:t>
+      </w:r>
+      <w:r>
+        <w:rPr>
+          <w:noProof/>
+        </w:rPr>
+        <w:t>ô</w:t>
+      </w:r>
+      <w:r>
+        <w:rPr>
+          <w:noProof/>
+        </w:rPr>
+        <w:t xml:space="preserve">turant cinq années d’études, je suis très fier du travail accompli sur le projet Persée grâce aux connaissances </w:t>
+      </w:r>
+      <w:r>
+        <w:rPr>
+          <w:noProof/>
+        </w:rPr>
+        <w:t>acquises</w:t>
+      </w:r>
+      <w:r>
+        <w:rPr>
+          <w:noProof/>
+        </w:rPr>
+        <w:t xml:space="preserve"> à SUPINFO et à la collaboration</w:t>
+      </w:r>
+      <w:r>
+        <w:rPr>
+          <w:noProof/>
+        </w:rPr>
+        <w:t xml:space="preserve"> étroite</w:t>
+      </w:r>
+      <w:r>
+        <w:rPr>
+          <w:noProof/>
+        </w:rPr>
+        <w:t xml:space="preserve"> </w:t>
+      </w:r>
+      <w:r>
+        <w:rPr>
+          <w:noProof/>
+        </w:rPr>
+        <w:t>avec monsieur MAGNIEZ</w:t>
+      </w:r>
+      <w:r>
+        <w:rPr>
           <w:noProof/>
         </w:rPr>
         <w:t>.</w:t>
       </w:r>
       <w:r>
         <w:rPr>
-          <w:rFonts w:ascii="Arial" w:hAnsi="Arial" w:cs="Arial"/>
-          <w:noProof/>
-        </w:rPr>
-        <w:t xml:space="preserve"> </w:t>
-      </w:r>
-    </w:p>
-    <w:p>
-      <w:pPr>
-        <w:ind w:left="0" w:firstLine="0"/>
-        <w:rPr>
-          <w:rFonts w:ascii="Arial" w:hAnsi="Arial" w:cs="Arial"/>
-          <w:noProof/>
-        </w:rPr>
-      </w:pPr>
-    </w:p>
-    <w:p>
-      <w:pPr>
-        <w:ind w:left="0" w:firstLine="0"/>
-        <w:rPr>
-          <w:rFonts w:ascii="Arial" w:hAnsi="Arial" w:cs="Arial"/>
-          <w:noProof/>
-        </w:rPr>
-      </w:pPr>
-    </w:p>
-    <w:p>
-      <w:pPr>
-        <w:ind w:left="0" w:firstLine="0"/>
-        <w:rPr>
-          <w:rFonts w:ascii="Arial" w:hAnsi="Arial" w:cs="Arial"/>
-          <w:noProof/>
-        </w:rPr>
-      </w:pPr>
-      <w:r>
-        <w:rPr>
-          <w:rFonts w:ascii="Arial" w:hAnsi="Arial" w:cs="Arial"/>
-          <w:noProof/>
-        </w:rPr>
-        <w:t>Cette partie plus personnelle me permettra de faire le bilan sur les enseignements à tirer de ce stage. Elle me permettra de présenter les différents domaines techniques dans lesquels j’ai pu monter en compétence (C#, XAML, développement tablette) mais également comment ce stage m’a permi d’appliquer concrètement des méthodes et stratégies de management vues uniquement en cours que je n’avais pas eu l’occasion de réellement mettre en pratique jusqu’ici.</w:t>
-      </w:r>
-    </w:p>
-    <w:p>
-      <w:pPr>
-        <w:ind w:left="0" w:firstLine="0"/>
-        <w:rPr>
-          <w:rFonts w:ascii="Arial" w:hAnsi="Arial" w:cs="Arial"/>
-          <w:noProof/>
-        </w:rPr>
-      </w:pPr>
-      <w:r>
-        <w:rPr>
-          <w:rFonts w:ascii="Arial" w:hAnsi="Arial" w:cs="Arial"/>
-          <w:noProof/>
-        </w:rPr>
-        <w:t>Je pense aussi faire écho à ma présentation réalisée dans l’introduction pour montrer comment mon nouveau profil m’offre de nouvelles perspectives professionnelles.</w:t>
-      </w:r>
-      <w:r>
-        <w:rPr>
-          <w:rFonts w:ascii="Arial" w:hAnsi="Arial" w:cs="Arial"/>
-          <w:noProof/>
-        </w:rPr>
-        <w:t xml:space="preserve"> </w:t>
-      </w:r>
-      <w:bookmarkStart w:id="25" w:name="_Toc398483438"/>
-    </w:p>
-    <w:p>
-      <w:pPr>
-        <w:ind w:left="0" w:firstLine="0"/>
-        <w:rPr>
-          <w:rFonts w:ascii="Arial" w:hAnsi="Arial" w:cs="Arial"/>
-          <w:noProof/>
-        </w:rPr>
-      </w:pPr>
+          <w:noProof/>
+        </w:rPr>
+        <w:t xml:space="preserve"> Je serai très heureux de continuer à travailler dans cette équipe et j’aimerai continuer à gérer le projet pour le mener encore plus loin. </w:t>
+      </w:r>
+      <w:r>
+        <w:rPr>
+          <w:noProof/>
+        </w:rPr>
+        <w:t>La prise en chage d’une</w:t>
+      </w:r>
+      <w:r>
+        <w:rPr>
+          <w:noProof/>
+        </w:rPr>
+        <w:t xml:space="preserve"> équipe dédiée au développement et à la promotion de Persée</w:t>
+      </w:r>
+      <w:r>
+        <w:rPr>
+          <w:noProof/>
+        </w:rPr>
+        <w:t xml:space="preserve"> est un horizon professionnel que j’envisage avec sérieux et dont je souhaite discuter avec monsieur HEYD après l</w:t>
+      </w:r>
+      <w:r>
+        <w:rPr>
+          <w:noProof/>
+        </w:rPr>
+        <w:t>’obtention</w:t>
+      </w:r>
+      <w:r>
+        <w:rPr>
+          <w:noProof/>
+        </w:rPr>
+        <w:t xml:space="preserve"> de mon diplôme.</w:t>
+      </w:r>
     </w:p>
     <w:p>
       <w:pPr>
@@ -10818,16 +11050,221 @@
     </w:p>
     <w:p>
       <w:pPr>
-        <w:ind w:left="0" w:firstLine="0"/>
-      </w:pPr>
-      <w:r>
-        <w:rPr>
-          <w:rFonts w:ascii="Arial" w:hAnsi="Arial" w:cs="Arial"/>
-          <w:noProof/>
-        </w:rPr>
-        <w:t>La conclusion me permettra de faire un rappel des idées et enjeux du stage, quels ont été les résultats du stage et je terminerai avec les remerciements que je souhaite adresser.</w:t>
-      </w:r>
+        <w:pStyle w:val="SUP-Texte"/>
+        <w:rPr>
+          <w:noProof/>
+        </w:rPr>
+      </w:pPr>
       <w:bookmarkStart w:id="26" w:name="_Toc398483439"/>
+    </w:p>
+    <w:p>
+      <w:pPr>
+        <w:pStyle w:val="SUP-Texte"/>
+        <w:rPr>
+          <w:noProof/>
+        </w:rPr>
+      </w:pPr>
+      <w:r>
+        <w:rPr>
+          <w:noProof/>
+        </w:rPr>
+        <w:t>BLABLABLA</w:t>
+      </w:r>
+    </w:p>
+    <w:p>
+      <w:pPr>
+        <w:pStyle w:val="SUP-Texte"/>
+        <w:rPr>
+          <w:noProof/>
+        </w:rPr>
+      </w:pPr>
+    </w:p>
+    <w:p>
+      <w:pPr>
+        <w:pStyle w:val="SUP-Texte"/>
+        <w:rPr>
+          <w:noProof/>
+        </w:rPr>
+      </w:pPr>
+      <w:r>
+        <w:rPr>
+          <w:noProof/>
+        </w:rPr>
+        <w:t>J’aimerai terminer ce mémoire en adressant des remerci</w:t>
+      </w:r>
+      <w:r>
+        <w:rPr>
+          <w:noProof/>
+        </w:rPr>
+        <w:t>e</w:t>
+      </w:r>
+      <w:r>
+        <w:rPr>
+          <w:noProof/>
+        </w:rPr>
+        <w:t xml:space="preserve">ments aux personnes qui ont contribué à mon parcours scolaire et au début de mon parcours professionnel. </w:t>
+      </w:r>
+    </w:p>
+    <w:p>
+      <w:pPr>
+        <w:pStyle w:val="SUP-Texte"/>
+        <w:rPr>
+          <w:noProof/>
+        </w:rPr>
+      </w:pPr>
+      <w:r>
+        <w:rPr>
+          <w:noProof/>
+        </w:rPr>
+        <w:t>En premier lieu, j</w:t>
+      </w:r>
+      <w:r>
+        <w:rPr>
+          <w:noProof/>
+        </w:rPr>
+        <w:t xml:space="preserve">e remercie madame </w:t>
+      </w:r>
+      <w:r>
+        <w:rPr>
+          <w:noProof/>
+        </w:rPr>
+        <w:t xml:space="preserve">Estelle </w:t>
+      </w:r>
+      <w:r>
+        <w:rPr>
+          <w:noProof/>
+        </w:rPr>
+        <w:t>ALBUISSON pour son investissement dans la recherche d’offres de stages et de contrats de professionnalisation valorisants pour ses étudiant. C’est grâce à elle que j’ai pu prendre connaissance de l’offre de stage adressée à SUPINFO par monsieur HEYD qui m’a mené à signer un contrat de professionnlisation avec Atlante Support.</w:t>
+      </w:r>
+    </w:p>
+    <w:p>
+      <w:pPr>
+        <w:pStyle w:val="SUP-Texte"/>
+        <w:rPr>
+          <w:noProof/>
+        </w:rPr>
+      </w:pPr>
+      <w:r>
+        <w:rPr>
+          <w:noProof/>
+        </w:rPr>
+        <w:t>Je remercie chaleuresement monsieur</w:t>
+      </w:r>
+      <w:r>
+        <w:rPr>
+          <w:noProof/>
+        </w:rPr>
+        <w:t xml:space="preserve"> Jean-Jacques</w:t>
+      </w:r>
+      <w:r>
+        <w:rPr>
+          <w:noProof/>
+        </w:rPr>
+        <w:t xml:space="preserve"> HEYD pour la confiance qu’il m’a accordée en me confiant la gestion d’un projet si innovant, à la fois pour son audience mais également pour l’entreprise elle-même.</w:t>
+      </w:r>
+    </w:p>
+    <w:p>
+      <w:pPr>
+        <w:pStyle w:val="SUP-Texte"/>
+        <w:rPr>
+          <w:noProof/>
+        </w:rPr>
+      </w:pPr>
+      <w:r>
+        <w:rPr>
+          <w:noProof/>
+        </w:rPr>
+        <w:t>Je souhaite</w:t>
+      </w:r>
+      <w:r>
+        <w:rPr>
+          <w:noProof/>
+        </w:rPr>
+        <w:t xml:space="preserve"> également</w:t>
+      </w:r>
+      <w:r>
+        <w:rPr>
+          <w:noProof/>
+        </w:rPr>
+        <w:t xml:space="preserve"> remercier monsieur Charles-Henri MAGNIEZ pour son support constant à travers le déroulement de ce projet et l’écoute dont il a su faire preuve lors de nos échanges professionnels. Son implication personnelle</w:t>
+      </w:r>
+      <w:r>
+        <w:rPr>
+          <w:noProof/>
+        </w:rPr>
+        <w:t xml:space="preserve"> et sa réactivité ont joué un grand rôle</w:t>
+      </w:r>
+      <w:r>
+        <w:rPr>
+          <w:noProof/>
+        </w:rPr>
+        <w:t xml:space="preserve"> dans</w:t>
+      </w:r>
+      <w:r>
+        <w:rPr>
+          <w:noProof/>
+        </w:rPr>
+        <w:t xml:space="preserve"> la concrétisation de Persée</w:t>
+      </w:r>
+      <w:r>
+        <w:rPr>
+          <w:noProof/>
+        </w:rPr>
+        <w:t xml:space="preserve">. Sa confiance et sa considération à part entière même envers un nouvel arrivant au sein de l’entreprise ont </w:t>
+      </w:r>
+      <w:r>
+        <w:rPr>
+          <w:noProof/>
+        </w:rPr>
+        <w:t>été de</w:t>
+      </w:r>
+      <w:r>
+        <w:rPr>
+          <w:noProof/>
+        </w:rPr>
+        <w:t xml:space="preserve"> vraie</w:t>
+      </w:r>
+      <w:r>
+        <w:rPr>
+          <w:noProof/>
+        </w:rPr>
+        <w:t xml:space="preserve">s </w:t>
+      </w:r>
+      <w:r>
+        <w:rPr>
+          <w:noProof/>
+        </w:rPr>
+        <w:t>sources</w:t>
+      </w:r>
+      <w:r>
+        <w:rPr>
+          <w:noProof/>
+        </w:rPr>
+        <w:t xml:space="preserve"> de motivation</w:t>
+      </w:r>
+      <w:r>
+        <w:rPr>
+          <w:noProof/>
+        </w:rPr>
+        <w:t>.</w:t>
+      </w:r>
+    </w:p>
+    <w:p>
+      <w:pPr>
+        <w:pStyle w:val="SUP-Texte"/>
+      </w:pPr>
+      <w:r>
+        <w:rPr>
+          <w:noProof/>
+        </w:rPr>
+        <w:t xml:space="preserve">Enfin, je souhaite remercier l’ensemble des membres de l’équipe d’Atlante Support qui m’ont chaleuresement accueilli à leurs côtés et on su faire en sorte </w:t>
+      </w:r>
+      <w:r>
+        <w:rPr>
+          <w:noProof/>
+        </w:rPr>
+        <w:t>que l’ambiance de travail soit toujours la plus agréable possible.</w:t>
+      </w:r>
     </w:p>
     <w:bookmarkEnd w:id="26"/>
     <w:p>
@@ -10981,7 +11418,6 @@
         <w:docPartUnique/>
       </w:docPartObj>
     </w:sdtPr>
-    <w:sdtEndPr/>
     <w:sdtContent>
       <w:sdt>
         <w:sdtPr>
@@ -10991,7 +11427,6 @@
             <w:docPartUnique/>
           </w:docPartObj>
         </w:sdtPr>
-        <w:sdtEndPr/>
         <w:sdtContent>
           <w:p>
             <w:pPr>
@@ -11032,7 +11467,7 @@
                 <w:bCs/>
                 <w:noProof/>
               </w:rPr>
-              <w:t>11</w:t>
+              <w:t>26</w:t>
             </w:r>
             <w:r>
               <w:rPr>
@@ -14141,6 +14576,47 @@
     <w:unhideWhenUsed/>
     <w:rsid w:val="00887B74"/>
   </w:style>
+  <w:style w:type="paragraph" w:styleId="Notedefin">
+    <w:name w:val="endnote text"/>
+    <w:basedOn w:val="Normal"/>
+    <w:link w:val="NotedefinCar"/>
+    <w:uiPriority w:val="99"/>
+    <w:semiHidden/>
+    <w:unhideWhenUsed/>
+    <w:rsid w:val="00847D62"/>
+    <w:pPr>
+      <w:spacing w:after="0" w:line="240" w:lineRule="auto"/>
+    </w:pPr>
+    <w:rPr>
+      <w:sz w:val="20"/>
+      <w:szCs w:val="20"/>
+    </w:rPr>
+  </w:style>
+  <w:style w:type="character" w:customStyle="1" w:styleId="NotedefinCar">
+    <w:name w:val="Note de fin Car"/>
+    <w:basedOn w:val="Policepardfaut"/>
+    <w:link w:val="Notedefin"/>
+    <w:uiPriority w:val="99"/>
+    <w:semiHidden/>
+    <w:rsid w:val="00847D62"/>
+    <w:rPr>
+      <w:rFonts w:eastAsiaTheme="minorEastAsia"/>
+      <w:sz w:val="20"/>
+      <w:szCs w:val="20"/>
+      <w:lang w:eastAsia="ja-JP"/>
+    </w:rPr>
+  </w:style>
+  <w:style w:type="character" w:styleId="Appeldenotedefin">
+    <w:name w:val="endnote reference"/>
+    <w:basedOn w:val="Policepardfaut"/>
+    <w:uiPriority w:val="99"/>
+    <w:semiHidden/>
+    <w:unhideWhenUsed/>
+    <w:rsid w:val="00847D62"/>
+    <w:rPr>
+      <w:vertAlign w:val="superscript"/>
+    </w:rPr>
+  </w:style>
 </w:styles>
 </file>
 
@@ -14407,7 +14883,7 @@
 
 <file path=word/webextensions/taskpanes.xml><?xml version="1.0" encoding="utf-8"?>
 <wetp:taskpanes xmlns:wetp="http://schemas.microsoft.com/office/webextensions/taskpanes/2010/11">
-  <wetp:taskpane dockstate="right" visibility="0" width="232" row="3">
+  <wetp:taskpane dockstate="right" visibility="1" width="437" row="2">
     <wetp:webextensionref xmlns:r="http://schemas.openxmlformats.org/officeDocument/2006/relationships" r:id="rId1"/>
   </wetp:taskpane>
 </wetp:taskpanes>
@@ -14428,7 +14904,7 @@
 </file>
 
 <file path=customXml/itemProps1.xml><?xml version="1.0" encoding="utf-8"?>
-<ds:datastoreItem xmlns:ds="http://schemas.openxmlformats.org/officeDocument/2006/customXml" ds:itemID="{2D6782EE-0416-4CFB-9467-796656F06918}">
+<ds:datastoreItem xmlns:ds="http://schemas.openxmlformats.org/officeDocument/2006/customXml" ds:itemID="{B4D6306A-2F69-4DA4-8140-923B71AC5BED}">
   <ds:schemaRefs>
     <ds:schemaRef ds:uri="http://schemas.openxmlformats.org/officeDocument/2006/bibliography"/>
   </ds:schemaRefs>

</xml_diff>

<commit_message>
BAAAAM, 35 PAGES BITCH :muscle:
</commit_message>
<xml_diff>
--- a/Mémoire fin d'étude.docx
+++ b/Mémoire fin d'étude.docx
@@ -3549,6 +3549,7 @@
           <w:docPartUnique/>
         </w:docPartObj>
       </w:sdtPr>
+      <w:sdtEndPr/>
       <w:sdtContent>
         <w:p>
           <w:pPr>
@@ -6224,7 +6225,13 @@
         <w:rPr>
           <w:noProof/>
         </w:rPr>
-        <w:t xml:space="preserve"> d’Atlante Support pour utiliser AXINOD. Ces caisses sont les caisses de la Martinique, la Guadeloupe et la Guyanne et elles sont rejointes par la Caisse de la Réunion en 2008.</w:t>
+        <w:t xml:space="preserve"> d’Atlante Support pour utiliser AXINOD. Ces caisses sont les caisses de la Martinique, la Guadeloupe et la Guyanne</w:t>
+      </w:r>
+      <w:r>
+        <w:rPr>
+          <w:noProof/>
+        </w:rPr>
+        <w:t>.</w:t>
       </w:r>
     </w:p>
     <w:p>
@@ -6238,7 +6245,221 @@
         <w:rPr>
           <w:noProof/>
         </w:rPr>
+        <w:t>L’année suivante, AXINOD devient plus polyvalent et intègre des fonctionnalités de gestion adaptées à s</w:t>
+      </w:r>
+      <w:r>
+        <w:rPr>
+          <w:noProof/>
+        </w:rPr>
+        <w:t>es nouveax</w:t>
+      </w:r>
+      <w:r>
+        <w:rPr>
+          <w:noProof/>
+        </w:rPr>
+        <w:t xml:space="preserve"> client</w:t>
+      </w:r>
+      <w:r>
+        <w:rPr>
+          <w:noProof/>
+        </w:rPr>
+        <w:t>s</w:t>
+      </w:r>
+      <w:r>
+        <w:rPr>
+          <w:noProof/>
+        </w:rPr>
+        <w:t xml:space="preserve">, </w:t>
+      </w:r>
+      <w:r>
+        <w:rPr>
+          <w:noProof/>
+        </w:rPr>
+        <w:t>les</w:t>
+      </w:r>
+      <w:r>
+        <w:rPr>
+          <w:noProof/>
+        </w:rPr>
+        <w:t xml:space="preserve"> Caisse</w:t>
+      </w:r>
+      <w:r>
+        <w:rPr>
+          <w:noProof/>
+        </w:rPr>
+        <w:t>s</w:t>
+      </w:r>
+      <w:r>
+        <w:rPr>
+          <w:noProof/>
+        </w:rPr>
+        <w:t xml:space="preserve"> de congés payés de Bordeaux</w:t>
+      </w:r>
+      <w:r>
+        <w:rPr>
+          <w:noProof/>
+        </w:rPr>
+        <w:t xml:space="preserve"> et Nice</w:t>
+      </w:r>
+      <w:r>
+        <w:rPr>
+          <w:noProof/>
+        </w:rPr>
+        <w:t>. Ce</w:t>
+      </w:r>
+      <w:r>
+        <w:rPr>
+          <w:noProof/>
+        </w:rPr>
+        <w:t xml:space="preserve">s </w:t>
+      </w:r>
+      <w:r>
+        <w:rPr>
+          <w:noProof/>
+        </w:rPr>
+        <w:t>Caisse</w:t>
+      </w:r>
+      <w:r>
+        <w:rPr>
+          <w:noProof/>
+        </w:rPr>
+        <w:t>s</w:t>
+      </w:r>
+      <w:r>
+        <w:rPr>
+          <w:noProof/>
+        </w:rPr>
+        <w:t xml:space="preserve"> </w:t>
+      </w:r>
+      <w:r>
+        <w:rPr>
+          <w:noProof/>
+        </w:rPr>
         <w:lastRenderedPageBreak/>
+        <w:t xml:space="preserve">sont différentes </w:t>
+      </w:r>
+      <w:r>
+        <w:rPr>
+          <w:noProof/>
+        </w:rPr>
+        <w:t xml:space="preserve">des précédentes </w:t>
+      </w:r>
+      <w:r>
+        <w:rPr>
+          <w:noProof/>
+        </w:rPr>
+        <w:t>dans la mesure où</w:t>
+      </w:r>
+      <w:r>
+        <w:rPr>
+          <w:noProof/>
+        </w:rPr>
+        <w:t xml:space="preserve"> il s’agit</w:t>
+      </w:r>
+      <w:r>
+        <w:rPr>
+          <w:noProof/>
+        </w:rPr>
+        <w:t xml:space="preserve"> de</w:t>
+      </w:r>
+      <w:r>
+        <w:rPr>
+          <w:noProof/>
+        </w:rPr>
+        <w:t xml:space="preserve"> Caisse</w:t>
+      </w:r>
+      <w:r>
+        <w:rPr>
+          <w:noProof/>
+        </w:rPr>
+        <w:t>s</w:t>
+      </w:r>
+      <w:r>
+        <w:rPr>
+          <w:noProof/>
+        </w:rPr>
+        <w:t xml:space="preserve"> de congés payés du</w:t>
+      </w:r>
+      <w:r>
+        <w:rPr>
+          <w:noProof/>
+        </w:rPr>
+        <w:t xml:space="preserve"> Transport. Le développement des nouvelles règles des gestion et des nouvelles fonctionnalités </w:t>
+      </w:r>
+      <w:r>
+        <w:rPr>
+          <w:noProof/>
+        </w:rPr>
+        <w:t>permet à</w:t>
+      </w:r>
+      <w:r>
+        <w:rPr>
+          <w:noProof/>
+        </w:rPr>
+        <w:t xml:space="preserve"> l’époque</w:t>
+      </w:r>
+      <w:r>
+        <w:rPr>
+          <w:noProof/>
+        </w:rPr>
+        <w:t xml:space="preserve"> à Atlante d’élargir la taille de son marché</w:t>
+      </w:r>
+      <w:r>
+        <w:rPr>
+          <w:noProof/>
+        </w:rPr>
+        <w:t xml:space="preserve"> potentie</w:t>
+      </w:r>
+      <w:r>
+        <w:rPr>
+          <w:noProof/>
+        </w:rPr>
+        <w:t>l</w:t>
+      </w:r>
+      <w:r>
+        <w:rPr>
+          <w:noProof/>
+        </w:rPr>
+        <w:t>.</w:t>
+      </w:r>
+    </w:p>
+    <w:p>
+      <w:pPr>
+        <w:pStyle w:val="SUP-Texte"/>
+        <w:rPr>
+          <w:noProof/>
+        </w:rPr>
+      </w:pPr>
+      <w:r>
+        <w:rPr>
+          <w:noProof/>
+        </w:rPr>
+        <w:t xml:space="preserve">En 2008 la Caisse de la Réunion devient la </w:t>
+      </w:r>
+      <w:r>
+        <w:rPr>
+          <w:noProof/>
+        </w:rPr>
+        <w:t>sixième</w:t>
+      </w:r>
+      <w:r>
+        <w:rPr>
+          <w:noProof/>
+        </w:rPr>
+        <w:t xml:space="preserve"> Caisse à signer un contrat avec Atlante Suppport en cinq ans. </w:t>
+      </w:r>
+    </w:p>
+    <w:p>
+      <w:pPr>
+        <w:pStyle w:val="SUP-Texte"/>
+        <w:rPr>
+          <w:noProof/>
+        </w:rPr>
+      </w:pPr>
+      <w:r>
+        <w:rPr>
+          <w:noProof/>
+        </w:rPr>
         <w:t>La même année, l’UCF</w:t>
       </w:r>
       <w:r>
@@ -6307,7 +6528,19 @@
         <w:rPr>
           <w:noProof/>
         </w:rPr>
-        <w:t>. Après une phase de tests comparatifs de ces cinq solutions, l’UCF choisit finalement AXINOD notamment pour son intégration profonde des méthodes de travail des salariés des Caisses de congés payés et fonctionnement qui intègre de façon poussée les différents aspects « métiers » des Caisses</w:t>
+        <w:t>. Après une phase de tests comparatifs de ces cinq solutions</w:t>
+      </w:r>
+      <w:r>
+        <w:rPr>
+          <w:noProof/>
+        </w:rPr>
+        <w:t xml:space="preserve"> sur plusieurs mois</w:t>
+      </w:r>
+      <w:r>
+        <w:rPr>
+          <w:noProof/>
+        </w:rPr>
+        <w:t>, l’UCF choisit finalement AXINOD notamment pour son intégration profonde des méthodes de travail des salariés des Caisses de congés payés et fonctionnement qui intègre de façon poussée les différents aspects « métiers » des Caisses</w:t>
       </w:r>
       <w:r>
         <w:rPr>
@@ -6369,13 +6602,13 @@
         <w:rPr>
           <w:noProof/>
         </w:rPr>
-        <w:t>devient</w:t>
-      </w:r>
-      <w:r>
-        <w:rPr>
-          <w:noProof/>
-        </w:rPr>
-        <w:t xml:space="preserve"> donc propriétaire d’AXINOD et de sa partie spécifique aux Caisses de congés payés du bâtiment. Le contrat stipule également qu’Atlante Support ne peut démarcher d’autres Caisses du bâtiment avec AXINOD</w:t>
+        <w:t>acquiert les droits sur le code source</w:t>
+      </w:r>
+      <w:r>
+        <w:rPr>
+          <w:noProof/>
+        </w:rPr>
+        <w:t xml:space="preserve"> d’AXINOD et de sa partie spécifique aux Caisses de congés payés du bâtiment. Le contrat stipule également qu’Atlante Support ne peut démarcher d’autres Caisses du bâtiment avec AXINOD</w:t>
       </w:r>
       <w:r>
         <w:rPr>
@@ -6393,7 +6626,19 @@
         <w:rPr>
           <w:noProof/>
         </w:rPr>
-        <w:t>autres secteurs professionnel.</w:t>
+        <w:t>autres secteurs professionnel</w:t>
+      </w:r>
+      <w:r>
+        <w:rPr>
+          <w:noProof/>
+        </w:rPr>
+        <w:t>s</w:t>
+      </w:r>
+      <w:r>
+        <w:rPr>
+          <w:noProof/>
+        </w:rPr>
+        <w:t>.</w:t>
       </w:r>
       <w:r>
         <w:rPr>
@@ -6424,6 +6669,12 @@
         <w:rPr>
           <w:noProof/>
         </w:rPr>
+        <w:t xml:space="preserve">à partir de 2010 et </w:t>
+      </w:r>
+      <w:r>
+        <w:rPr>
+          <w:noProof/>
+        </w:rPr>
         <w:t>sur une durée de trois ans</w:t>
       </w:r>
       <w:r>
@@ -6468,7 +6719,160 @@
         <w:rPr>
           <w:noProof/>
         </w:rPr>
-        <w:t>AXINOD est l’unique produit développé par Atlante Support et l</w:t>
+        <w:t>Sous l’interdiction de démarcher des Caisses de congés payés du bâtiment en France</w:t>
+      </w:r>
+      <w:r>
+        <w:rPr>
+          <w:noProof/>
+        </w:rPr>
+        <w:t xml:space="preserve"> et forte des fonctionnalités développées pour Bordeaux et Nice</w:t>
+      </w:r>
+      <w:r>
+        <w:rPr>
+          <w:noProof/>
+        </w:rPr>
+        <w:t xml:space="preserve">, Atlante Support s’adresse à la Caisse de congés payés de la principauté de Monaco, qui est une caisse de congés du </w:t>
+      </w:r>
+      <w:r>
+        <w:rPr>
+          <w:noProof/>
+        </w:rPr>
+        <w:t>bâtiment mais dont les méthodes de gestion se rapprochent de celles d’une Caisse du transport</w:t>
+      </w:r>
+      <w:r>
+        <w:rPr>
+          <w:noProof/>
+        </w:rPr>
+        <w:t xml:space="preserve">. </w:t>
+      </w:r>
+      <w:r>
+        <w:rPr>
+          <w:noProof/>
+        </w:rPr>
+        <w:t>Un contrat</w:t>
+      </w:r>
+      <w:r>
+        <w:rPr>
+          <w:noProof/>
+        </w:rPr>
+        <w:t xml:space="preserve"> pour l’utilisation d’AXINOD</w:t>
+      </w:r>
+      <w:r>
+        <w:rPr>
+          <w:noProof/>
+        </w:rPr>
+        <w:t xml:space="preserve"> est signé entre les deux entités </w:t>
+      </w:r>
+      <w:r>
+        <w:rPr>
+          <w:noProof/>
+        </w:rPr>
+        <w:t>en 2012.</w:t>
+      </w:r>
+      <w:r>
+        <w:rPr>
+          <w:noProof/>
+        </w:rPr>
+        <w:t xml:space="preserve"> Dans le cadre de ce contrat, Atlante Support commence à diversifier son activité professionnelle et développe notamment des </w:t>
+      </w:r>
+      <w:r>
+        <w:rPr>
+          <w:noProof/>
+        </w:rPr>
+        <w:lastRenderedPageBreak/>
+        <w:t>sites internet dédiés à la Caisse de Monaco. Le premier site est un portail de gestion des « cartes BTP » de Monaco.</w:t>
+      </w:r>
+      <w:r>
+        <w:rPr>
+          <w:noProof/>
+        </w:rPr>
+        <w:t xml:space="preserve"> </w:t>
+      </w:r>
+      <w:r>
+        <w:rPr>
+          <w:noProof/>
+        </w:rPr>
+        <w:t>Créée</w:t>
+      </w:r>
+      <w:r>
+        <w:rPr>
+          <w:noProof/>
+        </w:rPr>
+        <w:t>s</w:t>
+      </w:r>
+      <w:r>
+        <w:rPr>
+          <w:noProof/>
+        </w:rPr>
+        <w:t xml:space="preserve"> pour lutter contre toutes les formes de travai</w:t>
+      </w:r>
+      <w:r>
+        <w:rPr>
+          <w:noProof/>
+        </w:rPr>
+        <w:t>l illégal sur les chantiers du bâtiment et des travaux publics</w:t>
+      </w:r>
+      <w:r>
+        <w:rPr>
+          <w:noProof/>
+        </w:rPr>
+        <w:t>, cette carte personnelle permet une identification rapide et certifiée des salariés en situation régulière</w:t>
+      </w:r>
+      <w:r>
+        <w:rPr>
+          <w:noProof/>
+        </w:rPr>
+        <w:t>.</w:t>
+      </w:r>
+      <w:r>
+        <w:rPr>
+          <w:noProof/>
+        </w:rPr>
+        <w:t xml:space="preserve"> Le site développé par Atlante exploite la base de données d’AXINOD et permet d’un côté aux travailleurs de mettre à jours la photo à faire imprimer sur la carte, et d’un autre côté à la Caisse de Monaco de controller la conformité des photos utilisées. Plus tard, un second site sera développé par Atlante Support, toujours dans le cadre des cartes BTP. </w:t>
+      </w:r>
+      <w:r>
+        <w:rPr>
+          <w:noProof/>
+        </w:rPr>
+        <w:t>Ce site optimisé pour une consultation sur tablettes et mobiles permet à l’Inspection du travail de Monaco d’effectuer des contrôles des cartes sur les chantiers en disposant d’un accès en temps réel à la base de données, à la liste des salariés déclarés et de leurs photos.</w:t>
+      </w:r>
+    </w:p>
+    <w:p>
+      <w:pPr>
+        <w:pStyle w:val="SUP-Texte"/>
+        <w:rPr>
+          <w:noProof/>
+        </w:rPr>
+      </w:pPr>
+      <w:r>
+        <w:rPr>
+          <w:noProof/>
+        </w:rPr>
+        <w:t>AXINOD était</w:t>
+      </w:r>
+      <w:r>
+        <w:rPr>
+          <w:noProof/>
+        </w:rPr>
+        <w:t xml:space="preserve"> jusqu’ici</w:t>
+      </w:r>
+      <w:r>
+        <w:rPr>
+          <w:noProof/>
+        </w:rPr>
+        <w:t xml:space="preserve"> l’unique produit développé par Atlante Support et</w:t>
+      </w:r>
+      <w:r>
+        <w:rPr>
+          <w:noProof/>
+        </w:rPr>
+        <w:t xml:space="preserve"> fournissait</w:t>
+      </w:r>
+      <w:r>
+        <w:rPr>
+          <w:noProof/>
+        </w:rPr>
+        <w:t xml:space="preserve"> l</w:t>
       </w:r>
       <w:r>
         <w:rPr>
@@ -6486,7 +6890,7 @@
         <w:rPr>
           <w:noProof/>
         </w:rPr>
-        <w:t xml:space="preserve"> est consitué des revenus de contrats de maintenance avec ses Caisses clientes.</w:t>
+        <w:t xml:space="preserve"> des revenus de contrats de maintenance avec ses Caisses clientes.</w:t>
       </w:r>
       <w:r>
         <w:rPr>
@@ -6533,39 +6937,727 @@
     </w:p>
     <w:p>
       <w:pPr>
+        <w:pStyle w:val="SUP-Soutitre"/>
+        <w:rPr>
+          <w:noProof/>
+        </w:rPr>
+      </w:pPr>
+      <w:r>
+        <w:rPr>
+          <w:noProof/>
+        </w:rPr>
+        <w:t>L</w:t>
+      </w:r>
+      <w:r>
+        <w:rPr>
+          <w:noProof/>
+        </w:rPr>
+        <w:t>a diversification de l’activité</w:t>
+      </w:r>
+    </w:p>
+    <w:p>
+      <w:pPr>
         <w:pStyle w:val="SUP-Texte"/>
-        <w:rPr>
-          <w:noProof/>
-        </w:rPr>
-      </w:pPr>
-      <w:r>
-        <w:rPr>
-          <w:noProof/>
-        </w:rPr>
-        <w:t>Monaco : caisse Bâtiment, in</w:t>
-      </w:r>
-      <w:r>
-        <w:rPr>
-          <w:noProof/>
-        </w:rPr>
-        <w:t>spe</w:t>
-      </w:r>
-      <w:r>
-        <w:rPr>
-          <w:noProof/>
-        </w:rPr>
-        <w:t>ction du travail</w:t>
-      </w:r>
-      <w:r>
-        <w:rPr>
-          <w:noProof/>
-        </w:rPr>
-        <w:t>, carte BTP</w:t>
+      </w:pPr>
+      <w:r>
+        <w:t>À</w:t>
+      </w:r>
+      <w:r>
+        <w:t xml:space="preserve"> la fin de l’année 2012</w:t>
+      </w:r>
+      <w:r>
+        <w:t>, Atlante Support occupe très clairement un marché de niche. Elle ne développe et commercialise qu’un produit, AXINOD</w:t>
+      </w:r>
+      <w:r>
+        <w:t>, et ses clients sont tous des Caisse de congés payés. Cependant, 2013 impose un tournant dans l’activité de l’entreprise.</w:t>
       </w:r>
     </w:p>
     <w:p>
       <w:pPr>
         <w:pStyle w:val="SUP-Texte"/>
+      </w:pPr>
+      <w:r>
+        <w:t>En effet, la Caisse de congés payés de Nice</w:t>
+      </w:r>
+      <w:r>
+        <w:t xml:space="preserve"> </w:t>
+      </w:r>
+      <w:r>
+        <w:t>est absorbée par la Caisse de Marseille, plus grosse</w:t>
+      </w:r>
+      <w:r>
+        <w:t xml:space="preserve">, </w:t>
+      </w:r>
+      <w:r>
+        <w:t xml:space="preserve">qui fait part de sa volonté de ne pas remplacer son logiciel de gestion par AXINOD. </w:t>
+      </w:r>
+      <w:r>
+        <w:t>De plus, les contrats signés avec les Caisses des Antilles arrivent à leur terme en 2014 et ne seront pas renouvelés, suite à de nombreux abus. Les demandes formulées par l’UCF sortent bien trop du cadre des simples maintenances mineures et imposent une charge de travail trop importante compte tenu du montant du contrat. Ces évènements laissent Atlante Support avec uniquement deux contrats liés à d’AXINOD, avec Bordeaux et Monaco, qui</w:t>
+      </w:r>
+      <w:r>
+        <w:t xml:space="preserve"> génèrent</w:t>
+      </w:r>
+      <w:r>
+        <w:t xml:space="preserve"> les plus petits revenus.</w:t>
+      </w:r>
+    </w:p>
+    <w:p>
+      <w:pPr>
+        <w:pStyle w:val="SUP-Texte"/>
+      </w:pPr>
+      <w:r>
+        <w:t>Parallèlement, l</w:t>
+      </w:r>
+      <w:r>
+        <w:t>ors du développement d’AXINOD, Atlante Support</w:t>
+      </w:r>
+      <w:r>
+        <w:t xml:space="preserve"> a</w:t>
+      </w:r>
+      <w:r>
+        <w:t xml:space="preserve"> fait face à un turn-over important, </w:t>
+      </w:r>
+      <w:r>
+        <w:t xml:space="preserve">souvent </w:t>
+      </w:r>
+      <w:r>
+        <w:t>causé</w:t>
+      </w:r>
+      <w:r>
+        <w:t xml:space="preserve"> par un </w:t>
+      </w:r>
+      <w:r>
+        <w:t>manque</w:t>
+      </w:r>
+      <w:r>
+        <w:t xml:space="preserve"> de</w:t>
+      </w:r>
+      <w:r>
+        <w:t xml:space="preserve"> qualifications</w:t>
+      </w:r>
+      <w:r>
+        <w:t xml:space="preserve"> suffisantes</w:t>
+      </w:r>
+      <w:r>
+        <w:t xml:space="preserve"> des développeurs embauchés. </w:t>
+      </w:r>
+      <w:r>
+        <w:t>Début 2013</w:t>
+      </w:r>
+      <w:r>
+        <w:t xml:space="preserve">, l’équipe de travail d’Atlante Support </w:t>
+      </w:r>
+      <w:r>
+        <w:t>ne compte que</w:t>
+      </w:r>
+      <w:r>
+        <w:t xml:space="preserve"> cinq </w:t>
+      </w:r>
+      <w:r>
+        <w:t>employés</w:t>
+      </w:r>
+      <w:r>
+        <w:t xml:space="preserve">. </w:t>
+      </w:r>
+    </w:p>
+    <w:p>
+      <w:pPr>
+        <w:pStyle w:val="SUP-Texte"/>
+      </w:pPr>
+      <w:r>
+        <w:lastRenderedPageBreak/>
+        <w:t>Pour s’adapter à ce contexte professionnel changeant</w:t>
+      </w:r>
+      <w:r>
+        <w:t xml:space="preserve">, </w:t>
+      </w:r>
+      <w:r>
+        <w:t>m</w:t>
+      </w:r>
+      <w:r>
+        <w:t xml:space="preserve">onsieur HEYD décide de mettre en place une nouvelle stratégie de recrutement et s’adresse aux écoles et universités locales. Il propose des stages aux élèves qui évoluent vers un contrat de professionnalisation si le stage porte ses fruits. Il espère ainsi constituer une équipe plus homogène et plus soudée qui pourraient également apporter son expertise sur des technologies plus variées. L’entreprise prend cette démarche très au sérieux et décide de faire suivre une formation de tuteur à tous les cadres afin d’optimiser la prise en charge des nouveaux arrivants. Cette politique se traduit par l’embauche de quatre élèves de SUPINFO Strasbourg en contrat de professionnalisation et deux élèves de la Faculté de Strasbourg en contrat d’apprentissage, faisant passer le nombre d’employés à onze </w:t>
+      </w:r>
+      <w:r>
+        <w:t xml:space="preserve">en seulement </w:t>
+      </w:r>
+      <w:r>
+        <w:t>un an.</w:t>
+      </w:r>
+    </w:p>
+    <w:p>
+      <w:pPr>
+        <w:pStyle w:val="SUP-Texte"/>
+        <w:rPr>
+          <w:noProof/>
+        </w:rPr>
+      </w:pPr>
+      <w:r>
+        <w:rPr>
+          <w:noProof/>
+        </w:rPr>
+        <w:t xml:space="preserve">La nouvelle équipe d’Atlante </w:t>
+      </w:r>
+      <w:r>
+        <w:rPr>
+          <w:noProof/>
+        </w:rPr>
+        <w:t>apporte également un lot de comptétences techniques variées qui sortent du contexte des technologies uniquement</w:t>
+      </w:r>
+      <w:r>
+        <w:rPr>
+          <w:noProof/>
+        </w:rPr>
+        <w:t xml:space="preserve"> Microsoft et permet de développer de nouveaux produits.</w:t>
+      </w:r>
+    </w:p>
+    <w:p>
+      <w:pPr>
+        <w:pStyle w:val="SUP-Texte"/>
+        <w:rPr>
+          <w:noProof/>
+        </w:rPr>
+      </w:pPr>
+    </w:p>
+    <w:p>
+      <w:pPr>
+        <w:pStyle w:val="SUP-Texte"/>
+        <w:rPr>
+          <w:b/>
+          <w:noProof/>
+          <w:u w:val="single"/>
+        </w:rPr>
+      </w:pPr>
+      <w:r>
+        <w:rPr>
+          <w:b/>
+          <w:noProof/>
+          <w:u w:val="single"/>
+        </w:rPr>
+        <w:t>Les projets web :</w:t>
+      </w:r>
+    </w:p>
+    <w:p>
+      <w:pPr>
+        <w:pStyle w:val="SUP-Texte"/>
+        <w:rPr>
+          <w:noProof/>
+        </w:rPr>
+      </w:pPr>
+      <w:r>
+        <w:rPr>
+          <w:noProof/>
+        </w:rPr>
+        <w:t>À l’époque du contrat avec l’UCF, les formations dispensées Atlante Support se déroulaient à Paris et imposaient des déplacements contraignants à l’origine de nombreuses frustrations auprès des employés de la société. Face à ce constat, une réflexion autour des solutions de formations a mené à la création d’un projet de plateforme SaaS</w:t>
+      </w:r>
+      <w:r>
+        <w:rPr>
+          <w:rStyle w:val="Appelnotedebasdep"/>
+          <w:noProof/>
+        </w:rPr>
+        <w:footnoteReference w:id="14"/>
+      </w:r>
+      <w:r>
+        <w:rPr>
+          <w:noProof/>
+        </w:rPr>
+        <w:t xml:space="preserve"> en ligne proposant</w:t>
+      </w:r>
+      <w:r>
+        <w:rPr>
+          <w:noProof/>
+        </w:rPr>
+        <w:t xml:space="preserve"> une solution complète de formation</w:t>
+      </w:r>
+      <w:r>
+        <w:rPr>
+          <w:noProof/>
+        </w:rPr>
+        <w:t xml:space="preserve"> à distance. Ce projet a donné lieu au développement de la plateforme GOFOR SOLUTIONS qui marque le vrai début  du détachement de l’activité d’Atlante Support du monde des congés payés. Développée pour le web, cette plateforme vise à proposer un ensemble de moyens technologiques modernes dédié à l’apprentissage à distance :</w:t>
+      </w:r>
+    </w:p>
+    <w:p>
+      <w:pPr>
+        <w:pStyle w:val="SUP-Texte"/>
+        <w:numPr>
+          <w:ilvl w:val="0"/>
+          <w:numId w:val="15"/>
+        </w:numPr>
+        <w:rPr>
+          <w:noProof/>
+        </w:rPr>
+      </w:pPr>
+      <w:r>
+        <w:rPr>
+          <w:noProof/>
+        </w:rPr>
+        <w:t>Gestion des classes, des cours et des élèves</w:t>
+      </w:r>
+    </w:p>
+    <w:p>
+      <w:pPr>
+        <w:pStyle w:val="SUP-Texte"/>
+        <w:numPr>
+          <w:ilvl w:val="0"/>
+          <w:numId w:val="15"/>
+        </w:numPr>
+        <w:rPr>
+          <w:noProof/>
+        </w:rPr>
+      </w:pPr>
+      <w:r>
+        <w:rPr>
+          <w:noProof/>
+        </w:rPr>
+        <w:t>Gestion des exercises et de la progression des inscrits</w:t>
+      </w:r>
+    </w:p>
+    <w:p>
+      <w:pPr>
+        <w:pStyle w:val="SUP-Texte"/>
+        <w:numPr>
+          <w:ilvl w:val="0"/>
+          <w:numId w:val="15"/>
+        </w:numPr>
+        <w:rPr>
+          <w:noProof/>
+        </w:rPr>
+      </w:pPr>
+      <w:r>
+        <w:rPr>
+          <w:noProof/>
+        </w:rPr>
+        <w:t>Salles virtuelles de visioconférence entre les élèves et les professeurs</w:t>
+      </w:r>
+    </w:p>
+    <w:p>
+      <w:pPr>
+        <w:pStyle w:val="SUP-Texte"/>
+        <w:rPr>
+          <w:noProof/>
+        </w:rPr>
+      </w:pPr>
+      <w:r>
+        <w:rPr>
+          <w:noProof/>
+        </w:rPr>
+        <w:t>Adressée aux organismes de formation, la plateforme innove par la mise à disposition d’un outils de gestion de la tarification permettant plusieurs moyen de facturation.</w:t>
+      </w:r>
+    </w:p>
+    <w:p>
+      <w:pPr>
+        <w:pStyle w:val="SUP-Texte"/>
+        <w:rPr>
+          <w:noProof/>
+        </w:rPr>
+      </w:pPr>
+      <w:r>
+        <w:rPr>
+          <w:noProof/>
+        </w:rPr>
+        <w:lastRenderedPageBreak/>
+        <w:t>Grâce à un partenariat avec l’entreprise EXCEPT, Atlante Support décroche</w:t>
+      </w:r>
+      <w:r>
+        <w:rPr>
+          <w:noProof/>
+        </w:rPr>
+        <w:t xml:space="preserve"> aussi</w:t>
+      </w:r>
+      <w:r>
+        <w:rPr>
+          <w:noProof/>
+        </w:rPr>
+        <w:t xml:space="preserve"> un contrat de développement d’une plateforme de communication pour </w:t>
+      </w:r>
+      <w:r>
+        <w:rPr>
+          <w:noProof/>
+        </w:rPr>
+        <w:t>M</w:t>
+      </w:r>
+      <w:r>
+        <w:rPr>
+          <w:noProof/>
+        </w:rPr>
+        <w:t xml:space="preserve">utuelle </w:t>
+      </w:r>
+      <w:r>
+        <w:rPr>
+          <w:noProof/>
+        </w:rPr>
+        <w:t>C</w:t>
+      </w:r>
+      <w:r>
+        <w:rPr>
+          <w:noProof/>
+        </w:rPr>
+        <w:t>omplémentaire d’</w:t>
+      </w:r>
+      <w:r>
+        <w:rPr>
+          <w:noProof/>
+        </w:rPr>
+        <w:t>A</w:t>
+      </w:r>
+      <w:r>
+        <w:rPr>
+          <w:noProof/>
+        </w:rPr>
+        <w:t>lsace</w:t>
+      </w:r>
+      <w:r>
+        <w:rPr>
+          <w:noProof/>
+        </w:rPr>
+        <w:t>.</w:t>
+      </w:r>
+      <w:r>
+        <w:rPr>
+          <w:noProof/>
+        </w:rPr>
+        <w:t xml:space="preserve"> Dans le cadre de ce contrat, Atlante Support développe un site internet voué à maximiser la collecte d’informations de contact de futurs </w:t>
+      </w:r>
+      <w:r>
+        <w:rPr>
+          <w:noProof/>
+        </w:rPr>
+        <w:t>clients en permettant notamment la création de devis de dépenses de santé</w:t>
+      </w:r>
+      <w:r>
+        <w:rPr>
+          <w:noProof/>
+        </w:rPr>
+        <w:t xml:space="preserve"> </w:t>
+      </w:r>
+      <w:r>
+        <w:rPr>
+          <w:noProof/>
+        </w:rPr>
+        <w:t>et le contact avec des commerciaux.</w:t>
+      </w:r>
+    </w:p>
+    <w:p>
+      <w:pPr>
+        <w:pStyle w:val="SUP-Texte"/>
+        <w:rPr>
+          <w:noProof/>
+        </w:rPr>
+      </w:pPr>
+    </w:p>
+    <w:p>
+      <w:pPr>
+        <w:pStyle w:val="SUP-Texte"/>
+        <w:rPr>
+          <w:b/>
+          <w:noProof/>
+          <w:u w:val="single"/>
+        </w:rPr>
+      </w:pPr>
+      <w:r>
+        <w:rPr>
+          <w:b/>
+          <w:noProof/>
+          <w:u w:val="single"/>
+        </w:rPr>
+        <w:t>Les projets applicatifs :</w:t>
+      </w:r>
+    </w:p>
+    <w:p>
+      <w:pPr>
+        <w:pStyle w:val="SUP-Texte"/>
+        <w:rPr>
+          <w:noProof/>
+        </w:rPr>
+      </w:pPr>
+      <w:r>
+        <w:rPr>
+          <w:noProof/>
+        </w:rPr>
+        <w:t>En 2013, Atlante Support entre en contact avec la société de podo-orthèse G’SELL qui cherche à remplacer son logiciel de gestion interne. En se basant sur l’expérience accumulée lors du développement d’AXINOD, monsieu</w:t>
+      </w:r>
+      <w:r>
+        <w:rPr>
+          <w:noProof/>
+        </w:rPr>
+        <w:t>r HEYD suppervise la création de</w:t>
+      </w:r>
+      <w:r>
+        <w:rPr>
+          <w:noProof/>
+        </w:rPr>
+        <w:t xml:space="preserve"> PODOR SOLUTIONS</w:t>
+      </w:r>
+      <w:r>
+        <w:rPr>
+          <w:noProof/>
+        </w:rPr>
+        <w:t>. Cet ensemble de logiciels vise à prendre en charge l’intégralité de l’activité des podo-orthésistes.</w:t>
+      </w:r>
+    </w:p>
+    <w:p>
+      <w:pPr>
+        <w:pStyle w:val="SUP-Texte"/>
+        <w:rPr>
+          <w:noProof/>
+        </w:rPr>
+      </w:pPr>
+      <w:r>
+        <w:rPr>
+          <w:noProof/>
+        </w:rPr>
+        <w:t xml:space="preserve">Il intègre notamment : </w:t>
+      </w:r>
+    </w:p>
+    <w:p>
+      <w:pPr>
+        <w:pStyle w:val="SUP-Texte"/>
+        <w:numPr>
+          <w:ilvl w:val="0"/>
+          <w:numId w:val="16"/>
+        </w:numPr>
+        <w:rPr>
+          <w:noProof/>
+        </w:rPr>
+      </w:pPr>
+      <w:r>
+        <w:rPr>
+          <w:noProof/>
+        </w:rPr>
+        <w:t>un ERP spécialisé dans la gestion de l’activité des podo-orthésistes</w:t>
+      </w:r>
+      <w:r>
+        <w:rPr>
+          <w:noProof/>
+        </w:rPr>
+        <w:t xml:space="preserve"> </w:t>
+      </w:r>
+      <w:r>
+        <w:rPr>
+          <w:noProof/>
+        </w:rPr>
+        <w:t xml:space="preserve">par la création de </w:t>
+      </w:r>
+      <w:r>
+        <w:rPr>
+          <w:noProof/>
+        </w:rPr>
+        <w:t xml:space="preserve"> </w:t>
+      </w:r>
+      <w:r>
+        <w:rPr>
+          <w:noProof/>
+        </w:rPr>
+        <w:t>workflow</w:t>
+      </w:r>
+      <w:r>
+        <w:rPr>
+          <w:noProof/>
+        </w:rPr>
+        <w:t>s</w:t>
+      </w:r>
+    </w:p>
+    <w:p>
+      <w:pPr>
+        <w:pStyle w:val="SUP-Texte"/>
+        <w:numPr>
+          <w:ilvl w:val="0"/>
+          <w:numId w:val="16"/>
+        </w:numPr>
+        <w:rPr>
+          <w:noProof/>
+        </w:rPr>
+      </w:pPr>
+      <w:r>
+        <w:rPr>
+          <w:noProof/>
+        </w:rPr>
+        <w:t>une application pour tablette à déployer dans les ateliers de fabrication des chaussures, permettant de gérer</w:t>
+      </w:r>
+      <w:r>
+        <w:rPr>
+          <w:noProof/>
+        </w:rPr>
+        <w:t xml:space="preserve"> et suivre</w:t>
+      </w:r>
+      <w:r>
+        <w:rPr>
+          <w:noProof/>
+        </w:rPr>
+        <w:t xml:space="preserve"> chaque étape de la fabrication</w:t>
+      </w:r>
+    </w:p>
+    <w:p>
+      <w:pPr>
+        <w:pStyle w:val="SUP-Texte"/>
+        <w:numPr>
+          <w:ilvl w:val="0"/>
+          <w:numId w:val="16"/>
+        </w:numPr>
+        <w:rPr>
+          <w:noProof/>
+        </w:rPr>
+      </w:pPr>
+      <w:r>
+        <w:rPr>
+          <w:noProof/>
+        </w:rPr>
+        <w:t>un CMS</w:t>
+      </w:r>
+      <w:r>
+        <w:rPr>
+          <w:rStyle w:val="Appelnotedebasdep"/>
+          <w:noProof/>
+        </w:rPr>
+        <w:footnoteReference w:id="15"/>
+      </w:r>
+      <w:r>
+        <w:rPr>
+          <w:noProof/>
+        </w:rPr>
+        <w:t xml:space="preserve"> permettant la création simplifiée d’un site institutionnel pour l’entreprise cliente</w:t>
+      </w:r>
+    </w:p>
+    <w:p>
+      <w:pPr>
+        <w:pStyle w:val="SUP-Texte"/>
+        <w:rPr>
+          <w:noProof/>
+        </w:rPr>
+      </w:pPr>
+      <w:r>
+        <w:rPr>
+          <w:noProof/>
+        </w:rPr>
+        <w:t xml:space="preserve">Ce projet a inspiré la création de </w:t>
+      </w:r>
+      <w:r>
+        <w:rPr>
+          <w:noProof/>
+        </w:rPr>
+        <w:t>NODAXIS</w:t>
+      </w:r>
+      <w:r>
+        <w:rPr>
+          <w:noProof/>
+        </w:rPr>
+        <w:t>, u</w:t>
+      </w:r>
+      <w:r>
+        <w:rPr>
+          <w:noProof/>
+        </w:rPr>
+        <w:t>ne généralisat</w:t>
+      </w:r>
+      <w:r>
+        <w:rPr>
+          <w:noProof/>
+        </w:rPr>
+        <w:t>i</w:t>
+      </w:r>
+      <w:r>
+        <w:rPr>
+          <w:noProof/>
+        </w:rPr>
+        <w:t>o</w:t>
+      </w:r>
+      <w:r>
+        <w:rPr>
+          <w:noProof/>
+        </w:rPr>
+        <w:t>n du concept</w:t>
+      </w:r>
+      <w:r>
+        <w:rPr>
+          <w:noProof/>
+        </w:rPr>
+        <w:t xml:space="preserve"> de PODOR SOLUTIONS</w:t>
+      </w:r>
+      <w:r>
+        <w:rPr>
+          <w:noProof/>
+        </w:rPr>
+        <w:t xml:space="preserve"> qui sera proposé en marque blanche, adaptable à d’autres domaines d’activités profesionnelles</w:t>
+      </w:r>
+      <w:r>
+        <w:rPr>
+          <w:noProof/>
+        </w:rPr>
+        <w:t>. NODAXIS proposera un système d’abonnements des entreprise à leur solutions clientes, déployées dans le cloud</w:t>
+      </w:r>
+      <w:r>
+        <w:rPr>
+          <w:noProof/>
+        </w:rPr>
+        <w:t xml:space="preserve"> </w:t>
+      </w:r>
+      <w:r>
+        <w:rPr>
+          <w:noProof/>
+        </w:rPr>
+        <w:t>et accessibles via un store en ligne.</w:t>
+      </w:r>
+    </w:p>
+    <w:p>
+      <w:pPr>
+        <w:pStyle w:val="SUP-Texte"/>
+        <w:rPr>
+          <w:noProof/>
+        </w:rPr>
+      </w:pPr>
+      <w:r>
+        <w:rPr>
+          <w:noProof/>
+        </w:rPr>
+        <w:t xml:space="preserve">Enfin, </w:t>
+      </w:r>
+      <w:r>
+        <w:rPr>
+          <w:noProof/>
+        </w:rPr>
+        <w:t>Persée</w:t>
+      </w:r>
+      <w:r>
+        <w:rPr>
+          <w:noProof/>
+        </w:rPr>
+        <w:t xml:space="preserve"> est un projet d’application pour tablette</w:t>
+      </w:r>
+      <w:r>
+        <w:rPr>
+          <w:noProof/>
+        </w:rPr>
+        <w:t>s</w:t>
+      </w:r>
+      <w:r>
+        <w:rPr>
+          <w:noProof/>
+        </w:rPr>
+        <w:t xml:space="preserve"> à destination des tribunaux français.</w:t>
+      </w:r>
+      <w:r>
+        <w:rPr>
+          <w:noProof/>
+        </w:rPr>
+        <w:t xml:space="preserve"> C’est le projet qui servira de contexte à ce mémoire et que je présenterai plus en détails par la suite.</w:t>
+      </w:r>
+    </w:p>
+    <w:p>
+      <w:pPr>
+        <w:pStyle w:val="SUP-Texte"/>
+        <w:rPr>
+          <w:noProof/>
+        </w:rPr>
+      </w:pPr>
+      <w:r>
+        <w:rPr>
+          <w:noProof/>
+        </w:rPr>
+        <w:t>Ces nouveaux projets s’inscrivent dans la démarche de renouvellement de l’activité d’Atlante Support qui se modernise dans sa technologie en se tournant vers les tablettes, internet et le cloud et qui sort du marché de niche des ERPs pour les Caisse de congés payés.</w:t>
+      </w:r>
+    </w:p>
+    <w:p>
+      <w:pPr>
+        <w:pStyle w:val="SUP-Texte"/>
         <w:rPr>
           <w:noProof/>
         </w:rPr>
@@ -6590,15 +7682,15 @@
           <w:noProof/>
         </w:rPr>
         <w:lastRenderedPageBreak/>
-        <w:t>Atlante Group</w:t>
-      </w:r>
-      <w:r>
-        <w:rPr>
-          <w:noProof/>
-        </w:rPr>
-        <w:t xml:space="preserve"> et la stratégie de développement</w:t>
+        <w:t>la stratégie de développement</w:t>
       </w:r>
       <w:bookmarkEnd w:id="5"/>
+      <w:r>
+        <w:rPr>
+          <w:noProof/>
+        </w:rPr>
+        <w:t> : Atlante Group</w:t>
+      </w:r>
     </w:p>
     <w:p>
       <w:pPr>
@@ -6611,12 +7703,135 @@
         <w:rPr>
           <w:noProof/>
         </w:rPr>
-        <w:t>Après la vente d’AXINOD et le développement d’autres produits, la stratégie de développement d’Atlante Support a été de créer une société par produit.</w:t>
+        <w:t xml:space="preserve">Après la vente d’AXINOD et le développement d’autres produits, la stratégie de développement d’Atlante Support a été de créer une société </w:t>
+      </w:r>
+      <w:r>
+        <w:rPr>
+          <w:noProof/>
+        </w:rPr>
+        <w:t>derrière</w:t>
+      </w:r>
+      <w:r>
+        <w:rPr>
+          <w:noProof/>
+        </w:rPr>
+        <w:t xml:space="preserve"> chaque</w:t>
+      </w:r>
+      <w:r>
+        <w:rPr>
+          <w:noProof/>
+        </w:rPr>
+        <w:t xml:space="preserve"> produit.</w:t>
+      </w:r>
+      <w:r>
+        <w:rPr>
+          <w:noProof/>
+        </w:rPr>
+        <w:t xml:space="preserve"> Chaque société distribue ou exploite un logiciel et elles sont toutes fortement liées par divers parte</w:t>
+      </w:r>
+      <w:r>
+        <w:rPr>
+          <w:noProof/>
+        </w:rPr>
+        <w:t>nariat</w:t>
+      </w:r>
+      <w:r>
+        <w:rPr>
+          <w:noProof/>
+        </w:rPr>
+        <w:t>s</w:t>
+      </w:r>
+      <w:r>
+        <w:rPr>
+          <w:noProof/>
+        </w:rPr>
+        <w:t xml:space="preserve"> ou contrat</w:t>
+      </w:r>
+      <w:r>
+        <w:rPr>
+          <w:noProof/>
+        </w:rPr>
+        <w:t>s</w:t>
+      </w:r>
+      <w:r>
+        <w:rPr>
+          <w:noProof/>
+        </w:rPr>
+        <w:t xml:space="preserve"> de sous-traita</w:t>
+      </w:r>
+      <w:r>
+        <w:rPr>
+          <w:noProof/>
+        </w:rPr>
+        <w:t>nce.</w:t>
       </w:r>
     </w:p>
     <w:p>
       <w:pPr>
         <w:pStyle w:val="SUP-Texte"/>
+        <w:jc w:val="center"/>
+        <w:rPr>
+          <w:noProof/>
+        </w:rPr>
+      </w:pPr>
+      <w:r>
+        <w:rPr>
+          <w:noProof/>
+          <w:lang w:eastAsia="fr-FR"/>
+        </w:rPr>
+        <w:drawing>
+          <wp:inline distT="0" distB="0" distL="0" distR="0" wp14:anchorId="25F2B661" wp14:editId="6B4B5C23">
+            <wp:extent cx="1197502" cy="950976"/>
+            <wp:effectExtent l="0" t="0" r="3175" b="1905"/>
+            <wp:docPr id="48" name="Image 48" descr="cid:image005.png@01CFCDD5.312FFB70"/>
+            <wp:cNvGraphicFramePr>
+              <a:graphicFrameLocks xmlns:a="http://schemas.openxmlformats.org/drawingml/2006/main" noChangeAspect="1"/>
+            </wp:cNvGraphicFramePr>
+            <a:graphic xmlns:a="http://schemas.openxmlformats.org/drawingml/2006/main">
+              <a:graphicData uri="http://schemas.openxmlformats.org/drawingml/2006/picture">
+                <pic:pic xmlns:pic="http://schemas.openxmlformats.org/drawingml/2006/picture">
+                  <pic:nvPicPr>
+                    <pic:cNvPr id="0" name="Image 6" descr="cid:image005.png@01CFCDD5.312FFB70"/>
+                    <pic:cNvPicPr>
+                      <a:picLocks noChangeAspect="1" noChangeArrowheads="1"/>
+                    </pic:cNvPicPr>
+                  </pic:nvPicPr>
+                  <pic:blipFill>
+                    <a:blip r:embed="rId8" r:link="rId9" cstate="print">
+                      <a:extLst>
+                        <a:ext uri="{28A0092B-C50C-407E-A947-70E740481C1C}">
+                          <a14:useLocalDpi xmlns:a14="http://schemas.microsoft.com/office/drawing/2010/main" val="0"/>
+                        </a:ext>
+                      </a:extLst>
+                    </a:blip>
+                    <a:srcRect/>
+                    <a:stretch>
+                      <a:fillRect/>
+                    </a:stretch>
+                  </pic:blipFill>
+                  <pic:spPr bwMode="auto">
+                    <a:xfrm>
+                      <a:off x="0" y="0"/>
+                      <a:ext cx="1210092" cy="960974"/>
+                    </a:xfrm>
+                    <a:prstGeom prst="rect">
+                      <a:avLst/>
+                    </a:prstGeom>
+                    <a:noFill/>
+                    <a:ln>
+                      <a:noFill/>
+                    </a:ln>
+                  </pic:spPr>
+                </pic:pic>
+              </a:graphicData>
+            </a:graphic>
+          </wp:inline>
+        </w:drawing>
+      </w:r>
+    </w:p>
+    <w:p>
+      <w:pPr>
+        <w:pStyle w:val="SUP-Texte"/>
         <w:rPr>
           <w:noProof/>
         </w:rPr>
@@ -6632,7 +7847,7 @@
           <w:rStyle w:val="Appelnotedebasdep"/>
           <w:noProof/>
         </w:rPr>
-        <w:footnoteReference w:id="14"/>
+        <w:footnoteReference w:id="16"/>
       </w:r>
       <w:r>
         <w:rPr>
@@ -6640,6 +7855,30 @@
         </w:rPr>
         <w:t xml:space="preserve"> au capital de douze mille euros. Cette société a été créée dans le but de distribuer la plateforme d’e-learning GOFOR SOLUTIONS.</w:t>
       </w:r>
+      <w:r>
+        <w:rPr>
+          <w:noProof/>
+        </w:rPr>
+        <w:t xml:space="preserve"> GOFOR GROUP</w:t>
+      </w:r>
+      <w:r>
+        <w:rPr>
+          <w:noProof/>
+        </w:rPr>
+        <w:t xml:space="preserve"> externalise toues les développements</w:t>
+      </w:r>
+      <w:r>
+        <w:rPr>
+          <w:noProof/>
+        </w:rPr>
+        <w:t xml:space="preserve"> </w:t>
+      </w:r>
+      <w:r>
+        <w:rPr>
+          <w:noProof/>
+        </w:rPr>
+        <w:t>informatique par le biais d’un contrat de sous-traitance avec Atlante Support.</w:t>
+      </w:r>
     </w:p>
     <w:p>
       <w:pPr>
@@ -6648,17 +7887,235 @@
           <w:noProof/>
         </w:rPr>
       </w:pPr>
-      <w:r>
-        <w:rPr>
-          <w:noProof/>
-        </w:rPr>
-        <w:t>La société POD’OR a été créée en 2013. Il s’agit d’une SARL au capital de dix mille euros. Cette société a été créée afin d’assurer la distribution du logiciel PODOR SOLUTIONS, un ERP permettant la gestion des activités des podo-orthésites</w:t>
-      </w:r>
-      <w:r>
-        <w:rPr>
-          <w:noProof/>
-        </w:rPr>
-        <w:t xml:space="preserve"> français</w:t>
+    </w:p>
+    <w:p>
+      <w:pPr>
+        <w:pStyle w:val="SUP-Texte"/>
+        <w:jc w:val="center"/>
+        <w:rPr>
+          <w:noProof/>
+        </w:rPr>
+      </w:pPr>
+      <w:r>
+        <w:rPr>
+          <w:noProof/>
+          <w:lang w:eastAsia="fr-FR"/>
+        </w:rPr>
+        <w:drawing>
+          <wp:inline distT="0" distB="0" distL="0" distR="0" wp14:anchorId="6506CCE5" wp14:editId="50EF6500">
+            <wp:extent cx="1272844" cy="472686"/>
+            <wp:effectExtent l="0" t="0" r="3810" b="3810"/>
+            <wp:docPr id="47" name="Image 47" descr="cid:image004.png@01CFCDD5.312FFB70"/>
+            <wp:cNvGraphicFramePr>
+              <a:graphicFrameLocks xmlns:a="http://schemas.openxmlformats.org/drawingml/2006/main" noChangeAspect="1"/>
+            </wp:cNvGraphicFramePr>
+            <a:graphic xmlns:a="http://schemas.openxmlformats.org/drawingml/2006/main">
+              <a:graphicData uri="http://schemas.openxmlformats.org/drawingml/2006/picture">
+                <pic:pic xmlns:pic="http://schemas.openxmlformats.org/drawingml/2006/picture">
+                  <pic:nvPicPr>
+                    <pic:cNvPr id="0" name="Image 5" descr="cid:image004.png@01CFCDD5.312FFB70"/>
+                    <pic:cNvPicPr>
+                      <a:picLocks noChangeAspect="1" noChangeArrowheads="1"/>
+                    </pic:cNvPicPr>
+                  </pic:nvPicPr>
+                  <pic:blipFill>
+                    <a:blip r:embed="rId10" r:link="rId11" cstate="print">
+                      <a:extLst>
+                        <a:ext uri="{28A0092B-C50C-407E-A947-70E740481C1C}">
+                          <a14:useLocalDpi xmlns:a14="http://schemas.microsoft.com/office/drawing/2010/main" val="0"/>
+                        </a:ext>
+                      </a:extLst>
+                    </a:blip>
+                    <a:srcRect/>
+                    <a:stretch>
+                      <a:fillRect/>
+                    </a:stretch>
+                  </pic:blipFill>
+                  <pic:spPr bwMode="auto">
+                    <a:xfrm>
+                      <a:off x="0" y="0"/>
+                      <a:ext cx="1300010" cy="482774"/>
+                    </a:xfrm>
+                    <a:prstGeom prst="rect">
+                      <a:avLst/>
+                    </a:prstGeom>
+                    <a:noFill/>
+                    <a:ln>
+                      <a:noFill/>
+                    </a:ln>
+                  </pic:spPr>
+                </pic:pic>
+              </a:graphicData>
+            </a:graphic>
+          </wp:inline>
+        </w:drawing>
+      </w:r>
+    </w:p>
+    <w:p>
+      <w:pPr>
+        <w:pStyle w:val="SUP-Texte"/>
+        <w:rPr>
+          <w:noProof/>
+        </w:rPr>
+      </w:pPr>
+      <w:r>
+        <w:rPr>
+          <w:noProof/>
+        </w:rPr>
+        <w:t xml:space="preserve">La société POD’OR a été créée en 2013. Il s’agit d’une SARL au capital de dix mille euros. Cette société a été créée afin d’assurer la distribution </w:t>
+      </w:r>
+      <w:r>
+        <w:rPr>
+          <w:noProof/>
+        </w:rPr>
+        <w:t>de</w:t>
+      </w:r>
+      <w:r>
+        <w:rPr>
+          <w:noProof/>
+        </w:rPr>
+        <w:t xml:space="preserve"> PODOR SOLUTIONS.</w:t>
+      </w:r>
+      <w:r>
+        <w:rPr>
+          <w:noProof/>
+        </w:rPr>
+        <w:t xml:space="preserve"> Sur le même modèle que GOFOR GROUP, POD’OR externalise tous ses développements informatiques sur l’ERP dans le cadre d’un contrat de sous-traitance conclu avec Atlante Support.</w:t>
+      </w:r>
+    </w:p>
+    <w:p>
+      <w:pPr>
+        <w:pStyle w:val="SUP-Texte"/>
+        <w:rPr>
+          <w:noProof/>
+        </w:rPr>
+      </w:pPr>
+      <w:r>
+        <w:rPr>
+          <w:noProof/>
+        </w:rPr>
+        <w:t>La société Justisoft a été créée en 2014 sous la forme d’une SARL au capital de dix mille euros. Cette soc</w:t>
+      </w:r>
+      <w:r>
+        <w:rPr>
+          <w:noProof/>
+        </w:rPr>
+        <w:t>iété a été créée pour encadrer</w:t>
+      </w:r>
+      <w:r>
+        <w:rPr>
+          <w:noProof/>
+        </w:rPr>
+        <w:t xml:space="preserve"> l’exploitation du logiciel Persée, application pour tablette destinée aux membre</w:t>
+      </w:r>
+      <w:r>
+        <w:rPr>
+          <w:noProof/>
+        </w:rPr>
+        <w:t>s</w:t>
+      </w:r>
+      <w:r>
+        <w:rPr>
+          <w:noProof/>
+        </w:rPr>
+        <w:t xml:space="preserve"> de la magistrature française.</w:t>
+      </w:r>
+    </w:p>
+    <w:p>
+      <w:pPr>
+        <w:pStyle w:val="SUP-Texte"/>
+        <w:rPr>
+          <w:noProof/>
+        </w:rPr>
+      </w:pPr>
+      <w:r>
+        <w:rPr>
+          <w:noProof/>
+        </w:rPr>
+        <w:t>Ces trois sociétés établissent des contrats de développement avec Atlante Support qui s’occupe de tous les développement informatiques à réaliser sur les différents logiciels proposés.</w:t>
+      </w:r>
+    </w:p>
+    <w:p>
+      <w:pPr>
+        <w:pStyle w:val="SUP-Texte"/>
+        <w:rPr>
+          <w:noProof/>
+        </w:rPr>
+      </w:pPr>
+      <w:r>
+        <w:rPr>
+          <w:noProof/>
+        </w:rPr>
+        <w:t xml:space="preserve">Avec Atlante Support, ces sociétés sont membres de la société de holding ATLANTE GROUP. Cette SAS au capital de deux-cent cinquante mille euros a été créée en 2009 dans le but de </w:t>
+      </w:r>
+      <w:r>
+        <w:rPr>
+          <w:noProof/>
+        </w:rPr>
+        <w:lastRenderedPageBreak/>
+        <w:t>regrouper les sociétés</w:t>
+      </w:r>
+      <w:r>
+        <w:rPr>
+          <w:noProof/>
+        </w:rPr>
+        <w:t xml:space="preserve"> exploitant les différents logiciels développés par les employés d’Atlante Support.</w:t>
+      </w:r>
+      <w:r>
+        <w:rPr>
+          <w:noProof/>
+        </w:rPr>
+        <w:t xml:space="preserve"> </w:t>
+      </w:r>
+    </w:p>
+    <w:p>
+      <w:pPr>
+        <w:pStyle w:val="SUP-Texte"/>
+        <w:rPr>
+          <w:noProof/>
+        </w:rPr>
+      </w:pPr>
+      <w:r>
+        <w:rPr>
+          <w:noProof/>
+        </w:rPr>
+        <w:t xml:space="preserve">La société </w:t>
+      </w:r>
+      <w:r>
+        <w:rPr>
+          <w:noProof/>
+        </w:rPr>
+        <w:t>EXCEPT SOLUTIONS</w:t>
+      </w:r>
+      <w:r>
+        <w:rPr>
+          <w:noProof/>
+        </w:rPr>
+        <w:t xml:space="preserve"> fait également partie d’ATLANTE GROUP. Cette société créée en 2012 </w:t>
+      </w:r>
+      <w:r>
+        <w:rPr>
+          <w:noProof/>
+        </w:rPr>
+        <w:t xml:space="preserve">est spécialisée dans le développement de solutions utilisant notamment </w:t>
+      </w:r>
+      <w:r>
+        <w:rPr>
+          <w:noProof/>
+        </w:rPr>
+        <w:t>serveurs applicatifs</w:t>
+      </w:r>
+      <w:r>
+        <w:rPr>
+          <w:noProof/>
+        </w:rPr>
+        <w:t xml:space="preserve"> AS/400</w:t>
+      </w:r>
+      <w:r>
+        <w:rPr>
+          <w:noProof/>
+        </w:rPr>
+        <w:t xml:space="preserve"> d’IBM</w:t>
       </w:r>
       <w:r>
         <w:rPr>
@@ -6666,6 +8123,18 @@
         </w:rPr>
         <w:t>.</w:t>
       </w:r>
+      <w:r>
+        <w:rPr>
+          <w:noProof/>
+        </w:rPr>
+        <w:t xml:space="preserve"> La clientelle d’Except se constitue majoritairement d’établissement de prévoyance santé ou de mutuelles.</w:t>
+      </w:r>
+      <w:r>
+        <w:rPr>
+          <w:noProof/>
+        </w:rPr>
+        <w:t xml:space="preserve"> Il s’agit de la plus grosse société du groupe, employant vingt personnes.</w:t>
+      </w:r>
     </w:p>
     <w:p>
       <w:pPr>
@@ -6674,12 +8143,6 @@
           <w:noProof/>
         </w:rPr>
       </w:pPr>
-      <w:r>
-        <w:rPr>
-          <w:noProof/>
-        </w:rPr>
-        <w:t>La société Justisoft a été créée en 2014 sous la forme d’une SARL au capital de dix mille euros. Cette société a été créée pour encadré l’exploitation du logiciel Persée, application pour tablette destinée aux membre de la magistrature française.</w:t>
-      </w:r>
     </w:p>
     <w:p>
       <w:pPr>
@@ -6688,46 +8151,6 @@
           <w:noProof/>
         </w:rPr>
       </w:pPr>
-      <w:r>
-        <w:rPr>
-          <w:noProof/>
-        </w:rPr>
-        <w:t>Ces trois sociétés établissent des contrats de développement avec Atlante Support qui s’occupe de tous les développement informatiques à réaliser sur les différents logiciels proposés.</w:t>
-      </w:r>
-    </w:p>
-    <w:p>
-      <w:pPr>
-        <w:pStyle w:val="SUP-Texte"/>
-        <w:rPr>
-          <w:noProof/>
-        </w:rPr>
-      </w:pPr>
-      <w:r>
-        <w:rPr>
-          <w:noProof/>
-        </w:rPr>
-        <w:t>Avec Atlante Support, ces sociétés sont membres de la société de holding ATLANTE GROUP. Cette SAS au capital de deux-cent cinquante mille euros a été créée en 2009 dans le but de regrouper les sociétés</w:t>
-      </w:r>
-      <w:r>
-        <w:rPr>
-          <w:noProof/>
-        </w:rPr>
-        <w:t xml:space="preserve"> exploitant les différents logiciels développés par les employés d’Atlante Support.</w:t>
-      </w:r>
-    </w:p>
-    <w:p>
-      <w:pPr>
-        <w:pStyle w:val="SUP-Texte"/>
-        <w:rPr>
-          <w:noProof/>
-        </w:rPr>
-      </w:pPr>
-      <w:r>
-        <w:rPr>
-          <w:noProof/>
-        </w:rPr>
-        <w:t>La société Except fait également partie d’ATLANTE GROUP. Cette société créée en 2012 édite son propre logiciel de prévoyance vendu à des assurance et mutuelles alsaciennes.</w:t>
-      </w:r>
     </w:p>
     <w:p>
       <w:pPr>
@@ -6740,7 +8163,6 @@
           <w:noProof/>
           <w:lang w:eastAsia="fr-FR"/>
         </w:rPr>
-        <w:lastRenderedPageBreak/>
         <w:drawing>
           <wp:inline distT="0" distB="0" distL="0" distR="0">
             <wp:extent cx="5082980" cy="5022015"/>
@@ -6757,7 +8179,7 @@
                     <pic:cNvPicPr/>
                   </pic:nvPicPr>
                   <pic:blipFill>
-                    <a:blip r:embed="rId8">
+                    <a:blip r:embed="rId12">
                       <a:extLst>
                         <a:ext uri="{28A0092B-C50C-407E-A947-70E740481C1C}">
                           <a14:useLocalDpi xmlns:a14="http://schemas.microsoft.com/office/drawing/2010/main" val="0"/>
@@ -6809,6 +8231,9 @@
         </w:rPr>
       </w:pPr>
       <w:r>
+        <w:t>METTRE LES LOGOS DES BOÎTES</w:t>
+      </w:r>
+      <w:r>
         <w:br w:type="page"/>
       </w:r>
     </w:p>
@@ -6877,7 +8302,7 @@
                     <pic:cNvPicPr/>
                   </pic:nvPicPr>
                   <pic:blipFill>
-                    <a:blip r:embed="rId9">
+                    <a:blip r:embed="rId13">
                       <a:extLst>
                         <a:ext uri="{28A0092B-C50C-407E-A947-70E740481C1C}">
                           <a14:useLocalDpi xmlns:a14="http://schemas.microsoft.com/office/drawing/2010/main" val="0"/>
@@ -7704,7 +9129,7 @@
           <w:rStyle w:val="Appelnotedebasdep"/>
           <w:noProof/>
         </w:rPr>
-        <w:footnoteReference w:id="15"/>
+        <w:footnoteReference w:id="17"/>
       </w:r>
       <w:r>
         <w:rPr>
@@ -8137,138 +9562,7 @@
           <w:noProof/>
         </w:rPr>
       </w:pPr>
-      <w:bookmarkStart w:id="8" w:name="_Toc398483422"/>
-      <w:r>
-        <w:rPr>
-          <w:noProof/>
-        </w:rPr>
-        <w:t>Les partenaires extérieurs intervenus dans le cadre de Persée</w:t>
-      </w:r>
-      <w:bookmarkEnd w:id="8"/>
-    </w:p>
-    <w:p>
-      <w:pPr>
-        <w:pStyle w:val="SUP-Texte"/>
-        <w:rPr>
-          <w:noProof/>
-        </w:rPr>
-      </w:pPr>
-      <w:r>
-        <w:rPr>
-          <w:noProof/>
-        </w:rPr>
-        <w:t>Dans le cadre du développement de l’application Persée, j’ai été amené à travailler en collaboration avec des intervenants extérieurs à Atlante Support.</w:t>
-      </w:r>
-    </w:p>
-    <w:p>
-      <w:pPr>
-        <w:pStyle w:val="SUP-Texte"/>
-        <w:rPr>
-          <w:noProof/>
-        </w:rPr>
-      </w:pPr>
-      <w:r>
-        <w:rPr>
-          <w:noProof/>
-        </w:rPr>
-        <w:t>Monsieur Avner AZOULAY est membre de la magistrature française. Titulaire d’un Doctorat en Droit, il possède quelques connaissances de base en développement informatique et est très familier avec l’usage des TIC. Conscient du potentiel de l’informatique, il a notamment rédigé un mémoire sur les Nouvelles Technologie et le Droit Pénal dans le cadre de la validation de son Master II. Il a exercé le poste de Juge d’Application des Peines au tribunal de Saverne et occupe maintenant l’un des trois postes de Vice Président du Tribunal de Grande Instance de Saverne. Il est également Juge de la liberté et de la détention et Président de la chambre de la famille. C’est monsieur AZOULAY qui a pris contact avec Atlante Support pour présenter les faits et les idées qui l’ont poussé à construire un ensemble documentaire interactif sur qui a servi de base à mes développement sur Persée. Il est le « référent métier » sur le projet Persée.</w:t>
-      </w:r>
-    </w:p>
-    <w:p>
-      <w:pPr>
-        <w:pStyle w:val="SUP-Texte"/>
-        <w:rPr>
-          <w:noProof/>
-        </w:rPr>
-      </w:pPr>
-      <w:r>
-        <w:rPr>
-          <w:noProof/>
-        </w:rPr>
-        <w:t xml:space="preserve">Monsieur Pierre-Adrien FORESTIER est un ancien élève SUPINFO Paris qui occupe le poste d’évangeliste technico-commercial chez Microsoft France. Il est notre interlocuteur privilégié chez Microsoft </w:t>
-      </w:r>
-      <w:r>
-        <w:rPr>
-          <w:noProof/>
-        </w:rPr>
-        <w:t>France et c’est lui</w:t>
-      </w:r>
-      <w:r>
-        <w:rPr>
-          <w:noProof/>
-        </w:rPr>
-        <w:t xml:space="preserve"> qui a permis que Microsoft mette à notre disposition un parc de tablettes Surface 2 pour que nous puissions conduire des tests d’utilisation en situation réelle. Il nous a également mis en relation avec des ingénieurs chez Microsoft qui ont pu répondre à nos questions techniques concernant le développement d’une application tablette pour Windows 8.1.</w:t>
-      </w:r>
-    </w:p>
-    <w:p>
-      <w:pPr>
-        <w:pStyle w:val="SUP-Texte"/>
-        <w:rPr>
-          <w:noProof/>
-        </w:rPr>
-      </w:pPr>
-      <w:r>
-        <w:rPr>
-          <w:noProof/>
-        </w:rPr>
-        <w:lastRenderedPageBreak/>
-        <w:t>Monsieur Michel ROUSSEAU</w:t>
-      </w:r>
-      <w:r>
-        <w:rPr>
-          <w:rStyle w:val="Appelnotedebasdep"/>
-          <w:noProof/>
-        </w:rPr>
-        <w:footnoteReference w:id="16"/>
-      </w:r>
-      <w:r>
-        <w:rPr>
-          <w:noProof/>
-        </w:rPr>
-        <w:t xml:space="preserve"> est consultant UI</w:t>
-      </w:r>
-      <w:r>
-        <w:rPr>
-          <w:rStyle w:val="Appelnotedebasdep"/>
-          <w:noProof/>
-        </w:rPr>
-        <w:footnoteReference w:id="17"/>
-      </w:r>
-      <w:r>
-        <w:rPr>
-          <w:noProof/>
-        </w:rPr>
-        <w:t xml:space="preserve"> &amp;  UX</w:t>
-      </w:r>
-      <w:r>
-        <w:rPr>
-          <w:rStyle w:val="Appelnotedebasdep"/>
-          <w:noProof/>
-        </w:rPr>
-        <w:footnoteReference w:id="18"/>
-      </w:r>
-      <w:r>
-        <w:rPr>
-          <w:noProof/>
-        </w:rPr>
-        <w:t xml:space="preserve"> chez Microsoft France. Il est intervenu à plusieurs reprise au cours de la phase initiale de développement de Persée pour m’aider à intégrer au mieux les recommandations de design et d’interactions utilisateurs établies par Microsoft afin que l’application soit la mieux intégrée possible au fonctionnement de la tablette.</w:t>
-      </w:r>
-    </w:p>
-    <w:p>
-      <w:pPr>
-        <w:pStyle w:val="SUP-Texte"/>
-        <w:rPr>
-          <w:noProof/>
-        </w:rPr>
-      </w:pPr>
-    </w:p>
-    <w:p>
-      <w:pPr>
-        <w:pStyle w:val="Titre3"/>
-        <w:rPr>
-          <w:noProof/>
-        </w:rPr>
-      </w:pPr>
+      <w:bookmarkStart w:id="8" w:name="_Toc398483424"/>
       <w:bookmarkStart w:id="9" w:name="_Toc398483423"/>
       <w:r>
         <w:rPr>
@@ -8300,260 +9594,146 @@
           <w:b/>
           <w:u w:val="single"/>
         </w:rPr>
-        <w:t>Environnement technologique :</w:t>
-      </w:r>
-    </w:p>
-    <w:p>
-      <w:pPr>
-        <w:pStyle w:val="SUP-Texte"/>
-      </w:pPr>
-      <w:r>
-        <w:t>Atlante Support est une entreprise spécialisée dans l’utilisation des technologies Microsoft et bénéficie du statut de Gold Partner Microsoft.</w:t>
-      </w:r>
-    </w:p>
-    <w:p>
-      <w:pPr>
-        <w:pStyle w:val="SUP-Texte"/>
-      </w:pPr>
-      <w:r>
-        <w:t>Les développements applicatifs</w:t>
-      </w:r>
-      <w:r>
-        <w:t xml:space="preserve"> lourds comme AXINOD</w:t>
-      </w:r>
-      <w:r>
-        <w:t xml:space="preserve"> sont tous réalisés en C# et utilisent</w:t>
-      </w:r>
-      <w:r>
-        <w:t xml:space="preserve"> parfois</w:t>
-      </w:r>
-      <w:r>
-        <w:t xml:space="preserve"> une base de données SQL Server 2012</w:t>
-      </w:r>
-      <w:r>
-        <w:t xml:space="preserve"> hébergée sur un serveur Windows Server 2008 R2 ou Windows Server 2012</w:t>
-      </w:r>
-      <w:r>
-        <w:t>.</w:t>
-      </w:r>
-      <w:r>
-        <w:t xml:space="preserve"> Deux</w:t>
-      </w:r>
-      <w:r>
-        <w:t xml:space="preserve"> serveur</w:t>
-      </w:r>
-      <w:r>
-        <w:t>s</w:t>
-      </w:r>
-      <w:r>
-        <w:t xml:space="preserve"> TFS</w:t>
-      </w:r>
-      <w:r>
-        <w:rPr>
-          <w:rStyle w:val="Appelnotedebasdep"/>
-        </w:rPr>
-        <w:footnoteReference w:id="19"/>
-      </w:r>
-      <w:r>
-        <w:t xml:space="preserve"> </w:t>
-      </w:r>
-      <w:r>
-        <w:t xml:space="preserve">sont </w:t>
-      </w:r>
-      <w:r>
-        <w:t>installé</w:t>
-      </w:r>
-      <w:r>
-        <w:t>s</w:t>
-      </w:r>
-      <w:r>
-        <w:t xml:space="preserve"> en interne</w:t>
-      </w:r>
-      <w:r>
-        <w:t xml:space="preserve"> (TFS 2010 et 2013)</w:t>
-      </w:r>
-      <w:r>
-        <w:t xml:space="preserve"> pour permettre à tous les membres de l’équipe de gérer les différentes versions du code et de faciliter la mise en commun de leurs travaux sur un même projet.</w:t>
-      </w:r>
-      <w:r>
-        <w:t xml:space="preserve"> Afin d’accélérer et de faciliter le développement, la bibliothèque de composants graphiques Infragistics</w:t>
-      </w:r>
-      <w:r>
-        <w:rPr>
-          <w:rStyle w:val="Appelnotedebasdep"/>
-        </w:rPr>
-        <w:footnoteReference w:id="20"/>
-      </w:r>
-      <w:r>
-        <w:t xml:space="preserve"> est utilisée pour intégrer rapidement des contrôles riches en fonctionnalités qui seraient autrement très longs à mettre au point.</w:t>
-      </w:r>
-    </w:p>
-    <w:p>
-      <w:pPr>
-        <w:pStyle w:val="SUP-Texte"/>
-      </w:pPr>
-      <w:r>
-        <w:t>Les développements web sont développés en ASP.NET MVC avec une base de données SQL Server ou bien en PHP avec une base de données MySQL.</w:t>
-      </w:r>
-      <w:r>
-        <w:t xml:space="preserve"> </w:t>
-      </w:r>
-      <w:r>
-        <w:t>La gestion du code source est souvent faite sur un dépôt git</w:t>
-      </w:r>
-      <w:r>
-        <w:rPr>
-          <w:rStyle w:val="Appelnotedebasdep"/>
-        </w:rPr>
-        <w:footnoteReference w:id="21"/>
-      </w:r>
-      <w:r>
-        <w:t xml:space="preserve"> privé, hébergé en interne ou sur des plateformes permettant l’hébergement privé de code comme GitHub ou BitBucket. </w:t>
-      </w:r>
-      <w:r>
-        <w:t>Ces travaux sont souvent confiés à des stagiaires ou des salariés en contrat de professionnalisation.</w:t>
-      </w:r>
-      <w:r>
-        <w:t xml:space="preserve"> Les projets ASP.NET MVC sont hébergés sur la plateforme de cloud Windows AZURE. Les projets PHP et MySQL</w:t>
-      </w:r>
-      <w:r>
-        <w:t xml:space="preserve"> comme la plateforme d’e-learning</w:t>
-      </w:r>
-      <w:r>
-        <w:t xml:space="preserve"> sont déployés dans des machines virtuelles Linux hébergées dans Windows AZURE.</w:t>
-      </w:r>
-      <w:r>
-        <w:t xml:space="preserve"> </w:t>
-      </w:r>
-    </w:p>
-    <w:p>
-      <w:pPr>
-        <w:pStyle w:val="SUP-Texte"/>
-      </w:pPr>
-      <w:r>
-        <w:lastRenderedPageBreak/>
-        <w:t>J’ai remarqué que l’équipe décisionnelle d’Atlante Support est très sensible au « buzz » informatique et a tendance à vouloir utiliser les technologies en vogue sans forcément tout à fait cerner leur utilité ou leur pertinence</w:t>
-      </w:r>
-      <w:r>
-        <w:t xml:space="preserve"> pour les projets menés au moment de la décision</w:t>
-      </w:r>
-      <w:r>
-        <w:t>. En effet, après avoir été introduit aux concepts du Cloud informatique, monsieur HEYD a souscrit à un abonnement de vingt-quatre mille euros de crédit de consommation valables trois ans sur la plateforme de Cloud de Micros</w:t>
-      </w:r>
-      <w:r>
-        <w:t>oft :</w:t>
-      </w:r>
-      <w:r>
-        <w:t xml:space="preserve"> Windows AZURE.</w:t>
-      </w:r>
-      <w:r>
-        <w:t xml:space="preserve"> Au lieu d’avoir réalisé une étude comparative détaillée des tarifs des différents acteurs Cloud-Computing, la plateforme AZURE a été choisie car elle est proposée par Microsoft. Depuis cet achat, la politique d’exploitation de ces crédits (valables trois ans) est d’essayer de rentabiliser au maximum l’investissement de vingt-quatre mille euros effectué en utilisant AZURE dans un maximum de projets, au lieu d’acheter seulement les crédits nécessaires </w:t>
-      </w:r>
-      <w:r>
-        <w:t>pour</w:t>
-      </w:r>
-      <w:r>
-        <w:t xml:space="preserve"> les projets qui l’exigent. Il s’agit plus d’une politique de rentabilisation d’un achat passé </w:t>
-      </w:r>
-      <w:r>
-        <w:t xml:space="preserve">que </w:t>
-      </w:r>
-      <w:r>
-        <w:t>d’une politique d’analyse et de prévision des dépenses à venir.</w:t>
-      </w:r>
-    </w:p>
-    <w:p>
-      <w:pPr>
-        <w:pStyle w:val="SUP-Texte"/>
-      </w:pPr>
-      <w:r>
-        <w:t>Les développements pour tablettes</w:t>
-      </w:r>
-      <w:r>
-        <w:t xml:space="preserve"> comme Persée</w:t>
-      </w:r>
-      <w:r>
-        <w:t xml:space="preserve"> sont effectué</w:t>
-      </w:r>
-      <w:r>
-        <w:t>s</w:t>
-      </w:r>
-      <w:r>
-        <w:t xml:space="preserve"> en C# et XAML et sont destinés aux tablettes Modern UI exécutant Windows 8 ou Windows 8.1.</w:t>
-      </w:r>
-      <w:r>
-        <w:t xml:space="preserve"> Ils utilisent une base</w:t>
-      </w:r>
-      <w:r>
-        <w:t xml:space="preserve"> de données</w:t>
-      </w:r>
-      <w:r>
-        <w:t xml:space="preserve"> locale SQLite si besoin</w:t>
-      </w:r>
-      <w:r>
-        <w:t xml:space="preserve"> et la gestion du code et des versions est faite dans un dépôt git.</w:t>
-      </w:r>
-      <w:r>
-        <w:t xml:space="preserve"> Les applications issues de ces développement sont vouées à être publiées sur le Windows Store.</w:t>
-      </w:r>
-    </w:p>
-    <w:p>
-      <w:pPr>
-        <w:pStyle w:val="SUP-Texte"/>
-      </w:pPr>
-      <w:r>
-        <w:t xml:space="preserve">Les développements utilisant des technologies Microsoft sont réalisés grâce à Visual Studio. La dernière version du logicielle tend à être mise à jour par l’ensemble de l’équipe dans le </w:t>
-      </w:r>
-      <w:r>
-        <w:t xml:space="preserve">trimestre </w:t>
-      </w:r>
-      <w:r>
-        <w:t>suivant sa sortie (la version actuelle est Visual Studio 2013).</w:t>
-      </w:r>
-      <w:r>
-        <w:t xml:space="preserve"> Les développements PHP et MySQL sont effectués dans PhpStorm, un environnement de développement édité par la société</w:t>
-      </w:r>
-      <w:r>
-        <w:t xml:space="preserve"> américaine</w:t>
-      </w:r>
-      <w:r>
-        <w:t xml:space="preserve"> JetBrains</w:t>
-      </w:r>
-      <w:r>
-        <w:rPr>
-          <w:rStyle w:val="Appelnotedebasdep"/>
-        </w:rPr>
-        <w:footnoteReference w:id="22"/>
-      </w:r>
-      <w:r>
-        <w:t>.</w:t>
-      </w:r>
-    </w:p>
-    <w:p>
-      <w:pPr>
-        <w:pStyle w:val="SUP-Texte"/>
-      </w:pPr>
-    </w:p>
-    <w:p>
-      <w:pPr>
-        <w:pStyle w:val="SUP-Texte"/>
+        <w:t>L’e</w:t>
+      </w:r>
+      <w:r>
         <w:rPr>
           <w:b/>
           <w:u w:val="single"/>
         </w:rPr>
-      </w:pPr>
-      <w:r>
+        <w:t>nvironnement technologique :</w:t>
+      </w:r>
+    </w:p>
+    <w:p>
+      <w:pPr>
+        <w:pStyle w:val="SUP-Texte"/>
+      </w:pPr>
+      <w:r>
+        <w:t>Atlante Support est une entreprise spécialisée dans l’utilisation des technologies Microsoft et bénéficie du statut de Gold Partner Microsoft.</w:t>
+      </w:r>
+    </w:p>
+    <w:p>
+      <w:pPr>
+        <w:pStyle w:val="SUP-Texte"/>
+      </w:pPr>
+      <w:r>
+        <w:t>Les développements applicatifs lourds comme AXINOD sont tous réalisés en C# et utilisent parfois une base de données SQL Server 2012 hébergée sur un serveur Windows Server 2008 R2 ou Windows Server 2012. Deux serveurs TFS</w:t>
+      </w:r>
+      <w:r>
+        <w:rPr>
+          <w:rStyle w:val="Appelnotedebasdep"/>
+        </w:rPr>
+        <w:footnoteReference w:id="18"/>
+      </w:r>
+      <w:r>
+        <w:t xml:space="preserve"> sont installés en interne (TFS 2010 et 2013) pour permettre à tous les membres de l’équipe de gérer les différentes versions du code et de faciliter la mise en commun de leurs travaux sur un même projet. Afin d’accélérer et de faciliter le développement, la bibliothèque de composants graphiques Infragistics</w:t>
+      </w:r>
+      <w:r>
+        <w:rPr>
+          <w:rStyle w:val="Appelnotedebasdep"/>
+        </w:rPr>
+        <w:footnoteReference w:id="19"/>
+      </w:r>
+      <w:r>
+        <w:t xml:space="preserve"> est utilisée pour intégrer rapidement des contrôles riches en fonctionnalités qui seraient autrement très longs à mettre au point.</w:t>
+      </w:r>
+    </w:p>
+    <w:p>
+      <w:pPr>
+        <w:pStyle w:val="SUP-Texte"/>
+      </w:pPr>
+      <w:r>
+        <w:t xml:space="preserve">Les développements web sont développés en ASP.NET MVC avec une base de données SQL Server ou bien en PHP avec une base de données MySQL. La gestion du code source est souvent </w:t>
+      </w:r>
+      <w:r>
+        <w:lastRenderedPageBreak/>
+        <w:t>faite sur un dépôt git</w:t>
+      </w:r>
+      <w:r>
+        <w:rPr>
+          <w:rStyle w:val="Appelnotedebasdep"/>
+        </w:rPr>
+        <w:footnoteReference w:id="20"/>
+      </w:r>
+      <w:r>
+        <w:t xml:space="preserve"> privé, hébergé en interne ou sur des plateformes permettant l’hébergement privé de code comme GitHub ou BitBucket. Ces travaux sont souvent confiés à des stagiaires ou des salariés en contrat de professionnalisation. Les projets ASP.NET MVC sont hébergés sur la plateforme de cloud Windows AZURE. Les projets PHP et MySQL comme la plateforme d’e-learning sont déployés dans des machines virtuelles Linux hébergées dans Windows AZURE. </w:t>
+      </w:r>
+    </w:p>
+    <w:p>
+      <w:pPr>
+        <w:pStyle w:val="SUP-Texte"/>
+      </w:pPr>
+      <w:r>
+        <w:t>J’ai remarqué que l’équipe décisionnelle d’Atlante Support est très sensible au « buzz » informatique et a tendance à vouloir utiliser les technologies en vogue sans forcément tout à fait cerner leur utilité ou leur pertinence pour les projets menés au moment de la décision. En effet, après avoir été introduit aux concepts du Cloud informatique, monsieur HEYD a souscrit à un abonnement de vingt-quatre mille euros de crédit de consommation valables trois ans sur la plateforme de Cloud de Microsoft : Windows AZURE. Au lieu d’avoir réalisé une étude comparative détaillée des tarifs des différents acteurs Cloud-Computing, la plateforme AZURE a été choisie car elle est proposée par Microsoft. Depuis cet achat, la politique d’exploitation de ces crédits (valables trois ans) est d’essayer de rentabiliser au maximum l’investissement de vingt-quatre mille euros effectué en utilisant AZURE dans un maximum de projets, au lieu d’acheter seulement les crédits nécessaires pour les projets qui l’exigent. Il s’agit plus d’une politique de rentabilisation d’un achat passé que d’une politique d’analyse et de prévision des dépenses à venir.</w:t>
+      </w:r>
+    </w:p>
+    <w:p>
+      <w:pPr>
+        <w:pStyle w:val="SUP-Texte"/>
+      </w:pPr>
+      <w:r>
+        <w:t>Les développements pour tablettes comme Persée sont effectués en C# et XAML et sont destinés aux tablettes Modern UI exécutant Windows 8 ou Windows 8.1. Ils utilisent une base de données locale SQLite si besoin et la gestion du code et des versions est faite dans un dépôt git. Les applications issues de ces développement sont vouées à être publiées sur le Windows Store.</w:t>
+      </w:r>
+    </w:p>
+    <w:p>
+      <w:pPr>
+        <w:pStyle w:val="SUP-Texte"/>
+      </w:pPr>
+      <w:r>
+        <w:t>Les développements utilisant des technologies Microsoft sont réalisés grâce à Visual Studio. La dernière version du logicielle tend à être mise à jour par l’ensemble de l’équipe dans le trimestre suivant sa sortie (la version actuelle est Visual Studio 2013). Les développements PHP et MySQL sont effectués dans PhpStorm, un environnement de développement édité par la société américaine JetBrains</w:t>
+      </w:r>
+      <w:r>
+        <w:rPr>
+          <w:rStyle w:val="Appelnotedebasdep"/>
+        </w:rPr>
+        <w:footnoteReference w:id="21"/>
+      </w:r>
+      <w:r>
+        <w:t>.</w:t>
+      </w:r>
+    </w:p>
+    <w:p>
+      <w:pPr>
+        <w:pStyle w:val="SUP-Texte"/>
+      </w:pPr>
+    </w:p>
+    <w:p>
+      <w:pPr>
+        <w:pStyle w:val="SUP-Texte"/>
         <w:rPr>
           <w:b/>
           <w:u w:val="single"/>
         </w:rPr>
-        <w:t>Déroulement d’un projet</w:t>
-      </w:r>
-      <w:r>
+      </w:pPr>
+    </w:p>
+    <w:p>
+      <w:pPr>
+        <w:pStyle w:val="SUP-Texte"/>
         <w:rPr>
           <w:b/>
           <w:u w:val="single"/>
         </w:rPr>
+      </w:pPr>
+      <w:r>
+        <w:rPr>
+          <w:b/>
+          <w:u w:val="single"/>
+        </w:rPr>
+        <w:lastRenderedPageBreak/>
+        <w:t>Le d</w:t>
+      </w:r>
+      <w:r>
+        <w:rPr>
+          <w:b/>
+          <w:u w:val="single"/>
+        </w:rPr>
+        <w:t>éroulement d’un projet</w:t>
+      </w:r>
+      <w:r>
+        <w:rPr>
+          <w:b/>
+          <w:u w:val="single"/>
+        </w:rPr>
         <w:t> :</w:t>
       </w:r>
     </w:p>
@@ -8562,113 +9742,7 @@
         <w:pStyle w:val="SUP-Texte"/>
       </w:pPr>
       <w:r>
-        <w:t xml:space="preserve">Chez Atlante Support, </w:t>
-      </w:r>
-      <w:r>
-        <w:t>j’ai pu constater qu’</w:t>
-      </w:r>
-      <w:r>
-        <w:t>un</w:t>
-      </w:r>
-      <w:r>
-        <w:t xml:space="preserve"> nouveau</w:t>
-      </w:r>
-      <w:r>
-        <w:t xml:space="preserve"> projet commence généralement par une ou plusieurs rencontre(s) « commerciale(s) » de monsieur HEYD</w:t>
-      </w:r>
-      <w:r>
-        <w:t>, parfois accompagné de monsieur MAGNIEZ,</w:t>
-      </w:r>
-      <w:r>
-        <w:t xml:space="preserve"> avec le prospect. Durant ces rencontres, monsieur HEYD tente de comprendre le</w:t>
-      </w:r>
-      <w:r>
-        <w:t>s caractéristiques propres du</w:t>
-      </w:r>
-      <w:r>
-        <w:t xml:space="preserve"> métier de son interlocuteur et ils établissent ensem</w:t>
-      </w:r>
-      <w:r>
-        <w:t xml:space="preserve">ble les points sur lesquels les TIC (et notamment un logiciel adapté) pourraient </w:t>
-      </w:r>
-      <w:r>
-        <w:t xml:space="preserve">apporter des </w:t>
-      </w:r>
-      <w:r>
-        <w:t>amélioration</w:t>
-      </w:r>
-      <w:r>
-        <w:t>s</w:t>
-      </w:r>
-      <w:r>
-        <w:t>.</w:t>
-      </w:r>
-      <w:r>
-        <w:t xml:space="preserve"> À ma connaissance, c</w:t>
-      </w:r>
-      <w:r>
-        <w:t xml:space="preserve">es réunions se font souvent sans la présence d’un expert </w:t>
-      </w:r>
-      <w:r>
-        <w:lastRenderedPageBreak/>
-        <w:t>technique</w:t>
-      </w:r>
-      <w:r>
-        <w:t>. De ce fait,</w:t>
-      </w:r>
-      <w:r>
-        <w:t xml:space="preserve"> les fonctionnalités qui sont imaginées le sont sans garantie</w:t>
-      </w:r>
-      <w:r>
-        <w:t xml:space="preserve"> immédiate</w:t>
-      </w:r>
-      <w:r>
-        <w:t xml:space="preserve"> d</w:t>
-      </w:r>
-      <w:r>
-        <w:t xml:space="preserve">e pouvoir </w:t>
-      </w:r>
-      <w:r>
-        <w:t>être techniquement</w:t>
-      </w:r>
-      <w:r>
-        <w:t xml:space="preserve"> mise en œuvre</w:t>
-      </w:r>
-      <w:r>
-        <w:t xml:space="preserve"> par l’équipe de développeurs</w:t>
-      </w:r>
-      <w:r>
-        <w:t xml:space="preserve"> par la suite</w:t>
-      </w:r>
-      <w:r>
-        <w:t>.</w:t>
-      </w:r>
-      <w:r>
-        <w:t xml:space="preserve"> Après ces </w:t>
-      </w:r>
-      <w:r>
-        <w:t xml:space="preserve">premières </w:t>
-      </w:r>
-      <w:r>
-        <w:t>discussions, messieurs HEYD et GENET établissent la stratégie à adopter pour le développement du produit. Cette stratégie est généralement définie sans consulter les développeurs qui seront en charge du projet par la suite. Des deadlines de livraisons sont également fixées avant même que le développement du produit n’ait commencé.</w:t>
-      </w:r>
-      <w:r>
-        <w:t xml:space="preserve"> Le développement est ensuite immédiatement lancé sans qu’une phase d’analyse technique ne soit forcément établie, ni la rédaction d’un cahier des charges</w:t>
-      </w:r>
-      <w:r>
-        <w:t xml:space="preserve"> dé</w:t>
-      </w:r>
-      <w:r>
-        <w:t>t</w:t>
-      </w:r>
-      <w:r>
-        <w:t>a</w:t>
-      </w:r>
-      <w:r>
-        <w:t>illé</w:t>
-      </w:r>
-      <w:r>
-        <w:t>.</w:t>
+        <w:t>Chez Atlante Support, j’ai pu constater qu’un nouveau projet commence généralement par une ou plusieurs rencontre(s) « commerciale(s) » de monsieur HEYD, parfois accompagné de monsieur MAGNIEZ, avec le prospect. Durant ces rencontres, monsieur HEYD tente de comprendre les caractéristiques propres du métier de son interlocuteur et ils établissent ensemble les points sur lesquels les TIC (et notamment un logiciel adapté) pourraient apporter des améliorations. À ma connaissance, ces réunions se font souvent sans la présence d’un expert technique. De ce fait, les fonctionnalités qui sont imaginées le sont sans garantie immédiate de pouvoir être techniquement mise en œuvre par l’équipe de développeurs par la suite. Après ces premières discussions, messieurs HEYD et GENET établissent la stratégie à adopter pour le développement du produit. Cette stratégie est généralement définie sans consulter les développeurs qui seront en charge du projet par la suite. Des deadlines de livraisons sont également fixées avant même que le développement du produit n’ait commencé. Le développement est ensuite immédiatement lancé sans qu’une phase d’analyse technique ne soit forcément établie, ni la rédaction d’un cahier des charges détaillé.</w:t>
       </w:r>
     </w:p>
     <w:p>
@@ -8676,22 +9750,7 @@
         <w:pStyle w:val="SUP-Texte"/>
       </w:pPr>
       <w:r>
-        <w:t>Lors des phases de développement, aucun outil n’est utilisé pour gérer la répartition</w:t>
-      </w:r>
-      <w:r>
-        <w:t xml:space="preserve"> des tâches et aucune méthodologie particulière de gestion de projet n’est appliquée.</w:t>
-      </w:r>
-      <w:r>
-        <w:t xml:space="preserve"> Les serveurs TFS installés en interne proposent, en plus de la gestion du code et des versions</w:t>
-      </w:r>
-      <w:r>
-        <w:t xml:space="preserve"> que nous utilisons</w:t>
-      </w:r>
-      <w:r>
-        <w:t>,</w:t>
-      </w:r>
-      <w:r>
-        <w:t xml:space="preserve"> de nombreux outils utiles à la gestion de projets de développement : </w:t>
+        <w:t xml:space="preserve">Lors des phases de développement, aucun outil n’est utilisé pour gérer la répartition des tâches et aucune méthodologie particulière de gestion de projet n’est appliquée. Les serveurs TFS installés en interne proposent, en plus de la gestion du code et des versions que nous utilisons, de nombreux outils utiles à la gestion de projets de développement : </w:t>
       </w:r>
     </w:p>
     <w:p>
@@ -8703,10 +9762,7 @@
         </w:numPr>
       </w:pPr>
       <w:r>
-        <w:t>Gestion des tâches</w:t>
-      </w:r>
-      <w:r>
-        <w:t xml:space="preserve"> et de leur répartition</w:t>
+        <w:t>Gestion des tâches et de leur répartition</w:t>
       </w:r>
     </w:p>
     <w:p>
@@ -8718,10 +9774,7 @@
         </w:numPr>
       </w:pPr>
       <w:r>
-        <w:t xml:space="preserve">Gestion des bugs </w:t>
-      </w:r>
-      <w:r>
-        <w:t>présents dans les logiciels développés</w:t>
+        <w:t>Gestion des bugs présents dans les logiciels développés</w:t>
       </w:r>
     </w:p>
     <w:p>
@@ -8745,10 +9798,7 @@
         </w:numPr>
       </w:pPr>
       <w:r>
-        <w:t>Test de couvertures et tests unitaires pour s’assurer que les logiciels fonctionnent comme prévu avant la livraison chez le client</w:t>
-      </w:r>
-      <w:r>
-        <w:t xml:space="preserve"> (et pour détecter d’éventuels bug en amont)</w:t>
+        <w:t>Test de couvertures et tests unitaires pour s’assurer que les logiciels fonctionnent comme prévu avant la livraison chez le client (et pour détecter d’éventuels bug en amont)</w:t>
       </w:r>
     </w:p>
     <w:p>
@@ -8784,13 +9834,7 @@
         </w:numPr>
       </w:pPr>
       <w:r>
-        <w:t>Gestion d’avancement</w:t>
-      </w:r>
-      <w:r>
-        <w:t xml:space="preserve"> du développement</w:t>
-      </w:r>
-      <w:r>
-        <w:t xml:space="preserve"> des versions finales du logiciel client</w:t>
+        <w:t>Gestion d’avancement du développement des versions finales du logiciel client</w:t>
       </w:r>
     </w:p>
     <w:p>
@@ -8806,47 +9850,8 @@
         <w:pStyle w:val="SUP-Texte"/>
       </w:pPr>
       <w:r>
-        <w:t>Les tâches sont affectées « au jour le jour » aux différents développeurs après que la ou les tâches précédentes aient été menées à bout, ou parfois abandonnées. Ce fonctionnement provoque souvent le fait que la fonctionnalité développée ne correspond</w:t>
-      </w:r>
-      <w:r>
-        <w:t>e</w:t>
-      </w:r>
-      <w:r>
-        <w:t xml:space="preserve"> pas à celle imaginée parce que celle-ci n’a pas forcément été analysée en profondeur ou parce que d’autres réflexions </w:t>
-      </w:r>
-      <w:r>
-        <w:t>ont remis en cause la fonctionnalité concernée. Ainsi, des redéveloppement de fonctionnalités sont souvent nécessaires et donnent lieu à des retards conséquents vis-à-vis des dates de livraisons établies en amont.</w:t>
-      </w:r>
-      <w:r>
-        <w:t xml:space="preserve"> </w:t>
-      </w:r>
-      <w:r>
-        <w:t xml:space="preserve">En plus de ces retards, les livraisons effectuées sont parfois incomplètes par rapport à </w:t>
-      </w:r>
-      <w:r>
         <w:lastRenderedPageBreak/>
-        <w:t>la liste des fonctionnalités promises.</w:t>
-      </w:r>
-      <w:r>
-        <w:t xml:space="preserve"> Aucune documentation n’existe sur les fonctionnalités développées. </w:t>
-      </w:r>
-      <w:r>
-        <w:t>De ce fait</w:t>
-      </w:r>
-      <w:r>
-        <w:t>, lorsqu’un développeur change de projet ou prend la suite d’un autre développeur changeant de projet, un temps de découverte et compréhension de ce qui a été fait est nécessaire.</w:t>
-      </w:r>
-      <w:r>
-        <w:t xml:space="preserve"> Du fait de la petite taille de l’équipe, il arrive que les effectifs des équipes en charge de chaque produit varient. L’absence de conventions de code (convention de nommage des fichiers, des variables, des fonctions, des classes ; conventions de design-pattern à utiliser ; convention de type d’architectures de solutions, etc…) aggrave encore ce temps d’appropriation du code des</w:t>
-      </w:r>
-      <w:r>
-        <w:t xml:space="preserve"> développeurs par leurs collègues</w:t>
-      </w:r>
-      <w:r>
-        <w:t xml:space="preserve">. </w:t>
-      </w:r>
-      <w:r>
-        <w:t>Ce phénomène est encore amplifié par le fait que les consignes de travail soient le plus souvent transmises à l’oral sans trace écrite.</w:t>
+        <w:t>Les tâches sont affectées « au jour le jour » aux différents développeurs après que la ou les tâches précédentes aient été menées à bout, ou parfois abandonnées. Ce fonctionnement provoque souvent le fait que la fonctionnalité développée ne corresponde pas à celle imaginée parce que celle-ci n’a pas forcément été analysée en profondeur ou parce que d’autres réflexions ont remis en cause la fonctionnalité concernée. Ainsi, des redéveloppement de fonctionnalités sont souvent nécessaires et donnent lieu à des retards conséquents vis-à-vis des dates de livraisons établies en amont. En plus de ces retards, les livraisons effectuées sont parfois incomplètes par rapport à la liste des fonctionnalités promises. Aucune documentation n’existe sur les fonctionnalités développées. De ce fait, lorsqu’un développeur change de projet ou prend la suite d’un autre développeur changeant de projet, un temps de découverte et compréhension de ce qui a été fait est nécessaire. Du fait de la petite taille de l’équipe, il arrive que les effectifs des équipes en charge de chaque produit varient. L’absence de conventions de code (convention de nommage des fichiers, des variables, des fonctions, des classes ; conventions de design-pattern à utiliser ; convention de type d’architectures de solutions, etc…) aggrave encore ce temps d’appropriation du code des développeurs par leurs collègues. Ce phénomène est encore amplifié par le fait que les consignes de travail soient le plus souvent transmises à l’oral sans trace écrite.</w:t>
       </w:r>
     </w:p>
     <w:p>
@@ -8854,43 +9859,210 @@
         <w:pStyle w:val="SUP-Texte"/>
       </w:pPr>
       <w:r>
-        <w:t>Le processus de livraison actuel est entièrement manuel et s’avère très laborieux.</w:t>
-      </w:r>
-      <w:r>
-        <w:t xml:space="preserve"> Il implique souvent des copies de fichiers de bases de données par FTP</w:t>
-      </w:r>
-      <w:r>
-        <w:t xml:space="preserve"> et des développement</w:t>
+        <w:t>Le processus de livraison actuel est entièrement manuel et s’avère très laborieux. Il implique souvent des copies de fichiers de bases de données par FTP et des développements supplémentaires liés à la migration des données existantes. Ces migrations s’étendent parfois sur plusieurs semaines.</w:t>
+      </w:r>
+    </w:p>
+    <w:p>
+      <w:pPr>
+        <w:pStyle w:val="SUP-Texte"/>
+      </w:pPr>
+      <w:r>
+        <w:t>Enfin, la gestion de la sécurité dans l’entreprise est assez superficielle. Il n’existe pas de stratégie de changement des mots de passes ou d’outils de génération de mots de passe forts. Les mots de passes mis en place pour restreindre l’accès aux différents serveurs ou produits sont souvent les mêmes ou construits de la même façon. Ainsi, si une personne extérieure venait à prendre connaissance d’un mot de passe, il est fort probable qu’elle puisse accéder à plusieurs systèmes internes comme l’hyperviseur gérant les machines virtuelles, les interfaces de gestions des produits déployé</w:t>
       </w:r>
       <w:r>
         <w:t>s</w:t>
       </w:r>
       <w:r>
-        <w:t xml:space="preserve"> supplémentaires liés à la migration des données existantes.</w:t>
-      </w:r>
-      <w:r>
-        <w:t xml:space="preserve"> </w:t>
-      </w:r>
-      <w:r>
-        <w:t>Ces migrations s’étendent parfois sur plusieurs semaines.</w:t>
+        <w:t xml:space="preserve"> dans le cloud, les administrations de sites développés, etc…</w:t>
       </w:r>
     </w:p>
     <w:p>
       <w:pPr>
         <w:pStyle w:val="SUP-Texte"/>
-      </w:pPr>
-      <w:r>
-        <w:t>Enfin, la gestion de la sécurité dans l’entreprise est assez superficielle. Il n’existe pas de stratégie de changement des mots de passes ou d’outils de génération de mots de passe forts. Les mots de passes mis en place pour restreindre l’accès aux différents serveurs ou produits sont souvent les mêmes ou construits de la même façon. Ainsi, si une personne extérieure venait à prendre connaissance d’un mot de passe, il est fort probable qu’elle puisse accéder à plusieurs systèmes internes comme l’hyperviseur gérant les machines virtuelles, les interfaces de gestions des produits déployé dans le cloud, les administrations de sites développés, etc…</w:t>
-      </w:r>
-      <w:r>
+        <w:rPr>
+          <w:noProof/>
+          <w:lang w:eastAsia="fr-FR"/>
+        </w:rPr>
+      </w:pPr>
+    </w:p>
+    <w:p>
+      <w:pPr>
+        <w:pStyle w:val="SUP-Texte"/>
+      </w:pPr>
+    </w:p>
+    <w:p>
+      <w:pPr>
+        <w:spacing w:line="259" w:lineRule="auto"/>
+        <w:ind w:left="0" w:firstLine="0"/>
+        <w:rPr>
+          <w:rFonts w:ascii="Segoe UI" w:eastAsiaTheme="majorEastAsia" w:hAnsi="Segoe UI" w:cstheme="majorBidi"/>
+          <w:bCs/>
+          <w:noProof/>
+          <w:color w:val="2E74B5" w:themeColor="accent1" w:themeShade="BF"/>
+          <w:sz w:val="24"/>
+        </w:rPr>
+      </w:pPr>
+      <w:bookmarkStart w:id="10" w:name="_Toc398483422"/>
+      <w:r>
+        <w:rPr>
+          <w:noProof/>
+        </w:rPr>
         <w:br w:type="page"/>
       </w:r>
     </w:p>
     <w:p>
       <w:pPr>
+        <w:pStyle w:val="Titre3"/>
+        <w:numPr>
+          <w:ilvl w:val="2"/>
+          <w:numId w:val="14"/>
+        </w:numPr>
+        <w:rPr>
+          <w:noProof/>
+        </w:rPr>
+      </w:pPr>
+      <w:r>
+        <w:rPr>
+          <w:noProof/>
+        </w:rPr>
+        <w:lastRenderedPageBreak/>
+        <w:t>Les partenaires extérieurs intervenus dans le cadre de Persée</w:t>
+      </w:r>
+      <w:bookmarkEnd w:id="10"/>
+    </w:p>
+    <w:p>
+      <w:pPr>
+        <w:pStyle w:val="SUP-Texte"/>
+        <w:rPr>
+          <w:noProof/>
+        </w:rPr>
+      </w:pPr>
+    </w:p>
+    <w:p>
+      <w:pPr>
+        <w:pStyle w:val="SUP-Texte"/>
+        <w:rPr>
+          <w:noProof/>
+        </w:rPr>
+      </w:pPr>
+      <w:r>
+        <w:rPr>
+          <w:noProof/>
+        </w:rPr>
+        <w:t>Dans le cadre du développement de l’application Persée, j’ai été amené à travailler en collaboration avec des intervenants extérieurs à Atlante Support.</w:t>
+      </w:r>
+    </w:p>
+    <w:p>
+      <w:pPr>
+        <w:pStyle w:val="SUP-Texte"/>
+        <w:rPr>
+          <w:noProof/>
+        </w:rPr>
+      </w:pPr>
+      <w:r>
+        <w:rPr>
+          <w:noProof/>
+        </w:rPr>
+        <w:t>Monsieur Avner AZOULAY est membre de la magistrature française. Titulaire d’un Doctorat en Droit, il possède quelques connaissances de base en développement informatique et est très familier avec l’usage des TIC. Conscient du potentiel de l’informatique, il a notamment rédigé un mémoire sur les Nouvelles Technologie et le Droit Pénal dans le cadre de la validation de son Master II. Il a exercé le poste de Juge d’Application des Peines au tribunal de Saverne et occupe maintenant l’un des trois postes de Vice Président du Tribunal de Grande Instance de Saverne. Il est également Juge de la liberté et de la détention et Président de la chambre de la famille. C’est monsieur AZOULAY qui a pris contact avec Atlante Support pour présenter les faits et les idées qui l’ont poussé à construire un ensemble documentaire interactif sur qui a servi de base à mes développement sur Persée. Il est le « référent métier » sur le projet Persée.</w:t>
+      </w:r>
+    </w:p>
+    <w:p>
+      <w:pPr>
+        <w:pStyle w:val="SUP-Texte"/>
+        <w:rPr>
+          <w:noProof/>
+        </w:rPr>
+      </w:pPr>
+      <w:r>
+        <w:rPr>
+          <w:noProof/>
+        </w:rPr>
+        <w:t>Monsieur Pierre-Adrien FORESTIER est un ancien élève SUPINFO Paris qui occupe le poste d’évangeliste technico-commercial chez Microsoft France. Il est notre interlocuteur privilégié chez Microsoft France et c’est lui qui a permis que Microsoft mette à notre disposition un parc de tablettes Surface 2 pour que nous puissions conduire des tests d’utilisation en situation réelle. Il nous a également mis en relation avec des ingénieurs chez Microsoft qui ont pu répondre à nos questions techniques concernant le développement d’une application tablette pour Windows 8.1.</w:t>
+      </w:r>
+    </w:p>
+    <w:p>
+      <w:pPr>
+        <w:pStyle w:val="SUP-Texte"/>
+        <w:rPr>
+          <w:noProof/>
+        </w:rPr>
+      </w:pPr>
+      <w:r>
+        <w:rPr>
+          <w:noProof/>
+        </w:rPr>
+        <w:t>Monsieur Michel ROUSSEAU</w:t>
+      </w:r>
+      <w:r>
+        <w:rPr>
+          <w:rStyle w:val="Appelnotedebasdep"/>
+          <w:noProof/>
+        </w:rPr>
+        <w:footnoteReference w:id="22"/>
+      </w:r>
+      <w:r>
+        <w:rPr>
+          <w:noProof/>
+        </w:rPr>
+        <w:t xml:space="preserve"> est consultant UI</w:t>
+      </w:r>
+      <w:r>
+        <w:rPr>
+          <w:rStyle w:val="Appelnotedebasdep"/>
+          <w:noProof/>
+        </w:rPr>
+        <w:footnoteReference w:id="23"/>
+      </w:r>
+      <w:r>
+        <w:rPr>
+          <w:noProof/>
+        </w:rPr>
+        <w:t xml:space="preserve"> &amp;  UX</w:t>
+      </w:r>
+      <w:r>
+        <w:rPr>
+          <w:rStyle w:val="Appelnotedebasdep"/>
+          <w:noProof/>
+        </w:rPr>
+        <w:footnoteReference w:id="24"/>
+      </w:r>
+      <w:r>
+        <w:rPr>
+          <w:noProof/>
+        </w:rPr>
+        <w:t xml:space="preserve"> chez Microsoft France. Il est intervenu à plusieurs reprise au cours de la phase initiale de développement de Persée pour m’aider à intégrer au mieux les recommandations de design et d’interactions utilisateurs établies par Microsoft afin que l’application soit la mieux intégrée possible au fonctionnement de la tablette.</w:t>
+      </w:r>
+    </w:p>
+    <w:p>
+      <w:pPr>
+        <w:pStyle w:val="SUP-Texte"/>
+        <w:rPr>
+          <w:noProof/>
+        </w:rPr>
+      </w:pPr>
+    </w:p>
+    <w:p>
+      <w:pPr>
+        <w:pStyle w:val="SUP-Texte"/>
+        <w:rPr>
+          <w:noProof/>
+        </w:rPr>
+      </w:pPr>
+      <w:bookmarkStart w:id="11" w:name="_GoBack"/>
+      <w:bookmarkEnd w:id="11"/>
+    </w:p>
+    <w:p>
+      <w:pPr>
         <w:pStyle w:val="SUP-Titre"/>
       </w:pPr>
-      <w:bookmarkStart w:id="10" w:name="_Toc398483424"/>
+      <w:r>
+        <w:br w:type="page"/>
+      </w:r>
+    </w:p>
+    <w:p>
+      <w:pPr>
+        <w:pStyle w:val="SUP-Titre"/>
+      </w:pPr>
       <w:r>
         <w:lastRenderedPageBreak/>
         <w:t>Analyse du contexte</w:t>
@@ -8901,7 +10073,7 @@
       <w:r>
         <w:t xml:space="preserve"> (10 pages)</w:t>
       </w:r>
-      <w:bookmarkEnd w:id="10"/>
+      <w:bookmarkEnd w:id="8"/>
       <w:r>
         <w:tab/>
       </w:r>
@@ -8970,7 +10142,7 @@
       <w:pPr>
         <w:pStyle w:val="SUP-Titre"/>
       </w:pPr>
-      <w:bookmarkStart w:id="11" w:name="_Toc398483425"/>
+      <w:bookmarkStart w:id="12" w:name="_Toc398483425"/>
       <w:r>
         <w:lastRenderedPageBreak/>
         <w:t>Probl</w:t>
@@ -8993,7 +10165,7 @@
       <w:r>
         <w:t>(5 pages)</w:t>
       </w:r>
-      <w:bookmarkEnd w:id="11"/>
+      <w:bookmarkEnd w:id="12"/>
     </w:p>
     <w:p>
       <w:pPr>
@@ -9034,7 +10206,7 @@
       <w:pPr>
         <w:pStyle w:val="SUP-Titre"/>
       </w:pPr>
-      <w:bookmarkStart w:id="12" w:name="_Toc398483426"/>
+      <w:bookmarkStart w:id="13" w:name="_Toc398483426"/>
       <w:r>
         <w:lastRenderedPageBreak/>
         <w:t xml:space="preserve">Méthodes habituellement utilisées pour une situation présentant des similitudes </w:t>
@@ -9042,7 +10214,7 @@
       <w:r>
         <w:t>(5 pages)</w:t>
       </w:r>
-      <w:bookmarkEnd w:id="12"/>
+      <w:bookmarkEnd w:id="13"/>
     </w:p>
     <w:p>
       <w:pPr>
@@ -9198,7 +10370,7 @@
       <w:pPr>
         <w:pStyle w:val="SUP-Titre"/>
       </w:pPr>
-      <w:bookmarkStart w:id="13" w:name="_Toc398483427"/>
+      <w:bookmarkStart w:id="14" w:name="_Toc398483427"/>
       <w:r>
         <w:lastRenderedPageBreak/>
         <w:t>Exposé des décisions prises et des interventions menées par le stagi</w:t>
@@ -9212,7 +10384,7 @@
       <w:r>
         <w:t>(15 pages)</w:t>
       </w:r>
-      <w:bookmarkEnd w:id="13"/>
+      <w:bookmarkEnd w:id="14"/>
     </w:p>
     <w:p>
       <w:pPr>
@@ -9809,8 +10981,6 @@
         </w:rPr>
         <w:t>tlante</w:t>
       </w:r>
-      <w:bookmarkStart w:id="14" w:name="_GoBack"/>
-      <w:bookmarkEnd w:id="14"/>
     </w:p>
     <w:p>
       <w:pPr>
@@ -11504,7 +12674,7 @@
         </w:rPr>
         <w:t xml:space="preserve">Rapport « Refonder le ministère public », Jean-Louis NADAL assisté d’une commission pluridisciplinaire. </w:t>
       </w:r>
-      <w:hyperlink r:id="rId10" w:history="1">
+      <w:hyperlink r:id="rId14" w:history="1">
         <w:r>
           <w:rPr>
             <w:rStyle w:val="Lienhypertexte"/>
@@ -11539,7 +12709,7 @@
         </w:rPr>
         <w:t xml:space="preserve">Article « La tablette tactile fait son entrée au tribunal », Dernières Nouvelles d’Alsace, 21 janvier 2014. </w:t>
       </w:r>
-      <w:hyperlink r:id="rId11" w:history="1">
+      <w:hyperlink r:id="rId15" w:history="1">
         <w:r>
           <w:rPr>
             <w:rStyle w:val="Lienhypertexte"/>
@@ -11569,7 +12739,7 @@
       </w:pPr>
     </w:p>
     <w:sectPr>
-      <w:footerReference w:type="default" r:id="rId12"/>
+      <w:footerReference w:type="default" r:id="rId16"/>
       <w:pgSz w:w="12240" w:h="15840"/>
       <w:pgMar w:top="1417" w:right="1417" w:bottom="1417" w:left="1417" w:header="113" w:footer="510" w:gutter="0"/>
       <w:pgNumType w:start="0"/>
@@ -11616,6 +12786,7 @@
         <w:docPartUnique/>
       </w:docPartObj>
     </w:sdtPr>
+    <w:sdtEndPr/>
     <w:sdtContent>
       <w:sdt>
         <w:sdtPr>
@@ -11625,6 +12796,7 @@
             <w:docPartUnique/>
           </w:docPartObj>
         </w:sdtPr>
+        <w:sdtEndPr/>
         <w:sdtContent>
           <w:p>
             <w:pPr>
@@ -11665,7 +12837,7 @@
                 <w:bCs/>
                 <w:noProof/>
               </w:rPr>
-              <w:t>22</w:t>
+              <w:t>29</w:t>
             </w:r>
             <w:r>
               <w:rPr>
@@ -11710,7 +12882,7 @@
                 <w:bCs/>
                 <w:noProof/>
               </w:rPr>
-              <w:t>31</w:t>
+              <w:t>34</w:t>
             </w:r>
             <w:r>
               <w:rPr>
@@ -12084,13 +13256,18 @@
         <w:footnoteRef/>
       </w:r>
       <w:r>
+        <w:t xml:space="preserve"> Software As A Service, </w:t>
+      </w:r>
+      <w:hyperlink r:id="rId11" w:history="1">
+        <w:r>
+          <w:rPr>
+            <w:rStyle w:val="Lienhypertexte"/>
+          </w:rPr>
+          <w:t>http://fr.wikipedia.org/wiki/Logiciel_en_tant_que_service</w:t>
+        </w:r>
+      </w:hyperlink>
+      <w:r>
         <w:t xml:space="preserve"> </w:t>
-      </w:r>
-      <w:r>
-        <w:rPr>
-          <w:noProof/>
-        </w:rPr>
-        <w:t>Société par Actions Simplifiées</w:t>
       </w:r>
     </w:p>
   </w:footnote>
@@ -12106,9 +13283,58 @@
         <w:footnoteRef/>
       </w:r>
       <w:r>
+        <w:t xml:space="preserve"> Content Management System, </w:t>
+      </w:r>
+      <w:hyperlink r:id="rId12" w:history="1">
+        <w:r>
+          <w:rPr>
+            <w:rStyle w:val="Lienhypertexte"/>
+          </w:rPr>
+          <w:t>http://fr.wikipedia.org/wiki/Syst%C3%A8me_de_gestion_de_contenu</w:t>
+        </w:r>
+      </w:hyperlink>
+      <w:r>
         <w:t xml:space="preserve"> </w:t>
       </w:r>
-      <w:hyperlink r:id="rId11" w:history="1">
+    </w:p>
+  </w:footnote>
+  <w:footnote w:id="16">
+    <w:p>
+      <w:pPr>
+        <w:pStyle w:val="Notedebasdepage"/>
+      </w:pPr>
+      <w:r>
+        <w:rPr>
+          <w:rStyle w:val="Appelnotedebasdep"/>
+        </w:rPr>
+        <w:footnoteRef/>
+      </w:r>
+      <w:r>
+        <w:t xml:space="preserve"> </w:t>
+      </w:r>
+      <w:r>
+        <w:rPr>
+          <w:noProof/>
+        </w:rPr>
+        <w:t>Société par Actions Simplifiées</w:t>
+      </w:r>
+    </w:p>
+  </w:footnote>
+  <w:footnote w:id="17">
+    <w:p>
+      <w:pPr>
+        <w:pStyle w:val="Notedebasdepage"/>
+      </w:pPr>
+      <w:r>
+        <w:rPr>
+          <w:rStyle w:val="Appelnotedebasdep"/>
+        </w:rPr>
+        <w:footnoteRef/>
+      </w:r>
+      <w:r>
+        <w:t xml:space="preserve"> </w:t>
+      </w:r>
+      <w:hyperlink r:id="rId13" w:history="1">
         <w:r>
           <w:rPr>
             <w:rStyle w:val="Lienhypertexte"/>
@@ -12121,7 +13347,7 @@
       </w:r>
     </w:p>
   </w:footnote>
-  <w:footnote w:id="16">
+  <w:footnote w:id="18">
     <w:p>
       <w:pPr>
         <w:pStyle w:val="Notedebasdepage"/>
@@ -12133,9 +13359,117 @@
         <w:footnoteRef/>
       </w:r>
       <w:r>
+        <w:t xml:space="preserve"> Team Foundation Server, </w:t>
+      </w:r>
+      <w:hyperlink r:id="rId14" w:history="1">
+        <w:r>
+          <w:rPr>
+            <w:rStyle w:val="Lienhypertexte"/>
+          </w:rPr>
+          <w:t>http://www.visualstudio.com/fr-fr/products/tfs-overview-vs.aspx</w:t>
+        </w:r>
+      </w:hyperlink>
+      <w:r>
         <w:t xml:space="preserve"> </w:t>
       </w:r>
-      <w:hyperlink r:id="rId12" w:history="1">
+    </w:p>
+  </w:footnote>
+  <w:footnote w:id="19">
+    <w:p>
+      <w:pPr>
+        <w:pStyle w:val="Notedebasdepage"/>
+      </w:pPr>
+      <w:r>
+        <w:rPr>
+          <w:rStyle w:val="Appelnotedebasdep"/>
+        </w:rPr>
+        <w:footnoteRef/>
+      </w:r>
+      <w:r>
+        <w:t xml:space="preserve"> </w:t>
+      </w:r>
+      <w:hyperlink r:id="rId15" w:history="1">
+        <w:r>
+          <w:rPr>
+            <w:rStyle w:val="Lienhypertexte"/>
+          </w:rPr>
+          <w:t>http://www.infragistics.com/</w:t>
+        </w:r>
+      </w:hyperlink>
+      <w:r>
+        <w:t xml:space="preserve"> </w:t>
+      </w:r>
+    </w:p>
+  </w:footnote>
+  <w:footnote w:id="20">
+    <w:p>
+      <w:pPr>
+        <w:pStyle w:val="Notedebasdepage"/>
+      </w:pPr>
+      <w:r>
+        <w:rPr>
+          <w:rStyle w:val="Appelnotedebasdep"/>
+        </w:rPr>
+        <w:footnoteRef/>
+      </w:r>
+      <w:r>
+        <w:t xml:space="preserve"> </w:t>
+      </w:r>
+      <w:hyperlink r:id="rId16" w:history="1">
+        <w:r>
+          <w:rPr>
+            <w:rStyle w:val="Lienhypertexte"/>
+          </w:rPr>
+          <w:t>http://git-scm.com/about</w:t>
+        </w:r>
+      </w:hyperlink>
+      <w:r>
+        <w:t xml:space="preserve"> </w:t>
+      </w:r>
+    </w:p>
+  </w:footnote>
+  <w:footnote w:id="21">
+    <w:p>
+      <w:pPr>
+        <w:pStyle w:val="Notedebasdepage"/>
+      </w:pPr>
+      <w:r>
+        <w:rPr>
+          <w:rStyle w:val="Appelnotedebasdep"/>
+        </w:rPr>
+        <w:footnoteRef/>
+      </w:r>
+      <w:r>
+        <w:t xml:space="preserve"> </w:t>
+      </w:r>
+      <w:hyperlink r:id="rId17" w:history="1">
+        <w:r>
+          <w:rPr>
+            <w:rStyle w:val="Lienhypertexte"/>
+          </w:rPr>
+          <w:t>http://www.jetbrains.com/phpstorm/</w:t>
+        </w:r>
+      </w:hyperlink>
+      <w:r>
+        <w:t xml:space="preserve"> </w:t>
+      </w:r>
+    </w:p>
+  </w:footnote>
+  <w:footnote w:id="22">
+    <w:p>
+      <w:pPr>
+        <w:pStyle w:val="Notedebasdepage"/>
+      </w:pPr>
+      <w:r>
+        <w:rPr>
+          <w:rStyle w:val="Appelnotedebasdep"/>
+        </w:rPr>
+        <w:footnoteRef/>
+      </w:r>
+      <w:r>
+        <w:t xml:space="preserve"> </w:t>
+      </w:r>
+      <w:hyperlink r:id="rId18" w:history="1">
         <w:r>
           <w:rPr>
             <w:rStyle w:val="Lienhypertexte"/>
@@ -12145,7 +13479,7 @@
       </w:hyperlink>
     </w:p>
   </w:footnote>
-  <w:footnote w:id="17">
+  <w:footnote w:id="23">
     <w:p>
       <w:pPr>
         <w:pStyle w:val="Notedebasdepage"/>
@@ -12161,7 +13495,7 @@
       </w:r>
     </w:p>
   </w:footnote>
-  <w:footnote w:id="18">
+  <w:footnote w:id="24">
     <w:p>
       <w:pPr>
         <w:pStyle w:val="Notedebasdepage"/>
@@ -12174,114 +13508,6 @@
       </w:r>
       <w:r>
         <w:t xml:space="preserve"> « User eXperience », expérience utilisateur en anglais</w:t>
-      </w:r>
-    </w:p>
-  </w:footnote>
-  <w:footnote w:id="19">
-    <w:p>
-      <w:pPr>
-        <w:pStyle w:val="Notedebasdepage"/>
-      </w:pPr>
-      <w:r>
-        <w:rPr>
-          <w:rStyle w:val="Appelnotedebasdep"/>
-        </w:rPr>
-        <w:footnoteRef/>
-      </w:r>
-      <w:r>
-        <w:t xml:space="preserve"> Team Foundation Server, </w:t>
-      </w:r>
-      <w:hyperlink r:id="rId13" w:history="1">
-        <w:r>
-          <w:rPr>
-            <w:rStyle w:val="Lienhypertexte"/>
-          </w:rPr>
-          <w:t>http://www.visualstudio.com/fr-fr/products/tfs-overview-vs.aspx</w:t>
-        </w:r>
-      </w:hyperlink>
-      <w:r>
-        <w:t xml:space="preserve"> </w:t>
-      </w:r>
-    </w:p>
-  </w:footnote>
-  <w:footnote w:id="20">
-    <w:p>
-      <w:pPr>
-        <w:pStyle w:val="Notedebasdepage"/>
-      </w:pPr>
-      <w:r>
-        <w:rPr>
-          <w:rStyle w:val="Appelnotedebasdep"/>
-        </w:rPr>
-        <w:footnoteRef/>
-      </w:r>
-      <w:r>
-        <w:t xml:space="preserve"> </w:t>
-      </w:r>
-      <w:hyperlink r:id="rId14" w:history="1">
-        <w:r>
-          <w:rPr>
-            <w:rStyle w:val="Lienhypertexte"/>
-          </w:rPr>
-          <w:t>http://www.infragistics.com/</w:t>
-        </w:r>
-      </w:hyperlink>
-      <w:r>
-        <w:t xml:space="preserve"> </w:t>
-      </w:r>
-    </w:p>
-  </w:footnote>
-  <w:footnote w:id="21">
-    <w:p>
-      <w:pPr>
-        <w:pStyle w:val="Notedebasdepage"/>
-      </w:pPr>
-      <w:r>
-        <w:rPr>
-          <w:rStyle w:val="Appelnotedebasdep"/>
-        </w:rPr>
-        <w:footnoteRef/>
-      </w:r>
-      <w:r>
-        <w:t xml:space="preserve"> </w:t>
-      </w:r>
-      <w:hyperlink r:id="rId15" w:history="1">
-        <w:r>
-          <w:rPr>
-            <w:rStyle w:val="Lienhypertexte"/>
-          </w:rPr>
-          <w:t>http://git-scm.com/about</w:t>
-        </w:r>
-      </w:hyperlink>
-      <w:r>
-        <w:t xml:space="preserve"> </w:t>
-      </w:r>
-    </w:p>
-  </w:footnote>
-  <w:footnote w:id="22">
-    <w:p>
-      <w:pPr>
-        <w:pStyle w:val="Notedebasdepage"/>
-      </w:pPr>
-      <w:r>
-        <w:rPr>
-          <w:rStyle w:val="Appelnotedebasdep"/>
-        </w:rPr>
-        <w:footnoteRef/>
-      </w:r>
-      <w:r>
-        <w:t xml:space="preserve"> </w:t>
-      </w:r>
-      <w:hyperlink r:id="rId16" w:history="1">
-        <w:r>
-          <w:rPr>
-            <w:rStyle w:val="Lienhypertexte"/>
-          </w:rPr>
-          <w:t>http://www.jetbrains.com/phpstorm/</w:t>
-        </w:r>
-      </w:hyperlink>
-      <w:r>
-        <w:t xml:space="preserve"> </w:t>
       </w:r>
     </w:p>
   </w:footnote>
@@ -12499,16 +13725,16 @@
     </w:lvl>
   </w:abstractNum>
   <w:abstractNum w:abstractNumId="2">
-    <w:nsid w:val="21840478"/>
+    <w:nsid w:val="20A21E15"/>
     <w:multiLevelType w:val="hybridMultilevel"/>
-    <w:tmpl w:val="50B004CE"/>
+    <w:tmpl w:val="7D2ECD36"/>
     <w:lvl w:ilvl="0" w:tplc="040C0001">
       <w:start w:val="1"/>
       <w:numFmt w:val="bullet"/>
       <w:lvlText w:val=""/>
       <w:lvlJc w:val="left"/>
       <w:pPr>
-        <w:ind w:left="720" w:hanging="360"/>
+        <w:ind w:left="785" w:hanging="360"/>
       </w:pPr>
       <w:rPr>
         <w:rFonts w:ascii="Symbol" w:hAnsi="Symbol" w:hint="default"/>
@@ -12520,7 +13746,7 @@
       <w:lvlText w:val="o"/>
       <w:lvlJc w:val="left"/>
       <w:pPr>
-        <w:ind w:left="1440" w:hanging="360"/>
+        <w:ind w:left="1505" w:hanging="360"/>
       </w:pPr>
       <w:rPr>
         <w:rFonts w:ascii="Courier New" w:hAnsi="Courier New" w:cs="Courier New" w:hint="default"/>
@@ -12532,7 +13758,7 @@
       <w:lvlText w:val=""/>
       <w:lvlJc w:val="left"/>
       <w:pPr>
-        <w:ind w:left="2160" w:hanging="360"/>
+        <w:ind w:left="2225" w:hanging="360"/>
       </w:pPr>
       <w:rPr>
         <w:rFonts w:ascii="Wingdings" w:hAnsi="Wingdings" w:hint="default"/>
@@ -12544,7 +13770,7 @@
       <w:lvlText w:val=""/>
       <w:lvlJc w:val="left"/>
       <w:pPr>
-        <w:ind w:left="2880" w:hanging="360"/>
+        <w:ind w:left="2945" w:hanging="360"/>
       </w:pPr>
       <w:rPr>
         <w:rFonts w:ascii="Symbol" w:hAnsi="Symbol" w:hint="default"/>
@@ -12556,7 +13782,7 @@
       <w:lvlText w:val="o"/>
       <w:lvlJc w:val="left"/>
       <w:pPr>
-        <w:ind w:left="3600" w:hanging="360"/>
+        <w:ind w:left="3665" w:hanging="360"/>
       </w:pPr>
       <w:rPr>
         <w:rFonts w:ascii="Courier New" w:hAnsi="Courier New" w:cs="Courier New" w:hint="default"/>
@@ -12568,7 +13794,7 @@
       <w:lvlText w:val=""/>
       <w:lvlJc w:val="left"/>
       <w:pPr>
-        <w:ind w:left="4320" w:hanging="360"/>
+        <w:ind w:left="4385" w:hanging="360"/>
       </w:pPr>
       <w:rPr>
         <w:rFonts w:ascii="Wingdings" w:hAnsi="Wingdings" w:hint="default"/>
@@ -12580,7 +13806,7 @@
       <w:lvlText w:val=""/>
       <w:lvlJc w:val="left"/>
       <w:pPr>
-        <w:ind w:left="5040" w:hanging="360"/>
+        <w:ind w:left="5105" w:hanging="360"/>
       </w:pPr>
       <w:rPr>
         <w:rFonts w:ascii="Symbol" w:hAnsi="Symbol" w:hint="default"/>
@@ -12592,7 +13818,7 @@
       <w:lvlText w:val="o"/>
       <w:lvlJc w:val="left"/>
       <w:pPr>
-        <w:ind w:left="5760" w:hanging="360"/>
+        <w:ind w:left="5825" w:hanging="360"/>
       </w:pPr>
       <w:rPr>
         <w:rFonts w:ascii="Courier New" w:hAnsi="Courier New" w:cs="Courier New" w:hint="default"/>
@@ -12604,7 +13830,7 @@
       <w:lvlText w:val=""/>
       <w:lvlJc w:val="left"/>
       <w:pPr>
-        <w:ind w:left="6480" w:hanging="360"/>
+        <w:ind w:left="6545" w:hanging="360"/>
       </w:pPr>
       <w:rPr>
         <w:rFonts w:ascii="Wingdings" w:hAnsi="Wingdings" w:hint="default"/>
@@ -12612,6 +13838,232 @@
     </w:lvl>
   </w:abstractNum>
   <w:abstractNum w:abstractNumId="3">
+    <w:nsid w:val="20C737D6"/>
+    <w:multiLevelType w:val="hybridMultilevel"/>
+    <w:tmpl w:val="9B768C7C"/>
+    <w:lvl w:ilvl="0" w:tplc="040C0001">
+      <w:start w:val="1"/>
+      <w:numFmt w:val="bullet"/>
+      <w:lvlText w:val=""/>
+      <w:lvlJc w:val="left"/>
+      <w:pPr>
+        <w:ind w:left="785" w:hanging="360"/>
+      </w:pPr>
+      <w:rPr>
+        <w:rFonts w:ascii="Symbol" w:hAnsi="Symbol" w:hint="default"/>
+      </w:rPr>
+    </w:lvl>
+    <w:lvl w:ilvl="1" w:tplc="040C0003" w:tentative="1">
+      <w:start w:val="1"/>
+      <w:numFmt w:val="bullet"/>
+      <w:lvlText w:val="o"/>
+      <w:lvlJc w:val="left"/>
+      <w:pPr>
+        <w:ind w:left="1505" w:hanging="360"/>
+      </w:pPr>
+      <w:rPr>
+        <w:rFonts w:ascii="Courier New" w:hAnsi="Courier New" w:cs="Courier New" w:hint="default"/>
+      </w:rPr>
+    </w:lvl>
+    <w:lvl w:ilvl="2" w:tplc="040C0005" w:tentative="1">
+      <w:start w:val="1"/>
+      <w:numFmt w:val="bullet"/>
+      <w:lvlText w:val=""/>
+      <w:lvlJc w:val="left"/>
+      <w:pPr>
+        <w:ind w:left="2225" w:hanging="360"/>
+      </w:pPr>
+      <w:rPr>
+        <w:rFonts w:ascii="Wingdings" w:hAnsi="Wingdings" w:hint="default"/>
+      </w:rPr>
+    </w:lvl>
+    <w:lvl w:ilvl="3" w:tplc="040C0001" w:tentative="1">
+      <w:start w:val="1"/>
+      <w:numFmt w:val="bullet"/>
+      <w:lvlText w:val=""/>
+      <w:lvlJc w:val="left"/>
+      <w:pPr>
+        <w:ind w:left="2945" w:hanging="360"/>
+      </w:pPr>
+      <w:rPr>
+        <w:rFonts w:ascii="Symbol" w:hAnsi="Symbol" w:hint="default"/>
+      </w:rPr>
+    </w:lvl>
+    <w:lvl w:ilvl="4" w:tplc="040C0003" w:tentative="1">
+      <w:start w:val="1"/>
+      <w:numFmt w:val="bullet"/>
+      <w:lvlText w:val="o"/>
+      <w:lvlJc w:val="left"/>
+      <w:pPr>
+        <w:ind w:left="3665" w:hanging="360"/>
+      </w:pPr>
+      <w:rPr>
+        <w:rFonts w:ascii="Courier New" w:hAnsi="Courier New" w:cs="Courier New" w:hint="default"/>
+      </w:rPr>
+    </w:lvl>
+    <w:lvl w:ilvl="5" w:tplc="040C0005" w:tentative="1">
+      <w:start w:val="1"/>
+      <w:numFmt w:val="bullet"/>
+      <w:lvlText w:val=""/>
+      <w:lvlJc w:val="left"/>
+      <w:pPr>
+        <w:ind w:left="4385" w:hanging="360"/>
+      </w:pPr>
+      <w:rPr>
+        <w:rFonts w:ascii="Wingdings" w:hAnsi="Wingdings" w:hint="default"/>
+      </w:rPr>
+    </w:lvl>
+    <w:lvl w:ilvl="6" w:tplc="040C0001" w:tentative="1">
+      <w:start w:val="1"/>
+      <w:numFmt w:val="bullet"/>
+      <w:lvlText w:val=""/>
+      <w:lvlJc w:val="left"/>
+      <w:pPr>
+        <w:ind w:left="5105" w:hanging="360"/>
+      </w:pPr>
+      <w:rPr>
+        <w:rFonts w:ascii="Symbol" w:hAnsi="Symbol" w:hint="default"/>
+      </w:rPr>
+    </w:lvl>
+    <w:lvl w:ilvl="7" w:tplc="040C0003" w:tentative="1">
+      <w:start w:val="1"/>
+      <w:numFmt w:val="bullet"/>
+      <w:lvlText w:val="o"/>
+      <w:lvlJc w:val="left"/>
+      <w:pPr>
+        <w:ind w:left="5825" w:hanging="360"/>
+      </w:pPr>
+      <w:rPr>
+        <w:rFonts w:ascii="Courier New" w:hAnsi="Courier New" w:cs="Courier New" w:hint="default"/>
+      </w:rPr>
+    </w:lvl>
+    <w:lvl w:ilvl="8" w:tplc="040C0005" w:tentative="1">
+      <w:start w:val="1"/>
+      <w:numFmt w:val="bullet"/>
+      <w:lvlText w:val=""/>
+      <w:lvlJc w:val="left"/>
+      <w:pPr>
+        <w:ind w:left="6545" w:hanging="360"/>
+      </w:pPr>
+      <w:rPr>
+        <w:rFonts w:ascii="Wingdings" w:hAnsi="Wingdings" w:hint="default"/>
+      </w:rPr>
+    </w:lvl>
+  </w:abstractNum>
+  <w:abstractNum w:abstractNumId="4">
+    <w:nsid w:val="21840478"/>
+    <w:multiLevelType w:val="hybridMultilevel"/>
+    <w:tmpl w:val="50B004CE"/>
+    <w:lvl w:ilvl="0" w:tplc="040C0001">
+      <w:start w:val="1"/>
+      <w:numFmt w:val="bullet"/>
+      <w:lvlText w:val=""/>
+      <w:lvlJc w:val="left"/>
+      <w:pPr>
+        <w:ind w:left="720" w:hanging="360"/>
+      </w:pPr>
+      <w:rPr>
+        <w:rFonts w:ascii="Symbol" w:hAnsi="Symbol" w:hint="default"/>
+      </w:rPr>
+    </w:lvl>
+    <w:lvl w:ilvl="1" w:tplc="040C0003" w:tentative="1">
+      <w:start w:val="1"/>
+      <w:numFmt w:val="bullet"/>
+      <w:lvlText w:val="o"/>
+      <w:lvlJc w:val="left"/>
+      <w:pPr>
+        <w:ind w:left="1440" w:hanging="360"/>
+      </w:pPr>
+      <w:rPr>
+        <w:rFonts w:ascii="Courier New" w:hAnsi="Courier New" w:cs="Courier New" w:hint="default"/>
+      </w:rPr>
+    </w:lvl>
+    <w:lvl w:ilvl="2" w:tplc="040C0005" w:tentative="1">
+      <w:start w:val="1"/>
+      <w:numFmt w:val="bullet"/>
+      <w:lvlText w:val=""/>
+      <w:lvlJc w:val="left"/>
+      <w:pPr>
+        <w:ind w:left="2160" w:hanging="360"/>
+      </w:pPr>
+      <w:rPr>
+        <w:rFonts w:ascii="Wingdings" w:hAnsi="Wingdings" w:hint="default"/>
+      </w:rPr>
+    </w:lvl>
+    <w:lvl w:ilvl="3" w:tplc="040C0001" w:tentative="1">
+      <w:start w:val="1"/>
+      <w:numFmt w:val="bullet"/>
+      <w:lvlText w:val=""/>
+      <w:lvlJc w:val="left"/>
+      <w:pPr>
+        <w:ind w:left="2880" w:hanging="360"/>
+      </w:pPr>
+      <w:rPr>
+        <w:rFonts w:ascii="Symbol" w:hAnsi="Symbol" w:hint="default"/>
+      </w:rPr>
+    </w:lvl>
+    <w:lvl w:ilvl="4" w:tplc="040C0003" w:tentative="1">
+      <w:start w:val="1"/>
+      <w:numFmt w:val="bullet"/>
+      <w:lvlText w:val="o"/>
+      <w:lvlJc w:val="left"/>
+      <w:pPr>
+        <w:ind w:left="3600" w:hanging="360"/>
+      </w:pPr>
+      <w:rPr>
+        <w:rFonts w:ascii="Courier New" w:hAnsi="Courier New" w:cs="Courier New" w:hint="default"/>
+      </w:rPr>
+    </w:lvl>
+    <w:lvl w:ilvl="5" w:tplc="040C0005" w:tentative="1">
+      <w:start w:val="1"/>
+      <w:numFmt w:val="bullet"/>
+      <w:lvlText w:val=""/>
+      <w:lvlJc w:val="left"/>
+      <w:pPr>
+        <w:ind w:left="4320" w:hanging="360"/>
+      </w:pPr>
+      <w:rPr>
+        <w:rFonts w:ascii="Wingdings" w:hAnsi="Wingdings" w:hint="default"/>
+      </w:rPr>
+    </w:lvl>
+    <w:lvl w:ilvl="6" w:tplc="040C0001" w:tentative="1">
+      <w:start w:val="1"/>
+      <w:numFmt w:val="bullet"/>
+      <w:lvlText w:val=""/>
+      <w:lvlJc w:val="left"/>
+      <w:pPr>
+        <w:ind w:left="5040" w:hanging="360"/>
+      </w:pPr>
+      <w:rPr>
+        <w:rFonts w:ascii="Symbol" w:hAnsi="Symbol" w:hint="default"/>
+      </w:rPr>
+    </w:lvl>
+    <w:lvl w:ilvl="7" w:tplc="040C0003" w:tentative="1">
+      <w:start w:val="1"/>
+      <w:numFmt w:val="bullet"/>
+      <w:lvlText w:val="o"/>
+      <w:lvlJc w:val="left"/>
+      <w:pPr>
+        <w:ind w:left="5760" w:hanging="360"/>
+      </w:pPr>
+      <w:rPr>
+        <w:rFonts w:ascii="Courier New" w:hAnsi="Courier New" w:cs="Courier New" w:hint="default"/>
+      </w:rPr>
+    </w:lvl>
+    <w:lvl w:ilvl="8" w:tplc="040C0005" w:tentative="1">
+      <w:start w:val="1"/>
+      <w:numFmt w:val="bullet"/>
+      <w:lvlText w:val=""/>
+      <w:lvlJc w:val="left"/>
+      <w:pPr>
+        <w:ind w:left="6480" w:hanging="360"/>
+      </w:pPr>
+      <w:rPr>
+        <w:rFonts w:ascii="Wingdings" w:hAnsi="Wingdings" w:hint="default"/>
+      </w:rPr>
+    </w:lvl>
+  </w:abstractNum>
+  <w:abstractNum w:abstractNumId="5">
     <w:nsid w:val="23C617EC"/>
     <w:multiLevelType w:val="hybridMultilevel"/>
     <w:tmpl w:val="F7B6AFF0"/>
@@ -12723,7 +14175,7 @@
       </w:rPr>
     </w:lvl>
   </w:abstractNum>
-  <w:abstractNum w:abstractNumId="4">
+  <w:abstractNum w:abstractNumId="6">
     <w:nsid w:val="2B5B026B"/>
     <w:multiLevelType w:val="hybridMultilevel"/>
     <w:tmpl w:val="D86A02D4"/>
@@ -12836,7 +14288,7 @@
       </w:rPr>
     </w:lvl>
   </w:abstractNum>
-  <w:abstractNum w:abstractNumId="5">
+  <w:abstractNum w:abstractNumId="7">
     <w:nsid w:val="375D2370"/>
     <w:multiLevelType w:val="hybridMultilevel"/>
     <w:tmpl w:val="11D0BC22"/>
@@ -12925,7 +14377,7 @@
       </w:pPr>
     </w:lvl>
   </w:abstractNum>
-  <w:abstractNum w:abstractNumId="6">
+  <w:abstractNum w:abstractNumId="8">
     <w:nsid w:val="3CF40BE1"/>
     <w:multiLevelType w:val="hybridMultilevel"/>
     <w:tmpl w:val="DC346B34"/>
@@ -13038,7 +14490,7 @@
       </w:rPr>
     </w:lvl>
   </w:abstractNum>
-  <w:abstractNum w:abstractNumId="7">
+  <w:abstractNum w:abstractNumId="9">
     <w:nsid w:val="43FD7D6D"/>
     <w:multiLevelType w:val="hybridMultilevel"/>
     <w:tmpl w:val="E6A29978"/>
@@ -13127,7 +14579,7 @@
       </w:pPr>
     </w:lvl>
   </w:abstractNum>
-  <w:abstractNum w:abstractNumId="8">
+  <w:abstractNum w:abstractNumId="10">
     <w:nsid w:val="4C117613"/>
     <w:multiLevelType w:val="hybridMultilevel"/>
     <w:tmpl w:val="1FFA0FD2"/>
@@ -13240,7 +14692,7 @@
       </w:rPr>
     </w:lvl>
   </w:abstractNum>
-  <w:abstractNum w:abstractNumId="9">
+  <w:abstractNum w:abstractNumId="11">
     <w:nsid w:val="517673F9"/>
     <w:multiLevelType w:val="hybridMultilevel"/>
     <w:tmpl w:val="9FF4D50E"/>
@@ -13353,7 +14805,7 @@
       </w:rPr>
     </w:lvl>
   </w:abstractNum>
-  <w:abstractNum w:abstractNumId="10">
+  <w:abstractNum w:abstractNumId="12">
     <w:nsid w:val="62C4467E"/>
     <w:multiLevelType w:val="hybridMultilevel"/>
     <w:tmpl w:val="3DB46B62"/>
@@ -13470,31 +14922,31 @@
     <w:abstractNumId w:val="0"/>
   </w:num>
   <w:num w:numId="2">
-    <w:abstractNumId w:val="3"/>
+    <w:abstractNumId w:val="5"/>
   </w:num>
   <w:num w:numId="3">
+    <w:abstractNumId w:val="8"/>
+  </w:num>
+  <w:num w:numId="4">
+    <w:abstractNumId w:val="7"/>
+  </w:num>
+  <w:num w:numId="5">
     <w:abstractNumId w:val="6"/>
   </w:num>
-  <w:num w:numId="4">
-    <w:abstractNumId w:val="5"/>
-  </w:num>
-  <w:num w:numId="5">
-    <w:abstractNumId w:val="4"/>
-  </w:num>
   <w:num w:numId="6">
-    <w:abstractNumId w:val="10"/>
+    <w:abstractNumId w:val="12"/>
   </w:num>
   <w:num w:numId="7">
     <w:abstractNumId w:val="1"/>
   </w:num>
   <w:num w:numId="8">
-    <w:abstractNumId w:val="7"/>
+    <w:abstractNumId w:val="9"/>
   </w:num>
   <w:num w:numId="9">
-    <w:abstractNumId w:val="9"/>
+    <w:abstractNumId w:val="11"/>
   </w:num>
   <w:num w:numId="10">
-    <w:abstractNumId w:val="8"/>
+    <w:abstractNumId w:val="10"/>
   </w:num>
   <w:num w:numId="11">
     <w:abstractNumId w:val="0"/>
@@ -13557,6 +15009,42 @@
     </w:lvlOverride>
   </w:num>
   <w:num w:numId="13">
+    <w:abstractNumId w:val="4"/>
+  </w:num>
+  <w:num w:numId="14">
+    <w:abstractNumId w:val="0"/>
+    <w:lvlOverride w:ilvl="0">
+      <w:startOverride w:val="1"/>
+    </w:lvlOverride>
+    <w:lvlOverride w:ilvl="1">
+      <w:startOverride w:val="1"/>
+    </w:lvlOverride>
+    <w:lvlOverride w:ilvl="2">
+      <w:startOverride w:val="1"/>
+    </w:lvlOverride>
+    <w:lvlOverride w:ilvl="3">
+      <w:startOverride w:val="1"/>
+    </w:lvlOverride>
+    <w:lvlOverride w:ilvl="4">
+      <w:startOverride w:val="1"/>
+    </w:lvlOverride>
+    <w:lvlOverride w:ilvl="5">
+      <w:startOverride w:val="1"/>
+    </w:lvlOverride>
+    <w:lvlOverride w:ilvl="6">
+      <w:startOverride w:val="1"/>
+    </w:lvlOverride>
+    <w:lvlOverride w:ilvl="7">
+      <w:startOverride w:val="1"/>
+    </w:lvlOverride>
+    <w:lvlOverride w:ilvl="8">
+      <w:startOverride w:val="1"/>
+    </w:lvlOverride>
+  </w:num>
+  <w:num w:numId="15">
+    <w:abstractNumId w:val="3"/>
+  </w:num>
+  <w:num w:numId="16">
     <w:abstractNumId w:val="2"/>
   </w:num>
 </w:numbering>
@@ -15081,7 +16569,7 @@
 
 <file path=word/webextensions/taskpanes.xml><?xml version="1.0" encoding="utf-8"?>
 <wetp:taskpanes xmlns:wetp="http://schemas.microsoft.com/office/webextensions/taskpanes/2010/11">
-  <wetp:taskpane dockstate="right" visibility="1" width="437" row="2">
+  <wetp:taskpane dockstate="right" visibility="0" width="437" row="2">
     <wetp:webextensionref xmlns:r="http://schemas.openxmlformats.org/officeDocument/2006/relationships" r:id="rId1"/>
   </wetp:taskpane>
 </wetp:taskpanes>
@@ -15102,7 +16590,7 @@
 </file>
 
 <file path=customXml/itemProps1.xml><?xml version="1.0" encoding="utf-8"?>
-<ds:datastoreItem xmlns:ds="http://schemas.openxmlformats.org/officeDocument/2006/customXml" ds:itemID="{9696944B-A96A-4B08-9C5D-DECAB8B608E5}">
+<ds:datastoreItem xmlns:ds="http://schemas.openxmlformats.org/officeDocument/2006/customXml" ds:itemID="{58E732A5-E82E-4EF2-8FE8-74F79B9045AA}">
   <ds:schemaRefs>
     <ds:schemaRef ds:uri="http://schemas.openxmlformats.org/officeDocument/2006/bibliography"/>
   </ds:schemaRefs>

</xml_diff>

<commit_message>
Analyse de la solution choisie
</commit_message>
<xml_diff>
--- a/Mémoire fin d'étude.docx
+++ b/Mémoire fin d'étude.docx
@@ -3549,7 +3549,6 @@
           <w:docPartUnique/>
         </w:docPartObj>
       </w:sdtPr>
-      <w:sdtEndPr/>
       <w:sdtContent>
         <w:p>
           <w:pPr>
@@ -7042,16 +7041,7 @@
         <w:t xml:space="preserve"> des développeurs embauchés. </w:t>
       </w:r>
       <w:r>
-        <w:t>Début 2013</w:t>
-      </w:r>
-      <w:r>
-        <w:t xml:space="preserve">, l’équipe de travail d’Atlante Support </w:t>
-      </w:r>
-      <w:r>
-        <w:t>ne compte que</w:t>
-      </w:r>
-      <w:r>
-        <w:t xml:space="preserve"> cinq </w:t>
+        <w:t xml:space="preserve">Début 2013, l’équipe de travail d’Atlante Support ne compte que cinq </w:t>
       </w:r>
       <w:r>
         <w:t>employés</w:t>
@@ -7528,19 +7518,7 @@
         <w:rPr>
           <w:noProof/>
         </w:rPr>
-        <w:t xml:space="preserve">Ce projet a inspiré la création de </w:t>
-      </w:r>
-      <w:r>
-        <w:rPr>
-          <w:noProof/>
-        </w:rPr>
-        <w:t>NODAXIS</w:t>
-      </w:r>
-      <w:r>
-        <w:rPr>
-          <w:noProof/>
-        </w:rPr>
-        <w:t>, u</w:t>
+        <w:t>Ce projet a inspiré la création de NODAXIS, u</w:t>
       </w:r>
       <w:r>
         <w:rPr>
@@ -9562,15 +9540,15 @@
           <w:noProof/>
         </w:rPr>
       </w:pPr>
-      <w:bookmarkStart w:id="8" w:name="_Toc398483424"/>
-      <w:bookmarkStart w:id="9" w:name="_Toc398483423"/>
+      <w:bookmarkStart w:id="8" w:name="_Toc398483423"/>
+      <w:bookmarkStart w:id="9" w:name="_Toc398483424"/>
       <w:r>
         <w:rPr>
           <w:noProof/>
         </w:rPr>
         <w:t>Des méthodes de travail fonctionnelles mais améliorables</w:t>
       </w:r>
-      <w:bookmarkEnd w:id="9"/>
+      <w:bookmarkEnd w:id="8"/>
     </w:p>
     <w:p>
       <w:pPr>
@@ -9867,13 +9845,7 @@
         <w:pStyle w:val="SUP-Texte"/>
       </w:pPr>
       <w:r>
-        <w:t>Enfin, la gestion de la sécurité dans l’entreprise est assez superficielle. Il n’existe pas de stratégie de changement des mots de passes ou d’outils de génération de mots de passe forts. Les mots de passes mis en place pour restreindre l’accès aux différents serveurs ou produits sont souvent les mêmes ou construits de la même façon. Ainsi, si une personne extérieure venait à prendre connaissance d’un mot de passe, il est fort probable qu’elle puisse accéder à plusieurs systèmes internes comme l’hyperviseur gérant les machines virtuelles, les interfaces de gestions des produits déployé</w:t>
-      </w:r>
-      <w:r>
-        <w:t>s</w:t>
-      </w:r>
-      <w:r>
-        <w:t xml:space="preserve"> dans le cloud, les administrations de sites développés, etc…</w:t>
+        <w:t>Enfin, la gestion de la sécurité dans l’entreprise est assez superficielle. Il n’existe pas de stratégie de changement des mots de passes ou d’outils de génération de mots de passe forts. Les mots de passes mis en place pour restreindre l’accès aux différents serveurs ou produits sont souvent les mêmes ou construits de la même façon. Ainsi, si une personne extérieure venait à prendre connaissance d’un mot de passe, il est fort probable qu’elle puisse accéder à plusieurs systèmes internes comme l’hyperviseur gérant les machines virtuelles, les interfaces de gestions des produits déployés dans le cloud, les administrations de sites développés, etc…</w:t>
       </w:r>
     </w:p>
     <w:p>
@@ -10048,8 +10020,6 @@
           <w:noProof/>
         </w:rPr>
       </w:pPr>
-      <w:bookmarkStart w:id="11" w:name="_GoBack"/>
-      <w:bookmarkEnd w:id="11"/>
     </w:p>
     <w:p>
       <w:pPr>
@@ -10073,9 +10043,70 @@
       <w:r>
         <w:t xml:space="preserve"> (10 pages)</w:t>
       </w:r>
-      <w:bookmarkEnd w:id="8"/>
+      <w:bookmarkEnd w:id="9"/>
       <w:r>
         <w:tab/>
+      </w:r>
+    </w:p>
+    <w:p>
+      <w:pPr>
+        <w:pStyle w:val="SUP-Soutitre"/>
+        <w:rPr>
+          <w:noProof/>
+        </w:rPr>
+      </w:pPr>
+      <w:r>
+        <w:rPr>
+          <w:noProof/>
+        </w:rPr>
+        <w:t>Une nouvelle cible : la magistrature</w:t>
+      </w:r>
+    </w:p>
+    <w:p>
+      <w:pPr>
+        <w:pStyle w:val="SUP-Texte"/>
+        <w:rPr>
+          <w:noProof/>
+        </w:rPr>
+      </w:pPr>
+    </w:p>
+    <w:p>
+      <w:pPr>
+        <w:pStyle w:val="SUP-Soutitre"/>
+        <w:rPr>
+          <w:noProof/>
+        </w:rPr>
+      </w:pPr>
+      <w:r>
+        <w:rPr>
+          <w:noProof/>
+        </w:rPr>
+        <w:t>De nouvelles technologies : le développement pour tablettes</w:t>
+      </w:r>
+    </w:p>
+    <w:p>
+      <w:pPr>
+        <w:ind w:left="0" w:firstLine="0"/>
+        <w:rPr>
+          <w:rFonts w:ascii="Arial" w:hAnsi="Arial" w:cs="Arial"/>
+          <w:noProof/>
+        </w:rPr>
+      </w:pPr>
+    </w:p>
+    <w:p>
+      <w:pPr>
+        <w:ind w:left="0" w:firstLine="0"/>
+        <w:rPr>
+          <w:rFonts w:ascii="Arial" w:hAnsi="Arial" w:cs="Arial"/>
+          <w:noProof/>
+        </w:rPr>
+      </w:pPr>
+      <w:r>
+        <w:rPr>
+          <w:rFonts w:ascii="Arial" w:hAnsi="Arial" w:cs="Arial"/>
+          <w:noProof/>
+        </w:rPr>
+        <w:t>J’ai débuté mon contrat de professionnalisation chez Atlente Support en novembre 2013.</w:t>
       </w:r>
     </w:p>
     <w:p>
@@ -10142,7 +10173,7 @@
       <w:pPr>
         <w:pStyle w:val="SUP-Titre"/>
       </w:pPr>
-      <w:bookmarkStart w:id="12" w:name="_Toc398483425"/>
+      <w:bookmarkStart w:id="11" w:name="_Toc398483425"/>
       <w:r>
         <w:lastRenderedPageBreak/>
         <w:t>Probl</w:t>
@@ -10165,7 +10196,7 @@
       <w:r>
         <w:t>(5 pages)</w:t>
       </w:r>
-      <w:bookmarkEnd w:id="12"/>
+      <w:bookmarkEnd w:id="11"/>
     </w:p>
     <w:p>
       <w:pPr>
@@ -10206,7 +10237,7 @@
       <w:pPr>
         <w:pStyle w:val="SUP-Titre"/>
       </w:pPr>
-      <w:bookmarkStart w:id="13" w:name="_Toc398483426"/>
+      <w:bookmarkStart w:id="12" w:name="_Toc398483426"/>
       <w:r>
         <w:lastRenderedPageBreak/>
         <w:t xml:space="preserve">Méthodes habituellement utilisées pour une situation présentant des similitudes </w:t>
@@ -10214,7 +10245,7 @@
       <w:r>
         <w:t>(5 pages)</w:t>
       </w:r>
-      <w:bookmarkEnd w:id="13"/>
+      <w:bookmarkEnd w:id="12"/>
     </w:p>
     <w:p>
       <w:pPr>
@@ -10370,7 +10401,7 @@
       <w:pPr>
         <w:pStyle w:val="SUP-Titre"/>
       </w:pPr>
-      <w:bookmarkStart w:id="14" w:name="_Toc398483427"/>
+      <w:bookmarkStart w:id="13" w:name="_Toc398483427"/>
       <w:r>
         <w:lastRenderedPageBreak/>
         <w:t>Exposé des décisions prises et des interventions menées par le stagi</w:t>
@@ -10384,15 +10415,29 @@
       <w:r>
         <w:t>(15 pages)</w:t>
       </w:r>
-      <w:bookmarkEnd w:id="14"/>
-    </w:p>
-    <w:p>
-      <w:pPr>
-        <w:pStyle w:val="Paragraphedeliste"/>
-        <w:numPr>
-          <w:ilvl w:val="0"/>
-          <w:numId w:val="4"/>
-        </w:numPr>
+      <w:bookmarkEnd w:id="13"/>
+    </w:p>
+    <w:p>
+      <w:pPr>
+        <w:ind w:left="0" w:firstLine="0"/>
+        <w:rPr>
+          <w:rFonts w:ascii="Arial" w:hAnsi="Arial" w:cs="Arial"/>
+          <w:noProof/>
+        </w:rPr>
+      </w:pPr>
+    </w:p>
+    <w:p>
+      <w:pPr>
+        <w:ind w:left="0" w:firstLine="0"/>
+        <w:rPr>
+          <w:rFonts w:ascii="Arial" w:hAnsi="Arial" w:cs="Arial"/>
+          <w:noProof/>
+        </w:rPr>
+      </w:pPr>
+    </w:p>
+    <w:p>
+      <w:pPr>
+        <w:ind w:left="360" w:firstLine="0"/>
         <w:rPr>
           <w:rFonts w:ascii="Arial" w:hAnsi="Arial" w:cs="Arial"/>
           <w:noProof/>
@@ -10902,6 +10947,7 @@
           <w:rFonts w:ascii="Arial" w:hAnsi="Arial" w:cs="Arial"/>
           <w:noProof/>
         </w:rPr>
+        <w:lastRenderedPageBreak/>
         <w:t>Prises d’initiatives (cyberjustice, concours crystal, idée du partenariat avec l’université de strasbourg)</w:t>
       </w:r>
     </w:p>
@@ -11080,11 +11126,24 @@
       <w:pPr>
         <w:pStyle w:val="SUP-Soutitre"/>
       </w:pPr>
-      <w:bookmarkStart w:id="15" w:name="_Toc398483428"/>
+      <w:bookmarkStart w:id="14" w:name="_Toc398483428"/>
       <w:r>
         <w:lastRenderedPageBreak/>
         <w:t>techniques : solutions proposées et mises en œuvre par le stagiaire en lien avec les interventions des autres protagonistes : hiérarchie, collègues, clients, etc.</w:t>
       </w:r>
+      <w:bookmarkEnd w:id="14"/>
+      <w:r>
+        <w:t xml:space="preserve"> </w:t>
+      </w:r>
+    </w:p>
+    <w:p>
+      <w:pPr>
+        <w:pStyle w:val="SUP-Soutitre"/>
+      </w:pPr>
+      <w:bookmarkStart w:id="15" w:name="_Toc398483429"/>
+      <w:r>
+        <w:t>managériaux : modifications engendrées lors de la conception du projet et par la solution retenue et mise en œuvre dans l’organisation du travail de l’équipe, dans les relations entre protagonistes, dans la répartition des rôles, dans la distribution des responsabilités, etc.</w:t>
+      </w:r>
       <w:bookmarkEnd w:id="15"/>
       <w:r>
         <w:t xml:space="preserve"> </w:t>
@@ -11094,9 +11153,9 @@
       <w:pPr>
         <w:pStyle w:val="SUP-Soutitre"/>
       </w:pPr>
-      <w:bookmarkStart w:id="16" w:name="_Toc398483429"/>
-      <w:r>
-        <w:t>managériaux : modifications engendrées lors de la conception du projet et par la solution retenue et mise en œuvre dans l’organisation du travail de l’équipe, dans les relations entre protagonistes, dans la répartition des rôles, dans la distribution des responsabilités, etc.</w:t>
+      <w:bookmarkStart w:id="16" w:name="_Toc398483430"/>
+      <w:r>
+        <w:t>stratégiques : changements proposés et réalisés en matière de gestion de projets, méthodes utilisées</w:t>
       </w:r>
       <w:bookmarkEnd w:id="16"/>
       <w:r>
@@ -11105,43 +11164,60 @@
     </w:p>
     <w:p>
       <w:pPr>
+        <w:ind w:left="0" w:firstLine="0"/>
+        <w:rPr>
+          <w:rFonts w:ascii="Arial" w:hAnsi="Arial" w:cs="Arial"/>
+        </w:rPr>
+      </w:pPr>
+    </w:p>
+    <w:p>
+      <w:pPr>
+        <w:pStyle w:val="SUP-Titre"/>
+      </w:pPr>
+      <w:bookmarkStart w:id="17" w:name="_Toc398483431"/>
+      <w:r>
+        <w:t>Démonstration d’une originalité dans l’élaboration et l</w:t>
+      </w:r>
+      <w:r>
+        <w:t>a mise en œuvre de la solution</w:t>
+      </w:r>
+      <w:r>
+        <w:t xml:space="preserve"> </w:t>
+      </w:r>
+      <w:r>
+        <w:t>(5 pages)</w:t>
+      </w:r>
+      <w:bookmarkEnd w:id="17"/>
+    </w:p>
+    <w:p>
+      <w:pPr>
         <w:pStyle w:val="SUP-Soutitre"/>
-      </w:pPr>
-      <w:bookmarkStart w:id="17" w:name="_Toc398483430"/>
-      <w:r>
-        <w:t>stratégiques : changements proposés et réalisés en matière de gestion de projets, méthodes utilisées</w:t>
-      </w:r>
-      <w:bookmarkEnd w:id="17"/>
-      <w:r>
+        <w:rPr>
+          <w:noProof/>
+        </w:rPr>
+      </w:pPr>
+      <w:bookmarkStart w:id="18" w:name="_Toc398483432"/>
+      <w:r>
+        <w:rPr>
+          <w:noProof/>
+        </w:rPr>
+        <w:t>Un projet révolutionnaire pour la magistrature</w:t>
+      </w:r>
+      <w:bookmarkEnd w:id="18"/>
+      <w:r>
+        <w:rPr>
+          <w:noProof/>
+        </w:rPr>
         <w:t xml:space="preserve"> </w:t>
       </w:r>
     </w:p>
     <w:p>
       <w:pPr>
-        <w:ind w:left="0" w:firstLine="0"/>
-        <w:rPr>
-          <w:rFonts w:ascii="Arial" w:hAnsi="Arial" w:cs="Arial"/>
-        </w:rPr>
-      </w:pPr>
-    </w:p>
-    <w:p>
-      <w:pPr>
-        <w:pStyle w:val="SUP-Titre"/>
-      </w:pPr>
-      <w:bookmarkStart w:id="18" w:name="_Toc398483431"/>
-      <w:r>
-        <w:t>Démonstration d’une originalité dans l’élaboration et l</w:t>
-      </w:r>
-      <w:r>
-        <w:t>a mise en œuvre de la solution</w:t>
-      </w:r>
-      <w:r>
-        <w:t xml:space="preserve"> </w:t>
-      </w:r>
-      <w:r>
-        <w:t>(5 pages)</w:t>
-      </w:r>
-      <w:bookmarkEnd w:id="18"/>
+        <w:pStyle w:val="SUP-Texte"/>
+        <w:rPr>
+          <w:noProof/>
+        </w:rPr>
+      </w:pPr>
     </w:p>
     <w:p>
       <w:pPr>
@@ -11150,44 +11226,14 @@
           <w:noProof/>
         </w:rPr>
       </w:pPr>
-      <w:bookmarkStart w:id="19" w:name="_Toc398483432"/>
-      <w:r>
-        <w:rPr>
-          <w:noProof/>
-        </w:rPr>
-        <w:t>Un projet révolutionnaire pour la magistrature</w:t>
+      <w:bookmarkStart w:id="19" w:name="_Toc398483433"/>
+      <w:r>
+        <w:rPr>
+          <w:noProof/>
+        </w:rPr>
+        <w:t>De nouvelles méthodes de travail au sein d’Atlante Support</w:t>
       </w:r>
       <w:bookmarkEnd w:id="19"/>
-      <w:r>
-        <w:rPr>
-          <w:noProof/>
-        </w:rPr>
-        <w:t xml:space="preserve"> </w:t>
-      </w:r>
-    </w:p>
-    <w:p>
-      <w:pPr>
-        <w:pStyle w:val="SUP-Texte"/>
-        <w:rPr>
-          <w:noProof/>
-        </w:rPr>
-      </w:pPr>
-    </w:p>
-    <w:p>
-      <w:pPr>
-        <w:pStyle w:val="SUP-Soutitre"/>
-        <w:rPr>
-          <w:noProof/>
-        </w:rPr>
-      </w:pPr>
-      <w:bookmarkStart w:id="20" w:name="_Toc398483433"/>
-      <w:r>
-        <w:rPr>
-          <w:noProof/>
-        </w:rPr>
-        <w:t>De nouvelles méthodes de travail au sein d’Atlante Support</w:t>
-      </w:r>
-      <w:bookmarkEnd w:id="20"/>
     </w:p>
     <w:p>
       <w:pPr>
@@ -11260,38 +11306,418 @@
       <w:pPr>
         <w:pStyle w:val="SUP-Titre"/>
       </w:pPr>
-      <w:bookmarkStart w:id="21" w:name="_Toc398483434"/>
+      <w:bookmarkStart w:id="20" w:name="_Toc398483434"/>
       <w:r>
         <w:lastRenderedPageBreak/>
-        <w:t xml:space="preserve">Analyse de l’approche choisie </w:t>
-      </w:r>
-      <w:r>
-        <w:t>// Les résultats effectifs à court terme et les resultats espérés à long terme</w:t>
-      </w:r>
-      <w:r>
-        <w:t xml:space="preserve"> (3 pages)</w:t>
+        <w:t>Analyse de l’approche choisie</w:t>
+      </w:r>
+      <w:r>
+        <w:t> : un projet délicat à mettre en route</w:t>
+      </w:r>
+      <w:r>
+        <w:t xml:space="preserve"> </w:t>
+      </w:r>
+      <w:bookmarkEnd w:id="20"/>
+    </w:p>
+    <w:p>
+      <w:pPr>
+        <w:pStyle w:val="SUP-Texte"/>
+      </w:pPr>
+      <w:r>
+        <w:t xml:space="preserve">La nature même du domaine professionnel auquel s’adresse Persée </w:t>
+      </w:r>
+      <w:r>
+        <w:t>complique</w:t>
+      </w:r>
+      <w:r>
+        <w:t xml:space="preserve"> son adoption. Nous nous adressons ici à un ensemble de professions qui ont une longue tradition du « tout papier » et dont les membres font majoritairement partie d’une génération qui n’est pas nécessairement très familière avec les nouvelles technologies.</w:t>
+      </w:r>
+      <w:r>
+        <w:t xml:space="preserve"> </w:t>
+      </w:r>
+      <w:r>
+        <w:t xml:space="preserve">Les retards dus aux complications au sein d’Atlante Support et les délais inhérents à l’introduction d’une application aussi révolutionnaire sont allongés par la résistance au changement </w:t>
+      </w:r>
+      <w:r>
+        <w:t>de la cible finale.</w:t>
+      </w:r>
+    </w:p>
+    <w:p>
+      <w:pPr>
+        <w:pStyle w:val="SUP-Soutitre"/>
+        <w:rPr>
+          <w:noProof/>
+        </w:rPr>
+      </w:pPr>
+      <w:bookmarkStart w:id="21" w:name="_Toc398483435"/>
+      <w:r>
+        <w:rPr>
+          <w:noProof/>
+        </w:rPr>
+        <w:t xml:space="preserve">Un lancement difficile </w:t>
       </w:r>
       <w:bookmarkEnd w:id="21"/>
     </w:p>
     <w:p>
       <w:pPr>
+        <w:pStyle w:val="SUP-Texte"/>
+        <w:rPr>
+          <w:noProof/>
+        </w:rPr>
+      </w:pPr>
+      <w:r>
+        <w:rPr>
+          <w:noProof/>
+        </w:rPr>
+        <w:t>Au moment de la rédaction de ce mémoire, en septembre 2014, Persée n’a toujours pas de client.</w:t>
+      </w:r>
+      <w:r>
+        <w:rPr>
+          <w:noProof/>
+        </w:rPr>
+        <w:t xml:space="preserve"> </w:t>
+      </w:r>
+      <w:r>
+        <w:rPr>
+          <w:noProof/>
+        </w:rPr>
+        <w:t xml:space="preserve">La stratégie initiale d’équipement des universités que j’avais établie avec messieurs HEYD, MAGNIEZ et AZOULAY n’a pas pu être finalisée à temps pour la rentrée de septembre 2014. </w:t>
+      </w:r>
+    </w:p>
+    <w:p>
+      <w:pPr>
+        <w:pStyle w:val="SUP-Texte"/>
+        <w:rPr>
+          <w:noProof/>
+        </w:rPr>
+      </w:pPr>
+      <w:r>
+        <w:rPr>
+          <w:noProof/>
+        </w:rPr>
+        <w:t>Nous n’avons pas réussi à trouver un terrain d’entente entre les différents partenaires impliqués (Microsoft, DELL et l’Université de Strasbourg), notamment du point de vue financier. L’avancée des négociations impliquait la communication d’un business plan à DELL et Miscr</w:t>
+      </w:r>
+      <w:r>
+        <w:rPr>
+          <w:noProof/>
+        </w:rPr>
+        <w:t>osoft, business plan qui n’a à ma conaissance jamais été établi.</w:t>
+      </w:r>
+      <w:r>
+        <w:rPr>
+          <w:noProof/>
+        </w:rPr>
+        <w:t xml:space="preserve"> </w:t>
+      </w:r>
+      <w:r>
+        <w:rPr>
+          <w:noProof/>
+        </w:rPr>
+        <w:t>Le manque de communication entre l’é</w:t>
+      </w:r>
+      <w:r>
+        <w:rPr>
+          <w:noProof/>
+        </w:rPr>
+        <w:t xml:space="preserve">quipe des actionnaires </w:t>
+      </w:r>
+      <w:r>
+        <w:rPr>
+          <w:noProof/>
+        </w:rPr>
+        <w:t>chargés des décisions stratégiques et commerciales</w:t>
+      </w:r>
+      <w:r>
+        <w:rPr>
+          <w:noProof/>
+        </w:rPr>
+        <w:t>,</w:t>
+      </w:r>
+      <w:r>
+        <w:rPr>
+          <w:noProof/>
+        </w:rPr>
+        <w:t xml:space="preserve"> et le personnel d’Atlante Support </w:t>
+      </w:r>
+      <w:r>
+        <w:rPr>
+          <w:noProof/>
+        </w:rPr>
+        <w:t xml:space="preserve">est un vrai frein dans la concrétisation du projet. Si un business plan avait été établi, les discussions avec DELL et Microsoft auraient pu </w:t>
+      </w:r>
+      <w:r>
+        <w:rPr>
+          <w:noProof/>
+        </w:rPr>
+        <w:t>continuer et évoluer.</w:t>
+      </w:r>
+    </w:p>
+    <w:p>
+      <w:pPr>
+        <w:pStyle w:val="SUP-Texte"/>
+        <w:rPr>
+          <w:noProof/>
+        </w:rPr>
+      </w:pPr>
+      <w:r>
+        <w:rPr>
+          <w:noProof/>
+        </w:rPr>
+        <w:t>Le prix</w:t>
+      </w:r>
+      <w:r>
+        <w:rPr>
+          <w:noProof/>
+        </w:rPr>
+        <w:t xml:space="preserve"> final</w:t>
+      </w:r>
+      <w:r>
+        <w:rPr>
+          <w:noProof/>
+        </w:rPr>
+        <w:t xml:space="preserve"> des tablettes fournies par DELL était</w:t>
+      </w:r>
+      <w:r>
+        <w:rPr>
+          <w:noProof/>
+        </w:rPr>
+        <w:t xml:space="preserve"> également</w:t>
+      </w:r>
+      <w:r>
+        <w:rPr>
+          <w:noProof/>
+        </w:rPr>
+        <w:t xml:space="preserve"> trop élevé pour permettre à l’Université de Strasbourg de proposer un prix attractif aux étudiants, une fois sa participation déduite. De plus, Microsoft a émis de nombreuses réserves quant à la possibilité de mettre à disposition des étudiants des abonnements</w:t>
+      </w:r>
+      <w:r>
+        <w:rPr>
+          <w:noProof/>
+        </w:rPr>
+        <w:t xml:space="preserve"> Office 365 gratuits au moins pendant la</w:t>
+      </w:r>
+      <w:r>
+        <w:rPr>
+          <w:noProof/>
+        </w:rPr>
+        <w:t xml:space="preserve"> première année.</w:t>
+      </w:r>
+      <w:r>
+        <w:rPr>
+          <w:noProof/>
+        </w:rPr>
+        <w:t xml:space="preserve"> </w:t>
+      </w:r>
+      <w:r>
+        <w:rPr>
+          <w:noProof/>
+        </w:rPr>
+        <w:t xml:space="preserve">Ces aspects financiers ont un très fort impact sur l’adoption du produit dans les universités. En effet, nous nous adressons à un public étudiant qui ne dispose pas </w:t>
+      </w:r>
+      <w:r>
+        <w:rPr>
+          <w:noProof/>
+        </w:rPr>
+        <w:t>nécessairement des ressources financières pour financer l’achat d’une tablette numérique.</w:t>
+      </w:r>
+      <w:r>
+        <w:rPr>
+          <w:noProof/>
+        </w:rPr>
+        <w:t xml:space="preserve"> Un prix attractif ou la mise à disposition d’un abonnement Office 365 auraient été des points forts dans les</w:t>
+      </w:r>
+      <w:r>
+        <w:rPr>
+          <w:noProof/>
+        </w:rPr>
+        <w:t xml:space="preserve"> éventuelles </w:t>
+      </w:r>
+      <w:r>
+        <w:rPr>
+          <w:noProof/>
+        </w:rPr>
+        <w:t xml:space="preserve">campagnes </w:t>
+      </w:r>
+      <w:r>
+        <w:rPr>
+          <w:noProof/>
+        </w:rPr>
+        <w:t>de publicité pour la mise à disposition de Persée</w:t>
+      </w:r>
+      <w:r>
+        <w:rPr>
+          <w:noProof/>
+        </w:rPr>
+        <w:t>.</w:t>
+      </w:r>
+    </w:p>
+    <w:p>
+      <w:pPr>
+        <w:pStyle w:val="SUP-Texte"/>
+        <w:rPr>
+          <w:noProof/>
+        </w:rPr>
+      </w:pPr>
+      <w:r>
+        <w:rPr>
+          <w:noProof/>
+        </w:rPr>
+        <w:t>Il</w:t>
+      </w:r>
+      <w:r>
+        <w:rPr>
+          <w:noProof/>
+        </w:rPr>
+        <w:t xml:space="preserve"> est évident que l’absence d’un vrai profil commercial dans l’équipe d’Atlante Support est un frein à la </w:t>
+      </w:r>
+      <w:r>
+        <w:rPr>
+          <w:noProof/>
+        </w:rPr>
+        <w:t>concrétisation</w:t>
+      </w:r>
+      <w:r>
+        <w:rPr>
+          <w:noProof/>
+        </w:rPr>
+        <w:t xml:space="preserve"> des projets.</w:t>
+      </w:r>
+      <w:r>
+        <w:rPr>
+          <w:noProof/>
+        </w:rPr>
+        <w:t xml:space="preserve"> Un tel profil pourrait nous aider à mener des négociations plus </w:t>
+      </w:r>
+      <w:r>
+        <w:rPr>
+          <w:noProof/>
+        </w:rPr>
+        <w:lastRenderedPageBreak/>
+        <w:t>efficaces avec nos partenaires et</w:t>
+      </w:r>
+      <w:r>
+        <w:rPr>
+          <w:noProof/>
+        </w:rPr>
+        <w:t xml:space="preserve"> pourrait également participer à la création de campagnes publicitaires</w:t>
+      </w:r>
+      <w:r>
+        <w:rPr>
+          <w:noProof/>
+        </w:rPr>
+        <w:t xml:space="preserve"> pertinentes. </w:t>
+      </w:r>
+    </w:p>
+    <w:p>
+      <w:pPr>
+        <w:pStyle w:val="SUP-Texte"/>
+        <w:rPr>
+          <w:noProof/>
+        </w:rPr>
+      </w:pPr>
+      <w:r>
+        <w:rPr>
+          <w:noProof/>
+        </w:rPr>
+        <w:t>Il était également prévu qu’Atlante Support</w:t>
+      </w:r>
+      <w:r>
+        <w:rPr>
+          <w:noProof/>
+        </w:rPr>
+        <w:t xml:space="preserve"> et monsieur AZOULAY</w:t>
+      </w:r>
+      <w:r>
+        <w:rPr>
+          <w:noProof/>
+        </w:rPr>
+        <w:t xml:space="preserve"> fasse</w:t>
+      </w:r>
+      <w:r>
+        <w:rPr>
+          <w:noProof/>
+        </w:rPr>
+        <w:t>nt</w:t>
+      </w:r>
+      <w:r>
+        <w:rPr>
+          <w:noProof/>
+        </w:rPr>
+        <w:t xml:space="preserve"> appel à des intervenants extérieurs </w:t>
+      </w:r>
+      <w:r>
+        <w:rPr>
+          <w:noProof/>
+        </w:rPr>
+        <w:t>qualifés</w:t>
+      </w:r>
+      <w:r>
+        <w:rPr>
+          <w:noProof/>
+        </w:rPr>
+        <w:t xml:space="preserve"> pour produire un contenu initial présent sur la tablette lors de son acquisition. Pour les </w:t>
+      </w:r>
+      <w:r>
+        <w:rPr>
+          <w:noProof/>
+        </w:rPr>
+        <w:t>étudiants, ce contenu regroupe</w:t>
+      </w:r>
+      <w:r>
+        <w:rPr>
+          <w:noProof/>
+        </w:rPr>
+        <w:t xml:space="preserve"> un ensemble de fiches de cours sur différents thèmes ainsi que des exercices exploitant les connaissances de ces cours. Pour les magistraux, le contenu </w:t>
+      </w:r>
+      <w:r>
+        <w:rPr>
+          <w:noProof/>
+        </w:rPr>
+        <w:t>consiste en</w:t>
+      </w:r>
+      <w:r>
+        <w:rPr>
+          <w:noProof/>
+        </w:rPr>
+        <w:t xml:space="preserve"> </w:t>
+      </w:r>
+      <w:r>
+        <w:rPr>
+          <w:noProof/>
+        </w:rPr>
+        <w:t>plusieurs trames d’exemple</w:t>
+      </w:r>
+      <w:r>
+        <w:rPr>
+          <w:noProof/>
+        </w:rPr>
+        <w:t xml:space="preserve"> utilisables dans différents domaines juridique</w:t>
+      </w:r>
+      <w:r>
+        <w:rPr>
+          <w:noProof/>
+        </w:rPr>
+        <w:t>s</w:t>
+      </w:r>
+      <w:r>
+        <w:rPr>
+          <w:noProof/>
+        </w:rPr>
+        <w:t>.</w:t>
+      </w:r>
+    </w:p>
+    <w:p>
+      <w:pPr>
         <w:pStyle w:val="SUP-Soutitre"/>
         <w:rPr>
           <w:noProof/>
         </w:rPr>
       </w:pPr>
-      <w:bookmarkStart w:id="22" w:name="_Toc398483435"/>
-      <w:r>
-        <w:rPr>
-          <w:noProof/>
-        </w:rPr>
-        <w:t xml:space="preserve">Des résultats timides </w:t>
-      </w:r>
-      <w:r>
-        <w:rPr>
-          <w:noProof/>
-        </w:rPr>
-        <w:t>au premier abord</w:t>
+      <w:bookmarkStart w:id="22" w:name="_Toc398483436"/>
+      <w:r>
+        <w:rPr>
+          <w:noProof/>
+        </w:rPr>
+        <w:t>Sur le long terme, beaucoup de possibilités ouvertes</w:t>
       </w:r>
       <w:bookmarkEnd w:id="22"/>
     </w:p>
@@ -11302,327 +11728,518 @@
           <w:noProof/>
         </w:rPr>
       </w:pPr>
-    </w:p>
-    <w:p>
-      <w:pPr>
-        <w:pStyle w:val="SUP-Soutitre"/>
-        <w:rPr>
-          <w:noProof/>
-        </w:rPr>
-      </w:pPr>
-      <w:bookmarkStart w:id="23" w:name="_Toc398483436"/>
-      <w:r>
-        <w:rPr>
-          <w:noProof/>
-        </w:rPr>
-        <w:t>Sur le long terme, beaucoup de possibilités ouvertes</w:t>
-      </w:r>
-      <w:bookmarkEnd w:id="23"/>
-    </w:p>
-    <w:p>
-      <w:pPr>
-        <w:ind w:left="0" w:firstLine="0"/>
-        <w:rPr>
-          <w:rFonts w:ascii="Arial" w:hAnsi="Arial" w:cs="Arial"/>
-          <w:noProof/>
-        </w:rPr>
-      </w:pPr>
-      <w:r>
-        <w:rPr>
-          <w:rFonts w:ascii="Arial" w:hAnsi="Arial" w:cs="Arial"/>
-          <w:noProof/>
-        </w:rPr>
-        <w:t>En septembre 2014,</w:t>
-      </w:r>
-      <w:r>
-        <w:rPr>
-          <w:rFonts w:ascii="Arial" w:hAnsi="Arial" w:cs="Arial"/>
-          <w:noProof/>
-        </w:rPr>
-        <w:t xml:space="preserve"> Persée n’a toujours pas de client.</w:t>
-      </w:r>
-      <w:r>
-        <w:rPr>
-          <w:rFonts w:ascii="Arial" w:hAnsi="Arial" w:cs="Arial"/>
+      <w:r>
+        <w:rPr>
+          <w:noProof/>
+        </w:rPr>
+        <w:t xml:space="preserve">Le programme de « test » sur le tribunal de Saverne </w:t>
+      </w:r>
+      <w:r>
+        <w:rPr>
+          <w:noProof/>
+        </w:rPr>
+        <w:t>s</w:t>
+      </w:r>
+      <w:r>
+        <w:rPr>
+          <w:noProof/>
+        </w:rPr>
+        <w:t>’avère</w:t>
+      </w:r>
+      <w:r>
+        <w:rPr>
+          <w:noProof/>
+        </w:rPr>
+        <w:t xml:space="preserve"> très encourage</w:t>
+      </w:r>
+      <w:r>
+        <w:rPr>
+          <w:noProof/>
+        </w:rPr>
+        <w:t>a</w:t>
+      </w:r>
+      <w:r>
+        <w:rPr>
+          <w:noProof/>
+        </w:rPr>
+        <w:t>nt</w:t>
+      </w:r>
+      <w:r>
+        <w:rPr>
+          <w:noProof/>
+        </w:rPr>
+        <w:t>. Les collègues de monsieur AZOULAY qui dispose</w:t>
+      </w:r>
+      <w:r>
+        <w:rPr>
+          <w:noProof/>
+        </w:rPr>
+        <w:t>nt</w:t>
+      </w:r>
+      <w:r>
+        <w:rPr>
+          <w:noProof/>
+        </w:rPr>
+        <w:t xml:space="preserve"> d’une tablette avec Persée ont exprimé de nombreux avis positifs concernant l’application et l’utilisation qu’ils en ont. </w:t>
+      </w:r>
+    </w:p>
+    <w:p>
+      <w:pPr>
+        <w:pStyle w:val="SUP-Texte"/>
+        <w:rPr>
+          <w:noProof/>
+        </w:rPr>
+      </w:pPr>
+      <w:r>
+        <w:rPr>
+          <w:noProof/>
+        </w:rPr>
+        <w:t>Parmis les retours que monsieur AZOULAY a partagé avec moi, il semble que l’application soit rapidement prise en main par des personnes qui ne sont ni expertes ni même forcemment familiaires avec l’outils informatique. Une fois le fonctionnement initial de la tablette (et non de l’application)</w:t>
+      </w:r>
+      <w:r>
+        <w:rPr>
+          <w:noProof/>
+        </w:rPr>
+        <w:t xml:space="preserve"> expliqué et a</w:t>
+      </w:r>
+      <w:r>
+        <w:rPr>
+          <w:noProof/>
+        </w:rPr>
+        <w:t xml:space="preserve">ssimilé, </w:t>
+      </w:r>
+      <w:r>
+        <w:rPr>
+          <w:noProof/>
+        </w:rPr>
+        <w:t xml:space="preserve">ces personnes </w:t>
+      </w:r>
+      <w:r>
+        <w:rPr>
+          <w:noProof/>
+        </w:rPr>
+        <w:t>comprennent</w:t>
+      </w:r>
+      <w:r>
+        <w:rPr>
+          <w:noProof/>
+        </w:rPr>
+        <w:t xml:space="preserve"> assez intuitivement</w:t>
+      </w:r>
+      <w:r>
+        <w:rPr>
+          <w:noProof/>
+        </w:rPr>
+        <w:t xml:space="preserve"> le fonctionnement de </w:t>
+      </w:r>
+      <w:r>
+        <w:rPr>
+          <w:noProof/>
+        </w:rPr>
+        <w:t>l’application. D’après monsieur AZOULAY, tous ont exprimé bénéficier d’un gain de temps dans leurs recherches parmis les textes legislatifs français</w:t>
+      </w:r>
+      <w:r>
+        <w:rPr>
+          <w:noProof/>
+        </w:rPr>
+        <w:t>.</w:t>
+      </w:r>
+      <w:r>
+        <w:rPr>
           <w:noProof/>
         </w:rPr>
         <w:t xml:space="preserve"> </w:t>
       </w:r>
-    </w:p>
-    <w:p>
-      <w:pPr>
-        <w:ind w:left="0" w:firstLine="0"/>
-        <w:rPr>
-          <w:rFonts w:ascii="Arial" w:hAnsi="Arial" w:cs="Arial"/>
-          <w:noProof/>
-        </w:rPr>
-      </w:pPr>
-      <w:r>
-        <w:rPr>
-          <w:rFonts w:ascii="Arial" w:hAnsi="Arial" w:cs="Arial"/>
-          <w:noProof/>
-        </w:rPr>
-        <w:t>La stratégie initiale d’équipement des universités que j’avais établie avec messieurs HEYD, MAGNIEZ et AZOULAY n’a pas pu être finalisée à temps pour la rentrée de septembre 2014. Nous n’avons pas réussi à trouver un terrain d’entente entre les différents partenaires impliqués (Microsoft, DELL et l’Université de Strasbourg), notamment du point de vue financier. Le prix des tablettes fournies par DELL était trop élevé pour permettre à l’Université de Strasbourg de proposer un prix attractif aux étudiants, une fois sa participation déduite. De plus, Microsoft a émis de nombreuses réserves quant à la possibilité de mettre à disposition des étudiants des abonnement</w:t>
-      </w:r>
-      <w:r>
-        <w:rPr>
-          <w:rFonts w:ascii="Arial" w:hAnsi="Arial" w:cs="Arial"/>
-          <w:noProof/>
-        </w:rPr>
-        <w:t>s</w:t>
-      </w:r>
-      <w:r>
-        <w:rPr>
-          <w:rFonts w:ascii="Arial" w:hAnsi="Arial" w:cs="Arial"/>
-          <w:noProof/>
-        </w:rPr>
-        <w:t xml:space="preserve"> Office 365 gratuits au moins la première année.</w:t>
-      </w:r>
-    </w:p>
-    <w:p>
-      <w:pPr>
-        <w:ind w:left="0" w:firstLine="0"/>
-        <w:rPr>
-          <w:rFonts w:ascii="Arial" w:hAnsi="Arial" w:cs="Arial"/>
-          <w:noProof/>
-        </w:rPr>
-      </w:pPr>
-      <w:r>
-        <w:rPr>
-          <w:rFonts w:ascii="Arial" w:hAnsi="Arial" w:cs="Arial"/>
-          <w:noProof/>
-        </w:rPr>
-        <w:t xml:space="preserve">Le programme de « test » sur le tribunal de Saverne </w:t>
-      </w:r>
-      <w:r>
-        <w:rPr>
-          <w:rFonts w:ascii="Arial" w:hAnsi="Arial" w:cs="Arial"/>
-          <w:noProof/>
-        </w:rPr>
-        <w:t>s</w:t>
-      </w:r>
-      <w:r>
-        <w:rPr>
-          <w:rFonts w:ascii="Arial" w:hAnsi="Arial" w:cs="Arial"/>
-          <w:noProof/>
-        </w:rPr>
-        <w:t>’avère relativement fructueux. Les collègues de monsieur AZOULAY qui dispose d’une tablette avec Persée ont exprimé de nombreux avis positifs concernant l’application et l’utilisation qu’ils en ont. Parmis les retours que monsieur AZOULAY a partagé avec moi, il semble que l’application soit rapidement prise en main par des personnes qui ne sont ni expertes ni même forcemment familiaires avec l’outils informatique. Une fois le fonctionnement initial de la tablette (et non de l’application)</w:t>
-      </w:r>
-      <w:r>
-        <w:rPr>
-          <w:rFonts w:ascii="Arial" w:hAnsi="Arial" w:cs="Arial"/>
-          <w:noProof/>
-        </w:rPr>
-        <w:t xml:space="preserve"> expliqué et a</w:t>
-      </w:r>
-      <w:r>
-        <w:rPr>
-          <w:rFonts w:ascii="Arial" w:hAnsi="Arial" w:cs="Arial"/>
-          <w:noProof/>
-        </w:rPr>
-        <w:t xml:space="preserve">ssimilé, </w:t>
-      </w:r>
-      <w:r>
-        <w:rPr>
-          <w:rFonts w:ascii="Arial" w:hAnsi="Arial" w:cs="Arial"/>
-          <w:noProof/>
-        </w:rPr>
-        <w:t>ces personnes semblent comprendre assez intuitivement comment l’application fonctionne. D’après monsieur AZOULAY, tous ont exprimé bénéficier d’un gain de temps dans leurs recherches parmis les textes legislatifs français et certain ont même utilisé la fonctionnalité de gestion des affaires.</w:t>
-      </w:r>
-    </w:p>
-    <w:p>
-      <w:pPr>
-        <w:ind w:left="0" w:firstLine="0"/>
-        <w:rPr>
-          <w:rFonts w:ascii="Arial" w:hAnsi="Arial" w:cs="Arial"/>
-          <w:noProof/>
-        </w:rPr>
-      </w:pPr>
-      <w:r>
-        <w:rPr>
-          <w:rFonts w:ascii="Arial" w:hAnsi="Arial" w:cs="Arial"/>
-          <w:noProof/>
-        </w:rPr>
-        <w:t>Cette partie constituera une critique et une analyse du fruit du travail effectué pendant le stage :</w:t>
-      </w:r>
-    </w:p>
-    <w:p>
-      <w:pPr>
-        <w:pStyle w:val="Paragraphedeliste"/>
+      <w:r>
+        <w:rPr>
+          <w:noProof/>
+        </w:rPr>
+        <w:t>Monsieur AZOULAY utilise la fonctionn</w:t>
+      </w:r>
+      <w:r>
+        <w:rPr>
+          <w:noProof/>
+        </w:rPr>
+        <w:t>alité de gestion des affaires dans son travail</w:t>
+      </w:r>
+      <w:r>
+        <w:rPr>
+          <w:noProof/>
+        </w:rPr>
+        <w:t xml:space="preserve"> quotidien</w:t>
+      </w:r>
+      <w:r>
+        <w:rPr>
+          <w:noProof/>
+        </w:rPr>
+        <w:t>.</w:t>
+      </w:r>
+    </w:p>
+    <w:p>
+      <w:pPr>
+        <w:pStyle w:val="SUP-Texte"/>
+        <w:rPr>
+          <w:noProof/>
+        </w:rPr>
+      </w:pPr>
+      <w:r>
+        <w:rPr>
+          <w:noProof/>
+        </w:rPr>
+        <w:t>À long terme, nous souhaiterions travailler en tandem avec le Ministère de la Justice française dans le but d’</w:t>
+      </w:r>
+      <w:r>
+        <w:rPr>
+          <w:noProof/>
+        </w:rPr>
+        <w:t>intégrer au mieux Persée au fonctionnement de la justice française. Il s’agirait notamment d’uniformiser au maximum l’outil de travail des magistrats français et ainsi harmoniser la communication entre eux.</w:t>
+      </w:r>
+      <w:r>
+        <w:rPr>
+          <w:noProof/>
+        </w:rPr>
+        <w:t xml:space="preserve"> Un financement du Ministère nous permettrait d’avoir accès à des ressources supplémentaires pour le développement de l’application.</w:t>
+      </w:r>
+      <w:r>
+        <w:rPr>
+          <w:noProof/>
+        </w:rPr>
+        <w:t xml:space="preserve"> Dans ce cadre, on peut imaginer de nombreuses évolutions à a</w:t>
+      </w:r>
+      <w:r>
+        <w:rPr>
+          <w:noProof/>
+        </w:rPr>
+        <w:t>p</w:t>
+      </w:r>
+      <w:r>
+        <w:rPr>
+          <w:noProof/>
+        </w:rPr>
+        <w:t xml:space="preserve">porter au logiciel : </w:t>
+      </w:r>
+    </w:p>
+    <w:p>
+      <w:pPr>
+        <w:pStyle w:val="SUP-Texte"/>
         <w:numPr>
           <w:ilvl w:val="0"/>
-          <w:numId w:val="2"/>
+          <w:numId w:val="17"/>
         </w:numPr>
         <w:rPr>
-          <w:rFonts w:ascii="Arial" w:hAnsi="Arial" w:cs="Arial"/>
-          <w:noProof/>
-        </w:rPr>
-      </w:pPr>
-      <w:r>
-        <w:rPr>
-          <w:rFonts w:ascii="Arial" w:hAnsi="Arial" w:cs="Arial"/>
-          <w:noProof/>
-        </w:rPr>
-        <w:t>Adoption ou non du projet dans les tribunaux</w:t>
-      </w:r>
-    </w:p>
-    <w:p>
-      <w:pPr>
-        <w:pStyle w:val="Paragraphedeliste"/>
+          <w:noProof/>
+        </w:rPr>
+      </w:pPr>
+      <w:r>
+        <w:rPr>
+          <w:noProof/>
+        </w:rPr>
+        <w:t>Le développement d’une application pour téléphones permettant aux magistrats de gérer leur emploi du temps et leur carnet d’adresse</w:t>
+      </w:r>
+      <w:r>
+        <w:rPr>
+          <w:noProof/>
+        </w:rPr>
+        <w:t>s</w:t>
+      </w:r>
+      <w:r>
+        <w:rPr>
+          <w:noProof/>
+        </w:rPr>
+        <w:t xml:space="preserve"> professionnel</w:t>
+      </w:r>
+      <w:r>
+        <w:rPr>
+          <w:noProof/>
+        </w:rPr>
+        <w:t xml:space="preserve">. Une version équivalente du logiciel pourrait également être mise à disposition du personnel de secrétariat des magistrats, sur tablette </w:t>
+      </w:r>
+      <w:r>
+        <w:rPr>
+          <w:noProof/>
+        </w:rPr>
+        <w:t>ou ordinateur de bureau, afin qu’ils les assistent dans ces tâches.</w:t>
+      </w:r>
+    </w:p>
+    <w:p>
+      <w:pPr>
+        <w:pStyle w:val="SUP-Texte"/>
         <w:numPr>
           <w:ilvl w:val="0"/>
-          <w:numId w:val="2"/>
+          <w:numId w:val="17"/>
         </w:numPr>
         <w:rPr>
-          <w:rFonts w:ascii="Arial" w:hAnsi="Arial" w:cs="Arial"/>
-          <w:noProof/>
-        </w:rPr>
-      </w:pPr>
-      <w:r>
-        <w:rPr>
-          <w:rFonts w:ascii="Arial" w:hAnsi="Arial" w:cs="Arial"/>
-          <w:noProof/>
-        </w:rPr>
-        <w:t>Soutien ou rejet éventuel du ministère de la Justice</w:t>
-      </w:r>
-    </w:p>
-    <w:p>
-      <w:pPr>
-        <w:pStyle w:val="Paragraphedeliste"/>
+          <w:noProof/>
+        </w:rPr>
+      </w:pPr>
+      <w:r>
+        <w:rPr>
+          <w:noProof/>
+        </w:rPr>
+        <w:t>La mise en place d’un cloud privé du Ministère de la Justice pour gérer la centralisation des affaires et des documents, plutôt que l’usage d’un cloud commercial comme AZURE</w:t>
+      </w:r>
+      <w:r>
+        <w:rPr>
+          <w:noProof/>
+        </w:rPr>
+        <w:t xml:space="preserve">. </w:t>
+      </w:r>
+      <w:r>
+        <w:rPr>
+          <w:noProof/>
+        </w:rPr>
+        <w:lastRenderedPageBreak/>
+        <w:t>Cette évolution apporterait une dimension supplé</w:t>
+      </w:r>
+      <w:r>
+        <w:rPr>
+          <w:noProof/>
+        </w:rPr>
+        <w:t>mentaire en matière de sécurité des d</w:t>
+      </w:r>
+      <w:r>
+        <w:rPr>
+          <w:noProof/>
+        </w:rPr>
+        <w:t>onnées car celles-ci ne seraient pas hébergées par une société étrangère.</w:t>
+      </w:r>
+    </w:p>
+    <w:p>
+      <w:pPr>
+        <w:pStyle w:val="SUP-Texte"/>
         <w:numPr>
           <w:ilvl w:val="0"/>
-          <w:numId w:val="2"/>
+          <w:numId w:val="17"/>
         </w:numPr>
         <w:rPr>
-          <w:rFonts w:ascii="Arial" w:hAnsi="Arial" w:cs="Arial"/>
-          <w:noProof/>
-        </w:rPr>
-      </w:pPr>
-      <w:r>
-        <w:rPr>
-          <w:rFonts w:ascii="Arial" w:hAnsi="Arial" w:cs="Arial"/>
-          <w:noProof/>
-        </w:rPr>
-        <w:lastRenderedPageBreak/>
-        <w:t>Viabilité du projet principal</w:t>
-      </w:r>
-    </w:p>
-    <w:p>
-      <w:pPr>
-        <w:pStyle w:val="Paragraphedeliste"/>
+          <w:noProof/>
+        </w:rPr>
+      </w:pPr>
+      <w:r>
+        <w:rPr>
+          <w:noProof/>
+        </w:rPr>
+        <w:t>L’intégration de la biométrie à l’application, comme par exemple l’utilisation de la reconnaissance</w:t>
+      </w:r>
+      <w:r>
+        <w:rPr>
+          <w:noProof/>
+        </w:rPr>
+        <w:t xml:space="preserve"> d’iris ou</w:t>
+      </w:r>
+      <w:r>
+        <w:rPr>
+          <w:noProof/>
+        </w:rPr>
+        <w:t xml:space="preserve"> d’empreinte digitale</w:t>
+      </w:r>
+      <w:r>
+        <w:rPr>
+          <w:noProof/>
+        </w:rPr>
+        <w:t xml:space="preserve"> </w:t>
+      </w:r>
+      <w:r>
+        <w:rPr>
+          <w:noProof/>
+        </w:rPr>
+        <w:t>au lancement de l’application ou lors de téléchargements d’anciens dossiers depuis les serveurs du Ministère de la justice.</w:t>
+      </w:r>
+    </w:p>
+    <w:p>
+      <w:pPr>
+        <w:pStyle w:val="SUP-Texte"/>
         <w:numPr>
           <w:ilvl w:val="0"/>
-          <w:numId w:val="2"/>
+          <w:numId w:val="17"/>
         </w:numPr>
         <w:rPr>
-          <w:rFonts w:ascii="Arial" w:hAnsi="Arial" w:cs="Arial"/>
-          <w:noProof/>
-        </w:rPr>
-      </w:pPr>
-      <w:r>
-        <w:rPr>
-          <w:rFonts w:ascii="Arial" w:hAnsi="Arial" w:cs="Arial"/>
-          <w:noProof/>
-        </w:rPr>
-        <w:t>Viabilité des projets liés (application pour les étudiants, etc…)</w:t>
-      </w:r>
-    </w:p>
-    <w:p>
-      <w:pPr>
-        <w:pStyle w:val="Paragraphedeliste"/>
-        <w:numPr>
-          <w:ilvl w:val="0"/>
-          <w:numId w:val="2"/>
-        </w:numPr>
-        <w:rPr>
-          <w:rFonts w:ascii="Arial" w:hAnsi="Arial" w:cs="Arial"/>
-          <w:noProof/>
-        </w:rPr>
-      </w:pPr>
-      <w:r>
-        <w:rPr>
-          <w:rFonts w:ascii="Arial" w:hAnsi="Arial" w:cs="Arial"/>
-          <w:noProof/>
-        </w:rPr>
-        <w:t>Impact, sur le moyen et long terme, des évolutions dans le fonctionnement interne de l’entreprise</w:t>
-      </w:r>
-    </w:p>
-    <w:p>
-      <w:pPr>
-        <w:pStyle w:val="Paragraphedeliste"/>
-        <w:numPr>
-          <w:ilvl w:val="0"/>
-          <w:numId w:val="2"/>
-        </w:numPr>
-        <w:rPr>
-          <w:rFonts w:ascii="Arial" w:hAnsi="Arial" w:cs="Arial"/>
-          <w:noProof/>
-        </w:rPr>
-      </w:pPr>
-      <w:r>
-        <w:rPr>
-          <w:rFonts w:ascii="Arial" w:hAnsi="Arial" w:cs="Arial"/>
-          <w:noProof/>
-        </w:rPr>
-        <w:t>Conséquence sur l’évolution des équipes de travail</w:t>
-      </w:r>
-    </w:p>
-    <w:p>
-      <w:pPr>
-        <w:pStyle w:val="Paragraphedeliste"/>
-        <w:numPr>
-          <w:ilvl w:val="0"/>
-          <w:numId w:val="2"/>
-        </w:numPr>
-        <w:rPr>
-          <w:rFonts w:ascii="Arial" w:hAnsi="Arial" w:cs="Arial"/>
-          <w:noProof/>
-        </w:rPr>
-      </w:pPr>
-      <w:r>
-        <w:rPr>
-          <w:rFonts w:ascii="Arial" w:hAnsi="Arial" w:cs="Arial"/>
-          <w:noProof/>
-        </w:rPr>
-        <w:t>Retours de la part des professionnels de la justice</w:t>
-      </w:r>
-    </w:p>
-    <w:p>
-      <w:pPr>
-        <w:pStyle w:val="Paragraphedeliste"/>
-        <w:numPr>
-          <w:ilvl w:val="0"/>
-          <w:numId w:val="2"/>
-        </w:numPr>
-        <w:rPr>
-          <w:rFonts w:ascii="Arial" w:hAnsi="Arial" w:cs="Arial"/>
-          <w:noProof/>
-        </w:rPr>
-      </w:pPr>
-      <w:r>
-        <w:rPr>
-          <w:rFonts w:ascii="Arial" w:hAnsi="Arial" w:cs="Arial"/>
-          <w:noProof/>
-        </w:rPr>
-        <w:t>Possibilités d’améliorations futures</w:t>
-      </w:r>
-    </w:p>
-    <w:p>
-      <w:pPr>
-        <w:spacing w:line="259" w:lineRule="auto"/>
-        <w:ind w:left="0" w:firstLine="0"/>
-        <w:rPr>
-          <w:rFonts w:ascii="Segoe UI" w:eastAsiaTheme="majorEastAsia" w:hAnsi="Segoe UI" w:cs="Arial"/>
-          <w:b/>
-          <w:bCs/>
-          <w:smallCaps/>
-          <w:noProof/>
-          <w:color w:val="1F4E79" w:themeColor="accent1" w:themeShade="80"/>
-          <w:sz w:val="28"/>
-          <w:szCs w:val="36"/>
-        </w:rPr>
-      </w:pPr>
-      <w:bookmarkStart w:id="24" w:name="_Toc398483437"/>
+          <w:noProof/>
+        </w:rPr>
+      </w:pPr>
+      <w:r>
+        <w:rPr>
+          <w:noProof/>
+        </w:rPr>
+        <w:t xml:space="preserve">Le développement d’un outils de présentation à utiliser </w:t>
+      </w:r>
+      <w:r>
+        <w:rPr>
+          <w:noProof/>
+        </w:rPr>
+        <w:t>à</w:t>
+      </w:r>
+      <w:r>
+        <w:rPr>
+          <w:noProof/>
+        </w:rPr>
+        <w:t xml:space="preserve"> l’audience pendant les plaidoiries pour afficher les documents enr</w:t>
+      </w:r>
+      <w:r>
+        <w:rPr>
+          <w:noProof/>
+        </w:rPr>
+        <w:t>egistrés dans une affaire</w:t>
+      </w:r>
+      <w:r>
+        <w:rPr>
+          <w:noProof/>
+        </w:rPr>
+        <w:t>,</w:t>
+      </w:r>
+      <w:r>
+        <w:rPr>
+          <w:noProof/>
+        </w:rPr>
+        <w:t xml:space="preserve"> des pièces à conviction ou des</w:t>
+      </w:r>
+      <w:r>
+        <w:rPr>
+          <w:noProof/>
+        </w:rPr>
+        <w:t xml:space="preserve"> vidéos d’illustration. L’outils permettrait également la transmission facilité d’un document de la tablette du magistrat</w:t>
+      </w:r>
+      <w:r>
+        <w:rPr>
+          <w:noProof/>
+        </w:rPr>
+        <w:t xml:space="preserve"> vers celle du</w:t>
+      </w:r>
+      <w:r>
+        <w:rPr>
+          <w:noProof/>
+        </w:rPr>
+        <w:t xml:space="preserve"> président ou </w:t>
+      </w:r>
+      <w:r>
+        <w:rPr>
+          <w:noProof/>
+        </w:rPr>
+        <w:t xml:space="preserve">des </w:t>
+      </w:r>
+      <w:r>
+        <w:rPr>
+          <w:noProof/>
+        </w:rPr>
+        <w:t>membres du jury.</w:t>
+      </w:r>
+    </w:p>
+    <w:p>
+      <w:pPr>
+        <w:pStyle w:val="SUP-Texte"/>
+        <w:rPr>
+          <w:noProof/>
+        </w:rPr>
+      </w:pPr>
+      <w:r>
+        <w:rPr>
+          <w:noProof/>
+        </w:rPr>
+        <w:t>Le travail avec le Ministère de la Justice permettrait également de crédibiliser la démarche de modernisation de la justice et d’initier une collaboration avec d’autres pays souhaitant mettre en place la même démarche.</w:t>
+      </w:r>
+    </w:p>
+    <w:p>
+      <w:pPr>
+        <w:pStyle w:val="SUP-Texte"/>
+        <w:rPr>
+          <w:noProof/>
+        </w:rPr>
+      </w:pPr>
+      <w:r>
+        <w:rPr>
+          <w:noProof/>
+        </w:rPr>
+        <w:t xml:space="preserve">En </w:t>
+      </w:r>
+      <w:r>
+        <w:rPr>
+          <w:noProof/>
+        </w:rPr>
+        <w:t>juin</w:t>
+      </w:r>
+      <w:r>
+        <w:rPr>
+          <w:noProof/>
+        </w:rPr>
+        <w:t xml:space="preserve"> 2014, Atlante Support a participé au concours de la Balance de cristal organisé par la Commission européenne pour l’efficacité de la justice. </w:t>
+      </w:r>
+      <w:r>
+        <w:rPr>
+          <w:noProof/>
+        </w:rPr>
+        <w:t xml:space="preserve">Ce concours à l’échelle européenne a pour but de mettre en lumière </w:t>
+      </w:r>
+      <w:r>
+        <w:rPr>
+          <w:noProof/>
+        </w:rPr>
+        <w:t>les pratiques innovantes conduites au sein de juridictions qui mérient d’être protés à l’attention des décideurs publics et de la communauté de judiciaire afin d’améliorer le fonctionnement du serivce public de la justice.</w:t>
+      </w:r>
+      <w:r>
+        <w:rPr>
+          <w:noProof/>
+        </w:rPr>
+        <w:t xml:space="preserve"> </w:t>
+      </w:r>
+      <w:r>
+        <w:rPr>
+          <w:noProof/>
+        </w:rPr>
+        <w:t>Remporter une distinction à ce concours permettrait au projet de gagner en visibilité au niveau national mais également européen et inspirer d’autres pays à moderniser le fonctionnement de leur justice.</w:t>
+      </w:r>
+      <w:r>
+        <w:rPr>
+          <w:noProof/>
+        </w:rPr>
+        <w:t xml:space="preserve"> Une victoire dans ce concours serait aussi un moyen d’attirer l’attention du Ministère de la Justice en vue d’une collaboration.</w:t>
+      </w:r>
+      <w:r>
+        <w:rPr>
+          <w:noProof/>
+        </w:rPr>
+        <w:t xml:space="preserve"> Au moment de la rédation de ce mémoire, les lauréats du concours ne sont pas encore connus.</w:t>
+      </w:r>
+      <w:bookmarkStart w:id="23" w:name="_Toc398483437"/>
+    </w:p>
+    <w:p>
+      <w:pPr>
+        <w:pStyle w:val="SUP-Texte"/>
+        <w:rPr>
+          <w:noProof/>
+        </w:rPr>
+      </w:pPr>
+      <w:r>
+        <w:rPr>
+          <w:noProof/>
+        </w:rPr>
+        <w:t>Enfin, l</w:t>
+      </w:r>
+      <w:r>
+        <w:rPr>
+          <w:noProof/>
+        </w:rPr>
+        <w:t>e laboratoire Cyberjustice prévoit de s’implanter prochainement en Europe, à Stra</w:t>
+      </w:r>
+      <w:r>
+        <w:rPr>
+          <w:noProof/>
+        </w:rPr>
+        <w:t>s</w:t>
+      </w:r>
+      <w:r>
+        <w:rPr>
+          <w:noProof/>
+        </w:rPr>
+        <w:t xml:space="preserve">bourg. Cette nouvelle proximité géographie avec Atlante Support (située à deux kilomètres de Strasbourg) </w:t>
+      </w:r>
+      <w:r>
+        <w:rPr>
+          <w:noProof/>
+        </w:rPr>
+        <w:t>permet d’envisager une mise en communs des efforts et une collaboration dans la durée avec nos homonymes canadiens.</w:t>
+      </w:r>
+      <w:bookmarkStart w:id="24" w:name="_GoBack"/>
+      <w:bookmarkEnd w:id="24"/>
       <w:r>
         <w:br w:type="page"/>
       </w:r>
@@ -11650,7 +12267,7 @@
       <w:r>
         <w:t xml:space="preserve"> </w:t>
       </w:r>
-      <w:bookmarkEnd w:id="24"/>
+      <w:bookmarkEnd w:id="23"/>
     </w:p>
     <w:p>
       <w:pPr>
@@ -12737,9 +13354,44 @@
           <w:noProof/>
         </w:rPr>
       </w:pPr>
+      <w:r>
+        <w:rPr>
+          <w:rFonts w:ascii="Arial" w:hAnsi="Arial" w:cs="Arial"/>
+          <w:noProof/>
+        </w:rPr>
+        <w:t xml:space="preserve">Site internet du Conseil de l’Europe au sujet du concours de la Balance de cristal. </w:t>
+      </w:r>
+      <w:hyperlink r:id="rId16" w:history="1">
+        <w:r>
+          <w:rPr>
+            <w:rStyle w:val="Lienhypertexte"/>
+            <w:rFonts w:ascii="Arial" w:hAnsi="Arial" w:cs="Arial"/>
+            <w:noProof/>
+          </w:rPr>
+          <w:t>http://www.coe.int/t/dghl/cooperation/cepej/events/edcj/cristal/default_fr.asp</w:t>
+        </w:r>
+      </w:hyperlink>
+    </w:p>
+    <w:p>
+      <w:pPr>
+        <w:ind w:left="0" w:firstLine="0"/>
+        <w:rPr>
+          <w:rFonts w:ascii="Arial" w:hAnsi="Arial" w:cs="Arial"/>
+          <w:noProof/>
+        </w:rPr>
+      </w:pPr>
+    </w:p>
+    <w:p>
+      <w:pPr>
+        <w:ind w:left="0" w:firstLine="0"/>
+        <w:rPr>
+          <w:rFonts w:ascii="Arial" w:hAnsi="Arial" w:cs="Arial"/>
+          <w:noProof/>
+        </w:rPr>
+      </w:pPr>
     </w:p>
     <w:sectPr>
-      <w:footerReference w:type="default" r:id="rId16"/>
+      <w:footerReference w:type="default" r:id="rId17"/>
       <w:pgSz w:w="12240" w:h="15840"/>
       <w:pgMar w:top="1417" w:right="1417" w:bottom="1417" w:left="1417" w:header="113" w:footer="510" w:gutter="0"/>
       <w:pgNumType w:start="0"/>
@@ -12786,7 +13438,6 @@
         <w:docPartUnique/>
       </w:docPartObj>
     </w:sdtPr>
-    <w:sdtEndPr/>
     <w:sdtContent>
       <w:sdt>
         <w:sdtPr>
@@ -12796,7 +13447,6 @@
             <w:docPartUnique/>
           </w:docPartObj>
         </w:sdtPr>
-        <w:sdtEndPr/>
         <w:sdtContent>
           <w:p>
             <w:pPr>
@@ -12837,7 +13487,7 @@
                 <w:bCs/>
                 <w:noProof/>
               </w:rPr>
-              <w:t>29</w:t>
+              <w:t>31</w:t>
             </w:r>
             <w:r>
               <w:rPr>
@@ -12882,7 +13532,7 @@
                 <w:bCs/>
                 <w:noProof/>
               </w:rPr>
-              <w:t>34</w:t>
+              <w:t>35</w:t>
             </w:r>
             <w:r>
               <w:rPr>
@@ -13517,6 +14167,119 @@
 <file path=word/numbering.xml><?xml version="1.0" encoding="utf-8"?>
 <w:numbering xmlns:wpc="http://schemas.microsoft.com/office/word/2010/wordprocessingCanvas" xmlns:mc="http://schemas.openxmlformats.org/markup-compatibility/2006" xmlns:o="urn:schemas-microsoft-com:office:office" xmlns:r="http://schemas.openxmlformats.org/officeDocument/2006/relationships" xmlns:m="http://schemas.openxmlformats.org/officeDocument/2006/math" xmlns:v="urn:schemas-microsoft-com:vml" xmlns:wp14="http://schemas.microsoft.com/office/word/2010/wordprocessingDrawing" xmlns:wp="http://schemas.openxmlformats.org/drawingml/2006/wordprocessingDrawing" xmlns:w10="urn:schemas-microsoft-com:office:word" xmlns:w="http://schemas.openxmlformats.org/wordprocessingml/2006/main" xmlns:w14="http://schemas.microsoft.com/office/word/2010/wordml" xmlns:w15="http://schemas.microsoft.com/office/word/2012/wordml" xmlns:wpg="http://schemas.microsoft.com/office/word/2010/wordprocessingGroup" xmlns:wpi="http://schemas.microsoft.com/office/word/2010/wordprocessingInk" xmlns:wne="http://schemas.microsoft.com/office/word/2006/wordml" xmlns:wps="http://schemas.microsoft.com/office/word/2010/wordprocessingShape" mc:Ignorable="w14 w15 wp14">
   <w:abstractNum w:abstractNumId="0">
+    <w:nsid w:val="081D6B73"/>
+    <w:multiLevelType w:val="hybridMultilevel"/>
+    <w:tmpl w:val="D6E4967E"/>
+    <w:lvl w:ilvl="0" w:tplc="040C0001">
+      <w:start w:val="1"/>
+      <w:numFmt w:val="bullet"/>
+      <w:lvlText w:val=""/>
+      <w:lvlJc w:val="left"/>
+      <w:pPr>
+        <w:ind w:left="720" w:hanging="360"/>
+      </w:pPr>
+      <w:rPr>
+        <w:rFonts w:ascii="Symbol" w:hAnsi="Symbol" w:hint="default"/>
+      </w:rPr>
+    </w:lvl>
+    <w:lvl w:ilvl="1" w:tplc="040C0003" w:tentative="1">
+      <w:start w:val="1"/>
+      <w:numFmt w:val="bullet"/>
+      <w:lvlText w:val="o"/>
+      <w:lvlJc w:val="left"/>
+      <w:pPr>
+        <w:ind w:left="1440" w:hanging="360"/>
+      </w:pPr>
+      <w:rPr>
+        <w:rFonts w:ascii="Courier New" w:hAnsi="Courier New" w:cs="Courier New" w:hint="default"/>
+      </w:rPr>
+    </w:lvl>
+    <w:lvl w:ilvl="2" w:tplc="040C0005" w:tentative="1">
+      <w:start w:val="1"/>
+      <w:numFmt w:val="bullet"/>
+      <w:lvlText w:val=""/>
+      <w:lvlJc w:val="left"/>
+      <w:pPr>
+        <w:ind w:left="2160" w:hanging="360"/>
+      </w:pPr>
+      <w:rPr>
+        <w:rFonts w:ascii="Wingdings" w:hAnsi="Wingdings" w:hint="default"/>
+      </w:rPr>
+    </w:lvl>
+    <w:lvl w:ilvl="3" w:tplc="040C0001" w:tentative="1">
+      <w:start w:val="1"/>
+      <w:numFmt w:val="bullet"/>
+      <w:lvlText w:val=""/>
+      <w:lvlJc w:val="left"/>
+      <w:pPr>
+        <w:ind w:left="2880" w:hanging="360"/>
+      </w:pPr>
+      <w:rPr>
+        <w:rFonts w:ascii="Symbol" w:hAnsi="Symbol" w:hint="default"/>
+      </w:rPr>
+    </w:lvl>
+    <w:lvl w:ilvl="4" w:tplc="040C0003" w:tentative="1">
+      <w:start w:val="1"/>
+      <w:numFmt w:val="bullet"/>
+      <w:lvlText w:val="o"/>
+      <w:lvlJc w:val="left"/>
+      <w:pPr>
+        <w:ind w:left="3600" w:hanging="360"/>
+      </w:pPr>
+      <w:rPr>
+        <w:rFonts w:ascii="Courier New" w:hAnsi="Courier New" w:cs="Courier New" w:hint="default"/>
+      </w:rPr>
+    </w:lvl>
+    <w:lvl w:ilvl="5" w:tplc="040C0005" w:tentative="1">
+      <w:start w:val="1"/>
+      <w:numFmt w:val="bullet"/>
+      <w:lvlText w:val=""/>
+      <w:lvlJc w:val="left"/>
+      <w:pPr>
+        <w:ind w:left="4320" w:hanging="360"/>
+      </w:pPr>
+      <w:rPr>
+        <w:rFonts w:ascii="Wingdings" w:hAnsi="Wingdings" w:hint="default"/>
+      </w:rPr>
+    </w:lvl>
+    <w:lvl w:ilvl="6" w:tplc="040C0001" w:tentative="1">
+      <w:start w:val="1"/>
+      <w:numFmt w:val="bullet"/>
+      <w:lvlText w:val=""/>
+      <w:lvlJc w:val="left"/>
+      <w:pPr>
+        <w:ind w:left="5040" w:hanging="360"/>
+      </w:pPr>
+      <w:rPr>
+        <w:rFonts w:ascii="Symbol" w:hAnsi="Symbol" w:hint="default"/>
+      </w:rPr>
+    </w:lvl>
+    <w:lvl w:ilvl="7" w:tplc="040C0003" w:tentative="1">
+      <w:start w:val="1"/>
+      <w:numFmt w:val="bullet"/>
+      <w:lvlText w:val="o"/>
+      <w:lvlJc w:val="left"/>
+      <w:pPr>
+        <w:ind w:left="5760" w:hanging="360"/>
+      </w:pPr>
+      <w:rPr>
+        <w:rFonts w:ascii="Courier New" w:hAnsi="Courier New" w:cs="Courier New" w:hint="default"/>
+      </w:rPr>
+    </w:lvl>
+    <w:lvl w:ilvl="8" w:tplc="040C0005" w:tentative="1">
+      <w:start w:val="1"/>
+      <w:numFmt w:val="bullet"/>
+      <w:lvlText w:val=""/>
+      <w:lvlJc w:val="left"/>
+      <w:pPr>
+        <w:ind w:left="6480" w:hanging="360"/>
+      </w:pPr>
+      <w:rPr>
+        <w:rFonts w:ascii="Wingdings" w:hAnsi="Wingdings" w:hint="default"/>
+      </w:rPr>
+    </w:lvl>
+  </w:abstractNum>
+  <w:abstractNum w:abstractNumId="1">
     <w:nsid w:val="1482775B"/>
     <w:multiLevelType w:val="multilevel"/>
     <w:tmpl w:val="35F202CA"/>
@@ -13611,7 +14374,7 @@
       </w:pPr>
     </w:lvl>
   </w:abstractNum>
-  <w:abstractNum w:abstractNumId="1">
+  <w:abstractNum w:abstractNumId="2">
     <w:nsid w:val="18663688"/>
     <w:multiLevelType w:val="hybridMultilevel"/>
     <w:tmpl w:val="93C0A5AC"/>
@@ -13724,7 +14487,7 @@
       </w:rPr>
     </w:lvl>
   </w:abstractNum>
-  <w:abstractNum w:abstractNumId="2">
+  <w:abstractNum w:abstractNumId="3">
     <w:nsid w:val="20A21E15"/>
     <w:multiLevelType w:val="hybridMultilevel"/>
     <w:tmpl w:val="7D2ECD36"/>
@@ -13837,7 +14600,7 @@
       </w:rPr>
     </w:lvl>
   </w:abstractNum>
-  <w:abstractNum w:abstractNumId="3">
+  <w:abstractNum w:abstractNumId="4">
     <w:nsid w:val="20C737D6"/>
     <w:multiLevelType w:val="hybridMultilevel"/>
     <w:tmpl w:val="9B768C7C"/>
@@ -13950,7 +14713,7 @@
       </w:rPr>
     </w:lvl>
   </w:abstractNum>
-  <w:abstractNum w:abstractNumId="4">
+  <w:abstractNum w:abstractNumId="5">
     <w:nsid w:val="21840478"/>
     <w:multiLevelType w:val="hybridMultilevel"/>
     <w:tmpl w:val="50B004CE"/>
@@ -14063,7 +14826,7 @@
       </w:rPr>
     </w:lvl>
   </w:abstractNum>
-  <w:abstractNum w:abstractNumId="5">
+  <w:abstractNum w:abstractNumId="6">
     <w:nsid w:val="23C617EC"/>
     <w:multiLevelType w:val="hybridMultilevel"/>
     <w:tmpl w:val="F7B6AFF0"/>
@@ -14175,7 +14938,7 @@
       </w:rPr>
     </w:lvl>
   </w:abstractNum>
-  <w:abstractNum w:abstractNumId="6">
+  <w:abstractNum w:abstractNumId="7">
     <w:nsid w:val="2B5B026B"/>
     <w:multiLevelType w:val="hybridMultilevel"/>
     <w:tmpl w:val="D86A02D4"/>
@@ -14288,7 +15051,7 @@
       </w:rPr>
     </w:lvl>
   </w:abstractNum>
-  <w:abstractNum w:abstractNumId="7">
+  <w:abstractNum w:abstractNumId="8">
     <w:nsid w:val="375D2370"/>
     <w:multiLevelType w:val="hybridMultilevel"/>
     <w:tmpl w:val="11D0BC22"/>
@@ -14377,7 +15140,7 @@
       </w:pPr>
     </w:lvl>
   </w:abstractNum>
-  <w:abstractNum w:abstractNumId="8">
+  <w:abstractNum w:abstractNumId="9">
     <w:nsid w:val="3CF40BE1"/>
     <w:multiLevelType w:val="hybridMultilevel"/>
     <w:tmpl w:val="DC346B34"/>
@@ -14490,7 +15253,7 @@
       </w:rPr>
     </w:lvl>
   </w:abstractNum>
-  <w:abstractNum w:abstractNumId="9">
+  <w:abstractNum w:abstractNumId="10">
     <w:nsid w:val="43FD7D6D"/>
     <w:multiLevelType w:val="hybridMultilevel"/>
     <w:tmpl w:val="E6A29978"/>
@@ -14579,7 +15342,7 @@
       </w:pPr>
     </w:lvl>
   </w:abstractNum>
-  <w:abstractNum w:abstractNumId="10">
+  <w:abstractNum w:abstractNumId="11">
     <w:nsid w:val="4C117613"/>
     <w:multiLevelType w:val="hybridMultilevel"/>
     <w:tmpl w:val="1FFA0FD2"/>
@@ -14692,7 +15455,7 @@
       </w:rPr>
     </w:lvl>
   </w:abstractNum>
-  <w:abstractNum w:abstractNumId="11">
+  <w:abstractNum w:abstractNumId="12">
     <w:nsid w:val="517673F9"/>
     <w:multiLevelType w:val="hybridMultilevel"/>
     <w:tmpl w:val="9FF4D50E"/>
@@ -14805,7 +15568,7 @@
       </w:rPr>
     </w:lvl>
   </w:abstractNum>
-  <w:abstractNum w:abstractNumId="12">
+  <w:abstractNum w:abstractNumId="13">
     <w:nsid w:val="62C4467E"/>
     <w:multiLevelType w:val="hybridMultilevel"/>
     <w:tmpl w:val="3DB46B62"/>
@@ -14919,37 +15682,37 @@
     </w:lvl>
   </w:abstractNum>
   <w:num w:numId="1">
-    <w:abstractNumId w:val="0"/>
+    <w:abstractNumId w:val="1"/>
   </w:num>
   <w:num w:numId="2">
-    <w:abstractNumId w:val="5"/>
+    <w:abstractNumId w:val="6"/>
   </w:num>
   <w:num w:numId="3">
+    <w:abstractNumId w:val="9"/>
+  </w:num>
+  <w:num w:numId="4">
     <w:abstractNumId w:val="8"/>
   </w:num>
-  <w:num w:numId="4">
+  <w:num w:numId="5">
     <w:abstractNumId w:val="7"/>
   </w:num>
-  <w:num w:numId="5">
-    <w:abstractNumId w:val="6"/>
+  <w:num w:numId="6">
+    <w:abstractNumId w:val="13"/>
   </w:num>
-  <w:num w:numId="6">
+  <w:num w:numId="7">
+    <w:abstractNumId w:val="2"/>
+  </w:num>
+  <w:num w:numId="8">
+    <w:abstractNumId w:val="10"/>
+  </w:num>
+  <w:num w:numId="9">
     <w:abstractNumId w:val="12"/>
   </w:num>
-  <w:num w:numId="7">
-    <w:abstractNumId w:val="1"/>
-  </w:num>
-  <w:num w:numId="8">
-    <w:abstractNumId w:val="9"/>
-  </w:num>
-  <w:num w:numId="9">
+  <w:num w:numId="10">
     <w:abstractNumId w:val="11"/>
   </w:num>
-  <w:num w:numId="10">
-    <w:abstractNumId w:val="10"/>
-  </w:num>
   <w:num w:numId="11">
-    <w:abstractNumId w:val="0"/>
+    <w:abstractNumId w:val="1"/>
     <w:lvlOverride w:ilvl="0">
       <w:startOverride w:val="1"/>
     </w:lvlOverride>
@@ -14979,7 +15742,7 @@
     </w:lvlOverride>
   </w:num>
   <w:num w:numId="12">
-    <w:abstractNumId w:val="0"/>
+    <w:abstractNumId w:val="1"/>
     <w:lvlOverride w:ilvl="0">
       <w:startOverride w:val="1"/>
     </w:lvlOverride>
@@ -15009,10 +15772,10 @@
     </w:lvlOverride>
   </w:num>
   <w:num w:numId="13">
-    <w:abstractNumId w:val="4"/>
+    <w:abstractNumId w:val="5"/>
   </w:num>
   <w:num w:numId="14">
-    <w:abstractNumId w:val="0"/>
+    <w:abstractNumId w:val="1"/>
     <w:lvlOverride w:ilvl="0">
       <w:startOverride w:val="1"/>
     </w:lvlOverride>
@@ -15042,10 +15805,13 @@
     </w:lvlOverride>
   </w:num>
   <w:num w:numId="15">
+    <w:abstractNumId w:val="4"/>
+  </w:num>
+  <w:num w:numId="16">
     <w:abstractNumId w:val="3"/>
   </w:num>
-  <w:num w:numId="16">
-    <w:abstractNumId w:val="2"/>
+  <w:num w:numId="17">
+    <w:abstractNumId w:val="0"/>
   </w:num>
 </w:numbering>
 </file>
@@ -15707,7 +16473,6 @@
   <w:style w:type="character" w:default="1" w:styleId="Policepardfaut">
     <w:name w:val="Default Paragraph Font"/>
     <w:uiPriority w:val="1"/>
-    <w:semiHidden/>
     <w:unhideWhenUsed/>
   </w:style>
   <w:style w:type="table" w:default="1" w:styleId="TableauNormal">
@@ -16590,7 +17355,7 @@
 </file>
 
 <file path=customXml/itemProps1.xml><?xml version="1.0" encoding="utf-8"?>
-<ds:datastoreItem xmlns:ds="http://schemas.openxmlformats.org/officeDocument/2006/customXml" ds:itemID="{58E732A5-E82E-4EF2-8FE8-74F79B9045AA}">
+<ds:datastoreItem xmlns:ds="http://schemas.openxmlformats.org/officeDocument/2006/customXml" ds:itemID="{4AAEBBBC-8554-419E-8290-E815FAAAB771}">
   <ds:schemaRefs>
     <ds:schemaRef ds:uri="http://schemas.openxmlformats.org/officeDocument/2006/bibliography"/>
   </ds:schemaRefs>

</xml_diff>

<commit_message>
allègement de la partie 10 pour tenir sur 3 pages
</commit_message>
<xml_diff>
--- a/Mémoire fin d'étude.docx
+++ b/Mémoire fin d'étude.docx
@@ -12238,8 +12238,6 @@
         </w:rPr>
         <w:t>permet d’envisager une mise en communs des efforts et une collaboration dans la durée avec nos homonymes canadiens.</w:t>
       </w:r>
-      <w:bookmarkStart w:id="24" w:name="_GoBack"/>
-      <w:bookmarkEnd w:id="24"/>
       <w:r>
         <w:br w:type="page"/>
       </w:r>
@@ -12312,7 +12310,19 @@
         <w:rPr>
           <w:noProof/>
         </w:rPr>
-        <w:t xml:space="preserve"> grande taille. Travailler dans une équipe de seulement 11 personnes m’a poussé à mobiliser ces connaissances en essayant de réfléchir aux meilleurs moyens de les appliquer dans le cadre d’une petite structure. Ce</w:t>
+        <w:t xml:space="preserve"> grande taille. Travailler</w:t>
+      </w:r>
+      <w:r>
+        <w:rPr>
+          <w:noProof/>
+        </w:rPr>
+        <w:t xml:space="preserve"> dans une équipe de seulement onze</w:t>
+      </w:r>
+      <w:r>
+        <w:rPr>
+          <w:noProof/>
+        </w:rPr>
+        <w:t xml:space="preserve"> personnes m’a poussé à mobiliser ces connaissances en essayant de réfléchir aux meilleurs moyens de les appliquer dans le cadre d’une petite structure. Ce</w:t>
       </w:r>
       <w:r>
         <w:rPr>
@@ -12344,7 +12354,55 @@
         <w:rPr>
           <w:noProof/>
         </w:rPr>
-        <w:t>J’ai trouvé l’exercice de rédaction du mémoire très enrichissant. Il oblige à effectuer une réflexion critique sur son travail que je n’aurai pas forcément menée de moi-même.</w:t>
+        <w:t xml:space="preserve">J’ai trouvé l’exercice de rédaction du mémoire très enrichissant. Il </w:t>
+      </w:r>
+      <w:r>
+        <w:rPr>
+          <w:noProof/>
+        </w:rPr>
+        <w:t>m’a obligé</w:t>
+      </w:r>
+      <w:r>
+        <w:rPr>
+          <w:noProof/>
+        </w:rPr>
+        <w:t xml:space="preserve"> à effect</w:t>
+      </w:r>
+      <w:r>
+        <w:rPr>
+          <w:noProof/>
+        </w:rPr>
+        <w:t>uer une réflexion critique sur m</w:t>
+      </w:r>
+      <w:r>
+        <w:rPr>
+          <w:noProof/>
+        </w:rPr>
+        <w:t>on travail que je n’aurai pas forcément menée de moi-même.</w:t>
+      </w:r>
+      <w:r>
+        <w:rPr>
+          <w:noProof/>
+        </w:rPr>
+        <w:t xml:space="preserve"> La rédaction d’un document formel est également un exercice nouveau pour moi. Les documents que je suis habituellement amené à produire sont généralement des documentations techniques à destination de techniciens ou collègues développeurs. </w:t>
+      </w:r>
+      <w:r>
+        <w:rPr>
+          <w:noProof/>
+        </w:rPr>
+        <w:t>La rédaction du mémoire impose un vocabulaire plus varié et surtout beaucoup moins technique</w:t>
+      </w:r>
+      <w:r>
+        <w:rPr>
+          <w:noProof/>
+        </w:rPr>
+        <w:t xml:space="preserve"> et</w:t>
+      </w:r>
+      <w:r>
+        <w:rPr>
+          <w:noProof/>
+        </w:rPr>
+        <w:t xml:space="preserve"> adapté à un lectorat plus diversifié.</w:t>
       </w:r>
     </w:p>
     <w:p>
@@ -12452,7 +12510,14 @@
         <w:rPr>
           <w:noProof/>
         </w:rPr>
-        <w:t xml:space="preserve"> problèmes que je n’avais encore jamais rencontré jusqu’ici comme, par exemple, la gestion du cycle de vie d’une application ou l’impact très fort du matériel des différentes tablettes sur</w:t>
+        <w:t xml:space="preserve"> problèmes que je n’avais encore jamais rencontré jusqu’ici comme, </w:t>
+      </w:r>
+      <w:r>
+        <w:rPr>
+          <w:noProof/>
+        </w:rPr>
+        <w:lastRenderedPageBreak/>
+        <w:t>par exemple, la gestion du cycle de vie d’une application ou l’impact très fort du matériel des différentes tablettes sur</w:t>
       </w:r>
       <w:r>
         <w:rPr>
@@ -12476,26 +12541,236 @@
         <w:rPr>
           <w:noProof/>
         </w:rPr>
-        <w:t xml:space="preserve"> apportées par ce nouveau </w:t>
+        <w:t xml:space="preserve"> apportées par ce nouveau paradi</w:t>
+      </w:r>
+      <w:r>
+        <w:rPr>
+          <w:noProof/>
+        </w:rPr>
+        <w:t>gme de développement m’ont fait bénéficié d’une importante montée en compétences techniques</w:t>
+      </w:r>
+      <w:r>
+        <w:rPr>
+          <w:noProof/>
+        </w:rPr>
+        <w:t xml:space="preserve">, notamment en développement C# et XAML. </w:t>
+      </w:r>
+    </w:p>
+    <w:p>
+      <w:pPr>
+        <w:pStyle w:val="SUP-Texte"/>
+        <w:rPr>
+          <w:noProof/>
+        </w:rPr>
+      </w:pPr>
+      <w:r>
+        <w:rPr>
+          <w:noProof/>
+        </w:rPr>
+        <w:t xml:space="preserve">Toujours d’un point de vue professionnel, </w:t>
+      </w:r>
+      <w:r>
+        <w:rPr>
+          <w:noProof/>
+        </w:rPr>
+        <w:t>tr</w:t>
+      </w:r>
+      <w:r>
+        <w:rPr>
+          <w:noProof/>
+        </w:rPr>
+        <w:t>a</w:t>
+      </w:r>
+      <w:r>
+        <w:rPr>
+          <w:noProof/>
+        </w:rPr>
+        <w:t xml:space="preserve">vailler sur un </w:t>
+      </w:r>
+      <w:r>
+        <w:rPr>
+          <w:noProof/>
+        </w:rPr>
+        <w:t xml:space="preserve">projet </w:t>
+      </w:r>
+      <w:r>
+        <w:rPr>
+          <w:noProof/>
+        </w:rPr>
+        <w:t>dans un cadre professionnel plus strict que celui de l’auto-entreprenariat m’a beaucoup apporté. Sortant de mon expérience auto-entreprenariale manquée, le con</w:t>
+      </w:r>
+      <w:r>
+        <w:rPr>
+          <w:noProof/>
+        </w:rPr>
+        <w:t>trat de professio</w:t>
+      </w:r>
+      <w:r>
+        <w:rPr>
+          <w:noProof/>
+        </w:rPr>
+        <w:t xml:space="preserve">nalisation m’a permis de très vite me réadapter au fonctionnement d’une entreprise et des contraintes nécessaires que celà implique. Ces contraintes, parmis lesquelles la notion de hiérarchie, l’importance de la ponctualité ou du respect des délais, étaient des aspects beaucoup moins appuyés lors de mon travail chez HUBVIOOS. Travailler dans un vrai cadre d’entreprise m’a permis de réaliser que c’est l’une des raisons qui a conduit à l’échec de HUBVIOOS et m’a conforté dans mon idée que </w:t>
+      </w:r>
+      <w:r>
+        <w:rPr>
+          <w:noProof/>
+        </w:rPr>
+        <w:t>mon profil est plus épanoui et plus efficace dans un cadre un peu plus marqué que celui qui peu exister dans une petite start’up.</w:t>
+      </w:r>
+      <w:r>
+        <w:rPr>
+          <w:noProof/>
+        </w:rPr>
+        <w:t xml:space="preserve"> </w:t>
+      </w:r>
+    </w:p>
+    <w:p>
+      <w:pPr>
+        <w:pStyle w:val="SUP-Texte"/>
+        <w:rPr>
+          <w:noProof/>
+        </w:rPr>
+      </w:pPr>
+      <w:r>
+        <w:rPr>
+          <w:noProof/>
+        </w:rPr>
+        <w:t>Ce travail au sein d’une équipe a aussi changé mon regard sur les postes à responsabilités. Ayant toujours été fortement intéressé par la technique et le développement, je n’a</w:t>
+      </w:r>
+      <w:r>
+        <w:rPr>
+          <w:noProof/>
+        </w:rPr>
+        <w:t>va</w:t>
+      </w:r>
+      <w:r>
+        <w:rPr>
+          <w:noProof/>
+        </w:rPr>
+        <w:t>i</w:t>
+      </w:r>
+      <w:r>
+        <w:rPr>
+          <w:noProof/>
+        </w:rPr>
+        <w:t>s</w:t>
+      </w:r>
+      <w:r>
+        <w:rPr>
+          <w:noProof/>
+        </w:rPr>
+        <w:t xml:space="preserve"> jamais été séduit à l’idée de devoir un jour gérer à mon tour une équipe de développeurs.</w:t>
+      </w:r>
+      <w:r>
+        <w:rPr>
+          <w:noProof/>
+        </w:rPr>
+        <w:t xml:space="preserve"> </w:t>
+      </w:r>
+      <w:r>
+        <w:rPr>
+          <w:noProof/>
+        </w:rPr>
+        <w:t>Le fait qu’aucune méthode de gestion de projet ne soit appliquée chez Atlante Support m’a conduit à mener une importante réflexion sur les éléments abordés en cours d’IT Management et d’IT Performance pour dégager les pratiques qui pourraient améliorer mon contexte de travail et celui de mes collègue</w:t>
+      </w:r>
+      <w:r>
+        <w:rPr>
+          <w:noProof/>
+        </w:rPr>
+        <w:t>s</w:t>
+      </w:r>
+      <w:r>
+        <w:rPr>
+          <w:noProof/>
+        </w:rPr>
+        <w:t>.</w:t>
+      </w:r>
+      <w:r>
+        <w:rPr>
+          <w:noProof/>
+        </w:rPr>
+        <w:t xml:space="preserve"> Cette application directe et concrète </w:t>
+      </w:r>
+      <w:r>
+        <w:rPr>
+          <w:noProof/>
+        </w:rPr>
+        <w:t>des cours m’a fait découvrir un certain intérêt pour ces domaines que la théorie seule n’avait pas suscité</w:t>
+      </w:r>
+      <w:r>
+        <w:rPr>
+          <w:noProof/>
+        </w:rPr>
+        <w:t xml:space="preserve"> et j’avoue être aujourd’hui plus enthousiaste à l’idée de devoir éventuellement gérer une équipe et avoir la charge du déroulement d’un projet.</w:t>
+      </w:r>
+      <w:r>
+        <w:rPr>
+          <w:noProof/>
+        </w:rPr>
+        <w:t xml:space="preserve"> J’ai pris beaucoup de plaisir dans le fait de participer à la réalisation d’un projet depuis l’embryon de la première maquette jusqu’à la maturation menant au début des discussions commerciale</w:t>
+      </w:r>
+      <w:r>
+        <w:rPr>
+          <w:noProof/>
+        </w:rPr>
+        <w:t>s.</w:t>
+      </w:r>
+    </w:p>
+    <w:p>
+      <w:pPr>
+        <w:pStyle w:val="SUP-Texte"/>
+        <w:rPr>
+          <w:noProof/>
+        </w:rPr>
+      </w:pPr>
+      <w:r>
+        <w:rPr>
+          <w:noProof/>
+        </w:rPr>
+        <w:t xml:space="preserve">Sur un plan plus personnel, </w:t>
+      </w:r>
+      <w:r>
+        <w:rPr>
+          <w:noProof/>
+        </w:rPr>
+        <w:t xml:space="preserve">le travail en équipe « mixte », composée de profils techniques et non techniques était une expérience nouvelle pour moi. Jusqu’ici, je n’avais travaillé qu’en relation directe avec d’autres développeurs (HUBVIOOS, le RENASS) ou avec des clients </w:t>
+      </w:r>
+      <w:r>
+        <w:rPr>
+          <w:noProof/>
+        </w:rPr>
+        <w:t>ayant un bagage technique important</w:t>
+      </w:r>
+      <w:r>
+        <w:rPr>
+          <w:noProof/>
+        </w:rPr>
+        <w:t xml:space="preserve"> (l’ADEC)</w:t>
+      </w:r>
+      <w:r>
+        <w:rPr>
+          <w:noProof/>
+        </w:rPr>
+        <w:t>.</w:t>
+      </w:r>
+      <w:r>
+        <w:rPr>
+          <w:noProof/>
+        </w:rPr>
+        <w:t xml:space="preserve"> J’ai beaucoup appris sur le plan de la communication et du type de discours à adopter afin d’être compris par l’ensemble des profils.</w:t>
+      </w:r>
+      <w:r>
+        <w:rPr>
+          <w:noProof/>
+        </w:rPr>
+        <w:t xml:space="preserve"> À cause de l’hétérogénéité de l’équipe, certains changements ont du être apportés dans la façon de travailler, la façon de communiquer, la place relative de chacun et même dans les technologies utilisées. </w:t>
       </w:r>
       <w:r>
         <w:rPr>
           <w:noProof/>
         </w:rPr>
         <w:lastRenderedPageBreak/>
-        <w:t>paradi</w:t>
-      </w:r>
-      <w:r>
-        <w:rPr>
-          <w:noProof/>
-        </w:rPr>
-        <w:t>gme de développement m’ont fait bénéficié d’une importante montée en compétences techniques</w:t>
-      </w:r>
-      <w:r>
-        <w:rPr>
-          <w:noProof/>
-        </w:rPr>
-        <w:t xml:space="preserve">, notamment en développement C# et XAML. </w:t>
+        <w:t>La gestion de la résistance au changement introduit a été d’un grand enseignement et a mis en exergue l’importance de la communication au sein de l’équipe.</w:t>
       </w:r>
     </w:p>
     <w:p>
@@ -12505,59 +12780,114 @@
           <w:noProof/>
         </w:rPr>
       </w:pPr>
-      <w:r>
-        <w:rPr>
-          <w:noProof/>
-        </w:rPr>
-        <w:t xml:space="preserve">Toujours d’un point de vue professionnel, </w:t>
-      </w:r>
-      <w:r>
-        <w:rPr>
-          <w:noProof/>
-        </w:rPr>
-        <w:t>tr</w:t>
-      </w:r>
-      <w:r>
-        <w:rPr>
-          <w:noProof/>
-        </w:rPr>
-        <w:t>a</w:t>
-      </w:r>
-      <w:r>
-        <w:rPr>
-          <w:noProof/>
-        </w:rPr>
-        <w:t xml:space="preserve">vailler sur un </w:t>
-      </w:r>
-      <w:r>
-        <w:rPr>
-          <w:noProof/>
-        </w:rPr>
-        <w:t xml:space="preserve">projet </w:t>
-      </w:r>
-      <w:r>
-        <w:rPr>
-          <w:noProof/>
-        </w:rPr>
-        <w:t>dans un cadre professionnel plus strict que celui de l’auto-entreprenariat m’a beaucoup apporté. Sortant de mon expérience auto-entreprenariale manquée, le con</w:t>
-      </w:r>
-      <w:r>
-        <w:rPr>
-          <w:noProof/>
-        </w:rPr>
-        <w:t>trat de professio</w:t>
-      </w:r>
-      <w:r>
-        <w:rPr>
-          <w:noProof/>
-        </w:rPr>
-        <w:t xml:space="preserve">nalisation m’a permis de très vite me réadapter au fonctionnement d’une entreprise et des contraintes nécessaires que celà implique. Ces contraintes, parmis lesquelles la notion de hiérarchie, l’importance de la ponctualité ou du respect des délais, étaient des aspects beaucoup moins appuyés lors de mon travail chez HUBVIOOS. Travailler dans un vrai cadre d’entreprise m’a permis de réaliser que c’est l’une des raisons qui a conduit à l’échec de HUBVIOOS et m’a conforté dans mon idée que </w:t>
-      </w:r>
-      <w:r>
-        <w:rPr>
-          <w:noProof/>
-        </w:rPr>
-        <w:t>mon profil est plus épanoui et plus efficace dans un cadre un peu plus marqué que celui qui peu exister dans une petite start’up.</w:t>
+      <w:bookmarkStart w:id="24" w:name="_Toc398483438"/>
+      <w:r>
+        <w:rPr>
+          <w:noProof/>
+        </w:rPr>
+        <w:t>Combinés, ces enrichissements personnels et professionnels m’ont permis de</w:t>
+      </w:r>
+      <w:r>
+        <w:rPr>
+          <w:noProof/>
+        </w:rPr>
+        <w:t xml:space="preserve"> porter un nouveau regard sur le métier d’</w:t>
+      </w:r>
+      <w:r>
+        <w:rPr>
+          <w:noProof/>
+        </w:rPr>
+        <w:t>Expert en Informatique et Système d’Information</w:t>
+      </w:r>
+      <w:r>
+        <w:rPr>
+          <w:noProof/>
+        </w:rPr>
+        <w:t xml:space="preserve">. Le déroulement de ce projet m’a permis de prendre conscience de l’importance de des </w:t>
+      </w:r>
+      <w:r>
+        <w:rPr>
+          <w:noProof/>
+        </w:rPr>
+        <w:t>aspect</w:t>
+      </w:r>
+      <w:r>
+        <w:rPr>
+          <w:noProof/>
+        </w:rPr>
+        <w:t>s</w:t>
+      </w:r>
+      <w:r>
+        <w:rPr>
+          <w:noProof/>
+        </w:rPr>
+        <w:t xml:space="preserve"> relationel</w:t>
+      </w:r>
+      <w:r>
+        <w:rPr>
+          <w:noProof/>
+        </w:rPr>
+        <w:t>s et manageriaux</w:t>
+      </w:r>
+      <w:r>
+        <w:rPr>
+          <w:noProof/>
+        </w:rPr>
+        <w:t xml:space="preserve"> au</w:t>
+      </w:r>
+      <w:r>
+        <w:rPr>
+          <w:noProof/>
+        </w:rPr>
+        <w:t>x</w:t>
+      </w:r>
+      <w:r>
+        <w:rPr>
+          <w:noProof/>
+        </w:rPr>
+        <w:t>quel</w:t>
+      </w:r>
+      <w:r>
+        <w:rPr>
+          <w:noProof/>
+        </w:rPr>
+        <w:t>s</w:t>
+      </w:r>
+      <w:r>
+        <w:rPr>
+          <w:noProof/>
+        </w:rPr>
+        <w:t xml:space="preserve"> je portais </w:t>
+      </w:r>
+      <w:r>
+        <w:rPr>
+          <w:noProof/>
+        </w:rPr>
+        <w:t>trop peu d’attention auparavant</w:t>
+      </w:r>
+      <w:r>
+        <w:rPr>
+          <w:noProof/>
+        </w:rPr>
+        <w:t xml:space="preserve"> et que j’ai appris à apprécier.</w:t>
+      </w:r>
+      <w:r>
+        <w:rPr>
+          <w:noProof/>
+        </w:rPr>
+        <w:t xml:space="preserve"> J’ai pris conscience du fait que la technique seule n’est pas l’unique facteur de succès d’un projet et que la diversité des profils est essentielle dans la composition d’une é</w:t>
+      </w:r>
+      <w:r>
+        <w:rPr>
+          <w:noProof/>
+        </w:rPr>
+        <w:t>quipe efficente</w:t>
+      </w:r>
+      <w:r>
+        <w:rPr>
+          <w:noProof/>
+        </w:rPr>
+        <w:t>.</w:t>
       </w:r>
       <w:r>
         <w:rPr>
@@ -12568,6 +12898,26 @@
     </w:p>
     <w:p>
       <w:pPr>
+        <w:pStyle w:val="SUP-Soutitre"/>
+        <w:rPr>
+          <w:noProof/>
+        </w:rPr>
+      </w:pPr>
+      <w:r>
+        <w:rPr>
+          <w:noProof/>
+        </w:rPr>
+        <w:t xml:space="preserve">Réflexion sur les perspectives </w:t>
+      </w:r>
+      <w:r>
+        <w:rPr>
+          <w:noProof/>
+        </w:rPr>
+        <w:t>futures</w:t>
+      </w:r>
+    </w:p>
+    <w:p>
+      <w:pPr>
         <w:pStyle w:val="SUP-Texte"/>
         <w:rPr>
           <w:noProof/>
@@ -12577,19 +12927,107 @@
         <w:rPr>
           <w:noProof/>
         </w:rPr>
-        <w:t>Ce travail au sein d’une équipe a aussi changé mon regard sur les postes à responsabilités. Ayant toujours été fortement intéressé par la technique et le développement, je n’a</w:t>
-      </w:r>
-      <w:r>
-        <w:rPr>
-          <w:noProof/>
-        </w:rPr>
-        <w:t>va</w:t>
-      </w:r>
-      <w:r>
-        <w:rPr>
-          <w:noProof/>
-        </w:rPr>
-        <w:t>i</w:t>
+        <w:t>Toutes les observations effectuées lors de ce mémoire montrent que m</w:t>
+      </w:r>
+      <w:r>
+        <w:rPr>
+          <w:noProof/>
+        </w:rPr>
+        <w:t>on profil</w:t>
+      </w:r>
+      <w:r>
+        <w:rPr>
+          <w:noProof/>
+        </w:rPr>
+        <w:t xml:space="preserve"> professionnel</w:t>
+      </w:r>
+      <w:r>
+        <w:rPr>
+          <w:noProof/>
+        </w:rPr>
+        <w:t xml:space="preserve"> a donc évolué de développeur web spécialisé vers un profil de développeur plus polyvalent, à la fois dans le développement web car j’ai pu faire du développement web en C# alors que je n’utilisais presque que du PHP jusqu’ici, mais aussi dans le développement applicatif qui est un domaine que je ne maitrisais pas aussi bien avant de travailler chez Atlante Support. Le développement pour tablette (et finalement le développement mobile en général) est un domaine que j’avais jusqu’à présent très peu exploré et ce projet m’a permis d’y prendre goût. </w:t>
+      </w:r>
+    </w:p>
+    <w:p>
+      <w:pPr>
+        <w:pStyle w:val="SUP-Texte"/>
+        <w:rPr>
+          <w:noProof/>
+        </w:rPr>
+      </w:pPr>
+      <w:r>
+        <w:rPr>
+          <w:noProof/>
+        </w:rPr>
+        <w:t xml:space="preserve">Avec l’explosion actuelle de l’informatique embarquée (Raspberry Pi, ordinateurs de bord, montres connectées, Google Glasses) et l’omniprésence toujours plus poussée des smartphones, le développement mobile est maintenant un domaine dans lequel j’aimerais porter beaucoup de mon activité professionnelle. Plus particulièrement, le marché du développement pour tablettes Windows et pour téléphone Windows Phone est encore très jeune et beaucoup moins saturé que les marchés des appareils mobiles iOS ou Android. </w:t>
+      </w:r>
+    </w:p>
+    <w:p>
+      <w:pPr>
+        <w:pStyle w:val="SUP-Texte"/>
+        <w:rPr>
+          <w:noProof/>
+        </w:rPr>
+      </w:pPr>
+      <w:r>
+        <w:rPr>
+          <w:noProof/>
+        </w:rPr>
+        <w:t>Après plus d’un an sein de l’équipe d’Atlante Support, cl</w:t>
+      </w:r>
+      <w:r>
+        <w:rPr>
+          <w:noProof/>
+        </w:rPr>
+        <w:t>ô</w:t>
+      </w:r>
+      <w:r>
+        <w:rPr>
+          <w:noProof/>
+        </w:rPr>
+        <w:t xml:space="preserve">turant cinq années d’études, je suis très fier du travail accompli sur le projet Persée grâce aux connaissances </w:t>
+      </w:r>
+      <w:r>
+        <w:rPr>
+          <w:noProof/>
+        </w:rPr>
+        <w:t>acquises</w:t>
+      </w:r>
+      <w:r>
+        <w:rPr>
+          <w:noProof/>
+        </w:rPr>
+        <w:t xml:space="preserve"> à SUPINFO et à la collaboration</w:t>
+      </w:r>
+      <w:r>
+        <w:rPr>
+          <w:noProof/>
+        </w:rPr>
+        <w:t xml:space="preserve"> étroite</w:t>
+      </w:r>
+      <w:r>
+        <w:rPr>
+          <w:noProof/>
+        </w:rPr>
+        <w:t xml:space="preserve"> </w:t>
+      </w:r>
+      <w:r>
+        <w:rPr>
+          <w:noProof/>
+        </w:rPr>
+        <w:t>avec monsieur MAGNIEZ</w:t>
+      </w:r>
+      <w:r>
+        <w:rPr>
+          <w:noProof/>
+        </w:rPr>
+        <w:t>.</w:t>
+      </w:r>
+      <w:r>
+        <w:rPr>
+          <w:noProof/>
+        </w:rPr>
+        <w:t xml:space="preserve"> Je serai très heureux de continuer à travailler dans cette équipe et j’aimerai</w:t>
       </w:r>
       <w:r>
         <w:rPr>
@@ -12597,373 +13035,13 @@
         </w:rPr>
         <w:t>s</w:t>
       </w:r>
-      <w:r>
-        <w:rPr>
-          <w:noProof/>
-        </w:rPr>
-        <w:t xml:space="preserve"> jamais été séduit à l’idée de devoir un jour gérer à mon tour une équipe de développeurs.</w:t>
-      </w:r>
-      <w:r>
-        <w:rPr>
-          <w:noProof/>
-        </w:rPr>
-        <w:t xml:space="preserve"> </w:t>
-      </w:r>
-      <w:r>
-        <w:rPr>
-          <w:noProof/>
-        </w:rPr>
-        <w:t>Le fait qu’aucune méthode de gestion de projet ne soit appliquée chez Atlante Support m’a conduit à mener une importante réflexion sur les éléments abordés en cours d’IT Management et d’IT Performance pour dégager les pratiques qui pourraient améliorer mon contexte de travail et celui de mes collègue</w:t>
-      </w:r>
-      <w:r>
-        <w:rPr>
-          <w:noProof/>
-        </w:rPr>
-        <w:t>s</w:t>
-      </w:r>
-      <w:r>
-        <w:rPr>
-          <w:noProof/>
-        </w:rPr>
-        <w:t>.</w:t>
-      </w:r>
-      <w:r>
-        <w:rPr>
-          <w:noProof/>
-        </w:rPr>
-        <w:t xml:space="preserve"> Cette application directe et concrète </w:t>
-      </w:r>
-      <w:r>
-        <w:rPr>
-          <w:noProof/>
-        </w:rPr>
-        <w:t>des cours m’a fait découvrir un certain intérêt pour ces domaines que la théorie seule n’avait pas suscité</w:t>
-      </w:r>
-      <w:r>
-        <w:rPr>
-          <w:noProof/>
-        </w:rPr>
-        <w:t xml:space="preserve"> et j’avoue être aujourd’hui plus enthousiaste à l’idée de devoir éventuellement gérer une équipe et avoir la charge du déroulement d’un projet.</w:t>
-      </w:r>
-      <w:r>
-        <w:rPr>
-          <w:noProof/>
-        </w:rPr>
-        <w:t xml:space="preserve"> J’ai pris beaucoup de plaisir dans le fait de participer à la réalisation d’un projet depuis l’embryon de la première maquette jusqu’à la maturation menant au début des discussions commerciale</w:t>
-      </w:r>
-      <w:r>
-        <w:rPr>
-          <w:noProof/>
-        </w:rPr>
-        <w:t>s.</w:t>
-      </w:r>
-    </w:p>
-    <w:p>
-      <w:pPr>
-        <w:pStyle w:val="SUP-Texte"/>
-        <w:rPr>
-          <w:noProof/>
-        </w:rPr>
-      </w:pPr>
-      <w:r>
-        <w:rPr>
-          <w:noProof/>
-        </w:rPr>
-        <w:t xml:space="preserve">Sur un plan plus personnel, </w:t>
-      </w:r>
-      <w:r>
-        <w:rPr>
-          <w:noProof/>
-        </w:rPr>
-        <w:t xml:space="preserve">le travail en équipe « mixte », composée de profils techniques et non techniques était une expérience nouvelle pour moi. Jusqu’ici, je n’avais travaillé qu’en relation directe avec d’autres développeurs (HUBVIOOS, le RENASS) ou avec des clients </w:t>
-      </w:r>
-      <w:r>
-        <w:rPr>
-          <w:noProof/>
-        </w:rPr>
-        <w:t>ayant un bagage technique important</w:t>
-      </w:r>
-      <w:r>
-        <w:rPr>
-          <w:noProof/>
-        </w:rPr>
-        <w:t xml:space="preserve"> (l’ADEC)</w:t>
-      </w:r>
-      <w:r>
-        <w:rPr>
-          <w:noProof/>
-        </w:rPr>
-        <w:t>.</w:t>
-      </w:r>
-      <w:r>
-        <w:rPr>
-          <w:noProof/>
-        </w:rPr>
-        <w:t xml:space="preserve"> J’ai beaucoup appris sur le plan de la communication et du type de discours à adopter afin d’être compris par l’ensemble des profils.</w:t>
-      </w:r>
-      <w:r>
-        <w:rPr>
-          <w:noProof/>
-        </w:rPr>
-        <w:t xml:space="preserve"> À cause de l’hétérogénéité de l’équipe, certains changements ont du être apportés dans la façon de travailler, la façon de communiquer, la place relative de chacun et même dans les technologies utilisées. La gestion de la résistance au changement introduit a été d’un grand enseignement et a mis en exergue l’importance de la communication au sein de l’équipe.</w:t>
-      </w:r>
-    </w:p>
-    <w:p>
-      <w:pPr>
-        <w:pStyle w:val="SUP-Texte"/>
-        <w:rPr>
-          <w:noProof/>
-        </w:rPr>
-      </w:pPr>
-      <w:bookmarkStart w:id="25" w:name="_Toc398483438"/>
-      <w:r>
-        <w:rPr>
-          <w:noProof/>
-        </w:rPr>
-        <w:lastRenderedPageBreak/>
-        <w:t>Combinés, ces enrichissements personnels et professionnels m’ont permis de</w:t>
-      </w:r>
-      <w:r>
-        <w:rPr>
-          <w:noProof/>
-        </w:rPr>
-        <w:t xml:space="preserve"> porter un nouveau regard sur le métier d’</w:t>
-      </w:r>
-      <w:r>
-        <w:rPr>
-          <w:noProof/>
-        </w:rPr>
-        <w:t>Expert en Informatique et Système d’Information</w:t>
-      </w:r>
-      <w:r>
-        <w:rPr>
-          <w:noProof/>
-        </w:rPr>
-        <w:t xml:space="preserve">. Le déroulement de ce projet m’a permis de prendre conscience de l’importance de des </w:t>
-      </w:r>
-      <w:r>
-        <w:rPr>
-          <w:noProof/>
-        </w:rPr>
-        <w:t>aspect</w:t>
-      </w:r>
-      <w:r>
-        <w:rPr>
-          <w:noProof/>
-        </w:rPr>
-        <w:t>s</w:t>
-      </w:r>
-      <w:r>
-        <w:rPr>
-          <w:noProof/>
-        </w:rPr>
-        <w:t xml:space="preserve"> relationel</w:t>
-      </w:r>
-      <w:r>
-        <w:rPr>
-          <w:noProof/>
-        </w:rPr>
-        <w:t>s et manageriaux</w:t>
-      </w:r>
-      <w:r>
-        <w:rPr>
-          <w:noProof/>
-        </w:rPr>
-        <w:t xml:space="preserve"> au</w:t>
-      </w:r>
-      <w:r>
-        <w:rPr>
-          <w:noProof/>
-        </w:rPr>
-        <w:t>x</w:t>
-      </w:r>
-      <w:r>
-        <w:rPr>
-          <w:noProof/>
-        </w:rPr>
-        <w:t>quel</w:t>
-      </w:r>
-      <w:r>
-        <w:rPr>
-          <w:noProof/>
-        </w:rPr>
-        <w:t>s</w:t>
-      </w:r>
-      <w:r>
-        <w:rPr>
-          <w:noProof/>
-        </w:rPr>
-        <w:t xml:space="preserve"> je portais </w:t>
-      </w:r>
-      <w:r>
-        <w:rPr>
-          <w:noProof/>
-        </w:rPr>
-        <w:t>trop peu d’attention auparavant</w:t>
-      </w:r>
-      <w:r>
-        <w:rPr>
-          <w:noProof/>
-        </w:rPr>
-        <w:t xml:space="preserve"> et que j’ai appris à apprécier.</w:t>
-      </w:r>
-      <w:r>
-        <w:rPr>
-          <w:noProof/>
-        </w:rPr>
-        <w:t xml:space="preserve"> J’ai pris conscience du fait que la technique seule n’est pas l’unique facteur de succès d’un projet et que la diversité des profils est essentielle dans la composition d’une é</w:t>
-      </w:r>
-      <w:r>
-        <w:rPr>
-          <w:noProof/>
-        </w:rPr>
-        <w:t>quipe efficente</w:t>
-      </w:r>
-      <w:r>
-        <w:rPr>
-          <w:noProof/>
-        </w:rPr>
-        <w:t>.</w:t>
-      </w:r>
-      <w:r>
-        <w:rPr>
-          <w:noProof/>
-        </w:rPr>
-        <w:t xml:space="preserve"> </w:t>
-      </w:r>
-    </w:p>
-    <w:p>
-      <w:pPr>
-        <w:pStyle w:val="SUP-Soutitre"/>
-        <w:rPr>
-          <w:noProof/>
-        </w:rPr>
-      </w:pPr>
-      <w:r>
-        <w:rPr>
-          <w:noProof/>
-        </w:rPr>
-        <w:t xml:space="preserve">Réflexion sur les perspectives </w:t>
-      </w:r>
-      <w:r>
-        <w:rPr>
-          <w:noProof/>
-        </w:rPr>
-        <w:t>futures</w:t>
-      </w:r>
-    </w:p>
-    <w:p>
-      <w:pPr>
-        <w:pStyle w:val="SUP-Texte"/>
-        <w:rPr>
-          <w:noProof/>
-        </w:rPr>
-      </w:pPr>
-      <w:r>
-        <w:rPr>
-          <w:noProof/>
-        </w:rPr>
-        <w:t>Toutes les observations effectuées lors de ce mémoire montrent que m</w:t>
-      </w:r>
-      <w:r>
-        <w:rPr>
-          <w:noProof/>
-        </w:rPr>
-        <w:t>on profil</w:t>
-      </w:r>
-      <w:r>
-        <w:rPr>
-          <w:noProof/>
-        </w:rPr>
-        <w:t xml:space="preserve"> professionnel</w:t>
-      </w:r>
-      <w:r>
-        <w:rPr>
-          <w:noProof/>
-        </w:rPr>
-        <w:t xml:space="preserve"> a donc évolué de développeur web spécialisé vers un profil de développeur plus polyvalent, à la fois dans le développement web car j’ai pu faire du développement web en C# alors que je n’utilisais presque que du PHP jusqu’ici, mais aussi dans le développement applicatif qui est un domaine que je ne maitrisais pas aussi bien avant de travailler chez Atlante Support. Le développement pour tablette (et finalement le développement mobile en général) est un domaine que j’avais jusqu’à présent très peu exploré et ce projet m’a permis d’y prendre goût. </w:t>
-      </w:r>
-    </w:p>
-    <w:p>
-      <w:pPr>
-        <w:pStyle w:val="SUP-Texte"/>
-        <w:rPr>
-          <w:noProof/>
-        </w:rPr>
-      </w:pPr>
-      <w:r>
-        <w:rPr>
-          <w:noProof/>
-        </w:rPr>
-        <w:t>Avec l’explosion actuelle de l’informatique embarquée (Raspberry Pi, ordinateurs de bord, montres connectées, Google Glasses) et l’omniprésence toujours plus poussée des smartphones, le développement mobile est maintenant un domaine dans lequel j’aimerais porter beaucoup de mon activité professionnelle. Plus particulièrement, le marché du développement pour tablettes Windows et pour téléphone Windows Phone est encore très jeune et beaucoup moins saturé que les marchés des appareils mobiles iOS ou Android. Même si il est vrai que le nombre d’utilisateurs est  moindre que sur ces deux marchés, la possibilité d’écrire des applications universelles PC-tablette-téléphone élargie l’audience potentielle à l’ensemble des utilisateurs de PC.</w:t>
-      </w:r>
-    </w:p>
-    <w:p>
-      <w:pPr>
-        <w:pStyle w:val="SUP-Texte"/>
-        <w:rPr>
-          <w:noProof/>
-        </w:rPr>
-      </w:pPr>
-      <w:r>
-        <w:rPr>
-          <w:noProof/>
-        </w:rPr>
-        <w:t>Après plus d’un an sein de l’équipe d’Atlante Support, cl</w:t>
-      </w:r>
-      <w:r>
-        <w:rPr>
-          <w:noProof/>
-        </w:rPr>
-        <w:t>ô</w:t>
-      </w:r>
-      <w:r>
-        <w:rPr>
-          <w:noProof/>
-        </w:rPr>
-        <w:t xml:space="preserve">turant cinq années d’études, je suis très fier du travail accompli sur le projet Persée grâce aux connaissances </w:t>
-      </w:r>
-      <w:r>
-        <w:rPr>
-          <w:noProof/>
-        </w:rPr>
-        <w:t>acquises</w:t>
-      </w:r>
-      <w:r>
-        <w:rPr>
-          <w:noProof/>
-        </w:rPr>
-        <w:t xml:space="preserve"> à SUPINFO et à la collaboration</w:t>
-      </w:r>
-      <w:r>
-        <w:rPr>
-          <w:noProof/>
-        </w:rPr>
-        <w:t xml:space="preserve"> étroite</w:t>
-      </w:r>
-      <w:r>
-        <w:rPr>
-          <w:noProof/>
-        </w:rPr>
-        <w:t xml:space="preserve"> </w:t>
-      </w:r>
-      <w:r>
-        <w:rPr>
-          <w:noProof/>
-        </w:rPr>
-        <w:t>avec monsieur MAGNIEZ</w:t>
-      </w:r>
-      <w:r>
-        <w:rPr>
-          <w:noProof/>
-        </w:rPr>
-        <w:t>.</w:t>
-      </w:r>
-      <w:r>
-        <w:rPr>
-          <w:noProof/>
-        </w:rPr>
-        <w:t xml:space="preserve"> Je serai très heureux de continuer à travailler dans cette équipe et j’aimerai continuer à gérer le projet pour le mener encore plus loin. </w:t>
+      <w:bookmarkStart w:id="25" w:name="_GoBack"/>
+      <w:bookmarkEnd w:id="25"/>
+      <w:r>
+        <w:rPr>
+          <w:noProof/>
+        </w:rPr>
+        <w:t xml:space="preserve"> continuer à gérer le projet pour le mener encore plus loin. </w:t>
       </w:r>
       <w:r>
         <w:rPr>
@@ -12998,20 +13076,8 @@
     </w:p>
     <w:p>
       <w:pPr>
-        <w:ind w:left="0" w:firstLine="0"/>
-        <w:rPr>
-          <w:rFonts w:ascii="Arial" w:hAnsi="Arial" w:cs="Arial"/>
-          <w:noProof/>
-        </w:rPr>
-      </w:pPr>
-    </w:p>
-    <w:p>
-      <w:pPr>
         <w:pStyle w:val="SUP-Titre"/>
       </w:pPr>
-      <w:r>
-        <w:br w:type="page"/>
-      </w:r>
       <w:r>
         <w:lastRenderedPageBreak/>
         <w:t>C</w:t>
@@ -13019,18 +13085,12 @@
       <w:r>
         <w:t>onclusion</w:t>
       </w:r>
-      <w:bookmarkEnd w:id="25"/>
+      <w:bookmarkEnd w:id="24"/>
       <w:r>
         <w:t xml:space="preserve"> </w:t>
       </w:r>
       <w:r>
-        <w:t>(</w:t>
-      </w:r>
-      <w:r>
-        <w:t>3</w:t>
-      </w:r>
-      <w:r>
-        <w:t xml:space="preserve"> pages)</w:t>
+        <w:t xml:space="preserve"> </w:t>
       </w:r>
     </w:p>
     <w:p>
@@ -13487,7 +13547,7 @@
                 <w:bCs/>
                 <w:noProof/>
               </w:rPr>
-              <w:t>31</w:t>
+              <w:t>34</w:t>
             </w:r>
             <w:r>
               <w:rPr>
@@ -17355,7 +17415,7 @@
 </file>
 
 <file path=customXml/itemProps1.xml><?xml version="1.0" encoding="utf-8"?>
-<ds:datastoreItem xmlns:ds="http://schemas.openxmlformats.org/officeDocument/2006/customXml" ds:itemID="{4AAEBBBC-8554-419E-8290-E815FAAAB771}">
+<ds:datastoreItem xmlns:ds="http://schemas.openxmlformats.org/officeDocument/2006/customXml" ds:itemID="{629F1447-CCBC-4F71-A7B1-E583682C6309}">
   <ds:schemaRefs>
     <ds:schemaRef ds:uri="http://schemas.openxmlformats.org/officeDocument/2006/bibliography"/>
   </ds:schemaRefs>

</xml_diff>

<commit_message>
Gestion de projet, choix de la plateforme
</commit_message>
<xml_diff>
--- a/Mémoire fin d'étude.docx
+++ b/Mémoire fin d'étude.docx
@@ -3495,8 +3495,21 @@
               </mc:Fallback>
             </mc:AlternateContent>
           </w:r>
+          <w:proofErr w:type="spellStart"/>
           <w:r>
-            <w:t>Title motherfucker !</w:t>
+            <w:t>Title</w:t>
+          </w:r>
+          <w:proofErr w:type="spellEnd"/>
+          <w:r>
+            <w:t xml:space="preserve"> </w:t>
+          </w:r>
+          <w:proofErr w:type="spellStart"/>
+          <w:r>
+            <w:t>motherfucker</w:t>
+          </w:r>
+          <w:proofErr w:type="spellEnd"/>
+          <w:r>
+            <w:t> !</w:t>
           </w:r>
         </w:p>
         <w:p/>
@@ -5535,7 +5548,15 @@
         <w:pStyle w:val="SUP-Texte"/>
       </w:pPr>
       <w:r>
-        <w:t xml:space="preserve">Après avoir obtenu mon Baccalauréat Scientifique avec option Science de la Vie et de la Terre et spécialité Mathématiques en 2009, j’ai choisi d’intégrer SUPINFO sans aucune connaissance préalable en informatique. Mon choix a été motivé par ma participation à une journée SUPINFO Discovery Day sur le campus de Tours en 2008 et une journée </w:t>
+        <w:t xml:space="preserve">Après avoir obtenu mon Baccalauréat Scientifique avec option Science de la Vie et de la Terre et spécialité Mathématiques en 2009, j’ai choisi d’intégrer SUPINFO sans aucune connaissance préalable en informatique. Mon choix a été motivé par ma participation à une journée SUPINFO </w:t>
+      </w:r>
+      <w:proofErr w:type="spellStart"/>
+      <w:r>
+        <w:t>Discovery</w:t>
+      </w:r>
+      <w:proofErr w:type="spellEnd"/>
+      <w:r>
+        <w:t xml:space="preserve"> Day sur le campus de Tours en 2008 et une journée </w:t>
       </w:r>
       <w:r>
         <w:t>porte ouverte</w:t>
@@ -5585,7 +5606,15 @@
         <w:t xml:space="preserve">, </w:t>
       </w:r>
       <w:r>
-        <w:t>à La Walk (67). Ce stage m’a permis d’avoir un premier contact durable avec le monde de l’entreprise et constitue ma première expérience de développement en équipe. J’ai aussi développé</w:t>
+        <w:t xml:space="preserve">à La </w:t>
+      </w:r>
+      <w:proofErr w:type="spellStart"/>
+      <w:r>
+        <w:t>Walk</w:t>
+      </w:r>
+      <w:proofErr w:type="spellEnd"/>
+      <w:r>
+        <w:t xml:space="preserve"> (67). Ce stage m’a permis d’avoir un premier contact durable avec le monde de l’entreprise et constitue ma première expérience de développement en équipe. J’ai aussi développé</w:t>
       </w:r>
       <w:r>
         <w:t>, depuis ce stage,</w:t>
@@ -5614,8 +5643,13 @@
         <w:t>Lors de ma deuxième année à SUPINFO, je me suis rapproché de deux de mes camarades autoentrepreneurs à la recherche d’un développeur pour leur projet. C’est ainsi que j’ai passé mes stages de deuxième et troisième année en tant que développeur PHP</w:t>
       </w:r>
       <w:r>
-        <w:t>, Javascript</w:t>
-      </w:r>
+        <w:t xml:space="preserve">, </w:t>
+      </w:r>
+      <w:proofErr w:type="spellStart"/>
+      <w:r>
+        <w:t>Javascript</w:t>
+      </w:r>
+      <w:proofErr w:type="spellEnd"/>
       <w:r>
         <w:t xml:space="preserve"> et MySQL chez HUBVIOOS, la start-up créée par mes camarades Gilles HUMEZ et Kévin O’NEILL et moi-même. HUBVIOOS était un projet de « média social »</w:t>
       </w:r>
@@ -5636,11 +5670,16 @@
         <w:t>une entreprise locale de diffusion de vidéos en ligne :</w:t>
       </w:r>
       <w:r>
-        <w:t xml:space="preserve"> Vidéo@</w:t>
+        <w:t xml:space="preserve"> </w:t>
+      </w:r>
+      <w:proofErr w:type="spellStart"/>
+      <w:r>
+        <w:t>Vidéo@</w:t>
       </w:r>
       <w:r>
         <w:t>Volonté</w:t>
       </w:r>
+      <w:proofErr w:type="spellEnd"/>
       <w:r>
         <w:rPr>
           <w:rStyle w:val="Appelnotedebasdep"/>
@@ -5666,10 +5705,18 @@
         <w:t xml:space="preserve"> familiariser avec la nature des démarches administratives liées à la création et la gestion d’une entreprise. </w:t>
       </w:r>
       <w:r>
-        <w:t>De plus, Vidéo@</w:t>
-      </w:r>
-      <w:r>
-        <w:t>Volonté détient des droits de diffusion de contenus de grandes entreprises multimédia comme Pathé</w:t>
+        <w:t xml:space="preserve">De plus, </w:t>
+      </w:r>
+      <w:proofErr w:type="spellStart"/>
+      <w:r>
+        <w:t>Vidéo@</w:t>
+      </w:r>
+      <w:r>
+        <w:t>Volonté</w:t>
+      </w:r>
+      <w:proofErr w:type="spellEnd"/>
+      <w:r>
+        <w:t xml:space="preserve"> détient des droits de diffusion de contenus de grandes entreprises multimédia comme Pathé</w:t>
       </w:r>
       <w:r>
         <w:rPr>
@@ -5687,8 +5734,13 @@
         <w:footnoteReference w:id="4"/>
       </w:r>
       <w:r>
-        <w:t xml:space="preserve"> ou encore Warner Brothers</w:t>
-      </w:r>
+        <w:t xml:space="preserve"> ou encore Warner </w:t>
+      </w:r>
+      <w:proofErr w:type="spellStart"/>
+      <w:r>
+        <w:t>Brothers</w:t>
+      </w:r>
+      <w:proofErr w:type="spellEnd"/>
       <w:r>
         <w:rPr>
           <w:rStyle w:val="Appelnotedebasdep"/>
@@ -5726,28 +5778,99 @@
         <w:t xml:space="preserve"> auquel j’ai pris part</w:t>
       </w:r>
       <w:r>
-        <w:t xml:space="preserve"> comme les bases de données NoSQL</w:t>
-      </w:r>
-      <w:r>
-        <w:t xml:space="preserve"> (MongoDB, OrientDB)</w:t>
-      </w:r>
-      <w:r>
-        <w:t>, les frameworks de la pile de technologies de développement « full-javascript » (NodeJS, AngularJS, EmberJS</w:t>
-      </w:r>
-      <w:r>
-        <w:t>, MeteorJS</w:t>
-      </w:r>
+        <w:t xml:space="preserve"> comme les bases de données </w:t>
+      </w:r>
+      <w:proofErr w:type="spellStart"/>
+      <w:r>
+        <w:t>NoSQL</w:t>
+      </w:r>
+      <w:proofErr w:type="spellEnd"/>
+      <w:r>
+        <w:t xml:space="preserve"> (</w:t>
+      </w:r>
+      <w:proofErr w:type="spellStart"/>
+      <w:r>
+        <w:t>MongoDB</w:t>
+      </w:r>
+      <w:proofErr w:type="spellEnd"/>
+      <w:r>
+        <w:t xml:space="preserve">, </w:t>
+      </w:r>
+      <w:proofErr w:type="spellStart"/>
+      <w:r>
+        <w:t>OrientDB</w:t>
+      </w:r>
+      <w:proofErr w:type="spellEnd"/>
       <w:r>
         <w:t>)</w:t>
       </w:r>
       <w:r>
+        <w:t xml:space="preserve">, les </w:t>
+      </w:r>
+      <w:proofErr w:type="spellStart"/>
+      <w:r>
+        <w:t>frameworks</w:t>
+      </w:r>
+      <w:proofErr w:type="spellEnd"/>
+      <w:r>
+        <w:t xml:space="preserve"> de la pile de technologies de développement « full-</w:t>
+      </w:r>
+      <w:proofErr w:type="spellStart"/>
+      <w:r>
+        <w:t>javascript</w:t>
+      </w:r>
+      <w:proofErr w:type="spellEnd"/>
+      <w:r>
+        <w:t> » (</w:t>
+      </w:r>
+      <w:proofErr w:type="spellStart"/>
+      <w:r>
+        <w:t>NodeJS</w:t>
+      </w:r>
+      <w:proofErr w:type="spellEnd"/>
+      <w:r>
+        <w:t xml:space="preserve">, </w:t>
+      </w:r>
+      <w:proofErr w:type="spellStart"/>
+      <w:r>
+        <w:t>AngularJS</w:t>
+      </w:r>
+      <w:proofErr w:type="spellEnd"/>
+      <w:r>
+        <w:t xml:space="preserve">, </w:t>
+      </w:r>
+      <w:proofErr w:type="spellStart"/>
+      <w:r>
+        <w:t>EmberJS</w:t>
+      </w:r>
+      <w:proofErr w:type="spellEnd"/>
+      <w:r>
+        <w:t xml:space="preserve">, </w:t>
+      </w:r>
+      <w:proofErr w:type="spellStart"/>
+      <w:r>
+        <w:t>MeteorJS</w:t>
+      </w:r>
+      <w:proofErr w:type="spellEnd"/>
+      <w:r>
+        <w:t>)</w:t>
+      </w:r>
+      <w:r>
         <w:t>, les outils d’</w:t>
       </w:r>
       <w:r>
         <w:t>intégration continue ou</w:t>
       </w:r>
       <w:r>
-        <w:t xml:space="preserve"> les frameworks de test unitaires.</w:t>
+        <w:t xml:space="preserve"> les </w:t>
+      </w:r>
+      <w:proofErr w:type="spellStart"/>
+      <w:r>
+        <w:t>frameworks</w:t>
+      </w:r>
+      <w:proofErr w:type="spellEnd"/>
+      <w:r>
+        <w:t xml:space="preserve"> de test unitaires.</w:t>
       </w:r>
     </w:p>
     <w:p>
@@ -9542,6 +9665,10 @@
       </w:pPr>
       <w:bookmarkStart w:id="8" w:name="_Toc398483423"/>
       <w:bookmarkStart w:id="9" w:name="_Toc398483424"/>
+      <w:bookmarkStart w:id="10" w:name="_Ref399012748"/>
+      <w:bookmarkStart w:id="11" w:name="_Ref399012767"/>
+      <w:bookmarkStart w:id="12" w:name="_Ref399012769"/>
+      <w:bookmarkStart w:id="13" w:name="_Ref399012770"/>
       <w:r>
         <w:rPr>
           <w:noProof/>
@@ -9549,6 +9676,10 @@
         <w:t>Des méthodes de travail fonctionnelles mais améliorables</w:t>
       </w:r>
       <w:bookmarkEnd w:id="8"/>
+      <w:bookmarkEnd w:id="10"/>
+      <w:bookmarkEnd w:id="11"/>
+      <w:bookmarkEnd w:id="12"/>
+      <w:bookmarkEnd w:id="13"/>
     </w:p>
     <w:p>
       <w:pPr>
@@ -9604,8 +9735,13 @@
         <w:footnoteReference w:id="18"/>
       </w:r>
       <w:r>
-        <w:t xml:space="preserve"> sont installés en interne (TFS 2010 et 2013) pour permettre à tous les membres de l’équipe de gérer les différentes versions du code et de faciliter la mise en commun de leurs travaux sur un même projet. Afin d’accélérer et de faciliter le développement, la bibliothèque de composants graphiques Infragistics</w:t>
-      </w:r>
+        <w:t xml:space="preserve"> sont installés en interne (TFS 2010 et 2013) pour permettre à tous les membres de l’équipe de gérer les différentes versions du code et de faciliter la mise en commun de leurs travaux sur un même projet. Afin d’accélérer et de faciliter le développement, la bibliothèque de composants graphiques </w:t>
+      </w:r>
+      <w:proofErr w:type="spellStart"/>
+      <w:r>
+        <w:t>Infragistics</w:t>
+      </w:r>
+      <w:proofErr w:type="spellEnd"/>
       <w:r>
         <w:rPr>
           <w:rStyle w:val="Appelnotedebasdep"/>
@@ -9634,7 +9770,23 @@
         <w:footnoteReference w:id="20"/>
       </w:r>
       <w:r>
-        <w:t xml:space="preserve"> privé, hébergé en interne ou sur des plateformes permettant l’hébergement privé de code comme GitHub ou BitBucket. Ces travaux sont souvent confiés à des stagiaires ou des salariés en contrat de professionnalisation. Les projets ASP.NET MVC sont hébergés sur la plateforme de cloud Windows AZURE. Les projets PHP et MySQL comme la plateforme d’e-learning sont déployés dans des machines virtuelles Linux hébergées dans Windows AZURE. </w:t>
+        <w:t xml:space="preserve"> privé, hébergé en interne ou sur des plateformes permettant l’hébergement privé de code comme </w:t>
+      </w:r>
+      <w:proofErr w:type="spellStart"/>
+      <w:r>
+        <w:t>GitHub</w:t>
+      </w:r>
+      <w:proofErr w:type="spellEnd"/>
+      <w:r>
+        <w:t xml:space="preserve"> ou </w:t>
+      </w:r>
+      <w:proofErr w:type="spellStart"/>
+      <w:r>
+        <w:t>BitBucket</w:t>
+      </w:r>
+      <w:proofErr w:type="spellEnd"/>
+      <w:r>
+        <w:t xml:space="preserve">. Ces travaux sont souvent confiés à des stagiaires ou des salariés en contrat de professionnalisation. Les projets ASP.NET MVC sont hébergés sur la plateforme de cloud Windows AZURE. Les projets PHP et MySQL comme la plateforme d’e-learning sont déployés dans des machines virtuelles Linux hébergées dans Windows AZURE. </w:t>
       </w:r>
     </w:p>
     <w:p>
@@ -9642,7 +9794,15 @@
         <w:pStyle w:val="SUP-Texte"/>
       </w:pPr>
       <w:r>
-        <w:t>J’ai remarqué que l’équipe décisionnelle d’Atlante Support est très sensible au « buzz » informatique et a tendance à vouloir utiliser les technologies en vogue sans forcément tout à fait cerner leur utilité ou leur pertinence pour les projets menés au moment de la décision. En effet, après avoir été introduit aux concepts du Cloud informatique, monsieur HEYD a souscrit à un abonnement de vingt-quatre mille euros de crédit de consommation valables trois ans sur la plateforme de Cloud de Microsoft : Windows AZURE. Au lieu d’avoir réalisé une étude comparative détaillée des tarifs des différents acteurs Cloud-Computing, la plateforme AZURE a été choisie car elle est proposée par Microsoft. Depuis cet achat, la politique d’exploitation de ces crédits (valables trois ans) est d’essayer de rentabiliser au maximum l’investissement de vingt-quatre mille euros effectué en utilisant AZURE dans un maximum de projets, au lieu d’acheter seulement les crédits nécessaires pour les projets qui l’exigent. Il s’agit plus d’une politique de rentabilisation d’un achat passé que d’une politique d’analyse et de prévision des dépenses à venir.</w:t>
+        <w:t>J’ai remarqué que l’équipe décisionnelle d’Atlante Support est très sensible au « buzz » informatique et a tendance à vouloir utiliser les technologies en vogue sans forcément tout à fait cerner leur utilité ou leur pertinence pour les projets menés au moment de la décision. En effet, après avoir été introduit aux concepts du Cloud informatique, monsieur HEYD a souscrit à un abonnement de vingt-quatre mille euros de crédit de consommation valables trois ans sur la plateforme de Cloud de Microsoft : Windows AZURE. Au lieu d’avoir réalisé une étude comparative détaillée des tarifs des différents acteurs Cloud-</w:t>
+      </w:r>
+      <w:proofErr w:type="spellStart"/>
+      <w:r>
+        <w:t>Computing</w:t>
+      </w:r>
+      <w:proofErr w:type="spellEnd"/>
+      <w:r>
+        <w:t>, la plateforme AZURE a été choisie car elle est proposée par Microsoft. Depuis cet achat, la politique d’exploitation de ces crédits (valables trois ans) est d’essayer de rentabiliser au maximum l’investissement de vingt-quatre mille euros effectué en utilisant AZURE dans un maximum de projets, au lieu d’acheter seulement les crédits nécessaires pour les projets qui l’exigent. Il s’agit plus d’une politique de rentabilisation d’un achat passé que d’une politique d’analyse et de prévision des dépenses à venir.</w:t>
       </w:r>
     </w:p>
     <w:p>
@@ -9650,7 +9810,15 @@
         <w:pStyle w:val="SUP-Texte"/>
       </w:pPr>
       <w:r>
-        <w:t>Les développements pour tablettes comme Persée sont effectués en C# et XAML et sont destinés aux tablettes Modern UI exécutant Windows 8 ou Windows 8.1. Ils utilisent une base de données locale SQLite si besoin et la gestion du code et des versions est faite dans un dépôt git. Les applications issues de ces développement sont vouées à être publiées sur le Windows Store.</w:t>
+        <w:t xml:space="preserve">Les développements pour tablettes comme Persée sont effectués en C# et XAML et sont destinés aux tablettes Modern UI exécutant Windows 8 ou Windows 8.1. Ils utilisent une base de données locale </w:t>
+      </w:r>
+      <w:proofErr w:type="spellStart"/>
+      <w:r>
+        <w:t>SQLite</w:t>
+      </w:r>
+      <w:proofErr w:type="spellEnd"/>
+      <w:r>
+        <w:t xml:space="preserve"> si besoin et la gestion du code et des versions est faite dans un dépôt git. Les applications issues de ces développement sont vouées à être publiées sur le Windows Store.</w:t>
       </w:r>
     </w:p>
     <w:p>
@@ -9658,8 +9826,21 @@
         <w:pStyle w:val="SUP-Texte"/>
       </w:pPr>
       <w:r>
-        <w:t>Les développements utilisant des technologies Microsoft sont réalisés grâce à Visual Studio. La dernière version du logicielle tend à être mise à jour par l’ensemble de l’équipe dans le trimestre suivant sa sortie (la version actuelle est Visual Studio 2013). Les développements PHP et MySQL sont effectués dans PhpStorm, un environnement de développement édité par la société américaine JetBrains</w:t>
-      </w:r>
+        <w:t xml:space="preserve">Les développements utilisant des technologies Microsoft sont réalisés grâce à Visual Studio. La dernière version du logicielle tend à être mise à jour par l’ensemble de l’équipe dans le trimestre suivant sa sortie (la version actuelle est Visual Studio 2013). Les développements PHP et MySQL sont effectués dans </w:t>
+      </w:r>
+      <w:proofErr w:type="spellStart"/>
+      <w:r>
+        <w:t>PhpStorm</w:t>
+      </w:r>
+      <w:proofErr w:type="spellEnd"/>
+      <w:r>
+        <w:t xml:space="preserve">, un environnement de développement édité par la société américaine </w:t>
+      </w:r>
+      <w:proofErr w:type="spellStart"/>
+      <w:r>
+        <w:t>JetBrains</w:t>
+      </w:r>
+      <w:proofErr w:type="spellEnd"/>
       <w:r>
         <w:rPr>
           <w:rStyle w:val="Appelnotedebasdep"/>
@@ -9874,7 +10055,7 @@
           <w:sz w:val="24"/>
         </w:rPr>
       </w:pPr>
-      <w:bookmarkStart w:id="10" w:name="_Toc398483422"/>
+      <w:bookmarkStart w:id="14" w:name="_Toc398483422"/>
       <w:r>
         <w:rPr>
           <w:noProof/>
@@ -9885,10 +10066,6 @@
     <w:p>
       <w:pPr>
         <w:pStyle w:val="Titre3"/>
-        <w:numPr>
-          <w:ilvl w:val="2"/>
-          <w:numId w:val="14"/>
-        </w:numPr>
         <w:rPr>
           <w:noProof/>
         </w:rPr>
@@ -9900,7 +10077,7 @@
         <w:lastRenderedPageBreak/>
         <w:t>Les partenaires extérieurs intervenus dans le cadre de Persée</w:t>
       </w:r>
-      <w:bookmarkEnd w:id="10"/>
+      <w:bookmarkEnd w:id="14"/>
     </w:p>
     <w:p>
       <w:pPr>
@@ -10012,22 +10189,6 @@
           <w:noProof/>
         </w:rPr>
       </w:pPr>
-    </w:p>
-    <w:p>
-      <w:pPr>
-        <w:pStyle w:val="SUP-Texte"/>
-        <w:rPr>
-          <w:noProof/>
-        </w:rPr>
-      </w:pPr>
-    </w:p>
-    <w:p>
-      <w:pPr>
-        <w:pStyle w:val="SUP-Titre"/>
-      </w:pPr>
-      <w:r>
-        <w:br w:type="page"/>
-      </w:r>
     </w:p>
     <w:p>
       <w:pPr>
@@ -10173,7 +10334,7 @@
       <w:pPr>
         <w:pStyle w:val="SUP-Titre"/>
       </w:pPr>
-      <w:bookmarkStart w:id="11" w:name="_Toc398483425"/>
+      <w:bookmarkStart w:id="15" w:name="_Toc398483425"/>
       <w:r>
         <w:lastRenderedPageBreak/>
         <w:t>Probl</w:t>
@@ -10196,7 +10357,7 @@
       <w:r>
         <w:t>(5 pages)</w:t>
       </w:r>
-      <w:bookmarkEnd w:id="11"/>
+      <w:bookmarkEnd w:id="15"/>
     </w:p>
     <w:p>
       <w:pPr>
@@ -10237,7 +10398,7 @@
       <w:pPr>
         <w:pStyle w:val="SUP-Titre"/>
       </w:pPr>
-      <w:bookmarkStart w:id="12" w:name="_Toc398483426"/>
+      <w:bookmarkStart w:id="16" w:name="_Toc398483426"/>
       <w:r>
         <w:lastRenderedPageBreak/>
         <w:t xml:space="preserve">Méthodes habituellement utilisées pour une situation présentant des similitudes </w:t>
@@ -10245,7 +10406,7 @@
       <w:r>
         <w:t>(5 pages)</w:t>
       </w:r>
-      <w:bookmarkEnd w:id="12"/>
+      <w:bookmarkEnd w:id="16"/>
     </w:p>
     <w:p>
       <w:pPr>
@@ -10304,6 +10465,33 @@
           <w:rFonts w:ascii="Arial" w:hAnsi="Arial" w:cs="Arial"/>
           <w:noProof/>
         </w:rPr>
+        <w:t>A</w:t>
+      </w:r>
+      <w:r>
+        <w:rPr>
+          <w:rFonts w:ascii="Arial" w:hAnsi="Arial" w:cs="Arial"/>
+          <w:noProof/>
+        </w:rPr>
+        <w:t>frique</w:t>
+      </w:r>
+    </w:p>
+    <w:p>
+      <w:pPr>
+        <w:pStyle w:val="Paragraphedeliste"/>
+        <w:numPr>
+          <w:ilvl w:val="0"/>
+          <w:numId w:val="7"/>
+        </w:numPr>
+        <w:rPr>
+          <w:rFonts w:ascii="Arial" w:hAnsi="Arial" w:cs="Arial"/>
+          <w:noProof/>
+        </w:rPr>
+      </w:pPr>
+      <w:r>
+        <w:rPr>
+          <w:rFonts w:ascii="Arial" w:hAnsi="Arial" w:cs="Arial"/>
+          <w:noProof/>
+        </w:rPr>
         <w:t>Europe</w:t>
       </w:r>
     </w:p>
@@ -10401,13 +10589,19 @@
       <w:pPr>
         <w:pStyle w:val="SUP-Titre"/>
       </w:pPr>
-      <w:bookmarkStart w:id="13" w:name="_Toc398483427"/>
+      <w:bookmarkStart w:id="17" w:name="_Toc398483427"/>
       <w:r>
         <w:lastRenderedPageBreak/>
-        <w:t>Exposé des décisions prises et des interventions menées par le stagi</w:t>
-      </w:r>
-      <w:r>
-        <w:t xml:space="preserve">aire pour résoudre le problème </w:t>
+        <w:t>Exposé des décisions prises et des i</w:t>
+      </w:r>
+      <w:r>
+        <w:t>nterventions menées par l’étudiant</w:t>
+      </w:r>
+      <w:r>
+        <w:t xml:space="preserve"> pour résoudre le problème</w:t>
+      </w:r>
+      <w:r>
+        <w:t xml:space="preserve"> : </w:t>
       </w:r>
       <w:r>
         <w:t xml:space="preserve"> </w:t>
@@ -10415,47 +10609,1843 @@
       <w:r>
         <w:t>(15 pages)</w:t>
       </w:r>
-      <w:bookmarkEnd w:id="13"/>
+      <w:bookmarkEnd w:id="17"/>
+      <w:r>
+        <w:t xml:space="preserve"> </w:t>
+      </w:r>
+    </w:p>
+    <w:p>
+      <w:pPr>
+        <w:pStyle w:val="SUP-Soutitre"/>
+        <w:rPr>
+          <w:noProof/>
+        </w:rPr>
+      </w:pPr>
+      <w:r>
+        <w:rPr>
+          <w:noProof/>
+        </w:rPr>
+        <w:t>L’équipe assignée au projet</w:t>
+      </w:r>
+    </w:p>
+    <w:p>
+      <w:pPr>
+        <w:pStyle w:val="SUP-Texte"/>
+      </w:pPr>
+      <w:r>
+        <w:t>Le projet a été décidé par monsieur HEYD.</w:t>
+      </w:r>
+      <w:r>
+        <w:t xml:space="preserve"> Aucun</w:t>
+      </w:r>
+      <w:r>
+        <w:t>e</w:t>
+      </w:r>
+      <w:r>
+        <w:t xml:space="preserve"> méthode particulière n’a été </w:t>
+      </w:r>
+      <w:r>
+        <w:t xml:space="preserve">initialement </w:t>
+      </w:r>
+      <w:r>
+        <w:t>choisie pour assurer la gestion du projet mais je détaillerai comment j’ai mis en place une méthodologie adaptée</w:t>
+      </w:r>
+      <w:r>
+        <w:t>, en collaboration avec monsieur MAGNIEZ</w:t>
+      </w:r>
+      <w:r>
+        <w:t>.</w:t>
+      </w:r>
+    </w:p>
+    <w:p>
+      <w:pPr>
+        <w:pStyle w:val="SUP-Texte"/>
+      </w:pPr>
+      <w:r>
+        <w:t>Monsieur MAGNIEZ occupe le rôle de chef de projet</w:t>
+      </w:r>
+      <w:r>
+        <w:t xml:space="preserve"> et designer. J</w:t>
+      </w:r>
+      <w:r>
+        <w:t>’ai été chargé d’effectuer les développements et recherches informatiques. Je détaillerai ici comment mon rôle s’est en fait étendu au-delà de la simple expertise technique.</w:t>
+      </w:r>
+      <w:r>
+        <w:t xml:space="preserve"> </w:t>
+      </w:r>
+    </w:p>
+    <w:p>
+      <w:pPr>
+        <w:pStyle w:val="SUP-Texte"/>
+      </w:pPr>
+      <w:r>
+        <w:t>Monsieur AZOULAY est notre partenaire</w:t>
+      </w:r>
+      <w:r>
+        <w:t xml:space="preserve"> dans le cadre de ce projet. Il</w:t>
+      </w:r>
+      <w:r>
+        <w:t xml:space="preserve"> intervient pour nous aider à comprendre les différents aspects du métier de magistrat et réfléchir avec nous aux différentes fonctionnalités à mettre en place.</w:t>
+      </w:r>
+      <w:r>
+        <w:t xml:space="preserve"> Il est aussi le principal testeur de l’ap</w:t>
+      </w:r>
+      <w:r>
+        <w:t>plication en conditions réelles d’utilisation</w:t>
+      </w:r>
+    </w:p>
+    <w:p>
+      <w:pPr>
+        <w:pStyle w:val="SUP-Soutitre"/>
+      </w:pPr>
+      <w:r>
+        <w:t>Mise en place d’une méthodologie de gestion de projet</w:t>
+      </w:r>
+      <w:r>
+        <w:t xml:space="preserve"> personnalisée</w:t>
+      </w:r>
+    </w:p>
+    <w:p>
+      <w:pPr>
+        <w:pStyle w:val="Titre3"/>
+      </w:pPr>
+      <w:r>
+        <w:t>L’analyse des besoins de gestion de projet</w:t>
+      </w:r>
     </w:p>
     <w:p>
       <w:pPr>
         <w:ind w:left="0" w:firstLine="0"/>
+      </w:pPr>
+    </w:p>
+    <w:p>
+      <w:pPr>
+        <w:pStyle w:val="SUP-Texte"/>
+      </w:pPr>
+      <w:r>
+        <w:t xml:space="preserve">Comme détaillé dans la </w:t>
+      </w:r>
+      <w:r>
+        <w:t xml:space="preserve">partie </w:t>
+      </w:r>
+      <w:r>
+        <w:fldChar w:fldCharType="begin"/>
+      </w:r>
+      <w:r>
+        <w:instrText xml:space="preserve"> REF _Ref399012748 \r \h </w:instrText>
+      </w:r>
+      <w:r>
+        <w:fldChar w:fldCharType="separate"/>
+      </w:r>
+      <w:r>
+        <w:t>2.4.2</w:t>
+      </w:r>
+      <w:r>
+        <w:fldChar w:fldCharType="end"/>
+      </w:r>
+      <w:r>
+        <w:t xml:space="preserve"> de ce mémoire, aucune méthode particulière de gestion de projet n’est habituellement appliquée lors des développements informatiques.</w:t>
+      </w:r>
+      <w:r>
+        <w:t xml:space="preserve"> </w:t>
+      </w:r>
+      <w:r>
+        <w:t>Grâce aux connaissances acquises lors des cours de management d’entreprise à SUPINFO, j’ai pu mettre en place une méthodologie de gestion de projet adaptée à la petite taille de l’équipe et au fonctionnement de l’entreprise.</w:t>
+      </w:r>
+    </w:p>
+    <w:p>
+      <w:pPr>
+        <w:pStyle w:val="SUP-Texte"/>
+      </w:pPr>
+      <w:r>
+        <w:t xml:space="preserve">Pour cela, j’ai d’abord </w:t>
+      </w:r>
+      <w:r>
+        <w:t>identifié</w:t>
+      </w:r>
+      <w:r>
+        <w:t xml:space="preserve"> les points critiques</w:t>
+      </w:r>
+      <w:r>
+        <w:t xml:space="preserve"> de l’application qui auront une influence sur la façon dont sera mené le projet</w:t>
+      </w:r>
+      <w:r>
+        <w:t xml:space="preserve">. </w:t>
+      </w:r>
+    </w:p>
+    <w:p>
+      <w:pPr>
+        <w:pStyle w:val="SUP-Texte"/>
+        <w:rPr>
+          <w:b/>
+          <w:u w:val="single"/>
+        </w:rPr>
+      </w:pPr>
+    </w:p>
+    <w:p>
+      <w:pPr>
+        <w:pStyle w:val="SUP-Texte"/>
+        <w:rPr>
+          <w:b/>
+          <w:u w:val="single"/>
+        </w:rPr>
+      </w:pPr>
+      <w:r>
+        <w:rPr>
+          <w:b/>
+          <w:u w:val="single"/>
+        </w:rPr>
+        <w:lastRenderedPageBreak/>
+        <w:t>La participation active du client</w:t>
+      </w:r>
+    </w:p>
+    <w:p>
+      <w:pPr>
+        <w:pStyle w:val="SUP-Texte"/>
+      </w:pPr>
+      <w:r>
+        <w:t>L’application doit permettre aux magistrats de gagner du temps dans l’exercice quotidien de leur profession. Pour cela, elle doit donc être très adaptée à cette profession et aux différents procédés qu’elle comporte. Afin d’assurer</w:t>
+      </w:r>
+      <w:r>
+        <w:t xml:space="preserve"> la conformité des possibilités offertes par l’application, il m’a semblé nécessaire que monsieur AZOULAY soit fortement intégré dans la définition </w:t>
+      </w:r>
+      <w:r>
+        <w:t xml:space="preserve">des fonctionnalités. Il est également important qu’il puisse </w:t>
+      </w:r>
+      <w:r>
+        <w:t>me</w:t>
+      </w:r>
+      <w:r>
+        <w:t xml:space="preserve"> fournir un retour sur la manière dont l’implémentation de ces fonctionnalités a été faite et le degré d’utilisation de l’application.</w:t>
+      </w:r>
+      <w:r>
+        <w:t xml:space="preserve"> Pour cela</w:t>
+      </w:r>
+      <w:r>
+        <w:t>, il est important qu’il puisse régulièrement tester l’application tout au long du développement, dès qu’une première version utilisable est disponible.</w:t>
+      </w:r>
+    </w:p>
+    <w:p>
+      <w:pPr>
+        <w:pStyle w:val="SUP-Texte"/>
+      </w:pPr>
+    </w:p>
+    <w:p>
+      <w:pPr>
+        <w:pStyle w:val="SUP-Texte"/>
+        <w:rPr>
+          <w:b/>
+          <w:u w:val="single"/>
+        </w:rPr>
+      </w:pPr>
+      <w:r>
+        <w:rPr>
+          <w:b/>
+          <w:u w:val="single"/>
+        </w:rPr>
+        <w:t>La flexibilité de développement</w:t>
+      </w:r>
+    </w:p>
+    <w:p>
+      <w:pPr>
+        <w:pStyle w:val="SUP-Texte"/>
+      </w:pPr>
+      <w:r>
+        <w:t>L’application doit évoluer en fonction des retours fournis par monsieur AZOULAY. Il est important que l’aspect technique des développements ne soit pas un facteur déterminant dans la façon d’implémenter les fonctionnalités, mais plutôt un moyen</w:t>
+      </w:r>
+      <w:r>
+        <w:t xml:space="preserve"> d’implémenter les idées au mieux</w:t>
+      </w:r>
+      <w:r>
+        <w:t xml:space="preserve">. Il s’agit plutôt d’avoir </w:t>
+      </w:r>
+      <w:r>
+        <w:t>« </w:t>
+      </w:r>
+      <w:r>
+        <w:t>la technique au service du client</w:t>
+      </w:r>
+      <w:r>
+        <w:t> »</w:t>
+      </w:r>
+      <w:r>
+        <w:t xml:space="preserve"> que </w:t>
+      </w:r>
+      <w:r>
+        <w:t>« </w:t>
+      </w:r>
+      <w:r>
+        <w:t>le client esclave de la technique</w:t>
+      </w:r>
+      <w:r>
+        <w:t> »</w:t>
+      </w:r>
+      <w:r>
+        <w:t>. Dans cette optique, il faut exploiter au mieux les possibilités d’</w:t>
+      </w:r>
+      <w:r>
+        <w:t>interaction</w:t>
+      </w:r>
+      <w:r>
+        <w:t xml:space="preserve"> offertes par les tablettes tactiles.</w:t>
+      </w:r>
+      <w:r>
+        <w:t xml:space="preserve"> </w:t>
+      </w:r>
+      <w:r>
+        <w:t>I</w:t>
+      </w:r>
+      <w:r>
+        <w:t>l est</w:t>
+      </w:r>
+      <w:r>
+        <w:t xml:space="preserve"> également</w:t>
+      </w:r>
+      <w:r>
+        <w:t xml:space="preserve"> important </w:t>
+      </w:r>
+      <w:r>
+        <w:t>que je me tienne informé des évolutions prenant place dans les technologies utilisées.</w:t>
+      </w:r>
+      <w:r>
+        <w:t xml:space="preserve"> J’ai aussi choisi de mettre en place des tests unitaires afin de garantir le bon foncti</w:t>
+      </w:r>
+      <w:r>
+        <w:t xml:space="preserve">onnement des aspects développés et de </w:t>
+      </w:r>
+      <w:r>
+        <w:t>détecter</w:t>
+      </w:r>
+      <w:r>
+        <w:t xml:space="preserve"> très tôt</w:t>
+      </w:r>
+      <w:r>
+        <w:t xml:space="preserve"> les éventuelles régressions</w:t>
+      </w:r>
+      <w:r>
+        <w:t xml:space="preserve"> et faire preuve d’une forte réactivité</w:t>
+      </w:r>
+      <w:r>
+        <w:t>.</w:t>
+      </w:r>
+    </w:p>
+    <w:p>
+      <w:pPr>
+        <w:pStyle w:val="SUP-Texte"/>
+      </w:pPr>
+    </w:p>
+    <w:p>
+      <w:pPr>
+        <w:pStyle w:val="SUP-Texte"/>
+        <w:rPr>
+          <w:b/>
+          <w:u w:val="single"/>
+        </w:rPr>
+      </w:pPr>
+      <w:r>
+        <w:rPr>
+          <w:b/>
+          <w:u w:val="single"/>
+        </w:rPr>
+        <w:t>Une bonne</w:t>
+      </w:r>
+      <w:r>
+        <w:rPr>
+          <w:b/>
+          <w:u w:val="single"/>
+        </w:rPr>
+        <w:t xml:space="preserve"> communication entre les membres de l’équipe</w:t>
+      </w:r>
+    </w:p>
+    <w:p>
+      <w:pPr>
+        <w:pStyle w:val="SUP-Texte"/>
+      </w:pPr>
+      <w:r>
+        <w:t>Je dispose d’un très petit nombre de collaborateurs sur ce projet (messieurs MAGNIEZ et AZOULAY)</w:t>
+      </w:r>
+      <w:r>
+        <w:t xml:space="preserve">, </w:t>
+      </w:r>
+      <w:r>
+        <w:t xml:space="preserve">il est </w:t>
+      </w:r>
+      <w:r>
+        <w:t>de ce fait</w:t>
+      </w:r>
+      <w:r>
+        <w:t xml:space="preserve"> très </w:t>
+      </w:r>
+      <w:r>
+        <w:t>important que tous soient tenus au courant des avancées réalisées afin que chacun</w:t>
+      </w:r>
+      <w:r>
+        <w:t xml:space="preserve"> puisse participer aux discussions.</w:t>
+      </w:r>
+      <w:r>
+        <w:t xml:space="preserve"> Une communication importante garantit une bonne compréhension de chacun et </w:t>
+      </w:r>
+      <w:r>
+        <w:t>favorise les échanges d’idées.</w:t>
+      </w:r>
+      <w:r>
+        <w:t xml:space="preserve"> Il est également important que les</w:t>
+      </w:r>
+      <w:r>
+        <w:t xml:space="preserve"> différentes</w:t>
+      </w:r>
+      <w:r>
+        <w:t xml:space="preserve"> tâches soient correctement réparties et que chacun puisse avoir connaissance du degré d’accomplissement de chacune d’elles.</w:t>
+      </w:r>
+    </w:p>
+    <w:p>
+      <w:pPr>
+        <w:pStyle w:val="SUP-Texte"/>
+      </w:pPr>
+    </w:p>
+    <w:p>
+      <w:pPr>
+        <w:pStyle w:val="SUP-Texte"/>
+      </w:pPr>
+    </w:p>
+    <w:p>
+      <w:pPr>
+        <w:pStyle w:val="Titre3"/>
+      </w:pPr>
+      <w:r>
+        <w:lastRenderedPageBreak/>
+        <w:t>Une méthodologie inspirée</w:t>
+      </w:r>
+      <w:r>
+        <w:t xml:space="preserve"> des méthodes Agiles</w:t>
+      </w:r>
+    </w:p>
+    <w:p>
+      <w:pPr>
+        <w:pStyle w:val="SUP-Texte"/>
+      </w:pPr>
+    </w:p>
+    <w:p>
+      <w:pPr>
+        <w:pStyle w:val="SUP-Texte"/>
+      </w:pPr>
+      <w:r>
+        <w:t xml:space="preserve">Les points critiques identifiés sont des points clés des méthodes dites </w:t>
+      </w:r>
+      <w:r>
+        <w:t>« </w:t>
+      </w:r>
+      <w:r>
+        <w:t>Agiles</w:t>
+      </w:r>
+      <w:r>
+        <w:t> »</w:t>
+      </w:r>
+      <w:r>
+        <w:t>.</w:t>
+      </w:r>
+      <w:r>
+        <w:t xml:space="preserve"> Plus particulièrement, les</w:t>
+      </w:r>
+      <w:r>
+        <w:t xml:space="preserve"> méthode</w:t>
+      </w:r>
+      <w:r>
+        <w:t>s</w:t>
+      </w:r>
+      <w:r>
+        <w:t xml:space="preserve"> </w:t>
+      </w:r>
+      <w:proofErr w:type="spellStart"/>
+      <w:r>
+        <w:t>Scrum</w:t>
+      </w:r>
+      <w:proofErr w:type="spellEnd"/>
+      <w:r>
+        <w:rPr>
+          <w:rStyle w:val="Appelnotedebasdep"/>
+        </w:rPr>
+        <w:footnoteReference w:id="25"/>
+      </w:r>
+      <w:r>
+        <w:t xml:space="preserve"> </w:t>
+      </w:r>
+      <w:r>
+        <w:t xml:space="preserve">et </w:t>
+      </w:r>
+      <w:proofErr w:type="spellStart"/>
+      <w:r>
+        <w:t>Extrem</w:t>
+      </w:r>
+      <w:r>
+        <w:t>e</w:t>
+      </w:r>
+      <w:proofErr w:type="spellEnd"/>
+      <w:r>
+        <w:t xml:space="preserve"> </w:t>
+      </w:r>
+      <w:proofErr w:type="spellStart"/>
+      <w:r>
+        <w:t>Programming</w:t>
+      </w:r>
+      <w:proofErr w:type="spellEnd"/>
+      <w:r>
+        <w:rPr>
+          <w:rStyle w:val="Appelnotedebasdep"/>
+        </w:rPr>
+        <w:footnoteReference w:id="26"/>
+      </w:r>
+      <w:r>
+        <w:t xml:space="preserve"> </w:t>
+      </w:r>
+      <w:r>
+        <w:t>étudiée</w:t>
+      </w:r>
+      <w:r>
+        <w:t>s</w:t>
+      </w:r>
+      <w:r>
+        <w:t xml:space="preserve"> en cours</w:t>
+      </w:r>
+      <w:r>
+        <w:t xml:space="preserve"> de management</w:t>
+      </w:r>
+      <w:r>
+        <w:t xml:space="preserve"> </w:t>
+      </w:r>
+      <w:r>
+        <w:t xml:space="preserve">sont les </w:t>
+      </w:r>
+      <w:r>
+        <w:t>méthode</w:t>
+      </w:r>
+      <w:r>
+        <w:t>s les</w:t>
+      </w:r>
+      <w:r>
+        <w:t xml:space="preserve"> plus adaptée</w:t>
+      </w:r>
+      <w:r>
+        <w:t>s</w:t>
+      </w:r>
+      <w:r>
+        <w:t xml:space="preserve"> aux besoins de gestion de projet que j’ai pu dégager</w:t>
+      </w:r>
+      <w:r>
+        <w:t xml:space="preserve">. </w:t>
+      </w:r>
+    </w:p>
+    <w:p>
+      <w:pPr>
+        <w:pStyle w:val="SUP-Texte"/>
+      </w:pPr>
+      <w:r>
+        <w:t xml:space="preserve">S’agissant d’une application sans réel équivalent, il est difficile d’établir un cahier des charges complet dès le début du projet. L’implémentation d’une fonctionnalité peut apporter de nouvelles idées qui ne seraient pas nécessairement apparu au début ou apporter un nouveau regard sur un fonctionnement précédemment établi. </w:t>
+      </w:r>
+      <w:r>
+        <w:t xml:space="preserve">Au lieu </w:t>
+      </w:r>
+      <w:r>
+        <w:t>de chercher à établir un cahier des charges complet et détaillé, nous avons plutôt choisi d’identifier</w:t>
+      </w:r>
+      <w:r>
+        <w:t>,</w:t>
+      </w:r>
+      <w:r>
+        <w:t xml:space="preserve"> dans un premier temps</w:t>
+      </w:r>
+      <w:r>
+        <w:t>,</w:t>
+      </w:r>
+      <w:r>
+        <w:t xml:space="preserve"> des « domaines de fonctionnalités » à mettre en place</w:t>
+      </w:r>
+      <w:r>
+        <w:t>. Ces domaines seront ensuite découpés en ensemble de fonctionnalités qui seront traitées individuellement</w:t>
+      </w:r>
+      <w:r>
+        <w:t xml:space="preserve">, </w:t>
+      </w:r>
+      <w:r>
+        <w:t xml:space="preserve">sur le modèle des sprints </w:t>
+      </w:r>
+      <w:proofErr w:type="spellStart"/>
+      <w:r>
+        <w:t>Scrum</w:t>
+      </w:r>
+      <w:proofErr w:type="spellEnd"/>
+      <w:r>
+        <w:t xml:space="preserve"> mais avec une durée de sprint qui varie d’une tâche à l’autre au lieu d’être fi</w:t>
+      </w:r>
+      <w:r>
+        <w:t>xe</w:t>
+      </w:r>
+      <w:r>
+        <w:t xml:space="preserve"> sur toute la durée du</w:t>
+      </w:r>
+      <w:r>
+        <w:t xml:space="preserve"> projet.</w:t>
+      </w:r>
+      <w:r>
+        <w:t xml:space="preserve"> La durée de ces sprints est généralement beaucoup plus courte que la durée typique de deux ou trous semaines de sprints </w:t>
+      </w:r>
+      <w:proofErr w:type="spellStart"/>
+      <w:r>
+        <w:t>Scrum</w:t>
+      </w:r>
+      <w:proofErr w:type="spellEnd"/>
+      <w:r>
+        <w:t>.</w:t>
+      </w:r>
+    </w:p>
+    <w:p>
+      <w:pPr>
+        <w:pStyle w:val="SUP-Texte"/>
+      </w:pPr>
+      <w:r>
+        <w:t>Afin d’intégrer monsieur AZOULAY au maximum dans le suivi du développement de l’application, nous organisons avec</w:t>
+      </w:r>
+      <w:r>
+        <w:t xml:space="preserve"> lui</w:t>
+      </w:r>
+      <w:r>
+        <w:t xml:space="preserve"> des réunions régulières au cours desquelles je lui détaille les différentes fonctionnalités qui ont été ajoutées ou les modifications apportées aux fonctionnalités existantes.</w:t>
+      </w:r>
+      <w:r>
+        <w:t xml:space="preserve"> Lors de ces réunions</w:t>
+      </w:r>
+      <w:r>
+        <w:t xml:space="preserve"> inspirées des revus de sprint </w:t>
+      </w:r>
+      <w:proofErr w:type="spellStart"/>
+      <w:r>
+        <w:t>Scrum</w:t>
+      </w:r>
+      <w:proofErr w:type="spellEnd"/>
+      <w:r>
+        <w:t>, lui et monsieur MANGIEZ décident également des prochaines fonctionnalités à implémenter dans l’application.</w:t>
+      </w:r>
+      <w:r>
+        <w:t xml:space="preserve"> </w:t>
+      </w:r>
+      <w:r>
+        <w:t>Nous avons également prêté une tablette sur laquelle je mets</w:t>
+      </w:r>
+      <w:r>
+        <w:t xml:space="preserve"> régulièrement</w:t>
+      </w:r>
+      <w:r>
+        <w:t xml:space="preserve"> à jour l’application afin qu’il puisse la tester dans des conditions </w:t>
+      </w:r>
+      <w:r>
+        <w:t>d’utilisation</w:t>
+      </w:r>
+      <w:r>
+        <w:t xml:space="preserve"> </w:t>
+      </w:r>
+      <w:r>
+        <w:t>réelles.</w:t>
+      </w:r>
+      <w:r>
+        <w:t xml:space="preserve"> Cet aspect fait écho au principe d’intégration du client pré</w:t>
+      </w:r>
+      <w:r>
+        <w:t xml:space="preserve">sent dans </w:t>
+      </w:r>
+      <w:proofErr w:type="spellStart"/>
+      <w:r>
+        <w:t>Extreme</w:t>
+      </w:r>
+      <w:proofErr w:type="spellEnd"/>
+      <w:r>
+        <w:t xml:space="preserve"> </w:t>
+      </w:r>
+      <w:proofErr w:type="spellStart"/>
+      <w:r>
+        <w:t>Programming</w:t>
+      </w:r>
+      <w:proofErr w:type="spellEnd"/>
+      <w:r>
+        <w:t>.</w:t>
+      </w:r>
+    </w:p>
+    <w:p>
+      <w:pPr>
+        <w:pStyle w:val="SUP-Texte"/>
+      </w:pPr>
+      <w:r>
+        <w:t xml:space="preserve">La petite taille de l’équipe d’Atlante Support entraine le fait que des </w:t>
+      </w:r>
+      <w:r>
+        <w:t>employés</w:t>
+      </w:r>
+      <w:r>
+        <w:t xml:space="preserve"> soient amenée</w:t>
+      </w:r>
+      <w:r>
+        <w:t>s</w:t>
+      </w:r>
+      <w:r>
+        <w:t xml:space="preserve"> à </w:t>
+      </w:r>
+      <w:r>
+        <w:t>travailler sur plusieurs</w:t>
+      </w:r>
+      <w:r>
+        <w:t xml:space="preserve"> projets. C’est le cas de monsieur MAGNIEZ qui travaille également sur le projet GOFOR SOLUTIONS avec monsieur SCHULLER. De ce fait, il ne peut pas consacrer la totalité de son temps aux deux projets et c’est pourquoi nous avons instauré la tenue de brèves réunions matinales de cinq à dix minutes me permettant de lui rappeler ce sur quoi je travaille à ce moment, quels sont mes objectifs et sur quelle durée je pense les </w:t>
+      </w:r>
+      <w:r>
+        <w:t>atteindre</w:t>
+      </w:r>
+      <w:r>
+        <w:t>.</w:t>
+      </w:r>
+      <w:r>
+        <w:t xml:space="preserve"> </w:t>
+      </w:r>
+      <w:r>
+        <w:t xml:space="preserve">Le principe de ces </w:t>
+      </w:r>
+      <w:r>
+        <w:lastRenderedPageBreak/>
+        <w:t xml:space="preserve">réunions découle de celui de la mêlée quotidienne de </w:t>
+      </w:r>
+      <w:proofErr w:type="spellStart"/>
+      <w:r>
+        <w:t>Scrum</w:t>
+      </w:r>
+      <w:proofErr w:type="spellEnd"/>
+      <w:r>
+        <w:t xml:space="preserve"> mais sans imposer le fait de prendre place chaque jour. </w:t>
+      </w:r>
+    </w:p>
+    <w:p>
+      <w:pPr>
+        <w:pStyle w:val="SUP-Texte"/>
+      </w:pPr>
+      <w:r>
+        <w:t>L</w:t>
+      </w:r>
+      <w:r>
+        <w:t>a gestion des tâches</w:t>
+      </w:r>
+      <w:r>
+        <w:t xml:space="preserve"> est un aspect central de la gestion de projet. J</w:t>
+      </w:r>
+      <w:r>
+        <w:t>’ai proposé</w:t>
+      </w:r>
+      <w:r>
+        <w:t xml:space="preserve"> à monsieur MAGNIEZ</w:t>
+      </w:r>
+      <w:r>
+        <w:t xml:space="preserve"> l’utilisation de </w:t>
+      </w:r>
+      <w:proofErr w:type="spellStart"/>
+      <w:r>
+        <w:t>Trello</w:t>
+      </w:r>
+      <w:proofErr w:type="spellEnd"/>
+      <w:r>
+        <w:t xml:space="preserve"> </w:t>
+      </w:r>
+      <w:r>
+        <w:t xml:space="preserve">qui </w:t>
+      </w:r>
+      <w:r>
+        <w:t>est une plateforme web permettant de créer des « </w:t>
+      </w:r>
+      <w:proofErr w:type="spellStart"/>
+      <w:r>
+        <w:t>boards</w:t>
+      </w:r>
+      <w:proofErr w:type="spellEnd"/>
+      <w:r>
+        <w:t xml:space="preserve"> » regroupant des listes de tâches.</w:t>
+      </w:r>
+      <w:r>
+        <w:t xml:space="preserve"> Les tâches sont identifiées par un titre obligatoire et peuvent être enrichies par des éléments permettant un contrôle plus fin (des pièces jointes, des listes d’opérations</w:t>
+      </w:r>
+      <w:r>
+        <w:t>, une description,</w:t>
+      </w:r>
+      <w:r>
+        <w:t xml:space="preserve"> des commentaires). </w:t>
+      </w:r>
+      <w:r>
+        <w:t xml:space="preserve"> Chaque tâche peut être assignée à une ou plusieurs personnes et se voir attribuer une date maximale de réalisation</w:t>
+      </w:r>
+      <w:r>
+        <w:t>.</w:t>
+      </w:r>
+      <w:r>
+        <w:t xml:space="preserve"> Il est également possible de gérer différents degrés de priorité des t</w:t>
+      </w:r>
+      <w:r>
+        <w:t>âches.</w:t>
+      </w:r>
+      <w:r>
+        <w:t xml:space="preserve"> </w:t>
+      </w:r>
+      <w:r>
+        <w:t>J’ai mis en place un workflow de gestion des tâches permettant d’identifier rapidement le degré d’avancement de chacun et les tâches en cours de traitement.</w:t>
+      </w:r>
+    </w:p>
+    <w:p>
+      <w:pPr>
+        <w:pStyle w:val="SUP-Texte"/>
+      </w:pPr>
+      <w:r>
+        <w:t>Chaque personne dispose d’</w:t>
+      </w:r>
+      <w:r>
+        <w:t xml:space="preserve">une liste </w:t>
+      </w:r>
+      <w:r>
+        <w:t>à son nom, regroupant l</w:t>
+      </w:r>
+      <w:r>
+        <w:t>es tâches qui lui sont attribuées. Les tâches sont classées par sujet et la priorité des tâches est matérialisée par un label de couleur.</w:t>
+      </w:r>
+      <w:r>
+        <w:t xml:space="preserve"> Lorsque quelqu’un traite une tâche, il déplace la t</w:t>
+      </w:r>
+      <w:r>
+        <w:t>âche dans la liste</w:t>
+      </w:r>
+      <w:r>
+        <w:t xml:space="preserve"> « En cours ». Ce</w:t>
+      </w:r>
+      <w:r>
+        <w:t>tte liste</w:t>
+      </w:r>
+      <w:r>
+        <w:t xml:space="preserve"> regroupe les tâches actuellement en cours de traitement et permet de voir immédiatement ce que chacun est en train de traiter. Une fois le traitement de la tâche terminé, la tâche est déplacée </w:t>
+      </w:r>
+      <w:r>
+        <w:t>dans la liste</w:t>
+      </w:r>
+      <w:r>
+        <w:t xml:space="preserve"> « </w:t>
+      </w:r>
+      <w:r>
+        <w:t>À</w:t>
+      </w:r>
+      <w:r>
+        <w:t xml:space="preserve"> valider »</w:t>
+      </w:r>
+      <w:r>
+        <w:t xml:space="preserve">. Cette liste </w:t>
+      </w:r>
+      <w:r>
+        <w:t>sert majori</w:t>
+      </w:r>
+      <w:r>
+        <w:t>tairement à monsieur MAGNIEZ. Elle</w:t>
+      </w:r>
+      <w:r>
+        <w:t xml:space="preserve"> </w:t>
+      </w:r>
+      <w:r>
+        <w:t xml:space="preserve">regroupe l’ensemble des </w:t>
+      </w:r>
+      <w:r>
+        <w:t>fonctionnalités que j’ai implémentées et qui doivent être validées par lui et monsieur AZOULAY lors de la prochaine réunion ou à l’issue de tests en conditions réelles.</w:t>
+      </w:r>
+      <w:r>
+        <w:t xml:space="preserve"> Une fois validées, les tâches sont archivées pour ne pas surcharger l’espace visuel </w:t>
+      </w:r>
+      <w:r>
+        <w:t>et garantir une v</w:t>
+      </w:r>
+      <w:r>
+        <w:t>isibilité maximale</w:t>
+      </w:r>
+      <w:r>
+        <w:t xml:space="preserve"> des tâches encore non validées</w:t>
+      </w:r>
+      <w:r>
+        <w:t>.</w:t>
+      </w:r>
+      <w:r>
+        <w:t xml:space="preserve"> La gestion des liste</w:t>
+      </w:r>
+      <w:r>
+        <w:t>s</w:t>
+      </w:r>
+      <w:r>
+        <w:t xml:space="preserve"> est une implémentation des carnets de sprint </w:t>
+      </w:r>
+      <w:proofErr w:type="spellStart"/>
+      <w:r>
+        <w:t>Scrum</w:t>
+      </w:r>
+      <w:proofErr w:type="spellEnd"/>
+      <w:r>
+        <w:t xml:space="preserve"> et chaque tâche représente un incrément de produit.</w:t>
+      </w:r>
+    </w:p>
+    <w:p>
+      <w:pPr>
+        <w:pStyle w:val="SUP-Texte"/>
+      </w:pPr>
+      <w:r>
+        <w:t xml:space="preserve">Il s’agit de la première mise en place d’une vraie gestion de la répartition des tâches chez Atlante Support. Cette pratique a été menée en </w:t>
+      </w:r>
+      <w:r>
+        <w:t>parallèle</w:t>
+      </w:r>
+      <w:r>
+        <w:t xml:space="preserve"> par moi-même et monsieur SCHULLER sur nos projets respectifs</w:t>
+      </w:r>
+      <w:r>
+        <w:t xml:space="preserve"> (Persée et GOFOR SOLUTIONS)</w:t>
+      </w:r>
+      <w:r>
+        <w:t>. Comme nous travaillons tous les deux avec monsieur MAGNIEZ, son adoption de sa part a été très rapide et c’est maintenant devenu une pratique systématique lors de la création d’un nouveau projet géré par monsieur MAGNIEZ.</w:t>
+      </w:r>
+      <w:r>
+        <w:t xml:space="preserve"> </w:t>
+      </w:r>
+      <w:r>
+        <w:t xml:space="preserve">Chaque projet possède son propre </w:t>
+      </w:r>
+      <w:proofErr w:type="spellStart"/>
+      <w:r>
+        <w:t>board</w:t>
+      </w:r>
+      <w:proofErr w:type="spellEnd"/>
+      <w:r>
+        <w:t xml:space="preserve"> et tous les </w:t>
+      </w:r>
+      <w:proofErr w:type="spellStart"/>
+      <w:r>
+        <w:t>emloyés</w:t>
+      </w:r>
+      <w:proofErr w:type="spellEnd"/>
+      <w:r>
+        <w:t xml:space="preserve"> en contrat de professionnalisation ont un compte permettant d’accéder à </w:t>
+      </w:r>
+      <w:proofErr w:type="spellStart"/>
+      <w:r>
+        <w:t>Trello</w:t>
+      </w:r>
+      <w:proofErr w:type="spellEnd"/>
+      <w:r>
+        <w:t>.</w:t>
+      </w:r>
+    </w:p>
+    <w:p>
+      <w:pPr>
+        <w:pStyle w:val="SUP-Texte"/>
+      </w:pPr>
+      <w:r>
+        <w:t>Lorsque</w:t>
+      </w:r>
+      <w:r>
+        <w:t xml:space="preserve"> les</w:t>
+      </w:r>
+      <w:r>
+        <w:t xml:space="preserve"> tâches d’un</w:t>
+      </w:r>
+      <w:r>
+        <w:t xml:space="preserve"> grand domaine </w:t>
+      </w:r>
+      <w:r>
+        <w:t>ont</w:t>
+      </w:r>
+      <w:r>
+        <w:t xml:space="preserve"> été</w:t>
+      </w:r>
+      <w:r>
+        <w:t xml:space="preserve"> traitées</w:t>
+      </w:r>
+      <w:r>
+        <w:t>, monsieur MAGNIEZ</w:t>
+      </w:r>
+      <w:r>
+        <w:t xml:space="preserve"> conduit une réunion d’Évaluation de</w:t>
+      </w:r>
+      <w:r>
+        <w:t xml:space="preserve"> la</w:t>
+      </w:r>
+      <w:r>
+        <w:t xml:space="preserve"> Performance </w:t>
+      </w:r>
+      <w:r>
+        <w:t xml:space="preserve">sur </w:t>
+      </w:r>
+      <w:r>
+        <w:t>Projet</w:t>
+      </w:r>
+      <w:r>
+        <w:t>. Lors de ces évaluations, je m’autoévalue s</w:t>
+      </w:r>
+      <w:r>
+        <w:t xml:space="preserve">ur les différentes tâches réalisées. Monsieur MAGNIEZ conduit ensuite sa propre évaluation de mon </w:t>
+      </w:r>
+      <w:r>
+        <w:lastRenderedPageBreak/>
+        <w:t>travail concernant les mêmes tâches et nous établissons ensemble une liste des améliorations et évolutions envisageables pour le futur.</w:t>
+      </w:r>
+      <w:r>
+        <w:t xml:space="preserve"> </w:t>
+      </w:r>
+    </w:p>
+    <w:p>
+      <w:pPr>
+        <w:pStyle w:val="SUP-Texte"/>
+      </w:pPr>
+      <w:r>
+        <w:t>Ces réunions, plus longues et plus détaillées que les réunions avec monsieur AZOULAY sont l’occasion de faire le point sur l’avancement</w:t>
+      </w:r>
+      <w:r>
+        <w:t xml:space="preserve"> du projet</w:t>
+      </w:r>
+      <w:r>
+        <w:t xml:space="preserve"> mais aussi sur les aspects de la gestion de projet mise en place. Elles nous permettent de réfléchir ensemble à ce qui nous parait efficace et ce que nous pourrions améliorer</w:t>
+      </w:r>
+      <w:r>
+        <w:t xml:space="preserve"> dans le cadre de notre collaboration.</w:t>
+      </w:r>
+      <w:r>
+        <w:t xml:space="preserve"> Ces réunions sont une forme de rétrospective de sprint </w:t>
+      </w:r>
+      <w:proofErr w:type="spellStart"/>
+      <w:r>
+        <w:t>Scrum</w:t>
+      </w:r>
+      <w:proofErr w:type="spellEnd"/>
+      <w:r>
+        <w:t xml:space="preserve"> mais qui prend place à la fin d’un ensemble de sprint</w:t>
+      </w:r>
+      <w:r>
+        <w:t>s liés au lieu de prendre place après chaque sprint.</w:t>
+      </w:r>
+    </w:p>
+    <w:p>
+      <w:pPr>
+        <w:pStyle w:val="SUP-Texte"/>
+      </w:pPr>
+      <w:r>
+        <w:t xml:space="preserve">En ce qui concerne le développement, je m’efforce d’écrire des tests unitaires en même temps que j’implémente une fonctionnalité. Les tests unitaires sont des </w:t>
+      </w:r>
+      <w:r>
+        <w:t>portions</w:t>
+      </w:r>
+      <w:r>
+        <w:t xml:space="preserve"> de codes développé</w:t>
+      </w:r>
+      <w:r>
+        <w:t>e</w:t>
+      </w:r>
+      <w:r>
+        <w:t>s en parallèle de l’application qui vise</w:t>
+      </w:r>
+      <w:r>
+        <w:t>nt</w:t>
+      </w:r>
+      <w:r>
+        <w:t xml:space="preserve"> à tester le bon fonctionnement de celle-ci. Ils permettent de détecter des régressions ou des bugs éventuels qui seraient introduits par de nouveaux développements. Je peux ainsi limiter les problèmes présents dans les versions d’application que je déploie sur la tablette prêtée à monsieur AZOULAY. Le principe</w:t>
+      </w:r>
+      <w:r>
+        <w:t xml:space="preserve"> des tests unitaire est présent</w:t>
+      </w:r>
+      <w:r>
+        <w:t xml:space="preserve"> dans beaucoup de méthodes Agiles dont </w:t>
+      </w:r>
+      <w:proofErr w:type="spellStart"/>
+      <w:r>
+        <w:t>Extreme</w:t>
+      </w:r>
+      <w:proofErr w:type="spellEnd"/>
+      <w:r>
+        <w:t xml:space="preserve"> </w:t>
+      </w:r>
+      <w:proofErr w:type="spellStart"/>
+      <w:r>
+        <w:t>Programming</w:t>
+      </w:r>
+      <w:proofErr w:type="spellEnd"/>
+      <w:r>
+        <w:t>.</w:t>
+      </w:r>
+    </w:p>
+    <w:p>
+      <w:pPr>
+        <w:pStyle w:val="SUP-Texte"/>
+      </w:pPr>
+      <w:r>
+        <w:t xml:space="preserve">Enfin, </w:t>
+      </w:r>
+      <w:r>
+        <w:t>je reste en contact avec le monde des technologies qui entourent le développement d’application pour tablettes en réalisant une veille technologique au moyen de lecture de flux RSS, d’écoute de podcasts techniques et de consultations de blogs de développeurs actifs dans l’</w:t>
+      </w:r>
+      <w:r>
+        <w:t>écosystème</w:t>
+      </w:r>
+      <w:r>
+        <w:t xml:space="preserve"> Microsoft.</w:t>
+      </w:r>
+      <w:r>
+        <w:t xml:space="preserve"> La liste de ses blogs est présente dans la webographie à la fin de ce mémoire.</w:t>
+      </w:r>
+    </w:p>
+    <w:p>
+      <w:pPr>
+        <w:pStyle w:val="SUP-Texte"/>
+        <w:rPr>
+          <w:vertAlign w:val="subscript"/>
+        </w:rPr>
+      </w:pPr>
+      <w:r>
+        <w:t xml:space="preserve">La mise en place de cette méthodologie de gestion de projet hybride, empruntant des éléments à </w:t>
+      </w:r>
+      <w:proofErr w:type="spellStart"/>
+      <w:r>
+        <w:t>Scrum</w:t>
+      </w:r>
+      <w:proofErr w:type="spellEnd"/>
+      <w:r>
+        <w:t xml:space="preserve"> et </w:t>
+      </w:r>
+      <w:proofErr w:type="spellStart"/>
+      <w:r>
+        <w:t>Extreme</w:t>
+      </w:r>
+      <w:proofErr w:type="spellEnd"/>
+      <w:r>
+        <w:t xml:space="preserve"> </w:t>
+      </w:r>
+      <w:proofErr w:type="spellStart"/>
+      <w:r>
+        <w:t>Programming</w:t>
+      </w:r>
+      <w:proofErr w:type="spellEnd"/>
+      <w:r>
+        <w:t xml:space="preserve"> m’a permis de gérer efficacement mon temps et mes ressources lors du </w:t>
+      </w:r>
+      <w:r>
+        <w:t>développement de Persée. Elle m’a également poussé à aller au-delà du rôle de simple développeur et de prendre part entière à la gestion d’un projet.</w:t>
+      </w:r>
+    </w:p>
+    <w:p>
+      <w:pPr>
+        <w:spacing w:line="259" w:lineRule="auto"/>
+        <w:ind w:left="0" w:firstLine="0"/>
+        <w:rPr>
+          <w:rFonts w:ascii="Segoe UI Semilight" w:eastAsiaTheme="majorEastAsia" w:hAnsi="Segoe UI Semilight" w:cstheme="majorBidi"/>
+          <w:b/>
+          <w:bCs/>
+          <w:smallCaps/>
+          <w:noProof/>
+          <w:color w:val="2E74B5" w:themeColor="accent1" w:themeShade="BF"/>
+          <w:spacing w:val="20"/>
+          <w:sz w:val="28"/>
+          <w:szCs w:val="28"/>
+        </w:rPr>
+      </w:pPr>
+      <w:r>
+        <w:rPr>
+          <w:noProof/>
+        </w:rPr>
+        <w:br w:type="page"/>
+      </w:r>
+    </w:p>
+    <w:p>
+      <w:pPr>
+        <w:pStyle w:val="SUP-Soutitre"/>
+        <w:rPr>
+          <w:noProof/>
+        </w:rPr>
+      </w:pPr>
+      <w:bookmarkStart w:id="18" w:name="_GoBack"/>
+      <w:bookmarkEnd w:id="18"/>
+      <w:r>
+        <w:rPr>
+          <w:noProof/>
+        </w:rPr>
+        <w:lastRenderedPageBreak/>
+        <w:t>Le choix de la plateforme</w:t>
+      </w:r>
+    </w:p>
+    <w:p>
+      <w:pPr>
+        <w:pStyle w:val="SUP-Texte"/>
+      </w:pPr>
+      <w:r>
+        <w:t xml:space="preserve">Avant de procéder au développement de l’application, il a fallu décider de la plateforme sur laquelle l’application devra pouvoir être utilisée. </w:t>
+      </w:r>
+      <w:r>
+        <w:t>Il existe trois type</w:t>
+      </w:r>
+      <w:r>
+        <w:t>s</w:t>
+      </w:r>
+      <w:r>
+        <w:t xml:space="preserve"> </w:t>
+      </w:r>
+      <w:r>
+        <w:t>principaux</w:t>
+      </w:r>
+      <w:r>
+        <w:t xml:space="preserve"> </w:t>
+      </w:r>
+      <w:r>
+        <w:t>de tablettes</w:t>
+      </w:r>
+      <w:r>
+        <w:t xml:space="preserve"> numériques</w:t>
+      </w:r>
+      <w:r>
+        <w:t>, chacun avec des spécificités propres.</w:t>
+      </w:r>
+    </w:p>
+    <w:p>
+      <w:pPr>
+        <w:pStyle w:val="SUP-Texte"/>
+      </w:pPr>
+      <w:r>
+        <w:t>Les tablettes</w:t>
+      </w:r>
+      <w:r>
+        <w:t xml:space="preserve"> </w:t>
+      </w:r>
+      <w:r>
+        <w:t>Android</w:t>
+      </w:r>
+      <w:r>
+        <w:t xml:space="preserve"> utilisent</w:t>
+      </w:r>
+      <w:r>
+        <w:t xml:space="preserve"> un système</w:t>
+      </w:r>
+      <w:r>
+        <w:t xml:space="preserve"> d’exploitation basé sur </w:t>
+      </w:r>
+      <w:r>
+        <w:t xml:space="preserve">le </w:t>
+      </w:r>
+      <w:r>
+        <w:t>noyau Linux. Il existe différent</w:t>
+      </w:r>
+      <w:r>
+        <w:t>e</w:t>
+      </w:r>
+      <w:r>
+        <w:t>s</w:t>
+      </w:r>
+      <w:r>
+        <w:t xml:space="preserve"> gammes de</w:t>
+      </w:r>
+      <w:r>
+        <w:t xml:space="preserve"> modèles de tablettes produites par des</w:t>
+      </w:r>
+      <w:r>
+        <w:t xml:space="preserve"> entreprises</w:t>
+      </w:r>
+      <w:r>
+        <w:t xml:space="preserve"> différents comme </w:t>
+      </w:r>
+      <w:r>
+        <w:t>Google, Sony</w:t>
+      </w:r>
+      <w:r>
+        <w:t>, Samsung ou Acer.</w:t>
+      </w:r>
+      <w:r>
+        <w:t xml:space="preserve"> Les applica</w:t>
+      </w:r>
+      <w:r>
+        <w:t xml:space="preserve">tions sont à développer en JAVA et </w:t>
+      </w:r>
+      <w:r>
+        <w:t>s</w:t>
+      </w:r>
+      <w:r>
+        <w:t xml:space="preserve">ont distribuée </w:t>
+      </w:r>
+      <w:r>
+        <w:t xml:space="preserve">par Google </w:t>
+      </w:r>
+      <w:r>
+        <w:t>via</w:t>
+      </w:r>
+      <w:r>
+        <w:t xml:space="preserve"> </w:t>
+      </w:r>
+      <w:r>
+        <w:t xml:space="preserve">le </w:t>
+      </w:r>
+      <w:r>
+        <w:t>Play</w:t>
+      </w:r>
+      <w:r>
+        <w:t xml:space="preserve"> </w:t>
+      </w:r>
+      <w:r>
+        <w:t>Store et</w:t>
+      </w:r>
+      <w:r>
+        <w:t xml:space="preserve"> ne sont utilisables que sur les tablettes ou téléphones Android.</w:t>
+      </w:r>
+    </w:p>
+    <w:p>
+      <w:pPr>
+        <w:pStyle w:val="SUP-Texte"/>
+      </w:pPr>
+      <w:r>
+        <w:t>L</w:t>
+      </w:r>
+      <w:r>
+        <w:t>es tablettes</w:t>
+      </w:r>
+      <w:r>
+        <w:t xml:space="preserve"> iOS</w:t>
+      </w:r>
+      <w:r>
+        <w:t xml:space="preserve"> utilise</w:t>
+      </w:r>
+      <w:r>
+        <w:t xml:space="preserve">nt </w:t>
+      </w:r>
+      <w:r>
+        <w:t>un système d’exploitation basé sur OS X</w:t>
+      </w:r>
+      <w:r>
+        <w:t>.</w:t>
+      </w:r>
+      <w:r>
+        <w:t xml:space="preserve"> Il n’existe que la gamme de tablettes iPad.</w:t>
+      </w:r>
+      <w:r>
+        <w:t xml:space="preserve"> Elles sont con</w:t>
+      </w:r>
+      <w:r>
+        <w:t xml:space="preserve">çues et commercialisées </w:t>
+      </w:r>
+      <w:r>
+        <w:t>par Apple. Les applications sont à développer en Objective-C ou en Swift et sont distribuées</w:t>
+      </w:r>
+      <w:r>
+        <w:t xml:space="preserve"> par Apple</w:t>
+      </w:r>
+      <w:r>
+        <w:t xml:space="preserve"> </w:t>
+      </w:r>
+      <w:r>
+        <w:t>via</w:t>
+      </w:r>
+      <w:r>
+        <w:t xml:space="preserve"> l’</w:t>
+      </w:r>
+      <w:r>
+        <w:t>App</w:t>
+      </w:r>
+      <w:r>
+        <w:t xml:space="preserve"> </w:t>
+      </w:r>
+      <w:r>
+        <w:t xml:space="preserve">Store et </w:t>
+      </w:r>
+      <w:r>
+        <w:t>ne sont utilisables que sur les tablettes iPad ou les téléphones iPhone.</w:t>
+      </w:r>
+    </w:p>
+    <w:p>
+      <w:pPr>
+        <w:pStyle w:val="SUP-Texte"/>
+      </w:pPr>
+      <w:r>
+        <w:t>L</w:t>
+      </w:r>
+      <w:r>
+        <w:t>es tablettes Windows</w:t>
+      </w:r>
+      <w:r>
+        <w:t xml:space="preserve"> peuvent utiliser deux systèmes d’exploitation</w:t>
+      </w:r>
+      <w:r>
+        <w:t> :</w:t>
+      </w:r>
+      <w:r>
+        <w:t xml:space="preserve"> Windows</w:t>
+      </w:r>
+      <w:r>
+        <w:t xml:space="preserve"> ou Windows RT.</w:t>
+      </w:r>
+      <w:r>
+        <w:t xml:space="preserve"> Il existe plusieurs gammes de tablettes Windows mise au point par plusieurs entreprises différentes comme Microsoft, Asus, Samsung ou DELL.</w:t>
+      </w:r>
+      <w:r>
+        <w:t xml:space="preserve"> Les applications sont à développer en HT</w:t>
+      </w:r>
+      <w:r>
+        <w:t>ML &amp; JavaS</w:t>
+      </w:r>
+      <w:r>
+        <w:t>cript ou C# &amp; XAML</w:t>
+      </w:r>
+      <w:r>
+        <w:t xml:space="preserve">, sont </w:t>
+      </w:r>
+      <w:r>
+        <w:t xml:space="preserve">distribuées </w:t>
+      </w:r>
+      <w:r>
+        <w:t>par Microsoft via</w:t>
+      </w:r>
+      <w:r>
+        <w:t xml:space="preserve"> le Windows Store</w:t>
+      </w:r>
+      <w:r>
+        <w:t xml:space="preserve"> et sont utilisables sur PC Windows</w:t>
+      </w:r>
+      <w:r>
+        <w:t>, téléphones Windows Phone</w:t>
+      </w:r>
+      <w:r>
+        <w:t xml:space="preserve"> ou tablette Windows</w:t>
+      </w:r>
+      <w:r>
+        <w:t>.</w:t>
+      </w:r>
+    </w:p>
+    <w:p>
+      <w:pPr>
+        <w:pStyle w:val="SUP-Texte"/>
+      </w:pPr>
+      <w:r>
+        <w:t>L</w:t>
+      </w:r>
+      <w:r>
+        <w:t xml:space="preserve">es </w:t>
+      </w:r>
+      <w:r>
+        <w:t>tablettes Android souffrent d’une très grande fragmentation des modèles et des systèmes d’exploitation</w:t>
+      </w:r>
+      <w:r>
+        <w:rPr>
+          <w:rStyle w:val="Appelnotedebasdep"/>
+        </w:rPr>
+        <w:footnoteReference w:id="27"/>
+      </w:r>
+      <w:r>
+        <w:t>.</w:t>
+      </w:r>
+      <w:r>
+        <w:t xml:space="preserve"> </w:t>
+      </w:r>
+      <w:r>
+        <w:t xml:space="preserve">Ceci implique </w:t>
+      </w:r>
+      <w:r>
+        <w:t>que d’une tablette à l’autre, les performances et l’aspect visuel de l’application peuvent fortement varier et provoquer une grande disparité dans l’expérience utilisateur.</w:t>
+      </w:r>
+      <w:r>
+        <w:t xml:space="preserve"> Les tablettes </w:t>
+      </w:r>
+      <w:r>
+        <w:t>iOS</w:t>
+      </w:r>
+      <w:r>
+        <w:t xml:space="preserve"> sont les tablettes les moins fragmentées avec seulement une gamme de produits</w:t>
+      </w:r>
+      <w:r>
+        <w:t xml:space="preserve"> (les iPad)</w:t>
+      </w:r>
+      <w:r>
+        <w:t xml:space="preserve"> comportant 3 modèles</w:t>
+      </w:r>
+      <w:r>
+        <w:t xml:space="preserve"> mis à jour annuellement</w:t>
+      </w:r>
+      <w:r>
+        <w:t>. Il s’agit également d’appareils souvent</w:t>
+      </w:r>
+      <w:r>
+        <w:t xml:space="preserve"> remplacés par les modèles plus récents</w:t>
+      </w:r>
+      <w:r>
+        <w:t xml:space="preserve"> par le</w:t>
+      </w:r>
+      <w:r>
+        <w:t>ur</w:t>
+      </w:r>
+      <w:r>
+        <w:t>s utilisateurs.</w:t>
+      </w:r>
+      <w:r>
+        <w:t xml:space="preserve"> Les tablettes Windows sont un peu plus fragmentées que les tablettes iOS mais Microsoft impose une configuration matérielle minimale garantissant</w:t>
+      </w:r>
+      <w:r>
+        <w:t xml:space="preserve"> un aspect visuel et</w:t>
+      </w:r>
+      <w:r>
+        <w:t xml:space="preserve"> un niveau de performance commun</w:t>
+      </w:r>
+      <w:r>
+        <w:t>s</w:t>
+      </w:r>
+      <w:r>
+        <w:t xml:space="preserve"> à tous les modèles</w:t>
+      </w:r>
+      <w:r>
+        <w:rPr>
+          <w:rStyle w:val="Appelnotedebasdep"/>
+        </w:rPr>
+        <w:footnoteReference w:id="28"/>
+      </w:r>
+      <w:r>
+        <w:t>.</w:t>
+      </w:r>
+      <w:r>
+        <w:t xml:space="preserve"> </w:t>
+      </w:r>
+      <w:r>
+        <w:t>Ces raisons m’ont conduit à éliminer</w:t>
+      </w:r>
+      <w:r>
+        <w:t xml:space="preserve"> le développement pour tablette</w:t>
+      </w:r>
+      <w:r>
+        <w:t>s</w:t>
+      </w:r>
+      <w:r>
+        <w:t xml:space="preserve"> Android.</w:t>
+      </w:r>
+    </w:p>
+    <w:p>
+      <w:pPr>
+        <w:pStyle w:val="SUP-Texte"/>
+      </w:pPr>
+      <w:r>
+        <w:t xml:space="preserve">J’ai éliminé l’utilisation des tablettes iOS car </w:t>
+      </w:r>
+      <w:r>
+        <w:t xml:space="preserve">les applications développées pour iOS ne sont pas compatibles avec les ordinateurs de bureaux. Le développement pour les tablettes Windows </w:t>
+      </w:r>
+      <w:r>
+        <w:lastRenderedPageBreak/>
+        <w:t xml:space="preserve">présente l’avantage de pouvoir utiliser la même application sur une tablette, un téléphone et un ordinateur. De plus, Windows est le système d’exploitation installés sur la majorité </w:t>
+      </w:r>
+      <w:r>
+        <w:t>les ordinateurs utilisables par l</w:t>
+      </w:r>
+      <w:r>
+        <w:t xml:space="preserve">es </w:t>
+      </w:r>
+      <w:r>
+        <w:t>magistrats français.</w:t>
+      </w:r>
+      <w:r>
+        <w:t xml:space="preserve"> </w:t>
+      </w:r>
+    </w:p>
+    <w:p>
+      <w:pPr>
+        <w:pStyle w:val="SUP-Texte"/>
+      </w:pPr>
+      <w:r>
+        <w:t>J’ai donc</w:t>
+      </w:r>
+      <w:r>
+        <w:t xml:space="preserve"> choisi d’effectuer le développement en C# et XAML pour des tablettes Windows</w:t>
+      </w:r>
+      <w:r>
+        <w:t xml:space="preserve">, choix </w:t>
+      </w:r>
+      <w:r>
+        <w:t xml:space="preserve">immédiatement </w:t>
+      </w:r>
+      <w:r>
+        <w:t>validé par messieurs GENET et MAGNIEZ.</w:t>
+      </w:r>
+    </w:p>
+    <w:p>
+      <w:pPr>
+        <w:pStyle w:val="SUP-Texte"/>
+      </w:pPr>
+      <w:r>
+        <w:t>Enfin, l</w:t>
+      </w:r>
+      <w:r>
+        <w:t>e choix de cette plateforme</w:t>
+      </w:r>
+      <w:r>
+        <w:t xml:space="preserve"> présente aussi des avantages liés aux technologies de développement</w:t>
+      </w:r>
+      <w:r>
+        <w:t>, C# et XAML</w:t>
+      </w:r>
+      <w:r>
+        <w:t>.</w:t>
+      </w:r>
+      <w:r>
+        <w:t xml:space="preserve"> </w:t>
+      </w:r>
+      <w:r>
+        <w:t>Il s’agit tout d’abord d’un</w:t>
+      </w:r>
+      <w:r>
+        <w:t xml:space="preserve"> couple de</w:t>
+      </w:r>
+      <w:r>
+        <w:t xml:space="preserve"> langage</w:t>
+      </w:r>
+      <w:r>
+        <w:t>s</w:t>
+      </w:r>
+      <w:r>
+        <w:t xml:space="preserve"> dont j’ai acquis une grande maîtrise par les cours dispensés à SUPINFO et des développements personnels d’applications. C# est également le langage de prédilection des développements chez Atlante Support, ce qui facilite la collaboration éventuelle avec d’autres membres de l’équipe s’ils devaient prendre part au développement. De plus, s’agissant d’un langage créé et maintenu par Microsoft, notre statut de Gold Partner Microsoft nous permet d’accéder à des ressources techniques poussées et personnalisées.</w:t>
+      </w:r>
+    </w:p>
+    <w:p>
+      <w:pPr>
+        <w:pStyle w:val="SUP-Soutitre"/>
+        <w:rPr>
+          <w:noProof/>
+        </w:rPr>
+      </w:pPr>
+      <w:r>
+        <w:rPr>
+          <w:noProof/>
+        </w:rPr>
+        <w:t>Conception et évolution de l’application Persée</w:t>
+      </w:r>
+    </w:p>
+    <w:p>
+      <w:pPr>
+        <w:pStyle w:val="SUP-Texte"/>
+        <w:rPr>
+          <w:noProof/>
+        </w:rPr>
+      </w:pPr>
+      <w:r>
+        <w:rPr>
+          <w:noProof/>
+        </w:rPr>
+        <w:t xml:space="preserve">Le développement de Persée a commencé en octobre 2013. Se basant sur le mini-site conçu par monsieur AZOULAY, il était question, dans un premier temps, de réaliser une application </w:t>
+      </w:r>
+      <w:r>
+        <w:rPr>
+          <w:noProof/>
+        </w:rPr>
+        <w:t>de consultation</w:t>
+      </w:r>
+      <w:r>
+        <w:rPr>
+          <w:noProof/>
+        </w:rPr>
+        <w:t xml:space="preserve"> les textes legislatifs français</w:t>
+      </w:r>
+      <w:r>
+        <w:rPr>
+          <w:noProof/>
+        </w:rPr>
+        <w:t xml:space="preserve"> </w:t>
+      </w:r>
+      <w:r>
+        <w:rPr>
+          <w:noProof/>
+        </w:rPr>
+        <w:t>pour tablette</w:t>
+      </w:r>
+      <w:r>
+        <w:rPr>
+          <w:noProof/>
+        </w:rPr>
+        <w:t xml:space="preserve"> tactile</w:t>
+      </w:r>
+      <w:r>
+        <w:rPr>
+          <w:noProof/>
+        </w:rPr>
+        <w:t>.</w:t>
+      </w:r>
+      <w:r>
+        <w:rPr>
+          <w:noProof/>
+        </w:rPr>
+        <w:t xml:space="preserve"> Les autres fonctionnalités seront ensuite déterminées au fur et à mesure de l’avancement du développement. </w:t>
+      </w:r>
+      <w:r>
+        <w:rPr>
+          <w:noProof/>
+        </w:rPr>
+        <w:t>Monsieur GENET avait réalisé</w:t>
+      </w:r>
+      <w:r>
+        <w:rPr>
+          <w:noProof/>
+        </w:rPr>
+        <w:t xml:space="preserve"> un</w:t>
+      </w:r>
+      <w:r>
+        <w:rPr>
+          <w:noProof/>
+        </w:rPr>
+        <w:t xml:space="preserve">e première </w:t>
+      </w:r>
+      <w:r>
+        <w:rPr>
+          <w:noProof/>
+        </w:rPr>
+        <w:t>maquette</w:t>
+      </w:r>
+      <w:r>
+        <w:rPr>
+          <w:noProof/>
+        </w:rPr>
+        <w:t xml:space="preserve"> de l’application</w:t>
+      </w:r>
+      <w:r>
+        <w:rPr>
+          <w:noProof/>
+        </w:rPr>
+        <w:t xml:space="preserve"> </w:t>
+      </w:r>
+      <w:r>
+        <w:rPr>
+          <w:noProof/>
+        </w:rPr>
+        <w:t>affichant la structure des textes legislatifs en se basant sur des fichiers XML</w:t>
+      </w:r>
+      <w:r>
+        <w:rPr>
+          <w:rStyle w:val="Appelnotedebasdep"/>
+          <w:noProof/>
+        </w:rPr>
+        <w:footnoteReference w:id="29"/>
+      </w:r>
+      <w:r>
+        <w:rPr>
+          <w:noProof/>
+        </w:rPr>
+        <w:t>.</w:t>
+      </w:r>
+      <w:r>
+        <w:rPr>
+          <w:noProof/>
+        </w:rPr>
+        <w:t xml:space="preserve"> Bien que fonctionnelle, cette application présente trois inconvénients majeurs : </w:t>
+      </w:r>
+    </w:p>
+    <w:p>
+      <w:pPr>
+        <w:pStyle w:val="SUP-Texte"/>
+        <w:numPr>
+          <w:ilvl w:val="0"/>
+          <w:numId w:val="18"/>
+        </w:numPr>
+        <w:rPr>
+          <w:noProof/>
+        </w:rPr>
+      </w:pPr>
+      <w:r>
+        <w:rPr>
+          <w:noProof/>
+        </w:rPr>
+        <w:t xml:space="preserve">Elle </w:t>
+      </w:r>
+      <w:r>
+        <w:rPr>
+          <w:noProof/>
+        </w:rPr>
+        <w:t xml:space="preserve">ne </w:t>
+      </w:r>
+      <w:r>
+        <w:rPr>
+          <w:noProof/>
+        </w:rPr>
+        <w:t xml:space="preserve">fonctionne </w:t>
+      </w:r>
+      <w:r>
+        <w:rPr>
+          <w:noProof/>
+        </w:rPr>
+        <w:t>pas sur tablette</w:t>
+      </w:r>
+    </w:p>
+    <w:p>
+      <w:pPr>
+        <w:pStyle w:val="SUP-Texte"/>
+        <w:numPr>
+          <w:ilvl w:val="0"/>
+          <w:numId w:val="18"/>
+        </w:numPr>
+        <w:rPr>
+          <w:noProof/>
+        </w:rPr>
+      </w:pPr>
+      <w:r>
+        <w:rPr>
+          <w:noProof/>
+        </w:rPr>
+        <w:t>Le contenu des textes n’est pas affiché</w:t>
+      </w:r>
+    </w:p>
+    <w:p>
+      <w:pPr>
+        <w:pStyle w:val="SUP-Texte"/>
+        <w:numPr>
+          <w:ilvl w:val="0"/>
+          <w:numId w:val="18"/>
+        </w:numPr>
+        <w:rPr>
+          <w:noProof/>
+        </w:rPr>
+      </w:pPr>
+      <w:r>
+        <w:rPr>
+          <w:noProof/>
+        </w:rPr>
+        <w:t>L’utilisation de fichiers XML complique énormément la mise en place d’une fonctionnalité de recherche au sein des textes</w:t>
+      </w:r>
+    </w:p>
+    <w:p>
+      <w:pPr>
+        <w:ind w:left="0" w:firstLine="0"/>
         <w:rPr>
           <w:rFonts w:ascii="Arial" w:hAnsi="Arial" w:cs="Arial"/>
           <w:noProof/>
         </w:rPr>
       </w:pPr>
-    </w:p>
-    <w:p>
-      <w:pPr>
-        <w:ind w:left="0" w:firstLine="0"/>
+      <w:r>
         <w:rPr>
           <w:rFonts w:ascii="Arial" w:hAnsi="Arial" w:cs="Arial"/>
           <w:noProof/>
         </w:rPr>
-      </w:pPr>
-    </w:p>
-    <w:p>
-      <w:pPr>
-        <w:ind w:left="360" w:firstLine="0"/>
+        <w:t xml:space="preserve">J’ai commencé le développement par </w:t>
+      </w:r>
+      <w:r>
         <w:rPr>
           <w:rFonts w:ascii="Arial" w:hAnsi="Arial" w:cs="Arial"/>
           <w:noProof/>
         </w:rPr>
-      </w:pPr>
+        <w:t>l</w:t>
+      </w:r>
       <w:r>
         <w:rPr>
           <w:rFonts w:ascii="Arial" w:hAnsi="Arial" w:cs="Arial"/>
           <w:noProof/>
         </w:rPr>
-        <w:t>Venue d’avner avec son site</w:t>
+        <w:t xml:space="preserve">a transformation de la maquette en une application pour tablette. Afin de proposer des performances améliorées, j’ai choisi de stocker les textes législatifs dans une base de données locale au format SQLite plutôt que dans des fichiers XML. </w:t>
       </w:r>
       <w:r>
         <w:rPr>
           <w:rFonts w:ascii="Arial" w:hAnsi="Arial" w:cs="Arial"/>
           <w:noProof/>
         </w:rPr>
-        <w:t>, explication de sa fonction, des limites (culture du tout papier, retards longueur, pertes, volume, etc etc)</w:t>
+        <w:lastRenderedPageBreak/>
+        <w:t xml:space="preserve">Ce choix a l’avantage </w:t>
+      </w:r>
+      <w:r>
+        <w:rPr>
+          <w:rFonts w:ascii="Arial" w:hAnsi="Arial" w:cs="Arial"/>
+          <w:noProof/>
+        </w:rPr>
+        <w:t>d’occuper un espace plus petit sur le disque de la tablette plus petit que celui d’un ordinateur et de proposer de meilleurs performances.</w:t>
       </w:r>
     </w:p>
     <w:p>
@@ -10575,21 +12565,7 @@
           <w:rFonts w:ascii="Arial" w:hAnsi="Arial" w:cs="Arial"/>
           <w:noProof/>
         </w:rPr>
-        <w:t>Intégration du nouveau design pendant d</w:t>
-      </w:r>
-      <w:r>
-        <w:rPr>
-          <w:rFonts w:ascii="Arial" w:hAnsi="Arial" w:cs="Arial"/>
-          <w:noProof/>
-        </w:rPr>
-        <w:t>éveloppement de la beta</w:t>
-      </w:r>
-      <w:r>
-        <w:rPr>
-          <w:rFonts w:ascii="Arial" w:hAnsi="Arial" w:cs="Arial"/>
-          <w:noProof/>
-        </w:rPr>
-        <w:t xml:space="preserve"> (+ schémas annexe)</w:t>
+        <w:t>Intégration du nouveau design pendant développement de la beta (+ schémas annexe)</w:t>
       </w:r>
     </w:p>
     <w:p>
@@ -10629,14 +12605,7 @@
           <w:rFonts w:ascii="Arial" w:hAnsi="Arial" w:cs="Arial"/>
           <w:noProof/>
         </w:rPr>
-        <w:t>Conférence avec CyberJustice</w:t>
-      </w:r>
-      <w:r>
-        <w:rPr>
-          <w:rFonts w:ascii="Arial" w:hAnsi="Arial" w:cs="Arial"/>
-          <w:noProof/>
-        </w:rPr>
-        <w:t> : ethique, innovation, intérêt/curiosité de leur part, rencontre envisagée</w:t>
+        <w:t>Conférence avec CyberJustice : ethique, innovation, intérêt/curiosité de leur part, rencontre envisagée</w:t>
       </w:r>
     </w:p>
     <w:p>
@@ -10801,6 +12770,53 @@
     </w:p>
     <w:p>
       <w:pPr>
+        <w:pStyle w:val="SUP-Texte"/>
+        <w:rPr>
+          <w:noProof/>
+        </w:rPr>
+      </w:pPr>
+      <w:r>
+        <w:rPr>
+          <w:rFonts w:cs="Arial"/>
+          <w:noProof/>
+        </w:rPr>
+        <w:t>Article dans les DNA</w:t>
+      </w:r>
+    </w:p>
+    <w:p>
+      <w:pPr>
+        <w:spacing w:line="259" w:lineRule="auto"/>
+        <w:ind w:left="0" w:firstLine="0"/>
+        <w:rPr>
+          <w:noProof/>
+        </w:rPr>
+      </w:pPr>
+    </w:p>
+    <w:p>
+      <w:pPr>
+        <w:ind w:left="360" w:firstLine="0"/>
+        <w:rPr>
+          <w:rFonts w:ascii="Arial" w:hAnsi="Arial" w:cs="Arial"/>
+          <w:noProof/>
+        </w:rPr>
+      </w:pPr>
+      <w:r>
+        <w:rPr>
+          <w:rFonts w:ascii="Arial" w:hAnsi="Arial" w:cs="Arial"/>
+          <w:noProof/>
+        </w:rPr>
+        <w:t>Venue d’avner avec son site</w:t>
+      </w:r>
+      <w:r>
+        <w:rPr>
+          <w:rFonts w:ascii="Arial" w:hAnsi="Arial" w:cs="Arial"/>
+          <w:noProof/>
+        </w:rPr>
+        <w:t>, explication de sa fonction, des limites (culture du tout papier, retards longueur, pertes, volume, etc etc)</w:t>
+      </w:r>
+    </w:p>
+    <w:p>
+      <w:pPr>
         <w:pStyle w:val="Paragraphedeliste"/>
         <w:numPr>
           <w:ilvl w:val="0"/>
@@ -10811,13 +12827,6 @@
           <w:noProof/>
         </w:rPr>
       </w:pPr>
-      <w:r>
-        <w:rPr>
-          <w:rFonts w:ascii="Arial" w:hAnsi="Arial" w:cs="Arial"/>
-          <w:noProof/>
-        </w:rPr>
-        <w:t>Article dans les DNA</w:t>
-      </w:r>
     </w:p>
     <w:p>
       <w:pPr>
@@ -10947,7 +12956,6 @@
           <w:rFonts w:ascii="Arial" w:hAnsi="Arial" w:cs="Arial"/>
           <w:noProof/>
         </w:rPr>
-        <w:lastRenderedPageBreak/>
         <w:t>Prises d’initiatives (cyberjustice, concours crystal, idée du partenariat avec l’université de strasbourg)</w:t>
       </w:r>
     </w:p>
@@ -10969,6 +12977,7 @@
           <w:rFonts w:ascii="Arial" w:hAnsi="Arial" w:cs="Arial"/>
           <w:noProof/>
         </w:rPr>
+        <w:lastRenderedPageBreak/>
         <w:t>Réunion avec CHM  pour le point sur l’avancement</w:t>
       </w:r>
     </w:p>
@@ -11111,7 +13120,6 @@
         <w:ind w:left="0" w:firstLine="0"/>
         <w:rPr>
           <w:rFonts w:ascii="Arial" w:hAnsi="Arial" w:cs="Arial"/>
-          <w:noProof/>
         </w:rPr>
       </w:pPr>
       <w:r>
@@ -11121,150 +13129,113 @@
         </w:rPr>
         <w:t>En accord avec le plan SUPINFO, 3 axes d’analyse seront approfondis : un axe technique, un axe managerial et un axe stratégique.</w:t>
       </w:r>
+      <w:r>
+        <w:t xml:space="preserve"> </w:t>
+      </w:r>
+    </w:p>
+    <w:p>
+      <w:pPr>
+        <w:spacing w:line="259" w:lineRule="auto"/>
+        <w:ind w:left="0" w:firstLine="0"/>
+        <w:rPr>
+          <w:rFonts w:ascii="Arial" w:hAnsi="Arial" w:cs="Arial"/>
+        </w:rPr>
+      </w:pPr>
+      <w:r>
+        <w:rPr>
+          <w:rFonts w:ascii="Arial" w:hAnsi="Arial" w:cs="Arial"/>
+        </w:rPr>
+        <w:br w:type="page"/>
+      </w:r>
+    </w:p>
+    <w:p>
+      <w:pPr>
+        <w:pStyle w:val="SUP-Titre"/>
+      </w:pPr>
+      <w:bookmarkStart w:id="19" w:name="_Toc398483431"/>
+      <w:r>
+        <w:lastRenderedPageBreak/>
+        <w:t>Démonstration d’une originalité dans l’élaboration et l</w:t>
+      </w:r>
+      <w:r>
+        <w:t>a mise en œuvre de la solution</w:t>
+      </w:r>
+      <w:r>
+        <w:t xml:space="preserve"> </w:t>
+      </w:r>
+      <w:r>
+        <w:t>(5 pages)</w:t>
+      </w:r>
+      <w:bookmarkEnd w:id="19"/>
     </w:p>
     <w:p>
       <w:pPr>
         <w:pStyle w:val="SUP-Soutitre"/>
-      </w:pPr>
-      <w:bookmarkStart w:id="14" w:name="_Toc398483428"/>
-      <w:r>
-        <w:lastRenderedPageBreak/>
-        <w:t>techniques : solutions proposées et mises en œuvre par le stagiaire en lien avec les interventions des autres protagonistes : hiérarchie, collègues, clients, etc.</w:t>
-      </w:r>
-      <w:bookmarkEnd w:id="14"/>
-      <w:r>
+        <w:rPr>
+          <w:noProof/>
+        </w:rPr>
+      </w:pPr>
+      <w:bookmarkStart w:id="20" w:name="_Toc398483432"/>
+      <w:r>
+        <w:rPr>
+          <w:noProof/>
+        </w:rPr>
+        <w:t>Un projet révolutionnaire pour la magistrature</w:t>
+      </w:r>
+      <w:bookmarkEnd w:id="20"/>
+      <w:r>
+        <w:rPr>
+          <w:noProof/>
+        </w:rPr>
         <w:t xml:space="preserve"> </w:t>
       </w:r>
     </w:p>
     <w:p>
       <w:pPr>
+        <w:pStyle w:val="SUP-Texte"/>
+        <w:rPr>
+          <w:noProof/>
+        </w:rPr>
+      </w:pPr>
+    </w:p>
+    <w:p>
+      <w:pPr>
         <w:pStyle w:val="SUP-Soutitre"/>
-      </w:pPr>
-      <w:bookmarkStart w:id="15" w:name="_Toc398483429"/>
-      <w:r>
-        <w:t>managériaux : modifications engendrées lors de la conception du projet et par la solution retenue et mise en œuvre dans l’organisation du travail de l’équipe, dans les relations entre protagonistes, dans la répartition des rôles, dans la distribution des responsabilités, etc.</w:t>
-      </w:r>
-      <w:bookmarkEnd w:id="15"/>
-      <w:r>
-        <w:t xml:space="preserve"> </w:t>
-      </w:r>
-    </w:p>
-    <w:p>
-      <w:pPr>
-        <w:pStyle w:val="SUP-Soutitre"/>
-      </w:pPr>
-      <w:bookmarkStart w:id="16" w:name="_Toc398483430"/>
-      <w:r>
-        <w:t>stratégiques : changements proposés et réalisés en matière de gestion de projets, méthodes utilisées</w:t>
-      </w:r>
-      <w:bookmarkEnd w:id="16"/>
-      <w:r>
-        <w:t xml:space="preserve"> </w:t>
-      </w:r>
+        <w:rPr>
+          <w:noProof/>
+        </w:rPr>
+      </w:pPr>
+      <w:bookmarkStart w:id="21" w:name="_Toc398483433"/>
+      <w:r>
+        <w:rPr>
+          <w:noProof/>
+        </w:rPr>
+        <w:t>De nouvelles méthodes de travail au sein d’Atlante Support</w:t>
+      </w:r>
+      <w:bookmarkEnd w:id="21"/>
     </w:p>
     <w:p>
       <w:pPr>
         <w:ind w:left="0" w:firstLine="0"/>
         <w:rPr>
+          <w:noProof/>
+        </w:rPr>
+      </w:pPr>
+    </w:p>
+    <w:p>
+      <w:pPr>
+        <w:ind w:left="0" w:firstLine="0"/>
+        <w:rPr>
           <w:rFonts w:ascii="Arial" w:hAnsi="Arial" w:cs="Arial"/>
-        </w:rPr>
-      </w:pPr>
-    </w:p>
-    <w:p>
-      <w:pPr>
-        <w:pStyle w:val="SUP-Titre"/>
-      </w:pPr>
-      <w:bookmarkStart w:id="17" w:name="_Toc398483431"/>
-      <w:r>
-        <w:t>Démonstration d’une originalité dans l’élaboration et l</w:t>
-      </w:r>
-      <w:r>
-        <w:t>a mise en œuvre de la solution</w:t>
-      </w:r>
-      <w:r>
-        <w:t xml:space="preserve"> </w:t>
-      </w:r>
-      <w:r>
-        <w:t>(5 pages)</w:t>
-      </w:r>
-      <w:bookmarkEnd w:id="17"/>
-    </w:p>
-    <w:p>
-      <w:pPr>
-        <w:pStyle w:val="SUP-Soutitre"/>
-        <w:rPr>
-          <w:noProof/>
-        </w:rPr>
-      </w:pPr>
-      <w:bookmarkStart w:id="18" w:name="_Toc398483432"/>
-      <w:r>
-        <w:rPr>
-          <w:noProof/>
-        </w:rPr>
-        <w:t>Un projet révolutionnaire pour la magistrature</w:t>
-      </w:r>
-      <w:bookmarkEnd w:id="18"/>
-      <w:r>
-        <w:rPr>
-          <w:noProof/>
-        </w:rPr>
-        <w:t xml:space="preserve"> </w:t>
-      </w:r>
-    </w:p>
-    <w:p>
-      <w:pPr>
-        <w:pStyle w:val="SUP-Texte"/>
-        <w:rPr>
-          <w:noProof/>
-        </w:rPr>
-      </w:pPr>
-    </w:p>
-    <w:p>
-      <w:pPr>
-        <w:pStyle w:val="SUP-Soutitre"/>
-        <w:rPr>
-          <w:noProof/>
-        </w:rPr>
-      </w:pPr>
-      <w:bookmarkStart w:id="19" w:name="_Toc398483433"/>
-      <w:r>
-        <w:rPr>
-          <w:noProof/>
-        </w:rPr>
-        <w:t>De nouvelles méthodes de travail au sein d’Atlante Support</w:t>
-      </w:r>
-      <w:bookmarkEnd w:id="19"/>
-    </w:p>
-    <w:p>
-      <w:pPr>
-        <w:ind w:left="0" w:firstLine="0"/>
-        <w:rPr>
-          <w:noProof/>
-        </w:rPr>
-      </w:pPr>
-    </w:p>
-    <w:p>
-      <w:pPr>
-        <w:ind w:left="0" w:firstLine="0"/>
+          <w:noProof/>
+        </w:rPr>
+      </w:pPr>
+      <w:r>
         <w:rPr>
           <w:rFonts w:ascii="Arial" w:hAnsi="Arial" w:cs="Arial"/>
           <w:noProof/>
         </w:rPr>
-      </w:pPr>
-      <w:r>
-        <w:rPr>
-          <w:rFonts w:ascii="Arial" w:hAnsi="Arial" w:cs="Arial"/>
-          <w:noProof/>
-        </w:rPr>
-        <w:t xml:space="preserve">Cette partie fera écho aux méthodes évoquées dans la partie 5 et montrera comment nous avons intégré les réflexion de nos collaborateurs (CyberJustice, le tribnal de Saverne) pour </w:t>
-      </w:r>
-      <w:r>
-        <w:rPr>
-          <w:rFonts w:ascii="Arial" w:hAnsi="Arial" w:cs="Arial"/>
-          <w:noProof/>
-        </w:rPr>
-        <w:lastRenderedPageBreak/>
-        <w:t>dégager de nouvelles idées et de nouveaux concepts mis en œuvre dans l’application tablette et comment ces reflexions nous on amené à étendre l’idée initale à d’autres domaines (proposition d’une application déstinée aux étudiants en droit, achats intégrés de trames juridique de renom, etc…).</w:t>
+        <w:t>Cette partie fera écho aux méthodes évoquées dans la partie 5 et montrera comment nous avons intégré les réflexion de nos collaborateurs (CyberJustice, le tribnal de Saverne) pour dégager de nouvelles idées et de nouveaux concepts mis en œuvre dans l’application tablette et comment ces reflexions nous on amené à étendre l’idée initale à d’autres domaines (proposition d’une application déstinée aux étudiants en droit, achats intégrés de trames juridique de renom, etc…).</w:t>
       </w:r>
     </w:p>
     <w:p>
@@ -11306,7 +13277,7 @@
       <w:pPr>
         <w:pStyle w:val="SUP-Titre"/>
       </w:pPr>
-      <w:bookmarkStart w:id="20" w:name="_Toc398483434"/>
+      <w:bookmarkStart w:id="22" w:name="_Toc398483434"/>
       <w:r>
         <w:lastRenderedPageBreak/>
         <w:t>Analyse de l’approche choisie</w:t>
@@ -11317,7 +13288,7 @@
       <w:r>
         <w:t xml:space="preserve"> </w:t>
       </w:r>
-      <w:bookmarkEnd w:id="20"/>
+      <w:bookmarkEnd w:id="22"/>
     </w:p>
     <w:p>
       <w:pPr>
@@ -11349,14 +13320,14 @@
           <w:noProof/>
         </w:rPr>
       </w:pPr>
-      <w:bookmarkStart w:id="21" w:name="_Toc398483435"/>
+      <w:bookmarkStart w:id="23" w:name="_Toc398483435"/>
       <w:r>
         <w:rPr>
           <w:noProof/>
         </w:rPr>
         <w:t xml:space="preserve">Un lancement difficile </w:t>
       </w:r>
-      <w:bookmarkEnd w:id="21"/>
+      <w:bookmarkEnd w:id="23"/>
     </w:p>
     <w:p>
       <w:pPr>
@@ -11712,14 +13683,20 @@
           <w:noProof/>
         </w:rPr>
       </w:pPr>
-      <w:bookmarkStart w:id="22" w:name="_Toc398483436"/>
-      <w:r>
-        <w:rPr>
-          <w:noProof/>
-        </w:rPr>
-        <w:t>Sur le long terme, beaucoup de possibilités ouvertes</w:t>
-      </w:r>
-      <w:bookmarkEnd w:id="22"/>
+      <w:bookmarkStart w:id="24" w:name="_Toc398483436"/>
+      <w:r>
+        <w:rPr>
+          <w:noProof/>
+        </w:rPr>
+        <w:t>à</w:t>
+      </w:r>
+      <w:r>
+        <w:rPr>
+          <w:noProof/>
+        </w:rPr>
+        <w:t xml:space="preserve"> terme, beaucoup de possibilités ouvertes</w:t>
+      </w:r>
+      <w:bookmarkEnd w:id="24"/>
     </w:p>
     <w:p>
       <w:pPr>
@@ -12199,7 +14176,7 @@
         </w:rPr>
         <w:t xml:space="preserve"> Au moment de la rédation de ce mémoire, les lauréats du concours ne sont pas encore connus.</w:t>
       </w:r>
-      <w:bookmarkStart w:id="23" w:name="_Toc398483437"/>
+      <w:bookmarkStart w:id="25" w:name="_Toc398483437"/>
     </w:p>
     <w:p>
       <w:pPr>
@@ -12265,7 +14242,7 @@
       <w:r>
         <w:t xml:space="preserve"> </w:t>
       </w:r>
-      <w:bookmarkEnd w:id="23"/>
+      <w:bookmarkEnd w:id="25"/>
     </w:p>
     <w:p>
       <w:pPr>
@@ -12298,7 +14275,19 @@
         <w:rPr>
           <w:noProof/>
         </w:rPr>
-        <w:t>à SUPINFO, tout en y portant un regard critique. Les stratégies managériales évoquées à SUPINFO sont souvent placées dans le contexte d’une entreprise de</w:t>
+        <w:t xml:space="preserve">à SUPINFO, tout en y portant un regard critique. Les stratégies managériales évoquées à SUPINFO sont souvent </w:t>
+      </w:r>
+      <w:r>
+        <w:rPr>
+          <w:noProof/>
+        </w:rPr>
+        <w:t>présentées</w:t>
+      </w:r>
+      <w:r>
+        <w:rPr>
+          <w:noProof/>
+        </w:rPr>
+        <w:t xml:space="preserve"> dans le contexte d’une entreprise de</w:t>
       </w:r>
       <w:r>
         <w:rPr>
@@ -12780,7 +14769,7 @@
           <w:noProof/>
         </w:rPr>
       </w:pPr>
-      <w:bookmarkStart w:id="24" w:name="_Toc398483438"/>
+      <w:bookmarkStart w:id="26" w:name="_Toc398483438"/>
       <w:r>
         <w:rPr>
           <w:noProof/>
@@ -13035,8 +15024,6 @@
         </w:rPr>
         <w:t>s</w:t>
       </w:r>
-      <w:bookmarkStart w:id="25" w:name="_GoBack"/>
-      <w:bookmarkEnd w:id="25"/>
       <w:r>
         <w:rPr>
           <w:noProof/>
@@ -13085,7 +15072,7 @@
       <w:r>
         <w:t>onclusion</w:t>
       </w:r>
-      <w:bookmarkEnd w:id="24"/>
+      <w:bookmarkEnd w:id="26"/>
       <w:r>
         <w:t xml:space="preserve"> </w:t>
       </w:r>
@@ -13100,7 +15087,7 @@
           <w:noProof/>
         </w:rPr>
       </w:pPr>
-      <w:bookmarkStart w:id="26" w:name="_Toc398483439"/>
+      <w:bookmarkStart w:id="27" w:name="_Toc398483439"/>
     </w:p>
     <w:p>
       <w:pPr>
@@ -13311,7 +15298,7 @@
         <w:t>que l’ambiance de travail soit toujours la plus agréable possible.</w:t>
       </w:r>
     </w:p>
-    <w:bookmarkEnd w:id="26"/>
+    <w:bookmarkEnd w:id="27"/>
     <w:p>
       <w:pPr>
         <w:spacing w:line="259" w:lineRule="auto"/>
@@ -13443,6 +15430,7 @@
     </w:p>
     <w:p>
       <w:pPr>
+        <w:spacing w:line="259" w:lineRule="auto"/>
         <w:ind w:left="0" w:firstLine="0"/>
         <w:rPr>
           <w:rFonts w:ascii="Arial" w:hAnsi="Arial" w:cs="Arial"/>
@@ -13454,7 +15442,7 @@
       <w:footerReference w:type="default" r:id="rId17"/>
       <w:pgSz w:w="12240" w:h="15840"/>
       <w:pgMar w:top="1417" w:right="1417" w:bottom="1417" w:left="1417" w:header="113" w:footer="510" w:gutter="0"/>
-      <w:pgNumType w:start="0"/>
+      <w:pgNumType w:start="1"/>
       <w:cols w:space="720"/>
       <w:titlePg/>
       <w:docGrid w:linePitch="299"/>
@@ -13547,7 +15535,7 @@
                 <w:bCs/>
                 <w:noProof/>
               </w:rPr>
-              <w:t>34</w:t>
+              <w:t>39</w:t>
             </w:r>
             <w:r>
               <w:rPr>
@@ -13592,7 +15580,7 @@
                 <w:bCs/>
                 <w:noProof/>
               </w:rPr>
-              <w:t>35</w:t>
+              <w:t>42</w:t>
             </w:r>
             <w:r>
               <w:rPr>
@@ -14069,7 +16057,15 @@
         <w:footnoteRef/>
       </w:r>
       <w:r>
-        <w:t xml:space="preserve"> Team Foundation Server, </w:t>
+        <w:t xml:space="preserve"> Team </w:t>
+      </w:r>
+      <w:proofErr w:type="spellStart"/>
+      <w:r>
+        <w:t>Foundation</w:t>
+      </w:r>
+      <w:proofErr w:type="spellEnd"/>
+      <w:r>
+        <w:t xml:space="preserve"> Server, </w:t>
       </w:r>
       <w:hyperlink r:id="rId14" w:history="1">
         <w:r>
@@ -14217,7 +16213,167 @@
         <w:footnoteRef/>
       </w:r>
       <w:r>
-        <w:t xml:space="preserve"> « User eXperience », expérience utilisateur en anglais</w:t>
+        <w:t xml:space="preserve"> « User </w:t>
+      </w:r>
+      <w:proofErr w:type="spellStart"/>
+      <w:r>
+        <w:t>eXperience</w:t>
+      </w:r>
+      <w:proofErr w:type="spellEnd"/>
+      <w:r>
+        <w:t> », expérience utilisateur en anglais</w:t>
+      </w:r>
+    </w:p>
+  </w:footnote>
+  <w:footnote w:id="25">
+    <w:p>
+      <w:pPr>
+        <w:pStyle w:val="Notedebasdepage"/>
+      </w:pPr>
+      <w:r>
+        <w:rPr>
+          <w:rStyle w:val="Appelnotedebasdep"/>
+        </w:rPr>
+        <w:footnoteRef/>
+      </w:r>
+      <w:r>
+        <w:t xml:space="preserve"> </w:t>
+      </w:r>
+      <w:hyperlink r:id="rId19" w:history="1">
+        <w:r>
+          <w:rPr>
+            <w:rStyle w:val="Lienhypertexte"/>
+          </w:rPr>
+          <w:t>http://fr.wikipedia.org/wiki/Scrum_(m%C3%A9thode)</w:t>
+        </w:r>
+      </w:hyperlink>
+      <w:r>
+        <w:t xml:space="preserve"> </w:t>
+      </w:r>
+    </w:p>
+  </w:footnote>
+  <w:footnote w:id="26">
+    <w:p>
+      <w:pPr>
+        <w:pStyle w:val="Notedebasdepage"/>
+      </w:pPr>
+      <w:r>
+        <w:rPr>
+          <w:rStyle w:val="Appelnotedebasdep"/>
+        </w:rPr>
+        <w:footnoteRef/>
+      </w:r>
+      <w:r>
+        <w:t xml:space="preserve"> </w:t>
+      </w:r>
+      <w:hyperlink r:id="rId20" w:history="1">
+        <w:r>
+          <w:rPr>
+            <w:rStyle w:val="Lienhypertexte"/>
+          </w:rPr>
+          <w:t>http://fr.wikipedia.org/wiki/Extreme_programming</w:t>
+        </w:r>
+      </w:hyperlink>
+      <w:r>
+        <w:t xml:space="preserve"> </w:t>
+      </w:r>
+    </w:p>
+  </w:footnote>
+  <w:footnote w:id="27">
+    <w:p>
+      <w:pPr>
+        <w:pStyle w:val="Notedebasdepage"/>
+      </w:pPr>
+      <w:r>
+        <w:rPr>
+          <w:rStyle w:val="Appelnotedebasdep"/>
+        </w:rPr>
+        <w:footnoteRef/>
+      </w:r>
+      <w:r>
+        <w:t xml:space="preserve"> </w:t>
+      </w:r>
+      <w:hyperlink r:id="rId21" w:history="1">
+        <w:r>
+          <w:rPr>
+            <w:rStyle w:val="Lienhypertexte"/>
+          </w:rPr>
+          <w:t>https://developer.android.com/about/dashboards/index.html</w:t>
+        </w:r>
+      </w:hyperlink>
+      <w:r>
+        <w:t xml:space="preserve"> </w:t>
+      </w:r>
+    </w:p>
+  </w:footnote>
+  <w:footnote w:id="28">
+    <w:p>
+      <w:pPr>
+        <w:pStyle w:val="Notedebasdepage"/>
+        <w:ind w:left="0" w:firstLine="357"/>
+      </w:pPr>
+      <w:r>
+        <w:rPr>
+          <w:rStyle w:val="Appelnotedebasdep"/>
+        </w:rPr>
+        <w:footnoteRef/>
+      </w:r>
+      <w:r>
+        <w:t xml:space="preserve"> </w:t>
+      </w:r>
+      <w:hyperlink r:id="rId22" w:history="1">
+        <w:r>
+          <w:rPr>
+            <w:rStyle w:val="Lienhypertexte"/>
+          </w:rPr>
+          <w:t>http://fr.wikipedia.org/wiki/Windows_RT#Configuration_mat.C3.A9rielle_requise</w:t>
+        </w:r>
+      </w:hyperlink>
+      <w:r>
+        <w:t xml:space="preserve"> </w:t>
+      </w:r>
+    </w:p>
+  </w:footnote>
+  <w:footnote w:id="29">
+    <w:p>
+      <w:pPr>
+        <w:pStyle w:val="Notedebasdepage"/>
+      </w:pPr>
+      <w:r>
+        <w:rPr>
+          <w:rStyle w:val="Appelnotedebasdep"/>
+        </w:rPr>
+        <w:footnoteRef/>
+      </w:r>
+      <w:r>
+        <w:t xml:space="preserve"> Extensible </w:t>
+      </w:r>
+      <w:proofErr w:type="spellStart"/>
+      <w:r>
+        <w:t>Markup</w:t>
+      </w:r>
+      <w:proofErr w:type="spellEnd"/>
+      <w:r>
+        <w:t xml:space="preserve"> </w:t>
+      </w:r>
+      <w:proofErr w:type="spellStart"/>
+      <w:r>
+        <w:t>Language</w:t>
+      </w:r>
+      <w:proofErr w:type="spellEnd"/>
+      <w:r>
+        <w:t xml:space="preserve">, </w:t>
+      </w:r>
+      <w:hyperlink r:id="rId23" w:history="1">
+        <w:r>
+          <w:rPr>
+            <w:rStyle w:val="Lienhypertexte"/>
+          </w:rPr>
+          <w:t>http://fr.wikipedia.org/wiki/Extensible_Markup_Language</w:t>
+        </w:r>
+      </w:hyperlink>
+      <w:r>
+        <w:t xml:space="preserve"> </w:t>
       </w:r>
     </w:p>
   </w:footnote>
@@ -14227,6 +16383,92 @@
 <file path=word/numbering.xml><?xml version="1.0" encoding="utf-8"?>
 <w:numbering xmlns:wpc="http://schemas.microsoft.com/office/word/2010/wordprocessingCanvas" xmlns:mc="http://schemas.openxmlformats.org/markup-compatibility/2006" xmlns:o="urn:schemas-microsoft-com:office:office" xmlns:r="http://schemas.openxmlformats.org/officeDocument/2006/relationships" xmlns:m="http://schemas.openxmlformats.org/officeDocument/2006/math" xmlns:v="urn:schemas-microsoft-com:vml" xmlns:wp14="http://schemas.microsoft.com/office/word/2010/wordprocessingDrawing" xmlns:wp="http://schemas.openxmlformats.org/drawingml/2006/wordprocessingDrawing" xmlns:w10="urn:schemas-microsoft-com:office:word" xmlns:w="http://schemas.openxmlformats.org/wordprocessingml/2006/main" xmlns:w14="http://schemas.microsoft.com/office/word/2010/wordml" xmlns:w15="http://schemas.microsoft.com/office/word/2012/wordml" xmlns:wpg="http://schemas.microsoft.com/office/word/2010/wordprocessingGroup" xmlns:wpi="http://schemas.microsoft.com/office/word/2010/wordprocessingInk" xmlns:wne="http://schemas.microsoft.com/office/word/2006/wordml" xmlns:wps="http://schemas.microsoft.com/office/word/2010/wordprocessingShape" mc:Ignorable="w14 w15 wp14">
   <w:abstractNum w:abstractNumId="0">
+    <w:nsid w:val="00463C8E"/>
+    <w:multiLevelType w:val="hybridMultilevel"/>
+    <w:tmpl w:val="A7AC1A76"/>
+    <w:lvl w:ilvl="0" w:tplc="040C000F">
+      <w:start w:val="1"/>
+      <w:numFmt w:val="decimal"/>
+      <w:lvlText w:val="%1."/>
+      <w:lvlJc w:val="left"/>
+      <w:pPr>
+        <w:ind w:left="720" w:hanging="360"/>
+      </w:pPr>
+    </w:lvl>
+    <w:lvl w:ilvl="1" w:tplc="040C0019" w:tentative="1">
+      <w:start w:val="1"/>
+      <w:numFmt w:val="lowerLetter"/>
+      <w:lvlText w:val="%2."/>
+      <w:lvlJc w:val="left"/>
+      <w:pPr>
+        <w:ind w:left="1440" w:hanging="360"/>
+      </w:pPr>
+    </w:lvl>
+    <w:lvl w:ilvl="2" w:tplc="040C001B" w:tentative="1">
+      <w:start w:val="1"/>
+      <w:numFmt w:val="lowerRoman"/>
+      <w:lvlText w:val="%3."/>
+      <w:lvlJc w:val="right"/>
+      <w:pPr>
+        <w:ind w:left="2160" w:hanging="180"/>
+      </w:pPr>
+    </w:lvl>
+    <w:lvl w:ilvl="3" w:tplc="040C000F" w:tentative="1">
+      <w:start w:val="1"/>
+      <w:numFmt w:val="decimal"/>
+      <w:lvlText w:val="%4."/>
+      <w:lvlJc w:val="left"/>
+      <w:pPr>
+        <w:ind w:left="2880" w:hanging="360"/>
+      </w:pPr>
+    </w:lvl>
+    <w:lvl w:ilvl="4" w:tplc="040C0019" w:tentative="1">
+      <w:start w:val="1"/>
+      <w:numFmt w:val="lowerLetter"/>
+      <w:lvlText w:val="%5."/>
+      <w:lvlJc w:val="left"/>
+      <w:pPr>
+        <w:ind w:left="3600" w:hanging="360"/>
+      </w:pPr>
+    </w:lvl>
+    <w:lvl w:ilvl="5" w:tplc="040C001B" w:tentative="1">
+      <w:start w:val="1"/>
+      <w:numFmt w:val="lowerRoman"/>
+      <w:lvlText w:val="%6."/>
+      <w:lvlJc w:val="right"/>
+      <w:pPr>
+        <w:ind w:left="4320" w:hanging="180"/>
+      </w:pPr>
+    </w:lvl>
+    <w:lvl w:ilvl="6" w:tplc="040C000F" w:tentative="1">
+      <w:start w:val="1"/>
+      <w:numFmt w:val="decimal"/>
+      <w:lvlText w:val="%7."/>
+      <w:lvlJc w:val="left"/>
+      <w:pPr>
+        <w:ind w:left="5040" w:hanging="360"/>
+      </w:pPr>
+    </w:lvl>
+    <w:lvl w:ilvl="7" w:tplc="040C0019" w:tentative="1">
+      <w:start w:val="1"/>
+      <w:numFmt w:val="lowerLetter"/>
+      <w:lvlText w:val="%8."/>
+      <w:lvlJc w:val="left"/>
+      <w:pPr>
+        <w:ind w:left="5760" w:hanging="360"/>
+      </w:pPr>
+    </w:lvl>
+    <w:lvl w:ilvl="8" w:tplc="040C001B" w:tentative="1">
+      <w:start w:val="1"/>
+      <w:numFmt w:val="lowerRoman"/>
+      <w:lvlText w:val="%9."/>
+      <w:lvlJc w:val="right"/>
+      <w:pPr>
+        <w:ind w:left="6480" w:hanging="180"/>
+      </w:pPr>
+    </w:lvl>
+  </w:abstractNum>
+  <w:abstractNum w:abstractNumId="1">
     <w:nsid w:val="081D6B73"/>
     <w:multiLevelType w:val="hybridMultilevel"/>
     <w:tmpl w:val="D6E4967E"/>
@@ -14339,7 +16581,7 @@
       </w:rPr>
     </w:lvl>
   </w:abstractNum>
-  <w:abstractNum w:abstractNumId="1">
+  <w:abstractNum w:abstractNumId="2">
     <w:nsid w:val="1482775B"/>
     <w:multiLevelType w:val="multilevel"/>
     <w:tmpl w:val="35F202CA"/>
@@ -14434,7 +16676,7 @@
       </w:pPr>
     </w:lvl>
   </w:abstractNum>
-  <w:abstractNum w:abstractNumId="2">
+  <w:abstractNum w:abstractNumId="3">
     <w:nsid w:val="18663688"/>
     <w:multiLevelType w:val="hybridMultilevel"/>
     <w:tmpl w:val="93C0A5AC"/>
@@ -14547,7 +16789,7 @@
       </w:rPr>
     </w:lvl>
   </w:abstractNum>
-  <w:abstractNum w:abstractNumId="3">
+  <w:abstractNum w:abstractNumId="4">
     <w:nsid w:val="20A21E15"/>
     <w:multiLevelType w:val="hybridMultilevel"/>
     <w:tmpl w:val="7D2ECD36"/>
@@ -14660,7 +16902,7 @@
       </w:rPr>
     </w:lvl>
   </w:abstractNum>
-  <w:abstractNum w:abstractNumId="4">
+  <w:abstractNum w:abstractNumId="5">
     <w:nsid w:val="20C737D6"/>
     <w:multiLevelType w:val="hybridMultilevel"/>
     <w:tmpl w:val="9B768C7C"/>
@@ -14773,7 +17015,7 @@
       </w:rPr>
     </w:lvl>
   </w:abstractNum>
-  <w:abstractNum w:abstractNumId="5">
+  <w:abstractNum w:abstractNumId="6">
     <w:nsid w:val="21840478"/>
     <w:multiLevelType w:val="hybridMultilevel"/>
     <w:tmpl w:val="50B004CE"/>
@@ -14886,7 +17128,7 @@
       </w:rPr>
     </w:lvl>
   </w:abstractNum>
-  <w:abstractNum w:abstractNumId="6">
+  <w:abstractNum w:abstractNumId="7">
     <w:nsid w:val="23C617EC"/>
     <w:multiLevelType w:val="hybridMultilevel"/>
     <w:tmpl w:val="F7B6AFF0"/>
@@ -14998,7 +17240,7 @@
       </w:rPr>
     </w:lvl>
   </w:abstractNum>
-  <w:abstractNum w:abstractNumId="7">
+  <w:abstractNum w:abstractNumId="8">
     <w:nsid w:val="2B5B026B"/>
     <w:multiLevelType w:val="hybridMultilevel"/>
     <w:tmpl w:val="D86A02D4"/>
@@ -15111,7 +17353,7 @@
       </w:rPr>
     </w:lvl>
   </w:abstractNum>
-  <w:abstractNum w:abstractNumId="8">
+  <w:abstractNum w:abstractNumId="9">
     <w:nsid w:val="375D2370"/>
     <w:multiLevelType w:val="hybridMultilevel"/>
     <w:tmpl w:val="11D0BC22"/>
@@ -15200,7 +17442,7 @@
       </w:pPr>
     </w:lvl>
   </w:abstractNum>
-  <w:abstractNum w:abstractNumId="9">
+  <w:abstractNum w:abstractNumId="10">
     <w:nsid w:val="3CF40BE1"/>
     <w:multiLevelType w:val="hybridMultilevel"/>
     <w:tmpl w:val="DC346B34"/>
@@ -15313,7 +17555,7 @@
       </w:rPr>
     </w:lvl>
   </w:abstractNum>
-  <w:abstractNum w:abstractNumId="10">
+  <w:abstractNum w:abstractNumId="11">
     <w:nsid w:val="43FD7D6D"/>
     <w:multiLevelType w:val="hybridMultilevel"/>
     <w:tmpl w:val="E6A29978"/>
@@ -15402,7 +17644,7 @@
       </w:pPr>
     </w:lvl>
   </w:abstractNum>
-  <w:abstractNum w:abstractNumId="11">
+  <w:abstractNum w:abstractNumId="12">
     <w:nsid w:val="4C117613"/>
     <w:multiLevelType w:val="hybridMultilevel"/>
     <w:tmpl w:val="1FFA0FD2"/>
@@ -15515,7 +17757,7 @@
       </w:rPr>
     </w:lvl>
   </w:abstractNum>
-  <w:abstractNum w:abstractNumId="12">
+  <w:abstractNum w:abstractNumId="13">
     <w:nsid w:val="517673F9"/>
     <w:multiLevelType w:val="hybridMultilevel"/>
     <w:tmpl w:val="9FF4D50E"/>
@@ -15628,7 +17870,7 @@
       </w:rPr>
     </w:lvl>
   </w:abstractNum>
-  <w:abstractNum w:abstractNumId="13">
+  <w:abstractNum w:abstractNumId="14">
     <w:nsid w:val="62C4467E"/>
     <w:multiLevelType w:val="hybridMultilevel"/>
     <w:tmpl w:val="3DB46B62"/>
@@ -15742,37 +17984,37 @@
     </w:lvl>
   </w:abstractNum>
   <w:num w:numId="1">
-    <w:abstractNumId w:val="1"/>
+    <w:abstractNumId w:val="2"/>
   </w:num>
   <w:num w:numId="2">
-    <w:abstractNumId w:val="6"/>
+    <w:abstractNumId w:val="7"/>
   </w:num>
   <w:num w:numId="3">
+    <w:abstractNumId w:val="10"/>
+  </w:num>
+  <w:num w:numId="4">
     <w:abstractNumId w:val="9"/>
   </w:num>
-  <w:num w:numId="4">
+  <w:num w:numId="5">
     <w:abstractNumId w:val="8"/>
   </w:num>
-  <w:num w:numId="5">
-    <w:abstractNumId w:val="7"/>
+  <w:num w:numId="6">
+    <w:abstractNumId w:val="14"/>
   </w:num>
-  <w:num w:numId="6">
+  <w:num w:numId="7">
+    <w:abstractNumId w:val="3"/>
+  </w:num>
+  <w:num w:numId="8">
+    <w:abstractNumId w:val="11"/>
+  </w:num>
+  <w:num w:numId="9">
     <w:abstractNumId w:val="13"/>
   </w:num>
-  <w:num w:numId="7">
-    <w:abstractNumId w:val="2"/>
-  </w:num>
-  <w:num w:numId="8">
-    <w:abstractNumId w:val="10"/>
-  </w:num>
-  <w:num w:numId="9">
+  <w:num w:numId="10">
     <w:abstractNumId w:val="12"/>
   </w:num>
-  <w:num w:numId="10">
-    <w:abstractNumId w:val="11"/>
-  </w:num>
   <w:num w:numId="11">
-    <w:abstractNumId w:val="1"/>
+    <w:abstractNumId w:val="2"/>
     <w:lvlOverride w:ilvl="0">
       <w:startOverride w:val="1"/>
     </w:lvlOverride>
@@ -15802,7 +18044,7 @@
     </w:lvlOverride>
   </w:num>
   <w:num w:numId="12">
-    <w:abstractNumId w:val="1"/>
+    <w:abstractNumId w:val="2"/>
     <w:lvlOverride w:ilvl="0">
       <w:startOverride w:val="1"/>
     </w:lvlOverride>
@@ -15832,10 +18074,10 @@
     </w:lvlOverride>
   </w:num>
   <w:num w:numId="13">
-    <w:abstractNumId w:val="5"/>
+    <w:abstractNumId w:val="6"/>
   </w:num>
   <w:num w:numId="14">
-    <w:abstractNumId w:val="1"/>
+    <w:abstractNumId w:val="2"/>
     <w:lvlOverride w:ilvl="0">
       <w:startOverride w:val="1"/>
     </w:lvlOverride>
@@ -15865,12 +18107,15 @@
     </w:lvlOverride>
   </w:num>
   <w:num w:numId="15">
+    <w:abstractNumId w:val="5"/>
+  </w:num>
+  <w:num w:numId="16">
     <w:abstractNumId w:val="4"/>
   </w:num>
-  <w:num w:numId="16">
-    <w:abstractNumId w:val="3"/>
+  <w:num w:numId="17">
+    <w:abstractNumId w:val="1"/>
   </w:num>
-  <w:num w:numId="17">
+  <w:num w:numId="18">
     <w:abstractNumId w:val="0"/>
   </w:num>
 </w:numbering>
@@ -16347,7 +18592,7 @@
     <w:uiPriority w:val="9"/>
     <w:unhideWhenUsed/>
     <w:qFormat/>
-    <w:rsid w:val="00047D08"/>
+    <w:rsid w:val="00FE701D"/>
     <w:pPr>
       <w:keepNext/>
       <w:keepLines/>
@@ -16360,10 +18605,10 @@
       <w:outlineLvl w:val="2"/>
     </w:pPr>
     <w:rPr>
-      <w:rFonts w:ascii="Segoe UI" w:eastAsiaTheme="majorEastAsia" w:hAnsi="Segoe UI" w:cstheme="majorBidi"/>
+      <w:rFonts w:ascii="Segoe UI Light" w:eastAsiaTheme="majorEastAsia" w:hAnsi="Segoe UI Light" w:cstheme="majorBidi"/>
       <w:bCs/>
       <w:color w:val="2E74B5" w:themeColor="accent1" w:themeShade="BF"/>
-      <w:sz w:val="24"/>
+      <w:sz w:val="28"/>
     </w:rPr>
   </w:style>
   <w:style w:type="paragraph" w:styleId="Titre4">
@@ -16596,12 +18841,12 @@
     <w:basedOn w:val="Policepardfaut"/>
     <w:link w:val="Titre3"/>
     <w:uiPriority w:val="9"/>
-    <w:rsid w:val="00047D08"/>
+    <w:rsid w:val="00FE701D"/>
     <w:rPr>
-      <w:rFonts w:ascii="Segoe UI" w:eastAsiaTheme="majorEastAsia" w:hAnsi="Segoe UI" w:cstheme="majorBidi"/>
+      <w:rFonts w:ascii="Segoe UI Light" w:eastAsiaTheme="majorEastAsia" w:hAnsi="Segoe UI Light" w:cstheme="majorBidi"/>
       <w:bCs/>
       <w:color w:val="2E74B5" w:themeColor="accent1" w:themeShade="BF"/>
-      <w:sz w:val="24"/>
+      <w:sz w:val="28"/>
       <w:lang w:eastAsia="ja-JP"/>
     </w:rPr>
   </w:style>
@@ -17415,7 +19660,7 @@
 </file>
 
 <file path=customXml/itemProps1.xml><?xml version="1.0" encoding="utf-8"?>
-<ds:datastoreItem xmlns:ds="http://schemas.openxmlformats.org/officeDocument/2006/customXml" ds:itemID="{629F1447-CCBC-4F71-A7B1-E583682C6309}">
+<ds:datastoreItem xmlns:ds="http://schemas.openxmlformats.org/officeDocument/2006/customXml" ds:itemID="{BAC1CC26-25C7-4850-91AA-2658E780FC2E}">
   <ds:schemaRefs>
     <ds:schemaRef ds:uri="http://schemas.openxmlformats.org/officeDocument/2006/bibliography"/>
   </ds:schemaRefs>

</xml_diff>

<commit_message>
analyse perso du contexte + conclusion + stuff
</commit_message>
<xml_diff>
--- a/Mémoire fin d'étude.docx
+++ b/Mémoire fin d'étude.docx
@@ -12646,7 +12646,19 @@
         <w:rPr>
           <w:noProof/>
         </w:rPr>
-        <w:t>Lors d’un voyage d’affaire sur l’île de la Réunion</w:t>
+        <w:t xml:space="preserve">Lors d’un </w:t>
+      </w:r>
+      <w:r>
+        <w:rPr>
+          <w:noProof/>
+        </w:rPr>
+        <w:t xml:space="preserve">déplacement professionnel </w:t>
+      </w:r>
+      <w:r>
+        <w:rPr>
+          <w:noProof/>
+        </w:rPr>
+        <w:t>sur l’île de la Réunion</w:t>
       </w:r>
       <w:r>
         <w:rPr>
@@ -12684,14 +12696,82 @@
         <w:rPr>
           <w:noProof/>
         </w:rPr>
-        <w:t xml:space="preserve"> différents critères sélectionnés par l’utilisateur comme le domaine juridique, le type de procédure, etc… </w:t>
-      </w:r>
+        <w:t xml:space="preserve"> différents critères sélectionnés par l’utilisateur comme le domaine juridique, le type de procédure, etc…</w:t>
+      </w:r>
+    </w:p>
+    <w:p>
+      <w:pPr>
+        <w:pStyle w:val="SUP-Texte"/>
+        <w:rPr>
+          <w:noProof/>
+        </w:rPr>
+      </w:pPr>
       <w:r>
         <w:rPr>
           <w:noProof/>
         </w:rPr>
         <w:t>Fonctionnant à la manière d’un site internet, l’outil peut être utilisé sur un ordinateur de bureau ou une tablette.</w:t>
       </w:r>
+      <w:r>
+        <w:rPr>
+          <w:noProof/>
+        </w:rPr>
+        <w:t xml:space="preserve"> Cependant, monsieur AZOULAY a rapidement constaté que les quelques trames </w:t>
+      </w:r>
+      <w:r>
+        <w:rPr>
+          <w:noProof/>
+        </w:rPr>
+        <w:t xml:space="preserve">aux formats Word et PDF </w:t>
+      </w:r>
+      <w:r>
+        <w:rPr>
+          <w:noProof/>
+        </w:rPr>
+        <w:t xml:space="preserve">dont il dispose </w:t>
+      </w:r>
+      <w:r>
+        <w:rPr>
+          <w:noProof/>
+        </w:rPr>
+        <w:t>ne sont pas suffisantes et n’offrent pas un degré de personnalisation suffisant.</w:t>
+      </w:r>
+      <w:r>
+        <w:rPr>
+          <w:noProof/>
+        </w:rPr>
+        <w:t xml:space="preserve"> Il souhaiterait également proposer une version de l’outil </w:t>
+      </w:r>
+      <w:r>
+        <w:rPr>
+          <w:noProof/>
+        </w:rPr>
+        <w:t>adaptée aux étudiants qu</w:t>
+      </w:r>
+      <w:r>
+        <w:rPr>
+          <w:noProof/>
+        </w:rPr>
+        <w:t>e ceux-ci</w:t>
+      </w:r>
+      <w:r>
+        <w:rPr>
+          <w:noProof/>
+        </w:rPr>
+        <w:t xml:space="preserve"> pourraient ensuite continuer à utiliser dans le cadre de leur vie professionnelle</w:t>
+      </w:r>
+      <w:r>
+        <w:rPr>
+          <w:noProof/>
+        </w:rPr>
+        <w:t xml:space="preserve"> de magistrat</w:t>
+      </w:r>
+      <w:r>
+        <w:rPr>
+          <w:noProof/>
+        </w:rPr>
+        <w:t>.</w:t>
+      </w:r>
     </w:p>
     <w:p>
       <w:pPr>
@@ -12740,7 +12820,55 @@
         <w:rPr>
           <w:noProof/>
         </w:rPr>
-        <w:t xml:space="preserve"> en déplacement, il a souvent recours à l’utilisation de son téléphone mobile personnel pour des entretiens professionnels. De la même façon, il utilise souvent son oridnateur personnel pour des démarches de recherche liées à son activité professionnelle. </w:t>
+        <w:t xml:space="preserve"> en déplacement, il a souvent recours à l’utilisation de son téléphone mobile personnel pour des entretiens professionnels. De la même f</w:t>
+      </w:r>
+      <w:r>
+        <w:rPr>
+          <w:noProof/>
+        </w:rPr>
+        <w:t>açon, il utilise souvent son or</w:t>
+      </w:r>
+      <w:r>
+        <w:rPr>
+          <w:noProof/>
+        </w:rPr>
+        <w:t>d</w:t>
+      </w:r>
+      <w:r>
+        <w:rPr>
+          <w:noProof/>
+        </w:rPr>
+        <w:t>i</w:t>
+      </w:r>
+      <w:r>
+        <w:rPr>
+          <w:noProof/>
+        </w:rPr>
+        <w:t xml:space="preserve">nateur personnel pour des démarches de recherche liées à son activité professionnelle. </w:t>
+      </w:r>
+      <w:r>
+        <w:rPr>
+          <w:noProof/>
+        </w:rPr>
+        <w:t>La conception d’un outil sur tablette représente pour lui le meilleur compromis entre mobilité et</w:t>
+      </w:r>
+      <w:r>
+        <w:rPr>
+          <w:noProof/>
+        </w:rPr>
+        <w:t xml:space="preserve"> la polyvalence</w:t>
+      </w:r>
+      <w:r>
+        <w:rPr>
+          <w:noProof/>
+        </w:rPr>
+        <w:t xml:space="preserve"> de l’outil</w:t>
+      </w:r>
+      <w:r>
+        <w:rPr>
+          <w:noProof/>
+        </w:rPr>
+        <w:t>.</w:t>
       </w:r>
     </w:p>
     <w:p>
@@ -12766,7 +12894,31 @@
         <w:rPr>
           <w:noProof/>
         </w:rPr>
-        <w:t>Il cite notamment le fait que lors de la prise d’une décision de justice, les documents matérialisant cette décision doivent être tapés à la main. Cependant, en fonction du domaine juridique et du type de procédure, les documents à produire présentent très souvent la même structure avec seulement quelques éléments variables liés à la situation, au contexte et au statut du ou des</w:t>
+        <w:t>Il cite notamment le fait que lors de la prise d’une décision de justice, les documents matérialisant cette décision doivent être</w:t>
+      </w:r>
+      <w:r>
+        <w:rPr>
+          <w:noProof/>
+        </w:rPr>
+        <w:t xml:space="preserve"> dactylographiés</w:t>
+      </w:r>
+      <w:r>
+        <w:rPr>
+          <w:noProof/>
+        </w:rPr>
+        <w:t>. Cependant, en fonction du domaine juridique et du type de procédure, les documents à produire présentent très souvent la même structure avec seulement que</w:t>
+      </w:r>
+      <w:r>
+        <w:rPr>
+          <w:noProof/>
+        </w:rPr>
+        <w:t xml:space="preserve">lques éléments variables liés </w:t>
+      </w:r>
+      <w:r>
+        <w:rPr>
+          <w:noProof/>
+        </w:rPr>
+        <w:t>au contexte et au statut du ou des</w:t>
       </w:r>
       <w:r>
         <w:rPr>
@@ -13696,15 +13848,104 @@
         <w:pStyle w:val="SUP-Texte"/>
       </w:pPr>
       <w:r>
-        <w:t>Ce projet représente pour moi une opportunité d’apporter des solutions informatiques concrètes à des problèmes rencontrés par une population dont l’informatique n’est à priori pas l’outil de travail primaire. Il illustre parfaitement à mes yeux le côté de plus en plus universel des utilisations de l’informatique de nos jours.</w:t>
-      </w:r>
-    </w:p>
-    <w:p>
-      <w:pPr>
-        <w:pStyle w:val="SUP-Texte"/>
-      </w:pPr>
-      <w:r>
-        <w:t xml:space="preserve">Prévu comme un projet de développement pour tablette, le développement de Persée est pour moi l’occasion d’élargir mon domaine de compétences au-delà du monde du développement web. Ce sera vraisemblablement </w:t>
+        <w:t>Ce projet représente pour moi une opportunité d’apporter des solutions informatiques concrètes à des problèmes rencontrés par une population dont l’informatique n’est à priori pas l’outil de travail primaire. Il illustre parfaitement à mes yeux le cô</w:t>
+      </w:r>
+      <w:r>
+        <w:t>té de plus en plus universel de</w:t>
+      </w:r>
+      <w:r>
+        <w:t xml:space="preserve"> </w:t>
+      </w:r>
+      <w:r>
+        <w:t>l</w:t>
+      </w:r>
+      <w:r>
+        <w:t>’</w:t>
+      </w:r>
+      <w:r>
+        <w:t>intégration de l’informatique dans tous les secteurs d’activité</w:t>
+      </w:r>
+      <w:r>
+        <w:t>.</w:t>
+      </w:r>
+    </w:p>
+    <w:p>
+      <w:pPr>
+        <w:pStyle w:val="SUP-Texte"/>
+      </w:pPr>
+      <w:r>
+        <w:t xml:space="preserve">Prévu comme un projet de </w:t>
+      </w:r>
+      <w:r>
+        <w:t xml:space="preserve">développement pour tablette, la conception </w:t>
+      </w:r>
+      <w:r>
+        <w:t>de Persée est pour moi l’occasion d’élargir mon domaine de compétences au-delà du monde du développement web.</w:t>
+      </w:r>
+      <w:r>
+        <w:t xml:space="preserve"> </w:t>
+      </w:r>
+      <w:r>
+        <w:t>S’il</w:t>
+      </w:r>
+      <w:r>
+        <w:t xml:space="preserve"> est mené à terme avec succès, </w:t>
+      </w:r>
+      <w:r>
+        <w:t xml:space="preserve">ce projet représente une opportunité pour Atlante Support d’élargir </w:t>
+      </w:r>
+      <w:r>
+        <w:t>la gamme des services de développement qu’elle propose actuellement.</w:t>
+      </w:r>
+      <w:r>
+        <w:t xml:space="preserve"> De ce fait, d’autres collègues seraient vraisemblablement amenés à</w:t>
+      </w:r>
+      <w:r>
+        <w:t xml:space="preserve"> prendre part au développement</w:t>
+      </w:r>
+      <w:r>
+        <w:t xml:space="preserve"> </w:t>
+      </w:r>
+      <w:r>
+        <w:t>d’applications</w:t>
+      </w:r>
+      <w:r>
+        <w:t xml:space="preserve"> pour tablette, m’offrant ainsi la possibilité de transmettre mes connaissances à d’autres membres de l’équipe.</w:t>
+      </w:r>
+    </w:p>
+    <w:p>
+      <w:pPr>
+        <w:pStyle w:val="SUP-Texte"/>
+      </w:pPr>
+      <w:r>
+        <w:t>La diversification de l’activité professionnelle de l’entreprise est pour elle l’occasion d’entrer en relations avec de nouveaux partenaires, élargissant ainsi son carnet d’adresse professionnel qu</w:t>
+      </w:r>
+      <w:r>
+        <w:t xml:space="preserve">i peut </w:t>
+      </w:r>
+      <w:r>
+        <w:t>aussi</w:t>
+      </w:r>
+      <w:r>
+        <w:t xml:space="preserve"> bénéficier aux</w:t>
+      </w:r>
+      <w:r>
+        <w:t xml:space="preserve"> autre</w:t>
+      </w:r>
+      <w:r>
+        <w:t>s</w:t>
+      </w:r>
+      <w:r>
+        <w:t xml:space="preserve"> membre</w:t>
+      </w:r>
+      <w:r>
+        <w:t>s</w:t>
+      </w:r>
+      <w:r>
+        <w:t xml:space="preserve"> d’</w:t>
+      </w:r>
+      <w:r>
+        <w:t>Atlante Group.</w:t>
       </w:r>
     </w:p>
     <w:p>
@@ -13714,35 +13955,43 @@
       <w:r>
         <w:t>Il s’agira également du premier projet que je réalise en contact direct avec un utilisateur final</w:t>
       </w:r>
-    </w:p>
-    <w:p>
-      <w:pPr>
-        <w:pStyle w:val="SUP-Texte"/>
-      </w:pPr>
-      <w:r>
-        <w:t>Petite boite VS grand nombre de clients</w:t>
-      </w:r>
-    </w:p>
-    <w:p>
-      <w:pPr>
-        <w:pStyle w:val="SUP-Texte"/>
-      </w:pPr>
-      <w:r>
-        <w:t>Opportunités de montée en compétence pour les dev</w:t>
-      </w:r>
-    </w:p>
-    <w:p>
-      <w:pPr>
-        <w:pStyle w:val="SUP-Texte"/>
-      </w:pPr>
-      <w:r>
-        <w:t xml:space="preserve">Opportunité de diversification de l’activité et de partenariat avec des entreprises extérieures </w:t>
-      </w:r>
-      <w:r>
-        <w:sym w:font="Wingdings" w:char="F0E8"/>
-      </w:r>
-      <w:r>
-        <w:t xml:space="preserve"> réseau de partenaires</w:t>
+      <w:r>
+        <w:t xml:space="preserve"> qui n’est pas un technicien informatique.</w:t>
+      </w:r>
+      <w:r>
+        <w:t xml:space="preserve"> Afin d’assurer une communication efficace entre les différents acteurs du projet, il sera important que j’apprenne à adapter mon discours en fonction de mes interlocuteurs.</w:t>
+      </w:r>
+      <w:r>
+        <w:t xml:space="preserve"> </w:t>
+      </w:r>
+    </w:p>
+    <w:p>
+      <w:pPr>
+        <w:pStyle w:val="SUP-Texte"/>
+      </w:pPr>
+      <w:r>
+        <w:t>Avec les étudiants en droit et les magistrats français, l</w:t>
+      </w:r>
+      <w:r>
+        <w:t xml:space="preserve">’application </w:t>
+      </w:r>
+      <w:r>
+        <w:t xml:space="preserve">s’adresse à un </w:t>
+      </w:r>
+      <w:r>
+        <w:t>public potentiellement bien plus large que celui concerné par AXINOD. Si l’adoption de l’application s’avérait effectivement important</w:t>
+      </w:r>
+      <w:r>
+        <w:t>e</w:t>
+      </w:r>
+      <w:r>
+        <w:t xml:space="preserve">, les problématiques soulevées par la gestion d’un grand nombre de clients individuels par une société à taille humaine </w:t>
+      </w:r>
+      <w:r>
+        <w:t>seront de nouveaux challenges à relever pour Atlante Support</w:t>
+      </w:r>
+      <w:r>
+        <w:t>.</w:t>
       </w:r>
     </w:p>
     <w:p>
@@ -14039,7 +14288,13 @@
         <w:t>pratiques</w:t>
       </w:r>
       <w:r>
-        <w:t xml:space="preserve"> sont introduites en même temps que le projet et sont adoptées tout au long de l’avancement du projet. Il est beauco</w:t>
+        <w:t xml:space="preserve"> sont introduites en même temps que le projet et sont adoptées tout au long de l’avancement </w:t>
+      </w:r>
+      <w:r>
+        <w:t>de celui-ci</w:t>
+      </w:r>
+      <w:r>
+        <w:t>. Il est beauco</w:t>
       </w:r>
       <w:r>
         <w:t>up plus difficile de changer de</w:t>
@@ -14271,10 +14526,16 @@
         <w:t xml:space="preserve"> ne sont pas adaptés au </w:t>
       </w:r>
       <w:r>
-        <w:t>travail sur tablette tactile et aucun projet dans ce domaine n’</w:t>
-      </w:r>
-      <w:r>
-        <w:t>a encore été mené.</w:t>
+        <w:t>travail sur tablette tactile et aucun projet n’</w:t>
+      </w:r>
+      <w:r>
+        <w:t>a encore été mené</w:t>
+      </w:r>
+      <w:r>
+        <w:t xml:space="preserve"> dans ce domaine</w:t>
+      </w:r>
+      <w:r>
+        <w:t>.</w:t>
       </w:r>
       <w:r>
         <w:t xml:space="preserve"> Les connaissances techniques nécessaires ne sont pas détenues par les cadres mais plutôt par les nouveaux employés en contrat de professionnalisation. Là encore, la différence d’âge peut être une source de tensions et les cadres peuvent avoir des </w:t>
@@ -14511,75 +14772,117 @@
         <w:rPr>
           <w:noProof/>
         </w:rPr>
-        <w:t xml:space="preserve">L’étude et la mise en place d’une méthodologie de gestion de projet adaptée mobilisera les connaissances acquise en cours de </w:t>
-      </w:r>
-    </w:p>
-    <w:p>
-      <w:pPr>
-        <w:pStyle w:val="SUP-Texte"/>
-        <w:rPr>
-          <w:noProof/>
-        </w:rPr>
-      </w:pPr>
-      <w:r>
-        <w:rPr>
-          <w:noProof/>
-        </w:rPr>
-        <w:t>Méthode</w:t>
-      </w:r>
-      <w:r>
-        <w:rPr>
-          <w:noProof/>
-        </w:rPr>
-        <w:t>s</w:t>
-      </w:r>
-      <w:r>
-        <w:rPr>
-          <w:noProof/>
-        </w:rPr>
-        <w:t xml:space="preserve"> de travail : cours de management, agiles, communication</w:t>
-      </w:r>
-    </w:p>
-    <w:p>
-      <w:pPr>
-        <w:pStyle w:val="SUP-Texte"/>
-        <w:rPr>
-          <w:noProof/>
-        </w:rPr>
-      </w:pPr>
-      <w:r>
-        <w:rPr>
-          <w:noProof/>
-        </w:rPr>
-        <w:t>Nouvelles technologies : cours de .net, programmation asynchrone</w:t>
-      </w:r>
-    </w:p>
-    <w:p>
-      <w:pPr>
-        <w:pStyle w:val="SUP-Texte"/>
-        <w:rPr>
-          <w:noProof/>
-        </w:rPr>
-      </w:pPr>
-      <w:r>
-        <w:rPr>
-          <w:noProof/>
-        </w:rPr>
-        <w:t xml:space="preserve">UI / UX : intervention extérieure, </w:t>
-      </w:r>
-    </w:p>
-    <w:p>
-      <w:pPr>
-        <w:pStyle w:val="SUP-Texte"/>
-        <w:rPr>
-          <w:noProof/>
-        </w:rPr>
-      </w:pPr>
-      <w:r>
-        <w:rPr>
-          <w:noProof/>
-        </w:rPr>
-        <w:t>Veille technologique, documentation technique</w:t>
+        <w:t xml:space="preserve">Sur les plans managérieux et organisationels, </w:t>
+      </w:r>
+      <w:r>
+        <w:rPr>
+          <w:noProof/>
+        </w:rPr>
+        <w:t xml:space="preserve">j’utiliserais les </w:t>
+      </w:r>
+      <w:r>
+        <w:rPr>
+          <w:noProof/>
+        </w:rPr>
+        <w:t>connaissances acquises en cours d’IT Management</w:t>
+      </w:r>
+      <w:r>
+        <w:rPr>
+          <w:noProof/>
+        </w:rPr>
+        <w:t xml:space="preserve"> pour proposer des mesures les plus adaptées au fonctionnement de l’entreprise</w:t>
+      </w:r>
+      <w:r>
+        <w:rPr>
+          <w:noProof/>
+        </w:rPr>
+        <w:t>. Plus particulièrement,</w:t>
+      </w:r>
+      <w:r>
+        <w:rPr>
+          <w:noProof/>
+        </w:rPr>
+        <w:t xml:space="preserve"> j’utiliserai les</w:t>
+      </w:r>
+      <w:r>
+        <w:rPr>
+          <w:noProof/>
+        </w:rPr>
+        <w:t xml:space="preserve"> notions liées aux méthodes Agiles</w:t>
+      </w:r>
+      <w:r>
+        <w:rPr>
+          <w:noProof/>
+        </w:rPr>
+        <w:t xml:space="preserve"> pour</w:t>
+      </w:r>
+      <w:r>
+        <w:rPr>
+          <w:noProof/>
+        </w:rPr>
+        <w:t xml:space="preserve"> la mise en place d’une méthode de gestion de</w:t>
+      </w:r>
+      <w:r>
+        <w:rPr>
+          <w:noProof/>
+        </w:rPr>
+        <w:t xml:space="preserve"> projet</w:t>
+      </w:r>
+      <w:r>
+        <w:rPr>
+          <w:noProof/>
+        </w:rPr>
+        <w:t>.</w:t>
+      </w:r>
+    </w:p>
+    <w:p>
+      <w:pPr>
+        <w:pStyle w:val="SUP-Texte"/>
+        <w:rPr>
+          <w:noProof/>
+        </w:rPr>
+      </w:pPr>
+      <w:r>
+        <w:rPr>
+          <w:noProof/>
+        </w:rPr>
+        <w:t xml:space="preserve">Sur le plan technique, les connaissances </w:t>
+      </w:r>
+      <w:r>
+        <w:rPr>
+          <w:noProof/>
+        </w:rPr>
+        <w:t>spécifiques</w:t>
+      </w:r>
+      <w:r>
+        <w:rPr>
+          <w:noProof/>
+        </w:rPr>
+        <w:t xml:space="preserve"> au développement d’une application pour tablette sont majoritairement des connaissances</w:t>
+      </w:r>
+      <w:r>
+        <w:rPr>
+          <w:noProof/>
+        </w:rPr>
+        <w:t xml:space="preserve"> que j’ai</w:t>
+      </w:r>
+      <w:r>
+        <w:rPr>
+          <w:noProof/>
+        </w:rPr>
+        <w:t xml:space="preserve"> acquises en dehors du cursus SUPINFO.</w:t>
+      </w:r>
+      <w:r>
+        <w:rPr>
+          <w:noProof/>
+        </w:rPr>
+        <w:t xml:space="preserve"> Cependant, les concepts plus généraux de programmation présentés de la première à la quatrième année d’étude seront mobilisés pendant la phase d’analyse et conception de l’application. Les bonnes pratiques et frameworks disponibles pour la plateforme matérielle qui sera choisie seront acquis à travers la consultation des documentations officielles.</w:t>
+      </w:r>
+      <w:r>
+        <w:rPr>
+          <w:noProof/>
+        </w:rPr>
+        <w:t xml:space="preserve"> L’entreprise envisage également de faire intervenir des évangélistes techniques spécialisés.</w:t>
       </w:r>
     </w:p>
     <w:p>
@@ -14596,6 +14899,24 @@
           <w:szCs w:val="36"/>
         </w:rPr>
       </w:pPr>
+      <w:r>
+        <w:rPr>
+          <w:noProof/>
+        </w:rPr>
+        <w:t>Les connaissances métiers spécifiques à la magistratures</w:t>
+      </w:r>
+      <w:r>
+        <w:rPr>
+          <w:noProof/>
+        </w:rPr>
+        <w:t xml:space="preserve"> me</w:t>
+      </w:r>
+      <w:r>
+        <w:rPr>
+          <w:noProof/>
+        </w:rPr>
+        <w:t xml:space="preserve"> seront transmises par monsieur AZOULAY.</w:t>
+      </w:r>
       <w:r>
         <w:br w:type="page"/>
       </w:r>
@@ -15276,12 +15597,16 @@
       <w:pPr>
         <w:pStyle w:val="SUP-Texte"/>
         <w:rPr>
-          <w:noProof/>
-        </w:rPr>
-      </w:pPr>
-      <w:r>
-        <w:rPr>
-          <w:noProof/>
+          <w:b/>
+          <w:noProof/>
+          <w:u w:val="single"/>
+        </w:rPr>
+      </w:pPr>
+      <w:r>
+        <w:rPr>
+          <w:b/>
+          <w:noProof/>
+          <w:u w:val="single"/>
         </w:rPr>
         <w:lastRenderedPageBreak/>
         <w:t xml:space="preserve">Inconvénients : </w:t>
@@ -15333,6 +15658,14 @@
     </w:p>
     <w:p>
       <w:pPr>
+        <w:pStyle w:val="SUP-Texte"/>
+        <w:rPr>
+          <w:noProof/>
+        </w:rPr>
+      </w:pPr>
+    </w:p>
+    <w:p>
+      <w:pPr>
         <w:pStyle w:val="SUP-Soutitre"/>
         <w:rPr>
           <w:noProof/>
@@ -15543,7 +15876,13 @@
         <w:rPr>
           <w:noProof/>
         </w:rPr>
-        <w:t xml:space="preserve"> après la livraison finale du logiciel au client.</w:t>
+        <w:t xml:space="preserve"> après la livrais</w:t>
+      </w:r>
+      <w:r>
+        <w:rPr>
+          <w:noProof/>
+        </w:rPr>
+        <w:t>on finale du logiciel au client, qui sont des situations fréquentes chez Atlante Support.</w:t>
       </w:r>
     </w:p>
     <w:p>
@@ -15559,16 +15898,6 @@
         </w:rPr>
         <w:t>À tout moment de l’avancement du projet, le degré d’avancement peut être calculé à partir du nombre de test qui échouent et qui réussissent.</w:t>
       </w:r>
-    </w:p>
-    <w:p>
-      <w:pPr>
-        <w:pStyle w:val="SUP-Texte"/>
-        <w:rPr>
-          <w:b/>
-          <w:noProof/>
-          <w:u w:val="single"/>
-        </w:rPr>
-      </w:pPr>
     </w:p>
     <w:p>
       <w:pPr>
@@ -15630,7 +15959,43 @@
         <w:rPr>
           <w:noProof/>
         </w:rPr>
-        <w:t xml:space="preserve">ppeurs si il ne s’agit pas d’une pratique dont ils ont l’habitude. </w:t>
+        <w:t>ppeurs</w:t>
+      </w:r>
+      <w:r>
+        <w:rPr>
+          <w:noProof/>
+        </w:rPr>
+        <w:t xml:space="preserve"> puisqu’</w:t>
+      </w:r>
+      <w:r>
+        <w:rPr>
+          <w:noProof/>
+        </w:rPr>
+        <w:t xml:space="preserve">il s’agit d’une pratique dont ils </w:t>
+      </w:r>
+      <w:r>
+        <w:rPr>
+          <w:noProof/>
+        </w:rPr>
+        <w:t>n’</w:t>
+      </w:r>
+      <w:r>
+        <w:rPr>
+          <w:noProof/>
+        </w:rPr>
+        <w:t>ont</w:t>
+      </w:r>
+      <w:r>
+        <w:rPr>
+          <w:noProof/>
+        </w:rPr>
+        <w:t xml:space="preserve"> pas</w:t>
+      </w:r>
+      <w:r>
+        <w:rPr>
+          <w:noProof/>
+        </w:rPr>
+        <w:t xml:space="preserve"> l’habitude. </w:t>
       </w:r>
     </w:p>
     <w:p>
@@ -15668,7 +16033,7 @@
         <w:rPr>
           <w:noProof/>
         </w:rPr>
-        <w:t xml:space="preserve"> Aucun membre de l’équipe d’Atlante Support n’est familier avec des frameworks de tests unitaires.</w:t>
+        <w:t xml:space="preserve"> </w:t>
       </w:r>
     </w:p>
     <w:p>
@@ -15690,7 +16055,7 @@
         <w:rPr>
           <w:noProof/>
         </w:rPr>
-        <w:t>Développement piloté par les fonctionnalités</w:t>
+        <w:t>Sous-traitance</w:t>
       </w:r>
     </w:p>
     <w:p>
@@ -15705,195 +16070,320 @@
           <w:noProof/>
         </w:rPr>
         <w:br/>
-        <w:t>Le développement piloté par les fonctionnalités (de l’anglais « Behavior Driven Developpment</w:t>
-      </w:r>
-      <w:r>
-        <w:rPr>
-          <w:noProof/>
-        </w:rPr>
-        <w:t> »</w:t>
-      </w:r>
-      <w:r>
-        <w:rPr>
-          <w:noProof/>
-        </w:rPr>
-        <w:t>)</w:t>
-      </w:r>
-    </w:p>
-    <w:p>
-      <w:pPr>
-        <w:pStyle w:val="SUP-Texte"/>
-        <w:rPr>
-          <w:noProof/>
-        </w:rPr>
-      </w:pPr>
-      <w:r>
-        <w:rPr>
-          <w:noProof/>
-        </w:rPr>
-        <w:t>C# + XAML / Androit / iOS + git + tests unitaires</w:t>
-      </w:r>
-    </w:p>
-    <w:p>
-      <w:pPr>
-        <w:pStyle w:val="SUP-Texte"/>
-        <w:rPr>
-          <w:noProof/>
-        </w:rPr>
-      </w:pPr>
-      <w:r>
-        <w:rPr>
-          <w:noProof/>
-        </w:rPr>
-        <w:t xml:space="preserve">Méthodes de gestion de projet </w:t>
-      </w:r>
-    </w:p>
-    <w:p>
-      <w:pPr>
-        <w:pStyle w:val="SUP-Texte"/>
-        <w:rPr>
-          <w:noProof/>
-        </w:rPr>
-      </w:pPr>
-      <w:r>
-        <w:rPr>
-          <w:noProof/>
-        </w:rPr>
-        <w:t>Cyberjustice au québec</w:t>
-      </w:r>
-    </w:p>
-    <w:p>
-      <w:pPr>
-        <w:pStyle w:val="SUP-Texte"/>
-        <w:rPr>
-          <w:noProof/>
-        </w:rPr>
-      </w:pPr>
-      <w:r>
-        <w:rPr>
-          <w:noProof/>
-        </w:rPr>
-        <w:t>Etats unis</w:t>
-      </w:r>
-    </w:p>
-    <w:p>
-      <w:pPr>
-        <w:pStyle w:val="SUP-Texte"/>
-        <w:rPr>
-          <w:noProof/>
-        </w:rPr>
-      </w:pPr>
-      <w:r>
-        <w:rPr>
-          <w:noProof/>
-        </w:rPr>
-        <w:t>A</w:t>
-      </w:r>
-      <w:r>
-        <w:rPr>
-          <w:noProof/>
-        </w:rPr>
-        <w:t>frique</w:t>
-      </w:r>
-    </w:p>
-    <w:p>
-      <w:pPr>
-        <w:pStyle w:val="SUP-Texte"/>
-        <w:rPr>
-          <w:noProof/>
-        </w:rPr>
-      </w:pPr>
-      <w:r>
-        <w:rPr>
-          <w:noProof/>
-        </w:rPr>
-        <w:t>Europe</w:t>
-      </w:r>
-    </w:p>
-    <w:p>
-      <w:pPr>
-        <w:pStyle w:val="SUP-Texte"/>
-        <w:rPr>
-          <w:noProof/>
-        </w:rPr>
-      </w:pPr>
-      <w:r>
-        <w:rPr>
-          <w:noProof/>
-        </w:rPr>
-        <w:t xml:space="preserve">Avantages : quelques réflexion de la part de CyberJustice, sujet « tabou » (robotisation/automatisation) de la justice =&gt; forte visibilité, potentiel de devenir un exemple/référence pour l’entreprise et le pays </w:t>
-      </w:r>
-    </w:p>
-    <w:p>
-      <w:pPr>
-        <w:pStyle w:val="SUP-Texte"/>
-        <w:rPr>
-          <w:noProof/>
-        </w:rPr>
-      </w:pPr>
-      <w:r>
-        <w:rPr>
-          <w:noProof/>
-        </w:rPr>
-        <w:t xml:space="preserve">inconvénients : pas de référenciel technique, pas de modèle, pas d’enquête d’opinion, pas d’annuaire de profils des utilisateurs </w:t>
-      </w:r>
-    </w:p>
-    <w:p>
-      <w:pPr>
-        <w:pStyle w:val="SUP-Texte"/>
-        <w:rPr>
-          <w:noProof/>
-        </w:rPr>
-      </w:pPr>
-    </w:p>
-    <w:p>
-      <w:pPr>
-        <w:pStyle w:val="SUP-Texte"/>
-        <w:rPr>
-          <w:noProof/>
-        </w:rPr>
-      </w:pPr>
-      <w:r>
-        <w:rPr>
-          <w:noProof/>
-        </w:rPr>
-        <w:t xml:space="preserve">Cette partie présentera les méthodes qui ont pu être utilisées ou les reflexions qui ont pu être menées dans des pays ayant eu une démarche similaire (CyberJustice au Québec), les problèmes que celles-ci ont soulevés (résitance au changement, « peur » de l’automatisation de </w:t>
-      </w:r>
-      <w:r>
-        <w:rPr>
-          <w:noProof/>
+      </w:r>
+      <w:r>
+        <w:rPr>
+          <w:noProof/>
+        </w:rPr>
+        <w:t>Beaucoup d’entreprises ont recours à la sous-traitance du développement informatique. L’entreprise donneuse d’ordres délègue, par contrat, les tâches de développement applicatif à une autre entreprise</w:t>
+      </w:r>
+      <w:r>
+        <w:rPr>
+          <w:noProof/>
+        </w:rPr>
+        <w:t>, souvent une société de services en informatique</w:t>
+      </w:r>
+      <w:r>
+        <w:rPr>
+          <w:noProof/>
+        </w:rPr>
+        <w:t>.</w:t>
+      </w:r>
+      <w:r>
+        <w:rPr>
+          <w:noProof/>
+        </w:rPr>
+        <w:t xml:space="preserve"> L’entreprise sous-traitante dispensent également de</w:t>
+      </w:r>
+      <w:r>
+        <w:rPr>
+          <w:noProof/>
+        </w:rPr>
+        <w:t>s</w:t>
+      </w:r>
+      <w:r>
+        <w:rPr>
+          <w:noProof/>
+        </w:rPr>
+        <w:t xml:space="preserve"> conseils sur les différents aspects couverts par le projet.</w:t>
+      </w:r>
+      <w:r>
+        <w:rPr>
+          <w:noProof/>
+        </w:rPr>
+        <w:t xml:space="preserve"> </w:t>
+      </w:r>
+      <w:r>
+        <w:rPr>
+          <w:noProof/>
+        </w:rPr>
+        <w:t>Ces entreprises mènent généralement des campagnes de recrutement spécifiques aux projets pour lesquels elles ont été contactées et embauchent d’ailleurs beaucoup de diplômés SUPINFO.</w:t>
+      </w:r>
+    </w:p>
+    <w:p>
+      <w:pPr>
+        <w:pStyle w:val="SUP-Texte"/>
+        <w:rPr>
+          <w:noProof/>
+        </w:rPr>
+      </w:pPr>
+      <w:r>
+        <w:rPr>
+          <w:noProof/>
+        </w:rPr>
+        <w:t>Il s’agit d’un fonctionnement très commun en Alsace où des entreprises comme GFI</w:t>
+      </w:r>
+      <w:r>
+        <w:rPr>
+          <w:rStyle w:val="Appelnotedebasdep"/>
+          <w:noProof/>
+        </w:rPr>
+        <w:footnoteReference w:id="33"/>
+      </w:r>
+      <w:r>
+        <w:rPr>
+          <w:noProof/>
+        </w:rPr>
+        <w:t>, Sogeti</w:t>
+      </w:r>
+      <w:r>
+        <w:rPr>
+          <w:rStyle w:val="Appelnotedebasdep"/>
+          <w:noProof/>
+        </w:rPr>
+        <w:footnoteReference w:id="34"/>
+      </w:r>
+      <w:r>
+        <w:rPr>
+          <w:noProof/>
+        </w:rPr>
+        <w:t xml:space="preserve">  </w:t>
+      </w:r>
+      <w:r>
+        <w:rPr>
+          <w:noProof/>
+        </w:rPr>
+        <w:t>ou Altran</w:t>
+      </w:r>
+      <w:r>
+        <w:rPr>
+          <w:rStyle w:val="Appelnotedebasdep"/>
+          <w:noProof/>
+        </w:rPr>
+        <w:footnoteReference w:id="35"/>
+      </w:r>
+      <w:r>
+        <w:rPr>
+          <w:noProof/>
+        </w:rPr>
+        <w:t xml:space="preserve"> </w:t>
+      </w:r>
+      <w:r>
+        <w:rPr>
+          <w:noProof/>
+        </w:rPr>
+        <w:t>possèdent une</w:t>
+      </w:r>
+      <w:r>
+        <w:rPr>
+          <w:noProof/>
+        </w:rPr>
+        <w:t xml:space="preserve"> forte réputation dans la sous-traitance informatique</w:t>
+      </w:r>
+      <w:r>
+        <w:rPr>
+          <w:noProof/>
+        </w:rPr>
+        <w:t xml:space="preserve"> et emploient d’ailleurs beaucoup de diplômés SUPINFO</w:t>
+      </w:r>
+      <w:r>
+        <w:rPr>
+          <w:noProof/>
+        </w:rPr>
+        <w:t>.</w:t>
+      </w:r>
+    </w:p>
+    <w:p>
+      <w:pPr>
+        <w:pStyle w:val="SUP-Texte"/>
+        <w:rPr>
+          <w:noProof/>
+        </w:rPr>
+      </w:pPr>
+      <w:r>
+        <w:rPr>
+          <w:noProof/>
+        </w:rPr>
+        <w:t xml:space="preserve">Certaines entreprises externalisent également les étapes de programmation à l’étranger. Des pays comme la Chine et l’Inde offrent des tarifs </w:t>
+      </w:r>
+      <w:r>
+        <w:rPr>
+          <w:noProof/>
+        </w:rPr>
+        <w:t>souvent bien plus avantageux que ceux proposés par des entreprise</w:t>
+      </w:r>
+      <w:r>
+        <w:rPr>
+          <w:noProof/>
+        </w:rPr>
+        <w:t>s locales.</w:t>
+      </w:r>
+    </w:p>
+    <w:p>
+      <w:pPr>
+        <w:pStyle w:val="SUP-Texte"/>
+        <w:rPr>
+          <w:b/>
+          <w:noProof/>
+          <w:u w:val="single"/>
+        </w:rPr>
+      </w:pPr>
+      <w:r>
+        <w:rPr>
+          <w:b/>
+          <w:noProof/>
+          <w:u w:val="single"/>
+        </w:rPr>
+        <w:br w:type="page"/>
+      </w:r>
+    </w:p>
+    <w:p>
+      <w:pPr>
+        <w:pStyle w:val="SUP-Texte"/>
+        <w:rPr>
+          <w:b/>
+          <w:noProof/>
+          <w:u w:val="single"/>
+        </w:rPr>
+      </w:pPr>
+      <w:r>
+        <w:rPr>
+          <w:b/>
+          <w:noProof/>
+          <w:u w:val="single"/>
         </w:rPr>
         <w:lastRenderedPageBreak/>
-        <w:t>la justice informatisée, etc…) et les solutions (ou pistes d’améliorations) qui ont pu être trouvées.</w:t>
-      </w:r>
-      <w:r>
-        <w:rPr>
-          <w:noProof/>
-        </w:rPr>
+        <w:t>Avantages :</w:t>
+      </w:r>
+    </w:p>
+    <w:p>
+      <w:pPr>
+        <w:pStyle w:val="SUP-Texte"/>
+        <w:rPr>
+          <w:noProof/>
+        </w:rPr>
+      </w:pPr>
+      <w:r>
+        <w:rPr>
+          <w:noProof/>
+        </w:rPr>
+        <w:t>La sous-tr</w:t>
+      </w:r>
+      <w:r>
+        <w:rPr>
+          <w:noProof/>
+        </w:rPr>
+        <w:t>aitance</w:t>
+      </w:r>
+      <w:r>
+        <w:rPr>
+          <w:noProof/>
+        </w:rPr>
+        <w:t xml:space="preserve"> permet</w:t>
+      </w:r>
+      <w:r>
+        <w:rPr>
+          <w:noProof/>
+        </w:rPr>
+        <w:t>trait à Atlante Support</w:t>
+      </w:r>
+      <w:r>
+        <w:rPr>
+          <w:noProof/>
+        </w:rPr>
+        <w:t xml:space="preserve"> de ne pas </w:t>
+      </w:r>
+      <w:r>
+        <w:rPr>
+          <w:noProof/>
+        </w:rPr>
+        <w:t>avoir à former des employés pour travailler sur de nouvelles technologies qu’ils ne maitrisent pas.</w:t>
+      </w:r>
+      <w:r>
+        <w:rPr>
+          <w:noProof/>
+        </w:rPr>
+        <w:t xml:space="preserve"> Les mêmes employés peuvent ainsi être assignés à d’</w:t>
+      </w:r>
+      <w:r>
+        <w:rPr>
+          <w:noProof/>
+        </w:rPr>
+        <w:t>autres projets en cour</w:t>
+      </w:r>
+    </w:p>
+    <w:p>
+      <w:pPr>
+        <w:pStyle w:val="SUP-Texte"/>
+        <w:rPr>
+          <w:noProof/>
+        </w:rPr>
+      </w:pPr>
+    </w:p>
+    <w:p>
+      <w:pPr>
+        <w:pStyle w:val="SUP-Texte"/>
+        <w:rPr>
+          <w:b/>
+          <w:noProof/>
+          <w:u w:val="single"/>
+        </w:rPr>
+      </w:pPr>
+      <w:r>
+        <w:rPr>
+          <w:b/>
+          <w:noProof/>
+          <w:u w:val="single"/>
+        </w:rPr>
+        <w:t xml:space="preserve">Inconvénients : </w:t>
+      </w:r>
+    </w:p>
+    <w:p>
+      <w:pPr>
+        <w:pStyle w:val="SUP-Texte"/>
+      </w:pPr>
+      <w:r>
+        <w:t>Il s’agit d’un processus qui peut se révéler couteux</w:t>
+      </w:r>
+      <w:r>
+        <w:t xml:space="preserve"> en fonction du nombre de fonctionnalités</w:t>
+      </w:r>
+      <w:r>
+        <w:t xml:space="preserve"> souhaitées</w:t>
+      </w:r>
+      <w:r>
+        <w:t xml:space="preserve">. </w:t>
+      </w:r>
+    </w:p>
+    <w:p>
+      <w:pPr>
+        <w:pStyle w:val="SUP-Texte"/>
+      </w:pPr>
+      <w:r>
+        <w:t>L’entreprise porteuse de projet est dépend</w:t>
+      </w:r>
+      <w:r>
+        <w:t>a</w:t>
+      </w:r>
+      <w:r>
+        <w:t>nte de l’avancement de l’entreprise sous traitée.</w:t>
+      </w:r>
+      <w:r>
         <w:t xml:space="preserve"> </w:t>
       </w:r>
       <w:r>
-        <w:rPr>
-          <w:noProof/>
-        </w:rPr>
-        <w:t>J’ai peur que cette partie ne soit plus courte qu’attendue car il s’agit d’une démarche très innovante et il n’y a que peu voire pas d’équivalent existant aujourd’hui.</w:t>
-      </w:r>
-    </w:p>
-    <w:p>
-      <w:pPr>
-        <w:spacing w:line="259" w:lineRule="auto"/>
-        <w:ind w:left="0" w:firstLine="0"/>
-        <w:rPr>
-          <w:rFonts w:ascii="Arial" w:eastAsiaTheme="majorEastAsia" w:hAnsi="Arial" w:cs="Arial"/>
-          <w:b/>
-          <w:bCs/>
-          <w:smallCaps/>
-          <w:noProof/>
-          <w:color w:val="000000" w:themeColor="text1"/>
-          <w:sz w:val="28"/>
-          <w:szCs w:val="36"/>
-        </w:rPr>
-      </w:pPr>
+        <w:t>Atlante Support a déjà eu recours à de la sous-traitance en informatique auprès d’une filiale tunisienne mais le projet a finalement été abandonné car les développements étaient trop lents.</w:t>
+      </w:r>
       <w:r>
         <w:br w:type="page"/>
       </w:r>
@@ -16089,7 +16579,7 @@
         <w:t xml:space="preserve"> les points critiques</w:t>
       </w:r>
       <w:r>
-        <w:t xml:space="preserve"> de l’application qui auront une influence sur la façon dont sera mené le projet</w:t>
+        <w:t xml:space="preserve"> qui auront une influence sur la façon dont sera mené le projet</w:t>
       </w:r>
       <w:r>
         <w:t xml:space="preserve">. </w:t>
@@ -16384,7 +16874,7 @@
         <w:rPr>
           <w:rStyle w:val="Appelnotedebasdep"/>
         </w:rPr>
-        <w:footnoteReference w:id="33"/>
+        <w:footnoteReference w:id="36"/>
       </w:r>
       <w:r>
         <w:t xml:space="preserve"> </w:t>
@@ -16402,7 +16892,7 @@
         <w:rPr>
           <w:rStyle w:val="Appelnotedebasdep"/>
         </w:rPr>
-        <w:footnoteReference w:id="34"/>
+        <w:footnoteReference w:id="37"/>
       </w:r>
       <w:r>
         <w:t xml:space="preserve"> </w:t>
@@ -17208,7 +17698,7 @@
         <w:rPr>
           <w:rStyle w:val="Appelnotedebasdep"/>
         </w:rPr>
-        <w:footnoteReference w:id="35"/>
+        <w:footnoteReference w:id="38"/>
       </w:r>
       <w:r>
         <w:t>.</w:t>
@@ -17274,7 +17764,7 @@
         <w:rPr>
           <w:rStyle w:val="Appelnotedebasdep"/>
         </w:rPr>
-        <w:footnoteReference w:id="36"/>
+        <w:footnoteReference w:id="39"/>
       </w:r>
       <w:r>
         <w:t>.</w:t>
@@ -17936,7 +18426,7 @@
           <w:rStyle w:val="Appelnotedebasdep"/>
           <w:noProof/>
         </w:rPr>
-        <w:footnoteReference w:id="37"/>
+        <w:footnoteReference w:id="40"/>
       </w:r>
       <w:r>
         <w:rPr>
@@ -18937,7 +19427,7 @@
           <w:rFonts w:cs="Arial"/>
           <w:noProof/>
         </w:rPr>
-        <w:footnoteReference w:id="38"/>
+        <w:footnoteReference w:id="41"/>
       </w:r>
       <w:r>
         <w:rPr>
@@ -19130,7 +19620,13 @@
         <w:br/>
       </w:r>
       <w:r>
-        <w:t>Deux constructeurs ont été retenus : DELL et ACER. Chacun des constructeurs nous a fait parvenir un modèle de tablettes sur lesquels j’ai effectué une série de tests afin de déterminer le modèle le plus adapté.</w:t>
+        <w:t>Deux constructeurs</w:t>
+      </w:r>
+      <w:r>
+        <w:t xml:space="preserve"> commercialisant des tablettes Windows</w:t>
+      </w:r>
+      <w:r>
+        <w:t xml:space="preserve"> ont été retenus : DELL et ACER. Chacun des constructeurs nous a fait parvenir un modèle de tablettes sur lesquels j’ai effectué une série de tests afin de déterminer le modèle le plus adapté.</w:t>
       </w:r>
       <w:r>
         <w:t xml:space="preserve"> J’ai testé la tablette Viv</w:t>
@@ -19262,7 +19758,13 @@
         <w:pStyle w:val="SUP-Texte"/>
       </w:pPr>
       <w:r>
-        <w:t>Les deux tablettes offrent des sensations équivalentes en terme de ressenti à l’utilisation du matériel et semble très adaptée à une utilisation professionnelle.</w:t>
+        <w:t>Les deux tablettes offrent des sensations équivalentes en terme de ressenti à l’utilisation du matériel et semble très adaptée</w:t>
+      </w:r>
+      <w:r>
+        <w:t>s</w:t>
+      </w:r>
+      <w:r>
+        <w:t xml:space="preserve"> à une utilisation professionnelle.</w:t>
       </w:r>
     </w:p>
     <w:p>
@@ -19532,10 +20034,66 @@
           <w:rFonts w:cs="Arial"/>
         </w:rPr>
       </w:pPr>
-      <w:r>
-        <w:rPr>
-          <w:rFonts w:cs="Arial"/>
-        </w:rPr>
+    </w:p>
+    <w:p>
+      <w:pPr>
+        <w:pStyle w:val="Titre3"/>
+      </w:pPr>
+      <w:r>
+        <w:t>La communication autour du projet</w:t>
+      </w:r>
+    </w:p>
+    <w:p>
+      <w:pPr>
+        <w:pStyle w:val="SUP-Texte"/>
+      </w:pPr>
+      <w:r>
+        <w:br/>
+        <w:t xml:space="preserve">Atlante Support vise à entrer en contact avec le Ministère de la Justice pour le financement du développement de Persée. Pour cela, la société Justisoft a été créée par monsieur Albert LEVY, actionnaire d’Atlante Group. </w:t>
+      </w:r>
+      <w:r>
+        <w:t>Elle</w:t>
+      </w:r>
+      <w:r>
+        <w:t xml:space="preserve"> emploie monsieur Victor CURIEL qui mène</w:t>
+      </w:r>
+      <w:r>
+        <w:t xml:space="preserve"> avec monsieur LEVY</w:t>
+      </w:r>
+      <w:r>
+        <w:t xml:space="preserve"> les rencontres avec les officiels gouvernementaux dans la région Parisienne. Il</w:t>
+      </w:r>
+      <w:r>
+        <w:t xml:space="preserve">s sont </w:t>
+      </w:r>
+      <w:r>
+        <w:t>notamment entré</w:t>
+      </w:r>
+      <w:r>
+        <w:t>s</w:t>
+      </w:r>
+      <w:r>
+        <w:t xml:space="preserve"> en contact avec </w:t>
+      </w:r>
+      <w:r>
+        <w:t>M. Nicolas MACCIONI, Conseiller auprès de Mme Marylise LEBRANCHU, en charge des affaires juridiques et européennes, Chef de Cabinet (</w:t>
+      </w:r>
+      <w:r>
+        <w:t>M</w:t>
+      </w:r>
+      <w:r>
+        <w:t>inistère de la décentralisation et de la fonction publique) et M. Serge BOSSINI, Directeur adjoint au secrétariat général pour la mode</w:t>
+      </w:r>
+      <w:r>
+        <w:t>rnisation de l’action publique</w:t>
+      </w:r>
+      <w:r>
+        <w:t>.</w:t>
+      </w:r>
+      <w:r>
+        <w:tab/>
+      </w:r>
+      <w:r>
         <w:br w:type="page"/>
       </w:r>
     </w:p>
@@ -19861,7 +20419,7 @@
         <w:rPr>
           <w:rStyle w:val="Appelnotedebasdep"/>
         </w:rPr>
-        <w:footnoteReference w:id="39"/>
+        <w:footnoteReference w:id="42"/>
       </w:r>
       <w:r>
         <w:t>. Les travaux de recherche auxquels je participe visent à produire un moteur de recherche « intelligent » à intégrer à l’application pour fournir des résultats de recherche encore plus pertinents.</w:t>
@@ -19952,7 +20510,7 @@
         <w:rPr>
           <w:rStyle w:val="Appelnotedebasdep"/>
         </w:rPr>
-        <w:footnoteReference w:id="40"/>
+        <w:footnoteReference w:id="43"/>
       </w:r>
       <w:r>
         <w:t xml:space="preserve">. </w:t>
@@ -20136,7 +20694,7 @@
         <w:rPr>
           <w:rStyle w:val="Appelnotedebasdep"/>
         </w:rPr>
-        <w:footnoteReference w:id="41"/>
+        <w:footnoteReference w:id="44"/>
       </w:r>
       <w:r>
         <w:t>.</w:t>
@@ -20598,6 +21156,20 @@
     </w:p>
     <w:p>
       <w:pPr>
+        <w:pStyle w:val="SUP-Texte"/>
+        <w:rPr>
+          <w:noProof/>
+        </w:rPr>
+      </w:pPr>
+      <w:r>
+        <w:rPr>
+          <w:noProof/>
+        </w:rPr>
+        <w:t>Les discussions avec les membres du gouvenement en région parisienne sont encourageantes mais n’ont pas encore conduit à la signature d’un contrat au moment de la rédaction de ce mémoire.</w:t>
+      </w:r>
+    </w:p>
+    <w:p>
+      <w:pPr>
         <w:pStyle w:val="SUP-Soutitre"/>
         <w:rPr>
           <w:noProof/>
@@ -20801,25 +21373,37 @@
         <w:rPr>
           <w:noProof/>
         </w:rPr>
-        <w:t>À long terme, nous souhaiterions travailler en tandem avec le Ministère de la Justice française dans le but d’</w:t>
-      </w:r>
-      <w:r>
-        <w:rPr>
-          <w:noProof/>
-        </w:rPr>
-        <w:t>intégrer au mieux Persée au fonctionnement de la justice française. Il s’agirait notamment d’uniformiser au maximum l’outil de travail des magistrats français et ainsi harmoniser la communication entre eux.</w:t>
-      </w:r>
-      <w:r>
-        <w:rPr>
-          <w:noProof/>
-        </w:rPr>
-        <w:t xml:space="preserve"> Un financement du Ministère nous permettrait d’avoir accès à des ressources supplémentaires pour le développement de l’application.</w:t>
-      </w:r>
-      <w:r>
-        <w:rPr>
-          <w:noProof/>
-        </w:rPr>
-        <w:t xml:space="preserve"> Dans ce cadre, on peut imaginer de nombreuses évolutions à a</w:t>
+        <w:t>Un financement du Ministère</w:t>
+      </w:r>
+      <w:r>
+        <w:rPr>
+          <w:noProof/>
+        </w:rPr>
+        <w:t xml:space="preserve"> de la Justice</w:t>
+      </w:r>
+      <w:r>
+        <w:rPr>
+          <w:noProof/>
+        </w:rPr>
+        <w:t xml:space="preserve"> nous permettrait d’avoir accès à des ressources supplémentaires pour le développement de l’application.</w:t>
+      </w:r>
+      <w:r>
+        <w:rPr>
+          <w:noProof/>
+        </w:rPr>
+        <w:t xml:space="preserve"> Dan</w:t>
+      </w:r>
+      <w:r>
+        <w:rPr>
+          <w:noProof/>
+        </w:rPr>
+        <w:t xml:space="preserve">s ce cadre, on peut imaginer des </w:t>
+      </w:r>
+      <w:r>
+        <w:rPr>
+          <w:noProof/>
+        </w:rPr>
+        <w:t>évolutions à a</w:t>
       </w:r>
       <w:r>
         <w:rPr>
@@ -21112,7 +21696,7 @@
         <w:rPr>
           <w:noProof/>
         </w:rPr>
-        <w:t xml:space="preserve"> Au moment de la rédation de ce mémoire, les lauréats du concours ne sont pas encore connus.</w:t>
+        <w:t xml:space="preserve"> </w:t>
       </w:r>
     </w:p>
     <w:p>
@@ -22067,7 +22651,19 @@
         <w:rPr>
           <w:noProof/>
         </w:rPr>
-        <w:t xml:space="preserve">Ce mémoire atteste de l’ensemble des changements ayant pris place pendant la durée de mon </w:t>
+        <w:t>Ce mémoire atteste de l’ensemble des changements ayant pris place</w:t>
+      </w:r>
+      <w:r>
+        <w:rPr>
+          <w:noProof/>
+        </w:rPr>
+        <w:t xml:space="preserve"> au sein de l’entreprise</w:t>
+      </w:r>
+      <w:r>
+        <w:rPr>
+          <w:noProof/>
+        </w:rPr>
+        <w:t xml:space="preserve"> pendant la durée de mon </w:t>
       </w:r>
       <w:r>
         <w:rPr>
@@ -22097,7 +22693,21 @@
         <w:rPr>
           <w:noProof/>
         </w:rPr>
-        <w:t xml:space="preserve"> D’une entreprise de niche ne proposant qu’un seul produit, </w:t>
+        <w:t xml:space="preserve"> </w:t>
+      </w:r>
+    </w:p>
+    <w:p>
+      <w:pPr>
+        <w:pStyle w:val="SUP-Texte"/>
+        <w:rPr>
+          <w:noProof/>
+        </w:rPr>
+      </w:pPr>
+      <w:r>
+        <w:rPr>
+          <w:noProof/>
+        </w:rPr>
+        <w:t xml:space="preserve">D’une entreprise de niche ne proposant qu’un seul produit, </w:t>
       </w:r>
       <w:r>
         <w:rPr>
@@ -22109,13 +22719,43 @@
         <w:rPr>
           <w:noProof/>
         </w:rPr>
-        <w:t xml:space="preserve"> À travers la réalisation de Persée, Atlante Support est entré en contact avec de entités internationales et a pu commencer à mettre en place un vrai réseau d’entreprises</w:t>
-      </w:r>
-      <w:r>
-        <w:rPr>
-          <w:noProof/>
-        </w:rPr>
-        <w:t xml:space="preserve"> partenaires apportant des expertises dans des domaines qui ne sont pas couvert par Atlante Group.</w:t>
+        <w:t xml:space="preserve"> À travers la réalisation de Persée, Atlante Support est entré en contact avec de</w:t>
+      </w:r>
+      <w:r>
+        <w:rPr>
+          <w:noProof/>
+        </w:rPr>
+        <w:t xml:space="preserve"> nouvelles</w:t>
+      </w:r>
+      <w:r>
+        <w:rPr>
+          <w:noProof/>
+        </w:rPr>
+        <w:t xml:space="preserve"> entités internationales et a pu commencer à mettre en place un vrai réseau d’entreprises</w:t>
+      </w:r>
+      <w:r>
+        <w:rPr>
+          <w:noProof/>
+        </w:rPr>
+        <w:t xml:space="preserve"> partenaires apportant des expertises dans des domaines qui ne sont pas couvert par</w:t>
+      </w:r>
+      <w:r>
+        <w:rPr>
+          <w:noProof/>
+        </w:rPr>
+        <w:t xml:space="preserve"> les sociétés</w:t>
+      </w:r>
+      <w:r>
+        <w:rPr>
+          <w:noProof/>
+        </w:rPr>
+        <w:t xml:space="preserve"> d’</w:t>
+      </w:r>
+      <w:r>
+        <w:rPr>
+          <w:noProof/>
+        </w:rPr>
+        <w:t>Atlante Group.</w:t>
       </w:r>
     </w:p>
     <w:p>
@@ -22147,88 +22787,78 @@
         <w:rPr>
           <w:noProof/>
         </w:rPr>
-        <w:t xml:space="preserve"> Ces méthodes ont d’ailleurs séduit </w:t>
-      </w:r>
-    </w:p>
-    <w:p>
-      <w:pPr>
-        <w:pStyle w:val="SUP-Texte"/>
-        <w:rPr>
-          <w:noProof/>
-        </w:rPr>
-      </w:pPr>
-      <w:r>
-        <w:rPr>
-          <w:noProof/>
-        </w:rPr>
-        <w:t>Finalité : application finie, fonctionnelle</w:t>
-      </w:r>
-    </w:p>
-    <w:p>
-      <w:pPr>
-        <w:pStyle w:val="SUP-Texte"/>
-        <w:rPr>
-          <w:noProof/>
-        </w:rPr>
-      </w:pPr>
-      <w:r>
-        <w:rPr>
-          <w:noProof/>
-        </w:rPr>
-        <w:t xml:space="preserve">Tous ces aspects montrent que la </w:t>
-      </w:r>
-      <w:r>
-        <w:rPr>
-          <w:noProof/>
-        </w:rPr>
-        <w:t>conduite</w:t>
-      </w:r>
-      <w:r>
-        <w:rPr>
-          <w:noProof/>
-        </w:rPr>
-        <w:t xml:space="preserve"> de projets innovants peut-être un moyen de renouveller l’activité professionnelle d’une entreprise.</w:t>
-      </w:r>
-    </w:p>
-    <w:p>
-      <w:pPr>
-        <w:pStyle w:val="SUP-Texte"/>
-        <w:rPr>
-          <w:noProof/>
-        </w:rPr>
-      </w:pPr>
-      <w:bookmarkStart w:id="58" w:name="_GoBack"/>
-      <w:bookmarkEnd w:id="58"/>
-    </w:p>
-    <w:p>
-      <w:pPr>
-        <w:pStyle w:val="SUP-Texte"/>
-        <w:rPr>
-          <w:noProof/>
-        </w:rPr>
-      </w:pPr>
-    </w:p>
-    <w:p>
-      <w:pPr>
-        <w:pStyle w:val="SUP-Texte"/>
-        <w:rPr>
-          <w:noProof/>
-        </w:rPr>
-      </w:pPr>
-      <w:r>
-        <w:rPr>
-          <w:noProof/>
-        </w:rPr>
-        <w:t xml:space="preserve">J’ai amélioré mes compétences en dev en faisant XXX. J’ai également renforcé mes compétences en infra en faisant YYYY. Pour finir, j’ai consolidé mes connaissances en management et gestion de projet en faisant ZZZZ. Cela fait de moi un ingénieur en informatique plus complet et compétent. J’ai appris ce qu’était vraiment le métier d’ingénieur en info…. </w:t>
-      </w:r>
-    </w:p>
-    <w:p>
-      <w:pPr>
-        <w:pStyle w:val="SUP-Texte"/>
-        <w:rPr>
-          <w:noProof/>
-        </w:rPr>
-      </w:pPr>
+        <w:t xml:space="preserve"> Ces méthodes ont </w:t>
+      </w:r>
+      <w:r>
+        <w:rPr>
+          <w:noProof/>
+        </w:rPr>
+        <w:t xml:space="preserve">su séduire mes collègues et </w:t>
+      </w:r>
+      <w:r>
+        <w:rPr>
+          <w:noProof/>
+        </w:rPr>
+        <w:t>il s’agit maitenant d’une démarche qui tend à se généraliser pour le commencement d’un nouveau projet.</w:t>
+      </w:r>
+      <w:r>
+        <w:rPr>
+          <w:noProof/>
+        </w:rPr>
+        <w:t xml:space="preserve"> </w:t>
+      </w:r>
+    </w:p>
+    <w:p>
+      <w:pPr>
+        <w:pStyle w:val="SUP-Texte"/>
+        <w:rPr>
+          <w:noProof/>
+        </w:rPr>
+      </w:pPr>
+      <w:r>
+        <w:rPr>
+          <w:noProof/>
+        </w:rPr>
+        <w:t>Tous ces aspects montrent que la conduite de projets innovants peut-être un moyen de renouveller l’activité pr</w:t>
+      </w:r>
+      <w:r>
+        <w:rPr>
+          <w:noProof/>
+        </w:rPr>
+        <w:t>ofessionnelle d’une entreprise si elle s’accompagne de la mise en place d’</w:t>
+      </w:r>
+      <w:r>
+        <w:rPr>
+          <w:noProof/>
+        </w:rPr>
+        <w:t>un cadre de travail adapté, tant sur le plan technique que managérial.</w:t>
+      </w:r>
+    </w:p>
+    <w:p>
+      <w:pPr>
+        <w:pStyle w:val="SUP-Texte"/>
+        <w:rPr>
+          <w:noProof/>
+        </w:rPr>
+      </w:pPr>
+      <w:r>
+        <w:rPr>
+          <w:noProof/>
+        </w:rPr>
+        <w:t>En parallèle de l’évolution de l’entreprise, j’ai pu bénéficier d’une grande montée en compétences dans le domaine du développement mobile que je maîtrisais beaucoup moins. J’ai surtout appris à attacher une grande importance aux aspects managériaux et stratégiques qui entrent en jeu dans la réalisation d’</w:t>
+      </w:r>
+      <w:r>
+        <w:rPr>
+          <w:noProof/>
+        </w:rPr>
+        <w:t>un projet. La réalisation de Persée m’a permis de me rendre compte que ces aspects ont en réalité une influence plus grande sur la réussite d’un projet que l’unique aspect technique.</w:t>
+      </w:r>
+      <w:r>
+        <w:rPr>
+          <w:noProof/>
+        </w:rPr>
+        <w:t xml:space="preserve"> Je sors de ce contrat de professionnalisation en ayant une vision plus claire du métier d’Expert en informatique et systèmes d’information.</w:t>
+      </w:r>
     </w:p>
     <w:p>
       <w:pPr>
@@ -22461,15 +23091,424 @@
       <w:pPr>
         <w:pStyle w:val="SUP-Titre"/>
       </w:pPr>
-      <w:bookmarkStart w:id="59" w:name="_Toc399492748"/>
+      <w:bookmarkStart w:id="58" w:name="_Toc399492748"/>
       <w:r>
         <w:lastRenderedPageBreak/>
         <w:t>Bibliographie et webographie</w:t>
       </w:r>
+      <w:bookmarkStart w:id="59" w:name="_GoBack"/>
+      <w:bookmarkEnd w:id="58"/>
       <w:bookmarkEnd w:id="59"/>
     </w:p>
     <w:p>
       <w:pPr>
+        <w:pStyle w:val="SUP-Soutitre"/>
+        <w:rPr>
+          <w:noProof/>
+        </w:rPr>
+      </w:pPr>
+      <w:r>
+        <w:rPr>
+          <w:noProof/>
+        </w:rPr>
+        <w:t>Bibliographie</w:t>
+      </w:r>
+    </w:p>
+    <w:p>
+      <w:pPr>
+        <w:pStyle w:val="SUP-Texte"/>
+        <w:rPr>
+          <w:noProof/>
+        </w:rPr>
+      </w:pPr>
+      <w:r>
+        <w:rPr>
+          <w:noProof/>
+        </w:rPr>
+        <w:t>Laurent DEBRAUWER</w:t>
+      </w:r>
+      <w:r>
+        <w:rPr>
+          <w:noProof/>
+        </w:rPr>
+        <w:t xml:space="preserve">. </w:t>
+      </w:r>
+      <w:r>
+        <w:rPr>
+          <w:noProof/>
+        </w:rPr>
+        <w:t>Design Patterns pour C# - Les 23 modèles de conception : descriptions et solut</w:t>
+      </w:r>
+      <w:r>
+        <w:rPr>
+          <w:noProof/>
+        </w:rPr>
+        <w:t>ions illustrées en UML 2 et C#, 2</w:t>
+      </w:r>
+      <w:r>
+        <w:rPr>
+          <w:noProof/>
+          <w:vertAlign w:val="superscript"/>
+        </w:rPr>
+        <w:t>ème</w:t>
+      </w:r>
+      <w:r>
+        <w:rPr>
+          <w:noProof/>
+        </w:rPr>
+        <w:t xml:space="preserve"> édition</w:t>
+      </w:r>
+      <w:r>
+        <w:rPr>
+          <w:noProof/>
+        </w:rPr>
+        <w:t xml:space="preserve">. </w:t>
+      </w:r>
+      <w:r>
+        <w:rPr>
+          <w:noProof/>
+        </w:rPr>
+        <w:t xml:space="preserve">Paris : </w:t>
+      </w:r>
+      <w:r>
+        <w:rPr>
+          <w:noProof/>
+        </w:rPr>
+        <w:t>É</w:t>
+      </w:r>
+      <w:r>
+        <w:rPr>
+          <w:noProof/>
+        </w:rPr>
+        <w:t xml:space="preserve">ditions ENI, 2009. </w:t>
+      </w:r>
+      <w:r>
+        <w:rPr>
+          <w:noProof/>
+        </w:rPr>
+        <w:t xml:space="preserve">– </w:t>
+      </w:r>
+      <w:r>
+        <w:rPr>
+          <w:noProof/>
+        </w:rPr>
+        <w:t>364</w:t>
+      </w:r>
+      <w:r>
+        <w:rPr>
+          <w:noProof/>
+        </w:rPr>
+        <w:t xml:space="preserve"> pages ; </w:t>
+      </w:r>
+      <w:r>
+        <w:rPr>
+          <w:noProof/>
+        </w:rPr>
+        <w:t>f</w:t>
+      </w:r>
+      <w:r>
+        <w:rPr>
+          <w:noProof/>
+        </w:rPr>
+        <w:t>ormat b</w:t>
+      </w:r>
+      <w:r>
+        <w:rPr>
+          <w:noProof/>
+        </w:rPr>
+        <w:t>roché</w:t>
+      </w:r>
+      <w:r>
+        <w:rPr>
+          <w:noProof/>
+        </w:rPr>
+        <w:t>.</w:t>
+      </w:r>
+      <w:r>
+        <w:rPr>
+          <w:noProof/>
+        </w:rPr>
+        <w:t xml:space="preserve"> </w:t>
+      </w:r>
+      <w:r>
+        <w:rPr>
+          <w:noProof/>
+        </w:rPr>
+        <w:t>ISBN-13: 978-2746067530</w:t>
+      </w:r>
+      <w:r>
+        <w:rPr>
+          <w:noProof/>
+        </w:rPr>
+        <w:t>.</w:t>
+      </w:r>
+    </w:p>
+    <w:p>
+      <w:pPr>
+        <w:pStyle w:val="SUP-Texte"/>
+        <w:rPr>
+          <w:noProof/>
+        </w:rPr>
+      </w:pPr>
+      <w:r>
+        <w:rPr>
+          <w:noProof/>
+        </w:rPr>
+        <w:t>Jon SKEET</w:t>
+      </w:r>
+      <w:r>
+        <w:rPr>
+          <w:noProof/>
+        </w:rPr>
+        <w:t xml:space="preserve"> : </w:t>
+      </w:r>
+      <w:r>
+        <w:rPr>
+          <w:noProof/>
+        </w:rPr>
+        <w:t>C#</w:t>
+      </w:r>
+      <w:r>
+        <w:rPr>
+          <w:noProof/>
+        </w:rPr>
+        <w:t xml:space="preserve"> in depth</w:t>
+      </w:r>
+      <w:r>
+        <w:rPr>
+          <w:noProof/>
+        </w:rPr>
+        <w:t>.</w:t>
+      </w:r>
+      <w:r>
+        <w:rPr>
+          <w:noProof/>
+        </w:rPr>
+        <w:t xml:space="preserve"> Shelter Island :</w:t>
+      </w:r>
+      <w:r>
+        <w:rPr>
+          <w:noProof/>
+        </w:rPr>
+        <w:t xml:space="preserve"> </w:t>
+      </w:r>
+      <w:r>
+        <w:rPr>
+          <w:noProof/>
+        </w:rPr>
+        <w:t>É</w:t>
+      </w:r>
+      <w:r>
+        <w:rPr>
+          <w:noProof/>
+        </w:rPr>
+        <w:t xml:space="preserve">ditions </w:t>
+      </w:r>
+      <w:r>
+        <w:rPr>
+          <w:noProof/>
+        </w:rPr>
+        <w:t>Mannings Publication Co.</w:t>
+      </w:r>
+      <w:r>
+        <w:rPr>
+          <w:noProof/>
+        </w:rPr>
+        <w:t>, 20</w:t>
+      </w:r>
+      <w:r>
+        <w:rPr>
+          <w:noProof/>
+        </w:rPr>
+        <w:t>13</w:t>
+      </w:r>
+      <w:r>
+        <w:rPr>
+          <w:noProof/>
+        </w:rPr>
+        <w:t xml:space="preserve">. </w:t>
+      </w:r>
+      <w:r>
+        <w:rPr>
+          <w:noProof/>
+        </w:rPr>
+        <w:t xml:space="preserve">– </w:t>
+      </w:r>
+      <w:r>
+        <w:rPr>
+          <w:noProof/>
+        </w:rPr>
+        <w:t>582</w:t>
+      </w:r>
+      <w:r>
+        <w:rPr>
+          <w:noProof/>
+        </w:rPr>
+        <w:t xml:space="preserve"> pages ; </w:t>
+      </w:r>
+      <w:r>
+        <w:rPr>
+          <w:noProof/>
+        </w:rPr>
+        <w:t>f</w:t>
+      </w:r>
+      <w:r>
+        <w:rPr>
+          <w:noProof/>
+        </w:rPr>
+        <w:t>ormat broché</w:t>
+      </w:r>
+      <w:r>
+        <w:rPr>
+          <w:noProof/>
+        </w:rPr>
+        <w:t>.</w:t>
+      </w:r>
+      <w:r>
+        <w:rPr>
+          <w:noProof/>
+        </w:rPr>
+        <w:t xml:space="preserve"> </w:t>
+      </w:r>
+      <w:r>
+        <w:rPr>
+          <w:noProof/>
+        </w:rPr>
+        <w:t>ISBN-13: 978-1617291340</w:t>
+      </w:r>
+      <w:r>
+        <w:rPr>
+          <w:noProof/>
+        </w:rPr>
+        <w:t>.</w:t>
+      </w:r>
+    </w:p>
+    <w:p>
+      <w:pPr>
+        <w:pStyle w:val="SUP-Texte"/>
+        <w:rPr>
+          <w:noProof/>
+        </w:rPr>
+      </w:pPr>
+      <w:r>
+        <w:rPr>
+          <w:noProof/>
+        </w:rPr>
+        <w:t>Nathanaël MARCHAND</w:t>
+      </w:r>
+      <w:r>
+        <w:rPr>
+          <w:noProof/>
+        </w:rPr>
+        <w:t xml:space="preserve"> et </w:t>
+      </w:r>
+      <w:r>
+        <w:rPr>
+          <w:noProof/>
+        </w:rPr>
+        <w:t>Loïc REBOURS</w:t>
+      </w:r>
+      <w:r>
+        <w:rPr>
+          <w:noProof/>
+        </w:rPr>
+        <w:t> :</w:t>
+      </w:r>
+      <w:r>
+        <w:rPr>
+          <w:noProof/>
+        </w:rPr>
+        <w:t xml:space="preserve"> C# et XAML sous Windows 8.1</w:t>
+      </w:r>
+      <w:r>
+        <w:rPr>
+          <w:noProof/>
+        </w:rPr>
+        <w:t xml:space="preserve"> [en ligne]</w:t>
+      </w:r>
+      <w:r>
+        <w:rPr>
+          <w:noProof/>
+        </w:rPr>
+        <w:t xml:space="preserve">. </w:t>
+      </w:r>
+      <w:r>
+        <w:rPr>
+          <w:noProof/>
+        </w:rPr>
+        <w:t xml:space="preserve">Paris : </w:t>
+      </w:r>
+      <w:r>
+        <w:rPr>
+          <w:noProof/>
+        </w:rPr>
+        <w:t>É</w:t>
+      </w:r>
+      <w:r>
+        <w:rPr>
+          <w:noProof/>
+        </w:rPr>
+        <w:t>ditions EN</w:t>
+      </w:r>
+      <w:r>
+        <w:rPr>
+          <w:noProof/>
+        </w:rPr>
+        <w:t>I, 2014.</w:t>
+      </w:r>
+      <w:r>
+        <w:rPr>
+          <w:noProof/>
+        </w:rPr>
+        <w:t xml:space="preserve"> </w:t>
+      </w:r>
+      <w:r>
+        <w:rPr>
+          <w:noProof/>
+        </w:rPr>
+        <w:t>–</w:t>
+      </w:r>
+      <w:r>
+        <w:rPr>
+          <w:noProof/>
+        </w:rPr>
+        <w:t xml:space="preserve"> 454 pages ; consultation en ligne.</w:t>
+      </w:r>
+      <w:r>
+        <w:rPr>
+          <w:noProof/>
+        </w:rPr>
+        <w:t xml:space="preserve"> </w:t>
+      </w:r>
+      <w:r>
+        <w:rPr>
+          <w:noProof/>
+        </w:rPr>
+        <w:t>ISBN : 978-2-7460-8700-2</w:t>
+      </w:r>
+      <w:r>
+        <w:rPr>
+          <w:noProof/>
+        </w:rPr>
+        <w:t>.</w:t>
+      </w:r>
+    </w:p>
+    <w:p>
+      <w:pPr>
+        <w:pStyle w:val="SUP-Soutitre"/>
+        <w:rPr>
+          <w:noProof/>
+        </w:rPr>
+      </w:pPr>
+      <w:r>
+        <w:rPr>
+          <w:noProof/>
+        </w:rPr>
+        <w:t>Webographie</w:t>
+      </w:r>
+    </w:p>
+    <w:p>
+      <w:pPr>
         <w:ind w:left="0" w:firstLine="0"/>
         <w:rPr>
           <w:rFonts w:ascii="Arial" w:hAnsi="Arial" w:cs="Arial"/>
@@ -22481,7 +23520,42 @@
           <w:rFonts w:ascii="Arial" w:hAnsi="Arial" w:cs="Arial"/>
           <w:noProof/>
         </w:rPr>
-        <w:t xml:space="preserve">Rapport « Refonder le ministère public », Jean-Louis NADAL assisté d’une commission pluridisciplinaire. </w:t>
+        <w:t>Jean-Louis NADAL assisté d’une commission pluridisciplinaire [en ligne]</w:t>
+      </w:r>
+      <w:r>
+        <w:rPr>
+          <w:rFonts w:ascii="Arial" w:hAnsi="Arial" w:cs="Arial"/>
+          <w:noProof/>
+        </w:rPr>
+        <w:t xml:space="preserve"> : </w:t>
+      </w:r>
+      <w:r>
+        <w:rPr>
+          <w:rFonts w:ascii="Arial" w:hAnsi="Arial" w:cs="Arial"/>
+          <w:noProof/>
+        </w:rPr>
+        <w:t>Rapport «</w:t>
+      </w:r>
+      <w:r>
+        <w:rPr>
+          <w:rFonts w:ascii="Arial" w:hAnsi="Arial" w:cs="Arial"/>
+          <w:noProof/>
+        </w:rPr>
+        <w:t> Refonder le ministère public »</w:t>
+      </w:r>
+      <w:r>
+        <w:rPr>
+          <w:rFonts w:ascii="Arial" w:hAnsi="Arial" w:cs="Arial"/>
+          <w:noProof/>
+        </w:rPr>
+        <w:t xml:space="preserve">. </w:t>
+      </w:r>
+      <w:r>
+        <w:rPr>
+          <w:rFonts w:ascii="Arial" w:hAnsi="Arial" w:cs="Arial"/>
+          <w:noProof/>
+        </w:rPr>
+        <w:t xml:space="preserve">2014. </w:t>
       </w:r>
       <w:hyperlink r:id="rId16" w:history="1">
         <w:r>
@@ -22502,58 +23576,42 @@
           <w:noProof/>
         </w:rPr>
       </w:pPr>
-    </w:p>
-    <w:p>
-      <w:pPr>
-        <w:ind w:left="0" w:firstLine="0"/>
+      <w:r>
         <w:rPr>
           <w:rFonts w:ascii="Arial" w:hAnsi="Arial" w:cs="Arial"/>
           <w:noProof/>
         </w:rPr>
-      </w:pPr>
+        <w:t>Site internet du Conseil de l’Europe au sujet du con</w:t>
+      </w:r>
       <w:r>
         <w:rPr>
           <w:rFonts w:ascii="Arial" w:hAnsi="Arial" w:cs="Arial"/>
           <w:noProof/>
         </w:rPr>
-        <w:t xml:space="preserve">Article « La tablette tactile fait son entrée au tribunal », Dernières Nouvelles d’Alsace, 21 janvier 2014. </w:t>
+        <w:t>cours de la Balance de cristal</w:t>
+      </w:r>
+      <w:r>
+        <w:rPr>
+          <w:rFonts w:ascii="Arial" w:hAnsi="Arial" w:cs="Arial"/>
+          <w:noProof/>
+        </w:rPr>
+        <w:t xml:space="preserve"> </w:t>
+      </w:r>
+      <w:r>
+        <w:rPr>
+          <w:rFonts w:ascii="Arial" w:hAnsi="Arial" w:cs="Arial"/>
+          <w:noProof/>
+        </w:rPr>
+        <w:t>[en ligne]</w:t>
+      </w:r>
+      <w:r>
+        <w:rPr>
+          <w:rFonts w:ascii="Arial" w:hAnsi="Arial" w:cs="Arial"/>
+          <w:noProof/>
+        </w:rPr>
+        <w:t xml:space="preserve">. </w:t>
       </w:r>
       <w:hyperlink r:id="rId17" w:history="1">
-        <w:r>
-          <w:rPr>
-            <w:rStyle w:val="Lienhypertexte"/>
-            <w:rFonts w:ascii="Arial" w:hAnsi="Arial" w:cs="Arial"/>
-            <w:noProof/>
-          </w:rPr>
-          <w:t>http://www.dna.fr/justice/2014/01/21/la-tablette-tactile-fait-son-entree</w:t>
-        </w:r>
-      </w:hyperlink>
-    </w:p>
-    <w:p>
-      <w:pPr>
-        <w:ind w:left="0" w:firstLine="0"/>
-        <w:rPr>
-          <w:rFonts w:ascii="Arial" w:hAnsi="Arial" w:cs="Arial"/>
-          <w:noProof/>
-        </w:rPr>
-      </w:pPr>
-    </w:p>
-    <w:p>
-      <w:pPr>
-        <w:ind w:left="0" w:firstLine="0"/>
-        <w:rPr>
-          <w:rFonts w:ascii="Arial" w:hAnsi="Arial" w:cs="Arial"/>
-          <w:noProof/>
-        </w:rPr>
-      </w:pPr>
-      <w:r>
-        <w:rPr>
-          <w:rFonts w:ascii="Arial" w:hAnsi="Arial" w:cs="Arial"/>
-          <w:noProof/>
-        </w:rPr>
-        <w:t xml:space="preserve">Site internet du Conseil de l’Europe au sujet du concours de la Balance de cristal. </w:t>
-      </w:r>
-      <w:hyperlink r:id="rId18" w:history="1">
         <w:r>
           <w:rPr>
             <w:rStyle w:val="Lienhypertexte"/>
@@ -22572,19 +23630,408 @@
           <w:noProof/>
         </w:rPr>
       </w:pPr>
-    </w:p>
-    <w:p>
-      <w:pPr>
-        <w:spacing w:line="259" w:lineRule="auto"/>
+      <w:r>
+        <w:rPr>
+          <w:rFonts w:ascii="Arial" w:hAnsi="Arial" w:cs="Arial"/>
+          <w:noProof/>
+        </w:rPr>
+        <w:t>Jerry NIXON</w:t>
+      </w:r>
+      <w:r>
+        <w:rPr>
+          <w:rFonts w:ascii="Arial" w:hAnsi="Arial" w:cs="Arial"/>
+          <w:noProof/>
+        </w:rPr>
+        <w:t xml:space="preserve"> : </w:t>
+      </w:r>
+      <w:r>
+        <w:rPr>
+          <w:rFonts w:ascii="Arial" w:hAnsi="Arial" w:cs="Arial"/>
+          <w:noProof/>
+        </w:rPr>
+        <w:t>Jerry in Windows</w:t>
+      </w:r>
+      <w:r>
+        <w:rPr>
+          <w:rFonts w:ascii="Arial" w:hAnsi="Arial" w:cs="Arial"/>
+          <w:noProof/>
+        </w:rPr>
+        <w:t xml:space="preserve"> </w:t>
+      </w:r>
+      <w:r>
+        <w:rPr>
+          <w:rFonts w:ascii="Arial" w:hAnsi="Arial" w:cs="Arial"/>
+          <w:noProof/>
+        </w:rPr>
+        <w:t>[en ligne]</w:t>
+      </w:r>
+      <w:r>
+        <w:rPr>
+          <w:rFonts w:ascii="Arial" w:hAnsi="Arial" w:cs="Arial"/>
+          <w:noProof/>
+        </w:rPr>
+        <w:t>.</w:t>
+      </w:r>
+      <w:r>
+        <w:rPr>
+          <w:rFonts w:ascii="Arial" w:hAnsi="Arial" w:cs="Arial"/>
+          <w:noProof/>
+        </w:rPr>
+        <w:t xml:space="preserve"> </w:t>
+      </w:r>
+      <w:hyperlink r:id="rId18" w:history="1">
+        <w:r>
+          <w:rPr>
+            <w:rStyle w:val="Lienhypertexte"/>
+            <w:rFonts w:ascii="Arial" w:hAnsi="Arial" w:cs="Arial"/>
+            <w:noProof/>
+          </w:rPr>
+          <w:t>http://blog.jerrynixon.com/</w:t>
+        </w:r>
+      </w:hyperlink>
+      <w:r>
+        <w:rPr>
+          <w:rFonts w:ascii="Arial" w:hAnsi="Arial" w:cs="Arial"/>
+          <w:noProof/>
+        </w:rPr>
+        <w:t xml:space="preserve"> </w:t>
+      </w:r>
+    </w:p>
+    <w:p>
+      <w:pPr>
         <w:ind w:left="0" w:firstLine="0"/>
         <w:rPr>
           <w:rFonts w:ascii="Arial" w:hAnsi="Arial" w:cs="Arial"/>
           <w:noProof/>
         </w:rPr>
       </w:pPr>
+      <w:r>
+        <w:rPr>
+          <w:rFonts w:ascii="Arial" w:hAnsi="Arial" w:cs="Arial"/>
+          <w:noProof/>
+        </w:rPr>
+        <w:t>Eric LIPPERT</w:t>
+      </w:r>
+      <w:r>
+        <w:rPr>
+          <w:rFonts w:ascii="Arial" w:hAnsi="Arial" w:cs="Arial"/>
+          <w:noProof/>
+        </w:rPr>
+        <w:t xml:space="preserve"> : </w:t>
+      </w:r>
+      <w:r>
+        <w:rPr>
+          <w:rFonts w:ascii="Arial" w:hAnsi="Arial" w:cs="Arial"/>
+          <w:noProof/>
+        </w:rPr>
+        <w:t>Fabulou</w:t>
+      </w:r>
+      <w:r>
+        <w:rPr>
+          <w:rFonts w:ascii="Arial" w:hAnsi="Arial" w:cs="Arial"/>
+          <w:noProof/>
+        </w:rPr>
+        <w:t xml:space="preserve">s adventures in coding </w:t>
+      </w:r>
+      <w:r>
+        <w:rPr>
+          <w:rFonts w:ascii="Arial" w:hAnsi="Arial" w:cs="Arial"/>
+          <w:noProof/>
+        </w:rPr>
+        <w:t>[en ligne].</w:t>
+      </w:r>
+      <w:r>
+        <w:rPr>
+          <w:rFonts w:ascii="Arial" w:hAnsi="Arial" w:cs="Arial"/>
+          <w:noProof/>
+        </w:rPr>
+        <w:t xml:space="preserve"> </w:t>
+      </w:r>
+      <w:hyperlink r:id="rId19" w:history="1">
+        <w:r>
+          <w:rPr>
+            <w:rStyle w:val="Lienhypertexte"/>
+            <w:rFonts w:ascii="Arial" w:hAnsi="Arial" w:cs="Arial"/>
+            <w:noProof/>
+          </w:rPr>
+          <w:t>http://ericlippert.com/</w:t>
+        </w:r>
+      </w:hyperlink>
+      <w:r>
+        <w:rPr>
+          <w:rFonts w:ascii="Arial" w:hAnsi="Arial" w:cs="Arial"/>
+          <w:noProof/>
+        </w:rPr>
+        <w:t xml:space="preserve"> </w:t>
+      </w:r>
+    </w:p>
+    <w:p>
+      <w:pPr>
+        <w:ind w:left="0" w:firstLine="0"/>
+        <w:rPr>
+          <w:rFonts w:ascii="Arial" w:hAnsi="Arial" w:cs="Arial"/>
+          <w:noProof/>
+        </w:rPr>
+      </w:pPr>
+      <w:r>
+        <w:rPr>
+          <w:rFonts w:ascii="Arial" w:hAnsi="Arial" w:cs="Arial"/>
+          <w:noProof/>
+        </w:rPr>
+        <w:t>Hwaci</w:t>
+      </w:r>
+      <w:r>
+        <w:rPr>
+          <w:rFonts w:ascii="Arial" w:hAnsi="Arial" w:cs="Arial"/>
+          <w:noProof/>
+        </w:rPr>
+        <w:t xml:space="preserve"> : Documentation SQLite </w:t>
+      </w:r>
+      <w:r>
+        <w:rPr>
+          <w:rFonts w:ascii="Arial" w:hAnsi="Arial" w:cs="Arial"/>
+          <w:noProof/>
+        </w:rPr>
+        <w:t xml:space="preserve">[en ligne]. </w:t>
+      </w:r>
+      <w:hyperlink r:id="rId20" w:history="1">
+        <w:r>
+          <w:rPr>
+            <w:rStyle w:val="Lienhypertexte"/>
+            <w:rFonts w:ascii="Arial" w:hAnsi="Arial" w:cs="Arial"/>
+            <w:noProof/>
+          </w:rPr>
+          <w:t>http://www.sqlite.org/docs.html</w:t>
+        </w:r>
+      </w:hyperlink>
+    </w:p>
+    <w:p>
+      <w:pPr>
+        <w:ind w:left="0" w:firstLine="0"/>
+        <w:rPr>
+          <w:rFonts w:ascii="Arial" w:hAnsi="Arial" w:cs="Arial"/>
+          <w:noProof/>
+        </w:rPr>
+      </w:pPr>
+      <w:r>
+        <w:rPr>
+          <w:rFonts w:ascii="Arial" w:hAnsi="Arial" w:cs="Arial"/>
+          <w:noProof/>
+        </w:rPr>
+        <w:t>Microsoft</w:t>
+      </w:r>
+      <w:r>
+        <w:rPr>
+          <w:rFonts w:ascii="Arial" w:hAnsi="Arial" w:cs="Arial"/>
+          <w:noProof/>
+        </w:rPr>
+        <w:t xml:space="preserve"> : </w:t>
+      </w:r>
+      <w:r>
+        <w:rPr>
+          <w:rFonts w:ascii="Arial" w:hAnsi="Arial" w:cs="Arial"/>
+          <w:noProof/>
+        </w:rPr>
+        <w:t>C</w:t>
+      </w:r>
+      <w:r>
+        <w:rPr>
+          <w:rFonts w:ascii="Arial" w:hAnsi="Arial" w:cs="Arial"/>
+          <w:noProof/>
+        </w:rPr>
+        <w:t># Reference</w:t>
+      </w:r>
+      <w:r>
+        <w:rPr>
+          <w:rFonts w:ascii="Arial" w:hAnsi="Arial" w:cs="Arial"/>
+          <w:noProof/>
+        </w:rPr>
+        <w:t xml:space="preserve"> [en ligne]. </w:t>
+      </w:r>
+      <w:hyperlink r:id="rId21" w:history="1">
+        <w:r>
+          <w:rPr>
+            <w:rStyle w:val="Lienhypertexte"/>
+            <w:rFonts w:ascii="Arial" w:hAnsi="Arial" w:cs="Arial"/>
+            <w:noProof/>
+          </w:rPr>
+          <w:t>http://msdn.microsoft.com/en-us/library/618ayhy6.aspx</w:t>
+        </w:r>
+      </w:hyperlink>
+    </w:p>
+    <w:p>
+      <w:pPr>
+        <w:ind w:left="0" w:firstLine="0"/>
+        <w:rPr>
+          <w:rFonts w:ascii="Arial" w:hAnsi="Arial" w:cs="Arial"/>
+          <w:noProof/>
+        </w:rPr>
+      </w:pPr>
+      <w:r>
+        <w:rPr>
+          <w:rFonts w:ascii="Arial" w:hAnsi="Arial" w:cs="Arial"/>
+          <w:noProof/>
+        </w:rPr>
+        <w:t>Michel Rousseau</w:t>
+      </w:r>
+      <w:r>
+        <w:rPr>
+          <w:rFonts w:ascii="Arial" w:hAnsi="Arial" w:cs="Arial"/>
+          <w:noProof/>
+        </w:rPr>
+        <w:t xml:space="preserve"> : DesignMichel : UX, UI and Design in Microsoft [en ligne]. </w:t>
+      </w:r>
+      <w:hyperlink r:id="rId22" w:history="1">
+        <w:r>
+          <w:rPr>
+            <w:rStyle w:val="Lienhypertexte"/>
+            <w:rFonts w:ascii="Arial" w:hAnsi="Arial" w:cs="Arial"/>
+            <w:noProof/>
+          </w:rPr>
+          <w:t>http://blogs.msdn.com/b/designmichel/</w:t>
+        </w:r>
+      </w:hyperlink>
+      <w:r>
+        <w:rPr>
+          <w:rFonts w:ascii="Arial" w:hAnsi="Arial" w:cs="Arial"/>
+          <w:noProof/>
+        </w:rPr>
+        <w:t xml:space="preserve"> </w:t>
+      </w:r>
+    </w:p>
+    <w:p>
+      <w:pPr>
+        <w:ind w:left="0" w:firstLine="0"/>
+        <w:rPr>
+          <w:rFonts w:ascii="Arial" w:hAnsi="Arial" w:cs="Arial"/>
+          <w:noProof/>
+        </w:rPr>
+      </w:pPr>
+      <w:r>
+        <w:rPr>
+          <w:rFonts w:ascii="Arial" w:hAnsi="Arial" w:cs="Arial"/>
+          <w:noProof/>
+        </w:rPr>
+        <w:t xml:space="preserve">Wikimedia Foundation : Wikipedia [en ligne]. </w:t>
+      </w:r>
+      <w:hyperlink r:id="rId23" w:history="1">
+        <w:r>
+          <w:rPr>
+            <w:rStyle w:val="Lienhypertexte"/>
+            <w:rFonts w:ascii="Arial" w:hAnsi="Arial" w:cs="Arial"/>
+            <w:noProof/>
+          </w:rPr>
+          <w:t>http://en</w:t>
+        </w:r>
+        <w:r>
+          <w:rPr>
+            <w:rStyle w:val="Lienhypertexte"/>
+            <w:rFonts w:ascii="Arial" w:hAnsi="Arial" w:cs="Arial"/>
+            <w:noProof/>
+          </w:rPr>
+          <w:t>.</w:t>
+        </w:r>
+        <w:r>
+          <w:rPr>
+            <w:rStyle w:val="Lienhypertexte"/>
+            <w:rFonts w:ascii="Arial" w:hAnsi="Arial" w:cs="Arial"/>
+            <w:noProof/>
+          </w:rPr>
+          <w:t>wikip</w:t>
+        </w:r>
+        <w:r>
+          <w:rPr>
+            <w:rStyle w:val="Lienhypertexte"/>
+            <w:rFonts w:ascii="Arial" w:hAnsi="Arial" w:cs="Arial"/>
+            <w:noProof/>
+          </w:rPr>
+          <w:t>e</w:t>
+        </w:r>
+        <w:r>
+          <w:rPr>
+            <w:rStyle w:val="Lienhypertexte"/>
+            <w:rFonts w:ascii="Arial" w:hAnsi="Arial" w:cs="Arial"/>
+            <w:noProof/>
+          </w:rPr>
+          <w:t>dia.org/</w:t>
+        </w:r>
+      </w:hyperlink>
+      <w:r>
+        <w:rPr>
+          <w:rFonts w:ascii="Arial" w:hAnsi="Arial" w:cs="Arial"/>
+          <w:noProof/>
+        </w:rPr>
+        <w:t xml:space="preserve"> </w:t>
+      </w:r>
+    </w:p>
+    <w:p>
+      <w:pPr>
+        <w:ind w:left="0" w:firstLine="0"/>
+        <w:rPr>
+          <w:rFonts w:ascii="Arial" w:hAnsi="Arial" w:cs="Arial"/>
+          <w:noProof/>
+        </w:rPr>
+      </w:pPr>
+      <w:r>
+        <w:rPr>
+          <w:rFonts w:ascii="Arial" w:hAnsi="Arial" w:cs="Arial"/>
+          <w:noProof/>
+        </w:rPr>
+        <w:t xml:space="preserve">Stack Exchange Inc. : stackoverflow [en ligne]. </w:t>
+      </w:r>
+      <w:hyperlink r:id="rId24" w:history="1">
+        <w:r>
+          <w:rPr>
+            <w:rStyle w:val="Lienhypertexte"/>
+            <w:rFonts w:ascii="Arial" w:hAnsi="Arial" w:cs="Arial"/>
+            <w:noProof/>
+          </w:rPr>
+          <w:t>http://stackoverflow.com/</w:t>
+        </w:r>
+      </w:hyperlink>
+      <w:r>
+        <w:rPr>
+          <w:rFonts w:ascii="Arial" w:hAnsi="Arial" w:cs="Arial"/>
+          <w:noProof/>
+        </w:rPr>
+        <w:t xml:space="preserve"> </w:t>
+      </w:r>
+    </w:p>
+    <w:p>
+      <w:pPr>
+        <w:ind w:left="0" w:firstLine="0"/>
+        <w:rPr>
+          <w:rFonts w:ascii="Arial" w:hAnsi="Arial" w:cs="Arial"/>
+          <w:noProof/>
+        </w:rPr>
+      </w:pPr>
+      <w:r>
+        <w:rPr>
+          <w:rFonts w:ascii="Arial" w:hAnsi="Arial" w:cs="Arial"/>
+          <w:noProof/>
+        </w:rPr>
+        <w:t xml:space="preserve">Florent LOTHON : l’Agiliste [en ligne]. </w:t>
+      </w:r>
+      <w:hyperlink r:id="rId25" w:history="1">
+        <w:r>
+          <w:rPr>
+            <w:rStyle w:val="Lienhypertexte"/>
+            <w:rFonts w:ascii="Arial" w:hAnsi="Arial" w:cs="Arial"/>
+            <w:noProof/>
+          </w:rPr>
+          <w:t>http://www.agiliste.fr/</w:t>
+        </w:r>
+      </w:hyperlink>
+      <w:r>
+        <w:rPr>
+          <w:rFonts w:ascii="Arial" w:hAnsi="Arial" w:cs="Arial"/>
+          <w:noProof/>
+        </w:rPr>
+        <w:t xml:space="preserve"> </w:t>
+      </w:r>
     </w:p>
     <w:sectPr>
-      <w:footerReference w:type="default" r:id="rId19"/>
+      <w:footerReference w:type="default" r:id="rId26"/>
       <w:pgSz w:w="12240" w:h="15840"/>
       <w:pgMar w:top="1417" w:right="1417" w:bottom="1417" w:left="1417" w:header="113" w:footer="510" w:gutter="0"/>
       <w:pgNumType w:start="1"/>
@@ -22680,7 +24127,7 @@
                 <w:bCs/>
                 <w:noProof/>
               </w:rPr>
-              <w:t>65</w:t>
+              <w:t>66</w:t>
             </w:r>
             <w:r>
               <w:rPr>
@@ -23543,6 +24990,87 @@
           <w:rPr>
             <w:rStyle w:val="Lienhypertexte"/>
           </w:rPr>
+          <w:t>http://www.gfi.fr/</w:t>
+        </w:r>
+      </w:hyperlink>
+      <w:r>
+        <w:t xml:space="preserve"> </w:t>
+      </w:r>
+    </w:p>
+  </w:footnote>
+  <w:footnote w:id="34">
+    <w:p>
+      <w:pPr>
+        <w:pStyle w:val="Notedebasdepage"/>
+      </w:pPr>
+      <w:r>
+        <w:rPr>
+          <w:rStyle w:val="Appelnotedebasdep"/>
+        </w:rPr>
+        <w:footnoteRef/>
+      </w:r>
+      <w:r>
+        <w:t xml:space="preserve"> </w:t>
+      </w:r>
+      <w:hyperlink r:id="rId24" w:history="1">
+        <w:r>
+          <w:rPr>
+            <w:rStyle w:val="Lienhypertexte"/>
+          </w:rPr>
+          <w:t>http://www.fr.sogeti.com/</w:t>
+        </w:r>
+      </w:hyperlink>
+      <w:r>
+        <w:t xml:space="preserve"> </w:t>
+      </w:r>
+    </w:p>
+  </w:footnote>
+  <w:footnote w:id="35">
+    <w:p>
+      <w:pPr>
+        <w:pStyle w:val="Notedebasdepage"/>
+      </w:pPr>
+      <w:r>
+        <w:rPr>
+          <w:rStyle w:val="Appelnotedebasdep"/>
+        </w:rPr>
+        <w:footnoteRef/>
+      </w:r>
+      <w:r>
+        <w:t xml:space="preserve"> </w:t>
+      </w:r>
+      <w:hyperlink r:id="rId25" w:history="1">
+        <w:r>
+          <w:rPr>
+            <w:rStyle w:val="Lienhypertexte"/>
+          </w:rPr>
+          <w:t>http://www.altran.fr/</w:t>
+        </w:r>
+      </w:hyperlink>
+      <w:r>
+        <w:t xml:space="preserve"> </w:t>
+      </w:r>
+    </w:p>
+  </w:footnote>
+  <w:footnote w:id="36">
+    <w:p>
+      <w:pPr>
+        <w:pStyle w:val="Notedebasdepage"/>
+      </w:pPr>
+      <w:r>
+        <w:rPr>
+          <w:rStyle w:val="Appelnotedebasdep"/>
+        </w:rPr>
+        <w:footnoteRef/>
+      </w:r>
+      <w:r>
+        <w:t xml:space="preserve"> </w:t>
+      </w:r>
+      <w:hyperlink r:id="rId26" w:history="1">
+        <w:r>
+          <w:rPr>
+            <w:rStyle w:val="Lienhypertexte"/>
+          </w:rPr>
           <w:t>http://fr.wikipedia.org/wiki/Scrum_(m%C3%A9thode)</w:t>
         </w:r>
       </w:hyperlink>
@@ -23551,7 +25079,7 @@
       </w:r>
     </w:p>
   </w:footnote>
-  <w:footnote w:id="34">
+  <w:footnote w:id="37">
     <w:p>
       <w:pPr>
         <w:pStyle w:val="Notedebasdepage"/>
@@ -23565,7 +25093,7 @@
       <w:r>
         <w:t xml:space="preserve"> </w:t>
       </w:r>
-      <w:hyperlink r:id="rId24" w:history="1">
+      <w:hyperlink r:id="rId27" w:history="1">
         <w:r>
           <w:rPr>
             <w:rStyle w:val="Lienhypertexte"/>
@@ -23578,7 +25106,7 @@
       </w:r>
     </w:p>
   </w:footnote>
-  <w:footnote w:id="35">
+  <w:footnote w:id="38">
     <w:p>
       <w:pPr>
         <w:pStyle w:val="Notedebasdepage"/>
@@ -23592,7 +25120,7 @@
       <w:r>
         <w:t xml:space="preserve"> </w:t>
       </w:r>
-      <w:hyperlink r:id="rId25" w:history="1">
+      <w:hyperlink r:id="rId28" w:history="1">
         <w:r>
           <w:rPr>
             <w:rStyle w:val="Lienhypertexte"/>
@@ -23605,7 +25133,7 @@
       </w:r>
     </w:p>
   </w:footnote>
-  <w:footnote w:id="36">
+  <w:footnote w:id="39">
     <w:p>
       <w:pPr>
         <w:pStyle w:val="Notedebasdepage"/>
@@ -23620,7 +25148,7 @@
       <w:r>
         <w:t xml:space="preserve"> </w:t>
       </w:r>
-      <w:hyperlink r:id="rId26" w:anchor="Configuration_mat.C3.A9rielle_requise" w:history="1">
+      <w:hyperlink r:id="rId29" w:anchor="Configuration_mat.C3.A9rielle_requise" w:history="1">
         <w:r>
           <w:rPr>
             <w:rStyle w:val="Lienhypertexte"/>
@@ -23633,7 +25161,7 @@
       </w:r>
     </w:p>
   </w:footnote>
-  <w:footnote w:id="37">
+  <w:footnote w:id="40">
     <w:p>
       <w:pPr>
         <w:pStyle w:val="Notedebasdepage"/>
@@ -23647,7 +25175,7 @@
       <w:r>
         <w:t xml:space="preserve"> Extensible Markup Language, </w:t>
       </w:r>
-      <w:hyperlink r:id="rId27" w:history="1">
+      <w:hyperlink r:id="rId30" w:history="1">
         <w:r>
           <w:rPr>
             <w:rStyle w:val="Lienhypertexte"/>
@@ -23660,7 +25188,7 @@
       </w:r>
     </w:p>
   </w:footnote>
-  <w:footnote w:id="38">
+  <w:footnote w:id="41">
     <w:p>
       <w:pPr>
         <w:pStyle w:val="Notedebasdepage"/>
@@ -23680,7 +25208,7 @@
       <w:r>
         <w:t xml:space="preserve"> », novembre 2003, dans une interview pour le New York Times </w:t>
       </w:r>
-      <w:hyperlink r:id="rId28" w:history="1">
+      <w:hyperlink r:id="rId31" w:history="1">
         <w:r>
           <w:rPr>
             <w:rStyle w:val="Lienhypertexte"/>
@@ -23693,7 +25221,7 @@
       </w:r>
     </w:p>
   </w:footnote>
-  <w:footnote w:id="39">
+  <w:footnote w:id="42">
     <w:p>
       <w:pPr>
         <w:pStyle w:val="Notedebasdepage"/>
@@ -23707,7 +25235,7 @@
       <w:r>
         <w:t xml:space="preserve"> </w:t>
       </w:r>
-      <w:hyperlink r:id="rId29" w:history="1">
+      <w:hyperlink r:id="rId32" w:history="1">
         <w:r>
           <w:rPr>
             <w:rStyle w:val="Lienhypertexte"/>
@@ -23720,7 +25248,7 @@
       </w:r>
     </w:p>
   </w:footnote>
-  <w:footnote w:id="40">
+  <w:footnote w:id="43">
     <w:p>
       <w:pPr>
         <w:pStyle w:val="Notedebasdepage"/>
@@ -23734,7 +25262,7 @@
       <w:r>
         <w:t xml:space="preserve"> De l’anglais « machine learning », </w:t>
       </w:r>
-      <w:hyperlink r:id="rId30" w:history="1">
+      <w:hyperlink r:id="rId33" w:history="1">
         <w:r>
           <w:rPr>
             <w:rStyle w:val="Lienhypertexte"/>
@@ -23747,7 +25275,7 @@
       </w:r>
     </w:p>
   </w:footnote>
-  <w:footnote w:id="41">
+  <w:footnote w:id="44">
     <w:p>
       <w:pPr>
         <w:pStyle w:val="Notedebasdepage"/>
@@ -23761,7 +25289,7 @@
       <w:r>
         <w:t xml:space="preserve"> </w:t>
       </w:r>
-      <w:hyperlink r:id="rId31" w:history="1">
+      <w:hyperlink r:id="rId34" w:history="1">
         <w:r>
           <w:rPr>
             <w:rStyle w:val="Lienhypertexte"/>
@@ -24638,95 +26166,9 @@
     </w:lvl>
   </w:abstractNum>
   <w:abstractNum w:abstractNumId="8">
-    <w:nsid w:val="26E9712B"/>
+    <w:nsid w:val="26C055B2"/>
     <w:multiLevelType w:val="hybridMultilevel"/>
-    <w:tmpl w:val="BC766BEE"/>
-    <w:lvl w:ilvl="0" w:tplc="040C000F">
-      <w:start w:val="1"/>
-      <w:numFmt w:val="decimal"/>
-      <w:lvlText w:val="%1."/>
-      <w:lvlJc w:val="left"/>
-      <w:pPr>
-        <w:ind w:left="720" w:hanging="360"/>
-      </w:pPr>
-    </w:lvl>
-    <w:lvl w:ilvl="1" w:tplc="040C0019">
-      <w:start w:val="1"/>
-      <w:numFmt w:val="lowerLetter"/>
-      <w:lvlText w:val="%2."/>
-      <w:lvlJc w:val="left"/>
-      <w:pPr>
-        <w:ind w:left="1440" w:hanging="360"/>
-      </w:pPr>
-    </w:lvl>
-    <w:lvl w:ilvl="2" w:tplc="040C001B" w:tentative="1">
-      <w:start w:val="1"/>
-      <w:numFmt w:val="lowerRoman"/>
-      <w:lvlText w:val="%3."/>
-      <w:lvlJc w:val="right"/>
-      <w:pPr>
-        <w:ind w:left="2160" w:hanging="180"/>
-      </w:pPr>
-    </w:lvl>
-    <w:lvl w:ilvl="3" w:tplc="040C000F" w:tentative="1">
-      <w:start w:val="1"/>
-      <w:numFmt w:val="decimal"/>
-      <w:lvlText w:val="%4."/>
-      <w:lvlJc w:val="left"/>
-      <w:pPr>
-        <w:ind w:left="2880" w:hanging="360"/>
-      </w:pPr>
-    </w:lvl>
-    <w:lvl w:ilvl="4" w:tplc="040C0019" w:tentative="1">
-      <w:start w:val="1"/>
-      <w:numFmt w:val="lowerLetter"/>
-      <w:lvlText w:val="%5."/>
-      <w:lvlJc w:val="left"/>
-      <w:pPr>
-        <w:ind w:left="3600" w:hanging="360"/>
-      </w:pPr>
-    </w:lvl>
-    <w:lvl w:ilvl="5" w:tplc="040C001B" w:tentative="1">
-      <w:start w:val="1"/>
-      <w:numFmt w:val="lowerRoman"/>
-      <w:lvlText w:val="%6."/>
-      <w:lvlJc w:val="right"/>
-      <w:pPr>
-        <w:ind w:left="4320" w:hanging="180"/>
-      </w:pPr>
-    </w:lvl>
-    <w:lvl w:ilvl="6" w:tplc="040C000F" w:tentative="1">
-      <w:start w:val="1"/>
-      <w:numFmt w:val="decimal"/>
-      <w:lvlText w:val="%7."/>
-      <w:lvlJc w:val="left"/>
-      <w:pPr>
-        <w:ind w:left="5040" w:hanging="360"/>
-      </w:pPr>
-    </w:lvl>
-    <w:lvl w:ilvl="7" w:tplc="040C0019" w:tentative="1">
-      <w:start w:val="1"/>
-      <w:numFmt w:val="lowerLetter"/>
-      <w:lvlText w:val="%8."/>
-      <w:lvlJc w:val="left"/>
-      <w:pPr>
-        <w:ind w:left="5760" w:hanging="360"/>
-      </w:pPr>
-    </w:lvl>
-    <w:lvl w:ilvl="8" w:tplc="040C001B" w:tentative="1">
-      <w:start w:val="1"/>
-      <w:numFmt w:val="lowerRoman"/>
-      <w:lvlText w:val="%9."/>
-      <w:lvlJc w:val="right"/>
-      <w:pPr>
-        <w:ind w:left="6480" w:hanging="180"/>
-      </w:pPr>
-    </w:lvl>
-  </w:abstractNum>
-  <w:abstractNum w:abstractNumId="9">
-    <w:nsid w:val="2B5B026B"/>
-    <w:multiLevelType w:val="hybridMultilevel"/>
-    <w:tmpl w:val="D86A02D4"/>
+    <w:tmpl w:val="AB848E46"/>
     <w:lvl w:ilvl="0" w:tplc="040C0001">
       <w:start w:val="1"/>
       <w:numFmt w:val="bullet"/>
@@ -24836,10 +26278,96 @@
       </w:rPr>
     </w:lvl>
   </w:abstractNum>
+  <w:abstractNum w:abstractNumId="9">
+    <w:nsid w:val="26E9712B"/>
+    <w:multiLevelType w:val="hybridMultilevel"/>
+    <w:tmpl w:val="BC766BEE"/>
+    <w:lvl w:ilvl="0" w:tplc="040C000F">
+      <w:start w:val="1"/>
+      <w:numFmt w:val="decimal"/>
+      <w:lvlText w:val="%1."/>
+      <w:lvlJc w:val="left"/>
+      <w:pPr>
+        <w:ind w:left="720" w:hanging="360"/>
+      </w:pPr>
+    </w:lvl>
+    <w:lvl w:ilvl="1" w:tplc="040C0019">
+      <w:start w:val="1"/>
+      <w:numFmt w:val="lowerLetter"/>
+      <w:lvlText w:val="%2."/>
+      <w:lvlJc w:val="left"/>
+      <w:pPr>
+        <w:ind w:left="1440" w:hanging="360"/>
+      </w:pPr>
+    </w:lvl>
+    <w:lvl w:ilvl="2" w:tplc="040C001B" w:tentative="1">
+      <w:start w:val="1"/>
+      <w:numFmt w:val="lowerRoman"/>
+      <w:lvlText w:val="%3."/>
+      <w:lvlJc w:val="right"/>
+      <w:pPr>
+        <w:ind w:left="2160" w:hanging="180"/>
+      </w:pPr>
+    </w:lvl>
+    <w:lvl w:ilvl="3" w:tplc="040C000F" w:tentative="1">
+      <w:start w:val="1"/>
+      <w:numFmt w:val="decimal"/>
+      <w:lvlText w:val="%4."/>
+      <w:lvlJc w:val="left"/>
+      <w:pPr>
+        <w:ind w:left="2880" w:hanging="360"/>
+      </w:pPr>
+    </w:lvl>
+    <w:lvl w:ilvl="4" w:tplc="040C0019" w:tentative="1">
+      <w:start w:val="1"/>
+      <w:numFmt w:val="lowerLetter"/>
+      <w:lvlText w:val="%5."/>
+      <w:lvlJc w:val="left"/>
+      <w:pPr>
+        <w:ind w:left="3600" w:hanging="360"/>
+      </w:pPr>
+    </w:lvl>
+    <w:lvl w:ilvl="5" w:tplc="040C001B" w:tentative="1">
+      <w:start w:val="1"/>
+      <w:numFmt w:val="lowerRoman"/>
+      <w:lvlText w:val="%6."/>
+      <w:lvlJc w:val="right"/>
+      <w:pPr>
+        <w:ind w:left="4320" w:hanging="180"/>
+      </w:pPr>
+    </w:lvl>
+    <w:lvl w:ilvl="6" w:tplc="040C000F" w:tentative="1">
+      <w:start w:val="1"/>
+      <w:numFmt w:val="decimal"/>
+      <w:lvlText w:val="%7."/>
+      <w:lvlJc w:val="left"/>
+      <w:pPr>
+        <w:ind w:left="5040" w:hanging="360"/>
+      </w:pPr>
+    </w:lvl>
+    <w:lvl w:ilvl="7" w:tplc="040C0019" w:tentative="1">
+      <w:start w:val="1"/>
+      <w:numFmt w:val="lowerLetter"/>
+      <w:lvlText w:val="%8."/>
+      <w:lvlJc w:val="left"/>
+      <w:pPr>
+        <w:ind w:left="5760" w:hanging="360"/>
+      </w:pPr>
+    </w:lvl>
+    <w:lvl w:ilvl="8" w:tplc="040C001B" w:tentative="1">
+      <w:start w:val="1"/>
+      <w:numFmt w:val="lowerRoman"/>
+      <w:lvlText w:val="%9."/>
+      <w:lvlJc w:val="right"/>
+      <w:pPr>
+        <w:ind w:left="6480" w:hanging="180"/>
+      </w:pPr>
+    </w:lvl>
+  </w:abstractNum>
   <w:abstractNum w:abstractNumId="10">
-    <w:nsid w:val="353B6667"/>
+    <w:nsid w:val="2B5B026B"/>
     <w:multiLevelType w:val="hybridMultilevel"/>
-    <w:tmpl w:val="BA2A80D2"/>
+    <w:tmpl w:val="D86A02D4"/>
     <w:lvl w:ilvl="0" w:tplc="040C0001">
       <w:start w:val="1"/>
       <w:numFmt w:val="bullet"/>
@@ -24950,6 +26478,119 @@
     </w:lvl>
   </w:abstractNum>
   <w:abstractNum w:abstractNumId="11">
+    <w:nsid w:val="353B6667"/>
+    <w:multiLevelType w:val="hybridMultilevel"/>
+    <w:tmpl w:val="BA2A80D2"/>
+    <w:lvl w:ilvl="0" w:tplc="040C0001">
+      <w:start w:val="1"/>
+      <w:numFmt w:val="bullet"/>
+      <w:lvlText w:val=""/>
+      <w:lvlJc w:val="left"/>
+      <w:pPr>
+        <w:ind w:left="720" w:hanging="360"/>
+      </w:pPr>
+      <w:rPr>
+        <w:rFonts w:ascii="Symbol" w:hAnsi="Symbol" w:hint="default"/>
+      </w:rPr>
+    </w:lvl>
+    <w:lvl w:ilvl="1" w:tplc="040C0003" w:tentative="1">
+      <w:start w:val="1"/>
+      <w:numFmt w:val="bullet"/>
+      <w:lvlText w:val="o"/>
+      <w:lvlJc w:val="left"/>
+      <w:pPr>
+        <w:ind w:left="1440" w:hanging="360"/>
+      </w:pPr>
+      <w:rPr>
+        <w:rFonts w:ascii="Courier New" w:hAnsi="Courier New" w:cs="Courier New" w:hint="default"/>
+      </w:rPr>
+    </w:lvl>
+    <w:lvl w:ilvl="2" w:tplc="040C0005" w:tentative="1">
+      <w:start w:val="1"/>
+      <w:numFmt w:val="bullet"/>
+      <w:lvlText w:val=""/>
+      <w:lvlJc w:val="left"/>
+      <w:pPr>
+        <w:ind w:left="2160" w:hanging="360"/>
+      </w:pPr>
+      <w:rPr>
+        <w:rFonts w:ascii="Wingdings" w:hAnsi="Wingdings" w:hint="default"/>
+      </w:rPr>
+    </w:lvl>
+    <w:lvl w:ilvl="3" w:tplc="040C0001" w:tentative="1">
+      <w:start w:val="1"/>
+      <w:numFmt w:val="bullet"/>
+      <w:lvlText w:val=""/>
+      <w:lvlJc w:val="left"/>
+      <w:pPr>
+        <w:ind w:left="2880" w:hanging="360"/>
+      </w:pPr>
+      <w:rPr>
+        <w:rFonts w:ascii="Symbol" w:hAnsi="Symbol" w:hint="default"/>
+      </w:rPr>
+    </w:lvl>
+    <w:lvl w:ilvl="4" w:tplc="040C0003" w:tentative="1">
+      <w:start w:val="1"/>
+      <w:numFmt w:val="bullet"/>
+      <w:lvlText w:val="o"/>
+      <w:lvlJc w:val="left"/>
+      <w:pPr>
+        <w:ind w:left="3600" w:hanging="360"/>
+      </w:pPr>
+      <w:rPr>
+        <w:rFonts w:ascii="Courier New" w:hAnsi="Courier New" w:cs="Courier New" w:hint="default"/>
+      </w:rPr>
+    </w:lvl>
+    <w:lvl w:ilvl="5" w:tplc="040C0005" w:tentative="1">
+      <w:start w:val="1"/>
+      <w:numFmt w:val="bullet"/>
+      <w:lvlText w:val=""/>
+      <w:lvlJc w:val="left"/>
+      <w:pPr>
+        <w:ind w:left="4320" w:hanging="360"/>
+      </w:pPr>
+      <w:rPr>
+        <w:rFonts w:ascii="Wingdings" w:hAnsi="Wingdings" w:hint="default"/>
+      </w:rPr>
+    </w:lvl>
+    <w:lvl w:ilvl="6" w:tplc="040C0001" w:tentative="1">
+      <w:start w:val="1"/>
+      <w:numFmt w:val="bullet"/>
+      <w:lvlText w:val=""/>
+      <w:lvlJc w:val="left"/>
+      <w:pPr>
+        <w:ind w:left="5040" w:hanging="360"/>
+      </w:pPr>
+      <w:rPr>
+        <w:rFonts w:ascii="Symbol" w:hAnsi="Symbol" w:hint="default"/>
+      </w:rPr>
+    </w:lvl>
+    <w:lvl w:ilvl="7" w:tplc="040C0003" w:tentative="1">
+      <w:start w:val="1"/>
+      <w:numFmt w:val="bullet"/>
+      <w:lvlText w:val="o"/>
+      <w:lvlJc w:val="left"/>
+      <w:pPr>
+        <w:ind w:left="5760" w:hanging="360"/>
+      </w:pPr>
+      <w:rPr>
+        <w:rFonts w:ascii="Courier New" w:hAnsi="Courier New" w:cs="Courier New" w:hint="default"/>
+      </w:rPr>
+    </w:lvl>
+    <w:lvl w:ilvl="8" w:tplc="040C0005" w:tentative="1">
+      <w:start w:val="1"/>
+      <w:numFmt w:val="bullet"/>
+      <w:lvlText w:val=""/>
+      <w:lvlJc w:val="left"/>
+      <w:pPr>
+        <w:ind w:left="6480" w:hanging="360"/>
+      </w:pPr>
+      <w:rPr>
+        <w:rFonts w:ascii="Wingdings" w:hAnsi="Wingdings" w:hint="default"/>
+      </w:rPr>
+    </w:lvl>
+  </w:abstractNum>
+  <w:abstractNum w:abstractNumId="12">
     <w:nsid w:val="375D2370"/>
     <w:multiLevelType w:val="hybridMultilevel"/>
     <w:tmpl w:val="11D0BC22"/>
@@ -25038,7 +26679,7 @@
       </w:pPr>
     </w:lvl>
   </w:abstractNum>
-  <w:abstractNum w:abstractNumId="12">
+  <w:abstractNum w:abstractNumId="13">
     <w:nsid w:val="3BB138FF"/>
     <w:multiLevelType w:val="hybridMultilevel"/>
     <w:tmpl w:val="86921050"/>
@@ -25124,7 +26765,7 @@
       </w:pPr>
     </w:lvl>
   </w:abstractNum>
-  <w:abstractNum w:abstractNumId="13">
+  <w:abstractNum w:abstractNumId="14">
     <w:nsid w:val="3CF40BE1"/>
     <w:multiLevelType w:val="hybridMultilevel"/>
     <w:tmpl w:val="DC346B34"/>
@@ -25237,7 +26878,7 @@
       </w:rPr>
     </w:lvl>
   </w:abstractNum>
-  <w:abstractNum w:abstractNumId="14">
+  <w:abstractNum w:abstractNumId="15">
     <w:nsid w:val="43FD7D6D"/>
     <w:multiLevelType w:val="hybridMultilevel"/>
     <w:tmpl w:val="E6A29978"/>
@@ -25326,7 +26967,7 @@
       </w:pPr>
     </w:lvl>
   </w:abstractNum>
-  <w:abstractNum w:abstractNumId="15">
+  <w:abstractNum w:abstractNumId="16">
     <w:nsid w:val="4C117613"/>
     <w:multiLevelType w:val="hybridMultilevel"/>
     <w:tmpl w:val="1FFA0FD2"/>
@@ -25439,7 +27080,7 @@
       </w:rPr>
     </w:lvl>
   </w:abstractNum>
-  <w:abstractNum w:abstractNumId="16">
+  <w:abstractNum w:abstractNumId="17">
     <w:nsid w:val="4EDF0AC4"/>
     <w:multiLevelType w:val="hybridMultilevel"/>
     <w:tmpl w:val="659EC260"/>
@@ -25525,7 +27166,7 @@
       </w:pPr>
     </w:lvl>
   </w:abstractNum>
-  <w:abstractNum w:abstractNumId="17">
+  <w:abstractNum w:abstractNumId="18">
     <w:nsid w:val="517673F9"/>
     <w:multiLevelType w:val="hybridMultilevel"/>
     <w:tmpl w:val="9FF4D50E"/>
@@ -25638,10 +27279,10 @@
       </w:rPr>
     </w:lvl>
   </w:abstractNum>
-  <w:abstractNum w:abstractNumId="18">
-    <w:nsid w:val="62C4467E"/>
+  <w:abstractNum w:abstractNumId="19">
+    <w:nsid w:val="5914293D"/>
     <w:multiLevelType w:val="hybridMultilevel"/>
-    <w:tmpl w:val="3DB46B62"/>
+    <w:tmpl w:val="936ACBBA"/>
     <w:lvl w:ilvl="0" w:tplc="040C0001">
       <w:start w:val="1"/>
       <w:numFmt w:val="bullet"/>
@@ -25751,7 +27392,120 @@
       </w:rPr>
     </w:lvl>
   </w:abstractNum>
-  <w:abstractNum w:abstractNumId="19">
+  <w:abstractNum w:abstractNumId="20">
+    <w:nsid w:val="62C4467E"/>
+    <w:multiLevelType w:val="hybridMultilevel"/>
+    <w:tmpl w:val="3DB46B62"/>
+    <w:lvl w:ilvl="0" w:tplc="040C0001">
+      <w:start w:val="1"/>
+      <w:numFmt w:val="bullet"/>
+      <w:lvlText w:val=""/>
+      <w:lvlJc w:val="left"/>
+      <w:pPr>
+        <w:ind w:left="720" w:hanging="360"/>
+      </w:pPr>
+      <w:rPr>
+        <w:rFonts w:ascii="Symbol" w:hAnsi="Symbol" w:hint="default"/>
+      </w:rPr>
+    </w:lvl>
+    <w:lvl w:ilvl="1" w:tplc="040C0003" w:tentative="1">
+      <w:start w:val="1"/>
+      <w:numFmt w:val="bullet"/>
+      <w:lvlText w:val="o"/>
+      <w:lvlJc w:val="left"/>
+      <w:pPr>
+        <w:ind w:left="1440" w:hanging="360"/>
+      </w:pPr>
+      <w:rPr>
+        <w:rFonts w:ascii="Courier New" w:hAnsi="Courier New" w:cs="Courier New" w:hint="default"/>
+      </w:rPr>
+    </w:lvl>
+    <w:lvl w:ilvl="2" w:tplc="040C0005" w:tentative="1">
+      <w:start w:val="1"/>
+      <w:numFmt w:val="bullet"/>
+      <w:lvlText w:val=""/>
+      <w:lvlJc w:val="left"/>
+      <w:pPr>
+        <w:ind w:left="2160" w:hanging="360"/>
+      </w:pPr>
+      <w:rPr>
+        <w:rFonts w:ascii="Wingdings" w:hAnsi="Wingdings" w:hint="default"/>
+      </w:rPr>
+    </w:lvl>
+    <w:lvl w:ilvl="3" w:tplc="040C0001" w:tentative="1">
+      <w:start w:val="1"/>
+      <w:numFmt w:val="bullet"/>
+      <w:lvlText w:val=""/>
+      <w:lvlJc w:val="left"/>
+      <w:pPr>
+        <w:ind w:left="2880" w:hanging="360"/>
+      </w:pPr>
+      <w:rPr>
+        <w:rFonts w:ascii="Symbol" w:hAnsi="Symbol" w:hint="default"/>
+      </w:rPr>
+    </w:lvl>
+    <w:lvl w:ilvl="4" w:tplc="040C0003" w:tentative="1">
+      <w:start w:val="1"/>
+      <w:numFmt w:val="bullet"/>
+      <w:lvlText w:val="o"/>
+      <w:lvlJc w:val="left"/>
+      <w:pPr>
+        <w:ind w:left="3600" w:hanging="360"/>
+      </w:pPr>
+      <w:rPr>
+        <w:rFonts w:ascii="Courier New" w:hAnsi="Courier New" w:cs="Courier New" w:hint="default"/>
+      </w:rPr>
+    </w:lvl>
+    <w:lvl w:ilvl="5" w:tplc="040C0005" w:tentative="1">
+      <w:start w:val="1"/>
+      <w:numFmt w:val="bullet"/>
+      <w:lvlText w:val=""/>
+      <w:lvlJc w:val="left"/>
+      <w:pPr>
+        <w:ind w:left="4320" w:hanging="360"/>
+      </w:pPr>
+      <w:rPr>
+        <w:rFonts w:ascii="Wingdings" w:hAnsi="Wingdings" w:hint="default"/>
+      </w:rPr>
+    </w:lvl>
+    <w:lvl w:ilvl="6" w:tplc="040C0001" w:tentative="1">
+      <w:start w:val="1"/>
+      <w:numFmt w:val="bullet"/>
+      <w:lvlText w:val=""/>
+      <w:lvlJc w:val="left"/>
+      <w:pPr>
+        <w:ind w:left="5040" w:hanging="360"/>
+      </w:pPr>
+      <w:rPr>
+        <w:rFonts w:ascii="Symbol" w:hAnsi="Symbol" w:hint="default"/>
+      </w:rPr>
+    </w:lvl>
+    <w:lvl w:ilvl="7" w:tplc="040C0003" w:tentative="1">
+      <w:start w:val="1"/>
+      <w:numFmt w:val="bullet"/>
+      <w:lvlText w:val="o"/>
+      <w:lvlJc w:val="left"/>
+      <w:pPr>
+        <w:ind w:left="5760" w:hanging="360"/>
+      </w:pPr>
+      <w:rPr>
+        <w:rFonts w:ascii="Courier New" w:hAnsi="Courier New" w:cs="Courier New" w:hint="default"/>
+      </w:rPr>
+    </w:lvl>
+    <w:lvl w:ilvl="8" w:tplc="040C0005" w:tentative="1">
+      <w:start w:val="1"/>
+      <w:numFmt w:val="bullet"/>
+      <w:lvlText w:val=""/>
+      <w:lvlJc w:val="left"/>
+      <w:pPr>
+        <w:ind w:left="6480" w:hanging="360"/>
+      </w:pPr>
+      <w:rPr>
+        <w:rFonts w:ascii="Wingdings" w:hAnsi="Wingdings" w:hint="default"/>
+      </w:rPr>
+    </w:lvl>
+  </w:abstractNum>
+  <w:abstractNum w:abstractNumId="21">
     <w:nsid w:val="757E3609"/>
     <w:multiLevelType w:val="hybridMultilevel"/>
     <w:tmpl w:val="F192042A"/>
@@ -25871,28 +27625,28 @@
     <w:abstractNumId w:val="7"/>
   </w:num>
   <w:num w:numId="3">
-    <w:abstractNumId w:val="13"/>
+    <w:abstractNumId w:val="14"/>
   </w:num>
   <w:num w:numId="4">
-    <w:abstractNumId w:val="11"/>
+    <w:abstractNumId w:val="12"/>
   </w:num>
   <w:num w:numId="5">
-    <w:abstractNumId w:val="9"/>
+    <w:abstractNumId w:val="10"/>
   </w:num>
   <w:num w:numId="6">
-    <w:abstractNumId w:val="18"/>
+    <w:abstractNumId w:val="20"/>
   </w:num>
   <w:num w:numId="7">
     <w:abstractNumId w:val="3"/>
   </w:num>
   <w:num w:numId="8">
-    <w:abstractNumId w:val="14"/>
+    <w:abstractNumId w:val="15"/>
   </w:num>
   <w:num w:numId="9">
-    <w:abstractNumId w:val="17"/>
+    <w:abstractNumId w:val="18"/>
   </w:num>
   <w:num w:numId="10">
-    <w:abstractNumId w:val="15"/>
+    <w:abstractNumId w:val="16"/>
   </w:num>
   <w:num w:numId="11">
     <w:abstractNumId w:val="2"/>
@@ -26000,18 +27754,24 @@
     <w:abstractNumId w:val="0"/>
   </w:num>
   <w:num w:numId="19">
-    <w:abstractNumId w:val="16"/>
+    <w:abstractNumId w:val="17"/>
   </w:num>
   <w:num w:numId="20">
-    <w:abstractNumId w:val="12"/>
+    <w:abstractNumId w:val="13"/>
   </w:num>
   <w:num w:numId="21">
+    <w:abstractNumId w:val="9"/>
+  </w:num>
+  <w:num w:numId="22">
+    <w:abstractNumId w:val="11"/>
+  </w:num>
+  <w:num w:numId="23">
+    <w:abstractNumId w:val="21"/>
+  </w:num>
+  <w:num w:numId="24">
     <w:abstractNumId w:val="8"/>
   </w:num>
-  <w:num w:numId="22">
-    <w:abstractNumId w:val="10"/>
-  </w:num>
-  <w:num w:numId="23">
+  <w:num w:numId="25">
     <w:abstractNumId w:val="19"/>
   </w:num>
 </w:numbering>
@@ -27670,7 +29430,7 @@
 </file>
 
 <file path=customXml/itemProps1.xml><?xml version="1.0" encoding="utf-8"?>
-<ds:datastoreItem xmlns:ds="http://schemas.openxmlformats.org/officeDocument/2006/customXml" ds:itemID="{BF94A420-2ECD-4C4B-B161-62213BFE2234}">
+<ds:datastoreItem xmlns:ds="http://schemas.openxmlformats.org/officeDocument/2006/customXml" ds:itemID="{9B02D199-FF7E-4AB6-BC20-0AF6C667E5CA}">
   <ds:schemaRefs>
     <ds:schemaRef ds:uri="http://schemas.openxmlformats.org/officeDocument/2006/bibliography"/>
   </ds:schemaRefs>

</xml_diff>